<commit_message>
Resolved background image size.
</commit_message>
<xml_diff>
--- a/Documentation/CROWD SENSOR GYM - Plan.docx
+++ b/Documentation/CROWD SENSOR GYM - Plan.docx
@@ -1109,7 +1109,7 @@
           </mc:Choice>
           <mc:Fallback>
             <w:pict>
-              <v:shapetype w14:anchorId="0FB936D4" id="_x0000_t32" coordsize="21600,21600" o:spt="32" o:oned="t" path="m,l21600,21600e" filled="f">
+              <v:shapetype w14:anchorId="60BB11C5" id="_x0000_t32" coordsize="21600,21600" o:spt="32" o:oned="t" path="m,l21600,21600e" filled="f">
                 <v:path arrowok="t" fillok="f" o:connecttype="none"/>
                 <o:lock v:ext="edit" shapetype="t"/>
               </v:shapetype>
@@ -1731,7 +1731,7 @@
           </mc:Choice>
           <mc:Fallback>
             <w:pict>
-              <v:line w14:anchorId="736F1674" id="Straight Connector 33" o:spid="_x0000_s1026" style="position:absolute;z-index:251675648;visibility:visible;mso-wrap-style:square;mso-width-percent:0;mso-height-percent:0;mso-wrap-distance-left:9pt;mso-wrap-distance-top:0;mso-wrap-distance-right:9pt;mso-wrap-distance-bottom:0;mso-position-horizontal:absolute;mso-position-horizontal-relative:text;mso-position-vertical:absolute;mso-position-vertical-relative:text;mso-width-percent:0;mso-height-percent:0;mso-width-relative:margin;mso-height-relative:margin" from="431.4pt,21.05pt" to="448.9pt,21.05pt" o:gfxdata="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" strokecolor="black [3200]" strokeweight=".5pt">
+              <v:line w14:anchorId="255795D1" id="Straight Connector 33" o:spid="_x0000_s1026" style="position:absolute;z-index:251675648;visibility:visible;mso-wrap-style:square;mso-width-percent:0;mso-height-percent:0;mso-wrap-distance-left:9pt;mso-wrap-distance-top:0;mso-wrap-distance-right:9pt;mso-wrap-distance-bottom:0;mso-position-horizontal:absolute;mso-position-horizontal-relative:text;mso-position-vertical:absolute;mso-position-vertical-relative:text;mso-width-percent:0;mso-height-percent:0;mso-width-relative:margin;mso-height-relative:margin" from="431.4pt,21.05pt" to="448.9pt,21.05pt" o:gfxdata="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" strokecolor="black [3200]" strokeweight=".5pt">
                 <v:stroke joinstyle="miter"/>
               </v:line>
             </w:pict>
@@ -1800,7 +1800,7 @@
           </mc:Choice>
           <mc:Fallback>
             <w:pict>
-              <v:line w14:anchorId="03FE539B" id="Straight Connector 32" o:spid="_x0000_s1026" style="position:absolute;z-index:251674624;visibility:visible;mso-wrap-style:square;mso-width-percent:0;mso-height-percent:0;mso-wrap-distance-left:9pt;mso-wrap-distance-top:0;mso-wrap-distance-right:9pt;mso-wrap-distance-bottom:0;mso-position-horizontal:absolute;mso-position-horizontal-relative:text;mso-position-vertical:absolute;mso-position-vertical-relative:text;mso-width-percent:0;mso-height-percent:0;mso-width-relative:margin;mso-height-relative:margin" from="431.1pt,16.6pt" to="448.6pt,16.6pt" o:gfxdata="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" strokecolor="black [3200]" strokeweight=".5pt">
+              <v:line w14:anchorId="4324FDB7" id="Straight Connector 32" o:spid="_x0000_s1026" style="position:absolute;z-index:251674624;visibility:visible;mso-wrap-style:square;mso-width-percent:0;mso-height-percent:0;mso-wrap-distance-left:9pt;mso-wrap-distance-top:0;mso-wrap-distance-right:9pt;mso-wrap-distance-bottom:0;mso-position-horizontal:absolute;mso-position-horizontal-relative:text;mso-position-vertical:absolute;mso-position-vertical-relative:text;mso-width-percent:0;mso-height-percent:0;mso-width-relative:margin;mso-height-relative:margin" from="431.1pt,16.6pt" to="448.6pt,16.6pt" o:gfxdata="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" strokecolor="black [3200]" strokeweight=".5pt">
                 <v:stroke joinstyle="miter"/>
               </v:line>
             </w:pict>
@@ -1869,7 +1869,7 @@
           </mc:Choice>
           <mc:Fallback>
             <w:pict>
-              <v:line w14:anchorId="717BB267" id="Straight Connector 26" o:spid="_x0000_s1026" style="position:absolute;z-index:251704320;visibility:visible;mso-wrap-style:square;mso-width-percent:0;mso-height-percent:0;mso-wrap-distance-left:9pt;mso-wrap-distance-top:0;mso-wrap-distance-right:9pt;mso-wrap-distance-bottom:0;mso-position-horizontal:absolute;mso-position-horizontal-relative:text;mso-position-vertical:absolute;mso-position-vertical-relative:text;mso-width-percent:0;mso-height-percent:0;mso-width-relative:margin;mso-height-relative:margin" from="430.75pt,11.5pt" to="448.25pt,11.5pt" o:gfxdata="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" strokecolor="black [3200]" strokeweight=".5pt">
+              <v:line w14:anchorId="3CB4C8E0" id="Straight Connector 26" o:spid="_x0000_s1026" style="position:absolute;z-index:251704320;visibility:visible;mso-wrap-style:square;mso-width-percent:0;mso-height-percent:0;mso-wrap-distance-left:9pt;mso-wrap-distance-top:0;mso-wrap-distance-right:9pt;mso-wrap-distance-bottom:0;mso-position-horizontal:absolute;mso-position-horizontal-relative:text;mso-position-vertical:absolute;mso-position-vertical-relative:text;mso-width-percent:0;mso-height-percent:0;mso-width-relative:margin;mso-height-relative:margin" from="430.75pt,11.5pt" to="448.25pt,11.5pt" o:gfxdata="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" strokecolor="black [3200]" strokeweight=".5pt">
                 <v:stroke joinstyle="miter"/>
               </v:line>
             </w:pict>
@@ -2044,7 +2044,7 @@
           </mc:Choice>
           <mc:Fallback>
             <w:pict>
-              <v:rect w14:anchorId="3E3683FD" id="Rectangle 7" o:spid="_x0000_s1026" style="position:absolute;margin-left:4pt;margin-top:18.4pt;width:192.3pt;height:63.2pt;z-index:251658240;visibility:visible;mso-wrap-style:square;mso-width-percent:0;mso-height-percent:0;mso-wrap-distance-left:9pt;mso-wrap-distance-top:0;mso-wrap-distance-right:9pt;mso-wrap-distance-bottom:0;mso-position-horizontal:absolute;mso-position-horizontal-relative:text;mso-position-vertical:absolute;mso-position-vertical-relative:text;mso-width-percent:0;mso-height-percent:0;mso-width-relative:margin;mso-height-relative:margin;v-text-anchor:middle" o:gfxdata="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" fillcolor="#4472c4 [3204]" strokecolor="#1f3763 [1604]" strokeweight="1pt">
+              <v:rect w14:anchorId="20D4728E" id="Rectangle 7" o:spid="_x0000_s1026" style="position:absolute;margin-left:4pt;margin-top:18.4pt;width:192.3pt;height:63.2pt;z-index:251658240;visibility:visible;mso-wrap-style:square;mso-width-percent:0;mso-height-percent:0;mso-wrap-distance-left:9pt;mso-wrap-distance-top:0;mso-wrap-distance-right:9pt;mso-wrap-distance-bottom:0;mso-position-horizontal:absolute;mso-position-horizontal-relative:text;mso-position-vertical:absolute;mso-position-vertical-relative:text;mso-width-percent:0;mso-height-percent:0;mso-width-relative:margin;mso-height-relative:margin;v-text-anchor:middle" o:gfxdata="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" fillcolor="#4472c4 [3204]" strokecolor="#1f3763 [1604]" strokeweight="1pt">
                 <w10:wrap type="square"/>
               </v:rect>
             </w:pict>
@@ -2062,81 +2062,11 @@
       <w:r>
         <w:rPr>
           <w:noProof/>
-          <w:sz w:val="28"/>
-          <w:szCs w:val="28"/>
-        </w:rPr>
-        <mc:AlternateContent>
-          <mc:Choice Requires="wps">
-            <w:drawing>
-              <wp:anchor distT="0" distB="0" distL="114300" distR="114300" simplePos="0" relativeHeight="251735040" behindDoc="0" locked="0" layoutInCell="1" allowOverlap="1" wp14:anchorId="33997C02" wp14:editId="541A68D7">
-                <wp:simplePos x="0" y="0"/>
-                <wp:positionH relativeFrom="column">
-                  <wp:posOffset>3105397</wp:posOffset>
-                </wp:positionH>
-                <wp:positionV relativeFrom="paragraph">
-                  <wp:posOffset>4070985</wp:posOffset>
-                </wp:positionV>
-                <wp:extent cx="178130" cy="3799840"/>
-                <wp:effectExtent l="0" t="0" r="12700" b="10160"/>
-                <wp:wrapNone/>
-                <wp:docPr id="103" name="Rectangle 103"/>
-                <wp:cNvGraphicFramePr/>
-                <a:graphic xmlns:a="http://schemas.openxmlformats.org/drawingml/2006/main">
-                  <a:graphicData uri="http://schemas.microsoft.com/office/word/2010/wordprocessingShape">
-                    <wps:wsp>
-                      <wps:cNvSpPr/>
-                      <wps:spPr>
-                        <a:xfrm>
-                          <a:off x="0" y="0"/>
-                          <a:ext cx="178130" cy="3799840"/>
-                        </a:xfrm>
-                        <a:prstGeom prst="rect">
-                          <a:avLst/>
-                        </a:prstGeom>
-                      </wps:spPr>
-                      <wps:style>
-                        <a:lnRef idx="2">
-                          <a:schemeClr val="accent1">
-                            <a:shade val="50000"/>
-                          </a:schemeClr>
-                        </a:lnRef>
-                        <a:fillRef idx="1">
-                          <a:schemeClr val="accent1"/>
-                        </a:fillRef>
-                        <a:effectRef idx="0">
-                          <a:schemeClr val="accent1"/>
-                        </a:effectRef>
-                        <a:fontRef idx="minor">
-                          <a:schemeClr val="lt1"/>
-                        </a:fontRef>
-                      </wps:style>
-                      <wps:bodyPr rot="0" spcFirstLastPara="0" vertOverflow="overflow" horzOverflow="overflow" vert="horz" wrap="square" lIns="91440" tIns="45720" rIns="91440" bIns="45720" numCol="1" spcCol="0" rtlCol="0" fromWordArt="0" anchor="ctr" anchorCtr="0" forceAA="0" compatLnSpc="1">
-                        <a:prstTxWarp prst="textNoShape">
-                          <a:avLst/>
-                        </a:prstTxWarp>
-                        <a:noAutofit/>
-                      </wps:bodyPr>
-                    </wps:wsp>
-                  </a:graphicData>
-                </a:graphic>
-              </wp:anchor>
-            </w:drawing>
-          </mc:Choice>
-          <mc:Fallback>
-            <w:pict>
-              <v:rect w14:anchorId="364186A5" id="Rectangle 103" o:spid="_x0000_s1026" style="position:absolute;margin-left:244.5pt;margin-top:320.55pt;width:14.05pt;height:299.2pt;z-index:251735040;visibility:visible;mso-wrap-style:square;mso-wrap-distance-left:9pt;mso-wrap-distance-top:0;mso-wrap-distance-right:9pt;mso-wrap-distance-bottom:0;mso-position-horizontal:absolute;mso-position-horizontal-relative:text;mso-position-vertical:absolute;mso-position-vertical-relative:text;v-text-anchor:middle" o:gfxdata="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" fillcolor="#4472c4 [3204]" strokecolor="#1f3763 [1604]" strokeweight="1pt"/>
-            </w:pict>
-          </mc:Fallback>
-        </mc:AlternateContent>
-      </w:r>
-      <w:r>
-        <w:rPr>
-          <w:noProof/>
         </w:rPr>
         <mc:AlternateContent>
           <mc:Choice Requires="wpg">
             <w:drawing>
-              <wp:anchor distT="0" distB="0" distL="114300" distR="114300" simplePos="0" relativeHeight="251660288" behindDoc="0" locked="0" layoutInCell="1" allowOverlap="1" wp14:anchorId="0B970447" wp14:editId="5A419224">
+              <wp:anchor distT="0" distB="0" distL="114300" distR="114300" simplePos="0" relativeHeight="251660288" behindDoc="0" locked="0" layoutInCell="1" allowOverlap="1" wp14:anchorId="0B970447" wp14:editId="3809CA94">
                 <wp:simplePos x="0" y="0"/>
                 <wp:positionH relativeFrom="column">
                   <wp:posOffset>889000</wp:posOffset>
@@ -2414,7 +2344,7 @@
           </mc:Choice>
           <mc:Fallback>
             <w:pict>
-              <v:shape w14:anchorId="62AAA3E2" id="Straight Arrow Connector 54" o:spid="_x0000_s1026" type="#_x0000_t32" style="position:absolute;margin-left:395pt;margin-top:254.55pt;width:26.5pt;height:31pt;flip:x y;z-index:251695104;visibility:visible;mso-wrap-style:square;mso-wrap-distance-left:9pt;mso-wrap-distance-top:0;mso-wrap-distance-right:9pt;mso-wrap-distance-bottom:0;mso-position-horizontal:absolute;mso-position-horizontal-relative:text;mso-position-vertical:absolute;mso-position-vertical-relative:text" o:gfxdata="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" strokecolor="#4472c4 [3204]" strokeweight=".5pt">
+              <v:shape w14:anchorId="7B0B46F6" id="Straight Arrow Connector 54" o:spid="_x0000_s1026" type="#_x0000_t32" style="position:absolute;margin-left:395pt;margin-top:254.55pt;width:26.5pt;height:31pt;flip:x y;z-index:251695104;visibility:visible;mso-wrap-style:square;mso-wrap-distance-left:9pt;mso-wrap-distance-top:0;mso-wrap-distance-right:9pt;mso-wrap-distance-bottom:0;mso-position-horizontal:absolute;mso-position-horizontal-relative:text;mso-position-vertical:absolute;mso-position-vertical-relative:text" o:gfxdata="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" strokecolor="#4472c4 [3204]" strokeweight=".5pt">
                 <v:stroke endarrow="block" joinstyle="miter"/>
               </v:shape>
             </w:pict>
@@ -2589,7 +2519,7 @@
           </mc:Choice>
           <mc:Fallback>
             <w:pict>
-              <v:rect w14:anchorId="296AE00B" id="Rectangle 51" o:spid="_x0000_s1026" style="position:absolute;margin-left:310.5pt;margin-top:249.05pt;width:93pt;height:3.6pt;z-index:251693056;visibility:visible;mso-wrap-style:square;mso-wrap-distance-left:9pt;mso-wrap-distance-top:0;mso-wrap-distance-right:9pt;mso-wrap-distance-bottom:0;mso-position-horizontal:absolute;mso-position-horizontal-relative:text;mso-position-vertical:absolute;mso-position-vertical-relative:text;v-text-anchor:middle" o:gfxdata="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" fillcolor="#4472c4 [3204]" strokecolor="#1f3763 [1604]" strokeweight="1pt"/>
+              <v:rect w14:anchorId="561D4BE9" id="Rectangle 51" o:spid="_x0000_s1026" style="position:absolute;margin-left:310.5pt;margin-top:249.05pt;width:93pt;height:3.6pt;z-index:251693056;visibility:visible;mso-wrap-style:square;mso-wrap-distance-left:9pt;mso-wrap-distance-top:0;mso-wrap-distance-right:9pt;mso-wrap-distance-bottom:0;mso-position-horizontal:absolute;mso-position-horizontal-relative:text;mso-position-vertical:absolute;mso-position-vertical-relative:text;v-text-anchor:middle" o:gfxdata="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" fillcolor="#4472c4 [3204]" strokecolor="#1f3763 [1604]" strokeweight="1pt"/>
             </w:pict>
           </mc:Fallback>
         </mc:AlternateContent>
@@ -2653,7 +2583,7 @@
           </mc:Choice>
           <mc:Fallback>
             <w:pict>
-              <v:shape w14:anchorId="088DE36C" id="Straight Arrow Connector 48" o:spid="_x0000_s1026" type="#_x0000_t32" style="position:absolute;margin-left:408pt;margin-top:202.55pt;width:55pt;height:3.1pt;flip:x;z-index:251689984;visibility:visible;mso-wrap-style:square;mso-wrap-distance-left:9pt;mso-wrap-distance-top:0;mso-wrap-distance-right:9pt;mso-wrap-distance-bottom:0;mso-position-horizontal:absolute;mso-position-horizontal-relative:text;mso-position-vertical:absolute;mso-position-vertical-relative:text" o:gfxdata="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" strokecolor="#4472c4 [3204]" strokeweight=".5pt">
+              <v:shape w14:anchorId="68F0D83A" id="Straight Arrow Connector 48" o:spid="_x0000_s1026" type="#_x0000_t32" style="position:absolute;margin-left:408pt;margin-top:202.55pt;width:55pt;height:3.1pt;flip:x;z-index:251689984;visibility:visible;mso-wrap-style:square;mso-wrap-distance-left:9pt;mso-wrap-distance-top:0;mso-wrap-distance-right:9pt;mso-wrap-distance-bottom:0;mso-position-horizontal:absolute;mso-position-horizontal-relative:text;mso-position-vertical:absolute;mso-position-vertical-relative:text" o:gfxdata="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" strokecolor="#4472c4 [3204]" strokeweight=".5pt">
                 <v:stroke endarrow="block" joinstyle="miter"/>
               </v:shape>
             </w:pict>
@@ -2983,7 +2913,7 @@
           </mc:Choice>
           <mc:Fallback>
             <w:pict>
-              <v:oval w14:anchorId="50F9EE50" id="Oval 45" o:spid="_x0000_s1026" style="position:absolute;margin-left:334.5pt;margin-top:148.55pt;width:48.5pt;height:58pt;z-index:251684864;visibility:visible;mso-wrap-style:square;mso-width-percent:0;mso-height-percent:0;mso-wrap-distance-left:9pt;mso-wrap-distance-top:0;mso-wrap-distance-right:9pt;mso-wrap-distance-bottom:0;mso-position-horizontal:absolute;mso-position-horizontal-relative:text;mso-position-vertical:absolute;mso-position-vertical-relative:text;mso-width-percent:0;mso-height-percent:0;mso-width-relative:margin;mso-height-relative:margin;v-text-anchor:middle" o:gfxdata="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" fillcolor="#4472c4 [3204]" strokecolor="#1f3763 [1604]" strokeweight="1pt">
+              <v:oval w14:anchorId="20474E19" id="Oval 45" o:spid="_x0000_s1026" style="position:absolute;margin-left:334.5pt;margin-top:148.55pt;width:48.5pt;height:58pt;z-index:251684864;visibility:visible;mso-wrap-style:square;mso-width-percent:0;mso-height-percent:0;mso-wrap-distance-left:9pt;mso-wrap-distance-top:0;mso-wrap-distance-right:9pt;mso-wrap-distance-bottom:0;mso-position-horizontal:absolute;mso-position-horizontal-relative:text;mso-position-vertical:absolute;mso-position-vertical-relative:text;mso-width-percent:0;mso-height-percent:0;mso-width-relative:margin;mso-height-relative:margin;v-text-anchor:middle" o:gfxdata="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" fillcolor="#4472c4 [3204]" strokecolor="#1f3763 [1604]" strokeweight="1pt">
                 <v:stroke joinstyle="miter"/>
               </v:oval>
             </w:pict>
@@ -3059,7 +2989,7 @@
           </mc:Choice>
           <mc:Fallback>
             <w:pict>
-              <v:oval w14:anchorId="7C9BDAF0" id="Oval 46" o:spid="_x0000_s1026" style="position:absolute;margin-left:342.5pt;margin-top:156.55pt;width:33.5pt;height:49pt;z-index:251685888;visibility:visible;mso-wrap-style:square;mso-width-percent:0;mso-wrap-distance-left:9pt;mso-wrap-distance-top:0;mso-wrap-distance-right:9pt;mso-wrap-distance-bottom:0;mso-position-horizontal:absolute;mso-position-horizontal-relative:text;mso-position-vertical:absolute;mso-position-vertical-relative:text;mso-width-percent:0;mso-width-relative:margin;v-text-anchor:middle" o:gfxdata="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" fillcolor="white [3212]" strokecolor="#1f3763 [1604]" strokeweight="1pt">
+              <v:oval w14:anchorId="13750876" id="Oval 46" o:spid="_x0000_s1026" style="position:absolute;margin-left:342.5pt;margin-top:156.55pt;width:33.5pt;height:49pt;z-index:251685888;visibility:visible;mso-wrap-style:square;mso-width-percent:0;mso-wrap-distance-left:9pt;mso-wrap-distance-top:0;mso-wrap-distance-right:9pt;mso-wrap-distance-bottom:0;mso-position-horizontal:absolute;mso-position-horizontal-relative:text;mso-position-vertical:absolute;mso-position-vertical-relative:text;mso-width-percent:0;mso-width-relative:margin;v-text-anchor:middle" o:gfxdata="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" fillcolor="white [3212]" strokecolor="#1f3763 [1604]" strokeweight="1pt">
                 <v:stroke joinstyle="miter"/>
               </v:oval>
             </w:pict>
@@ -3188,7 +3118,7 @@
           </mc:Choice>
           <mc:Fallback>
             <w:pict>
-              <v:group w14:anchorId="7BC94610" id="Group 44" o:spid="_x0000_s1026" style="position:absolute;margin-left:348.5pt;margin-top:194.65pt;width:22pt;height:29.6pt;z-index:251687936" coordsize="279400,376237" o:gfxdata="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">
+              <v:group w14:anchorId="31C2A24B" id="Group 44" o:spid="_x0000_s1026" style="position:absolute;margin-left:348.5pt;margin-top:194.65pt;width:22pt;height:29.6pt;z-index:251687936" coordsize="279400,376237" o:gfxdata="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">
                 <v:oval id="Oval 42" o:spid="_x0000_s1027" style="position:absolute;width:279400;height:241300;visibility:visible;mso-wrap-style:square;v-text-anchor:middle" o:gfxdata="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" filled="f" strokecolor="#1f3763 [1604]" strokeweight="1pt">
                   <v:stroke joinstyle="miter"/>
                 </v:oval>
@@ -3303,7 +3233,7 @@
           </mc:Choice>
           <mc:Fallback>
             <w:pict>
-              <v:rect w14:anchorId="7D6C77E7" id="Rectangle 41" o:spid="_x0000_s1026" style="position:absolute;margin-left:309.5pt;margin-top:182.55pt;width:96pt;height:57pt;z-index:251686912;visibility:visible;mso-wrap-style:square;mso-wrap-distance-left:9pt;mso-wrap-distance-top:0;mso-wrap-distance-right:9pt;mso-wrap-distance-bottom:0;mso-position-horizontal:absolute;mso-position-horizontal-relative:text;mso-position-vertical:absolute;mso-position-vertical-relative:text;v-text-anchor:middle" o:gfxdata="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" fillcolor="#13213b [964]" strokecolor="#1f3763 [1604]" strokeweight="1pt">
+              <v:rect w14:anchorId="49D2635D" id="Rectangle 41" o:spid="_x0000_s1026" style="position:absolute;margin-left:309.5pt;margin-top:182.55pt;width:96pt;height:57pt;z-index:251686912;visibility:visible;mso-wrap-style:square;mso-wrap-distance-left:9pt;mso-wrap-distance-top:0;mso-wrap-distance-right:9pt;mso-wrap-distance-bottom:0;mso-position-horizontal:absolute;mso-position-horizontal-relative:text;mso-position-vertical:absolute;mso-position-vertical-relative:text;v-text-anchor:middle" o:gfxdata="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" fillcolor="#13213b [964]" strokecolor="#1f3763 [1604]" strokeweight="1pt">
                 <v:fill color2="#4472c4 [3204]" rotate="t" angle="225" colors="0 #1e3e77;.5 #2f5cac;1 #3a6fce" focus="100%" type="gradient"/>
               </v:rect>
             </w:pict>
@@ -3375,7 +3305,7 @@
           </mc:Choice>
           <mc:Fallback>
             <w:pict>
-              <v:shape w14:anchorId="029E0C6E" id="Straight Arrow Connector 40" o:spid="_x0000_s1026" type="#_x0000_t32" style="position:absolute;margin-left:451.4pt;margin-top:109.7pt;width:13.5pt;height:6.65pt;flip:x y;z-index:251683840;visibility:visible;mso-wrap-style:square;mso-width-percent:0;mso-height-percent:0;mso-wrap-distance-left:9pt;mso-wrap-distance-top:0;mso-wrap-distance-right:9pt;mso-wrap-distance-bottom:0;mso-position-horizontal:absolute;mso-position-horizontal-relative:text;mso-position-vertical:absolute;mso-position-vertical-relative:text;mso-width-percent:0;mso-height-percent:0;mso-width-relative:margin;mso-height-relative:margin" o:gfxdata="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" strokecolor="#4472c4 [3204]" strokeweight=".5pt">
+              <v:shape w14:anchorId="30AE508B" id="Straight Arrow Connector 40" o:spid="_x0000_s1026" type="#_x0000_t32" style="position:absolute;margin-left:451.4pt;margin-top:109.7pt;width:13.5pt;height:6.65pt;flip:x y;z-index:251683840;visibility:visible;mso-wrap-style:square;mso-width-percent:0;mso-height-percent:0;mso-wrap-distance-left:9pt;mso-wrap-distance-top:0;mso-wrap-distance-right:9pt;mso-wrap-distance-bottom:0;mso-position-horizontal:absolute;mso-position-horizontal-relative:text;mso-position-vertical:absolute;mso-position-vertical-relative:text;mso-width-percent:0;mso-height-percent:0;mso-width-relative:margin;mso-height-relative:margin" o:gfxdata="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" strokecolor="#4472c4 [3204]" strokeweight=".5pt">
                 <v:stroke endarrow="block" joinstyle="miter"/>
               </v:shape>
             </w:pict>
@@ -4185,7 +4115,7 @@
           </mc:Choice>
           <mc:Fallback>
             <w:pict>
-              <v:rect w14:anchorId="5A546AF4" id="Rectangle 2" o:spid="_x0000_s1026" style="position:absolute;margin-left:-5.6pt;margin-top:320.8pt;width:215.05pt;height:299.2pt;z-index:251655168;visibility:visible;mso-wrap-style:square;mso-wrap-distance-left:9pt;mso-wrap-distance-top:0;mso-wrap-distance-right:9pt;mso-wrap-distance-bottom:0;mso-position-horizontal:absolute;mso-position-horizontal-relative:margin;mso-position-vertical:absolute;mso-position-vertical-relative:text;v-text-anchor:middle" o:gfxdata="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" fillcolor="white [2993]" strokecolor="#a5a5a5 [3206]" strokeweight=".5pt">
+              <v:rect w14:anchorId="69C3B5CB" id="Rectangle 2" o:spid="_x0000_s1026" style="position:absolute;margin-left:-5.6pt;margin-top:320.8pt;width:215.05pt;height:299.2pt;z-index:251655168;visibility:visible;mso-wrap-style:square;mso-wrap-distance-left:9pt;mso-wrap-distance-top:0;mso-wrap-distance-right:9pt;mso-wrap-distance-bottom:0;mso-position-horizontal:absolute;mso-position-horizontal-relative:margin;mso-position-vertical:absolute;mso-position-vertical-relative:text;v-text-anchor:middle" o:gfxdata="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" fillcolor="white [2993]" strokecolor="#a5a5a5 [3206]" strokeweight=".5pt">
                 <v:fill color2="#a0a0a0 [2017]" rotate="t" colors="0 white;.5 #fbfbfb;1 #d0d0d0" focus="100%" type="gradient">
                   <o:fill v:ext="view" type="gradientUnscaled"/>
                 </v:fill>
@@ -4256,7 +4186,7 @@
           </mc:Choice>
           <mc:Fallback>
             <w:pict>
-              <v:rect w14:anchorId="39523565" id="Rectangle 3" o:spid="_x0000_s1026" style="position:absolute;margin-left:244.65pt;margin-top:320.8pt;width:215.05pt;height:299.2pt;z-index:251656192;visibility:visible;mso-wrap-style:square;mso-wrap-distance-left:9pt;mso-wrap-distance-top:0;mso-wrap-distance-right:9pt;mso-wrap-distance-bottom:0;mso-position-horizontal:absolute;mso-position-horizontal-relative:margin;mso-position-vertical:absolute;mso-position-vertical-relative:text;v-text-anchor:middle" o:gfxdata="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" fillcolor="white [2993]" strokecolor="#a5a5a5 [3206]" strokeweight=".5pt">
+              <v:rect w14:anchorId="7A11C336" id="Rectangle 3" o:spid="_x0000_s1026" style="position:absolute;margin-left:244.65pt;margin-top:320.8pt;width:215.05pt;height:299.2pt;z-index:251656192;visibility:visible;mso-wrap-style:square;mso-wrap-distance-left:9pt;mso-wrap-distance-top:0;mso-wrap-distance-right:9pt;mso-wrap-distance-bottom:0;mso-position-horizontal:absolute;mso-position-horizontal-relative:margin;mso-position-vertical:absolute;mso-position-vertical-relative:text;v-text-anchor:middle" o:gfxdata="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" fillcolor="white [2993]" strokecolor="#a5a5a5 [3206]" strokeweight=".5pt">
                 <v:fill color2="#a0a0a0 [2017]" rotate="t" colors="0 white;.5 #fbfbfb;1 #d0d0d0" focus="100%" type="gradient">
                   <o:fill v:ext="view" type="gradientUnscaled"/>
                 </v:fill>
@@ -4297,127 +4227,9 @@
           <w:szCs w:val="28"/>
         </w:rPr>
         <mc:AlternateContent>
-          <mc:Choice Requires="wps">
-            <w:drawing>
-              <wp:anchor distT="0" distB="0" distL="114300" distR="114300" simplePos="0" relativeHeight="251765760" behindDoc="0" locked="0" layoutInCell="1" allowOverlap="1" wp14:anchorId="0B9B4E59" wp14:editId="07D2C86F">
-                <wp:simplePos x="0" y="0"/>
-                <wp:positionH relativeFrom="column">
-                  <wp:posOffset>3185160</wp:posOffset>
-                </wp:positionH>
-                <wp:positionV relativeFrom="paragraph">
-                  <wp:posOffset>267335</wp:posOffset>
-                </wp:positionV>
-                <wp:extent cx="666750" cy="267426"/>
-                <wp:effectExtent l="0" t="0" r="19050" b="18415"/>
-                <wp:wrapNone/>
-                <wp:docPr id="27" name="Rectangle 27"/>
-                <wp:cNvGraphicFramePr/>
-                <a:graphic xmlns:a="http://schemas.openxmlformats.org/drawingml/2006/main">
-                  <a:graphicData uri="http://schemas.microsoft.com/office/word/2010/wordprocessingShape">
-                    <wps:wsp>
-                      <wps:cNvSpPr/>
-                      <wps:spPr>
-                        <a:xfrm>
-                          <a:off x="0" y="0"/>
-                          <a:ext cx="666750" cy="267426"/>
-                        </a:xfrm>
-                        <a:prstGeom prst="rect">
-                          <a:avLst/>
-                        </a:prstGeom>
-                      </wps:spPr>
-                      <wps:style>
-                        <a:lnRef idx="2">
-                          <a:schemeClr val="accent1">
-                            <a:shade val="50000"/>
-                          </a:schemeClr>
-                        </a:lnRef>
-                        <a:fillRef idx="1">
-                          <a:schemeClr val="accent1"/>
-                        </a:fillRef>
-                        <a:effectRef idx="0">
-                          <a:schemeClr val="accent1"/>
-                        </a:effectRef>
-                        <a:fontRef idx="minor">
-                          <a:schemeClr val="lt1"/>
-                        </a:fontRef>
-                      </wps:style>
-                      <wps:txbx>
-                        <w:txbxContent>
-                          <w:p>
-                            <w:pPr>
-                              <w:jc w:val="center"/>
-                              <w:rPr>
-                                <w:color w:val="000000" w:themeColor="text1"/>
-                                <w:sz w:val="16"/>
-                                <w:szCs w:val="16"/>
-                              </w:rPr>
-                            </w:pPr>
-                            <w:r>
-                              <w:rPr>
-                                <w:color w:val="000000" w:themeColor="text1"/>
-                                <w:sz w:val="16"/>
-                                <w:szCs w:val="16"/>
-                              </w:rPr>
-                              <w:t>Meter icon</w:t>
-                            </w:r>
-                          </w:p>
-                        </w:txbxContent>
-                      </wps:txbx>
-                      <wps:bodyPr rot="0" spcFirstLastPara="0" vertOverflow="overflow" horzOverflow="overflow" vert="horz" wrap="square" lIns="91440" tIns="45720" rIns="91440" bIns="45720" numCol="1" spcCol="0" rtlCol="0" fromWordArt="0" anchor="ctr" anchorCtr="0" forceAA="0" compatLnSpc="1">
-                        <a:prstTxWarp prst="textNoShape">
-                          <a:avLst/>
-                        </a:prstTxWarp>
-                        <a:noAutofit/>
-                      </wps:bodyPr>
-                    </wps:wsp>
-                  </a:graphicData>
-                </a:graphic>
-                <wp14:sizeRelH relativeFrom="margin">
-                  <wp14:pctWidth>0</wp14:pctWidth>
-                </wp14:sizeRelH>
-              </wp:anchor>
-            </w:drawing>
-          </mc:Choice>
-          <mc:Fallback>
-            <w:pict>
-              <v:rect w14:anchorId="0B9B4E59" id="Rectangle 27" o:spid="_x0000_s1049" style="position:absolute;margin-left:250.8pt;margin-top:21.05pt;width:52.5pt;height:21.05pt;z-index:251765760;visibility:visible;mso-wrap-style:square;mso-width-percent:0;mso-wrap-distance-left:9pt;mso-wrap-distance-top:0;mso-wrap-distance-right:9pt;mso-wrap-distance-bottom:0;mso-position-horizontal:absolute;mso-position-horizontal-relative:text;mso-position-vertical:absolute;mso-position-vertical-relative:text;mso-width-percent:0;mso-width-relative:margin;v-text-anchor:middle" o:gfxdata="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" fillcolor="#4472c4 [3204]" strokecolor="#1f3763 [1604]" strokeweight="1pt">
-                <v:textbox>
-                  <w:txbxContent>
-                    <w:p>
-                      <w:pPr>
-                        <w:jc w:val="center"/>
-                        <w:rPr>
-                          <w:color w:val="000000" w:themeColor="text1"/>
-                          <w:sz w:val="16"/>
-                          <w:szCs w:val="16"/>
-                        </w:rPr>
-                      </w:pPr>
-                      <w:r>
-                        <w:rPr>
-                          <w:color w:val="000000" w:themeColor="text1"/>
-                          <w:sz w:val="16"/>
-                          <w:szCs w:val="16"/>
-                        </w:rPr>
-                        <w:t>Meter icon</w:t>
-                      </w:r>
-                    </w:p>
-                  </w:txbxContent>
-                </v:textbox>
-              </v:rect>
-            </w:pict>
-          </mc:Fallback>
-        </mc:AlternateContent>
-      </w:r>
-      <w:r>
-        <w:rPr>
-          <w:noProof/>
-          <w:sz w:val="28"/>
-          <w:szCs w:val="28"/>
-        </w:rPr>
-        <mc:AlternateContent>
           <mc:Choice Requires="wpg">
             <w:drawing>
-              <wp:anchor distT="0" distB="0" distL="114300" distR="114300" simplePos="0" relativeHeight="251681792" behindDoc="0" locked="0" layoutInCell="1" allowOverlap="1" wp14:anchorId="3F476424" wp14:editId="3C5FF123">
+              <wp:anchor distT="0" distB="0" distL="114300" distR="114300" simplePos="0" relativeHeight="251681792" behindDoc="0" locked="0" layoutInCell="1" allowOverlap="1" wp14:anchorId="3F476424" wp14:editId="40C93449">
                 <wp:simplePos x="0" y="0"/>
                 <wp:positionH relativeFrom="margin">
                   <wp:align>right</wp:align>
@@ -4615,13 +4427,13 @@
           </mc:Choice>
           <mc:Fallback>
             <w:pict>
-              <v:group w14:anchorId="3F476424" id="Group 19" o:spid="_x0000_s1050" style="position:absolute;margin-left:-29.35pt;margin-top:21.2pt;width:21.85pt;height:34.05pt;z-index:251681792;mso-position-horizontal:right;mso-position-horizontal-relative:margin;mso-width-relative:margin;mso-height-relative:margin" coordsize="277495,432435" o:gfxdata="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">
-                <v:group id="Group 18" o:spid="_x0000_s1051" style="position:absolute;width:243205;height:265113" coordsize="243205,265113" o:gfxdata="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">
-                  <v:rect id="Rectangle 34" o:spid="_x0000_s1052" style="position:absolute;left:182880;width:60325;height:265113;visibility:visible;mso-wrap-style:square;v-text-anchor:middle" o:gfxdata="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" fillcolor="#4472c4 [3204]" strokecolor="#1f3763 [1604]" strokeweight="1pt"/>
-                  <v:rect id="Rectangle 35" o:spid="_x0000_s1053" style="position:absolute;left:95250;top:57150;width:49984;height:206466;visibility:visible;mso-wrap-style:square;v-text-anchor:middle" o:gfxdata="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" fillcolor="#4472c4 [3204]" strokecolor="#1f3763 [1604]" strokeweight="1pt"/>
-                  <v:rect id="Rectangle 36" o:spid="_x0000_s1054" style="position:absolute;top:133350;width:45719;height:130901;visibility:visible;mso-wrap-style:square;v-text-anchor:middle" o:gfxdata="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" fillcolor="#4472c4 [3204]" strokecolor="#1f3763 [1604]" strokeweight="1pt"/>
+              <v:group w14:anchorId="3F476424" id="Group 19" o:spid="_x0000_s1049" style="position:absolute;margin-left:-29.35pt;margin-top:21.2pt;width:21.85pt;height:34.05pt;z-index:251681792;mso-position-horizontal:right;mso-position-horizontal-relative:margin;mso-width-relative:margin;mso-height-relative:margin" coordsize="277495,432435" o:gfxdata="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">
+                <v:group id="Group 18" o:spid="_x0000_s1050" style="position:absolute;width:243205;height:265113" coordsize="243205,265113" o:gfxdata="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">
+                  <v:rect id="Rectangle 34" o:spid="_x0000_s1051" style="position:absolute;left:182880;width:60325;height:265113;visibility:visible;mso-wrap-style:square;v-text-anchor:middle" o:gfxdata="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" fillcolor="#4472c4 [3204]" strokecolor="#1f3763 [1604]" strokeweight="1pt"/>
+                  <v:rect id="Rectangle 35" o:spid="_x0000_s1052" style="position:absolute;left:95250;top:57150;width:49984;height:206466;visibility:visible;mso-wrap-style:square;v-text-anchor:middle" o:gfxdata="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" fillcolor="#4472c4 [3204]" strokecolor="#1f3763 [1604]" strokeweight="1pt"/>
+                  <v:rect id="Rectangle 36" o:spid="_x0000_s1053" style="position:absolute;top:133350;width:45719;height:130901;visibility:visible;mso-wrap-style:square;v-text-anchor:middle" o:gfxdata="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" fillcolor="#4472c4 [3204]" strokecolor="#1f3763 [1604]" strokeweight="1pt"/>
                 </v:group>
-                <v:shape id="Text Box 38" o:spid="_x0000_s1055" type="#_x0000_t202" style="position:absolute;left:7620;top:251460;width:269875;height:180975;visibility:visible;mso-wrap-style:square;v-text-anchor:top" o:gfxdata="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" filled="f" stroked="f" strokeweight=".5pt">
+                <v:shape id="Text Box 38" o:spid="_x0000_s1054" type="#_x0000_t202" style="position:absolute;left:7620;top:251460;width:269875;height:180975;visibility:visible;mso-wrap-style:square;v-text-anchor:top" o:gfxdata="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" filled="f" stroked="f" strokeweight=".5pt">
                   <v:textbox>
                     <w:txbxContent>
                       <w:p>
@@ -4709,7 +4521,7 @@
           </mc:Choice>
           <mc:Fallback>
             <w:pict>
-              <v:shape w14:anchorId="68575FD3" id="Straight Arrow Connector 25" o:spid="_x0000_s1026" type="#_x0000_t32" style="position:absolute;margin-left:392.7pt;margin-top:3.35pt;width:70.3pt;height:22.2pt;flip:x;z-index:251764736;visibility:visible;mso-wrap-style:square;mso-wrap-distance-left:9pt;mso-wrap-distance-top:0;mso-wrap-distance-right:9pt;mso-wrap-distance-bottom:0;mso-position-horizontal:absolute;mso-position-horizontal-relative:text;mso-position-vertical:absolute;mso-position-vertical-relative:text" o:gfxdata="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" strokecolor="#4472c4 [3204]" strokeweight=".5pt">
+              <v:shape w14:anchorId="742E2F76" id="Straight Arrow Connector 25" o:spid="_x0000_s1026" type="#_x0000_t32" style="position:absolute;margin-left:392.7pt;margin-top:3.35pt;width:70.3pt;height:22.2pt;flip:x;z-index:251764736;visibility:visible;mso-wrap-style:square;mso-wrap-distance-left:9pt;mso-wrap-distance-top:0;mso-wrap-distance-right:9pt;mso-wrap-distance-bottom:0;mso-position-horizontal:absolute;mso-position-horizontal-relative:text;mso-position-vertical:absolute;mso-position-vertical-relative:text" o:gfxdata="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" strokecolor="#4472c4 [3204]" strokeweight=".5pt">
                 <v:stroke endarrow="block" joinstyle="miter"/>
               </v:shape>
             </w:pict>
@@ -4795,7 +4607,7 @@
           </mc:Choice>
           <mc:Fallback>
             <w:pict>
-              <v:rect w14:anchorId="5063CED6" id="Rectangle 6" o:spid="_x0000_s1026" style="position:absolute;margin-left:362.55pt;margin-top:2.55pt;width:13.7pt;height:11.1pt;z-index:251757568;visibility:visible;mso-wrap-style:square;mso-width-percent:0;mso-height-percent:0;mso-wrap-distance-left:9pt;mso-wrap-distance-top:0;mso-wrap-distance-right:9pt;mso-wrap-distance-bottom:0;mso-position-horizontal:absolute;mso-position-horizontal-relative:text;mso-position-vertical:absolute;mso-position-vertical-relative:text;mso-width-percent:0;mso-height-percent:0;mso-width-relative:margin;mso-height-relative:margin;v-text-anchor:middle" o:gfxdata="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" fillcolor="#4472c4 [3204]" strokecolor="#1f3763 [1604]" strokeweight="1pt"/>
+              <v:rect w14:anchorId="6BD20E22" id="Rectangle 6" o:spid="_x0000_s1026" style="position:absolute;margin-left:362.55pt;margin-top:2.55pt;width:13.7pt;height:11.1pt;z-index:251757568;visibility:visible;mso-wrap-style:square;mso-width-percent:0;mso-height-percent:0;mso-wrap-distance-left:9pt;mso-wrap-distance-top:0;mso-wrap-distance-right:9pt;mso-wrap-distance-bottom:0;mso-position-horizontal:absolute;mso-position-horizontal-relative:text;mso-position-vertical:absolute;mso-position-vertical-relative:text;mso-width-percent:0;mso-height-percent:0;mso-width-relative:margin;mso-height-relative:margin;v-text-anchor:middle" o:gfxdata="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" fillcolor="#4472c4 [3204]" strokecolor="#1f3763 [1604]" strokeweight="1pt"/>
             </w:pict>
           </mc:Fallback>
         </mc:AlternateContent>
@@ -4871,7 +4683,7 @@
           </mc:Choice>
           <mc:Fallback>
             <w:pict>
-              <v:rect w14:anchorId="2C316066" id="Rectangle 13" o:spid="_x0000_s1026" style="position:absolute;margin-left:386.1pt;margin-top:3.9pt;width:13.2pt;height:10.8pt;z-index:251759616;visibility:visible;mso-wrap-style:square;mso-width-percent:0;mso-height-percent:0;mso-wrap-distance-left:9pt;mso-wrap-distance-top:0;mso-wrap-distance-right:9pt;mso-wrap-distance-bottom:0;mso-position-horizontal:absolute;mso-position-horizontal-relative:text;mso-position-vertical:absolute;mso-position-vertical-relative:text;mso-width-percent:0;mso-height-percent:0;mso-width-relative:margin;mso-height-relative:margin;v-text-anchor:middle" o:gfxdata="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" fillcolor="#4472c4 [3204]" strokecolor="#1f3763 [1604]" strokeweight="1pt"/>
+              <v:rect w14:anchorId="3AE1B50B" id="Rectangle 13" o:spid="_x0000_s1026" style="position:absolute;margin-left:386.1pt;margin-top:3.9pt;width:13.2pt;height:10.8pt;z-index:251759616;visibility:visible;mso-wrap-style:square;mso-width-percent:0;mso-height-percent:0;mso-wrap-distance-left:9pt;mso-wrap-distance-top:0;mso-wrap-distance-right:9pt;mso-wrap-distance-bottom:0;mso-position-horizontal:absolute;mso-position-horizontal-relative:text;mso-position-vertical:absolute;mso-position-vertical-relative:text;mso-width-percent:0;mso-height-percent:0;mso-width-relative:margin;mso-height-relative:margin;v-text-anchor:middle" o:gfxdata="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" fillcolor="#4472c4 [3204]" strokecolor="#1f3763 [1604]" strokeweight="1pt"/>
             </w:pict>
           </mc:Fallback>
         </mc:AlternateContent>
@@ -4947,7 +4759,7 @@
           </mc:Choice>
           <mc:Fallback>
             <w:pict>
-              <v:rect w14:anchorId="498B0F3F" id="Rectangle 14" o:spid="_x0000_s1026" style="position:absolute;margin-left:406.4pt;margin-top:4.2pt;width:15pt;height:10.5pt;z-index:251761664;visibility:visible;mso-wrap-style:square;mso-width-percent:0;mso-height-percent:0;mso-wrap-distance-left:9pt;mso-wrap-distance-top:0;mso-wrap-distance-right:9pt;mso-wrap-distance-bottom:0;mso-position-horizontal:absolute;mso-position-horizontal-relative:text;mso-position-vertical:absolute;mso-position-vertical-relative:text;mso-width-percent:0;mso-height-percent:0;mso-width-relative:margin;mso-height-relative:margin;v-text-anchor:middle" o:gfxdata="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" fillcolor="#4472c4 [3204]" strokecolor="#1f3763 [1604]" strokeweight="1pt"/>
+              <v:rect w14:anchorId="1463093D" id="Rectangle 14" o:spid="_x0000_s1026" style="position:absolute;margin-left:406.4pt;margin-top:4.2pt;width:15pt;height:10.5pt;z-index:251761664;visibility:visible;mso-wrap-style:square;mso-width-percent:0;mso-height-percent:0;mso-wrap-distance-left:9pt;mso-wrap-distance-top:0;mso-wrap-distance-right:9pt;mso-wrap-distance-bottom:0;mso-position-horizontal:absolute;mso-position-horizontal-relative:text;mso-position-vertical:absolute;mso-position-vertical-relative:text;mso-width-percent:0;mso-height-percent:0;mso-width-relative:margin;mso-height-relative:margin;v-text-anchor:middle" o:gfxdata="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" fillcolor="#4472c4 [3204]" strokecolor="#1f3763 [1604]" strokeweight="1pt"/>
             </w:pict>
           </mc:Fallback>
         </mc:AlternateContent>
@@ -5041,13 +4853,23 @@
                                 <w:szCs w:val="16"/>
                               </w:rPr>
                             </w:pPr>
+                            <w:proofErr w:type="gramStart"/>
                             <w:r>
                               <w:rPr>
                                 <w:color w:val="000000" w:themeColor="text1"/>
                                 <w:sz w:val="16"/>
                                 <w:szCs w:val="16"/>
                               </w:rPr>
-                              <w:t>DOOR : OPENED</w:t>
+                              <w:t>DOOR :</w:t>
+                            </w:r>
+                            <w:proofErr w:type="gramEnd"/>
+                            <w:r>
+                              <w:rPr>
+                                <w:color w:val="000000" w:themeColor="text1"/>
+                                <w:sz w:val="16"/>
+                                <w:szCs w:val="16"/>
+                              </w:rPr>
+                              <w:t xml:space="preserve"> OPENED</w:t>
                             </w:r>
                             <w:r>
                               <w:rPr>
@@ -5080,7 +4902,7 @@
           </mc:Choice>
           <mc:Fallback>
             <w:pict>
-              <v:shape w14:anchorId="4C037BEC" id="Text Box 90" o:spid="_x0000_s1056" type="#_x0000_t202" style="position:absolute;margin-left:307.25pt;margin-top:16.95pt;width:98.5pt;height:19.55pt;z-index:251720704;visibility:visible;mso-wrap-style:square;mso-width-percent:0;mso-height-percent:0;mso-wrap-distance-left:9pt;mso-wrap-distance-top:0;mso-wrap-distance-right:9pt;mso-wrap-distance-bottom:0;mso-position-horizontal:absolute;mso-position-horizontal-relative:text;mso-position-vertical:absolute;mso-position-vertical-relative:text;mso-width-percent:0;mso-height-percent:0;mso-width-relative:margin;mso-height-relative:margin;v-text-anchor:top" o:gfxdata="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" filled="f" stroked="f" strokeweight=".5pt">
+              <v:shape w14:anchorId="4C037BEC" id="Text Box 90" o:spid="_x0000_s1055" type="#_x0000_t202" style="position:absolute;margin-left:307.25pt;margin-top:16.95pt;width:98.5pt;height:19.55pt;z-index:251720704;visibility:visible;mso-wrap-style:square;mso-width-percent:0;mso-height-percent:0;mso-wrap-distance-left:9pt;mso-wrap-distance-top:0;mso-wrap-distance-right:9pt;mso-wrap-distance-bottom:0;mso-position-horizontal:absolute;mso-position-horizontal-relative:text;mso-position-vertical:absolute;mso-position-vertical-relative:text;mso-width-percent:0;mso-height-percent:0;mso-width-relative:margin;mso-height-relative:margin;v-text-anchor:top" o:gfxdata="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" filled="f" stroked="f" strokeweight=".5pt">
                 <v:textbox>
                   <w:txbxContent>
                     <w:p>
@@ -5091,13 +4913,23 @@
                           <w:szCs w:val="16"/>
                         </w:rPr>
                       </w:pPr>
+                      <w:proofErr w:type="gramStart"/>
                       <w:r>
                         <w:rPr>
                           <w:color w:val="000000" w:themeColor="text1"/>
                           <w:sz w:val="16"/>
                           <w:szCs w:val="16"/>
                         </w:rPr>
-                        <w:t>DOOR : OPENED</w:t>
+                        <w:t>DOOR :</w:t>
+                      </w:r>
+                      <w:proofErr w:type="gramEnd"/>
+                      <w:r>
+                        <w:rPr>
+                          <w:color w:val="000000" w:themeColor="text1"/>
+                          <w:sz w:val="16"/>
+                          <w:szCs w:val="16"/>
+                        </w:rPr>
+                        <w:t xml:space="preserve"> OPENED</w:t>
                       </w:r>
                       <w:r>
                         <w:rPr>
@@ -5138,7 +4970,7 @@
         <mc:AlternateContent>
           <mc:Choice Requires="wps">
             <w:drawing>
-              <wp:anchor distT="0" distB="0" distL="114300" distR="114300" simplePos="0" relativeHeight="251699200" behindDoc="0" locked="0" layoutInCell="1" allowOverlap="1" wp14:anchorId="4D2F07CC" wp14:editId="0637872B">
+              <wp:anchor distT="0" distB="0" distL="114300" distR="114300" simplePos="0" relativeHeight="251699200" behindDoc="0" locked="0" layoutInCell="1" allowOverlap="1" wp14:anchorId="4D2F07CC" wp14:editId="2191A46A">
                 <wp:simplePos x="0" y="0"/>
                 <wp:positionH relativeFrom="column">
                   <wp:posOffset>3271437</wp:posOffset>
@@ -5204,7 +5036,7 @@
           </mc:Choice>
           <mc:Fallback>
             <w:pict>
-              <v:shape w14:anchorId="4D2F07CC" id="Text Box 56" o:spid="_x0000_s1057" type="#_x0000_t202" style="position:absolute;margin-left:257.6pt;margin-top:4.45pt;width:2in;height:20pt;z-index:251699200;visibility:visible;mso-wrap-style:square;mso-width-percent:0;mso-height-percent:0;mso-wrap-distance-left:9pt;mso-wrap-distance-top:0;mso-wrap-distance-right:9pt;mso-wrap-distance-bottom:0;mso-position-horizontal:absolute;mso-position-horizontal-relative:text;mso-position-vertical:absolute;mso-position-vertical-relative:text;mso-width-percent:0;mso-height-percent:0;mso-width-relative:margin;mso-height-relative:margin;v-text-anchor:top" o:gfxdata="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" fillcolor="white [3201]" strokeweight=".5pt">
+              <v:shape w14:anchorId="4D2F07CC" id="Text Box 56" o:spid="_x0000_s1056" type="#_x0000_t202" style="position:absolute;margin-left:257.6pt;margin-top:4.45pt;width:2in;height:20pt;z-index:251699200;visibility:visible;mso-wrap-style:square;mso-width-percent:0;mso-height-percent:0;mso-wrap-distance-left:9pt;mso-wrap-distance-top:0;mso-wrap-distance-right:9pt;mso-wrap-distance-bottom:0;mso-position-horizontal:absolute;mso-position-horizontal-relative:text;mso-position-vertical:absolute;mso-position-vertical-relative:text;mso-width-percent:0;mso-height-percent:0;mso-width-relative:margin;mso-height-relative:margin;v-text-anchor:top" o:gfxdata="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" fillcolor="white [3201]" strokeweight=".5pt">
                 <v:textbox>
                   <w:txbxContent>
                     <w:p>
@@ -5289,7 +5121,7 @@
           </mc:Choice>
           <mc:Fallback>
             <w:pict>
-              <v:shape w14:anchorId="3B16C4EC" id="Text Box 55" o:spid="_x0000_s1058" type="#_x0000_t202" style="position:absolute;margin-left:49pt;margin-top:4.5pt;width:111.5pt;height:20pt;z-index:251697152;visibility:visible;mso-wrap-style:square;mso-height-percent:0;mso-wrap-distance-left:9pt;mso-wrap-distance-top:0;mso-wrap-distance-right:9pt;mso-wrap-distance-bottom:0;mso-position-horizontal:absolute;mso-position-horizontal-relative:text;mso-position-vertical:absolute;mso-position-vertical-relative:text;mso-height-percent:0;mso-height-relative:margin;v-text-anchor:top" o:gfxdata="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" fillcolor="white [3201]" strokeweight=".5pt">
+              <v:shape w14:anchorId="3B16C4EC" id="Text Box 55" o:spid="_x0000_s1057" type="#_x0000_t202" style="position:absolute;margin-left:49pt;margin-top:4.5pt;width:111.5pt;height:20pt;z-index:251697152;visibility:visible;mso-wrap-style:square;mso-height-percent:0;mso-wrap-distance-left:9pt;mso-wrap-distance-top:0;mso-wrap-distance-right:9pt;mso-wrap-distance-bottom:0;mso-position-horizontal:absolute;mso-position-horizontal-relative:text;mso-position-vertical:absolute;mso-position-vertical-relative:text;mso-height-percent:0;mso-height-relative:margin;v-text-anchor:top" o:gfxdata="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" fillcolor="white [3201]" strokeweight=".5pt">
                 <v:textbox>
                   <w:txbxContent>
                     <w:p>
@@ -5319,118 +5151,56 @@
           <w:szCs w:val="28"/>
         </w:rPr>
         <mc:AlternateContent>
-          <mc:Choice Requires="wpg">
+          <mc:Choice Requires="wps">
             <w:drawing>
-              <wp:anchor distT="0" distB="0" distL="114300" distR="114300" simplePos="0" relativeHeight="251773952" behindDoc="0" locked="0" layoutInCell="1" allowOverlap="1" wp14:anchorId="058DC74B" wp14:editId="71477E73">
+              <wp:anchor distT="0" distB="0" distL="114300" distR="114300" simplePos="0" relativeHeight="251782144" behindDoc="0" locked="0" layoutInCell="1" allowOverlap="1" wp14:anchorId="7E9ECAD9" wp14:editId="36B56BFD">
                 <wp:simplePos x="0" y="0"/>
                 <wp:positionH relativeFrom="column">
-                  <wp:posOffset>2363089</wp:posOffset>
+                  <wp:posOffset>3182587</wp:posOffset>
                 </wp:positionH>
                 <wp:positionV relativeFrom="paragraph">
-                  <wp:posOffset>150470</wp:posOffset>
+                  <wp:posOffset>160028</wp:posOffset>
                 </wp:positionV>
-                <wp:extent cx="214471" cy="106071"/>
-                <wp:effectExtent l="0" t="0" r="33655" b="27305"/>
+                <wp:extent cx="243444" cy="5938"/>
+                <wp:effectExtent l="38100" t="76200" r="0" b="89535"/>
                 <wp:wrapNone/>
-                <wp:docPr id="62" name="Group 62"/>
+                <wp:docPr id="78" name="Straight Arrow Connector 78"/>
                 <wp:cNvGraphicFramePr/>
                 <a:graphic xmlns:a="http://schemas.openxmlformats.org/drawingml/2006/main">
-                  <a:graphicData uri="http://schemas.microsoft.com/office/word/2010/wordprocessingGroup">
-                    <wpg:wgp>
-                      <wpg:cNvGrpSpPr/>
-                      <wpg:grpSpPr>
-                        <a:xfrm>
+                  <a:graphicData uri="http://schemas.microsoft.com/office/word/2010/wordprocessingShape">
+                    <wps:wsp>
+                      <wps:cNvCnPr/>
+                      <wps:spPr>
+                        <a:xfrm flipH="1" flipV="1">
                           <a:off x="0" y="0"/>
-                          <a:ext cx="214471" cy="106071"/>
-                          <a:chOff x="0" y="0"/>
-                          <a:chExt cx="214471" cy="106071"/>
+                          <a:ext cx="243444" cy="5938"/>
                         </a:xfrm>
-                      </wpg:grpSpPr>
-                      <wps:wsp>
-                        <wps:cNvPr id="63" name="Straight Connector 63"/>
-                        <wps:cNvCnPr/>
-                        <wps:spPr>
-                          <a:xfrm>
-                            <a:off x="3657" y="0"/>
-                            <a:ext cx="203498" cy="0"/>
-                          </a:xfrm>
-                          <a:prstGeom prst="line">
-                            <a:avLst/>
-                          </a:prstGeom>
-                        </wps:spPr>
-                        <wps:style>
-                          <a:lnRef idx="1">
-                            <a:schemeClr val="dk1"/>
-                          </a:lnRef>
-                          <a:fillRef idx="0">
-                            <a:schemeClr val="dk1"/>
-                          </a:fillRef>
-                          <a:effectRef idx="0">
-                            <a:schemeClr val="dk1"/>
-                          </a:effectRef>
-                          <a:fontRef idx="minor">
-                            <a:schemeClr val="tx1"/>
-                          </a:fontRef>
-                        </wps:style>
-                        <wps:bodyPr/>
-                      </wps:wsp>
-                      <wps:wsp>
-                        <wps:cNvPr id="64" name="Straight Connector 64"/>
-                        <wps:cNvCnPr/>
-                        <wps:spPr>
-                          <a:xfrm>
-                            <a:off x="0" y="51207"/>
-                            <a:ext cx="203498" cy="0"/>
-                          </a:xfrm>
-                          <a:prstGeom prst="line">
-                            <a:avLst/>
-                          </a:prstGeom>
-                        </wps:spPr>
-                        <wps:style>
-                          <a:lnRef idx="1">
-                            <a:schemeClr val="dk1"/>
-                          </a:lnRef>
-                          <a:fillRef idx="0">
-                            <a:schemeClr val="dk1"/>
-                          </a:fillRef>
-                          <a:effectRef idx="0">
-                            <a:schemeClr val="dk1"/>
-                          </a:effectRef>
-                          <a:fontRef idx="minor">
-                            <a:schemeClr val="tx1"/>
-                          </a:fontRef>
-                        </wps:style>
-                        <wps:bodyPr/>
-                      </wps:wsp>
-                      <wps:wsp>
-                        <wps:cNvPr id="65" name="Straight Connector 65"/>
-                        <wps:cNvCnPr/>
-                        <wps:spPr>
-                          <a:xfrm>
-                            <a:off x="10973" y="106071"/>
-                            <a:ext cx="203498" cy="0"/>
-                          </a:xfrm>
-                          <a:prstGeom prst="line">
-                            <a:avLst/>
-                          </a:prstGeom>
-                        </wps:spPr>
-                        <wps:style>
-                          <a:lnRef idx="1">
-                            <a:schemeClr val="dk1"/>
-                          </a:lnRef>
-                          <a:fillRef idx="0">
-                            <a:schemeClr val="dk1"/>
-                          </a:fillRef>
-                          <a:effectRef idx="0">
-                            <a:schemeClr val="dk1"/>
-                          </a:effectRef>
-                          <a:fontRef idx="minor">
-                            <a:schemeClr val="tx1"/>
-                          </a:fontRef>
-                        </wps:style>
-                        <wps:bodyPr/>
-                      </wps:wsp>
-                    </wpg:wgp>
+                        <a:prstGeom prst="straightConnector1">
+                          <a:avLst/>
+                        </a:prstGeom>
+                        <a:ln>
+                          <a:solidFill>
+                            <a:schemeClr val="bg1"/>
+                          </a:solidFill>
+                          <a:tailEnd type="triangle"/>
+                        </a:ln>
+                      </wps:spPr>
+                      <wps:style>
+                        <a:lnRef idx="1">
+                          <a:schemeClr val="accent1"/>
+                        </a:lnRef>
+                        <a:fillRef idx="0">
+                          <a:schemeClr val="accent1"/>
+                        </a:fillRef>
+                        <a:effectRef idx="0">
+                          <a:schemeClr val="accent1"/>
+                        </a:effectRef>
+                        <a:fontRef idx="minor">
+                          <a:schemeClr val="tx1"/>
+                        </a:fontRef>
+                      </wps:style>
+                      <wps:bodyPr/>
+                    </wps:wsp>
                   </a:graphicData>
                 </a:graphic>
               </wp:anchor>
@@ -5438,17 +5208,9 @@
           </mc:Choice>
           <mc:Fallback>
             <w:pict>
-              <v:group w14:anchorId="43EA4666" id="Group 62" o:spid="_x0000_s1026" style="position:absolute;margin-left:186.05pt;margin-top:11.85pt;width:16.9pt;height:8.35pt;z-index:251773952" coordsize="214471,106071" o:gfxdata="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">
-                <v:line id="Straight Connector 63" o:spid="_x0000_s1027" style="position:absolute;visibility:visible;mso-wrap-style:square" from="3657,0" to="207155,0" o:connectortype="straight" o:gfxdata="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" strokecolor="black [3200]" strokeweight=".5pt">
-                  <v:stroke joinstyle="miter"/>
-                </v:line>
-                <v:line id="Straight Connector 64" o:spid="_x0000_s1028" style="position:absolute;visibility:visible;mso-wrap-style:square" from="0,51207" to="203498,51207" o:connectortype="straight" o:gfxdata="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" strokecolor="black [3200]" strokeweight=".5pt">
-                  <v:stroke joinstyle="miter"/>
-                </v:line>
-                <v:line id="Straight Connector 65" o:spid="_x0000_s1029" style="position:absolute;visibility:visible;mso-wrap-style:square" from="10973,106071" to="214471,106071" o:connectortype="straight" o:gfxdata="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" strokecolor="black [3200]" strokeweight=".5pt">
-                  <v:stroke joinstyle="miter"/>
-                </v:line>
-              </v:group>
+              <v:shape w14:anchorId="2069B5B7" id="Straight Arrow Connector 78" o:spid="_x0000_s1026" type="#_x0000_t32" style="position:absolute;margin-left:250.6pt;margin-top:12.6pt;width:19.15pt;height:.45pt;flip:x y;z-index:251782144;visibility:visible;mso-wrap-style:square;mso-wrap-distance-left:9pt;mso-wrap-distance-top:0;mso-wrap-distance-right:9pt;mso-wrap-distance-bottom:0;mso-position-horizontal:absolute;mso-position-horizontal-relative:text;mso-position-vertical:absolute;mso-position-vertical-relative:text" o:gfxdata="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" strokecolor="white [3212]" strokeweight=".5pt">
+                <v:stroke endarrow="block" joinstyle="miter"/>
+              </v:shape>
             </w:pict>
           </mc:Fallback>
         </mc:AlternateContent>
@@ -5460,136 +5222,73 @@
           <w:szCs w:val="28"/>
         </w:rPr>
         <mc:AlternateContent>
-          <mc:Choice Requires="wpg">
+          <mc:Choice Requires="wps">
             <w:drawing>
-              <wp:anchor distT="0" distB="0" distL="114300" distR="114300" simplePos="0" relativeHeight="251771904" behindDoc="0" locked="0" layoutInCell="1" allowOverlap="1" wp14:anchorId="459F413B" wp14:editId="67D0A33A">
+              <wp:anchor distT="0" distB="0" distL="114300" distR="114300" simplePos="0" relativeHeight="251781120" behindDoc="0" locked="0" layoutInCell="1" allowOverlap="1" wp14:anchorId="183D0877" wp14:editId="12F0F8A4">
                 <wp:simplePos x="0" y="0"/>
-                <wp:positionH relativeFrom="column">
-                  <wp:posOffset>5515661</wp:posOffset>
+                <wp:positionH relativeFrom="margin">
+                  <wp:align>left</wp:align>
                 </wp:positionH>
                 <wp:positionV relativeFrom="paragraph">
-                  <wp:posOffset>165633</wp:posOffset>
+                  <wp:posOffset>152278</wp:posOffset>
                 </wp:positionV>
-                <wp:extent cx="214471" cy="106071"/>
-                <wp:effectExtent l="0" t="0" r="33655" b="27305"/>
+                <wp:extent cx="284354" cy="45720"/>
+                <wp:effectExtent l="19050" t="57150" r="20955" b="49530"/>
                 <wp:wrapNone/>
-                <wp:docPr id="61" name="Group 61"/>
+                <wp:docPr id="69" name="Straight Arrow Connector 69"/>
                 <wp:cNvGraphicFramePr/>
                 <a:graphic xmlns:a="http://schemas.openxmlformats.org/drawingml/2006/main">
-                  <a:graphicData uri="http://schemas.microsoft.com/office/word/2010/wordprocessingGroup">
-                    <wpg:wgp>
-                      <wpg:cNvGrpSpPr/>
-                      <wpg:grpSpPr>
-                        <a:xfrm>
+                  <a:graphicData uri="http://schemas.microsoft.com/office/word/2010/wordprocessingShape">
+                    <wps:wsp>
+                      <wps:cNvCnPr/>
+                      <wps:spPr>
+                        <a:xfrm flipH="1" flipV="1">
                           <a:off x="0" y="0"/>
-                          <a:ext cx="214471" cy="106071"/>
-                          <a:chOff x="0" y="0"/>
-                          <a:chExt cx="214471" cy="106071"/>
+                          <a:ext cx="284354" cy="45720"/>
                         </a:xfrm>
-                      </wpg:grpSpPr>
-                      <wps:wsp>
-                        <wps:cNvPr id="58" name="Straight Connector 58"/>
-                        <wps:cNvCnPr/>
-                        <wps:spPr>
-                          <a:xfrm>
-                            <a:off x="3657" y="0"/>
-                            <a:ext cx="203498" cy="0"/>
-                          </a:xfrm>
-                          <a:prstGeom prst="line">
-                            <a:avLst/>
-                          </a:prstGeom>
-                        </wps:spPr>
-                        <wps:style>
-                          <a:lnRef idx="1">
-                            <a:schemeClr val="dk1"/>
-                          </a:lnRef>
-                          <a:fillRef idx="0">
-                            <a:schemeClr val="dk1"/>
-                          </a:fillRef>
-                          <a:effectRef idx="0">
-                            <a:schemeClr val="dk1"/>
-                          </a:effectRef>
-                          <a:fontRef idx="minor">
-                            <a:schemeClr val="tx1"/>
-                          </a:fontRef>
-                        </wps:style>
-                        <wps:bodyPr/>
-                      </wps:wsp>
-                      <wps:wsp>
-                        <wps:cNvPr id="59" name="Straight Connector 59"/>
-                        <wps:cNvCnPr/>
-                        <wps:spPr>
-                          <a:xfrm>
-                            <a:off x="0" y="51207"/>
-                            <a:ext cx="203498" cy="0"/>
-                          </a:xfrm>
-                          <a:prstGeom prst="line">
-                            <a:avLst/>
-                          </a:prstGeom>
-                        </wps:spPr>
-                        <wps:style>
-                          <a:lnRef idx="1">
-                            <a:schemeClr val="dk1"/>
-                          </a:lnRef>
-                          <a:fillRef idx="0">
-                            <a:schemeClr val="dk1"/>
-                          </a:fillRef>
-                          <a:effectRef idx="0">
-                            <a:schemeClr val="dk1"/>
-                          </a:effectRef>
-                          <a:fontRef idx="minor">
-                            <a:schemeClr val="tx1"/>
-                          </a:fontRef>
-                        </wps:style>
-                        <wps:bodyPr/>
-                      </wps:wsp>
-                      <wps:wsp>
-                        <wps:cNvPr id="60" name="Straight Connector 60"/>
-                        <wps:cNvCnPr/>
-                        <wps:spPr>
-                          <a:xfrm>
-                            <a:off x="10973" y="106071"/>
-                            <a:ext cx="203498" cy="0"/>
-                          </a:xfrm>
-                          <a:prstGeom prst="line">
-                            <a:avLst/>
-                          </a:prstGeom>
-                        </wps:spPr>
-                        <wps:style>
-                          <a:lnRef idx="1">
-                            <a:schemeClr val="dk1"/>
-                          </a:lnRef>
-                          <a:fillRef idx="0">
-                            <a:schemeClr val="dk1"/>
-                          </a:fillRef>
-                          <a:effectRef idx="0">
-                            <a:schemeClr val="dk1"/>
-                          </a:effectRef>
-                          <a:fontRef idx="minor">
-                            <a:schemeClr val="tx1"/>
-                          </a:fontRef>
-                        </wps:style>
-                        <wps:bodyPr/>
-                      </wps:wsp>
-                    </wpg:wgp>
+                        <a:prstGeom prst="straightConnector1">
+                          <a:avLst/>
+                        </a:prstGeom>
+                        <a:ln>
+                          <a:solidFill>
+                            <a:schemeClr val="bg1"/>
+                          </a:solidFill>
+                          <a:tailEnd type="triangle"/>
+                        </a:ln>
+                      </wps:spPr>
+                      <wps:style>
+                        <a:lnRef idx="1">
+                          <a:schemeClr val="dk1"/>
+                        </a:lnRef>
+                        <a:fillRef idx="0">
+                          <a:schemeClr val="dk1"/>
+                        </a:fillRef>
+                        <a:effectRef idx="0">
+                          <a:schemeClr val="dk1"/>
+                        </a:effectRef>
+                        <a:fontRef idx="minor">
+                          <a:schemeClr val="tx1"/>
+                        </a:fontRef>
+                      </wps:style>
+                      <wps:bodyPr/>
+                    </wps:wsp>
                   </a:graphicData>
                 </a:graphic>
+                <wp14:sizeRelH relativeFrom="margin">
+                  <wp14:pctWidth>0</wp14:pctWidth>
+                </wp14:sizeRelH>
+                <wp14:sizeRelV relativeFrom="margin">
+                  <wp14:pctHeight>0</wp14:pctHeight>
+                </wp14:sizeRelV>
               </wp:anchor>
             </w:drawing>
           </mc:Choice>
           <mc:Fallback>
             <w:pict>
-              <v:group w14:anchorId="4A742509" id="Group 61" o:spid="_x0000_s1026" style="position:absolute;margin-left:434.3pt;margin-top:13.05pt;width:16.9pt;height:8.35pt;z-index:251771904" coordsize="214471,106071" o:gfxdata="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">
-                <v:line id="Straight Connector 58" o:spid="_x0000_s1027" style="position:absolute;visibility:visible;mso-wrap-style:square" from="3657,0" to="207155,0" o:connectortype="straight" o:gfxdata="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" strokecolor="black [3200]" strokeweight=".5pt">
-                  <v:stroke joinstyle="miter"/>
-                </v:line>
-                <v:line id="Straight Connector 59" o:spid="_x0000_s1028" style="position:absolute;visibility:visible;mso-wrap-style:square" from="0,51207" to="203498,51207" o:connectortype="straight" o:gfxdata="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" strokecolor="black [3200]" strokeweight=".5pt">
-                  <v:stroke joinstyle="miter"/>
-                </v:line>
-                <v:line id="Straight Connector 60" o:spid="_x0000_s1029" style="position:absolute;visibility:visible;mso-wrap-style:square" from="10973,106071" to="214471,106071" o:connectortype="straight" o:gfxdata="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" strokecolor="black [3200]" strokeweight=".5pt">
-                  <v:stroke joinstyle="miter"/>
-                </v:line>
-              </v:group>
+              <v:shape w14:anchorId="340E85AB" id="Straight Arrow Connector 69" o:spid="_x0000_s1026" type="#_x0000_t32" style="position:absolute;margin-left:0;margin-top:12pt;width:22.4pt;height:3.6pt;flip:x y;z-index:251781120;visibility:visible;mso-wrap-style:square;mso-width-percent:0;mso-height-percent:0;mso-wrap-distance-left:9pt;mso-wrap-distance-top:0;mso-wrap-distance-right:9pt;mso-wrap-distance-bottom:0;mso-position-horizontal:left;mso-position-horizontal-relative:margin;mso-position-vertical:absolute;mso-position-vertical-relative:text;mso-width-percent:0;mso-height-percent:0;mso-width-relative:margin;mso-height-relative:margin" o:gfxdata="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" strokecolor="white [3212]" strokeweight=".5pt">
+                <v:stroke endarrow="block" joinstyle="miter"/>
+                <w10:wrap anchorx="margin"/>
+              </v:shape>
             </w:pict>
           </mc:Fallback>
         </mc:AlternateContent>
@@ -5603,16 +5302,16 @@
         <mc:AlternateContent>
           <mc:Choice Requires="wps">
             <w:drawing>
-              <wp:anchor distT="0" distB="0" distL="114300" distR="114300" simplePos="0" relativeHeight="251739136" behindDoc="0" locked="0" layoutInCell="1" allowOverlap="1" wp14:anchorId="12B518A7" wp14:editId="0989BEB0">
+              <wp:anchor distT="0" distB="0" distL="114300" distR="114300" simplePos="0" relativeHeight="251739136" behindDoc="0" locked="0" layoutInCell="1" allowOverlap="1" wp14:anchorId="12B518A7" wp14:editId="5CBC9C45">
                 <wp:simplePos x="0" y="0"/>
                 <wp:positionH relativeFrom="column">
-                  <wp:posOffset>3737362</wp:posOffset>
+                  <wp:posOffset>3118513</wp:posOffset>
                 </wp:positionH>
                 <wp:positionV relativeFrom="paragraph">
-                  <wp:posOffset>295275</wp:posOffset>
+                  <wp:posOffset>48099</wp:posOffset>
                 </wp:positionV>
-                <wp:extent cx="1514104" cy="254544"/>
-                <wp:effectExtent l="0" t="0" r="10160" b="12700"/>
+                <wp:extent cx="2720284" cy="254544"/>
+                <wp:effectExtent l="0" t="0" r="4445" b="0"/>
                 <wp:wrapNone/>
                 <wp:docPr id="105" name="Text Box 105"/>
                 <wp:cNvGraphicFramePr/>
@@ -5623,7 +5322,7 @@
                       <wps:spPr>
                         <a:xfrm>
                           <a:off x="0" y="0"/>
-                          <a:ext cx="1514104" cy="254544"/>
+                          <a:ext cx="2720284" cy="254544"/>
                         </a:xfrm>
                         <a:prstGeom prst="rect">
                           <a:avLst/>
@@ -5632,9 +5331,7 @@
                           <a:schemeClr val="accent1"/>
                         </a:solidFill>
                         <a:ln w="6350">
-                          <a:solidFill>
-                            <a:prstClr val="black"/>
-                          </a:solidFill>
+                          <a:noFill/>
                         </a:ln>
                       </wps:spPr>
                       <wps:txbx>
@@ -5681,7 +5378,7 @@
           </mc:Choice>
           <mc:Fallback>
             <w:pict>
-              <v:shape w14:anchorId="12B518A7" id="Text Box 105" o:spid="_x0000_s1059" type="#_x0000_t202" style="position:absolute;margin-left:294.3pt;margin-top:23.25pt;width:119.2pt;height:20.05pt;z-index:251739136;visibility:visible;mso-wrap-style:square;mso-width-percent:0;mso-height-percent:0;mso-wrap-distance-left:9pt;mso-wrap-distance-top:0;mso-wrap-distance-right:9pt;mso-wrap-distance-bottom:0;mso-position-horizontal:absolute;mso-position-horizontal-relative:text;mso-position-vertical:absolute;mso-position-vertical-relative:text;mso-width-percent:0;mso-height-percent:0;mso-width-relative:margin;mso-height-relative:margin;v-text-anchor:top" o:gfxdata="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" fillcolor="#4472c4 [3204]" strokeweight=".5pt">
+              <v:shape w14:anchorId="12B518A7" id="Text Box 105" o:spid="_x0000_s1058" type="#_x0000_t202" style="position:absolute;margin-left:245.55pt;margin-top:3.8pt;width:214.2pt;height:20.05pt;z-index:251739136;visibility:visible;mso-wrap-style:square;mso-width-percent:0;mso-height-percent:0;mso-wrap-distance-left:9pt;mso-wrap-distance-top:0;mso-wrap-distance-right:9pt;mso-wrap-distance-bottom:0;mso-position-horizontal:absolute;mso-position-horizontal-relative:text;mso-position-vertical:absolute;mso-position-vertical-relative:text;mso-width-percent:0;mso-height-percent:0;mso-width-relative:margin;mso-height-relative:margin;v-text-anchor:top" o:gfxdata="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" fillcolor="#4472c4 [3204]" stroked="f" strokeweight=".5pt">
                 <v:textbox>
                   <w:txbxContent>
                     <w:p>
@@ -5720,86 +5417,16 @@
         <mc:AlternateContent>
           <mc:Choice Requires="wps">
             <w:drawing>
-              <wp:anchor distT="0" distB="0" distL="114300" distR="114300" simplePos="0" relativeHeight="251725824" behindDoc="0" locked="0" layoutInCell="1" allowOverlap="1" wp14:anchorId="60D480E7" wp14:editId="04651E4A">
+              <wp:anchor distT="0" distB="0" distL="114300" distR="114300" simplePos="0" relativeHeight="251724800" behindDoc="0" locked="0" layoutInCell="1" allowOverlap="1" wp14:anchorId="259FE8F2" wp14:editId="7DE141D0">
                 <wp:simplePos x="0" y="0"/>
-                <wp:positionH relativeFrom="column">
-                  <wp:posOffset>-59377</wp:posOffset>
+                <wp:positionH relativeFrom="margin">
+                  <wp:posOffset>-68238</wp:posOffset>
                 </wp:positionH>
                 <wp:positionV relativeFrom="paragraph">
                   <wp:posOffset>41275</wp:posOffset>
                 </wp:positionV>
-                <wp:extent cx="178130" cy="3799840"/>
-                <wp:effectExtent l="0" t="0" r="12700" b="10160"/>
-                <wp:wrapNone/>
-                <wp:docPr id="96" name="Rectangle 96"/>
-                <wp:cNvGraphicFramePr/>
-                <a:graphic xmlns:a="http://schemas.openxmlformats.org/drawingml/2006/main">
-                  <a:graphicData uri="http://schemas.microsoft.com/office/word/2010/wordprocessingShape">
-                    <wps:wsp>
-                      <wps:cNvSpPr/>
-                      <wps:spPr>
-                        <a:xfrm>
-                          <a:off x="0" y="0"/>
-                          <a:ext cx="178130" cy="3799840"/>
-                        </a:xfrm>
-                        <a:prstGeom prst="rect">
-                          <a:avLst/>
-                        </a:prstGeom>
-                      </wps:spPr>
-                      <wps:style>
-                        <a:lnRef idx="2">
-                          <a:schemeClr val="accent1">
-                            <a:shade val="50000"/>
-                          </a:schemeClr>
-                        </a:lnRef>
-                        <a:fillRef idx="1">
-                          <a:schemeClr val="accent1"/>
-                        </a:fillRef>
-                        <a:effectRef idx="0">
-                          <a:schemeClr val="accent1"/>
-                        </a:effectRef>
-                        <a:fontRef idx="minor">
-                          <a:schemeClr val="lt1"/>
-                        </a:fontRef>
-                      </wps:style>
-                      <wps:bodyPr rot="0" spcFirstLastPara="0" vertOverflow="overflow" horzOverflow="overflow" vert="horz" wrap="square" lIns="91440" tIns="45720" rIns="91440" bIns="45720" numCol="1" spcCol="0" rtlCol="0" fromWordArt="0" anchor="ctr" anchorCtr="0" forceAA="0" compatLnSpc="1">
-                        <a:prstTxWarp prst="textNoShape">
-                          <a:avLst/>
-                        </a:prstTxWarp>
-                        <a:noAutofit/>
-                      </wps:bodyPr>
-                    </wps:wsp>
-                  </a:graphicData>
-                </a:graphic>
-              </wp:anchor>
-            </w:drawing>
-          </mc:Choice>
-          <mc:Fallback>
-            <w:pict>
-              <v:rect w14:anchorId="4649D8BF" id="Rectangle 96" o:spid="_x0000_s1026" style="position:absolute;margin-left:-4.7pt;margin-top:3.25pt;width:14.05pt;height:299.2pt;z-index:251725824;visibility:visible;mso-wrap-style:square;mso-wrap-distance-left:9pt;mso-wrap-distance-top:0;mso-wrap-distance-right:9pt;mso-wrap-distance-bottom:0;mso-position-horizontal:absolute;mso-position-horizontal-relative:text;mso-position-vertical:absolute;mso-position-vertical-relative:text;v-text-anchor:middle" o:gfxdata="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" fillcolor="#4472c4 [3204]" strokecolor="#1f3763 [1604]" strokeweight="1pt"/>
-            </w:pict>
-          </mc:Fallback>
-        </mc:AlternateContent>
-      </w:r>
-      <w:r>
-        <w:rPr>
-          <w:noProof/>
-          <w:sz w:val="28"/>
-          <w:szCs w:val="28"/>
-        </w:rPr>
-        <mc:AlternateContent>
-          <mc:Choice Requires="wps">
-            <w:drawing>
-              <wp:anchor distT="0" distB="0" distL="114300" distR="114300" simplePos="0" relativeHeight="251724800" behindDoc="0" locked="0" layoutInCell="1" allowOverlap="1" wp14:anchorId="259FE8F2" wp14:editId="516FF2F5">
-                <wp:simplePos x="0" y="0"/>
-                <wp:positionH relativeFrom="column">
-                  <wp:posOffset>450891</wp:posOffset>
-                </wp:positionH>
-                <wp:positionV relativeFrom="paragraph">
-                  <wp:posOffset>201072</wp:posOffset>
-                </wp:positionV>
-                <wp:extent cx="1514104" cy="254544"/>
-                <wp:effectExtent l="0" t="0" r="10160" b="12700"/>
+                <wp:extent cx="2721904" cy="254000"/>
+                <wp:effectExtent l="0" t="0" r="2540" b="0"/>
                 <wp:wrapNone/>
                 <wp:docPr id="95" name="Text Box 95"/>
                 <wp:cNvGraphicFramePr/>
@@ -5810,7 +5437,7 @@
                       <wps:spPr>
                         <a:xfrm>
                           <a:off x="0" y="0"/>
-                          <a:ext cx="1514104" cy="254544"/>
+                          <a:ext cx="2721904" cy="254000"/>
                         </a:xfrm>
                         <a:prstGeom prst="rect">
                           <a:avLst/>
@@ -5819,9 +5446,7 @@
                           <a:schemeClr val="accent1"/>
                         </a:solidFill>
                         <a:ln w="6350">
-                          <a:solidFill>
-                            <a:prstClr val="black"/>
-                          </a:solidFill>
+                          <a:noFill/>
                         </a:ln>
                       </wps:spPr>
                       <wps:txbx>
@@ -5862,7 +5487,7 @@
           </mc:Choice>
           <mc:Fallback>
             <w:pict>
-              <v:shape w14:anchorId="259FE8F2" id="Text Box 95" o:spid="_x0000_s1060" type="#_x0000_t202" style="position:absolute;margin-left:35.5pt;margin-top:15.85pt;width:119.2pt;height:20.05pt;z-index:251724800;visibility:visible;mso-wrap-style:square;mso-width-percent:0;mso-height-percent:0;mso-wrap-distance-left:9pt;mso-wrap-distance-top:0;mso-wrap-distance-right:9pt;mso-wrap-distance-bottom:0;mso-position-horizontal:absolute;mso-position-horizontal-relative:text;mso-position-vertical:absolute;mso-position-vertical-relative:text;mso-width-percent:0;mso-height-percent:0;mso-width-relative:margin;mso-height-relative:margin;v-text-anchor:top" o:gfxdata="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" fillcolor="#4472c4 [3204]" strokeweight=".5pt">
+              <v:shape w14:anchorId="259FE8F2" id="Text Box 95" o:spid="_x0000_s1059" type="#_x0000_t202" style="position:absolute;margin-left:-5.35pt;margin-top:3.25pt;width:214.3pt;height:20pt;z-index:251724800;visibility:visible;mso-wrap-style:square;mso-width-percent:0;mso-height-percent:0;mso-wrap-distance-left:9pt;mso-wrap-distance-top:0;mso-wrap-distance-right:9pt;mso-wrap-distance-bottom:0;mso-position-horizontal:absolute;mso-position-horizontal-relative:margin;mso-position-vertical:absolute;mso-position-vertical-relative:text;mso-width-percent:0;mso-height-percent:0;mso-width-relative:margin;mso-height-relative:margin;v-text-anchor:top" o:gfxdata="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" fillcolor="#4472c4 [3204]" stroked="f" strokeweight=".5pt">
                 <v:textbox>
                   <w:txbxContent>
                     <w:p>
@@ -5881,6 +5506,7 @@
                     </w:p>
                   </w:txbxContent>
                 </v:textbox>
+                <w10:wrap anchorx="margin"/>
               </v:shape>
             </w:pict>
           </mc:Fallback>
@@ -5903,7 +5529,7 @@
         <mc:AlternateContent>
           <mc:Choice Requires="wps">
             <w:drawing>
-              <wp:anchor distT="0" distB="0" distL="114300" distR="114300" simplePos="0" relativeHeight="251723776" behindDoc="0" locked="0" layoutInCell="1" allowOverlap="1" wp14:anchorId="06CF87A2" wp14:editId="4EC88568">
+              <wp:anchor distT="0" distB="0" distL="114300" distR="114300" simplePos="0" relativeHeight="251723776" behindDoc="0" locked="0" layoutInCell="1" allowOverlap="1" wp14:anchorId="06CF87A2" wp14:editId="08F31EEE">
                 <wp:simplePos x="0" y="0"/>
                 <wp:positionH relativeFrom="column">
                   <wp:posOffset>320040</wp:posOffset>
@@ -6158,7 +5784,7 @@
           </mc:Choice>
           <mc:Fallback>
             <w:pict>
-              <v:rect w14:anchorId="06CF87A2" id="Rectangle 94" o:spid="_x0000_s1061" style="position:absolute;margin-left:25.2pt;margin-top:18.2pt;width:145.9pt;height:101.4pt;z-index:251723776;visibility:visible;mso-wrap-style:square;mso-width-percent:0;mso-height-percent:0;mso-wrap-distance-left:9pt;mso-wrap-distance-top:0;mso-wrap-distance-right:9pt;mso-wrap-distance-bottom:0;mso-position-horizontal:absolute;mso-position-horizontal-relative:text;mso-position-vertical:absolute;mso-position-vertical-relative:text;mso-width-percent:0;mso-height-percent:0;mso-width-relative:margin;mso-height-relative:margin;v-text-anchor:middle" o:gfxdata="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" filled="f" strokecolor="#1f3763 [1604]" strokeweight="1pt">
+              <v:rect w14:anchorId="06CF87A2" id="Rectangle 94" o:spid="_x0000_s1060" style="position:absolute;margin-left:25.2pt;margin-top:18.2pt;width:145.9pt;height:101.4pt;z-index:251723776;visibility:visible;mso-wrap-style:square;mso-width-percent:0;mso-height-percent:0;mso-wrap-distance-left:9pt;mso-wrap-distance-top:0;mso-wrap-distance-right:9pt;mso-wrap-distance-bottom:0;mso-position-horizontal:absolute;mso-position-horizontal-relative:text;mso-position-vertical:absolute;mso-position-vertical-relative:text;mso-width-percent:0;mso-height-percent:0;mso-width-relative:margin;mso-height-relative:margin;v-text-anchor:middle" o:gfxdata="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" filled="f" strokecolor="#1f3763 [1604]" strokeweight="1pt">
                 <v:stroke dashstyle="3 1"/>
                 <v:textbox>
                   <w:txbxContent>
@@ -6440,7 +6066,7 @@
           </mc:Choice>
           <mc:Fallback>
             <w:pict>
-              <v:shape w14:anchorId="3354BD59" id="Text Box 108" o:spid="_x0000_s1062" type="#_x0000_t202" style="position:absolute;margin-left:276.3pt;margin-top:20.9pt;width:57.05pt;height:18.7pt;z-index:251741184;visibility:visible;mso-wrap-style:square;mso-width-percent:0;mso-height-percent:0;mso-wrap-distance-left:9pt;mso-wrap-distance-top:0;mso-wrap-distance-right:9pt;mso-wrap-distance-bottom:0;mso-position-horizontal:absolute;mso-position-horizontal-relative:text;mso-position-vertical:absolute;mso-position-vertical-relative:text;mso-width-percent:0;mso-height-percent:0;mso-width-relative:margin;mso-height-relative:margin;v-text-anchor:top" o:gfxdata="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" filled="f" stroked="f" strokeweight=".5pt">
+              <v:shape w14:anchorId="3354BD59" id="Text Box 108" o:spid="_x0000_s1061" type="#_x0000_t202" style="position:absolute;margin-left:276.3pt;margin-top:20.9pt;width:57.05pt;height:18.7pt;z-index:251741184;visibility:visible;mso-wrap-style:square;mso-width-percent:0;mso-height-percent:0;mso-wrap-distance-left:9pt;mso-wrap-distance-top:0;mso-wrap-distance-right:9pt;mso-wrap-distance-bottom:0;mso-position-horizontal:absolute;mso-position-horizontal-relative:text;mso-position-vertical:absolute;mso-position-vertical-relative:text;mso-width-percent:0;mso-height-percent:0;mso-width-relative:margin;mso-height-relative:margin;v-text-anchor:top" o:gfxdata="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" filled="f" stroked="f" strokeweight=".5pt">
                 <v:textbox>
                   <w:txbxContent>
                     <w:p>
@@ -6546,7 +6172,7 @@
           </mc:Choice>
           <mc:Fallback>
             <w:pict>
-              <v:line w14:anchorId="1FB2EFBB" id="Straight Connector 115" o:spid="_x0000_s1026" style="position:absolute;flip:y;z-index:251751424;visibility:visible;mso-wrap-style:square;mso-wrap-distance-left:9pt;mso-wrap-distance-top:0;mso-wrap-distance-right:9pt;mso-wrap-distance-bottom:0;mso-position-horizontal:absolute;mso-position-horizontal-relative:text;mso-position-vertical:absolute;mso-position-vertical-relative:text" from="281pt,4.1pt" to="411.45pt,4.55pt" o:gfxdata="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" strokecolor="#bfbfbf [2412]" strokeweight=".5pt">
+              <v:line w14:anchorId="05DD6FFB" id="Straight Connector 115" o:spid="_x0000_s1026" style="position:absolute;flip:y;z-index:251751424;visibility:visible;mso-wrap-style:square;mso-wrap-distance-left:9pt;mso-wrap-distance-top:0;mso-wrap-distance-right:9pt;mso-wrap-distance-bottom:0;mso-position-horizontal:absolute;mso-position-horizontal-relative:text;mso-position-vertical:absolute;mso-position-vertical-relative:text" from="281pt,4.1pt" to="411.45pt,4.55pt" o:gfxdata="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" strokecolor="#bfbfbf [2412]" strokeweight=".5pt">
                 <v:stroke joinstyle="miter"/>
               </v:line>
             </w:pict>
@@ -6639,7 +6265,7 @@
           </mc:Choice>
           <mc:Fallback>
             <w:pict>
-              <v:shape w14:anchorId="777E4C5B" id="Text Box 116" o:spid="_x0000_s1063" type="#_x0000_t202" style="position:absolute;margin-left:280.8pt;margin-top:.35pt;width:57.05pt;height:18.7pt;z-index:251753472;visibility:visible;mso-wrap-style:square;mso-width-percent:0;mso-height-percent:0;mso-wrap-distance-left:9pt;mso-wrap-distance-top:0;mso-wrap-distance-right:9pt;mso-wrap-distance-bottom:0;mso-position-horizontal:absolute;mso-position-horizontal-relative:text;mso-position-vertical:absolute;mso-position-vertical-relative:text;mso-width-percent:0;mso-height-percent:0;mso-width-relative:margin;mso-height-relative:margin;v-text-anchor:top" o:gfxdata="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" filled="f" stroked="f" strokeweight=".5pt">
+              <v:shape w14:anchorId="777E4C5B" id="Text Box 116" o:spid="_x0000_s1062" type="#_x0000_t202" style="position:absolute;margin-left:280.8pt;margin-top:.35pt;width:57.05pt;height:18.7pt;z-index:251753472;visibility:visible;mso-wrap-style:square;mso-width-percent:0;mso-height-percent:0;mso-wrap-distance-left:9pt;mso-wrap-distance-top:0;mso-wrap-distance-right:9pt;mso-wrap-distance-bottom:0;mso-position-horizontal:absolute;mso-position-horizontal-relative:text;mso-position-vertical:absolute;mso-position-vertical-relative:text;mso-width-percent:0;mso-height-percent:0;mso-width-relative:margin;mso-height-relative:margin;v-text-anchor:top" o:gfxdata="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" filled="f" stroked="f" strokeweight=".5pt">
                 <v:textbox>
                   <w:txbxContent>
                     <w:p>
@@ -6742,7 +6368,7 @@
           </mc:Choice>
           <mc:Fallback>
             <w:pict>
-              <v:shape w14:anchorId="4DA968ED" id="Text Box 92" o:spid="_x0000_s1064" type="#_x0000_t202" style="position:absolute;margin-left:21.9pt;margin-top:16.4pt;width:64.5pt;height:18.7pt;z-index:251722752;visibility:visible;mso-wrap-style:square;mso-width-percent:0;mso-height-percent:0;mso-wrap-distance-left:9pt;mso-wrap-distance-top:0;mso-wrap-distance-right:9pt;mso-wrap-distance-bottom:0;mso-position-horizontal:absolute;mso-position-horizontal-relative:text;mso-position-vertical:absolute;mso-position-vertical-relative:text;mso-width-percent:0;mso-height-percent:0;mso-width-relative:margin;mso-height-relative:margin;v-text-anchor:top" o:gfxdata="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" filled="f" stroked="f" strokeweight=".5pt">
+              <v:shape w14:anchorId="4DA968ED" id="Text Box 92" o:spid="_x0000_s1063" type="#_x0000_t202" style="position:absolute;margin-left:21.9pt;margin-top:16.4pt;width:64.5pt;height:18.7pt;z-index:251722752;visibility:visible;mso-wrap-style:square;mso-width-percent:0;mso-height-percent:0;mso-wrap-distance-left:9pt;mso-wrap-distance-top:0;mso-wrap-distance-right:9pt;mso-wrap-distance-bottom:0;mso-position-horizontal:absolute;mso-position-horizontal-relative:text;mso-position-vertical:absolute;mso-position-vertical-relative:text;mso-width-percent:0;mso-height-percent:0;mso-width-relative:margin;mso-height-relative:margin;v-text-anchor:top" o:gfxdata="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" filled="f" stroked="f" strokeweight=".5pt">
                 <v:textbox>
                   <w:txbxContent>
                     <w:p>
@@ -6840,7 +6466,7 @@
           </mc:Choice>
           <mc:Fallback>
             <w:pict>
-              <v:line w14:anchorId="3D6DC0F6" id="Straight Connector 117" o:spid="_x0000_s1026" style="position:absolute;flip:y;z-index:251755520;visibility:visible;mso-wrap-style:square;mso-wrap-distance-left:9pt;mso-wrap-distance-top:0;mso-wrap-distance-right:9pt;mso-wrap-distance-bottom:0;mso-position-horizontal:absolute;mso-position-horizontal-relative:text;mso-position-vertical:absolute;mso-position-vertical-relative:text" from="286.6pt,11pt" to="417.05pt,11.45pt" o:gfxdata="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" strokecolor="#bfbfbf [2412]" strokeweight=".5pt">
+              <v:line w14:anchorId="1A8EAEB8" id="Straight Connector 117" o:spid="_x0000_s1026" style="position:absolute;flip:y;z-index:251755520;visibility:visible;mso-wrap-style:square;mso-wrap-distance-left:9pt;mso-wrap-distance-top:0;mso-wrap-distance-right:9pt;mso-wrap-distance-bottom:0;mso-position-horizontal:absolute;mso-position-horizontal-relative:text;mso-position-vertical:absolute;mso-position-vertical-relative:text" from="286.6pt,11pt" to="417.05pt,11.45pt" o:gfxdata="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" strokecolor="#bfbfbf [2412]" strokeweight=".5pt">
                 <v:stroke joinstyle="miter"/>
               </v:line>
             </w:pict>
@@ -6948,7 +6574,7 @@
           </mc:Choice>
           <mc:Fallback>
             <w:pict>
-              <v:roundrect w14:anchorId="1EEE083C" id="Rectangle: Rounded Corners 98" o:spid="_x0000_s1065" style="position:absolute;margin-left:25.65pt;margin-top:8.65pt;width:161.75pt;height:23.4pt;z-index:251728896;visibility:visible;mso-wrap-style:square;mso-width-percent:0;mso-height-percent:0;mso-wrap-distance-left:9pt;mso-wrap-distance-top:0;mso-wrap-distance-right:9pt;mso-wrap-distance-bottom:0;mso-position-horizontal:absolute;mso-position-horizontal-relative:text;mso-position-vertical:absolute;mso-position-vertical-relative:text;mso-width-percent:0;mso-height-percent:0;mso-width-relative:margin;mso-height-relative:margin;v-text-anchor:middle" arcsize="10923f" o:gfxdata="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" fillcolor="#4472c4 [3204]" strokecolor="#1f3763 [1604]" strokeweight="1pt">
+              <v:roundrect w14:anchorId="1EEE083C" id="Rectangle: Rounded Corners 98" o:spid="_x0000_s1064" style="position:absolute;margin-left:25.65pt;margin-top:8.65pt;width:161.75pt;height:23.4pt;z-index:251728896;visibility:visible;mso-wrap-style:square;mso-width-percent:0;mso-height-percent:0;mso-wrap-distance-left:9pt;mso-wrap-distance-top:0;mso-wrap-distance-right:9pt;mso-wrap-distance-bottom:0;mso-position-horizontal:absolute;mso-position-horizontal-relative:text;mso-position-vertical:absolute;mso-position-vertical-relative:text;mso-width-percent:0;mso-height-percent:0;mso-width-relative:margin;mso-height-relative:margin;v-text-anchor:middle" arcsize="10923f" o:gfxdata="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" fillcolor="#4472c4 [3204]" strokecolor="#1f3763 [1604]" strokeweight="1pt">
                 <v:stroke joinstyle="miter"/>
                 <v:textbox>
                   <w:txbxContent>
@@ -7078,7 +6704,7 @@
           </mc:Choice>
           <mc:Fallback>
             <w:pict>
-              <v:roundrect w14:anchorId="3C240608" id="Rectangle: Rounded Corners 119" o:spid="_x0000_s1066" style="position:absolute;margin-left:286.6pt;margin-top:7.25pt;width:126.7pt;height:36.95pt;z-index:251756544;visibility:visible;mso-wrap-style:square;mso-wrap-distance-left:9pt;mso-wrap-distance-top:0;mso-wrap-distance-right:9pt;mso-wrap-distance-bottom:0;mso-position-horizontal:absolute;mso-position-horizontal-relative:text;mso-position-vertical:absolute;mso-position-vertical-relative:text;v-text-anchor:middle" arcsize="10923f" o:gfxdata="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" fillcolor="#4472c4 [3204]" strokecolor="#1f3763 [1604]" strokeweight="1pt">
+              <v:roundrect w14:anchorId="3C240608" id="Rectangle: Rounded Corners 119" o:spid="_x0000_s1065" style="position:absolute;margin-left:286.6pt;margin-top:7.25pt;width:126.7pt;height:36.95pt;z-index:251756544;visibility:visible;mso-wrap-style:square;mso-wrap-distance-left:9pt;mso-wrap-distance-top:0;mso-wrap-distance-right:9pt;mso-wrap-distance-bottom:0;mso-position-horizontal:absolute;mso-position-horizontal-relative:text;mso-position-vertical:absolute;mso-position-vertical-relative:text;v-text-anchor:middle" arcsize="10923f" o:gfxdata="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" fillcolor="#4472c4 [3204]" strokecolor="#1f3763 [1604]" strokeweight="1pt">
                 <v:stroke joinstyle="miter"/>
                 <v:textbox>
                   <w:txbxContent>
@@ -7175,7 +6801,7 @@
           </mc:Choice>
           <mc:Fallback>
             <w:pict>
-              <v:shape w14:anchorId="4EED2630" id="Text Box 99" o:spid="_x0000_s1067" type="#_x0000_t202" style="position:absolute;margin-left:21.95pt;margin-top:.65pt;width:107.05pt;height:18.7pt;z-index:251730944;visibility:visible;mso-wrap-style:square;mso-width-percent:0;mso-height-percent:0;mso-wrap-distance-left:9pt;mso-wrap-distance-top:0;mso-wrap-distance-right:9pt;mso-wrap-distance-bottom:0;mso-position-horizontal:absolute;mso-position-horizontal-relative:text;mso-position-vertical:absolute;mso-position-vertical-relative:text;mso-width-percent:0;mso-height-percent:0;mso-width-relative:margin;mso-height-relative:margin;v-text-anchor:top" o:gfxdata="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" filled="f" stroked="f" strokeweight=".5pt">
+              <v:shape w14:anchorId="4EED2630" id="Text Box 99" o:spid="_x0000_s1066" type="#_x0000_t202" style="position:absolute;margin-left:21.95pt;margin-top:.65pt;width:107.05pt;height:18.7pt;z-index:251730944;visibility:visible;mso-wrap-style:square;mso-width-percent:0;mso-height-percent:0;mso-wrap-distance-left:9pt;mso-wrap-distance-top:0;mso-wrap-distance-right:9pt;mso-wrap-distance-bottom:0;mso-position-horizontal:absolute;mso-position-horizontal-relative:text;mso-position-vertical:absolute;mso-position-vertical-relative:text;mso-width-percent:0;mso-height-percent:0;mso-width-relative:margin;mso-height-relative:margin;v-text-anchor:top" o:gfxdata="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" filled="f" stroked="f" strokeweight=".5pt">
                 <v:textbox>
                   <w:txbxContent>
                     <w:p>
@@ -7293,7 +6919,7 @@
           </mc:Choice>
           <mc:Fallback>
             <w:pict>
-              <v:roundrect w14:anchorId="3D4E2A86" id="Rectangle: Rounded Corners 102" o:spid="_x0000_s1068" style="position:absolute;margin-left:26.65pt;margin-top:17.5pt;width:161.75pt;height:23.4pt;z-index:251732992;visibility:visible;mso-wrap-style:square;mso-width-percent:0;mso-height-percent:0;mso-wrap-distance-left:9pt;mso-wrap-distance-top:0;mso-wrap-distance-right:9pt;mso-wrap-distance-bottom:0;mso-position-horizontal:absolute;mso-position-horizontal-relative:text;mso-position-vertical:absolute;mso-position-vertical-relative:text;mso-width-percent:0;mso-height-percent:0;mso-width-relative:margin;mso-height-relative:margin;v-text-anchor:middle" arcsize="10923f" o:gfxdata="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" fillcolor="#4472c4 [3204]" strokecolor="#1f3763 [1604]" strokeweight="1pt">
+              <v:roundrect w14:anchorId="3D4E2A86" id="Rectangle: Rounded Corners 102" o:spid="_x0000_s1067" style="position:absolute;margin-left:26.65pt;margin-top:17.5pt;width:161.75pt;height:23.4pt;z-index:251732992;visibility:visible;mso-wrap-style:square;mso-width-percent:0;mso-height-percent:0;mso-wrap-distance-left:9pt;mso-wrap-distance-top:0;mso-wrap-distance-right:9pt;mso-wrap-distance-bottom:0;mso-position-horizontal:absolute;mso-position-horizontal-relative:text;mso-position-vertical:absolute;mso-position-vertical-relative:text;mso-width-percent:0;mso-height-percent:0;mso-width-relative:margin;mso-height-relative:margin;v-text-anchor:middle" arcsize="10923f" o:gfxdata="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" fillcolor="#4472c4 [3204]" strokecolor="#1f3763 [1604]" strokeweight="1pt">
                 <v:stroke joinstyle="miter"/>
                 <v:textbox>
                   <w:txbxContent>
@@ -7439,7 +7065,7 @@
           </mc:Choice>
           <mc:Fallback>
             <w:pict>
-              <v:shape w14:anchorId="0FF7419E" id="Text Box 68" o:spid="_x0000_s1069" type="#_x0000_t202" style="position:absolute;margin-left:20.95pt;margin-top:44.55pt;width:197.75pt;height:28pt;z-index:251780096;visibility:visible;mso-wrap-style:square;mso-width-percent:0;mso-height-percent:0;mso-wrap-distance-left:9pt;mso-wrap-distance-top:0;mso-wrap-distance-right:9pt;mso-wrap-distance-bottom:0;mso-position-horizontal:absolute;mso-position-horizontal-relative:text;mso-position-vertical:absolute;mso-position-vertical-relative:text;mso-width-percent:0;mso-height-percent:0;mso-width-relative:margin;mso-height-relative:margin;v-text-anchor:top" o:gfxdata="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" fillcolor="white [3201]" strokeweight=".5pt">
+              <v:shape w14:anchorId="0FF7419E" id="Text Box 68" o:spid="_x0000_s1068" type="#_x0000_t202" style="position:absolute;margin-left:20.95pt;margin-top:44.55pt;width:197.75pt;height:28pt;z-index:251780096;visibility:visible;mso-wrap-style:square;mso-width-percent:0;mso-height-percent:0;mso-wrap-distance-left:9pt;mso-wrap-distance-top:0;mso-wrap-distance-right:9pt;mso-wrap-distance-bottom:0;mso-position-horizontal:absolute;mso-position-horizontal-relative:text;mso-position-vertical:absolute;mso-position-vertical-relative:text;mso-width-percent:0;mso-height-percent:0;mso-width-relative:margin;mso-height-relative:margin;v-text-anchor:top" o:gfxdata="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" fillcolor="white [3201]" strokeweight=".5pt">
                 <v:textbox>
                   <w:txbxContent>
                     <w:p>
@@ -7577,7 +7203,7 @@
           </mc:Choice>
           <mc:Fallback>
             <w:pict>
-              <v:shape w14:anchorId="40CCE2CD" id="Text Box 67" o:spid="_x0000_s1070" type="#_x0000_t202" style="position:absolute;margin-left:278.85pt;margin-top:-36.55pt;width:192.35pt;height:34.95pt;z-index:251778048;visibility:visible;mso-wrap-style:square;mso-width-percent:0;mso-height-percent:0;mso-wrap-distance-left:9pt;mso-wrap-distance-top:0;mso-wrap-distance-right:9pt;mso-wrap-distance-bottom:0;mso-position-horizontal:absolute;mso-position-horizontal-relative:text;mso-position-vertical:absolute;mso-position-vertical-relative:text;mso-width-percent:0;mso-height-percent:0;mso-width-relative:margin;mso-height-relative:margin;v-text-anchor:top" o:gfxdata="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" fillcolor="white [3201]" strokeweight=".5pt">
+              <v:shape w14:anchorId="40CCE2CD" id="Text Box 67" o:spid="_x0000_s1069" type="#_x0000_t202" style="position:absolute;margin-left:278.85pt;margin-top:-36.55pt;width:192.35pt;height:34.95pt;z-index:251778048;visibility:visible;mso-wrap-style:square;mso-width-percent:0;mso-height-percent:0;mso-wrap-distance-left:9pt;mso-wrap-distance-top:0;mso-wrap-distance-right:9pt;mso-wrap-distance-bottom:0;mso-position-horizontal:absolute;mso-position-horizontal-relative:text;mso-position-vertical:absolute;mso-position-vertical-relative:text;mso-width-percent:0;mso-height-percent:0;mso-width-relative:margin;mso-height-relative:margin;v-text-anchor:top" o:gfxdata="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" fillcolor="white [3201]" strokeweight=".5pt">
                 <v:textbox>
                   <w:txbxContent>
                     <w:p>
@@ -7668,7 +7294,7 @@
           </mc:Choice>
           <mc:Fallback>
             <w:pict>
-              <v:rect w14:anchorId="7EDE8686" id="Rectangle 66" o:spid="_x0000_s1026" style="position:absolute;margin-left:263.3pt;margin-top:-.2pt;width:215.05pt;height:299.2pt;z-index:251776000;visibility:visible;mso-wrap-style:square;mso-wrap-distance-left:9pt;mso-wrap-distance-top:0;mso-wrap-distance-right:9pt;mso-wrap-distance-bottom:0;mso-position-horizontal:absolute;mso-position-horizontal-relative:text;mso-position-vertical:absolute;mso-position-vertical-relative:text;v-text-anchor:middle" o:gfxdata="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" fillcolor="white [2993]" strokecolor="#a5a5a5 [3206]" strokeweight=".5pt">
+              <v:rect w14:anchorId="348BA792" id="Rectangle 66" o:spid="_x0000_s1026" style="position:absolute;margin-left:263.3pt;margin-top:-.2pt;width:215.05pt;height:299.2pt;z-index:251776000;visibility:visible;mso-wrap-style:square;mso-wrap-distance-left:9pt;mso-wrap-distance-top:0;mso-wrap-distance-right:9pt;mso-wrap-distance-bottom:0;mso-position-horizontal:absolute;mso-position-horizontal-relative:text;mso-position-vertical:absolute;mso-position-vertical-relative:text;v-text-anchor:middle" o:gfxdata="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" fillcolor="white [2993]" strokecolor="#a5a5a5 [3206]" strokeweight=".5pt">
                 <v:fill color2="#a0a0a0 [2017]" rotate="t" colors="0 white;.5 #fbfbfb;1 #d0d0d0" focus="100%" type="gradient">
                   <o:fill v:ext="view" type="gradientUnscaled"/>
                 </v:fill>
@@ -7756,7 +7382,7 @@
           </mc:Choice>
           <mc:Fallback>
             <w:pict>
-              <v:shape w14:anchorId="1AA6FB43" id="Text Box 113" o:spid="_x0000_s1071" type="#_x0000_t202" style="position:absolute;margin-left:143.5pt;margin-top:6.5pt;width:81.8pt;height:20.55pt;z-index:251748352;visibility:visible;mso-wrap-style:square;mso-height-percent:0;mso-wrap-distance-left:9pt;mso-wrap-distance-top:0;mso-wrap-distance-right:9pt;mso-wrap-distance-bottom:0;mso-position-horizontal:absolute;mso-position-horizontal-relative:text;mso-position-vertical:absolute;mso-position-vertical-relative:text;mso-height-percent:0;mso-height-relative:margin;v-text-anchor:top" o:gfxdata="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" filled="f" stroked="f" strokeweight=".5pt">
+              <v:shape w14:anchorId="1AA6FB43" id="Text Box 113" o:spid="_x0000_s1070" type="#_x0000_t202" style="position:absolute;margin-left:143.5pt;margin-top:6.5pt;width:81.8pt;height:20.55pt;z-index:251748352;visibility:visible;mso-wrap-style:square;mso-height-percent:0;mso-wrap-distance-left:9pt;mso-wrap-distance-top:0;mso-wrap-distance-right:9pt;mso-wrap-distance-bottom:0;mso-position-horizontal:absolute;mso-position-horizontal-relative:text;mso-position-vertical:absolute;mso-position-vertical-relative:text;mso-height-percent:0;mso-height-relative:margin;v-text-anchor:top" o:gfxdata="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" filled="f" stroked="f" strokeweight=".5pt">
                 <v:textbox>
                   <w:txbxContent>
                     <w:p>
@@ -7850,7 +7476,7 @@
           </mc:Choice>
           <mc:Fallback>
             <w:pict>
-              <v:rect w14:anchorId="21A949D3" id="Rectangle 77" o:spid="_x0000_s1026" style="position:absolute;margin-left:30.05pt;margin-top:1pt;width:185.05pt;height:297pt;z-index:251703296;visibility:visible;mso-wrap-style:square;mso-wrap-distance-left:9pt;mso-wrap-distance-top:0;mso-wrap-distance-right:9pt;mso-wrap-distance-bottom:0;mso-position-horizontal:absolute;mso-position-horizontal-relative:text;mso-position-vertical:absolute;mso-position-vertical-relative:text;v-text-anchor:middle" o:gfxdata="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" fillcolor="#4472c4 [3204]" strokecolor="#1f3763 [1604]" strokeweight="1pt"/>
+              <v:rect w14:anchorId="777FA0D9" id="Rectangle 77" o:spid="_x0000_s1026" style="position:absolute;margin-left:30.05pt;margin-top:1pt;width:185.05pt;height:297pt;z-index:251703296;visibility:visible;mso-wrap-style:square;mso-wrap-distance-left:9pt;mso-wrap-distance-top:0;mso-wrap-distance-right:9pt;mso-wrap-distance-bottom:0;mso-position-horizontal:absolute;mso-position-horizontal-relative:text;mso-position-vertical:absolute;mso-position-vertical-relative:text;v-text-anchor:middle" o:gfxdata="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" fillcolor="#4472c4 [3204]" strokecolor="#1f3763 [1604]" strokeweight="1pt"/>
             </w:pict>
           </mc:Fallback>
         </mc:AlternateContent>
@@ -7922,7 +7548,7 @@
           </mc:Choice>
           <mc:Fallback>
             <w:pict>
-              <v:shape w14:anchorId="03DFC1DB" id="Text Box 83" o:spid="_x0000_s1072" type="#_x0000_t202" style="position:absolute;margin-left:39.4pt;margin-top:-30.75pt;width:111.5pt;height:20pt;z-index:251712512;visibility:visible;mso-wrap-style:square;mso-height-percent:0;mso-wrap-distance-left:9pt;mso-wrap-distance-top:0;mso-wrap-distance-right:9pt;mso-wrap-distance-bottom:0;mso-position-horizontal:absolute;mso-position-horizontal-relative:text;mso-position-vertical:absolute;mso-position-vertical-relative:text;mso-height-percent:0;mso-height-relative:margin;v-text-anchor:top" o:gfxdata="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" fillcolor="white [3201]" strokeweight=".5pt">
+              <v:shape w14:anchorId="03DFC1DB" id="Text Box 83" o:spid="_x0000_s1071" type="#_x0000_t202" style="position:absolute;margin-left:39.4pt;margin-top:-30.75pt;width:111.5pt;height:20pt;z-index:251712512;visibility:visible;mso-wrap-style:square;mso-height-percent:0;mso-wrap-distance-left:9pt;mso-wrap-distance-top:0;mso-wrap-distance-right:9pt;mso-wrap-distance-bottom:0;mso-position-horizontal:absolute;mso-position-horizontal-relative:text;mso-position-vertical:absolute;mso-position-vertical-relative:text;mso-height-percent:0;mso-height-relative:margin;v-text-anchor:top" o:gfxdata="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" fillcolor="white [3201]" strokeweight=".5pt">
                 <v:textbox>
                   <w:txbxContent>
                     <w:p>
@@ -7999,7 +7625,7 @@
           </mc:Choice>
           <mc:Fallback>
             <w:pict>
-              <v:line w14:anchorId="4E88A939" id="Straight Connector 80" o:spid="_x0000_s1026" style="position:absolute;z-index:251708416;visibility:visible;mso-wrap-style:square;mso-width-percent:0;mso-height-percent:0;mso-wrap-distance-left:9pt;mso-wrap-distance-top:0;mso-wrap-distance-right:9pt;mso-wrap-distance-bottom:0;mso-position-horizontal:absolute;mso-position-horizontal-relative:text;mso-position-vertical:absolute;mso-position-vertical-relative:text;mso-width-percent:0;mso-height-percent:0;mso-width-relative:margin;mso-height-relative:margin" from="35.95pt,13.25pt" to="53.45pt,13.25pt" o:gfxdata="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" strokecolor="black [3200]" strokeweight=".5pt">
+              <v:line w14:anchorId="248B5672" id="Straight Connector 80" o:spid="_x0000_s1026" style="position:absolute;z-index:251708416;visibility:visible;mso-wrap-style:square;mso-width-percent:0;mso-height-percent:0;mso-wrap-distance-left:9pt;mso-wrap-distance-top:0;mso-wrap-distance-right:9pt;mso-wrap-distance-bottom:0;mso-position-horizontal:absolute;mso-position-horizontal-relative:text;mso-position-vertical:absolute;mso-position-vertical-relative:text;mso-width-percent:0;mso-height-percent:0;mso-width-relative:margin;mso-height-relative:margin" from="35.95pt,13.25pt" to="53.45pt,13.25pt" o:gfxdata="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" strokecolor="black [3200]" strokeweight=".5pt">
                 <v:stroke joinstyle="miter"/>
               </v:line>
             </w:pict>
@@ -8068,7 +7694,7 @@
           </mc:Choice>
           <mc:Fallback>
             <w:pict>
-              <v:line w14:anchorId="00E825C0" id="Straight Connector 82" o:spid="_x0000_s1026" style="position:absolute;z-index:251710464;visibility:visible;mso-wrap-style:square;mso-width-percent:0;mso-height-percent:0;mso-wrap-distance-left:9pt;mso-wrap-distance-top:0;mso-wrap-distance-right:9pt;mso-wrap-distance-bottom:0;mso-position-horizontal:absolute;mso-position-horizontal-relative:text;mso-position-vertical:absolute;mso-position-vertical-relative:text;mso-width-percent:0;mso-height-percent:0;mso-width-relative:margin;mso-height-relative:margin" from="36pt,18.85pt" to="53.5pt,18.85pt" o:gfxdata="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" strokecolor="black [3200]" strokeweight=".5pt">
+              <v:line w14:anchorId="03D10E81" id="Straight Connector 82" o:spid="_x0000_s1026" style="position:absolute;z-index:251710464;visibility:visible;mso-wrap-style:square;mso-width-percent:0;mso-height-percent:0;mso-wrap-distance-left:9pt;mso-wrap-distance-top:0;mso-wrap-distance-right:9pt;mso-wrap-distance-bottom:0;mso-position-horizontal:absolute;mso-position-horizontal-relative:text;mso-position-vertical:absolute;mso-position-vertical-relative:text;mso-width-percent:0;mso-height-percent:0;mso-width-relative:margin;mso-height-relative:margin" from="36pt,18.85pt" to="53.5pt,18.85pt" o:gfxdata="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" strokecolor="black [3200]" strokeweight=".5pt">
                 <v:stroke joinstyle="miter"/>
               </v:line>
             </w:pict>
@@ -8137,7 +7763,7 @@
           </mc:Choice>
           <mc:Fallback>
             <w:pict>
-              <v:line w14:anchorId="15F914BB" id="Straight Connector 79" o:spid="_x0000_s1026" style="position:absolute;z-index:251706368;visibility:visible;mso-wrap-style:square;mso-width-percent:0;mso-height-percent:0;mso-wrap-distance-left:9pt;mso-wrap-distance-top:0;mso-wrap-distance-right:9pt;mso-wrap-distance-bottom:0;mso-position-horizontal:absolute;mso-position-horizontal-relative:text;mso-position-vertical:absolute;mso-position-vertical-relative:text;mso-width-percent:0;mso-height-percent:0;mso-width-relative:margin;mso-height-relative:margin" from="36pt,8.2pt" to="53.5pt,8.2pt" o:gfxdata="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" strokecolor="black [3200]" strokeweight=".5pt">
+              <v:line w14:anchorId="6BE620E1" id="Straight Connector 79" o:spid="_x0000_s1026" style="position:absolute;z-index:251706368;visibility:visible;mso-wrap-style:square;mso-width-percent:0;mso-height-percent:0;mso-wrap-distance-left:9pt;mso-wrap-distance-top:0;mso-wrap-distance-right:9pt;mso-wrap-distance-bottom:0;mso-position-horizontal:absolute;mso-position-horizontal-relative:text;mso-position-vertical:absolute;mso-position-vertical-relative:text;mso-width-percent:0;mso-height-percent:0;mso-width-relative:margin;mso-height-relative:margin" from="36pt,8.2pt" to="53.5pt,8.2pt" o:gfxdata="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" strokecolor="black [3200]" strokeweight=".5pt">
                 <v:stroke joinstyle="miter"/>
               </v:line>
             </w:pict>
@@ -8209,7 +7835,7 @@
           </mc:Choice>
           <mc:Fallback>
             <w:pict>
-              <v:rect w14:anchorId="1BF0C0D6" id="Rectangle 72" o:spid="_x0000_s1026" style="position:absolute;margin-left:0;margin-top:0;width:215.05pt;height:299.2pt;z-index:251701248;visibility:visible;mso-wrap-style:square;mso-wrap-distance-left:9pt;mso-wrap-distance-top:0;mso-wrap-distance-right:9pt;mso-wrap-distance-bottom:0;mso-position-horizontal:absolute;mso-position-horizontal-relative:text;mso-position-vertical:absolute;mso-position-vertical-relative:text;v-text-anchor:middle" o:gfxdata="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" fillcolor="white [2993]" strokecolor="#a5a5a5 [3206]" strokeweight=".5pt">
+              <v:rect w14:anchorId="168F5E40" id="Rectangle 72" o:spid="_x0000_s1026" style="position:absolute;margin-left:0;margin-top:0;width:215.05pt;height:299.2pt;z-index:251701248;visibility:visible;mso-wrap-style:square;mso-wrap-distance-left:9pt;mso-wrap-distance-top:0;mso-wrap-distance-right:9pt;mso-wrap-distance-bottom:0;mso-position-horizontal:absolute;mso-position-horizontal-relative:text;mso-position-vertical:absolute;mso-position-vertical-relative:text;v-text-anchor:middle" o:gfxdata="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" fillcolor="white [2993]" strokecolor="#a5a5a5 [3206]" strokeweight=".5pt">
                 <v:fill color2="#a0a0a0 [2017]" rotate="t" colors="0 white;.5 #fbfbfb;1 #d0d0d0" focus="100%" type="gradient">
                   <o:fill v:ext="view" type="gradientUnscaled"/>
                 </v:fill>
@@ -8378,9 +8004,9 @@
           </mc:Choice>
           <mc:Fallback>
             <w:pict>
-              <v:group w14:anchorId="356CB35D" id="Group 73" o:spid="_x0000_s1073" style="position:absolute;margin-left:.15pt;margin-top:.95pt;width:214.4pt;height:151.5pt;z-index:251702272" coordsize="27228,19240" o:gfxdata="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">
-                <v:rect id="Rectangle 74" o:spid="_x0000_s1074" style="position:absolute;width:27228;height:19240;visibility:visible;mso-wrap-style:square;v-text-anchor:middle" o:gfxdata="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" fillcolor="#acb9ca [1311]" strokecolor="#1f3763 [1604]" strokeweight="1pt"/>
-                <v:shape id="Text Box 75" o:spid="_x0000_s1075" type="#_x0000_t202" style="position:absolute;left:2476;top:7302;width:22582;height:7156;visibility:visible;mso-wrap-style:square;v-text-anchor:top" o:gfxdata="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" filled="f" stroked="f" strokeweight=".5pt">
+              <v:group w14:anchorId="356CB35D" id="Group 73" o:spid="_x0000_s1072" style="position:absolute;margin-left:.15pt;margin-top:.95pt;width:214.4pt;height:151.5pt;z-index:251702272" coordsize="27228,19240" o:gfxdata="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">
+                <v:rect id="Rectangle 74" o:spid="_x0000_s1073" style="position:absolute;width:27228;height:19240;visibility:visible;mso-wrap-style:square;v-text-anchor:middle" o:gfxdata="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" fillcolor="#acb9ca [1311]" strokecolor="#1f3763 [1604]" strokeweight="1pt"/>
+                <v:shape id="Text Box 75" o:spid="_x0000_s1074" type="#_x0000_t202" style="position:absolute;left:2476;top:7302;width:22582;height:7156;visibility:visible;mso-wrap-style:square;v-text-anchor:top" o:gfxdata="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" filled="f" stroked="f" strokeweight=".5pt">
                   <v:textbox>
                     <w:txbxContent>
                       <w:p>
@@ -8394,7 +8020,7 @@
                     </w:txbxContent>
                   </v:textbox>
                 </v:shape>
-                <v:shape id="Text Box 76" o:spid="_x0000_s1076" type="#_x0000_t202" style="position:absolute;left:762;top:508;width:9303;height:3101;visibility:visible;mso-wrap-style:square;v-text-anchor:top" o:gfxdata="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" filled="f" stroked="f" strokeweight=".5pt">
+                <v:shape id="Text Box 76" o:spid="_x0000_s1075" type="#_x0000_t202" style="position:absolute;left:762;top:508;width:9303;height:3101;visibility:visible;mso-wrap-style:square;v-text-anchor:top" o:gfxdata="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" filled="f" stroked="f" strokeweight=".5pt">
                   <v:textbox>
                     <w:txbxContent>
                       <w:p>
@@ -8536,7 +8162,7 @@
           </mc:Choice>
           <mc:Fallback>
             <w:pict>
-              <v:roundrect w14:anchorId="524B6B37" id="Rectangle: Rounded Corners 85" o:spid="_x0000_s1077" style="position:absolute;margin-left:65.05pt;margin-top:4.8pt;width:111.4pt;height:30pt;z-index:251713536;visibility:visible;mso-wrap-style:square;mso-width-percent:0;mso-height-percent:0;mso-wrap-distance-left:9pt;mso-wrap-distance-top:0;mso-wrap-distance-right:9pt;mso-wrap-distance-bottom:0;mso-position-horizontal:absolute;mso-position-horizontal-relative:text;mso-position-vertical:absolute;mso-position-vertical-relative:text;mso-width-percent:0;mso-height-percent:0;mso-width-relative:margin;mso-height-relative:margin;v-text-anchor:middle" arcsize="10923f" o:gfxdata="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" fillcolor="#4472c4 [3204]" strokecolor="#1f3763 [1604]" strokeweight="1pt">
+              <v:roundrect w14:anchorId="524B6B37" id="Rectangle: Rounded Corners 85" o:spid="_x0000_s1076" style="position:absolute;margin-left:65.05pt;margin-top:4.8pt;width:111.4pt;height:30pt;z-index:251713536;visibility:visible;mso-wrap-style:square;mso-width-percent:0;mso-height-percent:0;mso-wrap-distance-left:9pt;mso-wrap-distance-top:0;mso-wrap-distance-right:9pt;mso-wrap-distance-bottom:0;mso-position-horizontal:absolute;mso-position-horizontal-relative:text;mso-position-vertical:absolute;mso-position-vertical-relative:text;mso-width-percent:0;mso-height-percent:0;mso-width-relative:margin;mso-height-relative:margin;v-text-anchor:middle" arcsize="10923f" o:gfxdata="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" fillcolor="#4472c4 [3204]" strokecolor="#1f3763 [1604]" strokeweight="1pt">
                 <v:stroke joinstyle="miter"/>
                 <v:textbox>
                   <w:txbxContent>
@@ -8663,7 +8289,7 @@
           </mc:Choice>
           <mc:Fallback>
             <w:pict>
-              <v:roundrect w14:anchorId="61DE4E25" id="Rectangle: Rounded Corners 86" o:spid="_x0000_s1078" style="position:absolute;margin-left:66pt;margin-top:1.55pt;width:111.4pt;height:30pt;z-index:251715584;visibility:visible;mso-wrap-style:square;mso-width-percent:0;mso-height-percent:0;mso-wrap-distance-left:9pt;mso-wrap-distance-top:0;mso-wrap-distance-right:9pt;mso-wrap-distance-bottom:0;mso-position-horizontal:absolute;mso-position-horizontal-relative:text;mso-position-vertical:absolute;mso-position-vertical-relative:text;mso-width-percent:0;mso-height-percent:0;mso-width-relative:margin;mso-height-relative:margin;v-text-anchor:middle" arcsize="10923f" o:gfxdata="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" fillcolor="#4472c4 [3204]" strokecolor="#1f3763 [1604]" strokeweight="1pt">
+              <v:roundrect w14:anchorId="61DE4E25" id="Rectangle: Rounded Corners 86" o:spid="_x0000_s1077" style="position:absolute;margin-left:66pt;margin-top:1.55pt;width:111.4pt;height:30pt;z-index:251715584;visibility:visible;mso-wrap-style:square;mso-width-percent:0;mso-height-percent:0;mso-wrap-distance-left:9pt;mso-wrap-distance-top:0;mso-wrap-distance-right:9pt;mso-wrap-distance-bottom:0;mso-position-horizontal:absolute;mso-position-horizontal-relative:text;mso-position-vertical:absolute;mso-position-vertical-relative:text;mso-width-percent:0;mso-height-percent:0;mso-width-relative:margin;mso-height-relative:margin;v-text-anchor:middle" arcsize="10923f" o:gfxdata="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" fillcolor="#4472c4 [3204]" strokecolor="#1f3763 [1604]" strokeweight="1pt">
                 <v:stroke joinstyle="miter"/>
                 <v:textbox>
                   <w:txbxContent>
@@ -8777,7 +8403,7 @@
           </mc:Choice>
           <mc:Fallback>
             <w:pict>
-              <v:roundrect w14:anchorId="61992D9D" id="Rectangle: Rounded Corners 87" o:spid="_x0000_s1079" style="position:absolute;margin-left:65.7pt;margin-top:22.75pt;width:111.4pt;height:30pt;z-index:251717632;visibility:visible;mso-wrap-style:square;mso-width-percent:0;mso-height-percent:0;mso-wrap-distance-left:9pt;mso-wrap-distance-top:0;mso-wrap-distance-right:9pt;mso-wrap-distance-bottom:0;mso-position-horizontal:absolute;mso-position-horizontal-relative:text;mso-position-vertical:absolute;mso-position-vertical-relative:text;mso-width-percent:0;mso-height-percent:0;mso-width-relative:margin;mso-height-relative:margin;v-text-anchor:middle" arcsize="10923f" o:gfxdata="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" fillcolor="#4472c4 [3204]" strokecolor="#1f3763 [1604]" strokeweight="1pt">
+              <v:roundrect w14:anchorId="61992D9D" id="Rectangle: Rounded Corners 87" o:spid="_x0000_s1078" style="position:absolute;margin-left:65.7pt;margin-top:22.75pt;width:111.4pt;height:30pt;z-index:251717632;visibility:visible;mso-wrap-style:square;mso-width-percent:0;mso-height-percent:0;mso-wrap-distance-left:9pt;mso-wrap-distance-top:0;mso-wrap-distance-right:9pt;mso-wrap-distance-bottom:0;mso-position-horizontal:absolute;mso-position-horizontal-relative:text;mso-position-vertical:absolute;mso-position-vertical-relative:text;mso-width-percent:0;mso-height-percent:0;mso-width-relative:margin;mso-height-relative:margin;v-text-anchor:middle" arcsize="10923f" o:gfxdata="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" fillcolor="#4472c4 [3204]" strokecolor="#1f3763 [1604]" strokeweight="1pt">
                 <v:stroke joinstyle="miter"/>
                 <v:textbox>
                   <w:txbxContent>
@@ -8940,7 +8566,7 @@
                   <v:h position="#0,#1" xrange="0,21600" yrange="0,10800"/>
                 </v:handles>
               </v:shapetype>
-              <v:shape id="Arrow: Right 89" o:spid="_x0000_s1080" type="#_x0000_t13" style="position:absolute;margin-left:67.85pt;margin-top:13.35pt;width:103.5pt;height:41.25pt;z-index:251719680;visibility:visible;mso-wrap-style:square;mso-width-percent:0;mso-height-percent:0;mso-wrap-distance-left:9pt;mso-wrap-distance-top:0;mso-wrap-distance-right:9pt;mso-wrap-distance-bottom:0;mso-position-horizontal:absolute;mso-position-horizontal-relative:text;mso-position-vertical:absolute;mso-position-vertical-relative:text;mso-width-percent:0;mso-height-percent:0;mso-width-relative:margin;mso-height-relative:margin;v-text-anchor:middle" o:gfxdata="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" adj="17296" fillcolor="white [3212]" strokecolor="#1f3763 [1604]" strokeweight="1pt">
+              <v:shape id="Arrow: Right 89" o:spid="_x0000_s1079" type="#_x0000_t13" style="position:absolute;margin-left:67.85pt;margin-top:13.35pt;width:103.5pt;height:41.25pt;z-index:251719680;visibility:visible;mso-wrap-style:square;mso-width-percent:0;mso-height-percent:0;mso-wrap-distance-left:9pt;mso-wrap-distance-top:0;mso-wrap-distance-right:9pt;mso-wrap-distance-bottom:0;mso-position-horizontal:absolute;mso-position-horizontal-relative:text;mso-position-vertical:absolute;mso-position-vertical-relative:text;mso-width-percent:0;mso-height-percent:0;mso-width-relative:margin;mso-height-relative:margin;v-text-anchor:middle" o:gfxdata="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" adj="17296" fillcolor="white [3212]" strokecolor="#1f3763 [1604]" strokeweight="1pt">
                 <v:textbox>
                   <w:txbxContent>
                     <w:p>
@@ -9036,7 +8662,7 @@
           </mc:Choice>
           <mc:Fallback>
             <w:pict>
-              <v:rect w14:anchorId="0B4A18D7" id="Rectangle 88" o:spid="_x0000_s1026" style="position:absolute;margin-left:125.65pt;margin-top:10.75pt;width:75pt;height:48.75pt;z-index:251718656;visibility:visible;mso-wrap-style:square;mso-wrap-distance-left:9pt;mso-wrap-distance-top:0;mso-wrap-distance-right:9pt;mso-wrap-distance-bottom:0;mso-position-horizontal:absolute;mso-position-horizontal-relative:text;mso-position-vertical:absolute;mso-position-vertical-relative:text;v-text-anchor:middle" o:gfxdata="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" fillcolor="#5b9bd5 [3208]" strokecolor="#1f4d78 [1608]" strokeweight="1pt"/>
+              <v:rect w14:anchorId="79D8C3D8" id="Rectangle 88" o:spid="_x0000_s1026" style="position:absolute;margin-left:125.65pt;margin-top:10.75pt;width:75pt;height:48.75pt;z-index:251718656;visibility:visible;mso-wrap-style:square;mso-wrap-distance-left:9pt;mso-wrap-distance-top:0;mso-wrap-distance-right:9pt;mso-wrap-distance-bottom:0;mso-position-horizontal:absolute;mso-position-horizontal-relative:text;mso-position-vertical:absolute;mso-position-vertical-relative:text;v-text-anchor:middle" o:gfxdata="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" fillcolor="#5b9bd5 [3208]" strokecolor="#1f4d78 [1608]" strokeweight="1pt"/>
             </w:pict>
           </mc:Fallback>
         </mc:AlternateContent>
@@ -9444,6 +9070,26 @@
           <w:szCs w:val="24"/>
         </w:rPr>
         <w:t>Page refreshes every 10 mins to refresh data</w:t>
+      </w:r>
+    </w:p>
+    <w:p>
+      <w:pPr>
+        <w:pStyle w:val="ListParagraph"/>
+        <w:numPr>
+          <w:ilvl w:val="0"/>
+          <w:numId w:val="1"/>
+        </w:numPr>
+        <w:rPr>
+          <w:sz w:val="24"/>
+          <w:szCs w:val="24"/>
+        </w:rPr>
+      </w:pPr>
+      <w:r>
+        <w:rPr>
+          <w:sz w:val="24"/>
+          <w:szCs w:val="24"/>
+        </w:rPr>
+        <w:t>Website is being developed to suit iPhone 7 as it is currently the most used phone</w:t>
       </w:r>
     </w:p>
     <w:p>
@@ -9501,9 +9147,40 @@
         <w:t>ALGORITHM</w:t>
       </w:r>
     </w:p>
+    <w:p/>
     <w:p>
       <w:r>
-        <w:t>TO DO</w:t>
+        <w:t xml:space="preserve">User tries to check the current gym for </w:t>
+      </w:r>
+      <w:proofErr w:type="spellStart"/>
+      <w:r>
+        <w:t>it’s</w:t>
+      </w:r>
+      <w:proofErr w:type="spellEnd"/>
+      <w:r>
+        <w:t xml:space="preserve"> </w:t>
+      </w:r>
+      <w:proofErr w:type="gramStart"/>
+      <w:r>
+        <w:t xml:space="preserve">current  </w:t>
+      </w:r>
+      <w:r>
+        <w:t>number</w:t>
+      </w:r>
+      <w:proofErr w:type="gramEnd"/>
+      <w:r>
+        <w:t xml:space="preserve"> of visitors, opens the home page.</w:t>
+      </w:r>
+      <w:r>
+        <w:br/>
+        <w:t xml:space="preserve">IF user is not logged in </w:t>
+      </w:r>
+      <w:r>
+        <w:br/>
+      </w:r>
+      <w:r>
+        <w:tab/>
+        <w:t>THEN re-direct to login screen.</w:t>
       </w:r>
     </w:p>
     <w:p>

</xml_diff>

<commit_message>
Managed to update most of landing page UI
</commit_message>
<xml_diff>
--- a/Documentation/CROWD SENSOR GYM - Plan.docx
+++ b/Documentation/CROWD SENSOR GYM - Plan.docx
@@ -863,6 +863,26 @@
           <w:szCs w:val="24"/>
         </w:rPr>
         <w:t xml:space="preserve"> expanding to registered gyms.</w:t>
+      </w:r>
+    </w:p>
+    <w:p>
+      <w:pPr>
+        <w:pStyle w:val="ListParagraph"/>
+        <w:numPr>
+          <w:ilvl w:val="0"/>
+          <w:numId w:val="1"/>
+        </w:numPr>
+        <w:rPr>
+          <w:sz w:val="24"/>
+          <w:szCs w:val="24"/>
+        </w:rPr>
+      </w:pPr>
+      <w:r>
+        <w:rPr>
+          <w:sz w:val="24"/>
+          <w:szCs w:val="24"/>
+        </w:rPr>
+        <w:t xml:space="preserve">Best hours based on </w:t>
       </w:r>
     </w:p>
     <w:p>
@@ -971,7 +991,7 @@
         <mc:AlternateContent>
           <mc:Choice Requires="wps">
             <w:drawing>
-              <wp:anchor distT="0" distB="0" distL="114300" distR="114300" simplePos="0" relativeHeight="251669504" behindDoc="0" locked="0" layoutInCell="1" allowOverlap="1" wp14:anchorId="507CF656" wp14:editId="6614DE4B">
+              <wp:anchor distT="0" distB="0" distL="114300" distR="114300" simplePos="0" relativeHeight="251667456" behindDoc="0" locked="0" layoutInCell="1" allowOverlap="1" wp14:anchorId="507CF656" wp14:editId="5D95564C">
                 <wp:simplePos x="0" y="0"/>
                 <wp:positionH relativeFrom="column">
                   <wp:posOffset>5319423</wp:posOffset>
@@ -1031,7 +1051,11 @@
           </mc:Choice>
           <mc:Fallback>
             <w:pict>
-              <v:shape w14:anchorId="507CF656" id="Text Box 29" o:spid="_x0000_s1027" type="#_x0000_t202" style="position:absolute;margin-left:418.85pt;margin-top:5pt;width:61.95pt;height:21.25pt;z-index:251669504;visibility:visible;mso-wrap-style:square;mso-width-percent:0;mso-wrap-distance-left:9pt;mso-wrap-distance-top:0;mso-wrap-distance-right:9pt;mso-wrap-distance-bottom:0;mso-position-horizontal:absolute;mso-position-horizontal-relative:text;mso-position-vertical:absolute;mso-position-vertical-relative:text;mso-width-percent:0;mso-width-relative:margin;v-text-anchor:top" o:gfxdata="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" fillcolor="white [3201]" strokeweight=".5pt">
+              <v:shapetype w14:anchorId="507CF656" id="_x0000_t202" coordsize="21600,21600" o:spt="202" path="m,l,21600r21600,l21600,xe">
+                <v:stroke joinstyle="miter"/>
+                <v:path gradientshapeok="t" o:connecttype="rect"/>
+              </v:shapetype>
+              <v:shape id="Text Box 29" o:spid="_x0000_s1027" type="#_x0000_t202" style="position:absolute;margin-left:418.85pt;margin-top:5pt;width:61.95pt;height:21.25pt;z-index:251667456;visibility:visible;mso-wrap-style:square;mso-width-percent:0;mso-wrap-distance-left:9pt;mso-wrap-distance-top:0;mso-wrap-distance-right:9pt;mso-wrap-distance-bottom:0;mso-position-horizontal:absolute;mso-position-horizontal-relative:text;mso-position-vertical:absolute;mso-position-vertical-relative:text;mso-width-percent:0;mso-width-relative:margin;v-text-anchor:top" o:gfxdata="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" fillcolor="white [3201]" strokeweight=".5pt">
                 <v:textbox>
                   <w:txbxContent>
                     <w:p>
@@ -1057,7 +1081,7 @@
         <mc:AlternateContent>
           <mc:Choice Requires="wps">
             <w:drawing>
-              <wp:anchor distT="0" distB="0" distL="114300" distR="114300" simplePos="0" relativeHeight="251670528" behindDoc="0" locked="0" layoutInCell="1" allowOverlap="1" wp14:anchorId="467D0068" wp14:editId="49A0CE51">
+              <wp:anchor distT="0" distB="0" distL="114300" distR="114300" simplePos="0" relativeHeight="251668480" behindDoc="0" locked="0" layoutInCell="1" allowOverlap="1" wp14:anchorId="467D0068" wp14:editId="451C851E">
                 <wp:simplePos x="0" y="0"/>
                 <wp:positionH relativeFrom="column">
                   <wp:posOffset>5661329</wp:posOffset>
@@ -1109,11 +1133,11 @@
           </mc:Choice>
           <mc:Fallback>
             <w:pict>
-              <v:shapetype w14:anchorId="60BB11C5" id="_x0000_t32" coordsize="21600,21600" o:spt="32" o:oned="t" path="m,l21600,21600e" filled="f">
+              <v:shapetype w14:anchorId="5CF9F1DA" id="_x0000_t32" coordsize="21600,21600" o:spt="32" o:oned="t" path="m,l21600,21600e" filled="f">
                 <v:path arrowok="t" fillok="f" o:connecttype="none"/>
                 <o:lock v:ext="edit" shapetype="t"/>
               </v:shapetype>
-              <v:shape id="Straight Arrow Connector 30" o:spid="_x0000_s1026" type="#_x0000_t32" style="position:absolute;margin-left:445.75pt;margin-top:28.15pt;width:14.1pt;height:32.55pt;flip:x;z-index:251670528;visibility:visible;mso-wrap-style:square;mso-wrap-distance-left:9pt;mso-wrap-distance-top:0;mso-wrap-distance-right:9pt;mso-wrap-distance-bottom:0;mso-position-horizontal:absolute;mso-position-horizontal-relative:text;mso-position-vertical:absolute;mso-position-vertical-relative:text" o:gfxdata="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" strokecolor="#4472c4 [3204]" strokeweight=".5pt">
+              <v:shape id="Straight Arrow Connector 30" o:spid="_x0000_s1026" type="#_x0000_t32" style="position:absolute;margin-left:445.75pt;margin-top:28.15pt;width:14.1pt;height:32.55pt;flip:x;z-index:251668480;visibility:visible;mso-wrap-style:square;mso-wrap-distance-left:9pt;mso-wrap-distance-top:0;mso-wrap-distance-right:9pt;mso-wrap-distance-bottom:0;mso-position-horizontal:absolute;mso-position-horizontal-relative:text;mso-position-vertical:absolute;mso-position-vertical-relative:text" o:gfxdata="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" strokecolor="#4472c4 [3204]" strokeweight=".5pt">
                 <v:stroke endarrow="block" joinstyle="miter"/>
               </v:shape>
             </w:pict>
@@ -1151,7 +1175,7 @@
         <mc:AlternateContent>
           <mc:Choice Requires="wps">
             <w:drawing>
-              <wp:anchor distT="0" distB="0" distL="114300" distR="114300" simplePos="0" relativeHeight="251692032" behindDoc="0" locked="0" layoutInCell="1" allowOverlap="1" wp14:anchorId="510BF66C" wp14:editId="3917E8EB">
+              <wp:anchor distT="0" distB="0" distL="114300" distR="114300" simplePos="0" relativeHeight="251692032" behindDoc="0" locked="0" layoutInCell="1" allowOverlap="1" wp14:anchorId="510BF66C" wp14:editId="722BA2C4">
                 <wp:simplePos x="0" y="0"/>
                 <wp:positionH relativeFrom="column">
                   <wp:posOffset>3746500</wp:posOffset>
@@ -1233,7 +1257,7 @@
         <mc:AlternateContent>
           <mc:Choice Requires="wps">
             <w:drawing>
-              <wp:anchor distT="0" distB="0" distL="114300" distR="114300" simplePos="0" relativeHeight="251654144" behindDoc="0" locked="0" layoutInCell="1" allowOverlap="1" wp14:anchorId="43700709" wp14:editId="654F63FF">
+              <wp:anchor distT="0" distB="0" distL="114300" distR="114300" simplePos="0" relativeHeight="251652096" behindDoc="0" locked="0" layoutInCell="1" allowOverlap="1" wp14:anchorId="43700709" wp14:editId="0F10355D">
                 <wp:simplePos x="0" y="0"/>
                 <wp:positionH relativeFrom="column">
                   <wp:posOffset>-112683</wp:posOffset>
@@ -1296,7 +1320,7 @@
           </mc:Choice>
           <mc:Fallback>
             <w:pict>
-              <v:rect w14:anchorId="43700709" id="Rectangle 1" o:spid="_x0000_s1029" style="position:absolute;margin-left:-8.85pt;margin-top:21.9pt;width:215.05pt;height:299.2pt;z-index:251654144;visibility:visible;mso-wrap-style:square;mso-wrap-distance-left:9pt;mso-wrap-distance-top:0;mso-wrap-distance-right:9pt;mso-wrap-distance-bottom:0;mso-position-horizontal:absolute;mso-position-horizontal-relative:text;mso-position-vertical:absolute;mso-position-vertical-relative:text;v-text-anchor:middle" o:gfxdata="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" fillcolor="white [2993]" strokecolor="#a5a5a5 [3206]" strokeweight=".5pt">
+              <v:rect w14:anchorId="43700709" id="Rectangle 1" o:spid="_x0000_s1029" style="position:absolute;margin-left:-8.85pt;margin-top:21.9pt;width:215.05pt;height:299.2pt;z-index:251652096;visibility:visible;mso-wrap-style:square;mso-wrap-distance-left:9pt;mso-wrap-distance-top:0;mso-wrap-distance-right:9pt;mso-wrap-distance-bottom:0;mso-position-horizontal:absolute;mso-position-horizontal-relative:text;mso-position-vertical:absolute;mso-position-vertical-relative:text;v-text-anchor:middle" o:gfxdata="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" fillcolor="white [2993]" strokecolor="#a5a5a5 [3206]" strokeweight=".5pt">
                 <v:fill color2="#a0a0a0 [2017]" rotate="t" colors="0 white;.5 #fbfbfb;1 #d0d0d0" focus="100%" type="gradient">
                   <o:fill v:ext="view" type="gradientUnscaled"/>
                 </v:fill>
@@ -1323,7 +1347,7 @@
         <mc:AlternateContent>
           <mc:Choice Requires="wps">
             <w:drawing>
-              <wp:anchor distT="0" distB="0" distL="114300" distR="114300" simplePos="0" relativeHeight="251763712" behindDoc="0" locked="0" layoutInCell="1" allowOverlap="1" wp14:anchorId="637CB4DB" wp14:editId="31BC2BAB">
+              <wp:anchor distT="0" distB="0" distL="114300" distR="114300" simplePos="0" relativeHeight="251763712" behindDoc="0" locked="0" layoutInCell="1" allowOverlap="1" wp14:anchorId="637CB4DB" wp14:editId="7BDBE382">
                 <wp:simplePos x="0" y="0"/>
                 <wp:positionH relativeFrom="column">
                   <wp:posOffset>5863590</wp:posOffset>
@@ -1428,7 +1452,7 @@
         <mc:AlternateContent>
           <mc:Choice Requires="wpg">
             <w:drawing>
-              <wp:anchor distT="0" distB="0" distL="114300" distR="114300" simplePos="0" relativeHeight="251673600" behindDoc="0" locked="0" layoutInCell="1" allowOverlap="1" wp14:anchorId="54074D60" wp14:editId="1AE40688">
+              <wp:anchor distT="0" distB="0" distL="114300" distR="114300" simplePos="0" relativeHeight="251671552" behindDoc="0" locked="0" layoutInCell="1" allowOverlap="1" wp14:anchorId="54074D60" wp14:editId="3DB3F14E">
                 <wp:simplePos x="0" y="0"/>
                 <wp:positionH relativeFrom="column">
                   <wp:posOffset>3077845</wp:posOffset>
@@ -1601,7 +1625,7 @@
                                   <w:rPr>
                                     <w:color w:val="FFFFFF" w:themeColor="background1"/>
                                   </w:rPr>
-                                  <w:t>GYM NAME</w:t>
+                                  <w:t>GYMPASS</w:t>
                                 </w:r>
                               </w:p>
                             </w:txbxContent>
@@ -1622,7 +1646,7 @@
           </mc:Choice>
           <mc:Fallback>
             <w:pict>
-              <v:group w14:anchorId="54074D60" id="Group 71" o:spid="_x0000_s1031" style="position:absolute;margin-left:242.35pt;margin-top:1.5pt;width:215.05pt;height:299.2pt;z-index:251673600" coordsize="27313,38001" o:gfxdata="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">
+              <v:group w14:anchorId="54074D60" id="Group 71" o:spid="_x0000_s1031" style="position:absolute;margin-left:242.35pt;margin-top:1.5pt;width:215.05pt;height:299.2pt;z-index:251671552" coordsize="27313,38001" o:gfxdata="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">
                 <v:rect id="Rectangle 4" o:spid="_x0000_s1032" style="position:absolute;width:27313;height:38001;visibility:visible;mso-wrap-style:square;v-text-anchor:middle" o:gfxdata="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" fillcolor="white [2993]" strokecolor="#a5a5a5 [3206]" strokeweight=".5pt">
                   <v:fill color2="#a0a0a0 [2017]" rotate="t" colors="0 white;.5 #fbfbfb;1 #d0d0d0" focus="100%" type="gradient">
                     <o:fill v:ext="view" type="gradientUnscaled"/>
@@ -1657,7 +1681,7 @@
                             <w:rPr>
                               <w:color w:val="FFFFFF" w:themeColor="background1"/>
                             </w:rPr>
-                            <w:t>GYM NAME</w:t>
+                            <w:t>GYMPASS</w:t>
                           </w:r>
                         </w:p>
                       </w:txbxContent>
@@ -1676,7 +1700,7 @@
         <mc:AlternateContent>
           <mc:Choice Requires="wps">
             <w:drawing>
-              <wp:anchor distT="0" distB="0" distL="114300" distR="114300" simplePos="0" relativeHeight="251675648" behindDoc="0" locked="0" layoutInCell="1" allowOverlap="1" wp14:anchorId="09EF0D3B" wp14:editId="38DB46DB">
+              <wp:anchor distT="0" distB="0" distL="114300" distR="114300" simplePos="0" relativeHeight="251673600" behindDoc="0" locked="0" layoutInCell="1" allowOverlap="1" wp14:anchorId="09EF0D3B" wp14:editId="3B3D1993">
                 <wp:simplePos x="0" y="0"/>
                 <wp:positionH relativeFrom="column">
                   <wp:posOffset>5478835</wp:posOffset>
@@ -1731,7 +1755,7 @@
           </mc:Choice>
           <mc:Fallback>
             <w:pict>
-              <v:line w14:anchorId="255795D1" id="Straight Connector 33" o:spid="_x0000_s1026" style="position:absolute;z-index:251675648;visibility:visible;mso-wrap-style:square;mso-width-percent:0;mso-height-percent:0;mso-wrap-distance-left:9pt;mso-wrap-distance-top:0;mso-wrap-distance-right:9pt;mso-wrap-distance-bottom:0;mso-position-horizontal:absolute;mso-position-horizontal-relative:text;mso-position-vertical:absolute;mso-position-vertical-relative:text;mso-width-percent:0;mso-height-percent:0;mso-width-relative:margin;mso-height-relative:margin" from="431.4pt,21.05pt" to="448.9pt,21.05pt" o:gfxdata="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" strokecolor="black [3200]" strokeweight=".5pt">
+              <v:line w14:anchorId="68BDB4B5" id="Straight Connector 33" o:spid="_x0000_s1026" style="position:absolute;z-index:251673600;visibility:visible;mso-wrap-style:square;mso-width-percent:0;mso-height-percent:0;mso-wrap-distance-left:9pt;mso-wrap-distance-top:0;mso-wrap-distance-right:9pt;mso-wrap-distance-bottom:0;mso-position-horizontal:absolute;mso-position-horizontal-relative:text;mso-position-vertical:absolute;mso-position-vertical-relative:text;mso-width-percent:0;mso-height-percent:0;mso-width-relative:margin;mso-height-relative:margin" from="431.4pt,21.05pt" to="448.9pt,21.05pt" o:gfxdata="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" strokecolor="black [3200]" strokeweight=".5pt">
                 <v:stroke joinstyle="miter"/>
               </v:line>
             </w:pict>
@@ -1745,7 +1769,7 @@
         <mc:AlternateContent>
           <mc:Choice Requires="wps">
             <w:drawing>
-              <wp:anchor distT="0" distB="0" distL="114300" distR="114300" simplePos="0" relativeHeight="251674624" behindDoc="0" locked="0" layoutInCell="1" allowOverlap="1" wp14:anchorId="1E732E38" wp14:editId="4F3A02EB">
+              <wp:anchor distT="0" distB="0" distL="114300" distR="114300" simplePos="0" relativeHeight="251672576" behindDoc="0" locked="0" layoutInCell="1" allowOverlap="1" wp14:anchorId="1E732E38" wp14:editId="320AE6E2">
                 <wp:simplePos x="0" y="0"/>
                 <wp:positionH relativeFrom="column">
                   <wp:posOffset>5474804</wp:posOffset>
@@ -1800,7 +1824,7 @@
           </mc:Choice>
           <mc:Fallback>
             <w:pict>
-              <v:line w14:anchorId="4324FDB7" id="Straight Connector 32" o:spid="_x0000_s1026" style="position:absolute;z-index:251674624;visibility:visible;mso-wrap-style:square;mso-width-percent:0;mso-height-percent:0;mso-wrap-distance-left:9pt;mso-wrap-distance-top:0;mso-wrap-distance-right:9pt;mso-wrap-distance-bottom:0;mso-position-horizontal:absolute;mso-position-horizontal-relative:text;mso-position-vertical:absolute;mso-position-vertical-relative:text;mso-width-percent:0;mso-height-percent:0;mso-width-relative:margin;mso-height-relative:margin" from="431.1pt,16.6pt" to="448.6pt,16.6pt" o:gfxdata="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" strokecolor="black [3200]" strokeweight=".5pt">
+              <v:line w14:anchorId="2C396DF3" id="Straight Connector 32" o:spid="_x0000_s1026" style="position:absolute;z-index:251672576;visibility:visible;mso-wrap-style:square;mso-width-percent:0;mso-height-percent:0;mso-wrap-distance-left:9pt;mso-wrap-distance-top:0;mso-wrap-distance-right:9pt;mso-wrap-distance-bottom:0;mso-position-horizontal:absolute;mso-position-horizontal-relative:text;mso-position-vertical:absolute;mso-position-vertical-relative:text;mso-width-percent:0;mso-height-percent:0;mso-width-relative:margin;mso-height-relative:margin" from="431.1pt,16.6pt" to="448.6pt,16.6pt" o:gfxdata="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" strokecolor="black [3200]" strokeweight=".5pt">
                 <v:stroke joinstyle="miter"/>
               </v:line>
             </w:pict>
@@ -1814,7 +1838,7 @@
         <mc:AlternateContent>
           <mc:Choice Requires="wps">
             <w:drawing>
-              <wp:anchor distT="0" distB="0" distL="114300" distR="114300" simplePos="0" relativeHeight="251704320" behindDoc="0" locked="0" layoutInCell="1" allowOverlap="1" wp14:anchorId="588D6CF9" wp14:editId="7F8ED685">
+              <wp:anchor distT="0" distB="0" distL="114300" distR="114300" simplePos="0" relativeHeight="251704320" behindDoc="0" locked="0" layoutInCell="1" allowOverlap="1" wp14:anchorId="588D6CF9" wp14:editId="674834B4">
                 <wp:simplePos x="0" y="0"/>
                 <wp:positionH relativeFrom="column">
                   <wp:posOffset>5470497</wp:posOffset>
@@ -1869,7 +1893,7 @@
           </mc:Choice>
           <mc:Fallback>
             <w:pict>
-              <v:line w14:anchorId="3CB4C8E0" id="Straight Connector 26" o:spid="_x0000_s1026" style="position:absolute;z-index:251704320;visibility:visible;mso-wrap-style:square;mso-width-percent:0;mso-height-percent:0;mso-wrap-distance-left:9pt;mso-wrap-distance-top:0;mso-wrap-distance-right:9pt;mso-wrap-distance-bottom:0;mso-position-horizontal:absolute;mso-position-horizontal-relative:text;mso-position-vertical:absolute;mso-position-vertical-relative:text;mso-width-percent:0;mso-height-percent:0;mso-width-relative:margin;mso-height-relative:margin" from="430.75pt,11.5pt" to="448.25pt,11.5pt" o:gfxdata="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" strokecolor="black [3200]" strokeweight=".5pt">
+              <v:line w14:anchorId="46B60D2A" id="Straight Connector 26" o:spid="_x0000_s1026" style="position:absolute;z-index:251704320;visibility:visible;mso-wrap-style:square;mso-width-percent:0;mso-height-percent:0;mso-wrap-distance-left:9pt;mso-wrap-distance-top:0;mso-wrap-distance-right:9pt;mso-wrap-distance-bottom:0;mso-position-horizontal:absolute;mso-position-horizontal-relative:text;mso-position-vertical:absolute;mso-position-vertical-relative:text;mso-width-percent:0;mso-height-percent:0;mso-width-relative:margin;mso-height-relative:margin" from="430.75pt,11.5pt" to="448.25pt,11.5pt" o:gfxdata="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" strokecolor="black [3200]" strokeweight=".5pt">
                 <v:stroke joinstyle="miter"/>
               </v:line>
             </w:pict>
@@ -1883,7 +1907,7 @@
         <mc:AlternateContent>
           <mc:Choice Requires="wps">
             <w:drawing>
-              <wp:anchor distT="0" distB="0" distL="114300" distR="114300" simplePos="0" relativeHeight="251658240" behindDoc="0" locked="0" layoutInCell="1" allowOverlap="1" wp14:anchorId="78A52696" wp14:editId="25C8B4C3">
+              <wp:anchor distT="0" distB="0" distL="114300" distR="114300" simplePos="0" relativeHeight="251656192" behindDoc="0" locked="0" layoutInCell="1" allowOverlap="1" wp14:anchorId="78A52696" wp14:editId="581ADDF7">
                 <wp:simplePos x="0" y="0"/>
                 <wp:positionH relativeFrom="column">
                   <wp:posOffset>50800</wp:posOffset>
@@ -2044,7 +2068,7 @@
           </mc:Choice>
           <mc:Fallback>
             <w:pict>
-              <v:rect w14:anchorId="20D4728E" id="Rectangle 7" o:spid="_x0000_s1026" style="position:absolute;margin-left:4pt;margin-top:18.4pt;width:192.3pt;height:63.2pt;z-index:251658240;visibility:visible;mso-wrap-style:square;mso-width-percent:0;mso-height-percent:0;mso-wrap-distance-left:9pt;mso-wrap-distance-top:0;mso-wrap-distance-right:9pt;mso-wrap-distance-bottom:0;mso-position-horizontal:absolute;mso-position-horizontal-relative:text;mso-position-vertical:absolute;mso-position-vertical-relative:text;mso-width-percent:0;mso-height-percent:0;mso-width-relative:margin;mso-height-relative:margin;v-text-anchor:middle" o:gfxdata="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" fillcolor="#4472c4 [3204]" strokecolor="#1f3763 [1604]" strokeweight="1pt">
+              <v:rect w14:anchorId="1B3948EB" id="Rectangle 7" o:spid="_x0000_s1026" style="position:absolute;margin-left:4pt;margin-top:18.4pt;width:192.3pt;height:63.2pt;z-index:251656192;visibility:visible;mso-wrap-style:square;mso-width-percent:0;mso-height-percent:0;mso-wrap-distance-left:9pt;mso-wrap-distance-top:0;mso-wrap-distance-right:9pt;mso-wrap-distance-bottom:0;mso-position-horizontal:absolute;mso-position-horizontal-relative:text;mso-position-vertical:absolute;mso-position-vertical-relative:text;mso-width-percent:0;mso-height-percent:0;mso-width-relative:margin;mso-height-relative:margin;v-text-anchor:middle" o:gfxdata="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" fillcolor="#4472c4 [3204]" strokecolor="#1f3763 [1604]" strokeweight="1pt">
                 <w10:wrap type="square"/>
               </v:rect>
             </w:pict>
@@ -2066,7 +2090,7 @@
         <mc:AlternateContent>
           <mc:Choice Requires="wpg">
             <w:drawing>
-              <wp:anchor distT="0" distB="0" distL="114300" distR="114300" simplePos="0" relativeHeight="251660288" behindDoc="0" locked="0" layoutInCell="1" allowOverlap="1" wp14:anchorId="0B970447" wp14:editId="3809CA94">
+              <wp:anchor distT="0" distB="0" distL="114300" distR="114300" simplePos="0" relativeHeight="251658240" behindDoc="0" locked="0" layoutInCell="1" allowOverlap="1" wp14:anchorId="0B970447" wp14:editId="19C2413F">
                 <wp:simplePos x="0" y="0"/>
                 <wp:positionH relativeFrom="column">
                   <wp:posOffset>889000</wp:posOffset>
@@ -2230,7 +2254,7 @@
           </mc:Choice>
           <mc:Fallback>
             <w:pict>
-              <v:group w14:anchorId="0B970447" id="Group 11" o:spid="_x0000_s1037" style="position:absolute;margin-left:70pt;margin-top:163.55pt;width:65.45pt;height:57.6pt;z-index:251660288;mso-width-relative:margin;mso-height-relative:margin" coordorigin="-546" coordsize="8939,8372" o:gfxdata="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">
+              <v:group w14:anchorId="0B970447" id="Group 11" o:spid="_x0000_s1037" style="position:absolute;margin-left:70pt;margin-top:163.55pt;width:65.45pt;height:57.6pt;z-index:251658240;mso-width-relative:margin;mso-height-relative:margin" coordorigin="-546" coordsize="8939,8372" o:gfxdata="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">
                 <v:oval id="Oval 9" o:spid="_x0000_s1038" style="position:absolute;width:7778;height:8372;visibility:visible;mso-wrap-style:square;v-text-anchor:middle" o:gfxdata="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" fillcolor="#83a1d8 [2132]" strokecolor="#1f3763 [1604]" strokeweight="1pt">
                   <v:fill color2="#d4def1 [756]" rotate="t" colors="0 #95abea;.5 #bfcbf0;1 #e0e5f7" focus="100%" type="gradient"/>
                   <v:stroke joinstyle="miter"/>
@@ -2292,7 +2316,7 @@
         <mc:AlternateContent>
           <mc:Choice Requires="wps">
             <w:drawing>
-              <wp:anchor distT="0" distB="0" distL="114300" distR="114300" simplePos="0" relativeHeight="251695104" behindDoc="0" locked="0" layoutInCell="1" allowOverlap="1" wp14:anchorId="7E4998FE" wp14:editId="20906265">
+              <wp:anchor distT="0" distB="0" distL="114300" distR="114300" simplePos="0" relativeHeight="251695104" behindDoc="0" locked="0" layoutInCell="1" allowOverlap="1" wp14:anchorId="7E4998FE" wp14:editId="4C4DD2AC">
                 <wp:simplePos x="0" y="0"/>
                 <wp:positionH relativeFrom="column">
                   <wp:posOffset>5016500</wp:posOffset>
@@ -2344,7 +2368,7 @@
           </mc:Choice>
           <mc:Fallback>
             <w:pict>
-              <v:shape w14:anchorId="7B0B46F6" id="Straight Arrow Connector 54" o:spid="_x0000_s1026" type="#_x0000_t32" style="position:absolute;margin-left:395pt;margin-top:254.55pt;width:26.5pt;height:31pt;flip:x y;z-index:251695104;visibility:visible;mso-wrap-style:square;mso-wrap-distance-left:9pt;mso-wrap-distance-top:0;mso-wrap-distance-right:9pt;mso-wrap-distance-bottom:0;mso-position-horizontal:absolute;mso-position-horizontal-relative:text;mso-position-vertical:absolute;mso-position-vertical-relative:text" o:gfxdata="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" strokecolor="#4472c4 [3204]" strokeweight=".5pt">
+              <v:shape w14:anchorId="0D40161E" id="Straight Arrow Connector 54" o:spid="_x0000_s1026" type="#_x0000_t32" style="position:absolute;margin-left:395pt;margin-top:254.55pt;width:26.5pt;height:31pt;flip:x y;z-index:251695104;visibility:visible;mso-wrap-style:square;mso-wrap-distance-left:9pt;mso-wrap-distance-top:0;mso-wrap-distance-right:9pt;mso-wrap-distance-bottom:0;mso-position-horizontal:absolute;mso-position-horizontal-relative:text;mso-position-vertical:absolute;mso-position-vertical-relative:text" o:gfxdata="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" strokecolor="#4472c4 [3204]" strokeweight=".5pt">
                 <v:stroke endarrow="block" joinstyle="miter"/>
               </v:shape>
             </w:pict>
@@ -2358,7 +2382,7 @@
         <mc:AlternateContent>
           <mc:Choice Requires="wps">
             <w:drawing>
-              <wp:anchor distT="0" distB="0" distL="114300" distR="114300" simplePos="0" relativeHeight="251694080" behindDoc="0" locked="0" layoutInCell="1" allowOverlap="1" wp14:anchorId="7490D323" wp14:editId="5E1B8512">
+              <wp:anchor distT="0" distB="0" distL="114300" distR="114300" simplePos="0" relativeHeight="251694080" behindDoc="0" locked="0" layoutInCell="1" allowOverlap="1" wp14:anchorId="7490D323" wp14:editId="6097E095">
                 <wp:simplePos x="0" y="0"/>
                 <wp:positionH relativeFrom="column">
                   <wp:posOffset>5181600</wp:posOffset>
@@ -2463,7 +2487,7 @@
         <mc:AlternateContent>
           <mc:Choice Requires="wps">
             <w:drawing>
-              <wp:anchor distT="0" distB="0" distL="114300" distR="114300" simplePos="0" relativeHeight="251693056" behindDoc="0" locked="0" layoutInCell="1" allowOverlap="1" wp14:anchorId="00C40543" wp14:editId="60CCEF36">
+              <wp:anchor distT="0" distB="0" distL="114300" distR="114300" simplePos="0" relativeHeight="251693056" behindDoc="0" locked="0" layoutInCell="1" allowOverlap="1" wp14:anchorId="00C40543" wp14:editId="3D8F94A3">
                 <wp:simplePos x="0" y="0"/>
                 <wp:positionH relativeFrom="column">
                   <wp:posOffset>3943350</wp:posOffset>
@@ -2519,7 +2543,7 @@
           </mc:Choice>
           <mc:Fallback>
             <w:pict>
-              <v:rect w14:anchorId="561D4BE9" id="Rectangle 51" o:spid="_x0000_s1026" style="position:absolute;margin-left:310.5pt;margin-top:249.05pt;width:93pt;height:3.6pt;z-index:251693056;visibility:visible;mso-wrap-style:square;mso-wrap-distance-left:9pt;mso-wrap-distance-top:0;mso-wrap-distance-right:9pt;mso-wrap-distance-bottom:0;mso-position-horizontal:absolute;mso-position-horizontal-relative:text;mso-position-vertical:absolute;mso-position-vertical-relative:text;v-text-anchor:middle" o:gfxdata="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" fillcolor="#4472c4 [3204]" strokecolor="#1f3763 [1604]" strokeweight="1pt"/>
+              <v:rect w14:anchorId="66145A87" id="Rectangle 51" o:spid="_x0000_s1026" style="position:absolute;margin-left:310.5pt;margin-top:249.05pt;width:93pt;height:3.6pt;z-index:251693056;visibility:visible;mso-wrap-style:square;mso-wrap-distance-left:9pt;mso-wrap-distance-top:0;mso-wrap-distance-right:9pt;mso-wrap-distance-bottom:0;mso-position-horizontal:absolute;mso-position-horizontal-relative:text;mso-position-vertical:absolute;mso-position-vertical-relative:text;v-text-anchor:middle" o:gfxdata="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" fillcolor="#4472c4 [3204]" strokecolor="#1f3763 [1604]" strokeweight="1pt"/>
             </w:pict>
           </mc:Fallback>
         </mc:AlternateContent>
@@ -2531,7 +2555,7 @@
         <mc:AlternateContent>
           <mc:Choice Requires="wps">
             <w:drawing>
-              <wp:anchor distT="0" distB="0" distL="114300" distR="114300" simplePos="0" relativeHeight="251689984" behindDoc="0" locked="0" layoutInCell="1" allowOverlap="1" wp14:anchorId="5FCDB152" wp14:editId="3101C522">
+              <wp:anchor distT="0" distB="0" distL="114300" distR="114300" simplePos="0" relativeHeight="251689984" behindDoc="0" locked="0" layoutInCell="1" allowOverlap="1" wp14:anchorId="5FCDB152" wp14:editId="48460941">
                 <wp:simplePos x="0" y="0"/>
                 <wp:positionH relativeFrom="column">
                   <wp:posOffset>5181600</wp:posOffset>
@@ -2583,7 +2607,7 @@
           </mc:Choice>
           <mc:Fallback>
             <w:pict>
-              <v:shape w14:anchorId="68F0D83A" id="Straight Arrow Connector 48" o:spid="_x0000_s1026" type="#_x0000_t32" style="position:absolute;margin-left:408pt;margin-top:202.55pt;width:55pt;height:3.1pt;flip:x;z-index:251689984;visibility:visible;mso-wrap-style:square;mso-wrap-distance-left:9pt;mso-wrap-distance-top:0;mso-wrap-distance-right:9pt;mso-wrap-distance-bottom:0;mso-position-horizontal:absolute;mso-position-horizontal-relative:text;mso-position-vertical:absolute;mso-position-vertical-relative:text" o:gfxdata="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" strokecolor="#4472c4 [3204]" strokeweight=".5pt">
+              <v:shape w14:anchorId="41A6E7B6" id="Straight Arrow Connector 48" o:spid="_x0000_s1026" type="#_x0000_t32" style="position:absolute;margin-left:408pt;margin-top:202.55pt;width:55pt;height:3.1pt;flip:x;z-index:251689984;visibility:visible;mso-wrap-style:square;mso-wrap-distance-left:9pt;mso-wrap-distance-top:0;mso-wrap-distance-right:9pt;mso-wrap-distance-bottom:0;mso-position-horizontal:absolute;mso-position-horizontal-relative:text;mso-position-vertical:absolute;mso-position-vertical-relative:text" o:gfxdata="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" strokecolor="#4472c4 [3204]" strokeweight=".5pt">
                 <v:stroke endarrow="block" joinstyle="miter"/>
               </v:shape>
             </w:pict>
@@ -2597,7 +2621,7 @@
         <mc:AlternateContent>
           <mc:Choice Requires="wps">
             <w:drawing>
-              <wp:anchor distT="0" distB="0" distL="114300" distR="114300" simplePos="0" relativeHeight="251688960" behindDoc="0" locked="0" layoutInCell="1" allowOverlap="1" wp14:anchorId="540706BE" wp14:editId="2BF46D03">
+              <wp:anchor distT="0" distB="0" distL="114300" distR="114300" simplePos="0" relativeHeight="251688960" behindDoc="0" locked="0" layoutInCell="1" allowOverlap="1" wp14:anchorId="540706BE" wp14:editId="41DDECDD">
                 <wp:simplePos x="0" y="0"/>
                 <wp:positionH relativeFrom="column">
                   <wp:posOffset>5873750</wp:posOffset>
@@ -2746,7 +2770,7 @@
         <mc:AlternateContent>
           <mc:Choice Requires="wps">
             <w:drawing>
-              <wp:anchor distT="0" distB="0" distL="114300" distR="114300" simplePos="0" relativeHeight="251682816" behindDoc="0" locked="0" layoutInCell="1" allowOverlap="1" wp14:anchorId="3F906179" wp14:editId="5B06E6C0">
+              <wp:anchor distT="0" distB="0" distL="114300" distR="114300" simplePos="0" relativeHeight="251680768" behindDoc="0" locked="0" layoutInCell="1" allowOverlap="1" wp14:anchorId="3F906179" wp14:editId="79D4A37D">
                 <wp:simplePos x="0" y="0"/>
                 <wp:positionH relativeFrom="column">
                   <wp:posOffset>5918200</wp:posOffset>
@@ -2819,7 +2843,7 @@
           </mc:Choice>
           <mc:Fallback>
             <w:pict>
-              <v:shape w14:anchorId="3F906179" id="Text Box 39" o:spid="_x0000_s1042" type="#_x0000_t202" style="position:absolute;margin-left:466pt;margin-top:95.55pt;width:31.35pt;height:77pt;z-index:251682816;visibility:visible;mso-wrap-style:square;mso-width-percent:0;mso-height-percent:0;mso-wrap-distance-left:9pt;mso-wrap-distance-top:0;mso-wrap-distance-right:9pt;mso-wrap-distance-bottom:0;mso-position-horizontal:absolute;mso-position-horizontal-relative:text;mso-position-vertical:absolute;mso-position-vertical-relative:text;mso-width-percent:0;mso-height-percent:0;mso-width-relative:margin;mso-height-relative:margin;v-text-anchor:top" o:gfxdata="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" fillcolor="white [3201]" strokeweight=".5pt">
+              <v:shape w14:anchorId="3F906179" id="Text Box 39" o:spid="_x0000_s1042" type="#_x0000_t202" style="position:absolute;margin-left:466pt;margin-top:95.55pt;width:31.35pt;height:77pt;z-index:251680768;visibility:visible;mso-wrap-style:square;mso-width-percent:0;mso-height-percent:0;mso-wrap-distance-left:9pt;mso-wrap-distance-top:0;mso-wrap-distance-right:9pt;mso-wrap-distance-bottom:0;mso-position-horizontal:absolute;mso-position-horizontal-relative:text;mso-position-vertical:absolute;mso-position-vertical-relative:text;mso-width-percent:0;mso-height-percent:0;mso-width-relative:margin;mso-height-relative:margin;v-text-anchor:top" o:gfxdata="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" fillcolor="white [3201]" strokeweight=".5pt">
                 <v:textbox>
                   <w:txbxContent>
                     <w:p>
@@ -2851,403 +2875,7 @@
         <mc:AlternateContent>
           <mc:Choice Requires="wps">
             <w:drawing>
-              <wp:anchor distT="0" distB="0" distL="114300" distR="114300" simplePos="0" relativeHeight="251684864" behindDoc="0" locked="0" layoutInCell="1" allowOverlap="1" wp14:anchorId="6D687EA0" wp14:editId="32CF4BB6">
-                <wp:simplePos x="0" y="0"/>
-                <wp:positionH relativeFrom="column">
-                  <wp:posOffset>4248150</wp:posOffset>
-                </wp:positionH>
-                <wp:positionV relativeFrom="paragraph">
-                  <wp:posOffset>1886585</wp:posOffset>
-                </wp:positionV>
-                <wp:extent cx="615950" cy="736600"/>
-                <wp:effectExtent l="0" t="0" r="12700" b="25400"/>
-                <wp:wrapNone/>
-                <wp:docPr id="45" name="Oval 45"/>
-                <wp:cNvGraphicFramePr/>
-                <a:graphic xmlns:a="http://schemas.openxmlformats.org/drawingml/2006/main">
-                  <a:graphicData uri="http://schemas.microsoft.com/office/word/2010/wordprocessingShape">
-                    <wps:wsp>
-                      <wps:cNvSpPr/>
-                      <wps:spPr>
-                        <a:xfrm>
-                          <a:off x="0" y="0"/>
-                          <a:ext cx="615950" cy="736600"/>
-                        </a:xfrm>
-                        <a:prstGeom prst="ellipse">
-                          <a:avLst/>
-                        </a:prstGeom>
-                      </wps:spPr>
-                      <wps:style>
-                        <a:lnRef idx="2">
-                          <a:schemeClr val="accent1">
-                            <a:shade val="50000"/>
-                          </a:schemeClr>
-                        </a:lnRef>
-                        <a:fillRef idx="1">
-                          <a:schemeClr val="accent1"/>
-                        </a:fillRef>
-                        <a:effectRef idx="0">
-                          <a:schemeClr val="accent1"/>
-                        </a:effectRef>
-                        <a:fontRef idx="minor">
-                          <a:schemeClr val="lt1"/>
-                        </a:fontRef>
-                      </wps:style>
-                      <wps:bodyPr rot="0" spcFirstLastPara="0" vertOverflow="overflow" horzOverflow="overflow" vert="horz" wrap="square" lIns="91440" tIns="45720" rIns="91440" bIns="45720" numCol="1" spcCol="0" rtlCol="0" fromWordArt="0" anchor="ctr" anchorCtr="0" forceAA="0" compatLnSpc="1">
-                        <a:prstTxWarp prst="textNoShape">
-                          <a:avLst/>
-                        </a:prstTxWarp>
-                        <a:noAutofit/>
-                      </wps:bodyPr>
-                    </wps:wsp>
-                  </a:graphicData>
-                </a:graphic>
-                <wp14:sizeRelH relativeFrom="margin">
-                  <wp14:pctWidth>0</wp14:pctWidth>
-                </wp14:sizeRelH>
-                <wp14:sizeRelV relativeFrom="margin">
-                  <wp14:pctHeight>0</wp14:pctHeight>
-                </wp14:sizeRelV>
-              </wp:anchor>
-            </w:drawing>
-          </mc:Choice>
-          <mc:Fallback>
-            <w:pict>
-              <v:oval w14:anchorId="20474E19" id="Oval 45" o:spid="_x0000_s1026" style="position:absolute;margin-left:334.5pt;margin-top:148.55pt;width:48.5pt;height:58pt;z-index:251684864;visibility:visible;mso-wrap-style:square;mso-width-percent:0;mso-height-percent:0;mso-wrap-distance-left:9pt;mso-wrap-distance-top:0;mso-wrap-distance-right:9pt;mso-wrap-distance-bottom:0;mso-position-horizontal:absolute;mso-position-horizontal-relative:text;mso-position-vertical:absolute;mso-position-vertical-relative:text;mso-width-percent:0;mso-height-percent:0;mso-width-relative:margin;mso-height-relative:margin;v-text-anchor:middle" o:gfxdata="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" fillcolor="#4472c4 [3204]" strokecolor="#1f3763 [1604]" strokeweight="1pt">
-                <v:stroke joinstyle="miter"/>
-              </v:oval>
-            </w:pict>
-          </mc:Fallback>
-        </mc:AlternateContent>
-      </w:r>
-      <w:r>
-        <w:rPr>
-          <w:noProof/>
-        </w:rPr>
-        <mc:AlternateContent>
-          <mc:Choice Requires="wps">
-            <w:drawing>
-              <wp:anchor distT="0" distB="0" distL="114300" distR="114300" simplePos="0" relativeHeight="251685888" behindDoc="0" locked="0" layoutInCell="1" allowOverlap="1" wp14:anchorId="7EFAD332" wp14:editId="5598578A">
-                <wp:simplePos x="0" y="0"/>
-                <wp:positionH relativeFrom="column">
-                  <wp:posOffset>4349750</wp:posOffset>
-                </wp:positionH>
-                <wp:positionV relativeFrom="paragraph">
-                  <wp:posOffset>1988185</wp:posOffset>
-                </wp:positionV>
-                <wp:extent cx="425450" cy="622300"/>
-                <wp:effectExtent l="0" t="0" r="12700" b="25400"/>
-                <wp:wrapNone/>
-                <wp:docPr id="46" name="Oval 46"/>
-                <wp:cNvGraphicFramePr/>
-                <a:graphic xmlns:a="http://schemas.openxmlformats.org/drawingml/2006/main">
-                  <a:graphicData uri="http://schemas.microsoft.com/office/word/2010/wordprocessingShape">
-                    <wps:wsp>
-                      <wps:cNvSpPr/>
-                      <wps:spPr>
-                        <a:xfrm>
-                          <a:off x="0" y="0"/>
-                          <a:ext cx="425450" cy="622300"/>
-                        </a:xfrm>
-                        <a:prstGeom prst="ellipse">
-                          <a:avLst/>
-                        </a:prstGeom>
-                        <a:solidFill>
-                          <a:schemeClr val="bg1"/>
-                        </a:solidFill>
-                      </wps:spPr>
-                      <wps:style>
-                        <a:lnRef idx="2">
-                          <a:schemeClr val="accent1">
-                            <a:shade val="50000"/>
-                          </a:schemeClr>
-                        </a:lnRef>
-                        <a:fillRef idx="1">
-                          <a:schemeClr val="accent1"/>
-                        </a:fillRef>
-                        <a:effectRef idx="0">
-                          <a:schemeClr val="accent1"/>
-                        </a:effectRef>
-                        <a:fontRef idx="minor">
-                          <a:schemeClr val="lt1"/>
-                        </a:fontRef>
-                      </wps:style>
-                      <wps:bodyPr rot="0" spcFirstLastPara="0" vertOverflow="overflow" horzOverflow="overflow" vert="horz" wrap="square" lIns="91440" tIns="45720" rIns="91440" bIns="45720" numCol="1" spcCol="0" rtlCol="0" fromWordArt="0" anchor="ctr" anchorCtr="0" forceAA="0" compatLnSpc="1">
-                        <a:prstTxWarp prst="textNoShape">
-                          <a:avLst/>
-                        </a:prstTxWarp>
-                        <a:noAutofit/>
-                      </wps:bodyPr>
-                    </wps:wsp>
-                  </a:graphicData>
-                </a:graphic>
-                <wp14:sizeRelH relativeFrom="margin">
-                  <wp14:pctWidth>0</wp14:pctWidth>
-                </wp14:sizeRelH>
-              </wp:anchor>
-            </w:drawing>
-          </mc:Choice>
-          <mc:Fallback>
-            <w:pict>
-              <v:oval w14:anchorId="13750876" id="Oval 46" o:spid="_x0000_s1026" style="position:absolute;margin-left:342.5pt;margin-top:156.55pt;width:33.5pt;height:49pt;z-index:251685888;visibility:visible;mso-wrap-style:square;mso-width-percent:0;mso-wrap-distance-left:9pt;mso-wrap-distance-top:0;mso-wrap-distance-right:9pt;mso-wrap-distance-bottom:0;mso-position-horizontal:absolute;mso-position-horizontal-relative:text;mso-position-vertical:absolute;mso-position-vertical-relative:text;mso-width-percent:0;mso-width-relative:margin;v-text-anchor:middle" o:gfxdata="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" fillcolor="white [3212]" strokecolor="#1f3763 [1604]" strokeweight="1pt">
-                <v:stroke joinstyle="miter"/>
-              </v:oval>
-            </w:pict>
-          </mc:Fallback>
-        </mc:AlternateContent>
-      </w:r>
-      <w:r>
-        <w:rPr>
-          <w:noProof/>
-        </w:rPr>
-        <mc:AlternateContent>
-          <mc:Choice Requires="wpg">
-            <w:drawing>
-              <wp:anchor distT="0" distB="0" distL="114300" distR="114300" simplePos="0" relativeHeight="251687936" behindDoc="0" locked="0" layoutInCell="1" allowOverlap="1" wp14:anchorId="490303F6" wp14:editId="50631B7A">
-                <wp:simplePos x="0" y="0"/>
-                <wp:positionH relativeFrom="column">
-                  <wp:posOffset>4425950</wp:posOffset>
-                </wp:positionH>
-                <wp:positionV relativeFrom="paragraph">
-                  <wp:posOffset>2472055</wp:posOffset>
-                </wp:positionV>
-                <wp:extent cx="279400" cy="376237"/>
-                <wp:effectExtent l="0" t="0" r="25400" b="24130"/>
-                <wp:wrapNone/>
-                <wp:docPr id="44" name="Group 44"/>
-                <wp:cNvGraphicFramePr/>
-                <a:graphic xmlns:a="http://schemas.openxmlformats.org/drawingml/2006/main">
-                  <a:graphicData uri="http://schemas.microsoft.com/office/word/2010/wordprocessingGroup">
-                    <wpg:wgp>
-                      <wpg:cNvGrpSpPr/>
-                      <wpg:grpSpPr>
-                        <a:xfrm>
-                          <a:off x="0" y="0"/>
-                          <a:ext cx="279400" cy="376237"/>
-                          <a:chOff x="0" y="0"/>
-                          <a:chExt cx="279400" cy="376237"/>
-                        </a:xfrm>
-                        <a:solidFill>
-                          <a:schemeClr val="bg1"/>
-                        </a:solidFill>
-                      </wpg:grpSpPr>
-                      <wps:wsp>
-                        <wps:cNvPr id="42" name="Oval 42"/>
-                        <wps:cNvSpPr/>
-                        <wps:spPr>
-                          <a:xfrm>
-                            <a:off x="0" y="0"/>
-                            <a:ext cx="279400" cy="241300"/>
-                          </a:xfrm>
-                          <a:prstGeom prst="ellipse">
-                            <a:avLst/>
-                          </a:prstGeom>
-                          <a:grpFill/>
-                        </wps:spPr>
-                        <wps:style>
-                          <a:lnRef idx="2">
-                            <a:schemeClr val="accent1">
-                              <a:shade val="50000"/>
-                            </a:schemeClr>
-                          </a:lnRef>
-                          <a:fillRef idx="1">
-                            <a:schemeClr val="accent1"/>
-                          </a:fillRef>
-                          <a:effectRef idx="0">
-                            <a:schemeClr val="accent1"/>
-                          </a:effectRef>
-                          <a:fontRef idx="minor">
-                            <a:schemeClr val="lt1"/>
-                          </a:fontRef>
-                        </wps:style>
-                        <wps:bodyPr rot="0" spcFirstLastPara="0" vertOverflow="overflow" horzOverflow="overflow" vert="horz" wrap="square" lIns="91440" tIns="45720" rIns="91440" bIns="45720" numCol="1" spcCol="0" rtlCol="0" fromWordArt="0" anchor="ctr" anchorCtr="0" forceAA="0" compatLnSpc="1">
-                          <a:prstTxWarp prst="textNoShape">
-                            <a:avLst/>
-                          </a:prstTxWarp>
-                          <a:noAutofit/>
-                        </wps:bodyPr>
-                      </wps:wsp>
-                      <wps:wsp>
-                        <wps:cNvPr id="43" name="Rectangle: Rounded Corners 43"/>
-                        <wps:cNvSpPr/>
-                        <wps:spPr>
-                          <a:xfrm rot="5400000">
-                            <a:off x="30163" y="214312"/>
-                            <a:ext cx="234950" cy="88900"/>
-                          </a:xfrm>
-                          <a:prstGeom prst="roundRect">
-                            <a:avLst/>
-                          </a:prstGeom>
-                          <a:solidFill>
-                            <a:schemeClr val="bg1"/>
-                          </a:solidFill>
-                          <a:ln>
-                            <a:solidFill>
-                              <a:schemeClr val="bg1"/>
-                            </a:solidFill>
-                          </a:ln>
-                        </wps:spPr>
-                        <wps:style>
-                          <a:lnRef idx="2">
-                            <a:schemeClr val="accent1">
-                              <a:shade val="50000"/>
-                            </a:schemeClr>
-                          </a:lnRef>
-                          <a:fillRef idx="1">
-                            <a:schemeClr val="accent1"/>
-                          </a:fillRef>
-                          <a:effectRef idx="0">
-                            <a:schemeClr val="accent1"/>
-                          </a:effectRef>
-                          <a:fontRef idx="minor">
-                            <a:schemeClr val="lt1"/>
-                          </a:fontRef>
-                        </wps:style>
-                        <wps:bodyPr rot="0" spcFirstLastPara="0" vertOverflow="overflow" horzOverflow="overflow" vert="horz" wrap="square" lIns="91440" tIns="45720" rIns="91440" bIns="45720" numCol="1" spcCol="0" rtlCol="0" fromWordArt="0" anchor="ctr" anchorCtr="0" forceAA="0" compatLnSpc="1">
-                          <a:prstTxWarp prst="textNoShape">
-                            <a:avLst/>
-                          </a:prstTxWarp>
-                          <a:noAutofit/>
-                        </wps:bodyPr>
-                      </wps:wsp>
-                    </wpg:wgp>
-                  </a:graphicData>
-                </a:graphic>
-              </wp:anchor>
-            </w:drawing>
-          </mc:Choice>
-          <mc:Fallback>
-            <w:pict>
-              <v:group w14:anchorId="31C2A24B" id="Group 44" o:spid="_x0000_s1026" style="position:absolute;margin-left:348.5pt;margin-top:194.65pt;width:22pt;height:29.6pt;z-index:251687936" coordsize="279400,376237" o:gfxdata="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">
-                <v:oval id="Oval 42" o:spid="_x0000_s1027" style="position:absolute;width:279400;height:241300;visibility:visible;mso-wrap-style:square;v-text-anchor:middle" o:gfxdata="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" filled="f" strokecolor="#1f3763 [1604]" strokeweight="1pt">
-                  <v:stroke joinstyle="miter"/>
-                </v:oval>
-                <v:roundrect id="Rectangle: Rounded Corners 43" o:spid="_x0000_s1028" style="position:absolute;left:30163;top:214312;width:234950;height:88900;rotation:90;visibility:visible;mso-wrap-style:square;v-text-anchor:middle" arcsize="10923f" o:gfxdata="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" fillcolor="white [3212]" strokecolor="white [3212]" strokeweight="1pt">
-                  <v:stroke joinstyle="miter"/>
-                </v:roundrect>
-              </v:group>
-            </w:pict>
-          </mc:Fallback>
-        </mc:AlternateContent>
-      </w:r>
-      <w:r>
-        <w:rPr>
-          <w:noProof/>
-        </w:rPr>
-        <mc:AlternateContent>
-          <mc:Choice Requires="wps">
-            <w:drawing>
-              <wp:anchor distT="0" distB="0" distL="114300" distR="114300" simplePos="0" relativeHeight="251686912" behindDoc="0" locked="0" layoutInCell="1" allowOverlap="1" wp14:anchorId="29AB78DB" wp14:editId="05220911">
-                <wp:simplePos x="0" y="0"/>
-                <wp:positionH relativeFrom="column">
-                  <wp:posOffset>3930650</wp:posOffset>
-                </wp:positionH>
-                <wp:positionV relativeFrom="paragraph">
-                  <wp:posOffset>2318385</wp:posOffset>
-                </wp:positionV>
-                <wp:extent cx="1219200" cy="723900"/>
-                <wp:effectExtent l="0" t="0" r="19050" b="19050"/>
-                <wp:wrapNone/>
-                <wp:docPr id="41" name="Rectangle 41"/>
-                <wp:cNvGraphicFramePr/>
-                <a:graphic xmlns:a="http://schemas.openxmlformats.org/drawingml/2006/main">
-                  <a:graphicData uri="http://schemas.microsoft.com/office/word/2010/wordprocessingShape">
-                    <wps:wsp>
-                      <wps:cNvSpPr/>
-                      <wps:spPr>
-                        <a:xfrm>
-                          <a:off x="0" y="0"/>
-                          <a:ext cx="1219200" cy="723900"/>
-                        </a:xfrm>
-                        <a:prstGeom prst="rect">
-                          <a:avLst/>
-                        </a:prstGeom>
-                        <a:gradFill flip="none" rotWithShape="1">
-                          <a:gsLst>
-                            <a:gs pos="0">
-                              <a:schemeClr val="accent1">
-                                <a:shade val="30000"/>
-                                <a:satMod val="115000"/>
-                              </a:schemeClr>
-                            </a:gs>
-                            <a:gs pos="50000">
-                              <a:schemeClr val="accent1">
-                                <a:shade val="67500"/>
-                                <a:satMod val="115000"/>
-                              </a:schemeClr>
-                            </a:gs>
-                            <a:gs pos="100000">
-                              <a:schemeClr val="accent1">
-                                <a:shade val="100000"/>
-                                <a:satMod val="115000"/>
-                              </a:schemeClr>
-                            </a:gs>
-                          </a:gsLst>
-                          <a:lin ang="13500000" scaled="1"/>
-                          <a:tileRect/>
-                        </a:gradFill>
-                        <a:ln>
-                          <a:extLst>
-                            <a:ext uri="{C807C97D-BFC1-408E-A445-0C87EB9F89A2}">
-                              <ask:lineSketchStyleProps xmlns:ask="http://schemas.microsoft.com/office/drawing/2018/sketchyshapes">
-                                <ask:type>
-                                  <ask:lineSketchNone/>
-                                </ask:type>
-                              </ask:lineSketchStyleProps>
-                            </a:ext>
-                          </a:extLst>
-                        </a:ln>
-                        <a:effectLst>
-                          <a:innerShdw blurRad="114300">
-                            <a:prstClr val="black"/>
-                          </a:innerShdw>
-                        </a:effectLst>
-                      </wps:spPr>
-                      <wps:style>
-                        <a:lnRef idx="2">
-                          <a:schemeClr val="accent1">
-                            <a:shade val="50000"/>
-                          </a:schemeClr>
-                        </a:lnRef>
-                        <a:fillRef idx="1">
-                          <a:schemeClr val="accent1"/>
-                        </a:fillRef>
-                        <a:effectRef idx="0">
-                          <a:schemeClr val="accent1"/>
-                        </a:effectRef>
-                        <a:fontRef idx="minor">
-                          <a:schemeClr val="lt1"/>
-                        </a:fontRef>
-                      </wps:style>
-                      <wps:bodyPr rot="0" spcFirstLastPara="0" vertOverflow="overflow" horzOverflow="overflow" vert="horz" wrap="square" lIns="91440" tIns="45720" rIns="91440" bIns="45720" numCol="1" spcCol="0" rtlCol="0" fromWordArt="0" anchor="ctr" anchorCtr="0" forceAA="0" compatLnSpc="1">
-                        <a:prstTxWarp prst="textNoShape">
-                          <a:avLst/>
-                        </a:prstTxWarp>
-                        <a:noAutofit/>
-                      </wps:bodyPr>
-                    </wps:wsp>
-                  </a:graphicData>
-                </a:graphic>
-              </wp:anchor>
-            </w:drawing>
-          </mc:Choice>
-          <mc:Fallback>
-            <w:pict>
-              <v:rect w14:anchorId="49D2635D" id="Rectangle 41" o:spid="_x0000_s1026" style="position:absolute;margin-left:309.5pt;margin-top:182.55pt;width:96pt;height:57pt;z-index:251686912;visibility:visible;mso-wrap-style:square;mso-wrap-distance-left:9pt;mso-wrap-distance-top:0;mso-wrap-distance-right:9pt;mso-wrap-distance-bottom:0;mso-position-horizontal:absolute;mso-position-horizontal-relative:text;mso-position-vertical:absolute;mso-position-vertical-relative:text;v-text-anchor:middle" o:gfxdata="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" fillcolor="#13213b [964]" strokecolor="#1f3763 [1604]" strokeweight="1pt">
-                <v:fill color2="#4472c4 [3204]" rotate="t" angle="225" colors="0 #1e3e77;.5 #2f5cac;1 #3a6fce" focus="100%" type="gradient"/>
-              </v:rect>
-            </w:pict>
-          </mc:Fallback>
-        </mc:AlternateContent>
-      </w:r>
-      <w:r>
-        <w:rPr>
-          <w:noProof/>
-        </w:rPr>
-        <mc:AlternateContent>
-          <mc:Choice Requires="wps">
-            <w:drawing>
-              <wp:anchor distT="0" distB="0" distL="114300" distR="114300" simplePos="0" relativeHeight="251683840" behindDoc="0" locked="0" layoutInCell="1" allowOverlap="1" wp14:anchorId="158E5CED" wp14:editId="05C27A51">
+              <wp:anchor distT="0" distB="0" distL="114300" distR="114300" simplePos="0" relativeHeight="251681792" behindDoc="0" locked="0" layoutInCell="1" allowOverlap="1" wp14:anchorId="158E5CED" wp14:editId="6ADEF6C2">
                 <wp:simplePos x="0" y="0"/>
                 <wp:positionH relativeFrom="column">
                   <wp:posOffset>5732799</wp:posOffset>
@@ -3305,7 +2933,7 @@
           </mc:Choice>
           <mc:Fallback>
             <w:pict>
-              <v:shape w14:anchorId="30AE508B" id="Straight Arrow Connector 40" o:spid="_x0000_s1026" type="#_x0000_t32" style="position:absolute;margin-left:451.4pt;margin-top:109.7pt;width:13.5pt;height:6.65pt;flip:x y;z-index:251683840;visibility:visible;mso-wrap-style:square;mso-width-percent:0;mso-height-percent:0;mso-wrap-distance-left:9pt;mso-wrap-distance-top:0;mso-wrap-distance-right:9pt;mso-wrap-distance-bottom:0;mso-position-horizontal:absolute;mso-position-horizontal-relative:text;mso-position-vertical:absolute;mso-position-vertical-relative:text;mso-width-percent:0;mso-height-percent:0;mso-width-relative:margin;mso-height-relative:margin" o:gfxdata="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" strokecolor="#4472c4 [3204]" strokeweight=".5pt">
+              <v:shape w14:anchorId="2BD343C7" id="Straight Arrow Connector 40" o:spid="_x0000_s1026" type="#_x0000_t32" style="position:absolute;margin-left:451.4pt;margin-top:109.7pt;width:13.5pt;height:6.65pt;flip:x y;z-index:251681792;visibility:visible;mso-wrap-style:square;mso-width-percent:0;mso-height-percent:0;mso-wrap-distance-left:9pt;mso-wrap-distance-top:0;mso-wrap-distance-right:9pt;mso-wrap-distance-bottom:0;mso-position-horizontal:absolute;mso-position-horizontal-relative:text;mso-position-vertical:absolute;mso-position-vertical-relative:text;mso-width-percent:0;mso-height-percent:0;mso-width-relative:margin;mso-height-relative:margin" o:gfxdata="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" strokecolor="#4472c4 [3204]" strokeweight=".5pt">
                 <v:stroke endarrow="block" joinstyle="miter"/>
               </v:shape>
             </w:pict>
@@ -3319,7 +2947,7 @@
         <mc:AlternateContent>
           <mc:Choice Requires="wps">
             <w:drawing>
-              <wp:anchor distT="0" distB="0" distL="114300" distR="114300" simplePos="0" relativeHeight="251667456" behindDoc="0" locked="0" layoutInCell="1" allowOverlap="1" wp14:anchorId="33002790" wp14:editId="10DB1E31">
+              <wp:anchor distT="0" distB="0" distL="114300" distR="114300" simplePos="0" relativeHeight="251665408" behindDoc="0" locked="0" layoutInCell="1" allowOverlap="1" wp14:anchorId="33002790" wp14:editId="06AD5E53">
                 <wp:simplePos x="0" y="0"/>
                 <wp:positionH relativeFrom="column">
                   <wp:posOffset>588010</wp:posOffset>
@@ -3390,7 +3018,7 @@
           </mc:Choice>
           <mc:Fallback>
             <w:pict>
-              <v:roundrect w14:anchorId="33002790" id="Rectangle: Rounded Corners 24" o:spid="_x0000_s1043" style="position:absolute;margin-left:46.3pt;margin-top:226.9pt;width:113.3pt;height:21.3pt;z-index:251667456;visibility:visible;mso-wrap-style:square;mso-height-percent:0;mso-wrap-distance-left:9pt;mso-wrap-distance-top:0;mso-wrap-distance-right:9pt;mso-wrap-distance-bottom:0;mso-position-horizontal:absolute;mso-position-horizontal-relative:text;mso-position-vertical:absolute;mso-position-vertical-relative:text;mso-height-percent:0;mso-height-relative:margin;v-text-anchor:middle" arcsize="10923f" o:gfxdata="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" fillcolor="#4472c4 [3204]" strokecolor="#1f3763 [1604]" strokeweight="1pt">
+              <v:roundrect w14:anchorId="33002790" id="Rectangle: Rounded Corners 24" o:spid="_x0000_s1043" style="position:absolute;margin-left:46.3pt;margin-top:226.9pt;width:113.3pt;height:21.3pt;z-index:251665408;visibility:visible;mso-wrap-style:square;mso-height-percent:0;mso-wrap-distance-left:9pt;mso-wrap-distance-top:0;mso-wrap-distance-right:9pt;mso-wrap-distance-bottom:0;mso-position-horizontal:absolute;mso-position-horizontal-relative:text;mso-position-vertical:absolute;mso-position-vertical-relative:text;mso-height-percent:0;mso-height-relative:margin;v-text-anchor:middle" arcsize="10923f" o:gfxdata="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" fillcolor="#4472c4 [3204]" strokecolor="#1f3763 [1604]" strokeweight="1pt">
                 <v:stroke joinstyle="miter"/>
                 <v:textbox>
                   <w:txbxContent>
@@ -3416,7 +3044,7 @@
         <mc:AlternateContent>
           <mc:Choice Requires="wps">
             <w:drawing>
-              <wp:anchor distT="0" distB="0" distL="114300" distR="114300" simplePos="0" relativeHeight="251663360" behindDoc="0" locked="0" layoutInCell="1" allowOverlap="1" wp14:anchorId="51D8559A" wp14:editId="4121EA15">
+              <wp:anchor distT="0" distB="0" distL="114300" distR="114300" simplePos="0" relativeHeight="251661312" behindDoc="0" locked="0" layoutInCell="1" allowOverlap="1" wp14:anchorId="51D8559A" wp14:editId="440854B8">
                 <wp:simplePos x="0" y="0"/>
                 <wp:positionH relativeFrom="column">
                   <wp:posOffset>484505</wp:posOffset>
@@ -3474,7 +3102,7 @@
           </mc:Choice>
           <mc:Fallback>
             <w:pict>
-              <v:shape w14:anchorId="51D8559A" id="Text Box 16" o:spid="_x0000_s1044" type="#_x0000_t202" style="position:absolute;margin-left:38.15pt;margin-top:136.2pt;width:132.3pt;height:19.15pt;z-index:251663360;visibility:visible;mso-wrap-style:square;mso-wrap-distance-left:9pt;mso-wrap-distance-top:0;mso-wrap-distance-right:9pt;mso-wrap-distance-bottom:0;mso-position-horizontal:absolute;mso-position-horizontal-relative:text;mso-position-vertical:absolute;mso-position-vertical-relative:text;v-text-anchor:top" o:gfxdata="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" filled="f" strokeweight=".5pt">
+              <v:shape w14:anchorId="51D8559A" id="Text Box 16" o:spid="_x0000_s1044" type="#_x0000_t202" style="position:absolute;margin-left:38.15pt;margin-top:136.2pt;width:132.3pt;height:19.15pt;z-index:251661312;visibility:visible;mso-wrap-style:square;mso-wrap-distance-left:9pt;mso-wrap-distance-top:0;mso-wrap-distance-right:9pt;mso-wrap-distance-bottom:0;mso-position-horizontal:absolute;mso-position-horizontal-relative:text;mso-position-vertical:absolute;mso-position-vertical-relative:text;v-text-anchor:top" o:gfxdata="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" filled="f" strokeweight=".5pt">
                 <v:textbox>
                   <w:txbxContent>
                     <w:p>
@@ -3499,7 +3127,7 @@
         <mc:AlternateContent>
           <mc:Choice Requires="wps">
             <w:drawing>
-              <wp:anchor distT="0" distB="0" distL="114300" distR="114300" simplePos="0" relativeHeight="251661312" behindDoc="0" locked="0" layoutInCell="1" allowOverlap="1" wp14:anchorId="30668DAD" wp14:editId="4D1E0EE1">
+              <wp:anchor distT="0" distB="0" distL="114300" distR="114300" simplePos="0" relativeHeight="251659264" behindDoc="0" locked="0" layoutInCell="1" allowOverlap="1" wp14:anchorId="30668DAD" wp14:editId="0EA6E406">
                 <wp:simplePos x="0" y="0"/>
                 <wp:positionH relativeFrom="column">
                   <wp:posOffset>500435</wp:posOffset>
@@ -3574,7 +3202,7 @@
           </mc:Choice>
           <mc:Fallback>
             <w:pict>
-              <v:rect w14:anchorId="30668DAD" id="Rectangle 12" o:spid="_x0000_s1045" style="position:absolute;margin-left:39.4pt;margin-top:106.6pt;width:131.85pt;height:21.95pt;z-index:251661312;visibility:visible;mso-wrap-style:square;mso-wrap-distance-left:9pt;mso-wrap-distance-top:0;mso-wrap-distance-right:9pt;mso-wrap-distance-bottom:0;mso-position-horizontal:absolute;mso-position-horizontal-relative:text;mso-position-vertical:absolute;mso-position-vertical-relative:text;v-text-anchor:middle" o:gfxdata="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" filled="f" strokecolor="#1f3763 [1604]" strokeweight="1pt">
+              <v:rect w14:anchorId="30668DAD" id="Rectangle 12" o:spid="_x0000_s1045" style="position:absolute;margin-left:39.4pt;margin-top:106.6pt;width:131.85pt;height:21.95pt;z-index:251659264;visibility:visible;mso-wrap-style:square;mso-wrap-distance-left:9pt;mso-wrap-distance-top:0;mso-wrap-distance-right:9pt;mso-wrap-distance-bottom:0;mso-position-horizontal:absolute;mso-position-horizontal-relative:text;mso-position-vertical:absolute;mso-position-vertical-relative:text;v-text-anchor:middle" o:gfxdata="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" filled="f" strokecolor="#1f3763 [1604]" strokeweight="1pt">
                 <v:textbox>
                   <w:txbxContent>
                     <w:p>
@@ -3605,7 +3233,7 @@
         <mc:AlternateContent>
           <mc:Choice Requires="wps">
             <w:drawing>
-              <wp:anchor distT="0" distB="0" distL="114300" distR="114300" simplePos="0" relativeHeight="251659264" behindDoc="0" locked="0" layoutInCell="1" allowOverlap="1" wp14:anchorId="22086294" wp14:editId="152DB31F">
+              <wp:anchor distT="0" distB="0" distL="114300" distR="114300" simplePos="0" relativeHeight="251657216" behindDoc="0" locked="0" layoutInCell="1" allowOverlap="1" wp14:anchorId="22086294" wp14:editId="3386711A">
                 <wp:simplePos x="0" y="0"/>
                 <wp:positionH relativeFrom="column">
                   <wp:posOffset>213636</wp:posOffset>
@@ -3677,7 +3305,7 @@
           </mc:Choice>
           <mc:Fallback>
             <w:pict>
-              <v:shape w14:anchorId="22086294" id="Text Box 8" o:spid="_x0000_s1046" type="#_x0000_t202" style="position:absolute;margin-left:16.8pt;margin-top:59.45pt;width:171.6pt;height:49.1pt;z-index:251659264;visibility:visible;mso-wrap-style:square;mso-wrap-distance-left:9pt;mso-wrap-distance-top:0;mso-wrap-distance-right:9pt;mso-wrap-distance-bottom:0;mso-position-horizontal:absolute;mso-position-horizontal-relative:text;mso-position-vertical:absolute;mso-position-vertical-relative:text;v-text-anchor:top" o:gfxdata="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" filled="f" stroked="f" strokeweight=".5pt">
+              <v:shape w14:anchorId="22086294" id="Text Box 8" o:spid="_x0000_s1046" type="#_x0000_t202" style="position:absolute;margin-left:16.8pt;margin-top:59.45pt;width:171.6pt;height:49.1pt;z-index:251657216;visibility:visible;mso-wrap-style:square;mso-wrap-distance-left:9pt;mso-wrap-distance-top:0;mso-wrap-distance-right:9pt;mso-wrap-distance-bottom:0;mso-position-horizontal:absolute;mso-position-horizontal-relative:text;mso-position-vertical:absolute;mso-position-vertical-relative:text;v-text-anchor:top" o:gfxdata="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" filled="f" stroked="f" strokeweight=".5pt">
                 <v:textbox>
                   <w:txbxContent>
                     <w:p>
@@ -3718,7 +3346,7 @@
         <mc:AlternateContent>
           <mc:Choice Requires="wps">
             <w:drawing>
-              <wp:anchor distT="0" distB="0" distL="114300" distR="114300" simplePos="0" relativeHeight="251662336" behindDoc="0" locked="0" layoutInCell="1" allowOverlap="1" wp14:anchorId="783AB10B" wp14:editId="153D5686">
+              <wp:anchor distT="0" distB="0" distL="114300" distR="114300" simplePos="0" relativeHeight="251660288" behindDoc="0" locked="0" layoutInCell="1" allowOverlap="1" wp14:anchorId="783AB10B" wp14:editId="47ADD1C1">
                 <wp:simplePos x="0" y="0"/>
                 <wp:positionH relativeFrom="column">
                   <wp:posOffset>619732</wp:posOffset>
@@ -3811,7 +3439,7 @@
           </mc:Choice>
           <mc:Fallback>
             <w:pict>
-              <v:shape w14:anchorId="783AB10B" id="Text Box 15" o:spid="_x0000_s1047" type="#_x0000_t202" style="position:absolute;margin-left:48.8pt;margin-top:250.05pt;width:109.55pt;height:26.3pt;z-index:251662336;visibility:visible;mso-wrap-style:square;mso-width-percent:0;mso-height-percent:0;mso-wrap-distance-left:9pt;mso-wrap-distance-top:0;mso-wrap-distance-right:9pt;mso-wrap-distance-bottom:0;mso-position-horizontal:absolute;mso-position-horizontal-relative:text;mso-position-vertical:absolute;mso-position-vertical-relative:text;mso-width-percent:0;mso-height-percent:0;mso-width-relative:margin;mso-height-relative:margin;v-text-anchor:top" o:gfxdata="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" filled="f" stroked="f" strokeweight=".5pt">
+              <v:shape w14:anchorId="783AB10B" id="Text Box 15" o:spid="_x0000_s1047" type="#_x0000_t202" style="position:absolute;margin-left:48.8pt;margin-top:250.05pt;width:109.55pt;height:26.3pt;z-index:251660288;visibility:visible;mso-wrap-style:square;mso-width-percent:0;mso-height-percent:0;mso-wrap-distance-left:9pt;mso-wrap-distance-top:0;mso-wrap-distance-right:9pt;mso-wrap-distance-bottom:0;mso-position-horizontal:absolute;mso-position-horizontal-relative:text;mso-position-vertical:absolute;mso-position-vertical-relative:text;mso-width-percent:0;mso-height-percent:0;mso-width-relative:margin;mso-height-relative:margin;v-text-anchor:top" o:gfxdata="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" filled="f" stroked="f" strokeweight=".5pt">
                 <v:textbox>
                   <w:txbxContent>
                     <w:p>
@@ -3867,7 +3495,7 @@
         <mc:AlternateContent>
           <mc:Choice Requires="wps">
             <w:drawing>
-              <wp:anchor distT="0" distB="0" distL="114300" distR="114300" simplePos="0" relativeHeight="251664384" behindDoc="0" locked="0" layoutInCell="1" allowOverlap="1" wp14:anchorId="65488339" wp14:editId="6D2D173D">
+              <wp:anchor distT="0" distB="0" distL="114300" distR="114300" simplePos="0" relativeHeight="251662336" behindDoc="0" locked="0" layoutInCell="1" allowOverlap="1" wp14:anchorId="65488339" wp14:editId="7254B4BF">
                 <wp:simplePos x="0" y="0"/>
                 <wp:positionH relativeFrom="column">
                   <wp:posOffset>572494</wp:posOffset>
@@ -3916,7 +3544,7 @@
                                 <wp:inline distT="0" distB="0" distL="0" distR="0" wp14:anchorId="18B8D699" wp14:editId="060D5A91">
                                   <wp:extent cx="549696" cy="274848"/>
                                   <wp:effectExtent l="0" t="0" r="3175" b="0"/>
-                                  <wp:docPr id="57" name="Picture 57" descr="A close up of a logo&#10;&#10;Description automatically generated"/>
+                                  <wp:docPr id="61" name="Picture 61" descr="A close up of a logo&#10;&#10;Description automatically generated"/>
                                   <wp:cNvGraphicFramePr>
                                     <a:graphicFrameLocks xmlns:a="http://schemas.openxmlformats.org/drawingml/2006/main" noChangeAspect="1"/>
                                   </wp:cNvGraphicFramePr>
@@ -3981,7 +3609,7 @@
           </mc:Choice>
           <mc:Fallback>
             <w:pict>
-              <v:shape w14:anchorId="65488339" id="Text Box 17" o:spid="_x0000_s1048" type="#_x0000_t202" style="position:absolute;margin-left:45.1pt;margin-top:3.45pt;width:128.95pt;height:45.05pt;z-index:251664384;visibility:visible;mso-wrap-style:square;mso-height-percent:0;mso-wrap-distance-left:9pt;mso-wrap-distance-top:0;mso-wrap-distance-right:9pt;mso-wrap-distance-bottom:0;mso-position-horizontal:absolute;mso-position-horizontal-relative:text;mso-position-vertical:absolute;mso-position-vertical-relative:text;mso-height-percent:0;mso-height-relative:margin;v-text-anchor:top" o:gfxdata="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" filled="f" stroked="f" strokeweight=".5pt">
+              <v:shape w14:anchorId="65488339" id="Text Box 17" o:spid="_x0000_s1048" type="#_x0000_t202" style="position:absolute;margin-left:45.1pt;margin-top:3.45pt;width:128.95pt;height:45.05pt;z-index:251662336;visibility:visible;mso-wrap-style:square;mso-height-percent:0;mso-wrap-distance-left:9pt;mso-wrap-distance-top:0;mso-wrap-distance-right:9pt;mso-wrap-distance-bottom:0;mso-position-horizontal:absolute;mso-position-horizontal-relative:text;mso-position-vertical:absolute;mso-position-vertical-relative:text;mso-height-percent:0;mso-height-relative:margin;v-text-anchor:top" o:gfxdata="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" filled="f" stroked="f" strokeweight=".5pt">
                 <v:textbox>
                   <w:txbxContent>
                     <w:p>
@@ -4001,7 +3629,7 @@
                           <wp:inline distT="0" distB="0" distL="0" distR="0" wp14:anchorId="18B8D699" wp14:editId="060D5A91">
                             <wp:extent cx="549696" cy="274848"/>
                             <wp:effectExtent l="0" t="0" r="3175" b="0"/>
-                            <wp:docPr id="57" name="Picture 57" descr="A close up of a logo&#10;&#10;Description automatically generated"/>
+                            <wp:docPr id="61" name="Picture 61" descr="A close up of a logo&#10;&#10;Description automatically generated"/>
                             <wp:cNvGraphicFramePr>
                               <a:graphicFrameLocks xmlns:a="http://schemas.openxmlformats.org/drawingml/2006/main" noChangeAspect="1"/>
                             </wp:cNvGraphicFramePr>
@@ -4061,7 +3689,7 @@
         <mc:AlternateContent>
           <mc:Choice Requires="wps">
             <w:drawing>
-              <wp:anchor distT="0" distB="0" distL="114300" distR="114300" simplePos="0" relativeHeight="251655168" behindDoc="0" locked="0" layoutInCell="1" allowOverlap="1" wp14:anchorId="6B0BB407" wp14:editId="75E160B7">
+              <wp:anchor distT="0" distB="0" distL="114300" distR="114300" simplePos="0" relativeHeight="251653120" behindDoc="0" locked="0" layoutInCell="1" allowOverlap="1" wp14:anchorId="6B0BB407" wp14:editId="36A70936">
                 <wp:simplePos x="0" y="0"/>
                 <wp:positionH relativeFrom="margin">
                   <wp:posOffset>-71252</wp:posOffset>
@@ -4115,7 +3743,7 @@
           </mc:Choice>
           <mc:Fallback>
             <w:pict>
-              <v:rect w14:anchorId="69C3B5CB" id="Rectangle 2" o:spid="_x0000_s1026" style="position:absolute;margin-left:-5.6pt;margin-top:320.8pt;width:215.05pt;height:299.2pt;z-index:251655168;visibility:visible;mso-wrap-style:square;mso-wrap-distance-left:9pt;mso-wrap-distance-top:0;mso-wrap-distance-right:9pt;mso-wrap-distance-bottom:0;mso-position-horizontal:absolute;mso-position-horizontal-relative:margin;mso-position-vertical:absolute;mso-position-vertical-relative:text;v-text-anchor:middle" o:gfxdata="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" fillcolor="white [2993]" strokecolor="#a5a5a5 [3206]" strokeweight=".5pt">
+              <v:rect w14:anchorId="13F25DDB" id="Rectangle 2" o:spid="_x0000_s1026" style="position:absolute;margin-left:-5.6pt;margin-top:320.8pt;width:215.05pt;height:299.2pt;z-index:251653120;visibility:visible;mso-wrap-style:square;mso-wrap-distance-left:9pt;mso-wrap-distance-top:0;mso-wrap-distance-right:9pt;mso-wrap-distance-bottom:0;mso-position-horizontal:absolute;mso-position-horizontal-relative:margin;mso-position-vertical:absolute;mso-position-vertical-relative:text;v-text-anchor:middle" o:gfxdata="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" fillcolor="white [2993]" strokecolor="#a5a5a5 [3206]" strokeweight=".5pt">
                 <v:fill color2="#a0a0a0 [2017]" rotate="t" colors="0 white;.5 #fbfbfb;1 #d0d0d0" focus="100%" type="gradient">
                   <o:fill v:ext="view" type="gradientUnscaled"/>
                 </v:fill>
@@ -4132,7 +3760,7 @@
         <mc:AlternateContent>
           <mc:Choice Requires="wps">
             <w:drawing>
-              <wp:anchor distT="0" distB="0" distL="114300" distR="114300" simplePos="0" relativeHeight="251656192" behindDoc="0" locked="0" layoutInCell="1" allowOverlap="1" wp14:anchorId="7FBBB12B" wp14:editId="62483980">
+              <wp:anchor distT="0" distB="0" distL="114300" distR="114300" simplePos="0" relativeHeight="251654144" behindDoc="0" locked="0" layoutInCell="1" allowOverlap="1" wp14:anchorId="7FBBB12B" wp14:editId="41191FFA">
                 <wp:simplePos x="0" y="0"/>
                 <wp:positionH relativeFrom="margin">
                   <wp:posOffset>3107063</wp:posOffset>
@@ -4186,7 +3814,7 @@
           </mc:Choice>
           <mc:Fallback>
             <w:pict>
-              <v:rect w14:anchorId="7A11C336" id="Rectangle 3" o:spid="_x0000_s1026" style="position:absolute;margin-left:244.65pt;margin-top:320.8pt;width:215.05pt;height:299.2pt;z-index:251656192;visibility:visible;mso-wrap-style:square;mso-wrap-distance-left:9pt;mso-wrap-distance-top:0;mso-wrap-distance-right:9pt;mso-wrap-distance-bottom:0;mso-position-horizontal:absolute;mso-position-horizontal-relative:margin;mso-position-vertical:absolute;mso-position-vertical-relative:text;v-text-anchor:middle" o:gfxdata="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" fillcolor="white [2993]" strokecolor="#a5a5a5 [3206]" strokeweight=".5pt">
+              <v:rect w14:anchorId="1748867D" id="Rectangle 3" o:spid="_x0000_s1026" style="position:absolute;margin-left:244.65pt;margin-top:320.8pt;width:215.05pt;height:299.2pt;z-index:251654144;visibility:visible;mso-wrap-style:square;mso-wrap-distance-left:9pt;mso-wrap-distance-top:0;mso-wrap-distance-right:9pt;mso-wrap-distance-bottom:0;mso-position-horizontal:absolute;mso-position-horizontal-relative:margin;mso-position-vertical:absolute;mso-position-vertical-relative:text;v-text-anchor:middle" o:gfxdata="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" fillcolor="white [2993]" strokecolor="#a5a5a5 [3206]" strokeweight=".5pt">
                 <v:fill color2="#a0a0a0 [2017]" rotate="t" colors="0 white;.5 #fbfbfb;1 #d0d0d0" focus="100%" type="gradient">
                   <o:fill v:ext="view" type="gradientUnscaled"/>
                 </v:fill>
@@ -4229,7 +3857,7 @@
         <mc:AlternateContent>
           <mc:Choice Requires="wpg">
             <w:drawing>
-              <wp:anchor distT="0" distB="0" distL="114300" distR="114300" simplePos="0" relativeHeight="251681792" behindDoc="0" locked="0" layoutInCell="1" allowOverlap="1" wp14:anchorId="3F476424" wp14:editId="40C93449">
+              <wp:anchor distT="0" distB="0" distL="114300" distR="114300" simplePos="0" relativeHeight="251679744" behindDoc="0" locked="0" layoutInCell="1" allowOverlap="1" wp14:anchorId="3F476424" wp14:editId="7BEC9EF8">
                 <wp:simplePos x="0" y="0"/>
                 <wp:positionH relativeFrom="margin">
                   <wp:align>right</wp:align>
@@ -4427,7 +4055,7 @@
           </mc:Choice>
           <mc:Fallback>
             <w:pict>
-              <v:group w14:anchorId="3F476424" id="Group 19" o:spid="_x0000_s1049" style="position:absolute;margin-left:-29.35pt;margin-top:21.2pt;width:21.85pt;height:34.05pt;z-index:251681792;mso-position-horizontal:right;mso-position-horizontal-relative:margin;mso-width-relative:margin;mso-height-relative:margin" coordsize="277495,432435" o:gfxdata="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">
+              <v:group w14:anchorId="3F476424" id="Group 19" o:spid="_x0000_s1049" style="position:absolute;margin-left:-29.35pt;margin-top:21.2pt;width:21.85pt;height:34.05pt;z-index:251679744;mso-position-horizontal:right;mso-position-horizontal-relative:margin;mso-width-relative:margin;mso-height-relative:margin" coordsize="277495,432435" o:gfxdata="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">
                 <v:group id="Group 18" o:spid="_x0000_s1050" style="position:absolute;width:243205;height:265113" coordsize="243205,265113" o:gfxdata="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">
                   <v:rect id="Rectangle 34" o:spid="_x0000_s1051" style="position:absolute;left:182880;width:60325;height:265113;visibility:visible;mso-wrap-style:square;v-text-anchor:middle" o:gfxdata="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" fillcolor="#4472c4 [3204]" strokecolor="#1f3763 [1604]" strokeweight="1pt"/>
                   <v:rect id="Rectangle 35" o:spid="_x0000_s1052" style="position:absolute;left:95250;top:57150;width:49984;height:206466;visibility:visible;mso-wrap-style:square;v-text-anchor:middle" o:gfxdata="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" fillcolor="#4472c4 [3204]" strokecolor="#1f3763 [1604]" strokeweight="1pt"/>
@@ -4469,7 +4097,7 @@
         <mc:AlternateContent>
           <mc:Choice Requires="wps">
             <w:drawing>
-              <wp:anchor distT="0" distB="0" distL="114300" distR="114300" simplePos="0" relativeHeight="251764736" behindDoc="0" locked="0" layoutInCell="1" allowOverlap="1" wp14:anchorId="5CDA411B" wp14:editId="47B2A900">
+              <wp:anchor distT="0" distB="0" distL="114300" distR="114300" simplePos="0" relativeHeight="251764736" behindDoc="0" locked="0" layoutInCell="1" allowOverlap="1" wp14:anchorId="5CDA411B" wp14:editId="3F9B988A">
                 <wp:simplePos x="0" y="0"/>
                 <wp:positionH relativeFrom="column">
                   <wp:posOffset>4987290</wp:posOffset>
@@ -4521,7 +4149,7 @@
           </mc:Choice>
           <mc:Fallback>
             <w:pict>
-              <v:shape w14:anchorId="742E2F76" id="Straight Arrow Connector 25" o:spid="_x0000_s1026" type="#_x0000_t32" style="position:absolute;margin-left:392.7pt;margin-top:3.35pt;width:70.3pt;height:22.2pt;flip:x;z-index:251764736;visibility:visible;mso-wrap-style:square;mso-wrap-distance-left:9pt;mso-wrap-distance-top:0;mso-wrap-distance-right:9pt;mso-wrap-distance-bottom:0;mso-position-horizontal:absolute;mso-position-horizontal-relative:text;mso-position-vertical:absolute;mso-position-vertical-relative:text" o:gfxdata="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" strokecolor="#4472c4 [3204]" strokeweight=".5pt">
+              <v:shape w14:anchorId="69194303" id="Straight Arrow Connector 25" o:spid="_x0000_s1026" type="#_x0000_t32" style="position:absolute;margin-left:392.7pt;margin-top:3.35pt;width:70.3pt;height:22.2pt;flip:x;z-index:251764736;visibility:visible;mso-wrap-style:square;mso-wrap-distance-left:9pt;mso-wrap-distance-top:0;mso-wrap-distance-right:9pt;mso-wrap-distance-bottom:0;mso-position-horizontal:absolute;mso-position-horizontal-relative:text;mso-position-vertical:absolute;mso-position-vertical-relative:text" o:gfxdata="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" strokecolor="#4472c4 [3204]" strokeweight=".5pt">
                 <v:stroke endarrow="block" joinstyle="miter"/>
               </v:shape>
             </w:pict>
@@ -4545,7 +4173,7 @@
         <mc:AlternateContent>
           <mc:Choice Requires="wps">
             <w:drawing>
-              <wp:anchor distT="0" distB="0" distL="114300" distR="114300" simplePos="0" relativeHeight="251757568" behindDoc="0" locked="0" layoutInCell="1" allowOverlap="1" wp14:anchorId="59D3D9B5" wp14:editId="2C0A444F">
+              <wp:anchor distT="0" distB="0" distL="114300" distR="114300" simplePos="0" relativeHeight="251757568" behindDoc="0" locked="0" layoutInCell="1" allowOverlap="1" wp14:anchorId="59D3D9B5" wp14:editId="77D3BF17">
                 <wp:simplePos x="0" y="0"/>
                 <wp:positionH relativeFrom="column">
                   <wp:posOffset>4604385</wp:posOffset>
@@ -4607,7 +4235,7 @@
           </mc:Choice>
           <mc:Fallback>
             <w:pict>
-              <v:rect w14:anchorId="6BD20E22" id="Rectangle 6" o:spid="_x0000_s1026" style="position:absolute;margin-left:362.55pt;margin-top:2.55pt;width:13.7pt;height:11.1pt;z-index:251757568;visibility:visible;mso-wrap-style:square;mso-width-percent:0;mso-height-percent:0;mso-wrap-distance-left:9pt;mso-wrap-distance-top:0;mso-wrap-distance-right:9pt;mso-wrap-distance-bottom:0;mso-position-horizontal:absolute;mso-position-horizontal-relative:text;mso-position-vertical:absolute;mso-position-vertical-relative:text;mso-width-percent:0;mso-height-percent:0;mso-width-relative:margin;mso-height-relative:margin;v-text-anchor:middle" o:gfxdata="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" fillcolor="#4472c4 [3204]" strokecolor="#1f3763 [1604]" strokeweight="1pt"/>
+              <v:rect w14:anchorId="01143073" id="Rectangle 6" o:spid="_x0000_s1026" style="position:absolute;margin-left:362.55pt;margin-top:2.55pt;width:13.7pt;height:11.1pt;z-index:251757568;visibility:visible;mso-wrap-style:square;mso-width-percent:0;mso-height-percent:0;mso-wrap-distance-left:9pt;mso-wrap-distance-top:0;mso-wrap-distance-right:9pt;mso-wrap-distance-bottom:0;mso-position-horizontal:absolute;mso-position-horizontal-relative:text;mso-position-vertical:absolute;mso-position-vertical-relative:text;mso-width-percent:0;mso-height-percent:0;mso-width-relative:margin;mso-height-relative:margin;v-text-anchor:middle" o:gfxdata="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" fillcolor="#4472c4 [3204]" strokecolor="#1f3763 [1604]" strokeweight="1pt"/>
             </w:pict>
           </mc:Fallback>
         </mc:AlternateContent>
@@ -4621,7 +4249,7 @@
         <mc:AlternateContent>
           <mc:Choice Requires="wps">
             <w:drawing>
-              <wp:anchor distT="0" distB="0" distL="114300" distR="114300" simplePos="0" relativeHeight="251759616" behindDoc="0" locked="0" layoutInCell="1" allowOverlap="1" wp14:anchorId="6BDA281D" wp14:editId="20EB6657">
+              <wp:anchor distT="0" distB="0" distL="114300" distR="114300" simplePos="0" relativeHeight="251759616" behindDoc="0" locked="0" layoutInCell="1" allowOverlap="1" wp14:anchorId="6BDA281D" wp14:editId="27795464">
                 <wp:simplePos x="0" y="0"/>
                 <wp:positionH relativeFrom="column">
                   <wp:posOffset>4903470</wp:posOffset>
@@ -4683,7 +4311,7 @@
           </mc:Choice>
           <mc:Fallback>
             <w:pict>
-              <v:rect w14:anchorId="3AE1B50B" id="Rectangle 13" o:spid="_x0000_s1026" style="position:absolute;margin-left:386.1pt;margin-top:3.9pt;width:13.2pt;height:10.8pt;z-index:251759616;visibility:visible;mso-wrap-style:square;mso-width-percent:0;mso-height-percent:0;mso-wrap-distance-left:9pt;mso-wrap-distance-top:0;mso-wrap-distance-right:9pt;mso-wrap-distance-bottom:0;mso-position-horizontal:absolute;mso-position-horizontal-relative:text;mso-position-vertical:absolute;mso-position-vertical-relative:text;mso-width-percent:0;mso-height-percent:0;mso-width-relative:margin;mso-height-relative:margin;v-text-anchor:middle" o:gfxdata="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" fillcolor="#4472c4 [3204]" strokecolor="#1f3763 [1604]" strokeweight="1pt"/>
+              <v:rect w14:anchorId="033C5F42" id="Rectangle 13" o:spid="_x0000_s1026" style="position:absolute;margin-left:386.1pt;margin-top:3.9pt;width:13.2pt;height:10.8pt;z-index:251759616;visibility:visible;mso-wrap-style:square;mso-width-percent:0;mso-height-percent:0;mso-wrap-distance-left:9pt;mso-wrap-distance-top:0;mso-wrap-distance-right:9pt;mso-wrap-distance-bottom:0;mso-position-horizontal:absolute;mso-position-horizontal-relative:text;mso-position-vertical:absolute;mso-position-vertical-relative:text;mso-width-percent:0;mso-height-percent:0;mso-width-relative:margin;mso-height-relative:margin;v-text-anchor:middle" o:gfxdata="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" fillcolor="#4472c4 [3204]" strokecolor="#1f3763 [1604]" strokeweight="1pt"/>
             </w:pict>
           </mc:Fallback>
         </mc:AlternateContent>
@@ -4697,7 +4325,7 @@
         <mc:AlternateContent>
           <mc:Choice Requires="wps">
             <w:drawing>
-              <wp:anchor distT="0" distB="0" distL="114300" distR="114300" simplePos="0" relativeHeight="251761664" behindDoc="0" locked="0" layoutInCell="1" allowOverlap="1" wp14:anchorId="2024A210" wp14:editId="01C1D0B4">
+              <wp:anchor distT="0" distB="0" distL="114300" distR="114300" simplePos="0" relativeHeight="251761664" behindDoc="0" locked="0" layoutInCell="1" allowOverlap="1" wp14:anchorId="2024A210" wp14:editId="74A74D47">
                 <wp:simplePos x="0" y="0"/>
                 <wp:positionH relativeFrom="column">
                   <wp:posOffset>5161280</wp:posOffset>
@@ -4759,7 +4387,7 @@
           </mc:Choice>
           <mc:Fallback>
             <w:pict>
-              <v:rect w14:anchorId="1463093D" id="Rectangle 14" o:spid="_x0000_s1026" style="position:absolute;margin-left:406.4pt;margin-top:4.2pt;width:15pt;height:10.5pt;z-index:251761664;visibility:visible;mso-wrap-style:square;mso-width-percent:0;mso-height-percent:0;mso-wrap-distance-left:9pt;mso-wrap-distance-top:0;mso-wrap-distance-right:9pt;mso-wrap-distance-bottom:0;mso-position-horizontal:absolute;mso-position-horizontal-relative:text;mso-position-vertical:absolute;mso-position-vertical-relative:text;mso-width-percent:0;mso-height-percent:0;mso-width-relative:margin;mso-height-relative:margin;v-text-anchor:middle" o:gfxdata="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" fillcolor="#4472c4 [3204]" strokecolor="#1f3763 [1604]" strokeweight="1pt"/>
+              <v:rect w14:anchorId="04114F60" id="Rectangle 14" o:spid="_x0000_s1026" style="position:absolute;margin-left:406.4pt;margin-top:4.2pt;width:15pt;height:10.5pt;z-index:251761664;visibility:visible;mso-wrap-style:square;mso-width-percent:0;mso-height-percent:0;mso-wrap-distance-left:9pt;mso-wrap-distance-top:0;mso-wrap-distance-right:9pt;mso-wrap-distance-bottom:0;mso-position-horizontal:absolute;mso-position-horizontal-relative:text;mso-position-vertical:absolute;mso-position-vertical-relative:text;mso-width-percent:0;mso-height-percent:0;mso-width-relative:margin;mso-height-relative:margin;v-text-anchor:middle" o:gfxdata="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" fillcolor="#4472c4 [3204]" strokecolor="#1f3763 [1604]" strokeweight="1pt"/>
             </w:pict>
           </mc:Fallback>
         </mc:AlternateContent>
@@ -4772,6 +4400,327 @@
           <w:szCs w:val="28"/>
         </w:rPr>
       </w:pPr>
+      <w:r>
+        <w:rPr>
+          <w:noProof/>
+          <w:sz w:val="28"/>
+          <w:szCs w:val="28"/>
+        </w:rPr>
+        <mc:AlternateContent>
+          <mc:Choice Requires="wpg">
+            <w:drawing>
+              <wp:anchor distT="0" distB="0" distL="114300" distR="114300" simplePos="0" relativeHeight="251687936" behindDoc="0" locked="0" layoutInCell="1" allowOverlap="1" wp14:anchorId="239D0DFC" wp14:editId="61DFE48D">
+                <wp:simplePos x="0" y="0"/>
+                <wp:positionH relativeFrom="column">
+                  <wp:posOffset>3943350</wp:posOffset>
+                </wp:positionH>
+                <wp:positionV relativeFrom="paragraph">
+                  <wp:posOffset>252095</wp:posOffset>
+                </wp:positionV>
+                <wp:extent cx="1219200" cy="1152525"/>
+                <wp:effectExtent l="0" t="0" r="19050" b="28575"/>
+                <wp:wrapNone/>
+                <wp:docPr id="63" name="Group 63"/>
+                <wp:cNvGraphicFramePr/>
+                <a:graphic xmlns:a="http://schemas.openxmlformats.org/drawingml/2006/main">
+                  <a:graphicData uri="http://schemas.microsoft.com/office/word/2010/wordprocessingGroup">
+                    <wpg:wgp>
+                      <wpg:cNvGrpSpPr/>
+                      <wpg:grpSpPr>
+                        <a:xfrm>
+                          <a:off x="0" y="0"/>
+                          <a:ext cx="1219200" cy="1152525"/>
+                          <a:chOff x="0" y="0"/>
+                          <a:chExt cx="1219200" cy="1152525"/>
+                        </a:xfrm>
+                      </wpg:grpSpPr>
+                      <wpg:grpSp>
+                        <wpg:cNvPr id="62" name="Group 62"/>
+                        <wpg:cNvGrpSpPr/>
+                        <wpg:grpSpPr>
+                          <a:xfrm>
+                            <a:off x="0" y="0"/>
+                            <a:ext cx="1219200" cy="1152525"/>
+                            <a:chOff x="0" y="0"/>
+                            <a:chExt cx="1219200" cy="1152525"/>
+                          </a:xfrm>
+                        </wpg:grpSpPr>
+                        <wps:wsp>
+                          <wps:cNvPr id="45" name="Oval 45"/>
+                          <wps:cNvSpPr/>
+                          <wps:spPr>
+                            <a:xfrm>
+                              <a:off x="314325" y="0"/>
+                              <a:ext cx="615950" cy="736600"/>
+                            </a:xfrm>
+                            <a:prstGeom prst="ellipse">
+                              <a:avLst/>
+                            </a:prstGeom>
+                          </wps:spPr>
+                          <wps:style>
+                            <a:lnRef idx="2">
+                              <a:schemeClr val="accent1">
+                                <a:shade val="50000"/>
+                              </a:schemeClr>
+                            </a:lnRef>
+                            <a:fillRef idx="1">
+                              <a:schemeClr val="accent1"/>
+                            </a:fillRef>
+                            <a:effectRef idx="0">
+                              <a:schemeClr val="accent1"/>
+                            </a:effectRef>
+                            <a:fontRef idx="minor">
+                              <a:schemeClr val="lt1"/>
+                            </a:fontRef>
+                          </wps:style>
+                          <wps:bodyPr rot="0" spcFirstLastPara="0" vertOverflow="overflow" horzOverflow="overflow" vert="horz" wrap="square" lIns="91440" tIns="45720" rIns="91440" bIns="45720" numCol="1" spcCol="0" rtlCol="0" fromWordArt="0" anchor="ctr" anchorCtr="0" forceAA="0" compatLnSpc="1">
+                            <a:prstTxWarp prst="textNoShape">
+                              <a:avLst/>
+                            </a:prstTxWarp>
+                            <a:noAutofit/>
+                          </wps:bodyPr>
+                        </wps:wsp>
+                        <wps:wsp>
+                          <wps:cNvPr id="46" name="Oval 46"/>
+                          <wps:cNvSpPr/>
+                          <wps:spPr>
+                            <a:xfrm>
+                              <a:off x="419100" y="95250"/>
+                              <a:ext cx="425450" cy="622300"/>
+                            </a:xfrm>
+                            <a:prstGeom prst="ellipse">
+                              <a:avLst/>
+                            </a:prstGeom>
+                            <a:solidFill>
+                              <a:schemeClr val="bg1"/>
+                            </a:solidFill>
+                          </wps:spPr>
+                          <wps:style>
+                            <a:lnRef idx="2">
+                              <a:schemeClr val="accent1">
+                                <a:shade val="50000"/>
+                              </a:schemeClr>
+                            </a:lnRef>
+                            <a:fillRef idx="1">
+                              <a:schemeClr val="accent1"/>
+                            </a:fillRef>
+                            <a:effectRef idx="0">
+                              <a:schemeClr val="accent1"/>
+                            </a:effectRef>
+                            <a:fontRef idx="minor">
+                              <a:schemeClr val="lt1"/>
+                            </a:fontRef>
+                          </wps:style>
+                          <wps:bodyPr rot="0" spcFirstLastPara="0" vertOverflow="overflow" horzOverflow="overflow" vert="horz" wrap="square" lIns="91440" tIns="45720" rIns="91440" bIns="45720" numCol="1" spcCol="0" rtlCol="0" fromWordArt="0" anchor="ctr" anchorCtr="0" forceAA="0" compatLnSpc="1">
+                            <a:prstTxWarp prst="textNoShape">
+                              <a:avLst/>
+                            </a:prstTxWarp>
+                            <a:noAutofit/>
+                          </wps:bodyPr>
+                        </wps:wsp>
+                        <wps:wsp>
+                          <wps:cNvPr id="41" name="Rectangle 41"/>
+                          <wps:cNvSpPr/>
+                          <wps:spPr>
+                            <a:xfrm>
+                              <a:off x="0" y="428625"/>
+                              <a:ext cx="1219200" cy="723900"/>
+                            </a:xfrm>
+                            <a:prstGeom prst="rect">
+                              <a:avLst/>
+                            </a:prstGeom>
+                            <a:gradFill flip="none" rotWithShape="1">
+                              <a:gsLst>
+                                <a:gs pos="0">
+                                  <a:schemeClr val="accent1">
+                                    <a:shade val="30000"/>
+                                    <a:satMod val="115000"/>
+                                  </a:schemeClr>
+                                </a:gs>
+                                <a:gs pos="50000">
+                                  <a:schemeClr val="accent1">
+                                    <a:shade val="67500"/>
+                                    <a:satMod val="115000"/>
+                                  </a:schemeClr>
+                                </a:gs>
+                                <a:gs pos="100000">
+                                  <a:schemeClr val="accent1">
+                                    <a:shade val="100000"/>
+                                    <a:satMod val="115000"/>
+                                  </a:schemeClr>
+                                </a:gs>
+                              </a:gsLst>
+                              <a:lin ang="13500000" scaled="1"/>
+                              <a:tileRect/>
+                            </a:gradFill>
+                            <a:ln>
+                              <a:extLst>
+                                <a:ext uri="{C807C97D-BFC1-408E-A445-0C87EB9F89A2}">
+                                  <ask:lineSketchStyleProps xmlns:ask="http://schemas.microsoft.com/office/drawing/2018/sketchyshapes">
+                                    <ask:type>
+                                      <ask:lineSketchNone/>
+                                    </ask:type>
+                                  </ask:lineSketchStyleProps>
+                                </a:ext>
+                              </a:extLst>
+                            </a:ln>
+                            <a:effectLst>
+                              <a:innerShdw blurRad="114300">
+                                <a:prstClr val="black"/>
+                              </a:innerShdw>
+                            </a:effectLst>
+                          </wps:spPr>
+                          <wps:style>
+                            <a:lnRef idx="2">
+                              <a:schemeClr val="accent1">
+                                <a:shade val="50000"/>
+                              </a:schemeClr>
+                            </a:lnRef>
+                            <a:fillRef idx="1">
+                              <a:schemeClr val="accent1"/>
+                            </a:fillRef>
+                            <a:effectRef idx="0">
+                              <a:schemeClr val="accent1"/>
+                            </a:effectRef>
+                            <a:fontRef idx="minor">
+                              <a:schemeClr val="lt1"/>
+                            </a:fontRef>
+                          </wps:style>
+                          <wps:bodyPr rot="0" spcFirstLastPara="0" vertOverflow="overflow" horzOverflow="overflow" vert="horz" wrap="square" lIns="91440" tIns="45720" rIns="91440" bIns="45720" numCol="1" spcCol="0" rtlCol="0" fromWordArt="0" anchor="ctr" anchorCtr="0" forceAA="0" compatLnSpc="1">
+                            <a:prstTxWarp prst="textNoShape">
+                              <a:avLst/>
+                            </a:prstTxWarp>
+                            <a:noAutofit/>
+                          </wps:bodyPr>
+                        </wps:wsp>
+                      </wpg:grpSp>
+                      <wpg:grpSp>
+                        <wpg:cNvPr id="44" name="Group 44"/>
+                        <wpg:cNvGrpSpPr/>
+                        <wpg:grpSpPr>
+                          <a:xfrm>
+                            <a:off x="495300" y="581025"/>
+                            <a:ext cx="279400" cy="376237"/>
+                            <a:chOff x="0" y="0"/>
+                            <a:chExt cx="279400" cy="376237"/>
+                          </a:xfrm>
+                          <a:solidFill>
+                            <a:schemeClr val="bg1"/>
+                          </a:solidFill>
+                        </wpg:grpSpPr>
+                        <wps:wsp>
+                          <wps:cNvPr id="42" name="Oval 42"/>
+                          <wps:cNvSpPr/>
+                          <wps:spPr>
+                            <a:xfrm>
+                              <a:off x="0" y="0"/>
+                              <a:ext cx="279400" cy="241300"/>
+                            </a:xfrm>
+                            <a:prstGeom prst="ellipse">
+                              <a:avLst/>
+                            </a:prstGeom>
+                            <a:grpFill/>
+                          </wps:spPr>
+                          <wps:style>
+                            <a:lnRef idx="2">
+                              <a:schemeClr val="accent1">
+                                <a:shade val="50000"/>
+                              </a:schemeClr>
+                            </a:lnRef>
+                            <a:fillRef idx="1">
+                              <a:schemeClr val="accent1"/>
+                            </a:fillRef>
+                            <a:effectRef idx="0">
+                              <a:schemeClr val="accent1"/>
+                            </a:effectRef>
+                            <a:fontRef idx="minor">
+                              <a:schemeClr val="lt1"/>
+                            </a:fontRef>
+                          </wps:style>
+                          <wps:bodyPr rot="0" spcFirstLastPara="0" vertOverflow="overflow" horzOverflow="overflow" vert="horz" wrap="square" lIns="91440" tIns="45720" rIns="91440" bIns="45720" numCol="1" spcCol="0" rtlCol="0" fromWordArt="0" anchor="ctr" anchorCtr="0" forceAA="0" compatLnSpc="1">
+                            <a:prstTxWarp prst="textNoShape">
+                              <a:avLst/>
+                            </a:prstTxWarp>
+                            <a:noAutofit/>
+                          </wps:bodyPr>
+                        </wps:wsp>
+                        <wps:wsp>
+                          <wps:cNvPr id="43" name="Rectangle: Rounded Corners 43"/>
+                          <wps:cNvSpPr/>
+                          <wps:spPr>
+                            <a:xfrm rot="5400000">
+                              <a:off x="30163" y="214312"/>
+                              <a:ext cx="234950" cy="88900"/>
+                            </a:xfrm>
+                            <a:prstGeom prst="roundRect">
+                              <a:avLst/>
+                            </a:prstGeom>
+                            <a:solidFill>
+                              <a:schemeClr val="bg1"/>
+                            </a:solidFill>
+                            <a:ln>
+                              <a:solidFill>
+                                <a:schemeClr val="bg1"/>
+                              </a:solidFill>
+                            </a:ln>
+                          </wps:spPr>
+                          <wps:style>
+                            <a:lnRef idx="2">
+                              <a:schemeClr val="accent1">
+                                <a:shade val="50000"/>
+                              </a:schemeClr>
+                            </a:lnRef>
+                            <a:fillRef idx="1">
+                              <a:schemeClr val="accent1"/>
+                            </a:fillRef>
+                            <a:effectRef idx="0">
+                              <a:schemeClr val="accent1"/>
+                            </a:effectRef>
+                            <a:fontRef idx="minor">
+                              <a:schemeClr val="lt1"/>
+                            </a:fontRef>
+                          </wps:style>
+                          <wps:bodyPr rot="0" spcFirstLastPara="0" vertOverflow="overflow" horzOverflow="overflow" vert="horz" wrap="square" lIns="91440" tIns="45720" rIns="91440" bIns="45720" numCol="1" spcCol="0" rtlCol="0" fromWordArt="0" anchor="ctr" anchorCtr="0" forceAA="0" compatLnSpc="1">
+                            <a:prstTxWarp prst="textNoShape">
+                              <a:avLst/>
+                            </a:prstTxWarp>
+                            <a:noAutofit/>
+                          </wps:bodyPr>
+                        </wps:wsp>
+                      </wpg:grpSp>
+                    </wpg:wgp>
+                  </a:graphicData>
+                </a:graphic>
+              </wp:anchor>
+            </w:drawing>
+          </mc:Choice>
+          <mc:Fallback>
+            <w:pict>
+              <v:group w14:anchorId="6E57058B" id="Group 63" o:spid="_x0000_s1026" style="position:absolute;margin-left:310.5pt;margin-top:19.85pt;width:96pt;height:90.75pt;z-index:251687936" coordsize="12192,11525" o:gfxdata="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">
+                <v:group id="Group 62" o:spid="_x0000_s1027" style="position:absolute;width:12192;height:11525" coordsize="12192,11525" o:gfxdata="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">
+                  <v:oval id="Oval 45" o:spid="_x0000_s1028" style="position:absolute;left:3143;width:6159;height:7366;visibility:visible;mso-wrap-style:square;v-text-anchor:middle" o:gfxdata="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" fillcolor="#4472c4 [3204]" strokecolor="#1f3763 [1604]" strokeweight="1pt">
+                    <v:stroke joinstyle="miter"/>
+                  </v:oval>
+                  <v:oval id="Oval 46" o:spid="_x0000_s1029" style="position:absolute;left:4191;top:952;width:4254;height:6223;visibility:visible;mso-wrap-style:square;v-text-anchor:middle" o:gfxdata="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" fillcolor="white [3212]" strokecolor="#1f3763 [1604]" strokeweight="1pt">
+                    <v:stroke joinstyle="miter"/>
+                  </v:oval>
+                  <v:rect id="Rectangle 41" o:spid="_x0000_s1030" style="position:absolute;top:4286;width:12192;height:7239;visibility:visible;mso-wrap-style:square;v-text-anchor:middle" o:gfxdata="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" fillcolor="#13213b [964]" strokecolor="#1f3763 [1604]" strokeweight="1pt">
+                    <v:fill color2="#4472c4 [3204]" rotate="t" angle="225" colors="0 #1e3e77;.5 #2f5cac;1 #3a6fce" focus="100%" type="gradient"/>
+                  </v:rect>
+                </v:group>
+                <v:group id="Group 44" o:spid="_x0000_s1031" style="position:absolute;left:4953;top:5810;width:2794;height:3762" coordsize="279400,376237" o:gfxdata="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">
+                  <v:oval id="Oval 42" o:spid="_x0000_s1032" style="position:absolute;width:279400;height:241300;visibility:visible;mso-wrap-style:square;v-text-anchor:middle" o:gfxdata="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" filled="f" strokecolor="#1f3763 [1604]" strokeweight="1pt">
+                    <v:stroke joinstyle="miter"/>
+                  </v:oval>
+                  <v:roundrect id="Rectangle: Rounded Corners 43" o:spid="_x0000_s1033" style="position:absolute;left:30163;top:214312;width:234950;height:88900;rotation:90;visibility:visible;mso-wrap-style:square;v-text-anchor:middle" arcsize="10923f" o:gfxdata="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" fillcolor="white [3212]" strokecolor="white [3212]" strokeweight="1pt">
+                    <v:stroke joinstyle="miter"/>
+                  </v:roundrect>
+                </v:group>
+              </v:group>
+            </w:pict>
+          </mc:Fallback>
+        </mc:AlternateContent>
+      </w:r>
     </w:p>
     <w:p>
       <w:pPr>
@@ -9238,12 +9187,6 @@
       <w:pPr>
         <w:pStyle w:val="Heading1"/>
         <w:rPr>
-          <w:sz w:val="28"/>
-          <w:szCs w:val="28"/>
-        </w:rPr>
-      </w:pPr>
-      <w:r>
-        <w:rPr>
           <w:b/>
           <w:color w:val="5B9BD5" w:themeColor="accent5"/>
           <w:sz w:val="44"/>
@@ -9262,8 +9205,7 @@
             <w14:round/>
           </w14:textOutline>
         </w:rPr>
-        <w:t>DATABASE</w:t>
-      </w:r>
+      </w:pPr>
       <w:r>
         <w:rPr>
           <w:b/>
@@ -9284,7 +9226,7 @@
             <w14:round/>
           </w14:textOutline>
         </w:rPr>
-        <w:t xml:space="preserve"> RELATIONSHIP</w:t>
+        <w:t>DATABASE</w:t>
       </w:r>
       <w:r>
         <w:rPr>
@@ -9306,9 +9248,33 @@
             <w14:round/>
           </w14:textOutline>
         </w:rPr>
+        <w:t xml:space="preserve"> RELATIONSHIP</w:t>
+      </w:r>
+      <w:r>
+        <w:rPr>
+          <w:b/>
+          <w:color w:val="5B9BD5" w:themeColor="accent5"/>
+          <w:sz w:val="44"/>
+          <w:szCs w:val="44"/>
+          <w14:shadow w14:blurRad="12700" w14:dist="38100" w14:dir="2700000" w14:sx="100000" w14:sy="100000" w14:kx="0" w14:ky="0" w14:algn="tl">
+            <w14:schemeClr w14:val="accent5">
+              <w14:lumMod w14:val="60000"/>
+              <w14:lumOff w14:val="40000"/>
+            </w14:schemeClr>
+          </w14:shadow>
+          <w14:textOutline w14:w="9525" w14:cap="flat" w14:cmpd="sng" w14:algn="ctr">
+            <w14:solidFill>
+              <w14:srgbClr w14:val="000000"/>
+            </w14:solidFill>
+            <w14:prstDash w14:val="solid"/>
+            <w14:round/>
+          </w14:textOutline>
+        </w:rPr>
         <w:t xml:space="preserve"> DIAGRAM</w:t>
       </w:r>
     </w:p>
+    <w:p/>
+    <w:p/>
     <w:sectPr>
       <w:headerReference w:type="default" r:id="rId8"/>
       <w:pgSz w:w="11906" w:h="16838"/>

</xml_diff>

<commit_message>
Completed layout for main page
</commit_message>
<xml_diff>
--- a/Documentation/CROWD SENSOR GYM - Plan.docx
+++ b/Documentation/CROWD SENSOR GYM - Plan.docx
@@ -1133,7 +1133,7 @@
           </mc:Choice>
           <mc:Fallback>
             <w:pict>
-              <v:shapetype w14:anchorId="5CF9F1DA" id="_x0000_t32" coordsize="21600,21600" o:spt="32" o:oned="t" path="m,l21600,21600e" filled="f">
+              <v:shapetype w14:anchorId="2F97CA6D" id="_x0000_t32" coordsize="21600,21600" o:spt="32" o:oned="t" path="m,l21600,21600e" filled="f">
                 <v:path arrowok="t" fillok="f" o:connecttype="none"/>
                 <o:lock v:ext="edit" shapetype="t"/>
               </v:shapetype>
@@ -1755,7 +1755,7 @@
           </mc:Choice>
           <mc:Fallback>
             <w:pict>
-              <v:line w14:anchorId="68BDB4B5" id="Straight Connector 33" o:spid="_x0000_s1026" style="position:absolute;z-index:251673600;visibility:visible;mso-wrap-style:square;mso-width-percent:0;mso-height-percent:0;mso-wrap-distance-left:9pt;mso-wrap-distance-top:0;mso-wrap-distance-right:9pt;mso-wrap-distance-bottom:0;mso-position-horizontal:absolute;mso-position-horizontal-relative:text;mso-position-vertical:absolute;mso-position-vertical-relative:text;mso-width-percent:0;mso-height-percent:0;mso-width-relative:margin;mso-height-relative:margin" from="431.4pt,21.05pt" to="448.9pt,21.05pt" o:gfxdata="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" strokecolor="black [3200]" strokeweight=".5pt">
+              <v:line w14:anchorId="2F9EEFD9" id="Straight Connector 33" o:spid="_x0000_s1026" style="position:absolute;z-index:251673600;visibility:visible;mso-wrap-style:square;mso-width-percent:0;mso-height-percent:0;mso-wrap-distance-left:9pt;mso-wrap-distance-top:0;mso-wrap-distance-right:9pt;mso-wrap-distance-bottom:0;mso-position-horizontal:absolute;mso-position-horizontal-relative:text;mso-position-vertical:absolute;mso-position-vertical-relative:text;mso-width-percent:0;mso-height-percent:0;mso-width-relative:margin;mso-height-relative:margin" from="431.4pt,21.05pt" to="448.9pt,21.05pt" o:gfxdata="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" strokecolor="black [3200]" strokeweight=".5pt">
                 <v:stroke joinstyle="miter"/>
               </v:line>
             </w:pict>
@@ -1824,7 +1824,7 @@
           </mc:Choice>
           <mc:Fallback>
             <w:pict>
-              <v:line w14:anchorId="2C396DF3" id="Straight Connector 32" o:spid="_x0000_s1026" style="position:absolute;z-index:251672576;visibility:visible;mso-wrap-style:square;mso-width-percent:0;mso-height-percent:0;mso-wrap-distance-left:9pt;mso-wrap-distance-top:0;mso-wrap-distance-right:9pt;mso-wrap-distance-bottom:0;mso-position-horizontal:absolute;mso-position-horizontal-relative:text;mso-position-vertical:absolute;mso-position-vertical-relative:text;mso-width-percent:0;mso-height-percent:0;mso-width-relative:margin;mso-height-relative:margin" from="431.1pt,16.6pt" to="448.6pt,16.6pt" o:gfxdata="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" strokecolor="black [3200]" strokeweight=".5pt">
+              <v:line w14:anchorId="687A66B7" id="Straight Connector 32" o:spid="_x0000_s1026" style="position:absolute;z-index:251672576;visibility:visible;mso-wrap-style:square;mso-width-percent:0;mso-height-percent:0;mso-wrap-distance-left:9pt;mso-wrap-distance-top:0;mso-wrap-distance-right:9pt;mso-wrap-distance-bottom:0;mso-position-horizontal:absolute;mso-position-horizontal-relative:text;mso-position-vertical:absolute;mso-position-vertical-relative:text;mso-width-percent:0;mso-height-percent:0;mso-width-relative:margin;mso-height-relative:margin" from="431.1pt,16.6pt" to="448.6pt,16.6pt" o:gfxdata="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" strokecolor="black [3200]" strokeweight=".5pt">
                 <v:stroke joinstyle="miter"/>
               </v:line>
             </w:pict>
@@ -1893,7 +1893,7 @@
           </mc:Choice>
           <mc:Fallback>
             <w:pict>
-              <v:line w14:anchorId="46B60D2A" id="Straight Connector 26" o:spid="_x0000_s1026" style="position:absolute;z-index:251704320;visibility:visible;mso-wrap-style:square;mso-width-percent:0;mso-height-percent:0;mso-wrap-distance-left:9pt;mso-wrap-distance-top:0;mso-wrap-distance-right:9pt;mso-wrap-distance-bottom:0;mso-position-horizontal:absolute;mso-position-horizontal-relative:text;mso-position-vertical:absolute;mso-position-vertical-relative:text;mso-width-percent:0;mso-height-percent:0;mso-width-relative:margin;mso-height-relative:margin" from="430.75pt,11.5pt" to="448.25pt,11.5pt" o:gfxdata="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" strokecolor="black [3200]" strokeweight=".5pt">
+              <v:line w14:anchorId="1A10FDFD" id="Straight Connector 26" o:spid="_x0000_s1026" style="position:absolute;z-index:251704320;visibility:visible;mso-wrap-style:square;mso-width-percent:0;mso-height-percent:0;mso-wrap-distance-left:9pt;mso-wrap-distance-top:0;mso-wrap-distance-right:9pt;mso-wrap-distance-bottom:0;mso-position-horizontal:absolute;mso-position-horizontal-relative:text;mso-position-vertical:absolute;mso-position-vertical-relative:text;mso-width-percent:0;mso-height-percent:0;mso-width-relative:margin;mso-height-relative:margin" from="430.75pt,11.5pt" to="448.25pt,11.5pt" o:gfxdata="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" strokecolor="black [3200]" strokeweight=".5pt">
                 <v:stroke joinstyle="miter"/>
               </v:line>
             </w:pict>
@@ -2068,7 +2068,7 @@
           </mc:Choice>
           <mc:Fallback>
             <w:pict>
-              <v:rect w14:anchorId="1B3948EB" id="Rectangle 7" o:spid="_x0000_s1026" style="position:absolute;margin-left:4pt;margin-top:18.4pt;width:192.3pt;height:63.2pt;z-index:251656192;visibility:visible;mso-wrap-style:square;mso-width-percent:0;mso-height-percent:0;mso-wrap-distance-left:9pt;mso-wrap-distance-top:0;mso-wrap-distance-right:9pt;mso-wrap-distance-bottom:0;mso-position-horizontal:absolute;mso-position-horizontal-relative:text;mso-position-vertical:absolute;mso-position-vertical-relative:text;mso-width-percent:0;mso-height-percent:0;mso-width-relative:margin;mso-height-relative:margin;v-text-anchor:middle" o:gfxdata="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" fillcolor="#4472c4 [3204]" strokecolor="#1f3763 [1604]" strokeweight="1pt">
+              <v:rect w14:anchorId="08C754B1" id="Rectangle 7" o:spid="_x0000_s1026" style="position:absolute;margin-left:4pt;margin-top:18.4pt;width:192.3pt;height:63.2pt;z-index:251656192;visibility:visible;mso-wrap-style:square;mso-width-percent:0;mso-height-percent:0;mso-wrap-distance-left:9pt;mso-wrap-distance-top:0;mso-wrap-distance-right:9pt;mso-wrap-distance-bottom:0;mso-position-horizontal:absolute;mso-position-horizontal-relative:text;mso-position-vertical:absolute;mso-position-vertical-relative:text;mso-width-percent:0;mso-height-percent:0;mso-width-relative:margin;mso-height-relative:margin;v-text-anchor:middle" o:gfxdata="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" fillcolor="#4472c4 [3204]" strokecolor="#1f3763 [1604]" strokeweight="1pt">
                 <w10:wrap type="square"/>
               </v:rect>
             </w:pict>
@@ -2368,7 +2368,7 @@
           </mc:Choice>
           <mc:Fallback>
             <w:pict>
-              <v:shape w14:anchorId="0D40161E" id="Straight Arrow Connector 54" o:spid="_x0000_s1026" type="#_x0000_t32" style="position:absolute;margin-left:395pt;margin-top:254.55pt;width:26.5pt;height:31pt;flip:x y;z-index:251695104;visibility:visible;mso-wrap-style:square;mso-wrap-distance-left:9pt;mso-wrap-distance-top:0;mso-wrap-distance-right:9pt;mso-wrap-distance-bottom:0;mso-position-horizontal:absolute;mso-position-horizontal-relative:text;mso-position-vertical:absolute;mso-position-vertical-relative:text" o:gfxdata="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" strokecolor="#4472c4 [3204]" strokeweight=".5pt">
+              <v:shape w14:anchorId="6B9DEBEE" id="Straight Arrow Connector 54" o:spid="_x0000_s1026" type="#_x0000_t32" style="position:absolute;margin-left:395pt;margin-top:254.55pt;width:26.5pt;height:31pt;flip:x y;z-index:251695104;visibility:visible;mso-wrap-style:square;mso-wrap-distance-left:9pt;mso-wrap-distance-top:0;mso-wrap-distance-right:9pt;mso-wrap-distance-bottom:0;mso-position-horizontal:absolute;mso-position-horizontal-relative:text;mso-position-vertical:absolute;mso-position-vertical-relative:text" o:gfxdata="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" strokecolor="#4472c4 [3204]" strokeweight=".5pt">
                 <v:stroke endarrow="block" joinstyle="miter"/>
               </v:shape>
             </w:pict>
@@ -2543,7 +2543,7 @@
           </mc:Choice>
           <mc:Fallback>
             <w:pict>
-              <v:rect w14:anchorId="66145A87" id="Rectangle 51" o:spid="_x0000_s1026" style="position:absolute;margin-left:310.5pt;margin-top:249.05pt;width:93pt;height:3.6pt;z-index:251693056;visibility:visible;mso-wrap-style:square;mso-wrap-distance-left:9pt;mso-wrap-distance-top:0;mso-wrap-distance-right:9pt;mso-wrap-distance-bottom:0;mso-position-horizontal:absolute;mso-position-horizontal-relative:text;mso-position-vertical:absolute;mso-position-vertical-relative:text;v-text-anchor:middle" o:gfxdata="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" fillcolor="#4472c4 [3204]" strokecolor="#1f3763 [1604]" strokeweight="1pt"/>
+              <v:rect w14:anchorId="68096C32" id="Rectangle 51" o:spid="_x0000_s1026" style="position:absolute;margin-left:310.5pt;margin-top:249.05pt;width:93pt;height:3.6pt;z-index:251693056;visibility:visible;mso-wrap-style:square;mso-wrap-distance-left:9pt;mso-wrap-distance-top:0;mso-wrap-distance-right:9pt;mso-wrap-distance-bottom:0;mso-position-horizontal:absolute;mso-position-horizontal-relative:text;mso-position-vertical:absolute;mso-position-vertical-relative:text;v-text-anchor:middle" o:gfxdata="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" fillcolor="#4472c4 [3204]" strokecolor="#1f3763 [1604]" strokeweight="1pt"/>
             </w:pict>
           </mc:Fallback>
         </mc:AlternateContent>
@@ -2607,7 +2607,7 @@
           </mc:Choice>
           <mc:Fallback>
             <w:pict>
-              <v:shape w14:anchorId="41A6E7B6" id="Straight Arrow Connector 48" o:spid="_x0000_s1026" type="#_x0000_t32" style="position:absolute;margin-left:408pt;margin-top:202.55pt;width:55pt;height:3.1pt;flip:x;z-index:251689984;visibility:visible;mso-wrap-style:square;mso-wrap-distance-left:9pt;mso-wrap-distance-top:0;mso-wrap-distance-right:9pt;mso-wrap-distance-bottom:0;mso-position-horizontal:absolute;mso-position-horizontal-relative:text;mso-position-vertical:absolute;mso-position-vertical-relative:text" o:gfxdata="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" strokecolor="#4472c4 [3204]" strokeweight=".5pt">
+              <v:shape w14:anchorId="582F1188" id="Straight Arrow Connector 48" o:spid="_x0000_s1026" type="#_x0000_t32" style="position:absolute;margin-left:408pt;margin-top:202.55pt;width:55pt;height:3.1pt;flip:x;z-index:251689984;visibility:visible;mso-wrap-style:square;mso-wrap-distance-left:9pt;mso-wrap-distance-top:0;mso-wrap-distance-right:9pt;mso-wrap-distance-bottom:0;mso-position-horizontal:absolute;mso-position-horizontal-relative:text;mso-position-vertical:absolute;mso-position-vertical-relative:text" o:gfxdata="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" strokecolor="#4472c4 [3204]" strokeweight=".5pt">
                 <v:stroke endarrow="block" joinstyle="miter"/>
               </v:shape>
             </w:pict>
@@ -2933,7 +2933,7 @@
           </mc:Choice>
           <mc:Fallback>
             <w:pict>
-              <v:shape w14:anchorId="2BD343C7" id="Straight Arrow Connector 40" o:spid="_x0000_s1026" type="#_x0000_t32" style="position:absolute;margin-left:451.4pt;margin-top:109.7pt;width:13.5pt;height:6.65pt;flip:x y;z-index:251681792;visibility:visible;mso-wrap-style:square;mso-width-percent:0;mso-height-percent:0;mso-wrap-distance-left:9pt;mso-wrap-distance-top:0;mso-wrap-distance-right:9pt;mso-wrap-distance-bottom:0;mso-position-horizontal:absolute;mso-position-horizontal-relative:text;mso-position-vertical:absolute;mso-position-vertical-relative:text;mso-width-percent:0;mso-height-percent:0;mso-width-relative:margin;mso-height-relative:margin" o:gfxdata="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" strokecolor="#4472c4 [3204]" strokeweight=".5pt">
+              <v:shape w14:anchorId="4489BF68" id="Straight Arrow Connector 40" o:spid="_x0000_s1026" type="#_x0000_t32" style="position:absolute;margin-left:451.4pt;margin-top:109.7pt;width:13.5pt;height:6.65pt;flip:x y;z-index:251681792;visibility:visible;mso-wrap-style:square;mso-width-percent:0;mso-height-percent:0;mso-wrap-distance-left:9pt;mso-wrap-distance-top:0;mso-wrap-distance-right:9pt;mso-wrap-distance-bottom:0;mso-position-horizontal:absolute;mso-position-horizontal-relative:text;mso-position-vertical:absolute;mso-position-vertical-relative:text;mso-width-percent:0;mso-height-percent:0;mso-width-relative:margin;mso-height-relative:margin" o:gfxdata="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" strokecolor="#4472c4 [3204]" strokeweight=".5pt">
                 <v:stroke endarrow="block" joinstyle="miter"/>
               </v:shape>
             </w:pict>
@@ -3641,7 +3641,7 @@
                                     <pic:cNvPicPr/>
                                   </pic:nvPicPr>
                                   <pic:blipFill>
-                                    <a:blip r:embed="rId7">
+                                    <a:blip r:embed="rId8">
                                       <a:extLst>
                                         <a:ext uri="{28A0092B-C50C-407E-A947-70E740481C1C}">
                                           <a14:useLocalDpi xmlns:a14="http://schemas.microsoft.com/office/drawing/2010/main" val="0"/>
@@ -3743,7 +3743,7 @@
           </mc:Choice>
           <mc:Fallback>
             <w:pict>
-              <v:rect w14:anchorId="13F25DDB" id="Rectangle 2" o:spid="_x0000_s1026" style="position:absolute;margin-left:-5.6pt;margin-top:320.8pt;width:215.05pt;height:299.2pt;z-index:251653120;visibility:visible;mso-wrap-style:square;mso-wrap-distance-left:9pt;mso-wrap-distance-top:0;mso-wrap-distance-right:9pt;mso-wrap-distance-bottom:0;mso-position-horizontal:absolute;mso-position-horizontal-relative:margin;mso-position-vertical:absolute;mso-position-vertical-relative:text;v-text-anchor:middle" o:gfxdata="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" fillcolor="white [2993]" strokecolor="#a5a5a5 [3206]" strokeweight=".5pt">
+              <v:rect w14:anchorId="605FD208" id="Rectangle 2" o:spid="_x0000_s1026" style="position:absolute;margin-left:-5.6pt;margin-top:320.8pt;width:215.05pt;height:299.2pt;z-index:251653120;visibility:visible;mso-wrap-style:square;mso-wrap-distance-left:9pt;mso-wrap-distance-top:0;mso-wrap-distance-right:9pt;mso-wrap-distance-bottom:0;mso-position-horizontal:absolute;mso-position-horizontal-relative:margin;mso-position-vertical:absolute;mso-position-vertical-relative:text;v-text-anchor:middle" o:gfxdata="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" fillcolor="white [2993]" strokecolor="#a5a5a5 [3206]" strokeweight=".5pt">
                 <v:fill color2="#a0a0a0 [2017]" rotate="t" colors="0 white;.5 #fbfbfb;1 #d0d0d0" focus="100%" type="gradient">
                   <o:fill v:ext="view" type="gradientUnscaled"/>
                 </v:fill>
@@ -3814,7 +3814,7 @@
           </mc:Choice>
           <mc:Fallback>
             <w:pict>
-              <v:rect w14:anchorId="1748867D" id="Rectangle 3" o:spid="_x0000_s1026" style="position:absolute;margin-left:244.65pt;margin-top:320.8pt;width:215.05pt;height:299.2pt;z-index:251654144;visibility:visible;mso-wrap-style:square;mso-wrap-distance-left:9pt;mso-wrap-distance-top:0;mso-wrap-distance-right:9pt;mso-wrap-distance-bottom:0;mso-position-horizontal:absolute;mso-position-horizontal-relative:margin;mso-position-vertical:absolute;mso-position-vertical-relative:text;v-text-anchor:middle" o:gfxdata="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" fillcolor="white [2993]" strokecolor="#a5a5a5 [3206]" strokeweight=".5pt">
+              <v:rect w14:anchorId="5849E7C2" id="Rectangle 3" o:spid="_x0000_s1026" style="position:absolute;margin-left:244.65pt;margin-top:320.8pt;width:215.05pt;height:299.2pt;z-index:251654144;visibility:visible;mso-wrap-style:square;mso-wrap-distance-left:9pt;mso-wrap-distance-top:0;mso-wrap-distance-right:9pt;mso-wrap-distance-bottom:0;mso-position-horizontal:absolute;mso-position-horizontal-relative:margin;mso-position-vertical:absolute;mso-position-vertical-relative:text;v-text-anchor:middle" o:gfxdata="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" fillcolor="white [2993]" strokecolor="#a5a5a5 [3206]" strokeweight=".5pt">
                 <v:fill color2="#a0a0a0 [2017]" rotate="t" colors="0 white;.5 #fbfbfb;1 #d0d0d0" focus="100%" type="gradient">
                   <o:fill v:ext="view" type="gradientUnscaled"/>
                 </v:fill>
@@ -4149,7 +4149,7 @@
           </mc:Choice>
           <mc:Fallback>
             <w:pict>
-              <v:shape w14:anchorId="69194303" id="Straight Arrow Connector 25" o:spid="_x0000_s1026" type="#_x0000_t32" style="position:absolute;margin-left:392.7pt;margin-top:3.35pt;width:70.3pt;height:22.2pt;flip:x;z-index:251764736;visibility:visible;mso-wrap-style:square;mso-wrap-distance-left:9pt;mso-wrap-distance-top:0;mso-wrap-distance-right:9pt;mso-wrap-distance-bottom:0;mso-position-horizontal:absolute;mso-position-horizontal-relative:text;mso-position-vertical:absolute;mso-position-vertical-relative:text" o:gfxdata="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" strokecolor="#4472c4 [3204]" strokeweight=".5pt">
+              <v:shape w14:anchorId="032B6270" id="Straight Arrow Connector 25" o:spid="_x0000_s1026" type="#_x0000_t32" style="position:absolute;margin-left:392.7pt;margin-top:3.35pt;width:70.3pt;height:22.2pt;flip:x;z-index:251764736;visibility:visible;mso-wrap-style:square;mso-wrap-distance-left:9pt;mso-wrap-distance-top:0;mso-wrap-distance-right:9pt;mso-wrap-distance-bottom:0;mso-position-horizontal:absolute;mso-position-horizontal-relative:text;mso-position-vertical:absolute;mso-position-vertical-relative:text" o:gfxdata="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" strokecolor="#4472c4 [3204]" strokeweight=".5pt">
                 <v:stroke endarrow="block" joinstyle="miter"/>
               </v:shape>
             </w:pict>
@@ -4235,7 +4235,7 @@
           </mc:Choice>
           <mc:Fallback>
             <w:pict>
-              <v:rect w14:anchorId="01143073" id="Rectangle 6" o:spid="_x0000_s1026" style="position:absolute;margin-left:362.55pt;margin-top:2.55pt;width:13.7pt;height:11.1pt;z-index:251757568;visibility:visible;mso-wrap-style:square;mso-width-percent:0;mso-height-percent:0;mso-wrap-distance-left:9pt;mso-wrap-distance-top:0;mso-wrap-distance-right:9pt;mso-wrap-distance-bottom:0;mso-position-horizontal:absolute;mso-position-horizontal-relative:text;mso-position-vertical:absolute;mso-position-vertical-relative:text;mso-width-percent:0;mso-height-percent:0;mso-width-relative:margin;mso-height-relative:margin;v-text-anchor:middle" o:gfxdata="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" fillcolor="#4472c4 [3204]" strokecolor="#1f3763 [1604]" strokeweight="1pt"/>
+              <v:rect w14:anchorId="3D9DCBD5" id="Rectangle 6" o:spid="_x0000_s1026" style="position:absolute;margin-left:362.55pt;margin-top:2.55pt;width:13.7pt;height:11.1pt;z-index:251757568;visibility:visible;mso-wrap-style:square;mso-width-percent:0;mso-height-percent:0;mso-wrap-distance-left:9pt;mso-wrap-distance-top:0;mso-wrap-distance-right:9pt;mso-wrap-distance-bottom:0;mso-position-horizontal:absolute;mso-position-horizontal-relative:text;mso-position-vertical:absolute;mso-position-vertical-relative:text;mso-width-percent:0;mso-height-percent:0;mso-width-relative:margin;mso-height-relative:margin;v-text-anchor:middle" o:gfxdata="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" fillcolor="#4472c4 [3204]" strokecolor="#1f3763 [1604]" strokeweight="1pt"/>
             </w:pict>
           </mc:Fallback>
         </mc:AlternateContent>
@@ -4311,7 +4311,7 @@
           </mc:Choice>
           <mc:Fallback>
             <w:pict>
-              <v:rect w14:anchorId="033C5F42" id="Rectangle 13" o:spid="_x0000_s1026" style="position:absolute;margin-left:386.1pt;margin-top:3.9pt;width:13.2pt;height:10.8pt;z-index:251759616;visibility:visible;mso-wrap-style:square;mso-width-percent:0;mso-height-percent:0;mso-wrap-distance-left:9pt;mso-wrap-distance-top:0;mso-wrap-distance-right:9pt;mso-wrap-distance-bottom:0;mso-position-horizontal:absolute;mso-position-horizontal-relative:text;mso-position-vertical:absolute;mso-position-vertical-relative:text;mso-width-percent:0;mso-height-percent:0;mso-width-relative:margin;mso-height-relative:margin;v-text-anchor:middle" o:gfxdata="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" fillcolor="#4472c4 [3204]" strokecolor="#1f3763 [1604]" strokeweight="1pt"/>
+              <v:rect w14:anchorId="17E8032B" id="Rectangle 13" o:spid="_x0000_s1026" style="position:absolute;margin-left:386.1pt;margin-top:3.9pt;width:13.2pt;height:10.8pt;z-index:251759616;visibility:visible;mso-wrap-style:square;mso-width-percent:0;mso-height-percent:0;mso-wrap-distance-left:9pt;mso-wrap-distance-top:0;mso-wrap-distance-right:9pt;mso-wrap-distance-bottom:0;mso-position-horizontal:absolute;mso-position-horizontal-relative:text;mso-position-vertical:absolute;mso-position-vertical-relative:text;mso-width-percent:0;mso-height-percent:0;mso-width-relative:margin;mso-height-relative:margin;v-text-anchor:middle" o:gfxdata="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" fillcolor="#4472c4 [3204]" strokecolor="#1f3763 [1604]" strokeweight="1pt"/>
             </w:pict>
           </mc:Fallback>
         </mc:AlternateContent>
@@ -4387,7 +4387,7 @@
           </mc:Choice>
           <mc:Fallback>
             <w:pict>
-              <v:rect w14:anchorId="04114F60" id="Rectangle 14" o:spid="_x0000_s1026" style="position:absolute;margin-left:406.4pt;margin-top:4.2pt;width:15pt;height:10.5pt;z-index:251761664;visibility:visible;mso-wrap-style:square;mso-width-percent:0;mso-height-percent:0;mso-wrap-distance-left:9pt;mso-wrap-distance-top:0;mso-wrap-distance-right:9pt;mso-wrap-distance-bottom:0;mso-position-horizontal:absolute;mso-position-horizontal-relative:text;mso-position-vertical:absolute;mso-position-vertical-relative:text;mso-width-percent:0;mso-height-percent:0;mso-width-relative:margin;mso-height-relative:margin;v-text-anchor:middle" o:gfxdata="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" fillcolor="#4472c4 [3204]" strokecolor="#1f3763 [1604]" strokeweight="1pt"/>
+              <v:rect w14:anchorId="5CD8CF17" id="Rectangle 14" o:spid="_x0000_s1026" style="position:absolute;margin-left:406.4pt;margin-top:4.2pt;width:15pt;height:10.5pt;z-index:251761664;visibility:visible;mso-wrap-style:square;mso-width-percent:0;mso-height-percent:0;mso-wrap-distance-left:9pt;mso-wrap-distance-top:0;mso-wrap-distance-right:9pt;mso-wrap-distance-bottom:0;mso-position-horizontal:absolute;mso-position-horizontal-relative:text;mso-position-vertical:absolute;mso-position-vertical-relative:text;mso-width-percent:0;mso-height-percent:0;mso-width-relative:margin;mso-height-relative:margin;v-text-anchor:middle" o:gfxdata="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" fillcolor="#4472c4 [3204]" strokecolor="#1f3763 [1604]" strokeweight="1pt"/>
             </w:pict>
           </mc:Fallback>
         </mc:AlternateContent>
@@ -4696,7 +4696,7 @@
           </mc:Choice>
           <mc:Fallback>
             <w:pict>
-              <v:group w14:anchorId="6E57058B" id="Group 63" o:spid="_x0000_s1026" style="position:absolute;margin-left:310.5pt;margin-top:19.85pt;width:96pt;height:90.75pt;z-index:251687936" coordsize="12192,11525" o:gfxdata="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">
+              <v:group w14:anchorId="7AFA7A81" id="Group 63" o:spid="_x0000_s1026" style="position:absolute;margin-left:310.5pt;margin-top:19.85pt;width:96pt;height:90.75pt;z-index:251687936" coordsize="12192,11525" o:gfxdata="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">
                 <v:group id="Group 62" o:spid="_x0000_s1027" style="position:absolute;width:12192;height:11525" coordsize="12192,11525" o:gfxdata="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">
                   <v:oval id="Oval 45" o:spid="_x0000_s1028" style="position:absolute;left:3143;width:6159;height:7366;visibility:visible;mso-wrap-style:square;v-text-anchor:middle" o:gfxdata="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" fillcolor="#4472c4 [3204]" strokecolor="#1f3763 [1604]" strokeweight="1pt">
                     <v:stroke joinstyle="miter"/>
@@ -9276,7 +9276,7 @@
     <w:p/>
     <w:p/>
     <w:sectPr>
-      <w:headerReference w:type="default" r:id="rId8"/>
+      <w:headerReference w:type="default" r:id="rId9"/>
       <w:pgSz w:w="11906" w:h="16838"/>
       <w:pgMar w:top="1440" w:right="1440" w:bottom="1440" w:left="1440" w:header="708" w:footer="708" w:gutter="0"/>
       <w:pgBorders w:offsetFrom="page">

</xml_diff>

<commit_message>
Scafolded controller to add and delete.
</commit_message>
<xml_diff>
--- a/Documentation/CROWD SENSOR GYM - Plan.docx
+++ b/Documentation/CROWD SENSOR GYM - Plan.docx
@@ -1051,11 +1051,7 @@
           </mc:Choice>
           <mc:Fallback>
             <w:pict>
-              <v:shapetype w14:anchorId="507CF656" id="_x0000_t202" coordsize="21600,21600" o:spt="202" path="m,l,21600r21600,l21600,xe">
-                <v:stroke joinstyle="miter"/>
-                <v:path gradientshapeok="t" o:connecttype="rect"/>
-              </v:shapetype>
-              <v:shape id="Text Box 29" o:spid="_x0000_s1027" type="#_x0000_t202" style="position:absolute;margin-left:418.85pt;margin-top:5pt;width:61.95pt;height:21.25pt;z-index:251667456;visibility:visible;mso-wrap-style:square;mso-width-percent:0;mso-wrap-distance-left:9pt;mso-wrap-distance-top:0;mso-wrap-distance-right:9pt;mso-wrap-distance-bottom:0;mso-position-horizontal:absolute;mso-position-horizontal-relative:text;mso-position-vertical:absolute;mso-position-vertical-relative:text;mso-width-percent:0;mso-width-relative:margin;v-text-anchor:top" o:gfxdata="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" fillcolor="white [3201]" strokeweight=".5pt">
+              <v:shape w14:anchorId="507CF656" id="Text Box 29" o:spid="_x0000_s1027" type="#_x0000_t202" style="position:absolute;margin-left:418.85pt;margin-top:5pt;width:61.95pt;height:21.25pt;z-index:251667456;visibility:visible;mso-wrap-style:square;mso-width-percent:0;mso-wrap-distance-left:9pt;mso-wrap-distance-top:0;mso-wrap-distance-right:9pt;mso-wrap-distance-bottom:0;mso-position-horizontal:absolute;mso-position-horizontal-relative:text;mso-position-vertical:absolute;mso-position-vertical-relative:text;mso-width-percent:0;mso-width-relative:margin;v-text-anchor:top" o:gfxdata="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" fillcolor="white [3201]" strokeweight=".5pt">
                 <v:textbox>
                   <w:txbxContent>
                     <w:p>
@@ -3641,7 +3637,7 @@
                                     <pic:cNvPicPr/>
                                   </pic:nvPicPr>
                                   <pic:blipFill>
-                                    <a:blip r:embed="rId8">
+                                    <a:blip r:embed="rId7">
                                       <a:extLst>
                                         <a:ext uri="{28A0092B-C50C-407E-A947-70E740481C1C}">
                                           <a14:useLocalDpi xmlns:a14="http://schemas.microsoft.com/office/drawing/2010/main" val="0"/>
@@ -4802,23 +4798,13 @@
                                 <w:szCs w:val="16"/>
                               </w:rPr>
                             </w:pPr>
-                            <w:proofErr w:type="gramStart"/>
                             <w:r>
                               <w:rPr>
                                 <w:color w:val="000000" w:themeColor="text1"/>
                                 <w:sz w:val="16"/>
                                 <w:szCs w:val="16"/>
                               </w:rPr>
-                              <w:t>DOOR :</w:t>
-                            </w:r>
-                            <w:proofErr w:type="gramEnd"/>
-                            <w:r>
-                              <w:rPr>
-                                <w:color w:val="000000" w:themeColor="text1"/>
-                                <w:sz w:val="16"/>
-                                <w:szCs w:val="16"/>
-                              </w:rPr>
-                              <w:t xml:space="preserve"> OPENED</w:t>
+                              <w:t>DOOR : OPENED</w:t>
                             </w:r>
                             <w:r>
                               <w:rPr>
@@ -4862,23 +4848,13 @@
                           <w:szCs w:val="16"/>
                         </w:rPr>
                       </w:pPr>
-                      <w:proofErr w:type="gramStart"/>
                       <w:r>
                         <w:rPr>
                           <w:color w:val="000000" w:themeColor="text1"/>
                           <w:sz w:val="16"/>
                           <w:szCs w:val="16"/>
                         </w:rPr>
-                        <w:t>DOOR :</w:t>
-                      </w:r>
-                      <w:proofErr w:type="gramEnd"/>
-                      <w:r>
-                        <w:rPr>
-                          <w:color w:val="000000" w:themeColor="text1"/>
-                          <w:sz w:val="16"/>
-                          <w:szCs w:val="16"/>
-                        </w:rPr>
-                        <w:t xml:space="preserve"> OPENED</w:t>
+                        <w:t>DOOR : OPENED</w:t>
                       </w:r>
                       <w:r>
                         <w:rPr>
@@ -9099,26 +9075,10 @@
     <w:p/>
     <w:p>
       <w:r>
-        <w:t xml:space="preserve">User tries to check the current gym for </w:t>
-      </w:r>
-      <w:proofErr w:type="spellStart"/>
-      <w:r>
-        <w:t>it’s</w:t>
-      </w:r>
-      <w:proofErr w:type="spellEnd"/>
-      <w:r>
-        <w:t xml:space="preserve"> </w:t>
-      </w:r>
-      <w:proofErr w:type="gramStart"/>
-      <w:r>
-        <w:t xml:space="preserve">current  </w:t>
-      </w:r>
-      <w:r>
-        <w:t>number</w:t>
-      </w:r>
-      <w:proofErr w:type="gramEnd"/>
-      <w:r>
-        <w:t xml:space="preserve"> of visitors, opens the home page.</w:t>
+        <w:t xml:space="preserve">User tries to check the current gym for it’s current  </w:t>
+      </w:r>
+      <w:r>
+        <w:t>number of visitors, opens the home page.</w:t>
       </w:r>
       <w:r>
         <w:br/>
@@ -9130,6 +9090,53 @@
       <w:r>
         <w:tab/>
         <w:t>THEN re-direct to login screen.</w:t>
+      </w:r>
+    </w:p>
+    <w:p>
+      <w:r>
+        <w:t>IF user is logged in</w:t>
+      </w:r>
+      <w:r>
+        <w:br/>
+      </w:r>
+      <w:r>
+        <w:tab/>
+        <w:t>THEN send to landing page</w:t>
+      </w:r>
+      <w:r>
+        <w:br/>
+        <w:t>IF User Clicks Enter GYM</w:t>
+      </w:r>
+      <w:r>
+        <w:br/>
+      </w:r>
+      <w:r>
+        <w:tab/>
+        <w:t>THEN IsOpenDoorRequested is true, DoorOpened is true</w:t>
+      </w:r>
+      <w:r>
+        <w:br/>
+        <w:t xml:space="preserve"> </w:t>
+      </w:r>
+      <w:r>
+        <w:tab/>
+        <w:t>DoorCloseTimer starts</w:t>
+      </w:r>
+      <w:r>
+        <w:br/>
+      </w:r>
+      <w:r>
+        <w:tab/>
+        <w:t xml:space="preserve">WHILE </w:t>
+      </w:r>
+      <w:r>
+        <w:t xml:space="preserve">DoorCloseTimer is not 0, </w:t>
+      </w:r>
+      <w:r>
+        <w:t>the DoorCloseTimer ticks</w:t>
+      </w:r>
+      <w:r>
+        <w:t xml:space="preserve"> down</w:t>
       </w:r>
     </w:p>
     <w:p>
@@ -9276,7 +9283,7 @@
     <w:p/>
     <w:p/>
     <w:sectPr>
-      <w:headerReference w:type="default" r:id="rId9"/>
+      <w:headerReference w:type="default" r:id="rId8"/>
       <w:pgSz w:w="11906" w:h="16838"/>
       <w:pgMar w:top="1440" w:right="1440" w:bottom="1440" w:left="1440" w:header="708" w:footer="708" w:gutter="0"/>
       <w:pgBorders w:offsetFrom="page">

</xml_diff>

<commit_message>
Add default gym property
</commit_message>
<xml_diff>
--- a/Documentation/CROWD SENSOR GYM - Plan.docx
+++ b/Documentation/CROWD SENSOR GYM - Plan.docx
@@ -9075,7 +9075,15 @@
     <w:p/>
     <w:p>
       <w:r>
-        <w:t xml:space="preserve">User tries to check the current gym for it’s current  </w:t>
+        <w:t xml:space="preserve">User tries to check the current gym for </w:t>
+      </w:r>
+      <w:proofErr w:type="spellStart"/>
+      <w:r>
+        <w:t>it’s</w:t>
+      </w:r>
+      <w:proofErr w:type="spellEnd"/>
+      <w:r>
+        <w:t xml:space="preserve"> current  </w:t>
       </w:r>
       <w:r>
         <w:t>number of visitors, opens the home page.</w:t>
@@ -9112,7 +9120,23 @@
       </w:r>
       <w:r>
         <w:tab/>
-        <w:t>THEN IsOpenDoorRequested is true, DoorOpened is true</w:t>
+        <w:t xml:space="preserve">THEN </w:t>
+      </w:r>
+      <w:proofErr w:type="spellStart"/>
+      <w:r>
+        <w:t>IsOpenDoorRequested</w:t>
+      </w:r>
+      <w:proofErr w:type="spellEnd"/>
+      <w:r>
+        <w:t xml:space="preserve"> is true, </w:t>
+      </w:r>
+      <w:proofErr w:type="spellStart"/>
+      <w:r>
+        <w:t>DoorOpened</w:t>
+      </w:r>
+      <w:proofErr w:type="spellEnd"/>
+      <w:r>
+        <w:t xml:space="preserve"> is true</w:t>
       </w:r>
       <w:r>
         <w:br/>
@@ -9120,7 +9144,26 @@
       </w:r>
       <w:r>
         <w:tab/>
-        <w:t>DoorCloseTimer starts</w:t>
+      </w:r>
+      <w:proofErr w:type="spellStart"/>
+      <w:r>
+        <w:t>DoorCloseTimer</w:t>
+      </w:r>
+      <w:proofErr w:type="spellEnd"/>
+      <w:r>
+        <w:t xml:space="preserve"> starts</w:t>
+      </w:r>
+      <w:r>
+        <w:br/>
+        <w:t xml:space="preserve">              </w:t>
+      </w:r>
+      <w:proofErr w:type="spellStart"/>
+      <w:r>
+        <w:t>IsOpenDoorRequested</w:t>
+      </w:r>
+      <w:proofErr w:type="spellEnd"/>
+      <w:r>
+        <w:t xml:space="preserve"> turns false</w:t>
       </w:r>
       <w:r>
         <w:br/>
@@ -9129,14 +9172,73 @@
         <w:tab/>
         <w:t xml:space="preserve">WHILE </w:t>
       </w:r>
-      <w:r>
-        <w:t xml:space="preserve">DoorCloseTimer is not 0, </w:t>
-      </w:r>
-      <w:r>
-        <w:t>the DoorCloseTimer ticks</w:t>
+      <w:proofErr w:type="spellStart"/>
+      <w:r>
+        <w:t>DoorCloseTimer</w:t>
+      </w:r>
+      <w:proofErr w:type="spellEnd"/>
+      <w:r>
+        <w:t xml:space="preserve"> is not 0, </w:t>
+      </w:r>
+      <w:r>
+        <w:t xml:space="preserve">the </w:t>
+      </w:r>
+      <w:proofErr w:type="spellStart"/>
+      <w:r>
+        <w:t>DoorCloseTimer</w:t>
+      </w:r>
+      <w:proofErr w:type="spellEnd"/>
+      <w:r>
+        <w:t xml:space="preserve"> ticks</w:t>
       </w:r>
       <w:r>
         <w:t xml:space="preserve"> down</w:t>
+      </w:r>
+      <w:r>
+        <w:br/>
+        <w:t xml:space="preserve">              </w:t>
+      </w:r>
+      <w:r>
+        <w:tab/>
+      </w:r>
+      <w:r>
+        <w:tab/>
+        <w:t xml:space="preserve">IF </w:t>
+      </w:r>
+      <w:proofErr w:type="spellStart"/>
+      <w:r>
+        <w:t>IsOpenDoorRequested</w:t>
+      </w:r>
+      <w:proofErr w:type="spellEnd"/>
+      <w:r>
+        <w:t xml:space="preserve"> true while counting down</w:t>
+      </w:r>
+      <w:r>
+        <w:br/>
+      </w:r>
+      <w:r>
+        <w:tab/>
+      </w:r>
+      <w:r>
+        <w:tab/>
+      </w:r>
+      <w:proofErr w:type="spellStart"/>
+      <w:r>
+        <w:t>DoorCloseTimer</w:t>
+      </w:r>
+      <w:proofErr w:type="spellEnd"/>
+      <w:r>
+        <w:t xml:space="preserve"> resets</w:t>
+      </w:r>
+      <w:r>
+        <w:br/>
+      </w:r>
+      <w:r>
+        <w:tab/>
+      </w:r>
+      <w:r>
+        <w:tab/>
+        <w:t>E</w:t>
       </w:r>
     </w:p>
     <w:p>

</xml_diff>

<commit_message>
Successfuly implemented success messages based on camera scan and location scan, will now test for camera scan fail if it will show failed access.
</commit_message>
<xml_diff>
--- a/Documentation/CROWD SENSOR GYM - Plan.docx
+++ b/Documentation/CROWD SENSOR GYM - Plan.docx
@@ -3637,7 +3637,7 @@
                                     <pic:cNvPicPr/>
                                   </pic:nvPicPr>
                                   <pic:blipFill>
-                                    <a:blip r:embed="rId7">
+                                    <a:blip r:embed="rId8">
                                       <a:extLst>
                                         <a:ext uri="{28A0092B-C50C-407E-A947-70E740481C1C}">
                                           <a14:useLocalDpi xmlns:a14="http://schemas.microsoft.com/office/drawing/2010/main" val="0"/>
@@ -4798,23 +4798,13 @@
                                 <w:szCs w:val="16"/>
                               </w:rPr>
                             </w:pPr>
-                            <w:proofErr w:type="gramStart"/>
                             <w:r>
                               <w:rPr>
                                 <w:color w:val="000000" w:themeColor="text1"/>
                                 <w:sz w:val="16"/>
                                 <w:szCs w:val="16"/>
                               </w:rPr>
-                              <w:t>DOOR :</w:t>
-                            </w:r>
-                            <w:proofErr w:type="gramEnd"/>
-                            <w:r>
-                              <w:rPr>
-                                <w:color w:val="000000" w:themeColor="text1"/>
-                                <w:sz w:val="16"/>
-                                <w:szCs w:val="16"/>
-                              </w:rPr>
-                              <w:t xml:space="preserve"> OPENED</w:t>
+                              <w:t>DOOR : OPENED</w:t>
                             </w:r>
                             <w:r>
                               <w:rPr>
@@ -9094,23 +9084,7 @@
           <w:sz w:val="24"/>
           <w:szCs w:val="24"/>
         </w:rPr>
-        <w:t>20</w:t>
-      </w:r>
-      <w:proofErr w:type="gramStart"/>
-      <w:r>
-        <w:rPr>
-          <w:sz w:val="24"/>
-          <w:szCs w:val="24"/>
-        </w:rPr>
-        <w:t>mins  40</w:t>
-      </w:r>
-      <w:proofErr w:type="gramEnd"/>
-      <w:r>
-        <w:rPr>
-          <w:sz w:val="24"/>
-          <w:szCs w:val="24"/>
-        </w:rPr>
-        <w:t>mins  1h     1h30mins       2h     More than 2h</w:t>
+        <w:t>20mins  40mins  1h     1h30mins       2h     More than 2h</w:t>
       </w:r>
     </w:p>
     <w:p>
@@ -9131,23 +9105,7 @@
           <w:szCs w:val="24"/>
         </w:rPr>
         <w:lastRenderedPageBreak/>
-        <w:t xml:space="preserve">What area will you be using? (This is </w:t>
-      </w:r>
-      <w:proofErr w:type="spellStart"/>
-      <w:r>
-        <w:rPr>
-          <w:sz w:val="24"/>
-          <w:szCs w:val="24"/>
-        </w:rPr>
-        <w:t>multioption</w:t>
-      </w:r>
-      <w:proofErr w:type="spellEnd"/>
-      <w:r>
-        <w:rPr>
-          <w:sz w:val="24"/>
-          <w:szCs w:val="24"/>
-        </w:rPr>
-        <w:t>)</w:t>
+        <w:t>What area will you be using? (This is multioption)</w:t>
       </w:r>
     </w:p>
     <w:p>
@@ -9167,23 +9125,7 @@
           <w:sz w:val="24"/>
           <w:szCs w:val="24"/>
         </w:rPr>
-        <w:t xml:space="preserve">Dumbbell area       Weights     Cardio area (bicycle, </w:t>
-      </w:r>
-      <w:proofErr w:type="gramStart"/>
-      <w:r>
-        <w:rPr>
-          <w:sz w:val="24"/>
-          <w:szCs w:val="24"/>
-        </w:rPr>
-        <w:t xml:space="preserve">treadmill)   </w:t>
-      </w:r>
-      <w:proofErr w:type="gramEnd"/>
-      <w:r>
-        <w:rPr>
-          <w:sz w:val="24"/>
-          <w:szCs w:val="24"/>
-        </w:rPr>
-        <w:t xml:space="preserve">     Mat area</w:t>
+        <w:t>Dumbbell area       Weights     Cardio area (bicycle, treadmill)        Mat area</w:t>
       </w:r>
     </w:p>
     <w:p>
@@ -9256,26 +9198,10 @@
     <w:p/>
     <w:p>
       <w:r>
-        <w:t xml:space="preserve">User tries to check the current gym for </w:t>
-      </w:r>
-      <w:proofErr w:type="spellStart"/>
-      <w:r>
-        <w:t>it’s</w:t>
-      </w:r>
-      <w:proofErr w:type="spellEnd"/>
-      <w:r>
-        <w:t xml:space="preserve"> </w:t>
-      </w:r>
-      <w:proofErr w:type="gramStart"/>
-      <w:r>
-        <w:t xml:space="preserve">current  </w:t>
-      </w:r>
-      <w:r>
-        <w:t>number</w:t>
-      </w:r>
-      <w:proofErr w:type="gramEnd"/>
-      <w:r>
-        <w:t xml:space="preserve"> of visitors, opens the home page.</w:t>
+        <w:t xml:space="preserve">User tries to check the current gym for it’s current  </w:t>
+      </w:r>
+      <w:r>
+        <w:t>number of visitors, opens the home page.</w:t>
       </w:r>
       <w:r>
         <w:br/>
@@ -9309,23 +9235,7 @@
       </w:r>
       <w:r>
         <w:tab/>
-        <w:t xml:space="preserve">THEN </w:t>
-      </w:r>
-      <w:proofErr w:type="spellStart"/>
-      <w:r>
-        <w:t>IsOpenDoorRequested</w:t>
-      </w:r>
-      <w:proofErr w:type="spellEnd"/>
-      <w:r>
-        <w:t xml:space="preserve"> is true, </w:t>
-      </w:r>
-      <w:proofErr w:type="spellStart"/>
-      <w:r>
-        <w:t>DoorOpened</w:t>
-      </w:r>
-      <w:proofErr w:type="spellEnd"/>
-      <w:r>
-        <w:t xml:space="preserve"> is true</w:t>
+        <w:t>THEN IsOpenDoorRequested is true, DoorOpened is true</w:t>
       </w:r>
       <w:r>
         <w:br/>
@@ -9333,91 +9243,48 @@
       </w:r>
       <w:r>
         <w:tab/>
-      </w:r>
-      <w:proofErr w:type="spellStart"/>
-      <w:r>
-        <w:t>DoorCloseTimer</w:t>
-      </w:r>
-      <w:proofErr w:type="spellEnd"/>
-      <w:r>
-        <w:t xml:space="preserve"> starts</w:t>
+        <w:t>DoorCloseTimer starts</w:t>
+      </w:r>
+      <w:r>
+        <w:br/>
+        <w:t xml:space="preserve">              IsOpenDoorRequested turns false</w:t>
+      </w:r>
+      <w:r>
+        <w:br/>
+      </w:r>
+      <w:r>
+        <w:tab/>
+        <w:t xml:space="preserve">WHILE </w:t>
+      </w:r>
+      <w:r>
+        <w:t xml:space="preserve">DoorCloseTimer is not 0, </w:t>
+      </w:r>
+      <w:r>
+        <w:t>the DoorCloseTimer ticks</w:t>
+      </w:r>
+      <w:r>
+        <w:t xml:space="preserve"> down</w:t>
       </w:r>
       <w:r>
         <w:br/>
         <w:t xml:space="preserve">              </w:t>
       </w:r>
-      <w:proofErr w:type="spellStart"/>
-      <w:r>
-        <w:t>IsOpenDoorRequested</w:t>
-      </w:r>
-      <w:proofErr w:type="spellEnd"/>
-      <w:r>
-        <w:t xml:space="preserve"> turns false</w:t>
+      <w:r>
+        <w:tab/>
+      </w:r>
+      <w:r>
+        <w:tab/>
+        <w:t>IF IsOpenDoorRequested true while counting down</w:t>
       </w:r>
       <w:r>
         <w:br/>
       </w:r>
       <w:r>
         <w:tab/>
-        <w:t xml:space="preserve">WHILE </w:t>
-      </w:r>
-      <w:proofErr w:type="spellStart"/>
-      <w:r>
-        <w:t>DoorCloseTimer</w:t>
-      </w:r>
-      <w:proofErr w:type="spellEnd"/>
-      <w:r>
-        <w:t xml:space="preserve"> is not 0, </w:t>
-      </w:r>
-      <w:r>
-        <w:t xml:space="preserve">the </w:t>
-      </w:r>
-      <w:proofErr w:type="spellStart"/>
-      <w:r>
-        <w:t>DoorCloseTimer</w:t>
-      </w:r>
-      <w:proofErr w:type="spellEnd"/>
-      <w:r>
-        <w:t xml:space="preserve"> ticks</w:t>
-      </w:r>
-      <w:r>
-        <w:t xml:space="preserve"> down</w:t>
-      </w:r>
-      <w:r>
-        <w:br/>
-        <w:t xml:space="preserve">              </w:t>
       </w:r>
       <w:r>
         <w:tab/>
-      </w:r>
-      <w:r>
-        <w:tab/>
-        <w:t xml:space="preserve">IF </w:t>
-      </w:r>
-      <w:proofErr w:type="spellStart"/>
-      <w:r>
-        <w:t>IsOpenDoorRequested</w:t>
-      </w:r>
-      <w:proofErr w:type="spellEnd"/>
-      <w:r>
-        <w:t xml:space="preserve"> true while counting down</w:t>
-      </w:r>
-      <w:r>
-        <w:br/>
-      </w:r>
-      <w:r>
-        <w:tab/>
-      </w:r>
-      <w:r>
-        <w:tab/>
-      </w:r>
-      <w:proofErr w:type="spellStart"/>
-      <w:r>
-        <w:t>DoorCloseTimer</w:t>
-      </w:r>
-      <w:proofErr w:type="spellEnd"/>
-      <w:r>
-        <w:t xml:space="preserve"> resets</w:t>
+        <w:t>DoorCloseTimer resets</w:t>
       </w:r>
       <w:r>
         <w:br/>
@@ -9561,15 +9428,7 @@
         </w:numPr>
       </w:pPr>
       <w:r>
-        <w:t xml:space="preserve">AWS </w:t>
-      </w:r>
-      <w:proofErr w:type="spellStart"/>
-      <w:r>
-        <w:t>swf</w:t>
-      </w:r>
-      <w:proofErr w:type="spellEnd"/>
-      <w:r>
-        <w:t xml:space="preserve"> simple workflows</w:t>
+        <w:t>AWS swf simple workflows</w:t>
       </w:r>
     </w:p>
     <w:p>
@@ -9664,15 +9523,7 @@
         </w:numPr>
       </w:pPr>
       <w:r>
-        <w:t xml:space="preserve">Test if user has been authenticated and authorized by input box with default true value, unhide the input box to show both access </w:t>
-      </w:r>
-      <w:proofErr w:type="gramStart"/>
-      <w:r>
-        <w:t>granted</w:t>
-      </w:r>
-      <w:proofErr w:type="gramEnd"/>
-      <w:r>
-        <w:t xml:space="preserve"> and access denied.</w:t>
+        <w:t>Test if user has been authenticated and authorized by input box with default true value, unhide the input box to show both access granted and access denied.</w:t>
       </w:r>
       <w:r>
         <w:t xml:space="preserve"> </w:t>
@@ -9700,6 +9551,19 @@
       </w:pPr>
       <w:r>
         <w:t>Get three users to enter the gym, show database reflect number of people in the gym to reach 3, when one person clicks the button to leave the gym</w:t>
+      </w:r>
+    </w:p>
+    <w:p>
+      <w:pPr>
+        <w:pStyle w:val="ListParagraph"/>
+        <w:numPr>
+          <w:ilvl w:val="0"/>
+          <w:numId w:val="3"/>
+        </w:numPr>
+      </w:pPr>
+      <w:r>
+        <w:lastRenderedPageBreak/>
+        <w:t>Check that we only show access scanning and access granted/denied when entering and not when leaving</w:t>
       </w:r>
     </w:p>
     <w:p/>
@@ -9849,53 +9713,7 @@
                                 <w:szCs w:val="19"/>
                                 <w:highlight w:val="black"/>
                               </w:rPr>
-                              <w:t xml:space="preserve">public void </w:t>
-                            </w:r>
-                            <w:proofErr w:type="spellStart"/>
-                            <w:proofErr w:type="gramStart"/>
-                            <w:r>
-                              <w:rPr>
-                                <w:rFonts w:ascii="Consolas" w:hAnsi="Consolas" w:cs="Consolas"/>
-                                <w:color w:val="FFFFFF" w:themeColor="background1"/>
-                                <w:sz w:val="19"/>
-                                <w:szCs w:val="19"/>
-                                <w:highlight w:val="black"/>
-                              </w:rPr>
-                              <w:t>ConfigureServices</w:t>
-                            </w:r>
-                            <w:proofErr w:type="spellEnd"/>
-                            <w:r>
-                              <w:rPr>
-                                <w:rFonts w:ascii="Consolas" w:hAnsi="Consolas" w:cs="Consolas"/>
-                                <w:color w:val="FFFFFF" w:themeColor="background1"/>
-                                <w:sz w:val="19"/>
-                                <w:szCs w:val="19"/>
-                                <w:highlight w:val="black"/>
-                              </w:rPr>
-                              <w:t>(</w:t>
-                            </w:r>
-                            <w:proofErr w:type="spellStart"/>
-                            <w:proofErr w:type="gramEnd"/>
-                            <w:r>
-                              <w:rPr>
-                                <w:rFonts w:ascii="Consolas" w:hAnsi="Consolas" w:cs="Consolas"/>
-                                <w:color w:val="FFFFFF" w:themeColor="background1"/>
-                                <w:sz w:val="19"/>
-                                <w:szCs w:val="19"/>
-                                <w:highlight w:val="black"/>
-                              </w:rPr>
-                              <w:t>IServiceCollection</w:t>
-                            </w:r>
-                            <w:proofErr w:type="spellEnd"/>
-                            <w:r>
-                              <w:rPr>
-                                <w:rFonts w:ascii="Consolas" w:hAnsi="Consolas" w:cs="Consolas"/>
-                                <w:color w:val="FFFFFF" w:themeColor="background1"/>
-                                <w:sz w:val="19"/>
-                                <w:szCs w:val="19"/>
-                                <w:highlight w:val="black"/>
-                              </w:rPr>
-                              <w:t xml:space="preserve"> services)</w:t>
+                              <w:t>public void ConfigureServices(IServiceCollection services)</w:t>
                             </w:r>
                           </w:p>
                           <w:p>
@@ -9971,31 +9789,7 @@
                                 <w:szCs w:val="19"/>
                                 <w:highlight w:val="black"/>
                               </w:rPr>
-                              <w:t xml:space="preserve">            </w:t>
-                            </w:r>
-                            <w:proofErr w:type="spellStart"/>
-                            <w:proofErr w:type="gramStart"/>
-                            <w:r>
-                              <w:rPr>
-                                <w:rFonts w:ascii="Consolas" w:hAnsi="Consolas" w:cs="Consolas"/>
-                                <w:color w:val="FFFFFF" w:themeColor="background1"/>
-                                <w:sz w:val="19"/>
-                                <w:szCs w:val="19"/>
-                                <w:highlight w:val="black"/>
-                              </w:rPr>
-                              <w:t>services.AddControllersWithViews</w:t>
-                            </w:r>
-                            <w:proofErr w:type="spellEnd"/>
-                            <w:proofErr w:type="gramEnd"/>
-                            <w:r>
-                              <w:rPr>
-                                <w:rFonts w:ascii="Consolas" w:hAnsi="Consolas" w:cs="Consolas"/>
-                                <w:color w:val="FFFFFF" w:themeColor="background1"/>
-                                <w:sz w:val="19"/>
-                                <w:szCs w:val="19"/>
-                                <w:highlight w:val="black"/>
-                              </w:rPr>
-                              <w:t>();</w:t>
+                              <w:t xml:space="preserve">            services.AddControllersWithViews();</w:t>
                             </w:r>
                           </w:p>
                           <w:p>
@@ -10046,53 +9840,7 @@
                                 <w:szCs w:val="19"/>
                                 <w:highlight w:val="black"/>
                               </w:rPr>
-                              <w:t xml:space="preserve">            </w:t>
-                            </w:r>
-                            <w:proofErr w:type="spellStart"/>
-                            <w:proofErr w:type="gramStart"/>
-                            <w:r>
-                              <w:rPr>
-                                <w:rFonts w:ascii="Consolas" w:hAnsi="Consolas" w:cs="Consolas"/>
-                                <w:color w:val="FFFFFF" w:themeColor="background1"/>
-                                <w:sz w:val="19"/>
-                                <w:szCs w:val="19"/>
-                                <w:highlight w:val="black"/>
-                              </w:rPr>
-                              <w:t>services.AddDbContext</w:t>
-                            </w:r>
-                            <w:proofErr w:type="spellEnd"/>
-                            <w:proofErr w:type="gramEnd"/>
-                            <w:r>
-                              <w:rPr>
-                                <w:rFonts w:ascii="Consolas" w:hAnsi="Consolas" w:cs="Consolas"/>
-                                <w:color w:val="FFFFFF" w:themeColor="background1"/>
-                                <w:sz w:val="19"/>
-                                <w:szCs w:val="19"/>
-                                <w:highlight w:val="black"/>
-                              </w:rPr>
-                              <w:t>&lt;</w:t>
-                            </w:r>
-                            <w:proofErr w:type="spellStart"/>
-                            <w:r>
-                              <w:rPr>
-                                <w:rFonts w:ascii="Consolas" w:hAnsi="Consolas" w:cs="Consolas"/>
-                                <w:color w:val="FFFFFF" w:themeColor="background1"/>
-                                <w:sz w:val="19"/>
-                                <w:szCs w:val="19"/>
-                                <w:highlight w:val="black"/>
-                              </w:rPr>
-                              <w:t>FacilityContext</w:t>
-                            </w:r>
-                            <w:proofErr w:type="spellEnd"/>
-                            <w:r>
-                              <w:rPr>
-                                <w:rFonts w:ascii="Consolas" w:hAnsi="Consolas" w:cs="Consolas"/>
-                                <w:color w:val="FFFFFF" w:themeColor="background1"/>
-                                <w:sz w:val="19"/>
-                                <w:szCs w:val="19"/>
-                                <w:highlight w:val="black"/>
-                              </w:rPr>
-                              <w:t>&gt;(options =&gt;</w:t>
+                              <w:t xml:space="preserve">            services.AddDbContext&lt;FacilityContext&gt;(options =&gt;</w:t>
                             </w:r>
                           </w:p>
                           <w:p>
@@ -10117,10 +9865,11 @@
                                 <w:szCs w:val="19"/>
                                 <w:highlight w:val="black"/>
                               </w:rPr>
-                              <w:t xml:space="preserve">                    </w:t>
+                              <w:t xml:space="preserve">                    options.UseSqlServer(Configuration.GetConnectionString("FacilityContext")));</w:t>
                             </w:r>
-                            <w:proofErr w:type="gramStart"/>
-                            <w:r>
+                          </w:p>
+                          <w:p>
+                            <w:pPr>
                               <w:rPr>
                                 <w:rFonts w:ascii="Consolas" w:hAnsi="Consolas" w:cs="Consolas"/>
                                 <w:color w:val="FFFFFF" w:themeColor="background1"/>
@@ -10128,9 +9877,7 @@
                                 <w:szCs w:val="19"/>
                                 <w:highlight w:val="black"/>
                               </w:rPr>
-                              <w:t>options.UseSqlServer</w:t>
-                            </w:r>
-                            <w:proofErr w:type="gramEnd"/>
+                            </w:pPr>
                             <w:r>
                               <w:rPr>
                                 <w:rFonts w:ascii="Consolas" w:hAnsi="Consolas" w:cs="Consolas"/>
@@ -10139,11 +9886,9 @@
                                 <w:szCs w:val="19"/>
                                 <w:highlight w:val="black"/>
                               </w:rPr>
-                              <w:t>(Configuration.GetConnectionString("FacilityContext")));</w:t>
+                              <w:t>}</w:t>
                             </w:r>
-                          </w:p>
-                          <w:p>
-                            <w:pPr>
+                            <w:r>
                               <w:rPr>
                                 <w:rFonts w:ascii="Consolas" w:hAnsi="Consolas" w:cs="Consolas"/>
                                 <w:color w:val="FFFFFF" w:themeColor="background1"/>
@@ -10151,7 +9896,9 @@
                                 <w:szCs w:val="19"/>
                                 <w:highlight w:val="black"/>
                               </w:rPr>
-                            </w:pPr>
+                              <w:br/>
+                              <w:t xml:space="preserve">      // This method is called at runtime</w:t>
+                            </w:r>
                             <w:r>
                               <w:rPr>
                                 <w:rFonts w:ascii="Consolas" w:hAnsi="Consolas" w:cs="Consolas"/>
@@ -10160,7 +9907,7 @@
                                 <w:szCs w:val="19"/>
                                 <w:highlight w:val="black"/>
                               </w:rPr>
-                              <w:t>}</w:t>
+                              <w:t>, this configs the HTTP pipeline.</w:t>
                             </w:r>
                             <w:r>
                               <w:rPr>
@@ -10171,84 +9918,7 @@
                                 <w:highlight w:val="black"/>
                               </w:rPr>
                               <w:br/>
-                              <w:t xml:space="preserve">      // This method is called at runtime</w:t>
-                            </w:r>
-                            <w:r>
-                              <w:rPr>
-                                <w:rFonts w:ascii="Consolas" w:hAnsi="Consolas" w:cs="Consolas"/>
-                                <w:color w:val="FFFFFF" w:themeColor="background1"/>
-                                <w:sz w:val="19"/>
-                                <w:szCs w:val="19"/>
-                                <w:highlight w:val="black"/>
-                              </w:rPr>
-                              <w:t>, this configs the HTTP pipeline.</w:t>
-                            </w:r>
-                            <w:r>
-                              <w:rPr>
-                                <w:rFonts w:ascii="Consolas" w:hAnsi="Consolas" w:cs="Consolas"/>
-                                <w:color w:val="FFFFFF" w:themeColor="background1"/>
-                                <w:sz w:val="19"/>
-                                <w:szCs w:val="19"/>
-                                <w:highlight w:val="black"/>
-                              </w:rPr>
-                              <w:br/>
-                              <w:t xml:space="preserve">      public void </w:t>
-                            </w:r>
-                            <w:proofErr w:type="gramStart"/>
-                            <w:r>
-                              <w:rPr>
-                                <w:rFonts w:ascii="Consolas" w:hAnsi="Consolas" w:cs="Consolas"/>
-                                <w:color w:val="FFFFFF" w:themeColor="background1"/>
-                                <w:sz w:val="19"/>
-                                <w:szCs w:val="19"/>
-                                <w:highlight w:val="black"/>
-                              </w:rPr>
-                              <w:t>Configure(</w:t>
-                            </w:r>
-                            <w:proofErr w:type="spellStart"/>
-                            <w:proofErr w:type="gramEnd"/>
-                            <w:r>
-                              <w:rPr>
-                                <w:rFonts w:ascii="Consolas" w:hAnsi="Consolas" w:cs="Consolas"/>
-                                <w:color w:val="FFFFFF" w:themeColor="background1"/>
-                                <w:sz w:val="19"/>
-                                <w:szCs w:val="19"/>
-                                <w:highlight w:val="black"/>
-                              </w:rPr>
-                              <w:t>IApplicationBuilder</w:t>
-                            </w:r>
-                            <w:proofErr w:type="spellEnd"/>
-                            <w:r>
-                              <w:rPr>
-                                <w:rFonts w:ascii="Consolas" w:hAnsi="Consolas" w:cs="Consolas"/>
-                                <w:color w:val="FFFFFF" w:themeColor="background1"/>
-                                <w:sz w:val="19"/>
-                                <w:szCs w:val="19"/>
-                                <w:highlight w:val="black"/>
-                              </w:rPr>
-                              <w:t xml:space="preserve"> app, </w:t>
-                            </w:r>
-                            <w:proofErr w:type="spellStart"/>
-                            <w:r>
-                              <w:rPr>
-                                <w:rFonts w:ascii="Consolas" w:hAnsi="Consolas" w:cs="Consolas"/>
-                                <w:color w:val="FFFFFF" w:themeColor="background1"/>
-                                <w:sz w:val="19"/>
-                                <w:szCs w:val="19"/>
-                                <w:highlight w:val="black"/>
-                              </w:rPr>
-                              <w:t>IWebHostEnvironment</w:t>
-                            </w:r>
-                            <w:proofErr w:type="spellEnd"/>
-                            <w:r>
-                              <w:rPr>
-                                <w:rFonts w:ascii="Consolas" w:hAnsi="Consolas" w:cs="Consolas"/>
-                                <w:color w:val="FFFFFF" w:themeColor="background1"/>
-                                <w:sz w:val="19"/>
-                                <w:szCs w:val="19"/>
-                                <w:highlight w:val="black"/>
-                              </w:rPr>
-                              <w:t xml:space="preserve"> env)</w:t>
+                              <w:t xml:space="preserve">      public void Configure(IApplicationBuilder app, IWebHostEnvironment env)</w:t>
                             </w:r>
                           </w:p>
                           <w:p>
@@ -10294,31 +9964,7 @@
                                 <w:szCs w:val="19"/>
                                 <w:highlight w:val="black"/>
                               </w:rPr>
-                              <w:t xml:space="preserve">        </w:t>
-                            </w:r>
-                            <w:proofErr w:type="spellStart"/>
-                            <w:proofErr w:type="gramStart"/>
-                            <w:r>
-                              <w:rPr>
-                                <w:rFonts w:ascii="Consolas" w:hAnsi="Consolas" w:cs="Consolas"/>
-                                <w:color w:val="FFFFFF" w:themeColor="background1"/>
-                                <w:sz w:val="19"/>
-                                <w:szCs w:val="19"/>
-                                <w:highlight w:val="black"/>
-                              </w:rPr>
-                              <w:t>app.UseEndpoints</w:t>
-                            </w:r>
-                            <w:proofErr w:type="spellEnd"/>
-                            <w:proofErr w:type="gramEnd"/>
-                            <w:r>
-                              <w:rPr>
-                                <w:rFonts w:ascii="Consolas" w:hAnsi="Consolas" w:cs="Consolas"/>
-                                <w:color w:val="FFFFFF" w:themeColor="background1"/>
-                                <w:sz w:val="19"/>
-                                <w:szCs w:val="19"/>
-                                <w:highlight w:val="black"/>
-                              </w:rPr>
-                              <w:t>(endpoints =&gt;</w:t>
+                              <w:t xml:space="preserve">        app.UseEndpoints(endpoints =&gt;</w:t>
                             </w:r>
                           </w:p>
                           <w:p>
@@ -10368,31 +10014,7 @@
                                 <w:szCs w:val="19"/>
                                 <w:highlight w:val="black"/>
                               </w:rPr>
-                              <w:t xml:space="preserve">                </w:t>
-                            </w:r>
-                            <w:proofErr w:type="spellStart"/>
-                            <w:proofErr w:type="gramStart"/>
-                            <w:r>
-                              <w:rPr>
-                                <w:rFonts w:ascii="Consolas" w:hAnsi="Consolas" w:cs="Consolas"/>
-                                <w:color w:val="FFFFFF" w:themeColor="background1"/>
-                                <w:sz w:val="19"/>
-                                <w:szCs w:val="19"/>
-                                <w:highlight w:val="black"/>
-                              </w:rPr>
-                              <w:t>endpoints.MapControllerRoute</w:t>
-                            </w:r>
-                            <w:proofErr w:type="spellEnd"/>
-                            <w:proofErr w:type="gramEnd"/>
-                            <w:r>
-                              <w:rPr>
-                                <w:rFonts w:ascii="Consolas" w:hAnsi="Consolas" w:cs="Consolas"/>
-                                <w:color w:val="FFFFFF" w:themeColor="background1"/>
-                                <w:sz w:val="19"/>
-                                <w:szCs w:val="19"/>
-                                <w:highlight w:val="black"/>
-                              </w:rPr>
-                              <w:t>(</w:t>
+                              <w:t xml:space="preserve">                endpoints.MapControllerRoute(</w:t>
                             </w:r>
                           </w:p>
                           <w:p>
@@ -10442,20 +10064,8 @@
                                 <w:szCs w:val="19"/>
                                 <w:highlight w:val="black"/>
                               </w:rPr>
-                              <w:t xml:space="preserve">                    pattern: "{controller=Home}/{action=Index}/{id?}"</w:t>
+                              <w:t xml:space="preserve">                    pattern: "{controller=Home}/{action=Index}/{id?}");</w:t>
                             </w:r>
-                            <w:proofErr w:type="gramStart"/>
-                            <w:r>
-                              <w:rPr>
-                                <w:rFonts w:ascii="Consolas" w:hAnsi="Consolas" w:cs="Consolas"/>
-                                <w:color w:val="FFFFFF" w:themeColor="background1"/>
-                                <w:sz w:val="19"/>
-                                <w:szCs w:val="19"/>
-                                <w:highlight w:val="black"/>
-                              </w:rPr>
-                              <w:t>);</w:t>
-                            </w:r>
-                            <w:proofErr w:type="gramEnd"/>
                           </w:p>
                           <w:p>
                             <w:pPr>
@@ -10479,31 +10089,7 @@
                                 <w:szCs w:val="19"/>
                                 <w:highlight w:val="black"/>
                               </w:rPr>
-                              <w:t xml:space="preserve">                </w:t>
-                            </w:r>
-                            <w:proofErr w:type="spellStart"/>
-                            <w:proofErr w:type="gramStart"/>
-                            <w:r>
-                              <w:rPr>
-                                <w:rFonts w:ascii="Consolas" w:hAnsi="Consolas" w:cs="Consolas"/>
-                                <w:color w:val="FFFFFF" w:themeColor="background1"/>
-                                <w:sz w:val="19"/>
-                                <w:szCs w:val="19"/>
-                                <w:highlight w:val="black"/>
-                              </w:rPr>
-                              <w:t>endpoints.MapRazorPages</w:t>
-                            </w:r>
-                            <w:proofErr w:type="spellEnd"/>
-                            <w:proofErr w:type="gramEnd"/>
-                            <w:r>
-                              <w:rPr>
-                                <w:rFonts w:ascii="Consolas" w:hAnsi="Consolas" w:cs="Consolas"/>
-                                <w:color w:val="FFFFFF" w:themeColor="background1"/>
-                                <w:sz w:val="19"/>
-                                <w:szCs w:val="19"/>
-                                <w:highlight w:val="black"/>
-                              </w:rPr>
-                              <w:t>();</w:t>
+                              <w:t xml:space="preserve">                endpoints.MapRazorPages();</w:t>
                             </w:r>
                           </w:p>
                           <w:p>
@@ -11313,15 +10899,7 @@
         </mc:AlternateContent>
       </w:r>
       <w:r>
-        <w:t xml:space="preserve">When user first logs in, website attempts to send him to the home page, this is the default routes Index page. Default route is specified in the </w:t>
-      </w:r>
-      <w:proofErr w:type="spellStart"/>
-      <w:r>
-        <w:t>Startup.cs</w:t>
-      </w:r>
-      <w:proofErr w:type="spellEnd"/>
-      <w:r>
-        <w:t xml:space="preserve"> class where the services and middleware are handled.</w:t>
+        <w:t>When user first logs in, website attempts to send him to the home page, this is the default routes Index page. Default route is specified in the Startup.cs class where the services and middleware are handled.</w:t>
       </w:r>
     </w:p>
     <w:p/>
@@ -11407,27 +10985,7 @@
                                 <w:sz w:val="19"/>
                                 <w:szCs w:val="19"/>
                               </w:rPr>
-                              <w:t xml:space="preserve">// by using input models to save user data, instead of the properties from the </w:t>
-                            </w:r>
-                            <w:proofErr w:type="spellStart"/>
-                            <w:r>
-                              <w:rPr>
-                                <w:rFonts w:ascii="Consolas" w:hAnsi="Consolas" w:cs="Consolas"/>
-                                <w:color w:val="FFFFFF" w:themeColor="background1"/>
-                                <w:sz w:val="19"/>
-                                <w:szCs w:val="19"/>
-                              </w:rPr>
-                              <w:t>ApplicationUser</w:t>
-                            </w:r>
-                            <w:proofErr w:type="spellEnd"/>
-                            <w:r>
-                              <w:rPr>
-                                <w:rFonts w:ascii="Consolas" w:hAnsi="Consolas" w:cs="Consolas"/>
-                                <w:color w:val="FFFFFF" w:themeColor="background1"/>
-                                <w:sz w:val="19"/>
-                                <w:szCs w:val="19"/>
-                              </w:rPr>
-                              <w:t xml:space="preserve"> class where the actual properties lie, we can safely update user details with added security, as in the event of an attack only these will change.        </w:t>
+                              <w:t xml:space="preserve">// by using input models to save user data, instead of the properties from the ApplicationUser class where the actual properties lie, we can safely update user details with added security, as in the event of an attack only these will change.        </w:t>
                             </w:r>
                           </w:p>
                           <w:p>
@@ -11450,27 +11008,7 @@
                                 <w:sz w:val="19"/>
                                 <w:szCs w:val="19"/>
                               </w:rPr>
-                              <w:t>[</w:t>
-                            </w:r>
-                            <w:proofErr w:type="spellStart"/>
-                            <w:r>
-                              <w:rPr>
-                                <w:rFonts w:ascii="Consolas" w:hAnsi="Consolas" w:cs="Consolas"/>
-                                <w:color w:val="FFFFFF" w:themeColor="background1"/>
-                                <w:sz w:val="19"/>
-                                <w:szCs w:val="19"/>
-                              </w:rPr>
-                              <w:t>BindProperty</w:t>
-                            </w:r>
-                            <w:proofErr w:type="spellEnd"/>
-                            <w:r>
-                              <w:rPr>
-                                <w:rFonts w:ascii="Consolas" w:hAnsi="Consolas" w:cs="Consolas"/>
-                                <w:color w:val="FFFFFF" w:themeColor="background1"/>
-                                <w:sz w:val="19"/>
-                                <w:szCs w:val="19"/>
-                              </w:rPr>
-                              <w:t>]</w:t>
+                              <w:t>[BindProperty]</w:t>
                             </w:r>
                           </w:p>
                           <w:p>
@@ -11493,47 +11031,7 @@
                                 <w:sz w:val="19"/>
                                 <w:szCs w:val="19"/>
                               </w:rPr>
-                              <w:t xml:space="preserve">        public </w:t>
-                            </w:r>
-                            <w:proofErr w:type="spellStart"/>
-                            <w:r>
-                              <w:rPr>
-                                <w:rFonts w:ascii="Consolas" w:hAnsi="Consolas" w:cs="Consolas"/>
-                                <w:color w:val="FFFFFF" w:themeColor="background1"/>
-                                <w:sz w:val="19"/>
-                                <w:szCs w:val="19"/>
-                              </w:rPr>
-                              <w:t>InputModel</w:t>
-                            </w:r>
-                            <w:proofErr w:type="spellEnd"/>
-                            <w:r>
-                              <w:rPr>
-                                <w:rFonts w:ascii="Consolas" w:hAnsi="Consolas" w:cs="Consolas"/>
-                                <w:color w:val="FFFFFF" w:themeColor="background1"/>
-                                <w:sz w:val="19"/>
-                                <w:szCs w:val="19"/>
-                              </w:rPr>
-                              <w:t xml:space="preserve"> Input </w:t>
-                            </w:r>
-                            <w:proofErr w:type="gramStart"/>
-                            <w:r>
-                              <w:rPr>
-                                <w:rFonts w:ascii="Consolas" w:hAnsi="Consolas" w:cs="Consolas"/>
-                                <w:color w:val="FFFFFF" w:themeColor="background1"/>
-                                <w:sz w:val="19"/>
-                                <w:szCs w:val="19"/>
-                              </w:rPr>
-                              <w:t>{ get</w:t>
-                            </w:r>
-                            <w:proofErr w:type="gramEnd"/>
-                            <w:r>
-                              <w:rPr>
-                                <w:rFonts w:ascii="Consolas" w:hAnsi="Consolas" w:cs="Consolas"/>
-                                <w:color w:val="FFFFFF" w:themeColor="background1"/>
-                                <w:sz w:val="19"/>
-                                <w:szCs w:val="19"/>
-                              </w:rPr>
-                              <w:t>; set; }</w:t>
+                              <w:t xml:space="preserve">        public InputModel Input { get; set; }</w:t>
                             </w:r>
                           </w:p>
                           <w:p>
@@ -11556,19 +11054,8 @@
                                 <w:sz w:val="19"/>
                                 <w:szCs w:val="19"/>
                               </w:rPr>
-                              <w:t xml:space="preserve">  public class </w:t>
+                              <w:t xml:space="preserve">  public class InputModel</w:t>
                             </w:r>
-                            <w:proofErr w:type="spellStart"/>
-                            <w:r>
-                              <w:rPr>
-                                <w:rFonts w:ascii="Consolas" w:hAnsi="Consolas" w:cs="Consolas"/>
-                                <w:color w:val="FFFFFF" w:themeColor="background1"/>
-                                <w:sz w:val="19"/>
-                                <w:szCs w:val="19"/>
-                              </w:rPr>
-                              <w:t>InputModel</w:t>
-                            </w:r>
-                            <w:proofErr w:type="spellEnd"/>
                           </w:p>
                           <w:p>
                             <w:pPr>
@@ -11632,49 +11119,7 @@
                                 <w:sz w:val="19"/>
                                 <w:szCs w:val="19"/>
                               </w:rPr>
-                              <w:t xml:space="preserve">            [</w:t>
-                            </w:r>
-                            <w:proofErr w:type="spellStart"/>
-                            <w:proofErr w:type="gramStart"/>
-                            <w:r>
-                              <w:rPr>
-                                <w:rFonts w:ascii="Consolas" w:hAnsi="Consolas" w:cs="Consolas"/>
-                                <w:color w:val="FFFFFF" w:themeColor="background1"/>
-                                <w:sz w:val="19"/>
-                                <w:szCs w:val="19"/>
-                              </w:rPr>
-                              <w:t>DataType</w:t>
-                            </w:r>
-                            <w:proofErr w:type="spellEnd"/>
-                            <w:r>
-                              <w:rPr>
-                                <w:rFonts w:ascii="Consolas" w:hAnsi="Consolas" w:cs="Consolas"/>
-                                <w:color w:val="FFFFFF" w:themeColor="background1"/>
-                                <w:sz w:val="19"/>
-                                <w:szCs w:val="19"/>
-                              </w:rPr>
-                              <w:t>(</w:t>
-                            </w:r>
-                            <w:proofErr w:type="spellStart"/>
-                            <w:proofErr w:type="gramEnd"/>
-                            <w:r>
-                              <w:rPr>
-                                <w:rFonts w:ascii="Consolas" w:hAnsi="Consolas" w:cs="Consolas"/>
-                                <w:color w:val="FFFFFF" w:themeColor="background1"/>
-                                <w:sz w:val="19"/>
-                                <w:szCs w:val="19"/>
-                              </w:rPr>
-                              <w:t>DataType.Text</w:t>
-                            </w:r>
-                            <w:proofErr w:type="spellEnd"/>
-                            <w:r>
-                              <w:rPr>
-                                <w:rFonts w:ascii="Consolas" w:hAnsi="Consolas" w:cs="Consolas"/>
-                                <w:color w:val="FFFFFF" w:themeColor="background1"/>
-                                <w:sz w:val="19"/>
-                                <w:szCs w:val="19"/>
-                              </w:rPr>
-                              <w:t>)]</w:t>
+                              <w:t xml:space="preserve">            [DataType(DataType.Text)]</w:t>
                             </w:r>
                           </w:p>
                           <w:p>
@@ -11697,19 +11142,18 @@
                                 <w:sz w:val="19"/>
                                 <w:szCs w:val="19"/>
                               </w:rPr>
-                              <w:t xml:space="preserve">            [</w:t>
+                              <w:t xml:space="preserve">            [Display(Name = "First Name")]</w:t>
                             </w:r>
-                            <w:proofErr w:type="gramStart"/>
-                            <w:r>
+                          </w:p>
+                          <w:p>
+                            <w:pPr>
                               <w:rPr>
                                 <w:rFonts w:ascii="Consolas" w:hAnsi="Consolas" w:cs="Consolas"/>
                                 <w:color w:val="FFFFFF" w:themeColor="background1"/>
                                 <w:sz w:val="19"/>
                                 <w:szCs w:val="19"/>
                               </w:rPr>
-                              <w:t>Display(</w:t>
-                            </w:r>
-                            <w:proofErr w:type="gramEnd"/>
+                            </w:pPr>
                             <w:r>
                               <w:rPr>
                                 <w:rFonts w:ascii="Consolas" w:hAnsi="Consolas" w:cs="Consolas"/>
@@ -11717,46 +11161,7 @@
                                 <w:sz w:val="19"/>
                                 <w:szCs w:val="19"/>
                               </w:rPr>
-                              <w:t>Name = "First Name")]</w:t>
-                            </w:r>
-                          </w:p>
-                          <w:p>
-                            <w:pPr>
-                              <w:rPr>
-                                <w:rFonts w:ascii="Consolas" w:hAnsi="Consolas" w:cs="Consolas"/>
-                                <w:color w:val="FFFFFF" w:themeColor="background1"/>
-                                <w:sz w:val="19"/>
-                                <w:szCs w:val="19"/>
-                              </w:rPr>
-                            </w:pPr>
-                            <w:r>
-                              <w:rPr>
-                                <w:rFonts w:ascii="Consolas" w:hAnsi="Consolas" w:cs="Consolas"/>
-                                <w:color w:val="FFFFFF" w:themeColor="background1"/>
-                                <w:sz w:val="19"/>
-                                <w:szCs w:val="19"/>
-                              </w:rPr>
-                              <w:t xml:space="preserve">            public string FirstName </w:t>
-                            </w:r>
-                            <w:proofErr w:type="gramStart"/>
-                            <w:r>
-                              <w:rPr>
-                                <w:rFonts w:ascii="Consolas" w:hAnsi="Consolas" w:cs="Consolas"/>
-                                <w:color w:val="FFFFFF" w:themeColor="background1"/>
-                                <w:sz w:val="19"/>
-                                <w:szCs w:val="19"/>
-                              </w:rPr>
-                              <w:t>{ get</w:t>
-                            </w:r>
-                            <w:proofErr w:type="gramEnd"/>
-                            <w:r>
-                              <w:rPr>
-                                <w:rFonts w:ascii="Consolas" w:hAnsi="Consolas" w:cs="Consolas"/>
-                                <w:color w:val="FFFFFF" w:themeColor="background1"/>
-                                <w:sz w:val="19"/>
-                                <w:szCs w:val="19"/>
-                              </w:rPr>
-                              <w:t>; set; }</w:t>
+                              <w:t xml:space="preserve">            public string FirstName { get; set; }</w:t>
                             </w:r>
                           </w:p>
                           <w:p>
@@ -11802,49 +11207,7 @@
                                 <w:sz w:val="19"/>
                                 <w:szCs w:val="19"/>
                               </w:rPr>
-                              <w:t xml:space="preserve">            [</w:t>
-                            </w:r>
-                            <w:proofErr w:type="spellStart"/>
-                            <w:proofErr w:type="gramStart"/>
-                            <w:r>
-                              <w:rPr>
-                                <w:rFonts w:ascii="Consolas" w:hAnsi="Consolas" w:cs="Consolas"/>
-                                <w:color w:val="FFFFFF" w:themeColor="background1"/>
-                                <w:sz w:val="19"/>
-                                <w:szCs w:val="19"/>
-                              </w:rPr>
-                              <w:t>DataType</w:t>
-                            </w:r>
-                            <w:proofErr w:type="spellEnd"/>
-                            <w:r>
-                              <w:rPr>
-                                <w:rFonts w:ascii="Consolas" w:hAnsi="Consolas" w:cs="Consolas"/>
-                                <w:color w:val="FFFFFF" w:themeColor="background1"/>
-                                <w:sz w:val="19"/>
-                                <w:szCs w:val="19"/>
-                              </w:rPr>
-                              <w:t>(</w:t>
-                            </w:r>
-                            <w:proofErr w:type="spellStart"/>
-                            <w:proofErr w:type="gramEnd"/>
-                            <w:r>
-                              <w:rPr>
-                                <w:rFonts w:ascii="Consolas" w:hAnsi="Consolas" w:cs="Consolas"/>
-                                <w:color w:val="FFFFFF" w:themeColor="background1"/>
-                                <w:sz w:val="19"/>
-                                <w:szCs w:val="19"/>
-                              </w:rPr>
-                              <w:t>DataType.Text</w:t>
-                            </w:r>
-                            <w:proofErr w:type="spellEnd"/>
-                            <w:r>
-                              <w:rPr>
-                                <w:rFonts w:ascii="Consolas" w:hAnsi="Consolas" w:cs="Consolas"/>
-                                <w:color w:val="FFFFFF" w:themeColor="background1"/>
-                                <w:sz w:val="19"/>
-                                <w:szCs w:val="19"/>
-                              </w:rPr>
-                              <w:t>)]</w:t>
+                              <w:t xml:space="preserve">            [DataType(DataType.Text)]</w:t>
                             </w:r>
                           </w:p>
                           <w:p>
@@ -11867,19 +11230,18 @@
                                 <w:sz w:val="19"/>
                                 <w:szCs w:val="19"/>
                               </w:rPr>
-                              <w:t xml:space="preserve">            [</w:t>
+                              <w:t xml:space="preserve">            [Display(Name = "Select Default Gym")]</w:t>
                             </w:r>
-                            <w:proofErr w:type="gramStart"/>
-                            <w:r>
+                          </w:p>
+                          <w:p>
+                            <w:pPr>
                               <w:rPr>
                                 <w:rFonts w:ascii="Consolas" w:hAnsi="Consolas" w:cs="Consolas"/>
                                 <w:color w:val="FFFFFF" w:themeColor="background1"/>
                                 <w:sz w:val="19"/>
                                 <w:szCs w:val="19"/>
                               </w:rPr>
-                              <w:t>Display(</w:t>
-                            </w:r>
-                            <w:proofErr w:type="gramEnd"/>
+                            </w:pPr>
                             <w:r>
                               <w:rPr>
                                 <w:rFonts w:ascii="Consolas" w:hAnsi="Consolas" w:cs="Consolas"/>
@@ -11887,66 +11249,7 @@
                                 <w:sz w:val="19"/>
                                 <w:szCs w:val="19"/>
                               </w:rPr>
-                              <w:t>Name = "Select Default Gym")]</w:t>
-                            </w:r>
-                          </w:p>
-                          <w:p>
-                            <w:pPr>
-                              <w:rPr>
-                                <w:rFonts w:ascii="Consolas" w:hAnsi="Consolas" w:cs="Consolas"/>
-                                <w:color w:val="FFFFFF" w:themeColor="background1"/>
-                                <w:sz w:val="19"/>
-                                <w:szCs w:val="19"/>
-                              </w:rPr>
-                            </w:pPr>
-                            <w:r>
-                              <w:rPr>
-                                <w:rFonts w:ascii="Consolas" w:hAnsi="Consolas" w:cs="Consolas"/>
-                                <w:color w:val="FFFFFF" w:themeColor="background1"/>
-                                <w:sz w:val="19"/>
-                                <w:szCs w:val="19"/>
-                              </w:rPr>
-                              <w:t xml:space="preserve">            public int </w:t>
-                            </w:r>
-                            <w:proofErr w:type="spellStart"/>
-                            <w:r>
-                              <w:rPr>
-                                <w:rFonts w:ascii="Consolas" w:hAnsi="Consolas" w:cs="Consolas"/>
-                                <w:color w:val="FFFFFF" w:themeColor="background1"/>
-                                <w:sz w:val="19"/>
-                                <w:szCs w:val="19"/>
-                              </w:rPr>
-                              <w:t>SelectDefaultGym</w:t>
-                            </w:r>
-                            <w:proofErr w:type="spellEnd"/>
-                            <w:r>
-                              <w:rPr>
-                                <w:rFonts w:ascii="Consolas" w:hAnsi="Consolas" w:cs="Consolas"/>
-                                <w:color w:val="FFFFFF" w:themeColor="background1"/>
-                                <w:sz w:val="19"/>
-                                <w:szCs w:val="19"/>
-                              </w:rPr>
-                              <w:t xml:space="preserve"> </w:t>
-                            </w:r>
-                            <w:proofErr w:type="gramStart"/>
-                            <w:r>
-                              <w:rPr>
-                                <w:rFonts w:ascii="Consolas" w:hAnsi="Consolas" w:cs="Consolas"/>
-                                <w:color w:val="FFFFFF" w:themeColor="background1"/>
-                                <w:sz w:val="19"/>
-                                <w:szCs w:val="19"/>
-                              </w:rPr>
-                              <w:t>{ get</w:t>
-                            </w:r>
-                            <w:proofErr w:type="gramEnd"/>
-                            <w:r>
-                              <w:rPr>
-                                <w:rFonts w:ascii="Consolas" w:hAnsi="Consolas" w:cs="Consolas"/>
-                                <w:color w:val="FFFFFF" w:themeColor="background1"/>
-                                <w:sz w:val="19"/>
-                                <w:szCs w:val="19"/>
-                              </w:rPr>
-                              <w:t>; set; }</w:t>
+                              <w:t xml:space="preserve">            public int SelectDefaultGym { get; set; }</w:t>
                             </w:r>
                           </w:p>
                           <w:p>
@@ -12007,78 +11310,7 @@
                                 <w:sz w:val="19"/>
                                 <w:szCs w:val="19"/>
                               </w:rPr>
-                              <w:t xml:space="preserve">     public async Task&lt;</w:t>
-                            </w:r>
-                            <w:proofErr w:type="spellStart"/>
-                            <w:r>
-                              <w:rPr>
-                                <w:rFonts w:ascii="Consolas" w:hAnsi="Consolas" w:cs="Consolas"/>
-                                <w:color w:val="FFFFFF" w:themeColor="background1"/>
-                                <w:sz w:val="19"/>
-                                <w:szCs w:val="19"/>
-                              </w:rPr>
-                              <w:t>IActionResult</w:t>
-                            </w:r>
-                            <w:proofErr w:type="spellEnd"/>
-                            <w:r>
-                              <w:rPr>
-                                <w:rFonts w:ascii="Consolas" w:hAnsi="Consolas" w:cs="Consolas"/>
-                                <w:color w:val="FFFFFF" w:themeColor="background1"/>
-                                <w:sz w:val="19"/>
-                                <w:szCs w:val="19"/>
-                              </w:rPr>
-                              <w:t xml:space="preserve">&gt; </w:t>
-                            </w:r>
-                            <w:proofErr w:type="spellStart"/>
-                            <w:proofErr w:type="gramStart"/>
-                            <w:r>
-                              <w:rPr>
-                                <w:rFonts w:ascii="Consolas" w:hAnsi="Consolas" w:cs="Consolas"/>
-                                <w:color w:val="FFFFFF" w:themeColor="background1"/>
-                                <w:sz w:val="19"/>
-                                <w:szCs w:val="19"/>
-                              </w:rPr>
-                              <w:t>OnPostAsync</w:t>
-                            </w:r>
-                            <w:proofErr w:type="spellEnd"/>
-                            <w:r>
-                              <w:rPr>
-                                <w:rFonts w:ascii="Consolas" w:hAnsi="Consolas" w:cs="Consolas"/>
-                                <w:color w:val="FFFFFF" w:themeColor="background1"/>
-                                <w:sz w:val="19"/>
-                                <w:szCs w:val="19"/>
-                              </w:rPr>
-                              <w:t>(</w:t>
-                            </w:r>
-                            <w:proofErr w:type="gramEnd"/>
-                            <w:r>
-                              <w:rPr>
-                                <w:rFonts w:ascii="Consolas" w:hAnsi="Consolas" w:cs="Consolas"/>
-                                <w:color w:val="FFFFFF" w:themeColor="background1"/>
-                                <w:sz w:val="19"/>
-                                <w:szCs w:val="19"/>
-                              </w:rPr>
-                              <w:t xml:space="preserve">string </w:t>
-                            </w:r>
-                            <w:proofErr w:type="spellStart"/>
-                            <w:r>
-                              <w:rPr>
-                                <w:rFonts w:ascii="Consolas" w:hAnsi="Consolas" w:cs="Consolas"/>
-                                <w:color w:val="FFFFFF" w:themeColor="background1"/>
-                                <w:sz w:val="19"/>
-                                <w:szCs w:val="19"/>
-                              </w:rPr>
-                              <w:t>returnUrl</w:t>
-                            </w:r>
-                            <w:proofErr w:type="spellEnd"/>
-                            <w:r>
-                              <w:rPr>
-                                <w:rFonts w:ascii="Consolas" w:hAnsi="Consolas" w:cs="Consolas"/>
-                                <w:color w:val="FFFFFF" w:themeColor="background1"/>
-                                <w:sz w:val="19"/>
-                                <w:szCs w:val="19"/>
-                              </w:rPr>
-                              <w:t xml:space="preserve"> = null)</w:t>
+                              <w:t xml:space="preserve">     public async Task&lt;IActionResult&gt; OnPostAsync(string returnUrl = null)</w:t>
                             </w:r>
                           </w:p>
                           <w:p>
@@ -12120,27 +11352,7 @@
                                 <w:sz w:val="19"/>
                                 <w:szCs w:val="19"/>
                               </w:rPr>
-                              <w:t xml:space="preserve">  var user = new </w:t>
-                            </w:r>
-                            <w:proofErr w:type="spellStart"/>
-                            <w:r>
-                              <w:rPr>
-                                <w:rFonts w:ascii="Consolas" w:hAnsi="Consolas" w:cs="Consolas"/>
-                                <w:color w:val="FFFFFF" w:themeColor="background1"/>
-                                <w:sz w:val="19"/>
-                                <w:szCs w:val="19"/>
-                              </w:rPr>
-                              <w:t>ApplicationUser</w:t>
-                            </w:r>
-                            <w:proofErr w:type="spellEnd"/>
-                            <w:r>
-                              <w:rPr>
-                                <w:rFonts w:ascii="Consolas" w:hAnsi="Consolas" w:cs="Consolas"/>
-                                <w:color w:val="FFFFFF" w:themeColor="background1"/>
-                                <w:sz w:val="19"/>
-                                <w:szCs w:val="19"/>
-                              </w:rPr>
-                              <w:t xml:space="preserve"> { </w:t>
+                              <w:t xml:space="preserve">  var user = new ApplicationUser { </w:t>
                             </w:r>
                           </w:p>
                           <w:p>
@@ -12163,47 +11375,7 @@
                                 <w:sz w:val="19"/>
                                 <w:szCs w:val="19"/>
                               </w:rPr>
-                              <w:t xml:space="preserve">                    </w:t>
-                            </w:r>
-                            <w:proofErr w:type="spellStart"/>
-                            <w:r>
-                              <w:rPr>
-                                <w:rFonts w:ascii="Consolas" w:hAnsi="Consolas" w:cs="Consolas"/>
-                                <w:color w:val="FFFFFF" w:themeColor="background1"/>
-                                <w:sz w:val="19"/>
-                                <w:szCs w:val="19"/>
-                              </w:rPr>
-                              <w:t>UserName</w:t>
-                            </w:r>
-                            <w:proofErr w:type="spellEnd"/>
-                            <w:r>
-                              <w:rPr>
-                                <w:rFonts w:ascii="Consolas" w:hAnsi="Consolas" w:cs="Consolas"/>
-                                <w:color w:val="FFFFFF" w:themeColor="background1"/>
-                                <w:sz w:val="19"/>
-                                <w:szCs w:val="19"/>
-                              </w:rPr>
-                              <w:t xml:space="preserve"> = </w:t>
-                            </w:r>
-                            <w:proofErr w:type="spellStart"/>
-                            <w:r>
-                              <w:rPr>
-                                <w:rFonts w:ascii="Consolas" w:hAnsi="Consolas" w:cs="Consolas"/>
-                                <w:color w:val="FFFFFF" w:themeColor="background1"/>
-                                <w:sz w:val="19"/>
-                                <w:szCs w:val="19"/>
-                              </w:rPr>
-                              <w:t>userName</w:t>
-                            </w:r>
-                            <w:proofErr w:type="spellEnd"/>
-                            <w:r>
-                              <w:rPr>
-                                <w:rFonts w:ascii="Consolas" w:hAnsi="Consolas" w:cs="Consolas"/>
-                                <w:color w:val="FFFFFF" w:themeColor="background1"/>
-                                <w:sz w:val="19"/>
-                                <w:szCs w:val="19"/>
-                              </w:rPr>
-                              <w:t>,</w:t>
+                              <w:t xml:space="preserve">                    UserName = userName,</w:t>
                             </w:r>
                           </w:p>
                           <w:p>
@@ -12226,27 +11398,7 @@
                                 <w:sz w:val="19"/>
                                 <w:szCs w:val="19"/>
                               </w:rPr>
-                              <w:t xml:space="preserve">                    Email = </w:t>
-                            </w:r>
-                            <w:proofErr w:type="spellStart"/>
-                            <w:r>
-                              <w:rPr>
-                                <w:rFonts w:ascii="Consolas" w:hAnsi="Consolas" w:cs="Consolas"/>
-                                <w:color w:val="FFFFFF" w:themeColor="background1"/>
-                                <w:sz w:val="19"/>
-                                <w:szCs w:val="19"/>
-                              </w:rPr>
-                              <w:t>Input.Email</w:t>
-                            </w:r>
-                            <w:proofErr w:type="spellEnd"/>
-                            <w:r>
-                              <w:rPr>
-                                <w:rFonts w:ascii="Consolas" w:hAnsi="Consolas" w:cs="Consolas"/>
-                                <w:color w:val="FFFFFF" w:themeColor="background1"/>
-                                <w:sz w:val="19"/>
-                                <w:szCs w:val="19"/>
-                              </w:rPr>
-                              <w:t>,</w:t>
+                              <w:t xml:space="preserve">                    Email = Input.Email,</w:t>
                             </w:r>
                           </w:p>
                           <w:p>
@@ -12269,27 +11421,7 @@
                                 <w:sz w:val="19"/>
                                 <w:szCs w:val="19"/>
                               </w:rPr>
-                              <w:t xml:space="preserve">                    FirstName = </w:t>
-                            </w:r>
-                            <w:proofErr w:type="spellStart"/>
-                            <w:r>
-                              <w:rPr>
-                                <w:rFonts w:ascii="Consolas" w:hAnsi="Consolas" w:cs="Consolas"/>
-                                <w:color w:val="FFFFFF" w:themeColor="background1"/>
-                                <w:sz w:val="19"/>
-                                <w:szCs w:val="19"/>
-                              </w:rPr>
-                              <w:t>Input.FirstName</w:t>
-                            </w:r>
-                            <w:proofErr w:type="spellEnd"/>
-                            <w:r>
-                              <w:rPr>
-                                <w:rFonts w:ascii="Consolas" w:hAnsi="Consolas" w:cs="Consolas"/>
-                                <w:color w:val="FFFFFF" w:themeColor="background1"/>
-                                <w:sz w:val="19"/>
-                                <w:szCs w:val="19"/>
-                              </w:rPr>
-                              <w:t>,</w:t>
+                              <w:t xml:space="preserve">                    FirstName = Input.FirstName,</w:t>
                             </w:r>
                           </w:p>
                           <w:p>
@@ -12335,27 +11467,7 @@
                                 <w:sz w:val="19"/>
                                 <w:szCs w:val="19"/>
                               </w:rPr>
-                              <w:t xml:space="preserve">                    </w:t>
-                            </w:r>
-                            <w:proofErr w:type="spellStart"/>
-                            <w:r>
-                              <w:rPr>
-                                <w:rFonts w:ascii="Consolas" w:hAnsi="Consolas" w:cs="Consolas"/>
-                                <w:color w:val="FFFFFF" w:themeColor="background1"/>
-                                <w:sz w:val="19"/>
-                                <w:szCs w:val="19"/>
-                              </w:rPr>
-                              <w:t>DefaultGym</w:t>
-                            </w:r>
-                            <w:proofErr w:type="spellEnd"/>
-                            <w:r>
-                              <w:rPr>
-                                <w:rFonts w:ascii="Consolas" w:hAnsi="Consolas" w:cs="Consolas"/>
-                                <w:color w:val="FFFFFF" w:themeColor="background1"/>
-                                <w:sz w:val="19"/>
-                                <w:szCs w:val="19"/>
-                              </w:rPr>
-                              <w:t xml:space="preserve"> = 1 </w:t>
+                              <w:t xml:space="preserve">                    DefaultGym = 1 </w:t>
                             </w:r>
                           </w:p>
                           <w:p>
@@ -13570,59 +12682,8 @@
                                 <w:sz w:val="19"/>
                                 <w:szCs w:val="19"/>
                               </w:rPr>
-                              <w:t xml:space="preserve">                var </w:t>
+                              <w:t xml:space="preserve">                var userName = Input.Email;</w:t>
                             </w:r>
-                            <w:proofErr w:type="spellStart"/>
-                            <w:r>
-                              <w:rPr>
-                                <w:rFonts w:ascii="Consolas" w:hAnsi="Consolas" w:cs="Consolas"/>
-                                <w:color w:val="F2F2F2" w:themeColor="background1" w:themeShade="F2"/>
-                                <w:sz w:val="19"/>
-                                <w:szCs w:val="19"/>
-                              </w:rPr>
-                              <w:t>userName</w:t>
-                            </w:r>
-                            <w:proofErr w:type="spellEnd"/>
-                            <w:r>
-                              <w:rPr>
-                                <w:rFonts w:ascii="Consolas" w:hAnsi="Consolas" w:cs="Consolas"/>
-                                <w:color w:val="F2F2F2" w:themeColor="background1" w:themeShade="F2"/>
-                                <w:sz w:val="19"/>
-                                <w:szCs w:val="19"/>
-                              </w:rPr>
-                              <w:t xml:space="preserve"> = </w:t>
-                            </w:r>
-                            <w:proofErr w:type="spellStart"/>
-                            <w:r>
-                              <w:rPr>
-                                <w:rFonts w:ascii="Consolas" w:hAnsi="Consolas" w:cs="Consolas"/>
-                                <w:color w:val="F2F2F2" w:themeColor="background1" w:themeShade="F2"/>
-                                <w:sz w:val="19"/>
-                                <w:szCs w:val="19"/>
-                              </w:rPr>
-                              <w:t>Input.</w:t>
-                            </w:r>
-                            <w:proofErr w:type="gramStart"/>
-                            <w:r>
-                              <w:rPr>
-                                <w:rFonts w:ascii="Consolas" w:hAnsi="Consolas" w:cs="Consolas"/>
-                                <w:color w:val="F2F2F2" w:themeColor="background1" w:themeShade="F2"/>
-                                <w:sz w:val="19"/>
-                                <w:szCs w:val="19"/>
-                              </w:rPr>
-                              <w:t>Email</w:t>
-                            </w:r>
-                            <w:proofErr w:type="spellEnd"/>
-                            <w:r>
-                              <w:rPr>
-                                <w:rFonts w:ascii="Consolas" w:hAnsi="Consolas" w:cs="Consolas"/>
-                                <w:color w:val="F2F2F2" w:themeColor="background1" w:themeShade="F2"/>
-                                <w:sz w:val="19"/>
-                                <w:szCs w:val="19"/>
-                              </w:rPr>
-                              <w:t>;</w:t>
-                            </w:r>
-                            <w:proofErr w:type="gramEnd"/>
                           </w:p>
                           <w:p>
                             <w:pPr>
@@ -13644,49 +12705,7 @@
                                 <w:sz w:val="19"/>
                                 <w:szCs w:val="19"/>
                               </w:rPr>
-                              <w:t xml:space="preserve">                if (</w:t>
-                            </w:r>
-                            <w:proofErr w:type="spellStart"/>
-                            <w:proofErr w:type="gramStart"/>
-                            <w:r>
-                              <w:rPr>
-                                <w:rFonts w:ascii="Consolas" w:hAnsi="Consolas" w:cs="Consolas"/>
-                                <w:color w:val="F2F2F2" w:themeColor="background1" w:themeShade="F2"/>
-                                <w:sz w:val="19"/>
-                                <w:szCs w:val="19"/>
-                              </w:rPr>
-                              <w:t>IsValidEmail</w:t>
-                            </w:r>
-                            <w:proofErr w:type="spellEnd"/>
-                            <w:r>
-                              <w:rPr>
-                                <w:rFonts w:ascii="Consolas" w:hAnsi="Consolas" w:cs="Consolas"/>
-                                <w:color w:val="F2F2F2" w:themeColor="background1" w:themeShade="F2"/>
-                                <w:sz w:val="19"/>
-                                <w:szCs w:val="19"/>
-                              </w:rPr>
-                              <w:t>(</w:t>
-                            </w:r>
-                            <w:proofErr w:type="spellStart"/>
-                            <w:proofErr w:type="gramEnd"/>
-                            <w:r>
-                              <w:rPr>
-                                <w:rFonts w:ascii="Consolas" w:hAnsi="Consolas" w:cs="Consolas"/>
-                                <w:color w:val="F2F2F2" w:themeColor="background1" w:themeShade="F2"/>
-                                <w:sz w:val="19"/>
-                                <w:szCs w:val="19"/>
-                              </w:rPr>
-                              <w:t>Input.Email</w:t>
-                            </w:r>
-                            <w:proofErr w:type="spellEnd"/>
-                            <w:r>
-                              <w:rPr>
-                                <w:rFonts w:ascii="Consolas" w:hAnsi="Consolas" w:cs="Consolas"/>
-                                <w:color w:val="F2F2F2" w:themeColor="background1" w:themeShade="F2"/>
-                                <w:sz w:val="19"/>
-                                <w:szCs w:val="19"/>
-                              </w:rPr>
-                              <w:t>))</w:t>
+                              <w:t xml:space="preserve">                if (IsValidEmail(Input.Email))</w:t>
                             </w:r>
                           </w:p>
                           <w:p>
@@ -13732,50 +12751,8 @@
                                 <w:sz w:val="19"/>
                                 <w:szCs w:val="19"/>
                               </w:rPr>
-                              <w:t xml:space="preserve">                    var user = await _</w:t>
+                              <w:t xml:space="preserve">                    var user = await _userManager.FindByEmailAsync(Input.Email);</w:t>
                             </w:r>
-                            <w:proofErr w:type="spellStart"/>
-                            <w:r>
-                              <w:rPr>
-                                <w:rFonts w:ascii="Consolas" w:hAnsi="Consolas" w:cs="Consolas"/>
-                                <w:color w:val="F2F2F2" w:themeColor="background1" w:themeShade="F2"/>
-                                <w:sz w:val="19"/>
-                                <w:szCs w:val="19"/>
-                              </w:rPr>
-                              <w:t>userManager.FindByEmailAsync</w:t>
-                            </w:r>
-                            <w:proofErr w:type="spellEnd"/>
-                            <w:r>
-                              <w:rPr>
-                                <w:rFonts w:ascii="Consolas" w:hAnsi="Consolas" w:cs="Consolas"/>
-                                <w:color w:val="F2F2F2" w:themeColor="background1" w:themeShade="F2"/>
-                                <w:sz w:val="19"/>
-                                <w:szCs w:val="19"/>
-                              </w:rPr>
-                              <w:t>(</w:t>
-                            </w:r>
-                            <w:proofErr w:type="spellStart"/>
-                            <w:r>
-                              <w:rPr>
-                                <w:rFonts w:ascii="Consolas" w:hAnsi="Consolas" w:cs="Consolas"/>
-                                <w:color w:val="F2F2F2" w:themeColor="background1" w:themeShade="F2"/>
-                                <w:sz w:val="19"/>
-                                <w:szCs w:val="19"/>
-                              </w:rPr>
-                              <w:t>Input.Email</w:t>
-                            </w:r>
-                            <w:proofErr w:type="spellEnd"/>
-                            <w:proofErr w:type="gramStart"/>
-                            <w:r>
-                              <w:rPr>
-                                <w:rFonts w:ascii="Consolas" w:hAnsi="Consolas" w:cs="Consolas"/>
-                                <w:color w:val="F2F2F2" w:themeColor="background1" w:themeShade="F2"/>
-                                <w:sz w:val="19"/>
-                                <w:szCs w:val="19"/>
-                              </w:rPr>
-                              <w:t>);</w:t>
-                            </w:r>
-                            <w:proofErr w:type="gramEnd"/>
                           </w:p>
                           <w:p>
                             <w:pPr>
@@ -13797,27 +12774,7 @@
                                 <w:sz w:val="19"/>
                                 <w:szCs w:val="19"/>
                               </w:rPr>
-                              <w:t xml:space="preserve">                    if (</w:t>
-                            </w:r>
-                            <w:proofErr w:type="gramStart"/>
-                            <w:r>
-                              <w:rPr>
-                                <w:rFonts w:ascii="Consolas" w:hAnsi="Consolas" w:cs="Consolas"/>
-                                <w:color w:val="F2F2F2" w:themeColor="background1" w:themeShade="F2"/>
-                                <w:sz w:val="19"/>
-                                <w:szCs w:val="19"/>
-                              </w:rPr>
-                              <w:t>user !</w:t>
-                            </w:r>
-                            <w:proofErr w:type="gramEnd"/>
-                            <w:r>
-                              <w:rPr>
-                                <w:rFonts w:ascii="Consolas" w:hAnsi="Consolas" w:cs="Consolas"/>
-                                <w:color w:val="F2F2F2" w:themeColor="background1" w:themeShade="F2"/>
-                                <w:sz w:val="19"/>
-                                <w:szCs w:val="19"/>
-                              </w:rPr>
-                              <w:t>= null)</w:t>
+                              <w:t xml:space="preserve">                    if (user != null)</w:t>
                             </w:r>
                           </w:p>
                           <w:p>
@@ -13863,49 +12820,7 @@
                                 <w:sz w:val="19"/>
                                 <w:szCs w:val="19"/>
                               </w:rPr>
-                              <w:t xml:space="preserve">                        </w:t>
-                            </w:r>
-                            <w:proofErr w:type="spellStart"/>
-                            <w:r>
-                              <w:rPr>
-                                <w:rFonts w:ascii="Consolas" w:hAnsi="Consolas" w:cs="Consolas"/>
-                                <w:color w:val="F2F2F2" w:themeColor="background1" w:themeShade="F2"/>
-                                <w:sz w:val="19"/>
-                                <w:szCs w:val="19"/>
-                              </w:rPr>
-                              <w:t>userName</w:t>
-                            </w:r>
-                            <w:proofErr w:type="spellEnd"/>
-                            <w:r>
-                              <w:rPr>
-                                <w:rFonts w:ascii="Consolas" w:hAnsi="Consolas" w:cs="Consolas"/>
-                                <w:color w:val="F2F2F2" w:themeColor="background1" w:themeShade="F2"/>
-                                <w:sz w:val="19"/>
-                                <w:szCs w:val="19"/>
-                              </w:rPr>
-                              <w:t xml:space="preserve"> = </w:t>
-                            </w:r>
-                            <w:proofErr w:type="spellStart"/>
-                            <w:proofErr w:type="gramStart"/>
-                            <w:r>
-                              <w:rPr>
-                                <w:rFonts w:ascii="Consolas" w:hAnsi="Consolas" w:cs="Consolas"/>
-                                <w:color w:val="F2F2F2" w:themeColor="background1" w:themeShade="F2"/>
-                                <w:sz w:val="19"/>
-                                <w:szCs w:val="19"/>
-                              </w:rPr>
-                              <w:t>user.UserName</w:t>
-                            </w:r>
-                            <w:proofErr w:type="spellEnd"/>
-                            <w:proofErr w:type="gramEnd"/>
-                            <w:r>
-                              <w:rPr>
-                                <w:rFonts w:ascii="Consolas" w:hAnsi="Consolas" w:cs="Consolas"/>
-                                <w:color w:val="F2F2F2" w:themeColor="background1" w:themeShade="F2"/>
-                                <w:sz w:val="19"/>
-                                <w:szCs w:val="19"/>
-                              </w:rPr>
-                              <w:t>;</w:t>
+                              <w:t xml:space="preserve">                        userName = user.UserName;</w:t>
                             </w:r>
                           </w:p>
                           <w:p>
@@ -14413,24 +13328,11 @@
         </w:numPr>
       </w:pPr>
       <w:r>
-        <w:t xml:space="preserve">Every page is designed to use one universal Layout page which assists with avoiding </w:t>
-      </w:r>
-      <w:proofErr w:type="gramStart"/>
-      <w:r>
-        <w:t>to have</w:t>
-      </w:r>
-      <w:proofErr w:type="gramEnd"/>
-      <w:r>
-        <w:t xml:space="preserve"> to rewrite code for default elements that should appear on all pages, such as the background colour, and the back navigation.</w:t>
-      </w:r>
-      <w:r>
-        <w:t xml:space="preserve"> In _</w:t>
-      </w:r>
-      <w:proofErr w:type="spellStart"/>
-      <w:r>
-        <w:t>Layout.cshtml</w:t>
-      </w:r>
-      <w:proofErr w:type="spellEnd"/>
+        <w:t>Every page is designed to use one universal Layout page which assists with avoiding to have to rewrite code for default elements that should appear on all pages, such as the background colour, and the back navigation.</w:t>
+      </w:r>
+      <w:r>
+        <w:t xml:space="preserve"> In _Layout.cshtml</w:t>
+      </w:r>
     </w:p>
     <w:p/>
     <w:p/>
@@ -14523,47 +13425,7 @@
                                 <w:sz w:val="19"/>
                                 <w:szCs w:val="19"/>
                               </w:rPr>
-                              <w:t xml:space="preserve">&lt;html </w:t>
-                            </w:r>
-                            <w:proofErr w:type="spellStart"/>
-                            <w:r>
-                              <w:rPr>
-                                <w:rFonts w:ascii="Consolas" w:hAnsi="Consolas" w:cs="Consolas"/>
-                                <w:color w:val="F2F2F2" w:themeColor="background1" w:themeShade="F2"/>
-                                <w:sz w:val="19"/>
-                                <w:szCs w:val="19"/>
-                              </w:rPr>
-                              <w:t>lang</w:t>
-                            </w:r>
-                            <w:proofErr w:type="spellEnd"/>
-                            <w:r>
-                              <w:rPr>
-                                <w:rFonts w:ascii="Consolas" w:hAnsi="Consolas" w:cs="Consolas"/>
-                                <w:color w:val="F2F2F2" w:themeColor="background1" w:themeShade="F2"/>
-                                <w:sz w:val="19"/>
-                                <w:szCs w:val="19"/>
-                              </w:rPr>
-                              <w:t>="</w:t>
-                            </w:r>
-                            <w:proofErr w:type="spellStart"/>
-                            <w:r>
-                              <w:rPr>
-                                <w:rFonts w:ascii="Consolas" w:hAnsi="Consolas" w:cs="Consolas"/>
-                                <w:color w:val="F2F2F2" w:themeColor="background1" w:themeShade="F2"/>
-                                <w:sz w:val="19"/>
-                                <w:szCs w:val="19"/>
-                              </w:rPr>
-                              <w:t>en</w:t>
-                            </w:r>
-                            <w:proofErr w:type="spellEnd"/>
-                            <w:r>
-                              <w:rPr>
-                                <w:rFonts w:ascii="Consolas" w:hAnsi="Consolas" w:cs="Consolas"/>
-                                <w:color w:val="F2F2F2" w:themeColor="background1" w:themeShade="F2"/>
-                                <w:sz w:val="19"/>
-                                <w:szCs w:val="19"/>
-                              </w:rPr>
-                              <w:t>"&gt;</w:t>
+                              <w:t>&lt;html lang="en"&gt;</w:t>
                             </w:r>
                           </w:p>
                           <w:p>
@@ -14697,27 +13559,7 @@
                                 <w:sz w:val="19"/>
                                 <w:szCs w:val="19"/>
                               </w:rPr>
-                              <w:t>&lt;a class="navbar-brand" asp-area="" asp-controller="Home" asp-action="Index"&gt;</w:t>
-                            </w:r>
-                            <w:proofErr w:type="spellStart"/>
-                            <w:r>
-                              <w:rPr>
-                                <w:rFonts w:ascii="Consolas" w:hAnsi="Consolas" w:cs="Consolas"/>
-                                <w:color w:val="F2F2F2" w:themeColor="background1" w:themeShade="F2"/>
-                                <w:sz w:val="19"/>
-                                <w:szCs w:val="19"/>
-                              </w:rPr>
-                              <w:t>GYMPass</w:t>
-                            </w:r>
-                            <w:proofErr w:type="spellEnd"/>
-                            <w:r>
-                              <w:rPr>
-                                <w:rFonts w:ascii="Consolas" w:hAnsi="Consolas" w:cs="Consolas"/>
-                                <w:color w:val="F2F2F2" w:themeColor="background1" w:themeShade="F2"/>
-                                <w:sz w:val="19"/>
-                                <w:szCs w:val="19"/>
-                              </w:rPr>
-                              <w:t>&lt;/a&gt;</w:t>
+                              <w:t>&lt;a class="navbar-brand" asp-area="" asp-controller="Home" asp-action="Index"&gt;GYMPass&lt;/a&gt;</w:t>
                             </w:r>
                             <w:r>
                               <w:rPr>
@@ -14916,27 +13758,7 @@
                                 <w:sz w:val="19"/>
                                 <w:szCs w:val="19"/>
                               </w:rPr>
-                              <w:t xml:space="preserve">// this calls every other </w:t>
-                            </w:r>
-                            <w:proofErr w:type="gramStart"/>
-                            <w:r>
-                              <w:rPr>
-                                <w:rFonts w:ascii="Consolas" w:hAnsi="Consolas" w:cs="Consolas"/>
-                                <w:color w:val="F2F2F2" w:themeColor="background1" w:themeShade="F2"/>
-                                <w:sz w:val="19"/>
-                                <w:szCs w:val="19"/>
-                              </w:rPr>
-                              <w:t>pages</w:t>
-                            </w:r>
-                            <w:proofErr w:type="gramEnd"/>
-                            <w:r>
-                              <w:rPr>
-                                <w:rFonts w:ascii="Consolas" w:hAnsi="Consolas" w:cs="Consolas"/>
-                                <w:color w:val="F2F2F2" w:themeColor="background1" w:themeShade="F2"/>
-                                <w:sz w:val="19"/>
-                                <w:szCs w:val="19"/>
-                              </w:rPr>
-                              <w:t xml:space="preserve"> html and renders it</w:t>
+                              <w:t>// this calls every other pages html and renders it</w:t>
                             </w:r>
                           </w:p>
                           <w:p>
@@ -14971,7 +13793,6 @@
                               </w:rPr>
                               <w:t>@</w:t>
                             </w:r>
-                            <w:proofErr w:type="gramStart"/>
                             <w:r>
                               <w:rPr>
                                 <w:rFonts w:ascii="Consolas" w:hAnsi="Consolas" w:cs="Consolas"/>
@@ -14979,17 +13800,7 @@
                                 <w:sz w:val="19"/>
                                 <w:szCs w:val="19"/>
                               </w:rPr>
-                              <w:t>RenderBody(</w:t>
-                            </w:r>
-                            <w:proofErr w:type="gramEnd"/>
-                            <w:r>
-                              <w:rPr>
-                                <w:rFonts w:ascii="Consolas" w:hAnsi="Consolas" w:cs="Consolas"/>
-                                <w:color w:val="F2F2F2" w:themeColor="background1" w:themeShade="F2"/>
-                                <w:sz w:val="19"/>
-                                <w:szCs w:val="19"/>
-                              </w:rPr>
-                              <w:t>)</w:t>
+                              <w:t>RenderBody()</w:t>
                             </w:r>
                           </w:p>
                           <w:p>
@@ -15928,7 +14739,7 @@
     <w:p/>
     <w:p/>
     <w:sectPr>
-      <w:headerReference w:type="default" r:id="rId8"/>
+      <w:headerReference w:type="default" r:id="rId9"/>
       <w:pgSz w:w="11906" w:h="16838"/>
       <w:pgMar w:top="1440" w:right="1440" w:bottom="1440" w:left="1440" w:header="708" w:footer="708" w:gutter="0"/>
       <w:pgBorders w:offsetFrom="page">

</xml_diff>

<commit_message>
Updated migrations, and removed previous migration snapshots.
</commit_message>
<xml_diff>
--- a/Documentation/CROWD SENSOR GYM - Plan.docx
+++ b/Documentation/CROWD SENSOR GYM - Plan.docx
@@ -9140,6 +9140,13 @@
           <w:szCs w:val="24"/>
         </w:rPr>
       </w:pPr>
+      <w:r>
+        <w:rPr>
+          <w:sz w:val="24"/>
+          <w:szCs w:val="24"/>
+        </w:rPr>
+        <w:t>Optional reset everything at midnight every day, look into automated postman or alternative automated requests being sent to dedicated controller so we can set everything to false, when this request executes.</w:t>
+      </w:r>
     </w:p>
     <w:p>
       <w:pPr>
@@ -9550,6 +9557,7 @@
         </w:numPr>
       </w:pPr>
       <w:r>
+        <w:lastRenderedPageBreak/>
         <w:t>Get three users to enter the gym, show database reflect number of people in the gym to reach 3, when one person clicks the button to leave the gym</w:t>
       </w:r>
     </w:p>
@@ -9562,7 +9570,6 @@
         </w:numPr>
       </w:pPr>
       <w:r>
-        <w:lastRenderedPageBreak/>
         <w:t>Check that we only show access scanning and access granted/denied when entering and not when leaving</w:t>
       </w:r>
     </w:p>

</xml_diff>

<commit_message>
Setting up log workout.
</commit_message>
<xml_diff>
--- a/Documentation/CROWD SENSOR GYM - Plan.docx
+++ b/Documentation/CROWD SENSOR GYM - Plan.docx
@@ -8714,7 +8714,49 @@
           <w:sz w:val="24"/>
           <w:szCs w:val="24"/>
         </w:rPr>
-        <w:t xml:space="preserve">Have </w:t>
+        <w:t>The open/close door lock will only have a text box that shows door open or doors closed below i</w:t>
+      </w:r>
+      <w:r>
+        <w:rPr>
+          <w:sz w:val="24"/>
+          <w:szCs w:val="24"/>
+        </w:rPr>
+        <w:t>n i</w:t>
+      </w:r>
+      <w:r>
+        <w:rPr>
+          <w:sz w:val="24"/>
+          <w:szCs w:val="24"/>
+        </w:rPr>
+        <w:t>t initially, will later look</w:t>
+      </w:r>
+      <w:r>
+        <w:rPr>
+          <w:sz w:val="24"/>
+          <w:szCs w:val="24"/>
+        </w:rPr>
+        <w:t>-</w:t>
+      </w:r>
+      <w:r>
+        <w:rPr>
+          <w:sz w:val="24"/>
+          <w:szCs w:val="24"/>
+        </w:rPr>
+        <w:t>into making shape dynamically interchange between an opened lock icon and a closed lock icon</w:t>
+      </w:r>
+      <w:r>
+        <w:rPr>
+          <w:sz w:val="24"/>
+          <w:szCs w:val="24"/>
+        </w:rPr>
+        <w:t xml:space="preserve"> as per door status</w:t>
+      </w:r>
+      <w:r>
+        <w:rPr>
+          <w:sz w:val="24"/>
+          <w:szCs w:val="24"/>
+        </w:rPr>
+        <w:t>.</w:t>
       </w:r>
     </w:p>
     <w:p>
@@ -8734,42 +8776,49 @@
           <w:sz w:val="24"/>
           <w:szCs w:val="24"/>
         </w:rPr>
-        <w:t>The open/close door lock will only have a text box that shows door open or doors closed below i</w:t>
-      </w:r>
-      <w:r>
-        <w:rPr>
-          <w:sz w:val="24"/>
-          <w:szCs w:val="24"/>
-        </w:rPr>
-        <w:t>n i</w:t>
-      </w:r>
-      <w:r>
-        <w:rPr>
-          <w:sz w:val="24"/>
-          <w:szCs w:val="24"/>
-        </w:rPr>
-        <w:t>t initially, will later look</w:t>
-      </w:r>
-      <w:r>
-        <w:rPr>
-          <w:sz w:val="24"/>
-          <w:szCs w:val="24"/>
-        </w:rPr>
-        <w:t>-</w:t>
-      </w:r>
-      <w:r>
-        <w:rPr>
-          <w:sz w:val="24"/>
-          <w:szCs w:val="24"/>
-        </w:rPr>
-        <w:t>into making shape dynamically interchange between an opened lock icon and a closed lock icon</w:t>
-      </w:r>
-      <w:r>
-        <w:rPr>
-          <w:sz w:val="24"/>
-          <w:szCs w:val="24"/>
-        </w:rPr>
-        <w:t xml:space="preserve"> as per door status</w:t>
+        <w:t>If we implement facial recognition</w:t>
+      </w:r>
+      <w:r>
+        <w:rPr>
+          <w:sz w:val="24"/>
+          <w:szCs w:val="24"/>
+        </w:rPr>
+        <w:t xml:space="preserve"> later</w:t>
+      </w:r>
+      <w:r>
+        <w:rPr>
+          <w:sz w:val="24"/>
+          <w:szCs w:val="24"/>
+        </w:rPr>
+        <w:t xml:space="preserve">, we will show door open or door closed based on result of facial recognition </w:t>
+      </w:r>
+      <w:r>
+        <w:rPr>
+          <w:sz w:val="24"/>
+          <w:szCs w:val="24"/>
+        </w:rPr>
+        <w:t>scan results</w:t>
+      </w:r>
+      <w:r>
+        <w:rPr>
+          <w:sz w:val="24"/>
+          <w:szCs w:val="24"/>
+        </w:rPr>
+        <w:t xml:space="preserve"> of our web camera.</w:t>
+      </w:r>
+      <w:r>
+        <w:rPr>
+          <w:sz w:val="24"/>
+          <w:szCs w:val="24"/>
+        </w:rPr>
+        <w:t xml:space="preserve"> Clicking the lock button will activate the facial recognition scan</w:t>
+      </w:r>
+      <w:r>
+        <w:rPr>
+          <w:sz w:val="24"/>
+          <w:szCs w:val="24"/>
+        </w:rPr>
+        <w:t>ner</w:t>
       </w:r>
       <w:r>
         <w:rPr>
@@ -8777,6 +8826,69 @@
           <w:szCs w:val="24"/>
         </w:rPr>
         <w:t>.</w:t>
+      </w:r>
+      <w:r>
+        <w:rPr>
+          <w:sz w:val="24"/>
+          <w:szCs w:val="24"/>
+        </w:rPr>
+        <w:t xml:space="preserve"> (This way</w:t>
+      </w:r>
+      <w:r>
+        <w:rPr>
+          <w:sz w:val="24"/>
+          <w:szCs w:val="24"/>
+        </w:rPr>
+        <w:t xml:space="preserve"> is</w:t>
+      </w:r>
+      <w:r>
+        <w:rPr>
+          <w:sz w:val="24"/>
+          <w:szCs w:val="24"/>
+        </w:rPr>
+        <w:t xml:space="preserve"> even better so we can prevent </w:t>
+      </w:r>
+      <w:r>
+        <w:rPr>
+          <w:sz w:val="24"/>
+          <w:szCs w:val="24"/>
+        </w:rPr>
+        <w:t xml:space="preserve">misuse of </w:t>
+      </w:r>
+      <w:r>
+        <w:rPr>
+          <w:sz w:val="24"/>
+          <w:szCs w:val="24"/>
+        </w:rPr>
+        <w:t>open-door</w:t>
+      </w:r>
+      <w:r>
+        <w:rPr>
+          <w:sz w:val="24"/>
+          <w:szCs w:val="24"/>
+        </w:rPr>
+        <w:t xml:space="preserve"> functionality</w:t>
+      </w:r>
+      <w:r>
+        <w:rPr>
+          <w:sz w:val="24"/>
+          <w:szCs w:val="24"/>
+        </w:rPr>
+        <w:t>, being &lt; 10m also being a consideration</w:t>
+      </w:r>
+      <w:r>
+        <w:rPr>
+          <w:sz w:val="24"/>
+          <w:szCs w:val="24"/>
+        </w:rPr>
+        <w:t xml:space="preserve"> to enable open door</w:t>
+      </w:r>
+      <w:r>
+        <w:rPr>
+          <w:sz w:val="24"/>
+          <w:szCs w:val="24"/>
+        </w:rPr>
+        <w:t>.)</w:t>
       </w:r>
     </w:p>
     <w:p>
@@ -8796,119 +8908,7 @@
           <w:sz w:val="24"/>
           <w:szCs w:val="24"/>
         </w:rPr>
-        <w:t>If we implement facial recognition</w:t>
-      </w:r>
-      <w:r>
-        <w:rPr>
-          <w:sz w:val="24"/>
-          <w:szCs w:val="24"/>
-        </w:rPr>
-        <w:t xml:space="preserve"> later</w:t>
-      </w:r>
-      <w:r>
-        <w:rPr>
-          <w:sz w:val="24"/>
-          <w:szCs w:val="24"/>
-        </w:rPr>
-        <w:t xml:space="preserve">, we will show door open or door closed based on result of facial recognition </w:t>
-      </w:r>
-      <w:r>
-        <w:rPr>
-          <w:sz w:val="24"/>
-          <w:szCs w:val="24"/>
-        </w:rPr>
-        <w:t>scan results</w:t>
-      </w:r>
-      <w:r>
-        <w:rPr>
-          <w:sz w:val="24"/>
-          <w:szCs w:val="24"/>
-        </w:rPr>
-        <w:t xml:space="preserve"> of our web camera.</w:t>
-      </w:r>
-      <w:r>
-        <w:rPr>
-          <w:sz w:val="24"/>
-          <w:szCs w:val="24"/>
-        </w:rPr>
-        <w:t xml:space="preserve"> Clicking the lock button will activate the facial recognition scan</w:t>
-      </w:r>
-      <w:r>
-        <w:rPr>
-          <w:sz w:val="24"/>
-          <w:szCs w:val="24"/>
-        </w:rPr>
-        <w:t>ner</w:t>
-      </w:r>
-      <w:r>
-        <w:rPr>
-          <w:sz w:val="24"/>
-          <w:szCs w:val="24"/>
-        </w:rPr>
-        <w:t>.</w:t>
-      </w:r>
-      <w:r>
-        <w:rPr>
-          <w:sz w:val="24"/>
-          <w:szCs w:val="24"/>
-        </w:rPr>
-        <w:t xml:space="preserve"> (This way</w:t>
-      </w:r>
-      <w:r>
-        <w:rPr>
-          <w:sz w:val="24"/>
-          <w:szCs w:val="24"/>
-        </w:rPr>
-        <w:t xml:space="preserve"> is</w:t>
-      </w:r>
-      <w:r>
-        <w:rPr>
-          <w:sz w:val="24"/>
-          <w:szCs w:val="24"/>
-        </w:rPr>
-        <w:t xml:space="preserve"> even better so we can prevent </w:t>
-      </w:r>
-      <w:r>
-        <w:rPr>
-          <w:sz w:val="24"/>
-          <w:szCs w:val="24"/>
-        </w:rPr>
-        <w:t xml:space="preserve">misuse of </w:t>
-      </w:r>
-      <w:r>
-        <w:rPr>
-          <w:sz w:val="24"/>
-          <w:szCs w:val="24"/>
-        </w:rPr>
-        <w:t>open-door</w:t>
-      </w:r>
-      <w:r>
-        <w:rPr>
-          <w:sz w:val="24"/>
-          <w:szCs w:val="24"/>
-        </w:rPr>
-        <w:t xml:space="preserve"> functionality</w:t>
-      </w:r>
-      <w:r>
-        <w:rPr>
-          <w:sz w:val="24"/>
-          <w:szCs w:val="24"/>
-        </w:rPr>
-        <w:t>, being &lt; 10m also being a consideration</w:t>
-      </w:r>
-      <w:r>
-        <w:rPr>
-          <w:sz w:val="24"/>
-          <w:szCs w:val="24"/>
-        </w:rPr>
-        <w:t xml:space="preserve"> to enable open door</w:t>
-      </w:r>
-      <w:r>
-        <w:rPr>
-          <w:sz w:val="24"/>
-          <w:szCs w:val="24"/>
-        </w:rPr>
-        <w:t>.)</w:t>
+        <w:t>Opacity on current page goes down when nav button is pressed.</w:t>
       </w:r>
     </w:p>
     <w:p>
@@ -8928,7 +8928,7 @@
           <w:sz w:val="24"/>
           <w:szCs w:val="24"/>
         </w:rPr>
-        <w:t>Opacity on current page goes down when nav button is pressed.</w:t>
+        <w:t>Change Gyms can only select a gym you are registered to.</w:t>
       </w:r>
     </w:p>
     <w:p>
@@ -8948,7 +8948,23 @@
           <w:sz w:val="24"/>
           <w:szCs w:val="24"/>
         </w:rPr>
-        <w:t>Change Gyms can only select a gym you are registered to.</w:t>
+        <w:t>For our presentation only change gym drop down list will have drop down items</w:t>
+      </w:r>
+    </w:p>
+    <w:p>
+      <w:pPr>
+        <w:pStyle w:val="ListParagraph"/>
+        <w:rPr>
+          <w:sz w:val="24"/>
+          <w:szCs w:val="24"/>
+        </w:rPr>
+      </w:pPr>
+      <w:r>
+        <w:rPr>
+          <w:sz w:val="24"/>
+          <w:szCs w:val="24"/>
+        </w:rPr>
+        <w:t>(we will make 3 registered users, one registered to two sample gyms who will have both gyms available on the drop-down list. One user with only one gym registered, who can see only that one, and one with none, who will have no gyms to select).</w:t>
       </w:r>
     </w:p>
     <w:p>
@@ -8968,23 +8984,7 @@
           <w:sz w:val="24"/>
           <w:szCs w:val="24"/>
         </w:rPr>
-        <w:t>For our presentation only change gym drop down list will have drop down items</w:t>
-      </w:r>
-    </w:p>
-    <w:p>
-      <w:pPr>
-        <w:pStyle w:val="ListParagraph"/>
-        <w:rPr>
-          <w:sz w:val="24"/>
-          <w:szCs w:val="24"/>
-        </w:rPr>
-      </w:pPr>
-      <w:r>
-        <w:rPr>
-          <w:sz w:val="24"/>
-          <w:szCs w:val="24"/>
-        </w:rPr>
-        <w:t>(we will make 3 registered users, one registered to two sample gyms who will have both gyms available on the drop-down list. One user with only one gym registered, who can see only that one, and one with none, who will have no gyms to select).</w:t>
+        <w:t>Page refreshes every 10 mins to refresh data</w:t>
       </w:r>
     </w:p>
     <w:p>
@@ -9004,7 +9004,21 @@
           <w:sz w:val="24"/>
           <w:szCs w:val="24"/>
         </w:rPr>
-        <w:t>Page refreshes every 10 mins to refresh data</w:t>
+        <w:t xml:space="preserve">Website is being developed to suit iPhone </w:t>
+      </w:r>
+      <w:r>
+        <w:rPr>
+          <w:sz w:val="24"/>
+          <w:szCs w:val="24"/>
+        </w:rPr>
+        <w:t>X</w:t>
+      </w:r>
+      <w:r>
+        <w:rPr>
+          <w:sz w:val="24"/>
+          <w:szCs w:val="24"/>
+        </w:rPr>
+        <w:t xml:space="preserve"> as it is currently the most used phone</w:t>
       </w:r>
     </w:p>
     <w:p>
@@ -9024,7 +9038,7 @@
           <w:sz w:val="24"/>
           <w:szCs w:val="24"/>
         </w:rPr>
-        <w:t>Website is being developed to suit iPhone 7 as it is currently the most used phone</w:t>
+        <w:t>- Averages for gym numbers are automatically calculated based on monthly data.</w:t>
       </w:r>
     </w:p>
     <w:p>
@@ -9044,7 +9058,7 @@
           <w:sz w:val="24"/>
           <w:szCs w:val="24"/>
         </w:rPr>
-        <w:t>- Averages for gym numbers are automatically calculated based on monthly data.</w:t>
+        <w:t xml:space="preserve">How long will your gym session last? </w:t>
       </w:r>
     </w:p>
     <w:p>
@@ -9064,7 +9078,7 @@
           <w:sz w:val="24"/>
           <w:szCs w:val="24"/>
         </w:rPr>
-        <w:t xml:space="preserve">How long will your gym session last? </w:t>
+        <w:t>20mins  40mins  1h     1h30mins       2h     More than 2h</w:t>
       </w:r>
     </w:p>
     <w:p>
@@ -9084,7 +9098,7 @@
           <w:sz w:val="24"/>
           <w:szCs w:val="24"/>
         </w:rPr>
-        <w:t>20mins  40mins  1h     1h30mins       2h     More than 2h</w:t>
+        <w:t>What area will you be using? (This is multioption)</w:t>
       </w:r>
     </w:p>
     <w:p>
@@ -9105,26 +9119,6 @@
           <w:szCs w:val="24"/>
         </w:rPr>
         <w:lastRenderedPageBreak/>
-        <w:t>What area will you be using? (This is multioption)</w:t>
-      </w:r>
-    </w:p>
-    <w:p>
-      <w:pPr>
-        <w:pStyle w:val="ListParagraph"/>
-        <w:numPr>
-          <w:ilvl w:val="0"/>
-          <w:numId w:val="1"/>
-        </w:numPr>
-        <w:rPr>
-          <w:sz w:val="24"/>
-          <w:szCs w:val="24"/>
-        </w:rPr>
-      </w:pPr>
-      <w:r>
-        <w:rPr>
-          <w:sz w:val="24"/>
-          <w:szCs w:val="24"/>
-        </w:rPr>
         <w:t>Dumbbell area       Weights     Cardio area (bicycle, treadmill)        Mat area</w:t>
       </w:r>
     </w:p>

</xml_diff>

<commit_message>
Succeded in saving the things clients will train.
</commit_message>
<xml_diff>
--- a/Documentation/CROWD SENSOR GYM - Plan.docx
+++ b/Documentation/CROWD SENSOR GYM - Plan.docx
@@ -3637,7 +3637,7 @@
                                     <pic:cNvPicPr/>
                                   </pic:nvPicPr>
                                   <pic:blipFill>
-                                    <a:blip r:embed="rId8">
+                                    <a:blip r:embed="rId7">
                                       <a:extLst>
                                         <a:ext uri="{28A0092B-C50C-407E-A947-70E740481C1C}">
                                           <a14:useLocalDpi xmlns:a14="http://schemas.microsoft.com/office/drawing/2010/main" val="0"/>
@@ -4848,23 +4848,13 @@
                           <w:szCs w:val="16"/>
                         </w:rPr>
                       </w:pPr>
-                      <w:proofErr w:type="gramStart"/>
                       <w:r>
                         <w:rPr>
                           <w:color w:val="000000" w:themeColor="text1"/>
                           <w:sz w:val="16"/>
                           <w:szCs w:val="16"/>
                         </w:rPr>
-                        <w:t>DOOR :</w:t>
-                      </w:r>
-                      <w:proofErr w:type="gramEnd"/>
-                      <w:r>
-                        <w:rPr>
-                          <w:color w:val="000000" w:themeColor="text1"/>
-                          <w:sz w:val="16"/>
-                          <w:szCs w:val="16"/>
-                        </w:rPr>
-                        <w:t xml:space="preserve"> OPENED</w:t>
+                        <w:t>DOOR : OPENED</w:t>
                       </w:r>
                       <w:r>
                         <w:rPr>
@@ -9568,6 +9558,115 @@
       </w:r>
     </w:p>
     <w:p/>
+    <w:p>
+      <w:pPr>
+        <w:pStyle w:val="Heading1"/>
+        <w:rPr>
+          <w:b/>
+          <w:color w:val="5B9BD5" w:themeColor="accent5"/>
+          <w:sz w:val="44"/>
+          <w:szCs w:val="44"/>
+          <w14:shadow w14:blurRad="12700" w14:dist="38100" w14:dir="2700000" w14:sx="100000" w14:sy="100000" w14:kx="0" w14:ky="0" w14:algn="tl">
+            <w14:schemeClr w14:val="accent5">
+              <w14:lumMod w14:val="60000"/>
+              <w14:lumOff w14:val="40000"/>
+            </w14:schemeClr>
+          </w14:shadow>
+          <w14:textOutline w14:w="9525" w14:cap="flat" w14:cmpd="sng" w14:algn="ctr">
+            <w14:solidFill>
+              <w14:srgbClr w14:val="000000"/>
+            </w14:solidFill>
+            <w14:prstDash w14:val="solid"/>
+            <w14:round/>
+          </w14:textOutline>
+        </w:rPr>
+      </w:pPr>
+      <w:r>
+        <w:rPr>
+          <w:b/>
+          <w:color w:val="5B9BD5" w:themeColor="accent5"/>
+          <w:sz w:val="44"/>
+          <w:szCs w:val="44"/>
+          <w14:shadow w14:blurRad="12700" w14:dist="38100" w14:dir="2700000" w14:sx="100000" w14:sy="100000" w14:kx="0" w14:ky="0" w14:algn="tl">
+            <w14:schemeClr w14:val="accent5">
+              <w14:lumMod w14:val="60000"/>
+              <w14:lumOff w14:val="40000"/>
+            </w14:schemeClr>
+          </w14:shadow>
+          <w14:textOutline w14:w="9525" w14:cap="flat" w14:cmpd="sng" w14:algn="ctr">
+            <w14:solidFill>
+              <w14:srgbClr w14:val="000000"/>
+            </w14:solidFill>
+            <w14:prstDash w14:val="solid"/>
+            <w14:round/>
+          </w14:textOutline>
+        </w:rPr>
+        <w:t>FEATURES DISCOVERY</w:t>
+      </w:r>
+    </w:p>
+    <w:p>
+      <w:r>
+        <w:t>Troydon:</w:t>
+      </w:r>
+    </w:p>
+    <w:p>
+      <w:pPr>
+        <w:pStyle w:val="ListParagraph"/>
+        <w:numPr>
+          <w:ilvl w:val="0"/>
+          <w:numId w:val="3"/>
+        </w:numPr>
+      </w:pPr>
+      <w:r>
+        <w:t xml:space="preserve">Crowd sensing </w:t>
+      </w:r>
+      <w:r>
+        <w:t>to track real time data of users currently at the gym</w:t>
+      </w:r>
+    </w:p>
+    <w:p>
+      <w:r>
+        <w:t xml:space="preserve">Benjamin Sweetnam: </w:t>
+      </w:r>
+    </w:p>
+    <w:p>
+      <w:pPr>
+        <w:pStyle w:val="ListParagraph"/>
+        <w:numPr>
+          <w:ilvl w:val="0"/>
+          <w:numId w:val="3"/>
+        </w:numPr>
+      </w:pPr>
+      <w:r>
+        <w:t>DeepLens Scan camera scan</w:t>
+      </w:r>
+      <w:r>
+        <w:t xml:space="preserve"> to gain entry</w:t>
+      </w:r>
+    </w:p>
+    <w:p>
+      <w:r>
+        <w:t xml:space="preserve">Marcos </w:t>
+      </w:r>
+      <w:r>
+        <w:t>Esgueva</w:t>
+      </w:r>
+      <w:r>
+        <w:t xml:space="preserve">: </w:t>
+      </w:r>
+    </w:p>
+    <w:p>
+      <w:pPr>
+        <w:pStyle w:val="ListParagraph"/>
+        <w:numPr>
+          <w:ilvl w:val="0"/>
+          <w:numId w:val="3"/>
+        </w:numPr>
+      </w:pPr>
+      <w:r>
+        <w:t>Refined idea of logging workout logs</w:t>
+      </w:r>
+    </w:p>
     <w:p/>
     <w:p>
       <w:pPr>
@@ -10200,53 +10299,7 @@
                           <w:szCs w:val="19"/>
                           <w:highlight w:val="black"/>
                         </w:rPr>
-                        <w:t xml:space="preserve">public void </w:t>
-                      </w:r>
-                      <w:proofErr w:type="spellStart"/>
-                      <w:proofErr w:type="gramStart"/>
-                      <w:r>
-                        <w:rPr>
-                          <w:rFonts w:ascii="Consolas" w:hAnsi="Consolas" w:cs="Consolas"/>
-                          <w:color w:val="FFFFFF" w:themeColor="background1"/>
-                          <w:sz w:val="19"/>
-                          <w:szCs w:val="19"/>
-                          <w:highlight w:val="black"/>
-                        </w:rPr>
-                        <w:t>ConfigureServices</w:t>
-                      </w:r>
-                      <w:proofErr w:type="spellEnd"/>
-                      <w:r>
-                        <w:rPr>
-                          <w:rFonts w:ascii="Consolas" w:hAnsi="Consolas" w:cs="Consolas"/>
-                          <w:color w:val="FFFFFF" w:themeColor="background1"/>
-                          <w:sz w:val="19"/>
-                          <w:szCs w:val="19"/>
-                          <w:highlight w:val="black"/>
-                        </w:rPr>
-                        <w:t>(</w:t>
-                      </w:r>
-                      <w:proofErr w:type="spellStart"/>
-                      <w:proofErr w:type="gramEnd"/>
-                      <w:r>
-                        <w:rPr>
-                          <w:rFonts w:ascii="Consolas" w:hAnsi="Consolas" w:cs="Consolas"/>
-                          <w:color w:val="FFFFFF" w:themeColor="background1"/>
-                          <w:sz w:val="19"/>
-                          <w:szCs w:val="19"/>
-                          <w:highlight w:val="black"/>
-                        </w:rPr>
-                        <w:t>IServiceCollection</w:t>
-                      </w:r>
-                      <w:proofErr w:type="spellEnd"/>
-                      <w:r>
-                        <w:rPr>
-                          <w:rFonts w:ascii="Consolas" w:hAnsi="Consolas" w:cs="Consolas"/>
-                          <w:color w:val="FFFFFF" w:themeColor="background1"/>
-                          <w:sz w:val="19"/>
-                          <w:szCs w:val="19"/>
-                          <w:highlight w:val="black"/>
-                        </w:rPr>
-                        <w:t xml:space="preserve"> services)</w:t>
+                        <w:t>public void ConfigureServices(IServiceCollection services)</w:t>
                       </w:r>
                     </w:p>
                     <w:p>
@@ -10322,31 +10375,7 @@
                           <w:szCs w:val="19"/>
                           <w:highlight w:val="black"/>
                         </w:rPr>
-                        <w:t xml:space="preserve">            </w:t>
-                      </w:r>
-                      <w:proofErr w:type="spellStart"/>
-                      <w:proofErr w:type="gramStart"/>
-                      <w:r>
-                        <w:rPr>
-                          <w:rFonts w:ascii="Consolas" w:hAnsi="Consolas" w:cs="Consolas"/>
-                          <w:color w:val="FFFFFF" w:themeColor="background1"/>
-                          <w:sz w:val="19"/>
-                          <w:szCs w:val="19"/>
-                          <w:highlight w:val="black"/>
-                        </w:rPr>
-                        <w:t>services.AddControllersWithViews</w:t>
-                      </w:r>
-                      <w:proofErr w:type="spellEnd"/>
-                      <w:proofErr w:type="gramEnd"/>
-                      <w:r>
-                        <w:rPr>
-                          <w:rFonts w:ascii="Consolas" w:hAnsi="Consolas" w:cs="Consolas"/>
-                          <w:color w:val="FFFFFF" w:themeColor="background1"/>
-                          <w:sz w:val="19"/>
-                          <w:szCs w:val="19"/>
-                          <w:highlight w:val="black"/>
-                        </w:rPr>
-                        <w:t>();</w:t>
+                        <w:t xml:space="preserve">            services.AddControllersWithViews();</w:t>
                       </w:r>
                     </w:p>
                     <w:p>
@@ -10397,53 +10426,7 @@
                           <w:szCs w:val="19"/>
                           <w:highlight w:val="black"/>
                         </w:rPr>
-                        <w:t xml:space="preserve">            </w:t>
-                      </w:r>
-                      <w:proofErr w:type="spellStart"/>
-                      <w:proofErr w:type="gramStart"/>
-                      <w:r>
-                        <w:rPr>
-                          <w:rFonts w:ascii="Consolas" w:hAnsi="Consolas" w:cs="Consolas"/>
-                          <w:color w:val="FFFFFF" w:themeColor="background1"/>
-                          <w:sz w:val="19"/>
-                          <w:szCs w:val="19"/>
-                          <w:highlight w:val="black"/>
-                        </w:rPr>
-                        <w:t>services.AddDbContext</w:t>
-                      </w:r>
-                      <w:proofErr w:type="spellEnd"/>
-                      <w:proofErr w:type="gramEnd"/>
-                      <w:r>
-                        <w:rPr>
-                          <w:rFonts w:ascii="Consolas" w:hAnsi="Consolas" w:cs="Consolas"/>
-                          <w:color w:val="FFFFFF" w:themeColor="background1"/>
-                          <w:sz w:val="19"/>
-                          <w:szCs w:val="19"/>
-                          <w:highlight w:val="black"/>
-                        </w:rPr>
-                        <w:t>&lt;</w:t>
-                      </w:r>
-                      <w:proofErr w:type="spellStart"/>
-                      <w:r>
-                        <w:rPr>
-                          <w:rFonts w:ascii="Consolas" w:hAnsi="Consolas" w:cs="Consolas"/>
-                          <w:color w:val="FFFFFF" w:themeColor="background1"/>
-                          <w:sz w:val="19"/>
-                          <w:szCs w:val="19"/>
-                          <w:highlight w:val="black"/>
-                        </w:rPr>
-                        <w:t>FacilityContext</w:t>
-                      </w:r>
-                      <w:proofErr w:type="spellEnd"/>
-                      <w:r>
-                        <w:rPr>
-                          <w:rFonts w:ascii="Consolas" w:hAnsi="Consolas" w:cs="Consolas"/>
-                          <w:color w:val="FFFFFF" w:themeColor="background1"/>
-                          <w:sz w:val="19"/>
-                          <w:szCs w:val="19"/>
-                          <w:highlight w:val="black"/>
-                        </w:rPr>
-                        <w:t>&gt;(options =&gt;</w:t>
+                        <w:t xml:space="preserve">            services.AddDbContext&lt;FacilityContext&gt;(options =&gt;</w:t>
                       </w:r>
                     </w:p>
                     <w:p>
@@ -10468,29 +10451,7 @@
                           <w:szCs w:val="19"/>
                           <w:highlight w:val="black"/>
                         </w:rPr>
-                        <w:t xml:space="preserve">                    </w:t>
-                      </w:r>
-                      <w:proofErr w:type="gramStart"/>
-                      <w:r>
-                        <w:rPr>
-                          <w:rFonts w:ascii="Consolas" w:hAnsi="Consolas" w:cs="Consolas"/>
-                          <w:color w:val="FFFFFF" w:themeColor="background1"/>
-                          <w:sz w:val="19"/>
-                          <w:szCs w:val="19"/>
-                          <w:highlight w:val="black"/>
-                        </w:rPr>
-                        <w:t>options.UseSqlServer</w:t>
-                      </w:r>
-                      <w:proofErr w:type="gramEnd"/>
-                      <w:r>
-                        <w:rPr>
-                          <w:rFonts w:ascii="Consolas" w:hAnsi="Consolas" w:cs="Consolas"/>
-                          <w:color w:val="FFFFFF" w:themeColor="background1"/>
-                          <w:sz w:val="19"/>
-                          <w:szCs w:val="19"/>
-                          <w:highlight w:val="black"/>
-                        </w:rPr>
-                        <w:t>(Configuration.GetConnectionString("FacilityContext")));</w:t>
+                        <w:t xml:space="preserve">                    options.UseSqlServer(Configuration.GetConnectionString("FacilityContext")));</w:t>
                       </w:r>
                     </w:p>
                     <w:p>
@@ -10543,63 +10504,7 @@
                           <w:highlight w:val="black"/>
                         </w:rPr>
                         <w:br/>
-                        <w:t xml:space="preserve">      public void </w:t>
-                      </w:r>
-                      <w:proofErr w:type="gramStart"/>
-                      <w:r>
-                        <w:rPr>
-                          <w:rFonts w:ascii="Consolas" w:hAnsi="Consolas" w:cs="Consolas"/>
-                          <w:color w:val="FFFFFF" w:themeColor="background1"/>
-                          <w:sz w:val="19"/>
-                          <w:szCs w:val="19"/>
-                          <w:highlight w:val="black"/>
-                        </w:rPr>
-                        <w:t>Configure(</w:t>
-                      </w:r>
-                      <w:proofErr w:type="spellStart"/>
-                      <w:proofErr w:type="gramEnd"/>
-                      <w:r>
-                        <w:rPr>
-                          <w:rFonts w:ascii="Consolas" w:hAnsi="Consolas" w:cs="Consolas"/>
-                          <w:color w:val="FFFFFF" w:themeColor="background1"/>
-                          <w:sz w:val="19"/>
-                          <w:szCs w:val="19"/>
-                          <w:highlight w:val="black"/>
-                        </w:rPr>
-                        <w:t>IApplicationBuilder</w:t>
-                      </w:r>
-                      <w:proofErr w:type="spellEnd"/>
-                      <w:r>
-                        <w:rPr>
-                          <w:rFonts w:ascii="Consolas" w:hAnsi="Consolas" w:cs="Consolas"/>
-                          <w:color w:val="FFFFFF" w:themeColor="background1"/>
-                          <w:sz w:val="19"/>
-                          <w:szCs w:val="19"/>
-                          <w:highlight w:val="black"/>
-                        </w:rPr>
-                        <w:t xml:space="preserve"> app, </w:t>
-                      </w:r>
-                      <w:proofErr w:type="spellStart"/>
-                      <w:r>
-                        <w:rPr>
-                          <w:rFonts w:ascii="Consolas" w:hAnsi="Consolas" w:cs="Consolas"/>
-                          <w:color w:val="FFFFFF" w:themeColor="background1"/>
-                          <w:sz w:val="19"/>
-                          <w:szCs w:val="19"/>
-                          <w:highlight w:val="black"/>
-                        </w:rPr>
-                        <w:t>IWebHostEnvironment</w:t>
-                      </w:r>
-                      <w:proofErr w:type="spellEnd"/>
-                      <w:r>
-                        <w:rPr>
-                          <w:rFonts w:ascii="Consolas" w:hAnsi="Consolas" w:cs="Consolas"/>
-                          <w:color w:val="FFFFFF" w:themeColor="background1"/>
-                          <w:sz w:val="19"/>
-                          <w:szCs w:val="19"/>
-                          <w:highlight w:val="black"/>
-                        </w:rPr>
-                        <w:t xml:space="preserve"> env)</w:t>
+                        <w:t xml:space="preserve">      public void Configure(IApplicationBuilder app, IWebHostEnvironment env)</w:t>
                       </w:r>
                     </w:p>
                     <w:p>
@@ -10645,31 +10550,7 @@
                           <w:szCs w:val="19"/>
                           <w:highlight w:val="black"/>
                         </w:rPr>
-                        <w:t xml:space="preserve">        </w:t>
-                      </w:r>
-                      <w:proofErr w:type="spellStart"/>
-                      <w:proofErr w:type="gramStart"/>
-                      <w:r>
-                        <w:rPr>
-                          <w:rFonts w:ascii="Consolas" w:hAnsi="Consolas" w:cs="Consolas"/>
-                          <w:color w:val="FFFFFF" w:themeColor="background1"/>
-                          <w:sz w:val="19"/>
-                          <w:szCs w:val="19"/>
-                          <w:highlight w:val="black"/>
-                        </w:rPr>
-                        <w:t>app.UseEndpoints</w:t>
-                      </w:r>
-                      <w:proofErr w:type="spellEnd"/>
-                      <w:proofErr w:type="gramEnd"/>
-                      <w:r>
-                        <w:rPr>
-                          <w:rFonts w:ascii="Consolas" w:hAnsi="Consolas" w:cs="Consolas"/>
-                          <w:color w:val="FFFFFF" w:themeColor="background1"/>
-                          <w:sz w:val="19"/>
-                          <w:szCs w:val="19"/>
-                          <w:highlight w:val="black"/>
-                        </w:rPr>
-                        <w:t>(endpoints =&gt;</w:t>
+                        <w:t xml:space="preserve">        app.UseEndpoints(endpoints =&gt;</w:t>
                       </w:r>
                     </w:p>
                     <w:p>
@@ -10719,31 +10600,7 @@
                           <w:szCs w:val="19"/>
                           <w:highlight w:val="black"/>
                         </w:rPr>
-                        <w:t xml:space="preserve">                </w:t>
-                      </w:r>
-                      <w:proofErr w:type="spellStart"/>
-                      <w:proofErr w:type="gramStart"/>
-                      <w:r>
-                        <w:rPr>
-                          <w:rFonts w:ascii="Consolas" w:hAnsi="Consolas" w:cs="Consolas"/>
-                          <w:color w:val="FFFFFF" w:themeColor="background1"/>
-                          <w:sz w:val="19"/>
-                          <w:szCs w:val="19"/>
-                          <w:highlight w:val="black"/>
-                        </w:rPr>
-                        <w:t>endpoints.MapControllerRoute</w:t>
-                      </w:r>
-                      <w:proofErr w:type="spellEnd"/>
-                      <w:proofErr w:type="gramEnd"/>
-                      <w:r>
-                        <w:rPr>
-                          <w:rFonts w:ascii="Consolas" w:hAnsi="Consolas" w:cs="Consolas"/>
-                          <w:color w:val="FFFFFF" w:themeColor="background1"/>
-                          <w:sz w:val="19"/>
-                          <w:szCs w:val="19"/>
-                          <w:highlight w:val="black"/>
-                        </w:rPr>
-                        <w:t>(</w:t>
+                        <w:t xml:space="preserve">                endpoints.MapControllerRoute(</w:t>
                       </w:r>
                     </w:p>
                     <w:p>
@@ -10793,20 +10650,8 @@
                           <w:szCs w:val="19"/>
                           <w:highlight w:val="black"/>
                         </w:rPr>
-                        <w:t xml:space="preserve">                    pattern: "{controller=Home}/{action=Index}/{id?}"</w:t>
-                      </w:r>
-                      <w:proofErr w:type="gramStart"/>
-                      <w:r>
-                        <w:rPr>
-                          <w:rFonts w:ascii="Consolas" w:hAnsi="Consolas" w:cs="Consolas"/>
-                          <w:color w:val="FFFFFF" w:themeColor="background1"/>
-                          <w:sz w:val="19"/>
-                          <w:szCs w:val="19"/>
-                          <w:highlight w:val="black"/>
-                        </w:rPr>
-                        <w:t>);</w:t>
-                      </w:r>
-                      <w:proofErr w:type="gramEnd"/>
+                        <w:t xml:space="preserve">                    pattern: "{controller=Home}/{action=Index}/{id?}");</w:t>
+                      </w:r>
                     </w:p>
                     <w:p>
                       <w:pPr>
@@ -10830,31 +10675,7 @@
                           <w:szCs w:val="19"/>
                           <w:highlight w:val="black"/>
                         </w:rPr>
-                        <w:t xml:space="preserve">                </w:t>
-                      </w:r>
-                      <w:proofErr w:type="spellStart"/>
-                      <w:proofErr w:type="gramStart"/>
-                      <w:r>
-                        <w:rPr>
-                          <w:rFonts w:ascii="Consolas" w:hAnsi="Consolas" w:cs="Consolas"/>
-                          <w:color w:val="FFFFFF" w:themeColor="background1"/>
-                          <w:sz w:val="19"/>
-                          <w:szCs w:val="19"/>
-                          <w:highlight w:val="black"/>
-                        </w:rPr>
-                        <w:t>endpoints.MapRazorPages</w:t>
-                      </w:r>
-                      <w:proofErr w:type="spellEnd"/>
-                      <w:proofErr w:type="gramEnd"/>
-                      <w:r>
-                        <w:rPr>
-                          <w:rFonts w:ascii="Consolas" w:hAnsi="Consolas" w:cs="Consolas"/>
-                          <w:color w:val="FFFFFF" w:themeColor="background1"/>
-                          <w:sz w:val="19"/>
-                          <w:szCs w:val="19"/>
-                          <w:highlight w:val="black"/>
-                        </w:rPr>
-                        <w:t>();</w:t>
+                        <w:t xml:space="preserve">                endpoints.MapRazorPages();</w:t>
                       </w:r>
                     </w:p>
                     <w:p>
@@ -11559,27 +11380,7 @@
                           <w:sz w:val="19"/>
                           <w:szCs w:val="19"/>
                         </w:rPr>
-                        <w:t xml:space="preserve">// by using input models to save user data, instead of the properties from the </w:t>
-                      </w:r>
-                      <w:proofErr w:type="spellStart"/>
-                      <w:r>
-                        <w:rPr>
-                          <w:rFonts w:ascii="Consolas" w:hAnsi="Consolas" w:cs="Consolas"/>
-                          <w:color w:val="FFFFFF" w:themeColor="background1"/>
-                          <w:sz w:val="19"/>
-                          <w:szCs w:val="19"/>
-                        </w:rPr>
-                        <w:t>ApplicationUser</w:t>
-                      </w:r>
-                      <w:proofErr w:type="spellEnd"/>
-                      <w:r>
-                        <w:rPr>
-                          <w:rFonts w:ascii="Consolas" w:hAnsi="Consolas" w:cs="Consolas"/>
-                          <w:color w:val="FFFFFF" w:themeColor="background1"/>
-                          <w:sz w:val="19"/>
-                          <w:szCs w:val="19"/>
-                        </w:rPr>
-                        <w:t xml:space="preserve"> class where the actual properties lie, we can safely update user details with added security, as in the event of an attack only these will change.        </w:t>
+                        <w:t xml:space="preserve">// by using input models to save user data, instead of the properties from the ApplicationUser class where the actual properties lie, we can safely update user details with added security, as in the event of an attack only these will change.        </w:t>
                       </w:r>
                     </w:p>
                     <w:p>
@@ -11602,27 +11403,7 @@
                           <w:sz w:val="19"/>
                           <w:szCs w:val="19"/>
                         </w:rPr>
-                        <w:t>[</w:t>
-                      </w:r>
-                      <w:proofErr w:type="spellStart"/>
-                      <w:r>
-                        <w:rPr>
-                          <w:rFonts w:ascii="Consolas" w:hAnsi="Consolas" w:cs="Consolas"/>
-                          <w:color w:val="FFFFFF" w:themeColor="background1"/>
-                          <w:sz w:val="19"/>
-                          <w:szCs w:val="19"/>
-                        </w:rPr>
-                        <w:t>BindProperty</w:t>
-                      </w:r>
-                      <w:proofErr w:type="spellEnd"/>
-                      <w:r>
-                        <w:rPr>
-                          <w:rFonts w:ascii="Consolas" w:hAnsi="Consolas" w:cs="Consolas"/>
-                          <w:color w:val="FFFFFF" w:themeColor="background1"/>
-                          <w:sz w:val="19"/>
-                          <w:szCs w:val="19"/>
-                        </w:rPr>
-                        <w:t>]</w:t>
+                        <w:t>[BindProperty]</w:t>
                       </w:r>
                     </w:p>
                     <w:p>
@@ -11645,47 +11426,7 @@
                           <w:sz w:val="19"/>
                           <w:szCs w:val="19"/>
                         </w:rPr>
-                        <w:t xml:space="preserve">        public </w:t>
-                      </w:r>
-                      <w:proofErr w:type="spellStart"/>
-                      <w:r>
-                        <w:rPr>
-                          <w:rFonts w:ascii="Consolas" w:hAnsi="Consolas" w:cs="Consolas"/>
-                          <w:color w:val="FFFFFF" w:themeColor="background1"/>
-                          <w:sz w:val="19"/>
-                          <w:szCs w:val="19"/>
-                        </w:rPr>
-                        <w:t>InputModel</w:t>
-                      </w:r>
-                      <w:proofErr w:type="spellEnd"/>
-                      <w:r>
-                        <w:rPr>
-                          <w:rFonts w:ascii="Consolas" w:hAnsi="Consolas" w:cs="Consolas"/>
-                          <w:color w:val="FFFFFF" w:themeColor="background1"/>
-                          <w:sz w:val="19"/>
-                          <w:szCs w:val="19"/>
-                        </w:rPr>
-                        <w:t xml:space="preserve"> Input </w:t>
-                      </w:r>
-                      <w:proofErr w:type="gramStart"/>
-                      <w:r>
-                        <w:rPr>
-                          <w:rFonts w:ascii="Consolas" w:hAnsi="Consolas" w:cs="Consolas"/>
-                          <w:color w:val="FFFFFF" w:themeColor="background1"/>
-                          <w:sz w:val="19"/>
-                          <w:szCs w:val="19"/>
-                        </w:rPr>
-                        <w:t>{ get</w:t>
-                      </w:r>
-                      <w:proofErr w:type="gramEnd"/>
-                      <w:r>
-                        <w:rPr>
-                          <w:rFonts w:ascii="Consolas" w:hAnsi="Consolas" w:cs="Consolas"/>
-                          <w:color w:val="FFFFFF" w:themeColor="background1"/>
-                          <w:sz w:val="19"/>
-                          <w:szCs w:val="19"/>
-                        </w:rPr>
-                        <w:t>; set; }</w:t>
+                        <w:t xml:space="preserve">        public InputModel Input { get; set; }</w:t>
                       </w:r>
                     </w:p>
                     <w:p>
@@ -11708,19 +11449,8 @@
                           <w:sz w:val="19"/>
                           <w:szCs w:val="19"/>
                         </w:rPr>
-                        <w:t xml:space="preserve">  public class </w:t>
-                      </w:r>
-                      <w:proofErr w:type="spellStart"/>
-                      <w:r>
-                        <w:rPr>
-                          <w:rFonts w:ascii="Consolas" w:hAnsi="Consolas" w:cs="Consolas"/>
-                          <w:color w:val="FFFFFF" w:themeColor="background1"/>
-                          <w:sz w:val="19"/>
-                          <w:szCs w:val="19"/>
-                        </w:rPr>
-                        <w:t>InputModel</w:t>
-                      </w:r>
-                      <w:proofErr w:type="spellEnd"/>
+                        <w:t xml:space="preserve">  public class InputModel</w:t>
+                      </w:r>
                     </w:p>
                     <w:p>
                       <w:pPr>
@@ -11784,49 +11514,7 @@
                           <w:sz w:val="19"/>
                           <w:szCs w:val="19"/>
                         </w:rPr>
-                        <w:t xml:space="preserve">            [</w:t>
-                      </w:r>
-                      <w:proofErr w:type="spellStart"/>
-                      <w:proofErr w:type="gramStart"/>
-                      <w:r>
-                        <w:rPr>
-                          <w:rFonts w:ascii="Consolas" w:hAnsi="Consolas" w:cs="Consolas"/>
-                          <w:color w:val="FFFFFF" w:themeColor="background1"/>
-                          <w:sz w:val="19"/>
-                          <w:szCs w:val="19"/>
-                        </w:rPr>
-                        <w:t>DataType</w:t>
-                      </w:r>
-                      <w:proofErr w:type="spellEnd"/>
-                      <w:r>
-                        <w:rPr>
-                          <w:rFonts w:ascii="Consolas" w:hAnsi="Consolas" w:cs="Consolas"/>
-                          <w:color w:val="FFFFFF" w:themeColor="background1"/>
-                          <w:sz w:val="19"/>
-                          <w:szCs w:val="19"/>
-                        </w:rPr>
-                        <w:t>(</w:t>
-                      </w:r>
-                      <w:proofErr w:type="spellStart"/>
-                      <w:proofErr w:type="gramEnd"/>
-                      <w:r>
-                        <w:rPr>
-                          <w:rFonts w:ascii="Consolas" w:hAnsi="Consolas" w:cs="Consolas"/>
-                          <w:color w:val="FFFFFF" w:themeColor="background1"/>
-                          <w:sz w:val="19"/>
-                          <w:szCs w:val="19"/>
-                        </w:rPr>
-                        <w:t>DataType.Text</w:t>
-                      </w:r>
-                      <w:proofErr w:type="spellEnd"/>
-                      <w:r>
-                        <w:rPr>
-                          <w:rFonts w:ascii="Consolas" w:hAnsi="Consolas" w:cs="Consolas"/>
-                          <w:color w:val="FFFFFF" w:themeColor="background1"/>
-                          <w:sz w:val="19"/>
-                          <w:szCs w:val="19"/>
-                        </w:rPr>
-                        <w:t>)]</w:t>
+                        <w:t xml:space="preserve">            [DataType(DataType.Text)]</w:t>
                       </w:r>
                     </w:p>
                     <w:p>
@@ -11849,27 +11537,7 @@
                           <w:sz w:val="19"/>
                           <w:szCs w:val="19"/>
                         </w:rPr>
-                        <w:t xml:space="preserve">            [</w:t>
-                      </w:r>
-                      <w:proofErr w:type="gramStart"/>
-                      <w:r>
-                        <w:rPr>
-                          <w:rFonts w:ascii="Consolas" w:hAnsi="Consolas" w:cs="Consolas"/>
-                          <w:color w:val="FFFFFF" w:themeColor="background1"/>
-                          <w:sz w:val="19"/>
-                          <w:szCs w:val="19"/>
-                        </w:rPr>
-                        <w:t>Display(</w:t>
-                      </w:r>
-                      <w:proofErr w:type="gramEnd"/>
-                      <w:r>
-                        <w:rPr>
-                          <w:rFonts w:ascii="Consolas" w:hAnsi="Consolas" w:cs="Consolas"/>
-                          <w:color w:val="FFFFFF" w:themeColor="background1"/>
-                          <w:sz w:val="19"/>
-                          <w:szCs w:val="19"/>
-                        </w:rPr>
-                        <w:t>Name = "First Name")]</w:t>
+                        <w:t xml:space="preserve">            [Display(Name = "First Name")]</w:t>
                       </w:r>
                     </w:p>
                     <w:p>
@@ -11888,27 +11556,7 @@
                           <w:sz w:val="19"/>
                           <w:szCs w:val="19"/>
                         </w:rPr>
-                        <w:t xml:space="preserve">            public string FirstName </w:t>
-                      </w:r>
-                      <w:proofErr w:type="gramStart"/>
-                      <w:r>
-                        <w:rPr>
-                          <w:rFonts w:ascii="Consolas" w:hAnsi="Consolas" w:cs="Consolas"/>
-                          <w:color w:val="FFFFFF" w:themeColor="background1"/>
-                          <w:sz w:val="19"/>
-                          <w:szCs w:val="19"/>
-                        </w:rPr>
-                        <w:t>{ get</w:t>
-                      </w:r>
-                      <w:proofErr w:type="gramEnd"/>
-                      <w:r>
-                        <w:rPr>
-                          <w:rFonts w:ascii="Consolas" w:hAnsi="Consolas" w:cs="Consolas"/>
-                          <w:color w:val="FFFFFF" w:themeColor="background1"/>
-                          <w:sz w:val="19"/>
-                          <w:szCs w:val="19"/>
-                        </w:rPr>
-                        <w:t>; set; }</w:t>
+                        <w:t xml:space="preserve">            public string FirstName { get; set; }</w:t>
                       </w:r>
                     </w:p>
                     <w:p>
@@ -11954,49 +11602,7 @@
                           <w:sz w:val="19"/>
                           <w:szCs w:val="19"/>
                         </w:rPr>
-                        <w:t xml:space="preserve">            [</w:t>
-                      </w:r>
-                      <w:proofErr w:type="spellStart"/>
-                      <w:proofErr w:type="gramStart"/>
-                      <w:r>
-                        <w:rPr>
-                          <w:rFonts w:ascii="Consolas" w:hAnsi="Consolas" w:cs="Consolas"/>
-                          <w:color w:val="FFFFFF" w:themeColor="background1"/>
-                          <w:sz w:val="19"/>
-                          <w:szCs w:val="19"/>
-                        </w:rPr>
-                        <w:t>DataType</w:t>
-                      </w:r>
-                      <w:proofErr w:type="spellEnd"/>
-                      <w:r>
-                        <w:rPr>
-                          <w:rFonts w:ascii="Consolas" w:hAnsi="Consolas" w:cs="Consolas"/>
-                          <w:color w:val="FFFFFF" w:themeColor="background1"/>
-                          <w:sz w:val="19"/>
-                          <w:szCs w:val="19"/>
-                        </w:rPr>
-                        <w:t>(</w:t>
-                      </w:r>
-                      <w:proofErr w:type="spellStart"/>
-                      <w:proofErr w:type="gramEnd"/>
-                      <w:r>
-                        <w:rPr>
-                          <w:rFonts w:ascii="Consolas" w:hAnsi="Consolas" w:cs="Consolas"/>
-                          <w:color w:val="FFFFFF" w:themeColor="background1"/>
-                          <w:sz w:val="19"/>
-                          <w:szCs w:val="19"/>
-                        </w:rPr>
-                        <w:t>DataType.Text</w:t>
-                      </w:r>
-                      <w:proofErr w:type="spellEnd"/>
-                      <w:r>
-                        <w:rPr>
-                          <w:rFonts w:ascii="Consolas" w:hAnsi="Consolas" w:cs="Consolas"/>
-                          <w:color w:val="FFFFFF" w:themeColor="background1"/>
-                          <w:sz w:val="19"/>
-                          <w:szCs w:val="19"/>
-                        </w:rPr>
-                        <w:t>)]</w:t>
+                        <w:t xml:space="preserve">            [DataType(DataType.Text)]</w:t>
                       </w:r>
                     </w:p>
                     <w:p>
@@ -12019,27 +11625,7 @@
                           <w:sz w:val="19"/>
                           <w:szCs w:val="19"/>
                         </w:rPr>
-                        <w:t xml:space="preserve">            [</w:t>
-                      </w:r>
-                      <w:proofErr w:type="gramStart"/>
-                      <w:r>
-                        <w:rPr>
-                          <w:rFonts w:ascii="Consolas" w:hAnsi="Consolas" w:cs="Consolas"/>
-                          <w:color w:val="FFFFFF" w:themeColor="background1"/>
-                          <w:sz w:val="19"/>
-                          <w:szCs w:val="19"/>
-                        </w:rPr>
-                        <w:t>Display(</w:t>
-                      </w:r>
-                      <w:proofErr w:type="gramEnd"/>
-                      <w:r>
-                        <w:rPr>
-                          <w:rFonts w:ascii="Consolas" w:hAnsi="Consolas" w:cs="Consolas"/>
-                          <w:color w:val="FFFFFF" w:themeColor="background1"/>
-                          <w:sz w:val="19"/>
-                          <w:szCs w:val="19"/>
-                        </w:rPr>
-                        <w:t>Name = "Select Default Gym")]</w:t>
+                        <w:t xml:space="preserve">            [Display(Name = "Select Default Gym")]</w:t>
                       </w:r>
                     </w:p>
                     <w:p>
@@ -12058,47 +11644,7 @@
                           <w:sz w:val="19"/>
                           <w:szCs w:val="19"/>
                         </w:rPr>
-                        <w:t xml:space="preserve">            public int </w:t>
-                      </w:r>
-                      <w:proofErr w:type="spellStart"/>
-                      <w:r>
-                        <w:rPr>
-                          <w:rFonts w:ascii="Consolas" w:hAnsi="Consolas" w:cs="Consolas"/>
-                          <w:color w:val="FFFFFF" w:themeColor="background1"/>
-                          <w:sz w:val="19"/>
-                          <w:szCs w:val="19"/>
-                        </w:rPr>
-                        <w:t>SelectDefaultGym</w:t>
-                      </w:r>
-                      <w:proofErr w:type="spellEnd"/>
-                      <w:r>
-                        <w:rPr>
-                          <w:rFonts w:ascii="Consolas" w:hAnsi="Consolas" w:cs="Consolas"/>
-                          <w:color w:val="FFFFFF" w:themeColor="background1"/>
-                          <w:sz w:val="19"/>
-                          <w:szCs w:val="19"/>
-                        </w:rPr>
-                        <w:t xml:space="preserve"> </w:t>
-                      </w:r>
-                      <w:proofErr w:type="gramStart"/>
-                      <w:r>
-                        <w:rPr>
-                          <w:rFonts w:ascii="Consolas" w:hAnsi="Consolas" w:cs="Consolas"/>
-                          <w:color w:val="FFFFFF" w:themeColor="background1"/>
-                          <w:sz w:val="19"/>
-                          <w:szCs w:val="19"/>
-                        </w:rPr>
-                        <w:t>{ get</w:t>
-                      </w:r>
-                      <w:proofErr w:type="gramEnd"/>
-                      <w:r>
-                        <w:rPr>
-                          <w:rFonts w:ascii="Consolas" w:hAnsi="Consolas" w:cs="Consolas"/>
-                          <w:color w:val="FFFFFF" w:themeColor="background1"/>
-                          <w:sz w:val="19"/>
-                          <w:szCs w:val="19"/>
-                        </w:rPr>
-                        <w:t>; set; }</w:t>
+                        <w:t xml:space="preserve">            public int SelectDefaultGym { get; set; }</w:t>
                       </w:r>
                     </w:p>
                     <w:p>
@@ -12159,78 +11705,7 @@
                           <w:sz w:val="19"/>
                           <w:szCs w:val="19"/>
                         </w:rPr>
-                        <w:t xml:space="preserve">     public async Task&lt;</w:t>
-                      </w:r>
-                      <w:proofErr w:type="spellStart"/>
-                      <w:r>
-                        <w:rPr>
-                          <w:rFonts w:ascii="Consolas" w:hAnsi="Consolas" w:cs="Consolas"/>
-                          <w:color w:val="FFFFFF" w:themeColor="background1"/>
-                          <w:sz w:val="19"/>
-                          <w:szCs w:val="19"/>
-                        </w:rPr>
-                        <w:t>IActionResult</w:t>
-                      </w:r>
-                      <w:proofErr w:type="spellEnd"/>
-                      <w:r>
-                        <w:rPr>
-                          <w:rFonts w:ascii="Consolas" w:hAnsi="Consolas" w:cs="Consolas"/>
-                          <w:color w:val="FFFFFF" w:themeColor="background1"/>
-                          <w:sz w:val="19"/>
-                          <w:szCs w:val="19"/>
-                        </w:rPr>
-                        <w:t xml:space="preserve">&gt; </w:t>
-                      </w:r>
-                      <w:proofErr w:type="spellStart"/>
-                      <w:proofErr w:type="gramStart"/>
-                      <w:r>
-                        <w:rPr>
-                          <w:rFonts w:ascii="Consolas" w:hAnsi="Consolas" w:cs="Consolas"/>
-                          <w:color w:val="FFFFFF" w:themeColor="background1"/>
-                          <w:sz w:val="19"/>
-                          <w:szCs w:val="19"/>
-                        </w:rPr>
-                        <w:t>OnPostAsync</w:t>
-                      </w:r>
-                      <w:proofErr w:type="spellEnd"/>
-                      <w:r>
-                        <w:rPr>
-                          <w:rFonts w:ascii="Consolas" w:hAnsi="Consolas" w:cs="Consolas"/>
-                          <w:color w:val="FFFFFF" w:themeColor="background1"/>
-                          <w:sz w:val="19"/>
-                          <w:szCs w:val="19"/>
-                        </w:rPr>
-                        <w:t>(</w:t>
-                      </w:r>
-                      <w:proofErr w:type="gramEnd"/>
-                      <w:r>
-                        <w:rPr>
-                          <w:rFonts w:ascii="Consolas" w:hAnsi="Consolas" w:cs="Consolas"/>
-                          <w:color w:val="FFFFFF" w:themeColor="background1"/>
-                          <w:sz w:val="19"/>
-                          <w:szCs w:val="19"/>
-                        </w:rPr>
-                        <w:t xml:space="preserve">string </w:t>
-                      </w:r>
-                      <w:proofErr w:type="spellStart"/>
-                      <w:r>
-                        <w:rPr>
-                          <w:rFonts w:ascii="Consolas" w:hAnsi="Consolas" w:cs="Consolas"/>
-                          <w:color w:val="FFFFFF" w:themeColor="background1"/>
-                          <w:sz w:val="19"/>
-                          <w:szCs w:val="19"/>
-                        </w:rPr>
-                        <w:t>returnUrl</w:t>
-                      </w:r>
-                      <w:proofErr w:type="spellEnd"/>
-                      <w:r>
-                        <w:rPr>
-                          <w:rFonts w:ascii="Consolas" w:hAnsi="Consolas" w:cs="Consolas"/>
-                          <w:color w:val="FFFFFF" w:themeColor="background1"/>
-                          <w:sz w:val="19"/>
-                          <w:szCs w:val="19"/>
-                        </w:rPr>
-                        <w:t xml:space="preserve"> = null)</w:t>
+                        <w:t xml:space="preserve">     public async Task&lt;IActionResult&gt; OnPostAsync(string returnUrl = null)</w:t>
                       </w:r>
                     </w:p>
                     <w:p>
@@ -12272,27 +11747,7 @@
                           <w:sz w:val="19"/>
                           <w:szCs w:val="19"/>
                         </w:rPr>
-                        <w:t xml:space="preserve">  var user = new </w:t>
-                      </w:r>
-                      <w:proofErr w:type="spellStart"/>
-                      <w:r>
-                        <w:rPr>
-                          <w:rFonts w:ascii="Consolas" w:hAnsi="Consolas" w:cs="Consolas"/>
-                          <w:color w:val="FFFFFF" w:themeColor="background1"/>
-                          <w:sz w:val="19"/>
-                          <w:szCs w:val="19"/>
-                        </w:rPr>
-                        <w:t>ApplicationUser</w:t>
-                      </w:r>
-                      <w:proofErr w:type="spellEnd"/>
-                      <w:r>
-                        <w:rPr>
-                          <w:rFonts w:ascii="Consolas" w:hAnsi="Consolas" w:cs="Consolas"/>
-                          <w:color w:val="FFFFFF" w:themeColor="background1"/>
-                          <w:sz w:val="19"/>
-                          <w:szCs w:val="19"/>
-                        </w:rPr>
-                        <w:t xml:space="preserve"> { </w:t>
+                        <w:t xml:space="preserve">  var user = new ApplicationUser { </w:t>
                       </w:r>
                     </w:p>
                     <w:p>
@@ -12315,47 +11770,7 @@
                           <w:sz w:val="19"/>
                           <w:szCs w:val="19"/>
                         </w:rPr>
-                        <w:t xml:space="preserve">                    </w:t>
-                      </w:r>
-                      <w:proofErr w:type="spellStart"/>
-                      <w:r>
-                        <w:rPr>
-                          <w:rFonts w:ascii="Consolas" w:hAnsi="Consolas" w:cs="Consolas"/>
-                          <w:color w:val="FFFFFF" w:themeColor="background1"/>
-                          <w:sz w:val="19"/>
-                          <w:szCs w:val="19"/>
-                        </w:rPr>
-                        <w:t>UserName</w:t>
-                      </w:r>
-                      <w:proofErr w:type="spellEnd"/>
-                      <w:r>
-                        <w:rPr>
-                          <w:rFonts w:ascii="Consolas" w:hAnsi="Consolas" w:cs="Consolas"/>
-                          <w:color w:val="FFFFFF" w:themeColor="background1"/>
-                          <w:sz w:val="19"/>
-                          <w:szCs w:val="19"/>
-                        </w:rPr>
-                        <w:t xml:space="preserve"> = </w:t>
-                      </w:r>
-                      <w:proofErr w:type="spellStart"/>
-                      <w:r>
-                        <w:rPr>
-                          <w:rFonts w:ascii="Consolas" w:hAnsi="Consolas" w:cs="Consolas"/>
-                          <w:color w:val="FFFFFF" w:themeColor="background1"/>
-                          <w:sz w:val="19"/>
-                          <w:szCs w:val="19"/>
-                        </w:rPr>
-                        <w:t>userName</w:t>
-                      </w:r>
-                      <w:proofErr w:type="spellEnd"/>
-                      <w:r>
-                        <w:rPr>
-                          <w:rFonts w:ascii="Consolas" w:hAnsi="Consolas" w:cs="Consolas"/>
-                          <w:color w:val="FFFFFF" w:themeColor="background1"/>
-                          <w:sz w:val="19"/>
-                          <w:szCs w:val="19"/>
-                        </w:rPr>
-                        <w:t>,</w:t>
+                        <w:t xml:space="preserve">                    UserName = userName,</w:t>
                       </w:r>
                     </w:p>
                     <w:p>
@@ -12378,27 +11793,7 @@
                           <w:sz w:val="19"/>
                           <w:szCs w:val="19"/>
                         </w:rPr>
-                        <w:t xml:space="preserve">                    Email = </w:t>
-                      </w:r>
-                      <w:proofErr w:type="spellStart"/>
-                      <w:r>
-                        <w:rPr>
-                          <w:rFonts w:ascii="Consolas" w:hAnsi="Consolas" w:cs="Consolas"/>
-                          <w:color w:val="FFFFFF" w:themeColor="background1"/>
-                          <w:sz w:val="19"/>
-                          <w:szCs w:val="19"/>
-                        </w:rPr>
-                        <w:t>Input.Email</w:t>
-                      </w:r>
-                      <w:proofErr w:type="spellEnd"/>
-                      <w:r>
-                        <w:rPr>
-                          <w:rFonts w:ascii="Consolas" w:hAnsi="Consolas" w:cs="Consolas"/>
-                          <w:color w:val="FFFFFF" w:themeColor="background1"/>
-                          <w:sz w:val="19"/>
-                          <w:szCs w:val="19"/>
-                        </w:rPr>
-                        <w:t>,</w:t>
+                        <w:t xml:space="preserve">                    Email = Input.Email,</w:t>
                       </w:r>
                     </w:p>
                     <w:p>
@@ -12421,27 +11816,7 @@
                           <w:sz w:val="19"/>
                           <w:szCs w:val="19"/>
                         </w:rPr>
-                        <w:t xml:space="preserve">                    FirstName = </w:t>
-                      </w:r>
-                      <w:proofErr w:type="spellStart"/>
-                      <w:r>
-                        <w:rPr>
-                          <w:rFonts w:ascii="Consolas" w:hAnsi="Consolas" w:cs="Consolas"/>
-                          <w:color w:val="FFFFFF" w:themeColor="background1"/>
-                          <w:sz w:val="19"/>
-                          <w:szCs w:val="19"/>
-                        </w:rPr>
-                        <w:t>Input.FirstName</w:t>
-                      </w:r>
-                      <w:proofErr w:type="spellEnd"/>
-                      <w:r>
-                        <w:rPr>
-                          <w:rFonts w:ascii="Consolas" w:hAnsi="Consolas" w:cs="Consolas"/>
-                          <w:color w:val="FFFFFF" w:themeColor="background1"/>
-                          <w:sz w:val="19"/>
-                          <w:szCs w:val="19"/>
-                        </w:rPr>
-                        <w:t>,</w:t>
+                        <w:t xml:space="preserve">                    FirstName = Input.FirstName,</w:t>
                       </w:r>
                     </w:p>
                     <w:p>
@@ -12487,27 +11862,7 @@
                           <w:sz w:val="19"/>
                           <w:szCs w:val="19"/>
                         </w:rPr>
-                        <w:t xml:space="preserve">                    </w:t>
-                      </w:r>
-                      <w:proofErr w:type="spellStart"/>
-                      <w:r>
-                        <w:rPr>
-                          <w:rFonts w:ascii="Consolas" w:hAnsi="Consolas" w:cs="Consolas"/>
-                          <w:color w:val="FFFFFF" w:themeColor="background1"/>
-                          <w:sz w:val="19"/>
-                          <w:szCs w:val="19"/>
-                        </w:rPr>
-                        <w:t>DefaultGym</w:t>
-                      </w:r>
-                      <w:proofErr w:type="spellEnd"/>
-                      <w:r>
-                        <w:rPr>
-                          <w:rFonts w:ascii="Consolas" w:hAnsi="Consolas" w:cs="Consolas"/>
-                          <w:color w:val="FFFFFF" w:themeColor="background1"/>
-                          <w:sz w:val="19"/>
-                          <w:szCs w:val="19"/>
-                        </w:rPr>
-                        <w:t xml:space="preserve"> = 1 </w:t>
+                        <w:t xml:space="preserve">                    DefaultGym = 1 </w:t>
                       </w:r>
                     </w:p>
                     <w:p>
@@ -12570,6 +11925,7 @@
         <w:t xml:space="preserve">I had added two additional customised properties, as below. </w:t>
       </w:r>
     </w:p>
+    <w:p/>
     <w:p/>
     <w:p/>
     <w:p/>
@@ -12925,59 +12281,8 @@
                           <w:sz w:val="19"/>
                           <w:szCs w:val="19"/>
                         </w:rPr>
-                        <w:t xml:space="preserve">                var </w:t>
-                      </w:r>
-                      <w:proofErr w:type="spellStart"/>
-                      <w:r>
-                        <w:rPr>
-                          <w:rFonts w:ascii="Consolas" w:hAnsi="Consolas" w:cs="Consolas"/>
-                          <w:color w:val="F2F2F2" w:themeColor="background1" w:themeShade="F2"/>
-                          <w:sz w:val="19"/>
-                          <w:szCs w:val="19"/>
-                        </w:rPr>
-                        <w:t>userName</w:t>
-                      </w:r>
-                      <w:proofErr w:type="spellEnd"/>
-                      <w:r>
-                        <w:rPr>
-                          <w:rFonts w:ascii="Consolas" w:hAnsi="Consolas" w:cs="Consolas"/>
-                          <w:color w:val="F2F2F2" w:themeColor="background1" w:themeShade="F2"/>
-                          <w:sz w:val="19"/>
-                          <w:szCs w:val="19"/>
-                        </w:rPr>
-                        <w:t xml:space="preserve"> = </w:t>
-                      </w:r>
-                      <w:proofErr w:type="spellStart"/>
-                      <w:r>
-                        <w:rPr>
-                          <w:rFonts w:ascii="Consolas" w:hAnsi="Consolas" w:cs="Consolas"/>
-                          <w:color w:val="F2F2F2" w:themeColor="background1" w:themeShade="F2"/>
-                          <w:sz w:val="19"/>
-                          <w:szCs w:val="19"/>
-                        </w:rPr>
-                        <w:t>Input.</w:t>
-                      </w:r>
-                      <w:proofErr w:type="gramStart"/>
-                      <w:r>
-                        <w:rPr>
-                          <w:rFonts w:ascii="Consolas" w:hAnsi="Consolas" w:cs="Consolas"/>
-                          <w:color w:val="F2F2F2" w:themeColor="background1" w:themeShade="F2"/>
-                          <w:sz w:val="19"/>
-                          <w:szCs w:val="19"/>
-                        </w:rPr>
-                        <w:t>Email</w:t>
-                      </w:r>
-                      <w:proofErr w:type="spellEnd"/>
-                      <w:r>
-                        <w:rPr>
-                          <w:rFonts w:ascii="Consolas" w:hAnsi="Consolas" w:cs="Consolas"/>
-                          <w:color w:val="F2F2F2" w:themeColor="background1" w:themeShade="F2"/>
-                          <w:sz w:val="19"/>
-                          <w:szCs w:val="19"/>
-                        </w:rPr>
-                        <w:t>;</w:t>
-                      </w:r>
-                      <w:proofErr w:type="gramEnd"/>
+                        <w:t xml:space="preserve">                var userName = Input.Email;</w:t>
+                      </w:r>
                     </w:p>
                     <w:p>
                       <w:pPr>
@@ -12999,49 +12304,7 @@
                           <w:sz w:val="19"/>
                           <w:szCs w:val="19"/>
                         </w:rPr>
-                        <w:t xml:space="preserve">                if (</w:t>
-                      </w:r>
-                      <w:proofErr w:type="spellStart"/>
-                      <w:proofErr w:type="gramStart"/>
-                      <w:r>
-                        <w:rPr>
-                          <w:rFonts w:ascii="Consolas" w:hAnsi="Consolas" w:cs="Consolas"/>
-                          <w:color w:val="F2F2F2" w:themeColor="background1" w:themeShade="F2"/>
-                          <w:sz w:val="19"/>
-                          <w:szCs w:val="19"/>
-                        </w:rPr>
-                        <w:t>IsValidEmail</w:t>
-                      </w:r>
-                      <w:proofErr w:type="spellEnd"/>
-                      <w:r>
-                        <w:rPr>
-                          <w:rFonts w:ascii="Consolas" w:hAnsi="Consolas" w:cs="Consolas"/>
-                          <w:color w:val="F2F2F2" w:themeColor="background1" w:themeShade="F2"/>
-                          <w:sz w:val="19"/>
-                          <w:szCs w:val="19"/>
-                        </w:rPr>
-                        <w:t>(</w:t>
-                      </w:r>
-                      <w:proofErr w:type="spellStart"/>
-                      <w:proofErr w:type="gramEnd"/>
-                      <w:r>
-                        <w:rPr>
-                          <w:rFonts w:ascii="Consolas" w:hAnsi="Consolas" w:cs="Consolas"/>
-                          <w:color w:val="F2F2F2" w:themeColor="background1" w:themeShade="F2"/>
-                          <w:sz w:val="19"/>
-                          <w:szCs w:val="19"/>
-                        </w:rPr>
-                        <w:t>Input.Email</w:t>
-                      </w:r>
-                      <w:proofErr w:type="spellEnd"/>
-                      <w:r>
-                        <w:rPr>
-                          <w:rFonts w:ascii="Consolas" w:hAnsi="Consolas" w:cs="Consolas"/>
-                          <w:color w:val="F2F2F2" w:themeColor="background1" w:themeShade="F2"/>
-                          <w:sz w:val="19"/>
-                          <w:szCs w:val="19"/>
-                        </w:rPr>
-                        <w:t>))</w:t>
+                        <w:t xml:space="preserve">                if (IsValidEmail(Input.Email))</w:t>
                       </w:r>
                     </w:p>
                     <w:p>
@@ -13087,50 +12350,8 @@
                           <w:sz w:val="19"/>
                           <w:szCs w:val="19"/>
                         </w:rPr>
-                        <w:t xml:space="preserve">                    var user = await _</w:t>
-                      </w:r>
-                      <w:proofErr w:type="spellStart"/>
-                      <w:r>
-                        <w:rPr>
-                          <w:rFonts w:ascii="Consolas" w:hAnsi="Consolas" w:cs="Consolas"/>
-                          <w:color w:val="F2F2F2" w:themeColor="background1" w:themeShade="F2"/>
-                          <w:sz w:val="19"/>
-                          <w:szCs w:val="19"/>
-                        </w:rPr>
-                        <w:t>userManager.FindByEmailAsync</w:t>
-                      </w:r>
-                      <w:proofErr w:type="spellEnd"/>
-                      <w:r>
-                        <w:rPr>
-                          <w:rFonts w:ascii="Consolas" w:hAnsi="Consolas" w:cs="Consolas"/>
-                          <w:color w:val="F2F2F2" w:themeColor="background1" w:themeShade="F2"/>
-                          <w:sz w:val="19"/>
-                          <w:szCs w:val="19"/>
-                        </w:rPr>
-                        <w:t>(</w:t>
-                      </w:r>
-                      <w:proofErr w:type="spellStart"/>
-                      <w:r>
-                        <w:rPr>
-                          <w:rFonts w:ascii="Consolas" w:hAnsi="Consolas" w:cs="Consolas"/>
-                          <w:color w:val="F2F2F2" w:themeColor="background1" w:themeShade="F2"/>
-                          <w:sz w:val="19"/>
-                          <w:szCs w:val="19"/>
-                        </w:rPr>
-                        <w:t>Input.Email</w:t>
-                      </w:r>
-                      <w:proofErr w:type="spellEnd"/>
-                      <w:proofErr w:type="gramStart"/>
-                      <w:r>
-                        <w:rPr>
-                          <w:rFonts w:ascii="Consolas" w:hAnsi="Consolas" w:cs="Consolas"/>
-                          <w:color w:val="F2F2F2" w:themeColor="background1" w:themeShade="F2"/>
-                          <w:sz w:val="19"/>
-                          <w:szCs w:val="19"/>
-                        </w:rPr>
-                        <w:t>);</w:t>
-                      </w:r>
-                      <w:proofErr w:type="gramEnd"/>
+                        <w:t xml:space="preserve">                    var user = await _userManager.FindByEmailAsync(Input.Email);</w:t>
+                      </w:r>
                     </w:p>
                     <w:p>
                       <w:pPr>
@@ -13152,27 +12373,7 @@
                           <w:sz w:val="19"/>
                           <w:szCs w:val="19"/>
                         </w:rPr>
-                        <w:t xml:space="preserve">                    if (</w:t>
-                      </w:r>
-                      <w:proofErr w:type="gramStart"/>
-                      <w:r>
-                        <w:rPr>
-                          <w:rFonts w:ascii="Consolas" w:hAnsi="Consolas" w:cs="Consolas"/>
-                          <w:color w:val="F2F2F2" w:themeColor="background1" w:themeShade="F2"/>
-                          <w:sz w:val="19"/>
-                          <w:szCs w:val="19"/>
-                        </w:rPr>
-                        <w:t>user !</w:t>
-                      </w:r>
-                      <w:proofErr w:type="gramEnd"/>
-                      <w:r>
-                        <w:rPr>
-                          <w:rFonts w:ascii="Consolas" w:hAnsi="Consolas" w:cs="Consolas"/>
-                          <w:color w:val="F2F2F2" w:themeColor="background1" w:themeShade="F2"/>
-                          <w:sz w:val="19"/>
-                          <w:szCs w:val="19"/>
-                        </w:rPr>
-                        <w:t>= null)</w:t>
+                        <w:t xml:space="preserve">                    if (user != null)</w:t>
                       </w:r>
                     </w:p>
                     <w:p>
@@ -13218,49 +12419,7 @@
                           <w:sz w:val="19"/>
                           <w:szCs w:val="19"/>
                         </w:rPr>
-                        <w:t xml:space="preserve">                        </w:t>
-                      </w:r>
-                      <w:proofErr w:type="spellStart"/>
-                      <w:r>
-                        <w:rPr>
-                          <w:rFonts w:ascii="Consolas" w:hAnsi="Consolas" w:cs="Consolas"/>
-                          <w:color w:val="F2F2F2" w:themeColor="background1" w:themeShade="F2"/>
-                          <w:sz w:val="19"/>
-                          <w:szCs w:val="19"/>
-                        </w:rPr>
-                        <w:t>userName</w:t>
-                      </w:r>
-                      <w:proofErr w:type="spellEnd"/>
-                      <w:r>
-                        <w:rPr>
-                          <w:rFonts w:ascii="Consolas" w:hAnsi="Consolas" w:cs="Consolas"/>
-                          <w:color w:val="F2F2F2" w:themeColor="background1" w:themeShade="F2"/>
-                          <w:sz w:val="19"/>
-                          <w:szCs w:val="19"/>
-                        </w:rPr>
-                        <w:t xml:space="preserve"> = </w:t>
-                      </w:r>
-                      <w:proofErr w:type="spellStart"/>
-                      <w:proofErr w:type="gramStart"/>
-                      <w:r>
-                        <w:rPr>
-                          <w:rFonts w:ascii="Consolas" w:hAnsi="Consolas" w:cs="Consolas"/>
-                          <w:color w:val="F2F2F2" w:themeColor="background1" w:themeShade="F2"/>
-                          <w:sz w:val="19"/>
-                          <w:szCs w:val="19"/>
-                        </w:rPr>
-                        <w:t>user.UserName</w:t>
-                      </w:r>
-                      <w:proofErr w:type="spellEnd"/>
-                      <w:proofErr w:type="gramEnd"/>
-                      <w:r>
-                        <w:rPr>
-                          <w:rFonts w:ascii="Consolas" w:hAnsi="Consolas" w:cs="Consolas"/>
-                          <w:color w:val="F2F2F2" w:themeColor="background1" w:themeShade="F2"/>
-                          <w:sz w:val="19"/>
-                          <w:szCs w:val="19"/>
-                        </w:rPr>
-                        <w:t>;</w:t>
+                        <w:t xml:space="preserve">                        userName = user.UserName;</w:t>
                       </w:r>
                     </w:p>
                     <w:p>
@@ -14045,47 +13204,7 @@
                           <w:sz w:val="19"/>
                           <w:szCs w:val="19"/>
                         </w:rPr>
-                        <w:t xml:space="preserve">&lt;html </w:t>
-                      </w:r>
-                      <w:proofErr w:type="spellStart"/>
-                      <w:r>
-                        <w:rPr>
-                          <w:rFonts w:ascii="Consolas" w:hAnsi="Consolas" w:cs="Consolas"/>
-                          <w:color w:val="F2F2F2" w:themeColor="background1" w:themeShade="F2"/>
-                          <w:sz w:val="19"/>
-                          <w:szCs w:val="19"/>
-                        </w:rPr>
-                        <w:t>lang</w:t>
-                      </w:r>
-                      <w:proofErr w:type="spellEnd"/>
-                      <w:r>
-                        <w:rPr>
-                          <w:rFonts w:ascii="Consolas" w:hAnsi="Consolas" w:cs="Consolas"/>
-                          <w:color w:val="F2F2F2" w:themeColor="background1" w:themeShade="F2"/>
-                          <w:sz w:val="19"/>
-                          <w:szCs w:val="19"/>
-                        </w:rPr>
-                        <w:t>="</w:t>
-                      </w:r>
-                      <w:proofErr w:type="spellStart"/>
-                      <w:r>
-                        <w:rPr>
-                          <w:rFonts w:ascii="Consolas" w:hAnsi="Consolas" w:cs="Consolas"/>
-                          <w:color w:val="F2F2F2" w:themeColor="background1" w:themeShade="F2"/>
-                          <w:sz w:val="19"/>
-                          <w:szCs w:val="19"/>
-                        </w:rPr>
-                        <w:t>en</w:t>
-                      </w:r>
-                      <w:proofErr w:type="spellEnd"/>
-                      <w:r>
-                        <w:rPr>
-                          <w:rFonts w:ascii="Consolas" w:hAnsi="Consolas" w:cs="Consolas"/>
-                          <w:color w:val="F2F2F2" w:themeColor="background1" w:themeShade="F2"/>
-                          <w:sz w:val="19"/>
-                          <w:szCs w:val="19"/>
-                        </w:rPr>
-                        <w:t>"&gt;</w:t>
+                        <w:t>&lt;html lang="en"&gt;</w:t>
                       </w:r>
                     </w:p>
                     <w:p>
@@ -14219,27 +13338,7 @@
                           <w:sz w:val="19"/>
                           <w:szCs w:val="19"/>
                         </w:rPr>
-                        <w:t>&lt;a class="navbar-brand" asp-area="" asp-controller="Home" asp-action="Index"&gt;</w:t>
-                      </w:r>
-                      <w:proofErr w:type="spellStart"/>
-                      <w:r>
-                        <w:rPr>
-                          <w:rFonts w:ascii="Consolas" w:hAnsi="Consolas" w:cs="Consolas"/>
-                          <w:color w:val="F2F2F2" w:themeColor="background1" w:themeShade="F2"/>
-                          <w:sz w:val="19"/>
-                          <w:szCs w:val="19"/>
-                        </w:rPr>
-                        <w:t>GYMPass</w:t>
-                      </w:r>
-                      <w:proofErr w:type="spellEnd"/>
-                      <w:r>
-                        <w:rPr>
-                          <w:rFonts w:ascii="Consolas" w:hAnsi="Consolas" w:cs="Consolas"/>
-                          <w:color w:val="F2F2F2" w:themeColor="background1" w:themeShade="F2"/>
-                          <w:sz w:val="19"/>
-                          <w:szCs w:val="19"/>
-                        </w:rPr>
-                        <w:t>&lt;/a&gt;</w:t>
+                        <w:t>&lt;a class="navbar-brand" asp-area="" asp-controller="Home" asp-action="Index"&gt;GYMPass&lt;/a&gt;</w:t>
                       </w:r>
                       <w:r>
                         <w:rPr>
@@ -14438,27 +13537,7 @@
                           <w:sz w:val="19"/>
                           <w:szCs w:val="19"/>
                         </w:rPr>
-                        <w:t xml:space="preserve">// this calls every other </w:t>
-                      </w:r>
-                      <w:proofErr w:type="gramStart"/>
-                      <w:r>
-                        <w:rPr>
-                          <w:rFonts w:ascii="Consolas" w:hAnsi="Consolas" w:cs="Consolas"/>
-                          <w:color w:val="F2F2F2" w:themeColor="background1" w:themeShade="F2"/>
-                          <w:sz w:val="19"/>
-                          <w:szCs w:val="19"/>
-                        </w:rPr>
-                        <w:t>pages</w:t>
-                      </w:r>
-                      <w:proofErr w:type="gramEnd"/>
-                      <w:r>
-                        <w:rPr>
-                          <w:rFonts w:ascii="Consolas" w:hAnsi="Consolas" w:cs="Consolas"/>
-                          <w:color w:val="F2F2F2" w:themeColor="background1" w:themeShade="F2"/>
-                          <w:sz w:val="19"/>
-                          <w:szCs w:val="19"/>
-                        </w:rPr>
-                        <w:t xml:space="preserve"> html and renders it</w:t>
+                        <w:t>// this calls every other pages html and renders it</w:t>
                       </w:r>
                     </w:p>
                     <w:p>
@@ -14493,7 +13572,6 @@
                         </w:rPr>
                         <w:t>@</w:t>
                       </w:r>
-                      <w:proofErr w:type="gramStart"/>
                       <w:r>
                         <w:rPr>
                           <w:rFonts w:ascii="Consolas" w:hAnsi="Consolas" w:cs="Consolas"/>
@@ -14501,17 +13579,7 @@
                           <w:sz w:val="19"/>
                           <w:szCs w:val="19"/>
                         </w:rPr>
-                        <w:t>RenderBody(</w:t>
-                      </w:r>
-                      <w:proofErr w:type="gramEnd"/>
-                      <w:r>
-                        <w:rPr>
-                          <w:rFonts w:ascii="Consolas" w:hAnsi="Consolas" w:cs="Consolas"/>
-                          <w:color w:val="F2F2F2" w:themeColor="background1" w:themeShade="F2"/>
-                          <w:sz w:val="19"/>
-                          <w:szCs w:val="19"/>
-                        </w:rPr>
-                        <w:t>)</w:t>
+                        <w:t>RenderBody()</w:t>
                       </w:r>
                     </w:p>
                     <w:p>
@@ -14740,7 +13808,7 @@
     <w:p/>
     <w:p/>
     <w:sectPr>
-      <w:headerReference w:type="default" r:id="rId9"/>
+      <w:headerReference w:type="default" r:id="rId8"/>
       <w:pgSz w:w="11906" w:h="16838"/>
       <w:pgMar w:top="1440" w:right="1440" w:bottom="1440" w:left="1440" w:header="708" w:footer="708" w:gutter="0"/>
       <w:pgBorders w:offsetFrom="page">

</xml_diff>

<commit_message>
Successfully implemented logging of user that entered the gym, ready to use the data for adding estimated training time.
</commit_message>
<xml_diff>
--- a/Documentation/CROWD SENSOR GYM - Plan.docx
+++ b/Documentation/CROWD SENSOR GYM - Plan.docx
@@ -9557,6 +9557,30 @@
         <w:t>Check that we only show access scanning and access granted/denied when entering and not when leaving</w:t>
       </w:r>
     </w:p>
+    <w:p>
+      <w:pPr>
+        <w:pStyle w:val="ListParagraph"/>
+        <w:numPr>
+          <w:ilvl w:val="0"/>
+          <w:numId w:val="3"/>
+        </w:numPr>
+      </w:pPr>
+      <w:r>
+        <w:t>Test if we can log another workout after logging one today, show we cannot, however</w:t>
+      </w:r>
+      <w:r>
+        <w:t xml:space="preserve"> manually update db again with yesterdays date, show we can now do it.</w:t>
+      </w:r>
+    </w:p>
+    <w:p>
+      <w:pPr>
+        <w:pStyle w:val="ListParagraph"/>
+        <w:numPr>
+          <w:ilvl w:val="0"/>
+          <w:numId w:val="3"/>
+        </w:numPr>
+      </w:pPr>
+    </w:p>
     <w:p/>
     <w:p>
       <w:pPr>
@@ -10748,6 +10772,7 @@
         <w:rPr>
           <w:noProof/>
         </w:rPr>
+        <w:lastRenderedPageBreak/>
         <mc:AlternateContent>
           <mc:Choice Requires="wps">
             <w:drawing>

</xml_diff>

<commit_message>
Setting up for location detection.
</commit_message>
<xml_diff>
--- a/Documentation/CROWD SENSOR GYM - Plan.docx
+++ b/Documentation/CROWD SENSOR GYM - Plan.docx
@@ -9566,10 +9566,7 @@
         </w:numPr>
       </w:pPr>
       <w:r>
-        <w:t>Test if we can log another workout after logging one today, show we cannot, however</w:t>
-      </w:r>
-      <w:r>
-        <w:t xml:space="preserve"> manually update db again with yesterdays date, show we can now do it.</w:t>
+        <w:t>Test if we can log another workout after logging one today, show we cannot, however manually update db again with yesterdays date, show we can now do it.</w:t>
       </w:r>
     </w:p>
     <w:p>
@@ -9580,8 +9577,34 @@
           <w:numId w:val="3"/>
         </w:numPr>
       </w:pPr>
+      <w:r>
+        <w:t>Test the estimated number in the gym at any given time</w:t>
+      </w:r>
     </w:p>
-    <w:p/>
+    <w:p>
+      <w:pPr>
+        <w:pStyle w:val="ListParagraph"/>
+        <w:numPr>
+          <w:ilvl w:val="0"/>
+          <w:numId w:val="3"/>
+        </w:numPr>
+      </w:pPr>
+      <w:r>
+        <w:t xml:space="preserve">Gym Occupancy Panel Tests: </w:t>
+      </w:r>
+    </w:p>
+    <w:p>
+      <w:pPr>
+        <w:pStyle w:val="ListParagraph"/>
+        <w:numPr>
+          <w:ilvl w:val="1"/>
+          <w:numId w:val="3"/>
+        </w:numPr>
+      </w:pPr>
+      <w:r>
+        <w:t>Click on total in gym to swap between, estimated total and actual total.</w:t>
+      </w:r>
+    </w:p>
     <w:p>
       <w:pPr>
         <w:pStyle w:val="Heading1"/>
@@ -10772,7 +10795,6 @@
         <w:rPr>
           <w:noProof/>
         </w:rPr>
-        <w:lastRenderedPageBreak/>
         <mc:AlternateContent>
           <mc:Choice Requires="wps">
             <w:drawing>
@@ -14039,7 +14061,7 @@
         <w:rFonts w:ascii="Calibri" w:eastAsiaTheme="minorHAnsi" w:hAnsi="Calibri" w:cs="Calibri" w:hint="default"/>
       </w:rPr>
     </w:lvl>
-    <w:lvl w:ilvl="1" w:tplc="0C090003" w:tentative="1">
+    <w:lvl w:ilvl="1" w:tplc="0C090003">
       <w:start w:val="1"/>
       <w:numFmt w:val="bullet"/>
       <w:lvlText w:val="o"/>

</xml_diff>

<commit_message>
Successfully implemented location check, next step will be adding a map, possibly use an address API from here to use an address for a more precise address based on hardcoded address.
</commit_message>
<xml_diff>
--- a/Documentation/CROWD SENSOR GYM - Plan.docx
+++ b/Documentation/CROWD SENSOR GYM - Plan.docx
@@ -3637,7 +3637,7 @@
                                     <pic:cNvPicPr/>
                                   </pic:nvPicPr>
                                   <pic:blipFill>
-                                    <a:blip r:embed="rId7">
+                                    <a:blip r:embed="rId8">
                                       <a:extLst>
                                         <a:ext uri="{28A0092B-C50C-407E-A947-70E740481C1C}">
                                           <a14:useLocalDpi xmlns:a14="http://schemas.microsoft.com/office/drawing/2010/main" val="0"/>
@@ -9566,7 +9566,7 @@
         </w:numPr>
       </w:pPr>
       <w:r>
-        <w:t>Test if we can log another workout after logging one today, show we cannot, however manually update db again with yesterdays date, show we can now do it.</w:t>
+        <w:t>Access denied, will show for several seconds after denied, once we refresh it will remain, until time has passed.</w:t>
       </w:r>
     </w:p>
     <w:p>
@@ -9578,7 +9578,7 @@
         </w:numPr>
       </w:pPr>
       <w:r>
-        <w:t>Test the estimated number in the gym at any given time</w:t>
+        <w:t>Test if we can log another workout after logging one today, show we cannot, however manually update db again with yesterdays date, show we can now do it.</w:t>
       </w:r>
     </w:p>
     <w:p>
@@ -9590,6 +9590,18 @@
         </w:numPr>
       </w:pPr>
       <w:r>
+        <w:t>Test the estimated number in the gym at any given time</w:t>
+      </w:r>
+    </w:p>
+    <w:p>
+      <w:pPr>
+        <w:pStyle w:val="ListParagraph"/>
+        <w:numPr>
+          <w:ilvl w:val="0"/>
+          <w:numId w:val="3"/>
+        </w:numPr>
+      </w:pPr>
+      <w:r>
         <w:t xml:space="preserve">Gym Occupancy Panel Tests: </w:t>
       </w:r>
     </w:p>
@@ -9603,6 +9615,18 @@
       </w:pPr>
       <w:r>
         <w:t>Click on total in gym to swap between, estimated total and actual total.</w:t>
+      </w:r>
+    </w:p>
+    <w:p>
+      <w:pPr>
+        <w:pStyle w:val="ListParagraph"/>
+        <w:numPr>
+          <w:ilvl w:val="0"/>
+          <w:numId w:val="3"/>
+        </w:numPr>
+      </w:pPr>
+      <w:r>
+        <w:t>Test location check, use google map to identify something within 10m of current location, change source code to reflect &gt;20m, and see it get declined.</w:t>
       </w:r>
     </w:p>
     <w:p>
@@ -13855,7 +13879,7 @@
     <w:p/>
     <w:p/>
     <w:sectPr>
-      <w:headerReference w:type="default" r:id="rId8"/>
+      <w:headerReference w:type="default" r:id="rId9"/>
       <w:pgSz w:w="11906" w:h="16838"/>
       <w:pgMar w:top="1440" w:right="1440" w:bottom="1440" w:left="1440" w:header="708" w:footer="708" w:gutter="0"/>
       <w:pgBorders w:offsetFrom="page">

</xml_diff>

<commit_message>
Trying to add a picture of my current cords, but it keeps appearing only when changing tabs.
</commit_message>
<xml_diff>
--- a/Documentation/CROWD SENSOR GYM - Plan.docx
+++ b/Documentation/CROWD SENSOR GYM - Plan.docx
@@ -1,6 +1,6 @@
 
 <file path=word/document.xml><?xml version="1.0" encoding="utf-8"?>
-<w:document xmlns:wpc="http://schemas.microsoft.com/office/word/2010/wordprocessingCanvas" xmlns:cx="http://schemas.microsoft.com/office/drawing/2014/chartex" xmlns:cx1="http://schemas.microsoft.com/office/drawing/2015/9/8/chartex" xmlns:cx2="http://schemas.microsoft.com/office/drawing/2015/10/21/chartex" xmlns:cx3="http://schemas.microsoft.com/office/drawing/2016/5/9/chartex" xmlns:cx4="http://schemas.microsoft.com/office/drawing/2016/5/10/chartex" xmlns:cx5="http://schemas.microsoft.com/office/drawing/2016/5/11/chartex" xmlns:cx6="http://schemas.microsoft.com/office/drawing/2016/5/12/chartex" xmlns:cx7="http://schemas.microsoft.com/office/drawing/2016/5/13/chartex" xmlns:cx8="http://schemas.microsoft.com/office/drawing/2016/5/14/chartex" xmlns:mc="http://schemas.openxmlformats.org/markup-compatibility/2006" xmlns:aink="http://schemas.microsoft.com/office/drawing/2016/ink" xmlns:am3d="http://schemas.microsoft.com/office/drawing/2017/model3d" xmlns:o="urn:schemas-microsoft-com:office:office" xmlns:r="http://schemas.openxmlformats.org/officeDocument/2006/relationships" xmlns:m="http://schemas.openxmlformats.org/officeDocument/2006/math" xmlns:v="urn:schemas-microsoft-com:vml" xmlns:wp14="http://schemas.microsoft.com/office/word/2010/wordprocessingDrawing" xmlns:wp="http://schemas.openxmlformats.org/drawingml/2006/wordprocessingDrawing" xmlns:w10="urn:schemas-microsoft-com:office:word" xmlns:w="http://schemas.openxmlformats.org/wordprocessingml/2006/main" xmlns:w14="http://schemas.microsoft.com/office/word/2010/wordml" xmlns:w15="http://schemas.microsoft.com/office/word/2012/wordml" xmlns:w16cex="http://schemas.microsoft.com/office/word/2018/wordml/cex" xmlns:w16cid="http://schemas.microsoft.com/office/word/2016/wordml/cid" xmlns:w16="http://schemas.microsoft.com/office/word/2018/wordml" xmlns:w16se="http://schemas.microsoft.com/office/word/2015/wordml/symex" xmlns:wpg="http://schemas.microsoft.com/office/word/2010/wordprocessingGroup" xmlns:wpi="http://schemas.microsoft.com/office/word/2010/wordprocessingInk" xmlns:wne="http://schemas.microsoft.com/office/word/2006/wordml" xmlns:wps="http://schemas.microsoft.com/office/word/2010/wordprocessingShape" mc:Ignorable="w14 w15 w16se w16cid w16 w16cex wp14">
+<w:document xmlns:wpc="http://schemas.microsoft.com/office/word/2010/wordprocessingCanvas" xmlns:cx="http://schemas.microsoft.com/office/drawing/2014/chartex" xmlns:cx1="http://schemas.microsoft.com/office/drawing/2015/9/8/chartex" xmlns:cx2="http://schemas.microsoft.com/office/drawing/2015/10/21/chartex" xmlns:cx3="http://schemas.microsoft.com/office/drawing/2016/5/9/chartex" xmlns:cx4="http://schemas.microsoft.com/office/drawing/2016/5/10/chartex" xmlns:cx5="http://schemas.microsoft.com/office/drawing/2016/5/11/chartex" xmlns:cx6="http://schemas.microsoft.com/office/drawing/2016/5/12/chartex" xmlns:cx7="http://schemas.microsoft.com/office/drawing/2016/5/13/chartex" xmlns:cx8="http://schemas.microsoft.com/office/drawing/2016/5/14/chartex" xmlns:mc="http://schemas.openxmlformats.org/markup-compatibility/2006" xmlns:aink="http://schemas.microsoft.com/office/drawing/2016/ink" xmlns:am3d="http://schemas.microsoft.com/office/drawing/2017/model3d" xmlns:o="urn:schemas-microsoft-com:office:office" xmlns:r="http://schemas.openxmlformats.org/officeDocument/2006/relationships" xmlns:m="http://schemas.openxmlformats.org/officeDocument/2006/math" xmlns:v="urn:schemas-microsoft-com:vml" xmlns:wp14="http://schemas.microsoft.com/office/word/2010/wordprocessingDrawing" xmlns:wp="http://schemas.openxmlformats.org/drawingml/2006/wordprocessingDrawing" xmlns:w10="urn:schemas-microsoft-com:office:word" xmlns:w="http://schemas.openxmlformats.org/wordprocessingml/2006/main" xmlns:w14="http://schemas.microsoft.com/office/word/2010/wordml" xmlns:w15="http://schemas.microsoft.com/office/word/2012/wordml" xmlns:w16cid="http://schemas.microsoft.com/office/word/2016/wordml/cid" xmlns:w16se="http://schemas.microsoft.com/office/word/2015/wordml/symex" xmlns:wpg="http://schemas.microsoft.com/office/word/2010/wordprocessingGroup" xmlns:wpi="http://schemas.microsoft.com/office/word/2010/wordprocessingInk" xmlns:wne="http://schemas.microsoft.com/office/word/2006/wordml" xmlns:wps="http://schemas.microsoft.com/office/word/2010/wordprocessingShape" mc:Ignorable="w14 w15 w16se w16cid wp14">
   <w:body>
     <w:p>
       <w:pPr>
@@ -959,7 +959,7 @@
               </wp:anchor>
             </w:drawing>
           </mc:Choice>
-          <mc:Fallback>
+          <mc:Fallback xmlns:w16="http://schemas.microsoft.com/office/word/2018/wordml" xmlns:w16cex="http://schemas.microsoft.com/office/word/2018/wordml/cex">
             <w:pict>
               <v:shapetype w14:anchorId="59062FAF" id="_x0000_t202" coordsize="21600,21600" o:spt="202" path="m,l,21600r21600,l21600,xe">
                 <v:stroke joinstyle="miter"/>
@@ -1049,7 +1049,7 @@
               </wp:anchor>
             </w:drawing>
           </mc:Choice>
-          <mc:Fallback>
+          <mc:Fallback xmlns:w16="http://schemas.microsoft.com/office/word/2018/wordml" xmlns:w16cex="http://schemas.microsoft.com/office/word/2018/wordml/cex">
             <w:pict>
               <v:shape w14:anchorId="507CF656" id="Text Box 29" o:spid="_x0000_s1027" type="#_x0000_t202" style="position:absolute;margin-left:418.85pt;margin-top:5pt;width:61.95pt;height:21.25pt;z-index:251667456;visibility:visible;mso-wrap-style:square;mso-width-percent:0;mso-wrap-distance-left:9pt;mso-wrap-distance-top:0;mso-wrap-distance-right:9pt;mso-wrap-distance-bottom:0;mso-position-horizontal:absolute;mso-position-horizontal-relative:text;mso-position-vertical:absolute;mso-position-vertical-relative:text;mso-width-percent:0;mso-width-relative:margin;v-text-anchor:top" o:gfxdata="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" fillcolor="white [3201]" strokeweight=".5pt">
                 <v:textbox>
@@ -1127,7 +1127,7 @@
               </wp:anchor>
             </w:drawing>
           </mc:Choice>
-          <mc:Fallback>
+          <mc:Fallback xmlns:w16="http://schemas.microsoft.com/office/word/2018/wordml" xmlns:w16cex="http://schemas.microsoft.com/office/word/2018/wordml/cex">
             <w:pict>
               <v:shapetype w14:anchorId="2F97CA6D" id="_x0000_t32" coordsize="21600,21600" o:spt="32" o:oned="t" path="m,l21600,21600e" filled="f">
                 <v:path arrowok="t" fillok="f" o:connecttype="none"/>
@@ -1229,7 +1229,7 @@
               </wp:anchor>
             </w:drawing>
           </mc:Choice>
-          <mc:Fallback>
+          <mc:Fallback xmlns:w16="http://schemas.microsoft.com/office/word/2018/wordml" xmlns:w16cex="http://schemas.microsoft.com/office/word/2018/wordml/cex">
             <w:pict>
               <v:shape w14:anchorId="510BF66C" id="Text Box 50" o:spid="_x0000_s1028" type="#_x0000_t202" style="position:absolute;margin-left:295pt;margin-top:.55pt;width:111.5pt;height:20pt;z-index:251692032;visibility:visible;mso-wrap-style:square;mso-height-percent:0;mso-wrap-distance-left:9pt;mso-wrap-distance-top:0;mso-wrap-distance-right:9pt;mso-wrap-distance-bottom:0;mso-position-horizontal:absolute;mso-position-horizontal-relative:text;mso-position-vertical:absolute;mso-position-vertical-relative:text;mso-height-percent:0;mso-height-relative:margin;v-text-anchor:top" o:gfxdata="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" fillcolor="white [3201]" strokeweight=".5pt">
                 <v:textbox>
@@ -1314,7 +1314,7 @@
               </wp:anchor>
             </w:drawing>
           </mc:Choice>
-          <mc:Fallback>
+          <mc:Fallback xmlns:w16="http://schemas.microsoft.com/office/word/2018/wordml" xmlns:w16cex="http://schemas.microsoft.com/office/word/2018/wordml/cex">
             <w:pict>
               <v:rect w14:anchorId="43700709" id="Rectangle 1" o:spid="_x0000_s1029" style="position:absolute;margin-left:-8.85pt;margin-top:21.9pt;width:215.05pt;height:299.2pt;z-index:251652096;visibility:visible;mso-wrap-style:square;mso-wrap-distance-left:9pt;mso-wrap-distance-top:0;mso-wrap-distance-right:9pt;mso-wrap-distance-bottom:0;mso-position-horizontal:absolute;mso-position-horizontal-relative:text;mso-position-vertical:absolute;mso-position-vertical-relative:text;v-text-anchor:middle" o:gfxdata="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" fillcolor="white [2993]" strokecolor="#a5a5a5 [3206]" strokeweight=".5pt">
                 <v:fill color2="#a0a0a0 [2017]" rotate="t" colors="0 white;.5 #fbfbfb;1 #d0d0d0" focus="100%" type="gradient">
@@ -1414,7 +1414,7 @@
               </wp:anchor>
             </w:drawing>
           </mc:Choice>
-          <mc:Fallback>
+          <mc:Fallback xmlns:w16="http://schemas.microsoft.com/office/word/2018/wordml" xmlns:w16cex="http://schemas.microsoft.com/office/word/2018/wordml/cex">
             <w:pict>
               <v:shape w14:anchorId="637CB4DB" id="Text Box 21" o:spid="_x0000_s1030" type="#_x0000_t202" style="position:absolute;margin-left:461.7pt;margin-top:22.65pt;width:31.35pt;height:91.8pt;z-index:251763712;visibility:visible;mso-wrap-style:square;mso-width-percent:0;mso-height-percent:0;mso-wrap-distance-left:9pt;mso-wrap-distance-top:0;mso-wrap-distance-right:9pt;mso-wrap-distance-bottom:0;mso-position-horizontal:absolute;mso-position-horizontal-relative:text;mso-position-vertical:absolute;mso-position-vertical-relative:text;mso-width-percent:0;mso-height-percent:0;mso-width-relative:margin;mso-height-relative:margin;v-text-anchor:top" o:gfxdata="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" fillcolor="white [3201]" strokeweight=".5pt">
                 <v:textbox>
@@ -1640,7 +1640,7 @@
               </wp:anchor>
             </w:drawing>
           </mc:Choice>
-          <mc:Fallback>
+          <mc:Fallback xmlns:w16="http://schemas.microsoft.com/office/word/2018/wordml" xmlns:w16cex="http://schemas.microsoft.com/office/word/2018/wordml/cex">
             <w:pict>
               <v:group w14:anchorId="54074D60" id="Group 71" o:spid="_x0000_s1031" style="position:absolute;margin-left:242.35pt;margin-top:1.5pt;width:215.05pt;height:299.2pt;z-index:251671552" coordsize="27313,38001" o:gfxdata="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">
                 <v:rect id="Rectangle 4" o:spid="_x0000_s1032" style="position:absolute;width:27313;height:38001;visibility:visible;mso-wrap-style:square;v-text-anchor:middle" o:gfxdata="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" fillcolor="white [2993]" strokecolor="#a5a5a5 [3206]" strokeweight=".5pt">
@@ -1749,7 +1749,7 @@
               </wp:anchor>
             </w:drawing>
           </mc:Choice>
-          <mc:Fallback>
+          <mc:Fallback xmlns:w16="http://schemas.microsoft.com/office/word/2018/wordml" xmlns:w16cex="http://schemas.microsoft.com/office/word/2018/wordml/cex">
             <w:pict>
               <v:line w14:anchorId="2F9EEFD9" id="Straight Connector 33" o:spid="_x0000_s1026" style="position:absolute;z-index:251673600;visibility:visible;mso-wrap-style:square;mso-width-percent:0;mso-height-percent:0;mso-wrap-distance-left:9pt;mso-wrap-distance-top:0;mso-wrap-distance-right:9pt;mso-wrap-distance-bottom:0;mso-position-horizontal:absolute;mso-position-horizontal-relative:text;mso-position-vertical:absolute;mso-position-vertical-relative:text;mso-width-percent:0;mso-height-percent:0;mso-width-relative:margin;mso-height-relative:margin" from="431.4pt,21.05pt" to="448.9pt,21.05pt" o:gfxdata="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" strokecolor="black [3200]" strokeweight=".5pt">
                 <v:stroke joinstyle="miter"/>
@@ -1818,7 +1818,7 @@
               </wp:anchor>
             </w:drawing>
           </mc:Choice>
-          <mc:Fallback>
+          <mc:Fallback xmlns:w16="http://schemas.microsoft.com/office/word/2018/wordml" xmlns:w16cex="http://schemas.microsoft.com/office/word/2018/wordml/cex">
             <w:pict>
               <v:line w14:anchorId="687A66B7" id="Straight Connector 32" o:spid="_x0000_s1026" style="position:absolute;z-index:251672576;visibility:visible;mso-wrap-style:square;mso-width-percent:0;mso-height-percent:0;mso-wrap-distance-left:9pt;mso-wrap-distance-top:0;mso-wrap-distance-right:9pt;mso-wrap-distance-bottom:0;mso-position-horizontal:absolute;mso-position-horizontal-relative:text;mso-position-vertical:absolute;mso-position-vertical-relative:text;mso-width-percent:0;mso-height-percent:0;mso-width-relative:margin;mso-height-relative:margin" from="431.1pt,16.6pt" to="448.6pt,16.6pt" o:gfxdata="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" strokecolor="black [3200]" strokeweight=".5pt">
                 <v:stroke joinstyle="miter"/>
@@ -1887,7 +1887,7 @@
               </wp:anchor>
             </w:drawing>
           </mc:Choice>
-          <mc:Fallback>
+          <mc:Fallback xmlns:w16="http://schemas.microsoft.com/office/word/2018/wordml" xmlns:w16cex="http://schemas.microsoft.com/office/word/2018/wordml/cex">
             <w:pict>
               <v:line w14:anchorId="1A10FDFD" id="Straight Connector 26" o:spid="_x0000_s1026" style="position:absolute;z-index:251704320;visibility:visible;mso-wrap-style:square;mso-width-percent:0;mso-height-percent:0;mso-wrap-distance-left:9pt;mso-wrap-distance-top:0;mso-wrap-distance-right:9pt;mso-wrap-distance-bottom:0;mso-position-horizontal:absolute;mso-position-horizontal-relative:text;mso-position-vertical:absolute;mso-position-vertical-relative:text;mso-width-percent:0;mso-height-percent:0;mso-width-relative:margin;mso-height-relative:margin" from="430.75pt,11.5pt" to="448.25pt,11.5pt" o:gfxdata="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" strokecolor="black [3200]" strokeweight=".5pt">
                 <v:stroke joinstyle="miter"/>
@@ -2062,7 +2062,7 @@
               </wp:anchor>
             </w:drawing>
           </mc:Choice>
-          <mc:Fallback>
+          <mc:Fallback xmlns:w16="http://schemas.microsoft.com/office/word/2018/wordml" xmlns:w16cex="http://schemas.microsoft.com/office/word/2018/wordml/cex">
             <w:pict>
               <v:rect w14:anchorId="08C754B1" id="Rectangle 7" o:spid="_x0000_s1026" style="position:absolute;margin-left:4pt;margin-top:18.4pt;width:192.3pt;height:63.2pt;z-index:251656192;visibility:visible;mso-wrap-style:square;mso-width-percent:0;mso-height-percent:0;mso-wrap-distance-left:9pt;mso-wrap-distance-top:0;mso-wrap-distance-right:9pt;mso-wrap-distance-bottom:0;mso-position-horizontal:absolute;mso-position-horizontal-relative:text;mso-position-vertical:absolute;mso-position-vertical-relative:text;mso-width-percent:0;mso-height-percent:0;mso-width-relative:margin;mso-height-relative:margin;v-text-anchor:middle" o:gfxdata="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" fillcolor="#4472c4 [3204]" strokecolor="#1f3763 [1604]" strokeweight="1pt">
                 <w10:wrap type="square"/>
@@ -2248,7 +2248,7 @@
               </wp:anchor>
             </w:drawing>
           </mc:Choice>
-          <mc:Fallback>
+          <mc:Fallback xmlns:w16="http://schemas.microsoft.com/office/word/2018/wordml" xmlns:w16cex="http://schemas.microsoft.com/office/word/2018/wordml/cex">
             <w:pict>
               <v:group w14:anchorId="0B970447" id="Group 11" o:spid="_x0000_s1037" style="position:absolute;margin-left:70pt;margin-top:163.55pt;width:65.45pt;height:57.6pt;z-index:251658240;mso-width-relative:margin;mso-height-relative:margin" coordorigin="-546" coordsize="8939,8372" o:gfxdata="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">
                 <v:oval id="Oval 9" o:spid="_x0000_s1038" style="position:absolute;width:7778;height:8372;visibility:visible;mso-wrap-style:square;v-text-anchor:middle" o:gfxdata="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" fillcolor="#83a1d8 [2132]" strokecolor="#1f3763 [1604]" strokeweight="1pt">
@@ -2362,7 +2362,7 @@
               </wp:anchor>
             </w:drawing>
           </mc:Choice>
-          <mc:Fallback>
+          <mc:Fallback xmlns:w16="http://schemas.microsoft.com/office/word/2018/wordml" xmlns:w16cex="http://schemas.microsoft.com/office/word/2018/wordml/cex">
             <w:pict>
               <v:shape w14:anchorId="6B9DEBEE" id="Straight Arrow Connector 54" o:spid="_x0000_s1026" type="#_x0000_t32" style="position:absolute;margin-left:395pt;margin-top:254.55pt;width:26.5pt;height:31pt;flip:x y;z-index:251695104;visibility:visible;mso-wrap-style:square;mso-wrap-distance-left:9pt;mso-wrap-distance-top:0;mso-wrap-distance-right:9pt;mso-wrap-distance-bottom:0;mso-position-horizontal:absolute;mso-position-horizontal-relative:text;mso-position-vertical:absolute;mso-position-vertical-relative:text" o:gfxdata="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" strokecolor="#4472c4 [3204]" strokeweight=".5pt">
                 <v:stroke endarrow="block" joinstyle="miter"/>
@@ -2449,7 +2449,7 @@
               </wp:anchor>
             </w:drawing>
           </mc:Choice>
-          <mc:Fallback>
+          <mc:Fallback xmlns:w16="http://schemas.microsoft.com/office/word/2018/wordml" xmlns:w16cex="http://schemas.microsoft.com/office/word/2018/wordml/cex">
             <w:pict>
               <v:shape w14:anchorId="7490D323" id="Text Box 53" o:spid="_x0000_s1040" type="#_x0000_t202" style="position:absolute;margin-left:408pt;margin-top:286.05pt;width:89.5pt;height:28pt;z-index:251694080;visibility:visible;mso-wrap-style:square;mso-width-percent:0;mso-height-percent:0;mso-wrap-distance-left:9pt;mso-wrap-distance-top:0;mso-wrap-distance-right:9pt;mso-wrap-distance-bottom:0;mso-position-horizontal:absolute;mso-position-horizontal-relative:text;mso-position-vertical:absolute;mso-position-vertical-relative:text;mso-width-percent:0;mso-height-percent:0;mso-width-relative:margin;mso-height-relative:margin;v-text-anchor:top" o:gfxdata="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" fillcolor="white [3201]" strokeweight=".5pt">
                 <v:textbox>
@@ -2537,7 +2537,7 @@
               </wp:anchor>
             </w:drawing>
           </mc:Choice>
-          <mc:Fallback>
+          <mc:Fallback xmlns:w16="http://schemas.microsoft.com/office/word/2018/wordml" xmlns:w16cex="http://schemas.microsoft.com/office/word/2018/wordml/cex">
             <w:pict>
               <v:rect w14:anchorId="68096C32" id="Rectangle 51" o:spid="_x0000_s1026" style="position:absolute;margin-left:310.5pt;margin-top:249.05pt;width:93pt;height:3.6pt;z-index:251693056;visibility:visible;mso-wrap-style:square;mso-wrap-distance-left:9pt;mso-wrap-distance-top:0;mso-wrap-distance-right:9pt;mso-wrap-distance-bottom:0;mso-position-horizontal:absolute;mso-position-horizontal-relative:text;mso-position-vertical:absolute;mso-position-vertical-relative:text;v-text-anchor:middle" o:gfxdata="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" fillcolor="#4472c4 [3204]" strokecolor="#1f3763 [1604]" strokeweight="1pt"/>
             </w:pict>
@@ -2601,7 +2601,7 @@
               </wp:anchor>
             </w:drawing>
           </mc:Choice>
-          <mc:Fallback>
+          <mc:Fallback xmlns:w16="http://schemas.microsoft.com/office/word/2018/wordml" xmlns:w16cex="http://schemas.microsoft.com/office/word/2018/wordml/cex">
             <w:pict>
               <v:shape w14:anchorId="582F1188" id="Straight Arrow Connector 48" o:spid="_x0000_s1026" type="#_x0000_t32" style="position:absolute;margin-left:408pt;margin-top:202.55pt;width:55pt;height:3.1pt;flip:x;z-index:251689984;visibility:visible;mso-wrap-style:square;mso-wrap-distance-left:9pt;mso-wrap-distance-top:0;mso-wrap-distance-right:9pt;mso-wrap-distance-bottom:0;mso-position-horizontal:absolute;mso-position-horizontal-relative:text;mso-position-vertical:absolute;mso-position-vertical-relative:text" o:gfxdata="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" strokecolor="#4472c4 [3204]" strokeweight=".5pt">
                 <v:stroke endarrow="block" joinstyle="miter"/>
@@ -2710,7 +2710,7 @@
               </wp:anchor>
             </w:drawing>
           </mc:Choice>
-          <mc:Fallback>
+          <mc:Fallback xmlns:w16="http://schemas.microsoft.com/office/word/2018/wordml" xmlns:w16cex="http://schemas.microsoft.com/office/word/2018/wordml/cex">
             <w:pict>
               <v:shape w14:anchorId="540706BE" id="Text Box 47" o:spid="_x0000_s1041" type="#_x0000_t202" style="position:absolute;margin-left:462.5pt;margin-top:180.05pt;width:36.5pt;height:62.5pt;z-index:251688960;visibility:visible;mso-wrap-style:square;mso-width-percent:0;mso-height-percent:0;mso-wrap-distance-left:9pt;mso-wrap-distance-top:0;mso-wrap-distance-right:9pt;mso-wrap-distance-bottom:0;mso-position-horizontal:absolute;mso-position-horizontal-relative:text;mso-position-vertical:absolute;mso-position-vertical-relative:text;mso-width-percent:0;mso-height-percent:0;mso-width-relative:margin;mso-height-relative:margin;v-text-anchor:top" o:gfxdata="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" fillcolor="white [3201]" strokeweight=".5pt">
                 <v:textbox>
@@ -2837,7 +2837,7 @@
               </wp:anchor>
             </w:drawing>
           </mc:Choice>
-          <mc:Fallback>
+          <mc:Fallback xmlns:w16="http://schemas.microsoft.com/office/word/2018/wordml" xmlns:w16cex="http://schemas.microsoft.com/office/word/2018/wordml/cex">
             <w:pict>
               <v:shape w14:anchorId="3F906179" id="Text Box 39" o:spid="_x0000_s1042" type="#_x0000_t202" style="position:absolute;margin-left:466pt;margin-top:95.55pt;width:31.35pt;height:77pt;z-index:251680768;visibility:visible;mso-wrap-style:square;mso-width-percent:0;mso-height-percent:0;mso-wrap-distance-left:9pt;mso-wrap-distance-top:0;mso-wrap-distance-right:9pt;mso-wrap-distance-bottom:0;mso-position-horizontal:absolute;mso-position-horizontal-relative:text;mso-position-vertical:absolute;mso-position-vertical-relative:text;mso-width-percent:0;mso-height-percent:0;mso-width-relative:margin;mso-height-relative:margin;v-text-anchor:top" o:gfxdata="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" fillcolor="white [3201]" strokeweight=".5pt">
                 <v:textbox>
@@ -2927,7 +2927,7 @@
               </wp:anchor>
             </w:drawing>
           </mc:Choice>
-          <mc:Fallback>
+          <mc:Fallback xmlns:w16="http://schemas.microsoft.com/office/word/2018/wordml" xmlns:w16cex="http://schemas.microsoft.com/office/word/2018/wordml/cex">
             <w:pict>
               <v:shape w14:anchorId="4489BF68" id="Straight Arrow Connector 40" o:spid="_x0000_s1026" type="#_x0000_t32" style="position:absolute;margin-left:451.4pt;margin-top:109.7pt;width:13.5pt;height:6.65pt;flip:x y;z-index:251681792;visibility:visible;mso-wrap-style:square;mso-width-percent:0;mso-height-percent:0;mso-wrap-distance-left:9pt;mso-wrap-distance-top:0;mso-wrap-distance-right:9pt;mso-wrap-distance-bottom:0;mso-position-horizontal:absolute;mso-position-horizontal-relative:text;mso-position-vertical:absolute;mso-position-vertical-relative:text;mso-width-percent:0;mso-height-percent:0;mso-width-relative:margin;mso-height-relative:margin" o:gfxdata="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" strokecolor="#4472c4 [3204]" strokeweight=".5pt">
                 <v:stroke endarrow="block" joinstyle="miter"/>
@@ -3012,7 +3012,7 @@
               </wp:anchor>
             </w:drawing>
           </mc:Choice>
-          <mc:Fallback>
+          <mc:Fallback xmlns:w16="http://schemas.microsoft.com/office/word/2018/wordml" xmlns:w16cex="http://schemas.microsoft.com/office/word/2018/wordml/cex">
             <w:pict>
               <v:roundrect w14:anchorId="33002790" id="Rectangle: Rounded Corners 24" o:spid="_x0000_s1043" style="position:absolute;margin-left:46.3pt;margin-top:226.9pt;width:113.3pt;height:21.3pt;z-index:251665408;visibility:visible;mso-wrap-style:square;mso-height-percent:0;mso-wrap-distance-left:9pt;mso-wrap-distance-top:0;mso-wrap-distance-right:9pt;mso-wrap-distance-bottom:0;mso-position-horizontal:absolute;mso-position-horizontal-relative:text;mso-position-vertical:absolute;mso-position-vertical-relative:text;mso-height-percent:0;mso-height-relative:margin;v-text-anchor:middle" arcsize="10923f" o:gfxdata="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" fillcolor="#4472c4 [3204]" strokecolor="#1f3763 [1604]" strokeweight="1pt">
                 <v:stroke joinstyle="miter"/>
@@ -3096,7 +3096,7 @@
               </wp:anchor>
             </w:drawing>
           </mc:Choice>
-          <mc:Fallback>
+          <mc:Fallback xmlns:w16="http://schemas.microsoft.com/office/word/2018/wordml" xmlns:w16cex="http://schemas.microsoft.com/office/word/2018/wordml/cex">
             <w:pict>
               <v:shape w14:anchorId="51D8559A" id="Text Box 16" o:spid="_x0000_s1044" type="#_x0000_t202" style="position:absolute;margin-left:38.15pt;margin-top:136.2pt;width:132.3pt;height:19.15pt;z-index:251661312;visibility:visible;mso-wrap-style:square;mso-wrap-distance-left:9pt;mso-wrap-distance-top:0;mso-wrap-distance-right:9pt;mso-wrap-distance-bottom:0;mso-position-horizontal:absolute;mso-position-horizontal-relative:text;mso-position-vertical:absolute;mso-position-vertical-relative:text;v-text-anchor:top" o:gfxdata="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" filled="f" strokeweight=".5pt">
                 <v:textbox>
@@ -3196,7 +3196,7 @@
               </wp:anchor>
             </w:drawing>
           </mc:Choice>
-          <mc:Fallback>
+          <mc:Fallback xmlns:w16="http://schemas.microsoft.com/office/word/2018/wordml" xmlns:w16cex="http://schemas.microsoft.com/office/word/2018/wordml/cex">
             <w:pict>
               <v:rect w14:anchorId="30668DAD" id="Rectangle 12" o:spid="_x0000_s1045" style="position:absolute;margin-left:39.4pt;margin-top:106.6pt;width:131.85pt;height:21.95pt;z-index:251659264;visibility:visible;mso-wrap-style:square;mso-wrap-distance-left:9pt;mso-wrap-distance-top:0;mso-wrap-distance-right:9pt;mso-wrap-distance-bottom:0;mso-position-horizontal:absolute;mso-position-horizontal-relative:text;mso-position-vertical:absolute;mso-position-vertical-relative:text;v-text-anchor:middle" o:gfxdata="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" filled="f" strokecolor="#1f3763 [1604]" strokeweight="1pt">
                 <v:textbox>
@@ -3299,7 +3299,7 @@
               </wp:anchor>
             </w:drawing>
           </mc:Choice>
-          <mc:Fallback>
+          <mc:Fallback xmlns:w16="http://schemas.microsoft.com/office/word/2018/wordml" xmlns:w16cex="http://schemas.microsoft.com/office/word/2018/wordml/cex">
             <w:pict>
               <v:shape w14:anchorId="22086294" id="Text Box 8" o:spid="_x0000_s1046" type="#_x0000_t202" style="position:absolute;margin-left:16.8pt;margin-top:59.45pt;width:171.6pt;height:49.1pt;z-index:251657216;visibility:visible;mso-wrap-style:square;mso-wrap-distance-left:9pt;mso-wrap-distance-top:0;mso-wrap-distance-right:9pt;mso-wrap-distance-bottom:0;mso-position-horizontal:absolute;mso-position-horizontal-relative:text;mso-position-vertical:absolute;mso-position-vertical-relative:text;v-text-anchor:top" o:gfxdata="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" filled="f" stroked="f" strokeweight=".5pt">
                 <v:textbox>
@@ -3433,7 +3433,7 @@
               </wp:anchor>
             </w:drawing>
           </mc:Choice>
-          <mc:Fallback>
+          <mc:Fallback xmlns:w16="http://schemas.microsoft.com/office/word/2018/wordml" xmlns:w16cex="http://schemas.microsoft.com/office/word/2018/wordml/cex">
             <w:pict>
               <v:shape w14:anchorId="783AB10B" id="Text Box 15" o:spid="_x0000_s1047" type="#_x0000_t202" style="position:absolute;margin-left:48.8pt;margin-top:250.05pt;width:109.55pt;height:26.3pt;z-index:251660288;visibility:visible;mso-wrap-style:square;mso-width-percent:0;mso-height-percent:0;mso-wrap-distance-left:9pt;mso-wrap-distance-top:0;mso-wrap-distance-right:9pt;mso-wrap-distance-bottom:0;mso-position-horizontal:absolute;mso-position-horizontal-relative:text;mso-position-vertical:absolute;mso-position-vertical-relative:text;mso-width-percent:0;mso-height-percent:0;mso-width-relative:margin;mso-height-relative:margin;v-text-anchor:top" o:gfxdata="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" filled="f" stroked="f" strokeweight=".5pt">
                 <v:textbox>
@@ -3603,7 +3603,7 @@
               </wp:anchor>
             </w:drawing>
           </mc:Choice>
-          <mc:Fallback>
+          <mc:Fallback xmlns:w16="http://schemas.microsoft.com/office/word/2018/wordml" xmlns:w16cex="http://schemas.microsoft.com/office/word/2018/wordml/cex">
             <w:pict>
               <v:shape w14:anchorId="65488339" id="Text Box 17" o:spid="_x0000_s1048" type="#_x0000_t202" style="position:absolute;margin-left:45.1pt;margin-top:3.45pt;width:128.95pt;height:45.05pt;z-index:251662336;visibility:visible;mso-wrap-style:square;mso-height-percent:0;mso-wrap-distance-left:9pt;mso-wrap-distance-top:0;mso-wrap-distance-right:9pt;mso-wrap-distance-bottom:0;mso-position-horizontal:absolute;mso-position-horizontal-relative:text;mso-position-vertical:absolute;mso-position-vertical-relative:text;mso-height-percent:0;mso-height-relative:margin;v-text-anchor:top" o:gfxdata="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" filled="f" stroked="f" strokeweight=".5pt">
                 <v:textbox>
@@ -3737,7 +3737,7 @@
               </wp:anchor>
             </w:drawing>
           </mc:Choice>
-          <mc:Fallback>
+          <mc:Fallback xmlns:w16="http://schemas.microsoft.com/office/word/2018/wordml" xmlns:w16cex="http://schemas.microsoft.com/office/word/2018/wordml/cex">
             <w:pict>
               <v:rect w14:anchorId="605FD208" id="Rectangle 2" o:spid="_x0000_s1026" style="position:absolute;margin-left:-5.6pt;margin-top:320.8pt;width:215.05pt;height:299.2pt;z-index:251653120;visibility:visible;mso-wrap-style:square;mso-wrap-distance-left:9pt;mso-wrap-distance-top:0;mso-wrap-distance-right:9pt;mso-wrap-distance-bottom:0;mso-position-horizontal:absolute;mso-position-horizontal-relative:margin;mso-position-vertical:absolute;mso-position-vertical-relative:text;v-text-anchor:middle" o:gfxdata="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" fillcolor="white [2993]" strokecolor="#a5a5a5 [3206]" strokeweight=".5pt">
                 <v:fill color2="#a0a0a0 [2017]" rotate="t" colors="0 white;.5 #fbfbfb;1 #d0d0d0" focus="100%" type="gradient">
@@ -3808,7 +3808,7 @@
               </wp:anchor>
             </w:drawing>
           </mc:Choice>
-          <mc:Fallback>
+          <mc:Fallback xmlns:w16="http://schemas.microsoft.com/office/word/2018/wordml" xmlns:w16cex="http://schemas.microsoft.com/office/word/2018/wordml/cex">
             <w:pict>
               <v:rect w14:anchorId="5849E7C2" id="Rectangle 3" o:spid="_x0000_s1026" style="position:absolute;margin-left:244.65pt;margin-top:320.8pt;width:215.05pt;height:299.2pt;z-index:251654144;visibility:visible;mso-wrap-style:square;mso-wrap-distance-left:9pt;mso-wrap-distance-top:0;mso-wrap-distance-right:9pt;mso-wrap-distance-bottom:0;mso-position-horizontal:absolute;mso-position-horizontal-relative:margin;mso-position-vertical:absolute;mso-position-vertical-relative:text;v-text-anchor:middle" o:gfxdata="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" fillcolor="white [2993]" strokecolor="#a5a5a5 [3206]" strokeweight=".5pt">
                 <v:fill color2="#a0a0a0 [2017]" rotate="t" colors="0 white;.5 #fbfbfb;1 #d0d0d0" focus="100%" type="gradient">
@@ -4049,7 +4049,7 @@
               </wp:anchor>
             </w:drawing>
           </mc:Choice>
-          <mc:Fallback>
+          <mc:Fallback xmlns:w16="http://schemas.microsoft.com/office/word/2018/wordml" xmlns:w16cex="http://schemas.microsoft.com/office/word/2018/wordml/cex">
             <w:pict>
               <v:group w14:anchorId="3F476424" id="Group 19" o:spid="_x0000_s1049" style="position:absolute;margin-left:-29.35pt;margin-top:21.2pt;width:21.85pt;height:34.05pt;z-index:251679744;mso-position-horizontal:right;mso-position-horizontal-relative:margin;mso-width-relative:margin;mso-height-relative:margin" coordsize="277495,432435" o:gfxdata="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">
                 <v:group id="Group 18" o:spid="_x0000_s1050" style="position:absolute;width:243205;height:265113" coordsize="243205,265113" o:gfxdata="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">
@@ -4143,7 +4143,7 @@
               </wp:anchor>
             </w:drawing>
           </mc:Choice>
-          <mc:Fallback>
+          <mc:Fallback xmlns:w16="http://schemas.microsoft.com/office/word/2018/wordml" xmlns:w16cex="http://schemas.microsoft.com/office/word/2018/wordml/cex">
             <w:pict>
               <v:shape w14:anchorId="032B6270" id="Straight Arrow Connector 25" o:spid="_x0000_s1026" type="#_x0000_t32" style="position:absolute;margin-left:392.7pt;margin-top:3.35pt;width:70.3pt;height:22.2pt;flip:x;z-index:251764736;visibility:visible;mso-wrap-style:square;mso-wrap-distance-left:9pt;mso-wrap-distance-top:0;mso-wrap-distance-right:9pt;mso-wrap-distance-bottom:0;mso-position-horizontal:absolute;mso-position-horizontal-relative:text;mso-position-vertical:absolute;mso-position-vertical-relative:text" o:gfxdata="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" strokecolor="#4472c4 [3204]" strokeweight=".5pt">
                 <v:stroke endarrow="block" joinstyle="miter"/>
@@ -4229,7 +4229,7 @@
               </wp:anchor>
             </w:drawing>
           </mc:Choice>
-          <mc:Fallback>
+          <mc:Fallback xmlns:w16="http://schemas.microsoft.com/office/word/2018/wordml" xmlns:w16cex="http://schemas.microsoft.com/office/word/2018/wordml/cex">
             <w:pict>
               <v:rect w14:anchorId="3D9DCBD5" id="Rectangle 6" o:spid="_x0000_s1026" style="position:absolute;margin-left:362.55pt;margin-top:2.55pt;width:13.7pt;height:11.1pt;z-index:251757568;visibility:visible;mso-wrap-style:square;mso-width-percent:0;mso-height-percent:0;mso-wrap-distance-left:9pt;mso-wrap-distance-top:0;mso-wrap-distance-right:9pt;mso-wrap-distance-bottom:0;mso-position-horizontal:absolute;mso-position-horizontal-relative:text;mso-position-vertical:absolute;mso-position-vertical-relative:text;mso-width-percent:0;mso-height-percent:0;mso-width-relative:margin;mso-height-relative:margin;v-text-anchor:middle" o:gfxdata="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" fillcolor="#4472c4 [3204]" strokecolor="#1f3763 [1604]" strokeweight="1pt"/>
             </w:pict>
@@ -4305,7 +4305,7 @@
               </wp:anchor>
             </w:drawing>
           </mc:Choice>
-          <mc:Fallback>
+          <mc:Fallback xmlns:w16="http://schemas.microsoft.com/office/word/2018/wordml" xmlns:w16cex="http://schemas.microsoft.com/office/word/2018/wordml/cex">
             <w:pict>
               <v:rect w14:anchorId="17E8032B" id="Rectangle 13" o:spid="_x0000_s1026" style="position:absolute;margin-left:386.1pt;margin-top:3.9pt;width:13.2pt;height:10.8pt;z-index:251759616;visibility:visible;mso-wrap-style:square;mso-width-percent:0;mso-height-percent:0;mso-wrap-distance-left:9pt;mso-wrap-distance-top:0;mso-wrap-distance-right:9pt;mso-wrap-distance-bottom:0;mso-position-horizontal:absolute;mso-position-horizontal-relative:text;mso-position-vertical:absolute;mso-position-vertical-relative:text;mso-width-percent:0;mso-height-percent:0;mso-width-relative:margin;mso-height-relative:margin;v-text-anchor:middle" o:gfxdata="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" fillcolor="#4472c4 [3204]" strokecolor="#1f3763 [1604]" strokeweight="1pt"/>
             </w:pict>
@@ -4381,7 +4381,7 @@
               </wp:anchor>
             </w:drawing>
           </mc:Choice>
-          <mc:Fallback>
+          <mc:Fallback xmlns:w16="http://schemas.microsoft.com/office/word/2018/wordml" xmlns:w16cex="http://schemas.microsoft.com/office/word/2018/wordml/cex">
             <w:pict>
               <v:rect w14:anchorId="5CD8CF17" id="Rectangle 14" o:spid="_x0000_s1026" style="position:absolute;margin-left:406.4pt;margin-top:4.2pt;width:15pt;height:10.5pt;z-index:251761664;visibility:visible;mso-wrap-style:square;mso-width-percent:0;mso-height-percent:0;mso-wrap-distance-left:9pt;mso-wrap-distance-top:0;mso-wrap-distance-right:9pt;mso-wrap-distance-bottom:0;mso-position-horizontal:absolute;mso-position-horizontal-relative:text;mso-position-vertical:absolute;mso-position-vertical-relative:text;mso-width-percent:0;mso-height-percent:0;mso-width-relative:margin;mso-height-relative:margin;v-text-anchor:middle" o:gfxdata="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" fillcolor="#4472c4 [3204]" strokecolor="#1f3763 [1604]" strokeweight="1pt"/>
             </w:pict>
@@ -4690,7 +4690,7 @@
               </wp:anchor>
             </w:drawing>
           </mc:Choice>
-          <mc:Fallback>
+          <mc:Fallback xmlns:w16="http://schemas.microsoft.com/office/word/2018/wordml" xmlns:w16cex="http://schemas.microsoft.com/office/word/2018/wordml/cex">
             <w:pict>
               <v:group w14:anchorId="7AFA7A81" id="Group 63" o:spid="_x0000_s1026" style="position:absolute;margin-left:310.5pt;margin-top:19.85pt;width:96pt;height:90.75pt;z-index:251687936" coordsize="12192,11525" o:gfxdata="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">
                 <v:group id="Group 62" o:spid="_x0000_s1027" style="position:absolute;width:12192;height:11525" coordsize="12192,11525" o:gfxdata="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">
@@ -4835,7 +4835,7 @@
               </wp:anchor>
             </w:drawing>
           </mc:Choice>
-          <mc:Fallback>
+          <mc:Fallback xmlns:w16="http://schemas.microsoft.com/office/word/2018/wordml" xmlns:w16cex="http://schemas.microsoft.com/office/word/2018/wordml/cex">
             <w:pict>
               <v:shape w14:anchorId="4C037BEC" id="Text Box 90" o:spid="_x0000_s1055" type="#_x0000_t202" style="position:absolute;margin-left:307.25pt;margin-top:16.95pt;width:98.5pt;height:19.55pt;z-index:251720704;visibility:visible;mso-wrap-style:square;mso-width-percent:0;mso-height-percent:0;mso-wrap-distance-left:9pt;mso-wrap-distance-top:0;mso-wrap-distance-right:9pt;mso-wrap-distance-bottom:0;mso-position-horizontal:absolute;mso-position-horizontal-relative:text;mso-position-vertical:absolute;mso-position-vertical-relative:text;mso-width-percent:0;mso-height-percent:0;mso-width-relative:margin;mso-height-relative:margin;v-text-anchor:top" o:gfxdata="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" filled="f" stroked="f" strokeweight=".5pt">
                 <v:textbox>
@@ -4959,7 +4959,7 @@
               </wp:anchor>
             </w:drawing>
           </mc:Choice>
-          <mc:Fallback>
+          <mc:Fallback xmlns:w16="http://schemas.microsoft.com/office/word/2018/wordml" xmlns:w16cex="http://schemas.microsoft.com/office/word/2018/wordml/cex">
             <w:pict>
               <v:shape w14:anchorId="4D2F07CC" id="Text Box 56" o:spid="_x0000_s1056" type="#_x0000_t202" style="position:absolute;margin-left:257.6pt;margin-top:4.45pt;width:2in;height:20pt;z-index:251699200;visibility:visible;mso-wrap-style:square;mso-width-percent:0;mso-height-percent:0;mso-wrap-distance-left:9pt;mso-wrap-distance-top:0;mso-wrap-distance-right:9pt;mso-wrap-distance-bottom:0;mso-position-horizontal:absolute;mso-position-horizontal-relative:text;mso-position-vertical:absolute;mso-position-vertical-relative:text;mso-width-percent:0;mso-height-percent:0;mso-width-relative:margin;mso-height-relative:margin;v-text-anchor:top" o:gfxdata="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" fillcolor="white [3201]" strokeweight=".5pt">
                 <v:textbox>
@@ -5044,7 +5044,7 @@
               </wp:anchor>
             </w:drawing>
           </mc:Choice>
-          <mc:Fallback>
+          <mc:Fallback xmlns:w16="http://schemas.microsoft.com/office/word/2018/wordml" xmlns:w16cex="http://schemas.microsoft.com/office/word/2018/wordml/cex">
             <w:pict>
               <v:shape w14:anchorId="3B16C4EC" id="Text Box 55" o:spid="_x0000_s1057" type="#_x0000_t202" style="position:absolute;margin-left:49pt;margin-top:4.5pt;width:111.5pt;height:20pt;z-index:251697152;visibility:visible;mso-wrap-style:square;mso-height-percent:0;mso-wrap-distance-left:9pt;mso-wrap-distance-top:0;mso-wrap-distance-right:9pt;mso-wrap-distance-bottom:0;mso-position-horizontal:absolute;mso-position-horizontal-relative:text;mso-position-vertical:absolute;mso-position-vertical-relative:text;mso-height-percent:0;mso-height-relative:margin;v-text-anchor:top" o:gfxdata="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" fillcolor="white [3201]" strokeweight=".5pt">
                 <v:textbox>
@@ -5131,7 +5131,7 @@
               </wp:anchor>
             </w:drawing>
           </mc:Choice>
-          <mc:Fallback>
+          <mc:Fallback xmlns:w16="http://schemas.microsoft.com/office/word/2018/wordml" xmlns:w16cex="http://schemas.microsoft.com/office/word/2018/wordml/cex">
             <w:pict>
               <v:shape w14:anchorId="2069B5B7" id="Straight Arrow Connector 78" o:spid="_x0000_s1026" type="#_x0000_t32" style="position:absolute;margin-left:250.6pt;margin-top:12.6pt;width:19.15pt;height:.45pt;flip:x y;z-index:251782144;visibility:visible;mso-wrap-style:square;mso-wrap-distance-left:9pt;mso-wrap-distance-top:0;mso-wrap-distance-right:9pt;mso-wrap-distance-bottom:0;mso-position-horizontal:absolute;mso-position-horizontal-relative:text;mso-position-vertical:absolute;mso-position-vertical-relative:text" o:gfxdata="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" strokecolor="white [3212]" strokeweight=".5pt">
                 <v:stroke endarrow="block" joinstyle="miter"/>
@@ -5208,7 +5208,7 @@
               </wp:anchor>
             </w:drawing>
           </mc:Choice>
-          <mc:Fallback>
+          <mc:Fallback xmlns:w16="http://schemas.microsoft.com/office/word/2018/wordml" xmlns:w16cex="http://schemas.microsoft.com/office/word/2018/wordml/cex">
             <w:pict>
               <v:shape w14:anchorId="340E85AB" id="Straight Arrow Connector 69" o:spid="_x0000_s1026" type="#_x0000_t32" style="position:absolute;margin-left:0;margin-top:12pt;width:22.4pt;height:3.6pt;flip:x y;z-index:251781120;visibility:visible;mso-wrap-style:square;mso-width-percent:0;mso-height-percent:0;mso-wrap-distance-left:9pt;mso-wrap-distance-top:0;mso-wrap-distance-right:9pt;mso-wrap-distance-bottom:0;mso-position-horizontal:left;mso-position-horizontal-relative:margin;mso-position-vertical:absolute;mso-position-vertical-relative:text;mso-width-percent:0;mso-height-percent:0;mso-width-relative:margin;mso-height-relative:margin" o:gfxdata="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" strokecolor="white [3212]" strokeweight=".5pt">
                 <v:stroke endarrow="block" joinstyle="miter"/>
@@ -5301,7 +5301,7 @@
               </wp:anchor>
             </w:drawing>
           </mc:Choice>
-          <mc:Fallback>
+          <mc:Fallback xmlns:w16="http://schemas.microsoft.com/office/word/2018/wordml" xmlns:w16cex="http://schemas.microsoft.com/office/word/2018/wordml/cex">
             <w:pict>
               <v:shape w14:anchorId="12B518A7" id="Text Box 105" o:spid="_x0000_s1058" type="#_x0000_t202" style="position:absolute;margin-left:245.55pt;margin-top:3.8pt;width:214.2pt;height:20.05pt;z-index:251739136;visibility:visible;mso-wrap-style:square;mso-width-percent:0;mso-height-percent:0;mso-wrap-distance-left:9pt;mso-wrap-distance-top:0;mso-wrap-distance-right:9pt;mso-wrap-distance-bottom:0;mso-position-horizontal:absolute;mso-position-horizontal-relative:text;mso-position-vertical:absolute;mso-position-vertical-relative:text;mso-width-percent:0;mso-height-percent:0;mso-width-relative:margin;mso-height-relative:margin;v-text-anchor:top" o:gfxdata="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" fillcolor="#4472c4 [3204]" stroked="f" strokeweight=".5pt">
                 <v:textbox>
@@ -5410,7 +5410,7 @@
               </wp:anchor>
             </w:drawing>
           </mc:Choice>
-          <mc:Fallback>
+          <mc:Fallback xmlns:w16="http://schemas.microsoft.com/office/word/2018/wordml" xmlns:w16cex="http://schemas.microsoft.com/office/word/2018/wordml/cex">
             <w:pict>
               <v:shape w14:anchorId="259FE8F2" id="Text Box 95" o:spid="_x0000_s1059" type="#_x0000_t202" style="position:absolute;margin-left:-5.35pt;margin-top:3.25pt;width:214.3pt;height:20pt;z-index:251724800;visibility:visible;mso-wrap-style:square;mso-width-percent:0;mso-height-percent:0;mso-wrap-distance-left:9pt;mso-wrap-distance-top:0;mso-wrap-distance-right:9pt;mso-wrap-distance-bottom:0;mso-position-horizontal:absolute;mso-position-horizontal-relative:margin;mso-position-vertical:absolute;mso-position-vertical-relative:text;mso-width-percent:0;mso-height-percent:0;mso-width-relative:margin;mso-height-relative:margin;v-text-anchor:top" o:gfxdata="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" fillcolor="#4472c4 [3204]" stroked="f" strokeweight=".5pt">
                 <v:textbox>
@@ -5707,7 +5707,7 @@
               </wp:anchor>
             </w:drawing>
           </mc:Choice>
-          <mc:Fallback>
+          <mc:Fallback xmlns:w16="http://schemas.microsoft.com/office/word/2018/wordml" xmlns:w16cex="http://schemas.microsoft.com/office/word/2018/wordml/cex">
             <w:pict>
               <v:rect w14:anchorId="06CF87A2" id="Rectangle 94" o:spid="_x0000_s1060" style="position:absolute;margin-left:25.2pt;margin-top:18.2pt;width:145.9pt;height:101.4pt;z-index:251723776;visibility:visible;mso-wrap-style:square;mso-width-percent:0;mso-height-percent:0;mso-wrap-distance-left:9pt;mso-wrap-distance-top:0;mso-wrap-distance-right:9pt;mso-wrap-distance-bottom:0;mso-position-horizontal:absolute;mso-position-horizontal-relative:text;mso-position-vertical:absolute;mso-position-vertical-relative:text;mso-width-percent:0;mso-height-percent:0;mso-width-relative:margin;mso-height-relative:margin;v-text-anchor:middle" o:gfxdata="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" filled="f" strokecolor="#1f3763 [1604]" strokeweight="1pt">
                 <v:stroke dashstyle="3 1"/>
@@ -5989,7 +5989,7 @@
               </wp:anchor>
             </w:drawing>
           </mc:Choice>
-          <mc:Fallback>
+          <mc:Fallback xmlns:w16="http://schemas.microsoft.com/office/word/2018/wordml" xmlns:w16cex="http://schemas.microsoft.com/office/word/2018/wordml/cex">
             <w:pict>
               <v:shape w14:anchorId="3354BD59" id="Text Box 108" o:spid="_x0000_s1061" type="#_x0000_t202" style="position:absolute;margin-left:276.3pt;margin-top:20.9pt;width:57.05pt;height:18.7pt;z-index:251741184;visibility:visible;mso-wrap-style:square;mso-width-percent:0;mso-height-percent:0;mso-wrap-distance-left:9pt;mso-wrap-distance-top:0;mso-wrap-distance-right:9pt;mso-wrap-distance-bottom:0;mso-position-horizontal:absolute;mso-position-horizontal-relative:text;mso-position-vertical:absolute;mso-position-vertical-relative:text;mso-width-percent:0;mso-height-percent:0;mso-width-relative:margin;mso-height-relative:margin;v-text-anchor:top" o:gfxdata="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" filled="f" stroked="f" strokeweight=".5pt">
                 <v:textbox>
@@ -6095,7 +6095,7 @@
               </wp:anchor>
             </w:drawing>
           </mc:Choice>
-          <mc:Fallback>
+          <mc:Fallback xmlns:w16="http://schemas.microsoft.com/office/word/2018/wordml" xmlns:w16cex="http://schemas.microsoft.com/office/word/2018/wordml/cex">
             <w:pict>
               <v:line w14:anchorId="05DD6FFB" id="Straight Connector 115" o:spid="_x0000_s1026" style="position:absolute;flip:y;z-index:251751424;visibility:visible;mso-wrap-style:square;mso-wrap-distance-left:9pt;mso-wrap-distance-top:0;mso-wrap-distance-right:9pt;mso-wrap-distance-bottom:0;mso-position-horizontal:absolute;mso-position-horizontal-relative:text;mso-position-vertical:absolute;mso-position-vertical-relative:text" from="281pt,4.1pt" to="411.45pt,4.55pt" o:gfxdata="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" strokecolor="#bfbfbf [2412]" strokeweight=".5pt">
                 <v:stroke joinstyle="miter"/>
@@ -6188,7 +6188,7 @@
               </wp:anchor>
             </w:drawing>
           </mc:Choice>
-          <mc:Fallback>
+          <mc:Fallback xmlns:w16="http://schemas.microsoft.com/office/word/2018/wordml" xmlns:w16cex="http://schemas.microsoft.com/office/word/2018/wordml/cex">
             <w:pict>
               <v:shape w14:anchorId="777E4C5B" id="Text Box 116" o:spid="_x0000_s1062" type="#_x0000_t202" style="position:absolute;margin-left:280.8pt;margin-top:.35pt;width:57.05pt;height:18.7pt;z-index:251753472;visibility:visible;mso-wrap-style:square;mso-width-percent:0;mso-height-percent:0;mso-wrap-distance-left:9pt;mso-wrap-distance-top:0;mso-wrap-distance-right:9pt;mso-wrap-distance-bottom:0;mso-position-horizontal:absolute;mso-position-horizontal-relative:text;mso-position-vertical:absolute;mso-position-vertical-relative:text;mso-width-percent:0;mso-height-percent:0;mso-width-relative:margin;mso-height-relative:margin;v-text-anchor:top" o:gfxdata="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" filled="f" stroked="f" strokeweight=".5pt">
                 <v:textbox>
@@ -6291,7 +6291,7 @@
               </wp:anchor>
             </w:drawing>
           </mc:Choice>
-          <mc:Fallback>
+          <mc:Fallback xmlns:w16="http://schemas.microsoft.com/office/word/2018/wordml" xmlns:w16cex="http://schemas.microsoft.com/office/word/2018/wordml/cex">
             <w:pict>
               <v:shape w14:anchorId="4DA968ED" id="Text Box 92" o:spid="_x0000_s1063" type="#_x0000_t202" style="position:absolute;margin-left:21.9pt;margin-top:16.4pt;width:64.5pt;height:18.7pt;z-index:251722752;visibility:visible;mso-wrap-style:square;mso-width-percent:0;mso-height-percent:0;mso-wrap-distance-left:9pt;mso-wrap-distance-top:0;mso-wrap-distance-right:9pt;mso-wrap-distance-bottom:0;mso-position-horizontal:absolute;mso-position-horizontal-relative:text;mso-position-vertical:absolute;mso-position-vertical-relative:text;mso-width-percent:0;mso-height-percent:0;mso-width-relative:margin;mso-height-relative:margin;v-text-anchor:top" o:gfxdata="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" filled="f" stroked="f" strokeweight=".5pt">
                 <v:textbox>
@@ -6389,7 +6389,7 @@
               </wp:anchor>
             </w:drawing>
           </mc:Choice>
-          <mc:Fallback>
+          <mc:Fallback xmlns:w16="http://schemas.microsoft.com/office/word/2018/wordml" xmlns:w16cex="http://schemas.microsoft.com/office/word/2018/wordml/cex">
             <w:pict>
               <v:line w14:anchorId="1A8EAEB8" id="Straight Connector 117" o:spid="_x0000_s1026" style="position:absolute;flip:y;z-index:251755520;visibility:visible;mso-wrap-style:square;mso-wrap-distance-left:9pt;mso-wrap-distance-top:0;mso-wrap-distance-right:9pt;mso-wrap-distance-bottom:0;mso-position-horizontal:absolute;mso-position-horizontal-relative:text;mso-position-vertical:absolute;mso-position-vertical-relative:text" from="286.6pt,11pt" to="417.05pt,11.45pt" o:gfxdata="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" strokecolor="#bfbfbf [2412]" strokeweight=".5pt">
                 <v:stroke joinstyle="miter"/>
@@ -6497,7 +6497,7 @@
               </wp:anchor>
             </w:drawing>
           </mc:Choice>
-          <mc:Fallback>
+          <mc:Fallback xmlns:w16="http://schemas.microsoft.com/office/word/2018/wordml" xmlns:w16cex="http://schemas.microsoft.com/office/word/2018/wordml/cex">
             <w:pict>
               <v:roundrect w14:anchorId="1EEE083C" id="Rectangle: Rounded Corners 98" o:spid="_x0000_s1064" style="position:absolute;margin-left:25.65pt;margin-top:8.65pt;width:161.75pt;height:23.4pt;z-index:251728896;visibility:visible;mso-wrap-style:square;mso-width-percent:0;mso-height-percent:0;mso-wrap-distance-left:9pt;mso-wrap-distance-top:0;mso-wrap-distance-right:9pt;mso-wrap-distance-bottom:0;mso-position-horizontal:absolute;mso-position-horizontal-relative:text;mso-position-vertical:absolute;mso-position-vertical-relative:text;mso-width-percent:0;mso-height-percent:0;mso-width-relative:margin;mso-height-relative:margin;v-text-anchor:middle" arcsize="10923f" o:gfxdata="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" fillcolor="#4472c4 [3204]" strokecolor="#1f3763 [1604]" strokeweight="1pt">
                 <v:stroke joinstyle="miter"/>
@@ -6627,7 +6627,7 @@
               </wp:anchor>
             </w:drawing>
           </mc:Choice>
-          <mc:Fallback>
+          <mc:Fallback xmlns:w16="http://schemas.microsoft.com/office/word/2018/wordml" xmlns:w16cex="http://schemas.microsoft.com/office/word/2018/wordml/cex">
             <w:pict>
               <v:roundrect w14:anchorId="3C240608" id="Rectangle: Rounded Corners 119" o:spid="_x0000_s1065" style="position:absolute;margin-left:286.6pt;margin-top:7.25pt;width:126.7pt;height:36.95pt;z-index:251756544;visibility:visible;mso-wrap-style:square;mso-wrap-distance-left:9pt;mso-wrap-distance-top:0;mso-wrap-distance-right:9pt;mso-wrap-distance-bottom:0;mso-position-horizontal:absolute;mso-position-horizontal-relative:text;mso-position-vertical:absolute;mso-position-vertical-relative:text;v-text-anchor:middle" arcsize="10923f" o:gfxdata="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" fillcolor="#4472c4 [3204]" strokecolor="#1f3763 [1604]" strokeweight="1pt">
                 <v:stroke joinstyle="miter"/>
@@ -6724,7 +6724,7 @@
               </wp:anchor>
             </w:drawing>
           </mc:Choice>
-          <mc:Fallback>
+          <mc:Fallback xmlns:w16="http://schemas.microsoft.com/office/word/2018/wordml" xmlns:w16cex="http://schemas.microsoft.com/office/word/2018/wordml/cex">
             <w:pict>
               <v:shape w14:anchorId="4EED2630" id="Text Box 99" o:spid="_x0000_s1066" type="#_x0000_t202" style="position:absolute;margin-left:21.95pt;margin-top:.65pt;width:107.05pt;height:18.7pt;z-index:251730944;visibility:visible;mso-wrap-style:square;mso-width-percent:0;mso-height-percent:0;mso-wrap-distance-left:9pt;mso-wrap-distance-top:0;mso-wrap-distance-right:9pt;mso-wrap-distance-bottom:0;mso-position-horizontal:absolute;mso-position-horizontal-relative:text;mso-position-vertical:absolute;mso-position-vertical-relative:text;mso-width-percent:0;mso-height-percent:0;mso-width-relative:margin;mso-height-relative:margin;v-text-anchor:top" o:gfxdata="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" filled="f" stroked="f" strokeweight=".5pt">
                 <v:textbox>
@@ -6842,7 +6842,7 @@
               </wp:anchor>
             </w:drawing>
           </mc:Choice>
-          <mc:Fallback>
+          <mc:Fallback xmlns:w16="http://schemas.microsoft.com/office/word/2018/wordml" xmlns:w16cex="http://schemas.microsoft.com/office/word/2018/wordml/cex">
             <w:pict>
               <v:roundrect w14:anchorId="3D4E2A86" id="Rectangle: Rounded Corners 102" o:spid="_x0000_s1067" style="position:absolute;margin-left:26.65pt;margin-top:17.5pt;width:161.75pt;height:23.4pt;z-index:251732992;visibility:visible;mso-wrap-style:square;mso-width-percent:0;mso-height-percent:0;mso-wrap-distance-left:9pt;mso-wrap-distance-top:0;mso-wrap-distance-right:9pt;mso-wrap-distance-bottom:0;mso-position-horizontal:absolute;mso-position-horizontal-relative:text;mso-position-vertical:absolute;mso-position-vertical-relative:text;mso-width-percent:0;mso-height-percent:0;mso-width-relative:margin;mso-height-relative:margin;v-text-anchor:middle" arcsize="10923f" o:gfxdata="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" fillcolor="#4472c4 [3204]" strokecolor="#1f3763 [1604]" strokeweight="1pt">
                 <v:stroke joinstyle="miter"/>
@@ -6988,7 +6988,7 @@
               </wp:anchor>
             </w:drawing>
           </mc:Choice>
-          <mc:Fallback>
+          <mc:Fallback xmlns:w16="http://schemas.microsoft.com/office/word/2018/wordml" xmlns:w16cex="http://schemas.microsoft.com/office/word/2018/wordml/cex">
             <w:pict>
               <v:shape w14:anchorId="0FF7419E" id="Text Box 68" o:spid="_x0000_s1068" type="#_x0000_t202" style="position:absolute;margin-left:20.95pt;margin-top:44.55pt;width:197.75pt;height:28pt;z-index:251780096;visibility:visible;mso-wrap-style:square;mso-width-percent:0;mso-height-percent:0;mso-wrap-distance-left:9pt;mso-wrap-distance-top:0;mso-wrap-distance-right:9pt;mso-wrap-distance-bottom:0;mso-position-horizontal:absolute;mso-position-horizontal-relative:text;mso-position-vertical:absolute;mso-position-vertical-relative:text;mso-width-percent:0;mso-height-percent:0;mso-width-relative:margin;mso-height-relative:margin;v-text-anchor:top" o:gfxdata="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" fillcolor="white [3201]" strokeweight=".5pt">
                 <v:textbox>
@@ -7126,7 +7126,7 @@
               </wp:anchor>
             </w:drawing>
           </mc:Choice>
-          <mc:Fallback>
+          <mc:Fallback xmlns:w16="http://schemas.microsoft.com/office/word/2018/wordml" xmlns:w16cex="http://schemas.microsoft.com/office/word/2018/wordml/cex">
             <w:pict>
               <v:shape w14:anchorId="40CCE2CD" id="Text Box 67" o:spid="_x0000_s1069" type="#_x0000_t202" style="position:absolute;margin-left:278.85pt;margin-top:-36.55pt;width:192.35pt;height:34.95pt;z-index:251778048;visibility:visible;mso-wrap-style:square;mso-width-percent:0;mso-height-percent:0;mso-wrap-distance-left:9pt;mso-wrap-distance-top:0;mso-wrap-distance-right:9pt;mso-wrap-distance-bottom:0;mso-position-horizontal:absolute;mso-position-horizontal-relative:text;mso-position-vertical:absolute;mso-position-vertical-relative:text;mso-width-percent:0;mso-height-percent:0;mso-width-relative:margin;mso-height-relative:margin;v-text-anchor:top" o:gfxdata="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" fillcolor="white [3201]" strokeweight=".5pt">
                 <v:textbox>
@@ -7217,7 +7217,7 @@
               </wp:anchor>
             </w:drawing>
           </mc:Choice>
-          <mc:Fallback>
+          <mc:Fallback xmlns:w16="http://schemas.microsoft.com/office/word/2018/wordml" xmlns:w16cex="http://schemas.microsoft.com/office/word/2018/wordml/cex">
             <w:pict>
               <v:rect w14:anchorId="348BA792" id="Rectangle 66" o:spid="_x0000_s1026" style="position:absolute;margin-left:263.3pt;margin-top:-.2pt;width:215.05pt;height:299.2pt;z-index:251776000;visibility:visible;mso-wrap-style:square;mso-wrap-distance-left:9pt;mso-wrap-distance-top:0;mso-wrap-distance-right:9pt;mso-wrap-distance-bottom:0;mso-position-horizontal:absolute;mso-position-horizontal-relative:text;mso-position-vertical:absolute;mso-position-vertical-relative:text;v-text-anchor:middle" o:gfxdata="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" fillcolor="white [2993]" strokecolor="#a5a5a5 [3206]" strokeweight=".5pt">
                 <v:fill color2="#a0a0a0 [2017]" rotate="t" colors="0 white;.5 #fbfbfb;1 #d0d0d0" focus="100%" type="gradient">
@@ -7305,7 +7305,7 @@
               </wp:anchor>
             </w:drawing>
           </mc:Choice>
-          <mc:Fallback>
+          <mc:Fallback xmlns:w16="http://schemas.microsoft.com/office/word/2018/wordml" xmlns:w16cex="http://schemas.microsoft.com/office/word/2018/wordml/cex">
             <w:pict>
               <v:shape w14:anchorId="1AA6FB43" id="Text Box 113" o:spid="_x0000_s1070" type="#_x0000_t202" style="position:absolute;margin-left:143.5pt;margin-top:6.5pt;width:81.8pt;height:20.55pt;z-index:251748352;visibility:visible;mso-wrap-style:square;mso-height-percent:0;mso-wrap-distance-left:9pt;mso-wrap-distance-top:0;mso-wrap-distance-right:9pt;mso-wrap-distance-bottom:0;mso-position-horizontal:absolute;mso-position-horizontal-relative:text;mso-position-vertical:absolute;mso-position-vertical-relative:text;mso-height-percent:0;mso-height-relative:margin;v-text-anchor:top" o:gfxdata="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" filled="f" stroked="f" strokeweight=".5pt">
                 <v:textbox>
@@ -7399,7 +7399,7 @@
               </wp:anchor>
             </w:drawing>
           </mc:Choice>
-          <mc:Fallback>
+          <mc:Fallback xmlns:w16="http://schemas.microsoft.com/office/word/2018/wordml" xmlns:w16cex="http://schemas.microsoft.com/office/word/2018/wordml/cex">
             <w:pict>
               <v:rect w14:anchorId="777FA0D9" id="Rectangle 77" o:spid="_x0000_s1026" style="position:absolute;margin-left:30.05pt;margin-top:1pt;width:185.05pt;height:297pt;z-index:251703296;visibility:visible;mso-wrap-style:square;mso-wrap-distance-left:9pt;mso-wrap-distance-top:0;mso-wrap-distance-right:9pt;mso-wrap-distance-bottom:0;mso-position-horizontal:absolute;mso-position-horizontal-relative:text;mso-position-vertical:absolute;mso-position-vertical-relative:text;v-text-anchor:middle" o:gfxdata="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" fillcolor="#4472c4 [3204]" strokecolor="#1f3763 [1604]" strokeweight="1pt"/>
             </w:pict>
@@ -7471,7 +7471,7 @@
               </wp:anchor>
             </w:drawing>
           </mc:Choice>
-          <mc:Fallback>
+          <mc:Fallback xmlns:w16="http://schemas.microsoft.com/office/word/2018/wordml" xmlns:w16cex="http://schemas.microsoft.com/office/word/2018/wordml/cex">
             <w:pict>
               <v:shape w14:anchorId="03DFC1DB" id="Text Box 83" o:spid="_x0000_s1071" type="#_x0000_t202" style="position:absolute;margin-left:39.4pt;margin-top:-30.75pt;width:111.5pt;height:20pt;z-index:251712512;visibility:visible;mso-wrap-style:square;mso-height-percent:0;mso-wrap-distance-left:9pt;mso-wrap-distance-top:0;mso-wrap-distance-right:9pt;mso-wrap-distance-bottom:0;mso-position-horizontal:absolute;mso-position-horizontal-relative:text;mso-position-vertical:absolute;mso-position-vertical-relative:text;mso-height-percent:0;mso-height-relative:margin;v-text-anchor:top" o:gfxdata="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" fillcolor="white [3201]" strokeweight=".5pt">
                 <v:textbox>
@@ -7548,7 +7548,7 @@
               </wp:anchor>
             </w:drawing>
           </mc:Choice>
-          <mc:Fallback>
+          <mc:Fallback xmlns:w16="http://schemas.microsoft.com/office/word/2018/wordml" xmlns:w16cex="http://schemas.microsoft.com/office/word/2018/wordml/cex">
             <w:pict>
               <v:line w14:anchorId="248B5672" id="Straight Connector 80" o:spid="_x0000_s1026" style="position:absolute;z-index:251708416;visibility:visible;mso-wrap-style:square;mso-width-percent:0;mso-height-percent:0;mso-wrap-distance-left:9pt;mso-wrap-distance-top:0;mso-wrap-distance-right:9pt;mso-wrap-distance-bottom:0;mso-position-horizontal:absolute;mso-position-horizontal-relative:text;mso-position-vertical:absolute;mso-position-vertical-relative:text;mso-width-percent:0;mso-height-percent:0;mso-width-relative:margin;mso-height-relative:margin" from="35.95pt,13.25pt" to="53.45pt,13.25pt" o:gfxdata="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" strokecolor="black [3200]" strokeweight=".5pt">
                 <v:stroke joinstyle="miter"/>
@@ -7617,7 +7617,7 @@
               </wp:anchor>
             </w:drawing>
           </mc:Choice>
-          <mc:Fallback>
+          <mc:Fallback xmlns:w16="http://schemas.microsoft.com/office/word/2018/wordml" xmlns:w16cex="http://schemas.microsoft.com/office/word/2018/wordml/cex">
             <w:pict>
               <v:line w14:anchorId="03D10E81" id="Straight Connector 82" o:spid="_x0000_s1026" style="position:absolute;z-index:251710464;visibility:visible;mso-wrap-style:square;mso-width-percent:0;mso-height-percent:0;mso-wrap-distance-left:9pt;mso-wrap-distance-top:0;mso-wrap-distance-right:9pt;mso-wrap-distance-bottom:0;mso-position-horizontal:absolute;mso-position-horizontal-relative:text;mso-position-vertical:absolute;mso-position-vertical-relative:text;mso-width-percent:0;mso-height-percent:0;mso-width-relative:margin;mso-height-relative:margin" from="36pt,18.85pt" to="53.5pt,18.85pt" o:gfxdata="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" strokecolor="black [3200]" strokeweight=".5pt">
                 <v:stroke joinstyle="miter"/>
@@ -7686,7 +7686,7 @@
               </wp:anchor>
             </w:drawing>
           </mc:Choice>
-          <mc:Fallback>
+          <mc:Fallback xmlns:w16="http://schemas.microsoft.com/office/word/2018/wordml" xmlns:w16cex="http://schemas.microsoft.com/office/word/2018/wordml/cex">
             <w:pict>
               <v:line w14:anchorId="6BE620E1" id="Straight Connector 79" o:spid="_x0000_s1026" style="position:absolute;z-index:251706368;visibility:visible;mso-wrap-style:square;mso-width-percent:0;mso-height-percent:0;mso-wrap-distance-left:9pt;mso-wrap-distance-top:0;mso-wrap-distance-right:9pt;mso-wrap-distance-bottom:0;mso-position-horizontal:absolute;mso-position-horizontal-relative:text;mso-position-vertical:absolute;mso-position-vertical-relative:text;mso-width-percent:0;mso-height-percent:0;mso-width-relative:margin;mso-height-relative:margin" from="36pt,8.2pt" to="53.5pt,8.2pt" o:gfxdata="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" strokecolor="black [3200]" strokeweight=".5pt">
                 <v:stroke joinstyle="miter"/>
@@ -7758,7 +7758,7 @@
               </wp:anchor>
             </w:drawing>
           </mc:Choice>
-          <mc:Fallback>
+          <mc:Fallback xmlns:w16="http://schemas.microsoft.com/office/word/2018/wordml" xmlns:w16cex="http://schemas.microsoft.com/office/word/2018/wordml/cex">
             <w:pict>
               <v:rect w14:anchorId="168F5E40" id="Rectangle 72" o:spid="_x0000_s1026" style="position:absolute;margin-left:0;margin-top:0;width:215.05pt;height:299.2pt;z-index:251701248;visibility:visible;mso-wrap-style:square;mso-wrap-distance-left:9pt;mso-wrap-distance-top:0;mso-wrap-distance-right:9pt;mso-wrap-distance-bottom:0;mso-position-horizontal:absolute;mso-position-horizontal-relative:text;mso-position-vertical:absolute;mso-position-vertical-relative:text;v-text-anchor:middle" o:gfxdata="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" fillcolor="white [2993]" strokecolor="#a5a5a5 [3206]" strokeweight=".5pt">
                 <v:fill color2="#a0a0a0 [2017]" rotate="t" colors="0 white;.5 #fbfbfb;1 #d0d0d0" focus="100%" type="gradient">
@@ -7927,7 +7927,7 @@
               </wp:anchor>
             </w:drawing>
           </mc:Choice>
-          <mc:Fallback>
+          <mc:Fallback xmlns:w16="http://schemas.microsoft.com/office/word/2018/wordml" xmlns:w16cex="http://schemas.microsoft.com/office/word/2018/wordml/cex">
             <w:pict>
               <v:group w14:anchorId="356CB35D" id="Group 73" o:spid="_x0000_s1072" style="position:absolute;margin-left:.15pt;margin-top:.95pt;width:214.4pt;height:151.5pt;z-index:251702272" coordsize="27228,19240" o:gfxdata="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">
                 <v:rect id="Rectangle 74" o:spid="_x0000_s1073" style="position:absolute;width:27228;height:19240;visibility:visible;mso-wrap-style:square;v-text-anchor:middle" o:gfxdata="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" fillcolor="#acb9ca [1311]" strokecolor="#1f3763 [1604]" strokeweight="1pt"/>
@@ -8085,7 +8085,7 @@
               </wp:anchor>
             </w:drawing>
           </mc:Choice>
-          <mc:Fallback>
+          <mc:Fallback xmlns:w16="http://schemas.microsoft.com/office/word/2018/wordml" xmlns:w16cex="http://schemas.microsoft.com/office/word/2018/wordml/cex">
             <w:pict>
               <v:roundrect w14:anchorId="524B6B37" id="Rectangle: Rounded Corners 85" o:spid="_x0000_s1076" style="position:absolute;margin-left:65.05pt;margin-top:4.8pt;width:111.4pt;height:30pt;z-index:251713536;visibility:visible;mso-wrap-style:square;mso-width-percent:0;mso-height-percent:0;mso-wrap-distance-left:9pt;mso-wrap-distance-top:0;mso-wrap-distance-right:9pt;mso-wrap-distance-bottom:0;mso-position-horizontal:absolute;mso-position-horizontal-relative:text;mso-position-vertical:absolute;mso-position-vertical-relative:text;mso-width-percent:0;mso-height-percent:0;mso-width-relative:margin;mso-height-relative:margin;v-text-anchor:middle" arcsize="10923f" o:gfxdata="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" fillcolor="#4472c4 [3204]" strokecolor="#1f3763 [1604]" strokeweight="1pt">
                 <v:stroke joinstyle="miter"/>
@@ -8212,7 +8212,7 @@
               </wp:anchor>
             </w:drawing>
           </mc:Choice>
-          <mc:Fallback>
+          <mc:Fallback xmlns:w16="http://schemas.microsoft.com/office/word/2018/wordml" xmlns:w16cex="http://schemas.microsoft.com/office/word/2018/wordml/cex">
             <w:pict>
               <v:roundrect w14:anchorId="61DE4E25" id="Rectangle: Rounded Corners 86" o:spid="_x0000_s1077" style="position:absolute;margin-left:66pt;margin-top:1.55pt;width:111.4pt;height:30pt;z-index:251715584;visibility:visible;mso-wrap-style:square;mso-width-percent:0;mso-height-percent:0;mso-wrap-distance-left:9pt;mso-wrap-distance-top:0;mso-wrap-distance-right:9pt;mso-wrap-distance-bottom:0;mso-position-horizontal:absolute;mso-position-horizontal-relative:text;mso-position-vertical:absolute;mso-position-vertical-relative:text;mso-width-percent:0;mso-height-percent:0;mso-width-relative:margin;mso-height-relative:margin;v-text-anchor:middle" arcsize="10923f" o:gfxdata="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" fillcolor="#4472c4 [3204]" strokecolor="#1f3763 [1604]" strokeweight="1pt">
                 <v:stroke joinstyle="miter"/>
@@ -8326,7 +8326,7 @@
               </wp:anchor>
             </w:drawing>
           </mc:Choice>
-          <mc:Fallback>
+          <mc:Fallback xmlns:w16="http://schemas.microsoft.com/office/word/2018/wordml" xmlns:w16cex="http://schemas.microsoft.com/office/word/2018/wordml/cex">
             <w:pict>
               <v:roundrect w14:anchorId="61992D9D" id="Rectangle: Rounded Corners 87" o:spid="_x0000_s1078" style="position:absolute;margin-left:65.7pt;margin-top:22.75pt;width:111.4pt;height:30pt;z-index:251717632;visibility:visible;mso-wrap-style:square;mso-width-percent:0;mso-height-percent:0;mso-wrap-distance-left:9pt;mso-wrap-distance-top:0;mso-wrap-distance-right:9pt;mso-wrap-distance-bottom:0;mso-position-horizontal:absolute;mso-position-horizontal-relative:text;mso-position-vertical:absolute;mso-position-vertical-relative:text;mso-width-percent:0;mso-height-percent:0;mso-width-relative:margin;mso-height-relative:margin;v-text-anchor:middle" arcsize="10923f" o:gfxdata="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" fillcolor="#4472c4 [3204]" strokecolor="#1f3763 [1604]" strokeweight="1pt">
                 <v:stroke joinstyle="miter"/>
@@ -8473,7 +8473,7 @@
               </wp:anchor>
             </w:drawing>
           </mc:Choice>
-          <mc:Fallback>
+          <mc:Fallback xmlns:w16="http://schemas.microsoft.com/office/word/2018/wordml" xmlns:w16cex="http://schemas.microsoft.com/office/word/2018/wordml/cex">
             <w:pict>
               <v:shapetype w14:anchorId="460857A8" id="_x0000_t13" coordsize="21600,21600" o:spt="13" adj="16200,5400" path="m@0,l@0@1,0@1,0@2@0@2@0,21600,21600,10800xe">
                 <v:stroke joinstyle="miter"/>
@@ -8585,7 +8585,7 @@
               </wp:anchor>
             </w:drawing>
           </mc:Choice>
-          <mc:Fallback>
+          <mc:Fallback xmlns:w16="http://schemas.microsoft.com/office/word/2018/wordml" xmlns:w16cex="http://schemas.microsoft.com/office/word/2018/wordml/cex">
             <w:pict>
               <v:rect w14:anchorId="79D8C3D8" id="Rectangle 88" o:spid="_x0000_s1026" style="position:absolute;margin-left:125.65pt;margin-top:10.75pt;width:75pt;height:48.75pt;z-index:251718656;visibility:visible;mso-wrap-style:square;mso-wrap-distance-left:9pt;mso-wrap-distance-top:0;mso-wrap-distance-right:9pt;mso-wrap-distance-bottom:0;mso-position-horizontal:absolute;mso-position-horizontal-relative:text;mso-position-vertical:absolute;mso-position-vertical-relative:text;v-text-anchor:middle" o:gfxdata="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" fillcolor="#5b9bd5 [3208]" strokecolor="#1f4d78 [1608]" strokeweight="1pt"/>
             </w:pict>
@@ -9627,6 +9627,18 @@
       </w:pPr>
       <w:r>
         <w:t>Test location check, use google map to identify something within 10m of current location, change source code to reflect &gt;20m, and see it get declined.</w:t>
+      </w:r>
+    </w:p>
+    <w:p>
+      <w:pPr>
+        <w:pStyle w:val="ListParagraph"/>
+        <w:numPr>
+          <w:ilvl w:val="0"/>
+          <w:numId w:val="3"/>
+        </w:numPr>
+      </w:pPr>
+      <w:r>
+        <w:t>Click on map icon to reveal real map, which can show real map location</w:t>
       </w:r>
     </w:p>
     <w:p>
@@ -10318,7 +10330,7 @@
               </wp:anchor>
             </w:drawing>
           </mc:Choice>
-          <mc:Fallback>
+          <mc:Fallback xmlns:w16="http://schemas.microsoft.com/office/word/2018/wordml" xmlns:w16cex="http://schemas.microsoft.com/office/word/2018/wordml/cex">
             <w:pict>
               <v:shape w14:anchorId="2D912CDA" id="Text Box 5" o:spid="_x0000_s1080" type="#_x0000_t202" style="position:absolute;left:0;text-align:left;margin-left:33.75pt;margin-top:48.8pt;width:392.25pt;height:286.5pt;z-index:251783168;visibility:visible;mso-wrap-style:square;mso-width-percent:0;mso-height-percent:0;mso-wrap-distance-left:9pt;mso-wrap-distance-top:0;mso-wrap-distance-right:9pt;mso-wrap-distance-bottom:0;mso-position-horizontal:absolute;mso-position-horizontal-relative:text;mso-position-vertical:absolute;mso-position-vertical-relative:text;mso-width-percent:0;mso-height-percent:0;mso-width-relative:margin;mso-height-relative:margin;v-text-anchor:top" o:gfxdata="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" fillcolor="black [3213]" strokeweight=".5pt">
                 <v:textbox>
@@ -11426,7 +11438,7 @@
               </wp:anchor>
             </w:drawing>
           </mc:Choice>
-          <mc:Fallback>
+          <mc:Fallback xmlns:w16="http://schemas.microsoft.com/office/word/2018/wordml" xmlns:w16cex="http://schemas.microsoft.com/office/word/2018/wordml/cex">
             <w:pict>
               <v:shape w14:anchorId="05ADB5E1" id="Text Box 20" o:spid="_x0000_s1081" type="#_x0000_t202" style="position:absolute;left:0;text-align:left;margin-left:30.75pt;margin-top:33pt;width:396.75pt;height:402.75pt;z-index:251784192;visibility:visible;mso-wrap-style:square;mso-height-percent:0;mso-wrap-distance-left:9pt;mso-wrap-distance-top:0;mso-wrap-distance-right:9pt;mso-wrap-distance-bottom:0;mso-position-horizontal:absolute;mso-position-horizontal-relative:text;mso-position-vertical:absolute;mso-position-vertical-relative:text;mso-height-percent:0;mso-height-relative:margin;v-text-anchor:top" o:gfxdata="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" fillcolor="black [3213]" strokeweight=".5pt">
                 <v:textbox>
@@ -12304,7 +12316,7 @@
               </wp:anchor>
             </w:drawing>
           </mc:Choice>
-          <mc:Fallback>
+          <mc:Fallback xmlns:w16="http://schemas.microsoft.com/office/word/2018/wordml" xmlns:w16cex="http://schemas.microsoft.com/office/word/2018/wordml/cex">
             <w:pict>
               <v:shape w14:anchorId="36D3D36D" id="Text Box 27" o:spid="_x0000_s1082" type="#_x0000_t202" style="position:absolute;left:0;text-align:left;margin-left:26.25pt;margin-top:21.7pt;width:394.5pt;height:43.5pt;z-index:251785216;visibility:visible;mso-wrap-style:square;mso-wrap-distance-left:9pt;mso-wrap-distance-top:0;mso-wrap-distance-right:9pt;mso-wrap-distance-bottom:0;mso-position-horizontal:absolute;mso-position-horizontal-relative:text;mso-position-vertical:absolute;mso-position-vertical-relative:text;v-text-anchor:top" o:gfxdata="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" fillcolor="black [3213]" strokeweight=".5pt">
                 <v:textbox>
@@ -12559,6 +12571,7 @@
         </w:numPr>
       </w:pPr>
       <w:r>
+        <w:lastRenderedPageBreak/>
         <w:t>Every page is designed to use one universal Layout page which assists with avoiding to have to rewrite code for default elements that should appear on all pages, such as the background colour, and the back navigation.</w:t>
       </w:r>
       <w:r>
@@ -13227,7 +13240,7 @@
               </wp:anchor>
             </w:drawing>
           </mc:Choice>
-          <mc:Fallback>
+          <mc:Fallback xmlns:w16="http://schemas.microsoft.com/office/word/2018/wordml" xmlns:w16cex="http://schemas.microsoft.com/office/word/2018/wordml/cex">
             <w:pict>
               <v:shape w14:anchorId="696D80A0" id="Text Box 28" o:spid="_x0000_s1083" type="#_x0000_t202" style="position:absolute;margin-left:0;margin-top:0;width:396pt;height:298.5pt;z-index:251787264;visibility:visible;mso-wrap-style:square;mso-height-percent:0;mso-wrap-distance-left:9pt;mso-wrap-distance-top:0;mso-wrap-distance-right:9pt;mso-wrap-distance-bottom:0;mso-position-horizontal:absolute;mso-position-horizontal-relative:margin;mso-position-vertical:absolute;mso-position-vertical-relative:text;mso-height-percent:0;mso-height-relative:margin;v-text-anchor:top" o:gfxdata="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" fillcolor="black [3213]" strokeweight=".5pt">
                 <v:textbox>
@@ -13896,7 +13909,7 @@
 </file>
 
 <file path=word/endnotes.xml><?xml version="1.0" encoding="utf-8"?>
-<w:endnotes xmlns:wpc="http://schemas.microsoft.com/office/word/2010/wordprocessingCanvas" xmlns:cx="http://schemas.microsoft.com/office/drawing/2014/chartex" xmlns:cx1="http://schemas.microsoft.com/office/drawing/2015/9/8/chartex" xmlns:cx2="http://schemas.microsoft.com/office/drawing/2015/10/21/chartex" xmlns:cx3="http://schemas.microsoft.com/office/drawing/2016/5/9/chartex" xmlns:cx4="http://schemas.microsoft.com/office/drawing/2016/5/10/chartex" xmlns:cx5="http://schemas.microsoft.com/office/drawing/2016/5/11/chartex" xmlns:cx6="http://schemas.microsoft.com/office/drawing/2016/5/12/chartex" xmlns:cx7="http://schemas.microsoft.com/office/drawing/2016/5/13/chartex" xmlns:cx8="http://schemas.microsoft.com/office/drawing/2016/5/14/chartex" xmlns:mc="http://schemas.openxmlformats.org/markup-compatibility/2006" xmlns:aink="http://schemas.microsoft.com/office/drawing/2016/ink" xmlns:am3d="http://schemas.microsoft.com/office/drawing/2017/model3d" xmlns:o="urn:schemas-microsoft-com:office:office" xmlns:r="http://schemas.openxmlformats.org/officeDocument/2006/relationships" xmlns:m="http://schemas.openxmlformats.org/officeDocument/2006/math" xmlns:v="urn:schemas-microsoft-com:vml" xmlns:wp14="http://schemas.microsoft.com/office/word/2010/wordprocessingDrawing" xmlns:wp="http://schemas.openxmlformats.org/drawingml/2006/wordprocessingDrawing" xmlns:w10="urn:schemas-microsoft-com:office:word" xmlns:w="http://schemas.openxmlformats.org/wordprocessingml/2006/main" xmlns:w14="http://schemas.microsoft.com/office/word/2010/wordml" xmlns:w15="http://schemas.microsoft.com/office/word/2012/wordml" xmlns:w16cex="http://schemas.microsoft.com/office/word/2018/wordml/cex" xmlns:w16cid="http://schemas.microsoft.com/office/word/2016/wordml/cid" xmlns:w16="http://schemas.microsoft.com/office/word/2018/wordml" xmlns:w16se="http://schemas.microsoft.com/office/word/2015/wordml/symex" xmlns:wpg="http://schemas.microsoft.com/office/word/2010/wordprocessingGroup" xmlns:wpi="http://schemas.microsoft.com/office/word/2010/wordprocessingInk" xmlns:wne="http://schemas.microsoft.com/office/word/2006/wordml" xmlns:wps="http://schemas.microsoft.com/office/word/2010/wordprocessingShape" mc:Ignorable="w14 w15 w16se w16cid w16 w16cex wp14">
+<w:endnotes xmlns:wpc="http://schemas.microsoft.com/office/word/2010/wordprocessingCanvas" xmlns:cx="http://schemas.microsoft.com/office/drawing/2014/chartex" xmlns:cx1="http://schemas.microsoft.com/office/drawing/2015/9/8/chartex" xmlns:cx2="http://schemas.microsoft.com/office/drawing/2015/10/21/chartex" xmlns:cx3="http://schemas.microsoft.com/office/drawing/2016/5/9/chartex" xmlns:cx4="http://schemas.microsoft.com/office/drawing/2016/5/10/chartex" xmlns:cx5="http://schemas.microsoft.com/office/drawing/2016/5/11/chartex" xmlns:cx6="http://schemas.microsoft.com/office/drawing/2016/5/12/chartex" xmlns:cx7="http://schemas.microsoft.com/office/drawing/2016/5/13/chartex" xmlns:cx8="http://schemas.microsoft.com/office/drawing/2016/5/14/chartex" xmlns:mc="http://schemas.openxmlformats.org/markup-compatibility/2006" xmlns:aink="http://schemas.microsoft.com/office/drawing/2016/ink" xmlns:am3d="http://schemas.microsoft.com/office/drawing/2017/model3d" xmlns:o="urn:schemas-microsoft-com:office:office" xmlns:r="http://schemas.openxmlformats.org/officeDocument/2006/relationships" xmlns:m="http://schemas.openxmlformats.org/officeDocument/2006/math" xmlns:v="urn:schemas-microsoft-com:vml" xmlns:wp14="http://schemas.microsoft.com/office/word/2010/wordprocessingDrawing" xmlns:wp="http://schemas.openxmlformats.org/drawingml/2006/wordprocessingDrawing" xmlns:w10="urn:schemas-microsoft-com:office:word" xmlns:w="http://schemas.openxmlformats.org/wordprocessingml/2006/main" xmlns:w14="http://schemas.microsoft.com/office/word/2010/wordml" xmlns:w15="http://schemas.microsoft.com/office/word/2012/wordml" xmlns:w16cid="http://schemas.microsoft.com/office/word/2016/wordml/cid" xmlns:w16se="http://schemas.microsoft.com/office/word/2015/wordml/symex" xmlns:wpg="http://schemas.microsoft.com/office/word/2010/wordprocessingGroup" xmlns:wpi="http://schemas.microsoft.com/office/word/2010/wordprocessingInk" xmlns:wne="http://schemas.microsoft.com/office/word/2006/wordml" xmlns:wps="http://schemas.microsoft.com/office/word/2010/wordprocessingShape" mc:Ignorable="w14 w15 w16se w16cid wp14">
   <w:endnote w:type="separator" w:id="-1">
     <w:p>
       <w:pPr>
@@ -13921,7 +13934,7 @@
 </file>
 
 <file path=word/footnotes.xml><?xml version="1.0" encoding="utf-8"?>
-<w:footnotes xmlns:wpc="http://schemas.microsoft.com/office/word/2010/wordprocessingCanvas" xmlns:cx="http://schemas.microsoft.com/office/drawing/2014/chartex" xmlns:cx1="http://schemas.microsoft.com/office/drawing/2015/9/8/chartex" xmlns:cx2="http://schemas.microsoft.com/office/drawing/2015/10/21/chartex" xmlns:cx3="http://schemas.microsoft.com/office/drawing/2016/5/9/chartex" xmlns:cx4="http://schemas.microsoft.com/office/drawing/2016/5/10/chartex" xmlns:cx5="http://schemas.microsoft.com/office/drawing/2016/5/11/chartex" xmlns:cx6="http://schemas.microsoft.com/office/drawing/2016/5/12/chartex" xmlns:cx7="http://schemas.microsoft.com/office/drawing/2016/5/13/chartex" xmlns:cx8="http://schemas.microsoft.com/office/drawing/2016/5/14/chartex" xmlns:mc="http://schemas.openxmlformats.org/markup-compatibility/2006" xmlns:aink="http://schemas.microsoft.com/office/drawing/2016/ink" xmlns:am3d="http://schemas.microsoft.com/office/drawing/2017/model3d" xmlns:o="urn:schemas-microsoft-com:office:office" xmlns:r="http://schemas.openxmlformats.org/officeDocument/2006/relationships" xmlns:m="http://schemas.openxmlformats.org/officeDocument/2006/math" xmlns:v="urn:schemas-microsoft-com:vml" xmlns:wp14="http://schemas.microsoft.com/office/word/2010/wordprocessingDrawing" xmlns:wp="http://schemas.openxmlformats.org/drawingml/2006/wordprocessingDrawing" xmlns:w10="urn:schemas-microsoft-com:office:word" xmlns:w="http://schemas.openxmlformats.org/wordprocessingml/2006/main" xmlns:w14="http://schemas.microsoft.com/office/word/2010/wordml" xmlns:w15="http://schemas.microsoft.com/office/word/2012/wordml" xmlns:w16cex="http://schemas.microsoft.com/office/word/2018/wordml/cex" xmlns:w16cid="http://schemas.microsoft.com/office/word/2016/wordml/cid" xmlns:w16="http://schemas.microsoft.com/office/word/2018/wordml" xmlns:w16se="http://schemas.microsoft.com/office/word/2015/wordml/symex" xmlns:wpg="http://schemas.microsoft.com/office/word/2010/wordprocessingGroup" xmlns:wpi="http://schemas.microsoft.com/office/word/2010/wordprocessingInk" xmlns:wne="http://schemas.microsoft.com/office/word/2006/wordml" xmlns:wps="http://schemas.microsoft.com/office/word/2010/wordprocessingShape" mc:Ignorable="w14 w15 w16se w16cid w16 w16cex wp14">
+<w:footnotes xmlns:wpc="http://schemas.microsoft.com/office/word/2010/wordprocessingCanvas" xmlns:cx="http://schemas.microsoft.com/office/drawing/2014/chartex" xmlns:cx1="http://schemas.microsoft.com/office/drawing/2015/9/8/chartex" xmlns:cx2="http://schemas.microsoft.com/office/drawing/2015/10/21/chartex" xmlns:cx3="http://schemas.microsoft.com/office/drawing/2016/5/9/chartex" xmlns:cx4="http://schemas.microsoft.com/office/drawing/2016/5/10/chartex" xmlns:cx5="http://schemas.microsoft.com/office/drawing/2016/5/11/chartex" xmlns:cx6="http://schemas.microsoft.com/office/drawing/2016/5/12/chartex" xmlns:cx7="http://schemas.microsoft.com/office/drawing/2016/5/13/chartex" xmlns:cx8="http://schemas.microsoft.com/office/drawing/2016/5/14/chartex" xmlns:mc="http://schemas.openxmlformats.org/markup-compatibility/2006" xmlns:aink="http://schemas.microsoft.com/office/drawing/2016/ink" xmlns:am3d="http://schemas.microsoft.com/office/drawing/2017/model3d" xmlns:o="urn:schemas-microsoft-com:office:office" xmlns:r="http://schemas.openxmlformats.org/officeDocument/2006/relationships" xmlns:m="http://schemas.openxmlformats.org/officeDocument/2006/math" xmlns:v="urn:schemas-microsoft-com:vml" xmlns:wp14="http://schemas.microsoft.com/office/word/2010/wordprocessingDrawing" xmlns:wp="http://schemas.openxmlformats.org/drawingml/2006/wordprocessingDrawing" xmlns:w10="urn:schemas-microsoft-com:office:word" xmlns:w="http://schemas.openxmlformats.org/wordprocessingml/2006/main" xmlns:w14="http://schemas.microsoft.com/office/word/2010/wordml" xmlns:w15="http://schemas.microsoft.com/office/word/2012/wordml" xmlns:w16cid="http://schemas.microsoft.com/office/word/2016/wordml/cid" xmlns:w16se="http://schemas.microsoft.com/office/word/2015/wordml/symex" xmlns:wpg="http://schemas.microsoft.com/office/word/2010/wordprocessingGroup" xmlns:wpi="http://schemas.microsoft.com/office/word/2010/wordprocessingInk" xmlns:wne="http://schemas.microsoft.com/office/word/2006/wordml" xmlns:wps="http://schemas.microsoft.com/office/word/2010/wordprocessingShape" mc:Ignorable="w14 w15 w16se w16cid wp14">
   <w:footnote w:type="separator" w:id="-1">
     <w:p>
       <w:pPr>
@@ -13946,7 +13959,7 @@
 </file>
 
 <file path=word/header1.xml><?xml version="1.0" encoding="utf-8"?>
-<w:hdr xmlns:wpc="http://schemas.microsoft.com/office/word/2010/wordprocessingCanvas" xmlns:cx="http://schemas.microsoft.com/office/drawing/2014/chartex" xmlns:cx1="http://schemas.microsoft.com/office/drawing/2015/9/8/chartex" xmlns:cx2="http://schemas.microsoft.com/office/drawing/2015/10/21/chartex" xmlns:cx3="http://schemas.microsoft.com/office/drawing/2016/5/9/chartex" xmlns:cx4="http://schemas.microsoft.com/office/drawing/2016/5/10/chartex" xmlns:cx5="http://schemas.microsoft.com/office/drawing/2016/5/11/chartex" xmlns:cx6="http://schemas.microsoft.com/office/drawing/2016/5/12/chartex" xmlns:cx7="http://schemas.microsoft.com/office/drawing/2016/5/13/chartex" xmlns:cx8="http://schemas.microsoft.com/office/drawing/2016/5/14/chartex" xmlns:mc="http://schemas.openxmlformats.org/markup-compatibility/2006" xmlns:aink="http://schemas.microsoft.com/office/drawing/2016/ink" xmlns:am3d="http://schemas.microsoft.com/office/drawing/2017/model3d" xmlns:o="urn:schemas-microsoft-com:office:office" xmlns:r="http://schemas.openxmlformats.org/officeDocument/2006/relationships" xmlns:m="http://schemas.openxmlformats.org/officeDocument/2006/math" xmlns:v="urn:schemas-microsoft-com:vml" xmlns:wp14="http://schemas.microsoft.com/office/word/2010/wordprocessingDrawing" xmlns:wp="http://schemas.openxmlformats.org/drawingml/2006/wordprocessingDrawing" xmlns:w10="urn:schemas-microsoft-com:office:word" xmlns:w="http://schemas.openxmlformats.org/wordprocessingml/2006/main" xmlns:w14="http://schemas.microsoft.com/office/word/2010/wordml" xmlns:w15="http://schemas.microsoft.com/office/word/2012/wordml" xmlns:w16cex="http://schemas.microsoft.com/office/word/2018/wordml/cex" xmlns:w16cid="http://schemas.microsoft.com/office/word/2016/wordml/cid" xmlns:w16="http://schemas.microsoft.com/office/word/2018/wordml" xmlns:w16se="http://schemas.microsoft.com/office/word/2015/wordml/symex" xmlns:wpg="http://schemas.microsoft.com/office/word/2010/wordprocessingGroup" xmlns:wpi="http://schemas.microsoft.com/office/word/2010/wordprocessingInk" xmlns:wne="http://schemas.microsoft.com/office/word/2006/wordml" xmlns:wps="http://schemas.microsoft.com/office/word/2010/wordprocessingShape" mc:Ignorable="w14 w15 w16se w16cid w16 w16cex wp14">
+<w:hdr xmlns:wpc="http://schemas.microsoft.com/office/word/2010/wordprocessingCanvas" xmlns:cx="http://schemas.microsoft.com/office/drawing/2014/chartex" xmlns:cx1="http://schemas.microsoft.com/office/drawing/2015/9/8/chartex" xmlns:cx2="http://schemas.microsoft.com/office/drawing/2015/10/21/chartex" xmlns:cx3="http://schemas.microsoft.com/office/drawing/2016/5/9/chartex" xmlns:cx4="http://schemas.microsoft.com/office/drawing/2016/5/10/chartex" xmlns:cx5="http://schemas.microsoft.com/office/drawing/2016/5/11/chartex" xmlns:cx6="http://schemas.microsoft.com/office/drawing/2016/5/12/chartex" xmlns:cx7="http://schemas.microsoft.com/office/drawing/2016/5/13/chartex" xmlns:cx8="http://schemas.microsoft.com/office/drawing/2016/5/14/chartex" xmlns:mc="http://schemas.openxmlformats.org/markup-compatibility/2006" xmlns:aink="http://schemas.microsoft.com/office/drawing/2016/ink" xmlns:am3d="http://schemas.microsoft.com/office/drawing/2017/model3d" xmlns:o="urn:schemas-microsoft-com:office:office" xmlns:r="http://schemas.openxmlformats.org/officeDocument/2006/relationships" xmlns:m="http://schemas.openxmlformats.org/officeDocument/2006/math" xmlns:v="urn:schemas-microsoft-com:vml" xmlns:wp14="http://schemas.microsoft.com/office/word/2010/wordprocessingDrawing" xmlns:wp="http://schemas.openxmlformats.org/drawingml/2006/wordprocessingDrawing" xmlns:w10="urn:schemas-microsoft-com:office:word" xmlns:w="http://schemas.openxmlformats.org/wordprocessingml/2006/main" xmlns:w14="http://schemas.microsoft.com/office/word/2010/wordml" xmlns:w15="http://schemas.microsoft.com/office/word/2012/wordml" xmlns:w16cid="http://schemas.microsoft.com/office/word/2016/wordml/cid" xmlns:w16se="http://schemas.microsoft.com/office/word/2015/wordml/symex" xmlns:wpg="http://schemas.microsoft.com/office/word/2010/wordprocessingGroup" xmlns:wpi="http://schemas.microsoft.com/office/word/2010/wordprocessingInk" xmlns:wne="http://schemas.microsoft.com/office/word/2006/wordml" xmlns:wps="http://schemas.microsoft.com/office/word/2010/wordprocessingShape" mc:Ignorable="w14 w15 w16se w16cid wp14">
   <w:p>
     <w:pPr>
       <w:pStyle w:val="Header"/>
@@ -13957,7 +13970,7 @@
 </file>
 
 <file path=word/numbering.xml><?xml version="1.0" encoding="utf-8"?>
-<w:numbering xmlns:wpc="http://schemas.microsoft.com/office/word/2010/wordprocessingCanvas" xmlns:cx="http://schemas.microsoft.com/office/drawing/2014/chartex" xmlns:cx1="http://schemas.microsoft.com/office/drawing/2015/9/8/chartex" xmlns:cx2="http://schemas.microsoft.com/office/drawing/2015/10/21/chartex" xmlns:cx3="http://schemas.microsoft.com/office/drawing/2016/5/9/chartex" xmlns:cx4="http://schemas.microsoft.com/office/drawing/2016/5/10/chartex" xmlns:cx5="http://schemas.microsoft.com/office/drawing/2016/5/11/chartex" xmlns:cx6="http://schemas.microsoft.com/office/drawing/2016/5/12/chartex" xmlns:cx7="http://schemas.microsoft.com/office/drawing/2016/5/13/chartex" xmlns:cx8="http://schemas.microsoft.com/office/drawing/2016/5/14/chartex" xmlns:mc="http://schemas.openxmlformats.org/markup-compatibility/2006" xmlns:aink="http://schemas.microsoft.com/office/drawing/2016/ink" xmlns:am3d="http://schemas.microsoft.com/office/drawing/2017/model3d" xmlns:o="urn:schemas-microsoft-com:office:office" xmlns:r="http://schemas.openxmlformats.org/officeDocument/2006/relationships" xmlns:m="http://schemas.openxmlformats.org/officeDocument/2006/math" xmlns:v="urn:schemas-microsoft-com:vml" xmlns:wp14="http://schemas.microsoft.com/office/word/2010/wordprocessingDrawing" xmlns:wp="http://schemas.openxmlformats.org/drawingml/2006/wordprocessingDrawing" xmlns:w10="urn:schemas-microsoft-com:office:word" xmlns:w="http://schemas.openxmlformats.org/wordprocessingml/2006/main" xmlns:w14="http://schemas.microsoft.com/office/word/2010/wordml" xmlns:w15="http://schemas.microsoft.com/office/word/2012/wordml" xmlns:w16cex="http://schemas.microsoft.com/office/word/2018/wordml/cex" xmlns:w16cid="http://schemas.microsoft.com/office/word/2016/wordml/cid" xmlns:w16="http://schemas.microsoft.com/office/word/2018/wordml" xmlns:w16se="http://schemas.microsoft.com/office/word/2015/wordml/symex" xmlns:wpg="http://schemas.microsoft.com/office/word/2010/wordprocessingGroup" xmlns:wpi="http://schemas.microsoft.com/office/word/2010/wordprocessingInk" xmlns:wne="http://schemas.microsoft.com/office/word/2006/wordml" xmlns:wps="http://schemas.microsoft.com/office/word/2010/wordprocessingShape" mc:Ignorable="w14 w15 w16se w16cid w16 w16cex wp14">
+<w:numbering xmlns:wpc="http://schemas.microsoft.com/office/word/2010/wordprocessingCanvas" xmlns:cx="http://schemas.microsoft.com/office/drawing/2014/chartex" xmlns:cx1="http://schemas.microsoft.com/office/drawing/2015/9/8/chartex" xmlns:cx2="http://schemas.microsoft.com/office/drawing/2015/10/21/chartex" xmlns:cx3="http://schemas.microsoft.com/office/drawing/2016/5/9/chartex" xmlns:cx4="http://schemas.microsoft.com/office/drawing/2016/5/10/chartex" xmlns:cx5="http://schemas.microsoft.com/office/drawing/2016/5/11/chartex" xmlns:cx6="http://schemas.microsoft.com/office/drawing/2016/5/12/chartex" xmlns:cx7="http://schemas.microsoft.com/office/drawing/2016/5/13/chartex" xmlns:cx8="http://schemas.microsoft.com/office/drawing/2016/5/14/chartex" xmlns:mc="http://schemas.openxmlformats.org/markup-compatibility/2006" xmlns:aink="http://schemas.microsoft.com/office/drawing/2016/ink" xmlns:am3d="http://schemas.microsoft.com/office/drawing/2017/model3d" xmlns:o="urn:schemas-microsoft-com:office:office" xmlns:r="http://schemas.openxmlformats.org/officeDocument/2006/relationships" xmlns:m="http://schemas.openxmlformats.org/officeDocument/2006/math" xmlns:v="urn:schemas-microsoft-com:vml" xmlns:wp14="http://schemas.microsoft.com/office/word/2010/wordprocessingDrawing" xmlns:wp="http://schemas.openxmlformats.org/drawingml/2006/wordprocessingDrawing" xmlns:w10="urn:schemas-microsoft-com:office:word" xmlns:w="http://schemas.openxmlformats.org/wordprocessingml/2006/main" xmlns:w14="http://schemas.microsoft.com/office/word/2010/wordml" xmlns:w15="http://schemas.microsoft.com/office/word/2012/wordml" xmlns:w16cid="http://schemas.microsoft.com/office/word/2016/wordml/cid" xmlns:w16se="http://schemas.microsoft.com/office/word/2015/wordml/symex" xmlns:wpg="http://schemas.microsoft.com/office/word/2010/wordprocessingGroup" xmlns:wpi="http://schemas.microsoft.com/office/word/2010/wordprocessingInk" xmlns:wne="http://schemas.microsoft.com/office/word/2006/wordml" xmlns:wps="http://schemas.microsoft.com/office/word/2010/wordprocessingShape" mc:Ignorable="w14 w15 w16se w16cid wp14">
   <w:abstractNum w:abstractNumId="0" w15:restartNumberingAfterBreak="0">
     <w:nsid w:val="095F210E"/>
     <w:multiLevelType w:val="hybridMultilevel"/>
@@ -14284,7 +14297,7 @@
 </file>
 
 <file path=word/styles.xml><?xml version="1.0" encoding="utf-8"?>
-<w:styles xmlns:mc="http://schemas.openxmlformats.org/markup-compatibility/2006" xmlns:r="http://schemas.openxmlformats.org/officeDocument/2006/relationships" xmlns:w="http://schemas.openxmlformats.org/wordprocessingml/2006/main" xmlns:w14="http://schemas.microsoft.com/office/word/2010/wordml" xmlns:w15="http://schemas.microsoft.com/office/word/2012/wordml" xmlns:w16cex="http://schemas.microsoft.com/office/word/2018/wordml/cex" xmlns:w16cid="http://schemas.microsoft.com/office/word/2016/wordml/cid" xmlns:w16="http://schemas.microsoft.com/office/word/2018/wordml" xmlns:w16se="http://schemas.microsoft.com/office/word/2015/wordml/symex" mc:Ignorable="w14 w15 w16se w16cid w16 w16cex">
+<w:styles xmlns:mc="http://schemas.openxmlformats.org/markup-compatibility/2006" xmlns:r="http://schemas.openxmlformats.org/officeDocument/2006/relationships" xmlns:w="http://schemas.openxmlformats.org/wordprocessingml/2006/main" xmlns:w14="http://schemas.microsoft.com/office/word/2010/wordml" xmlns:w15="http://schemas.microsoft.com/office/word/2012/wordml" xmlns:w16cid="http://schemas.microsoft.com/office/word/2016/wordml/cid" xmlns:w16se="http://schemas.microsoft.com/office/word/2015/wordml/symex" mc:Ignorable="w14 w15 w16se w16cid">
   <w:docDefaults>
     <w:rPrDefault>
       <w:rPr>

</xml_diff>

<commit_message>
Fix typo as accidentally used camera scan variable, now to try to incorporate facial scan.
</commit_message>
<xml_diff>
--- a/Documentation/CROWD SENSOR GYM - Plan.docx
+++ b/Documentation/CROWD SENSOR GYM - Plan.docx
@@ -1,6 +1,6 @@
 
 <file path=word/document.xml><?xml version="1.0" encoding="utf-8"?>
-<w:document xmlns:wpc="http://schemas.microsoft.com/office/word/2010/wordprocessingCanvas" xmlns:cx="http://schemas.microsoft.com/office/drawing/2014/chartex" xmlns:cx1="http://schemas.microsoft.com/office/drawing/2015/9/8/chartex" xmlns:cx2="http://schemas.microsoft.com/office/drawing/2015/10/21/chartex" xmlns:cx3="http://schemas.microsoft.com/office/drawing/2016/5/9/chartex" xmlns:cx4="http://schemas.microsoft.com/office/drawing/2016/5/10/chartex" xmlns:cx5="http://schemas.microsoft.com/office/drawing/2016/5/11/chartex" xmlns:cx6="http://schemas.microsoft.com/office/drawing/2016/5/12/chartex" xmlns:cx7="http://schemas.microsoft.com/office/drawing/2016/5/13/chartex" xmlns:cx8="http://schemas.microsoft.com/office/drawing/2016/5/14/chartex" xmlns:mc="http://schemas.openxmlformats.org/markup-compatibility/2006" xmlns:aink="http://schemas.microsoft.com/office/drawing/2016/ink" xmlns:am3d="http://schemas.microsoft.com/office/drawing/2017/model3d" xmlns:o="urn:schemas-microsoft-com:office:office" xmlns:r="http://schemas.openxmlformats.org/officeDocument/2006/relationships" xmlns:m="http://schemas.openxmlformats.org/officeDocument/2006/math" xmlns:v="urn:schemas-microsoft-com:vml" xmlns:wp14="http://schemas.microsoft.com/office/word/2010/wordprocessingDrawing" xmlns:wp="http://schemas.openxmlformats.org/drawingml/2006/wordprocessingDrawing" xmlns:w10="urn:schemas-microsoft-com:office:word" xmlns:w="http://schemas.openxmlformats.org/wordprocessingml/2006/main" xmlns:w14="http://schemas.microsoft.com/office/word/2010/wordml" xmlns:w15="http://schemas.microsoft.com/office/word/2012/wordml" xmlns:w16cid="http://schemas.microsoft.com/office/word/2016/wordml/cid" xmlns:w16se="http://schemas.microsoft.com/office/word/2015/wordml/symex" xmlns:wpg="http://schemas.microsoft.com/office/word/2010/wordprocessingGroup" xmlns:wpi="http://schemas.microsoft.com/office/word/2010/wordprocessingInk" xmlns:wne="http://schemas.microsoft.com/office/word/2006/wordml" xmlns:wps="http://schemas.microsoft.com/office/word/2010/wordprocessingShape" mc:Ignorable="w14 w15 w16se w16cid wp14">
+<w:document xmlns:wpc="http://schemas.microsoft.com/office/word/2010/wordprocessingCanvas" xmlns:cx="http://schemas.microsoft.com/office/drawing/2014/chartex" xmlns:cx1="http://schemas.microsoft.com/office/drawing/2015/9/8/chartex" xmlns:cx2="http://schemas.microsoft.com/office/drawing/2015/10/21/chartex" xmlns:cx3="http://schemas.microsoft.com/office/drawing/2016/5/9/chartex" xmlns:cx4="http://schemas.microsoft.com/office/drawing/2016/5/10/chartex" xmlns:cx5="http://schemas.microsoft.com/office/drawing/2016/5/11/chartex" xmlns:cx6="http://schemas.microsoft.com/office/drawing/2016/5/12/chartex" xmlns:cx7="http://schemas.microsoft.com/office/drawing/2016/5/13/chartex" xmlns:cx8="http://schemas.microsoft.com/office/drawing/2016/5/14/chartex" xmlns:mc="http://schemas.openxmlformats.org/markup-compatibility/2006" xmlns:aink="http://schemas.microsoft.com/office/drawing/2016/ink" xmlns:am3d="http://schemas.microsoft.com/office/drawing/2017/model3d" xmlns:o="urn:schemas-microsoft-com:office:office" xmlns:r="http://schemas.openxmlformats.org/officeDocument/2006/relationships" xmlns:m="http://schemas.openxmlformats.org/officeDocument/2006/math" xmlns:v="urn:schemas-microsoft-com:vml" xmlns:wp14="http://schemas.microsoft.com/office/word/2010/wordprocessingDrawing" xmlns:wp="http://schemas.openxmlformats.org/drawingml/2006/wordprocessingDrawing" xmlns:w10="urn:schemas-microsoft-com:office:word" xmlns:w="http://schemas.openxmlformats.org/wordprocessingml/2006/main" xmlns:w14="http://schemas.microsoft.com/office/word/2010/wordml" xmlns:w15="http://schemas.microsoft.com/office/word/2012/wordml" xmlns:w16cex="http://schemas.microsoft.com/office/word/2018/wordml/cex" xmlns:w16cid="http://schemas.microsoft.com/office/word/2016/wordml/cid" xmlns:w16="http://schemas.microsoft.com/office/word/2018/wordml" xmlns:w16se="http://schemas.microsoft.com/office/word/2015/wordml/symex" xmlns:wpg="http://schemas.microsoft.com/office/word/2010/wordprocessingGroup" xmlns:wpi="http://schemas.microsoft.com/office/word/2010/wordprocessingInk" xmlns:wne="http://schemas.microsoft.com/office/word/2006/wordml" xmlns:wps="http://schemas.microsoft.com/office/word/2010/wordprocessingShape" mc:Ignorable="w14 w15 w16se w16cid w16 w16cex wp14">
   <w:body>
     <w:p>
       <w:pPr>
@@ -959,7 +959,7 @@
               </wp:anchor>
             </w:drawing>
           </mc:Choice>
-          <mc:Fallback xmlns:w16="http://schemas.microsoft.com/office/word/2018/wordml" xmlns:w16cex="http://schemas.microsoft.com/office/word/2018/wordml/cex">
+          <mc:Fallback>
             <w:pict>
               <v:shapetype w14:anchorId="59062FAF" id="_x0000_t202" coordsize="21600,21600" o:spt="202" path="m,l,21600r21600,l21600,xe">
                 <v:stroke joinstyle="miter"/>
@@ -1049,7 +1049,7 @@
               </wp:anchor>
             </w:drawing>
           </mc:Choice>
-          <mc:Fallback xmlns:w16="http://schemas.microsoft.com/office/word/2018/wordml" xmlns:w16cex="http://schemas.microsoft.com/office/word/2018/wordml/cex">
+          <mc:Fallback>
             <w:pict>
               <v:shape w14:anchorId="507CF656" id="Text Box 29" o:spid="_x0000_s1027" type="#_x0000_t202" style="position:absolute;margin-left:418.85pt;margin-top:5pt;width:61.95pt;height:21.25pt;z-index:251667456;visibility:visible;mso-wrap-style:square;mso-width-percent:0;mso-wrap-distance-left:9pt;mso-wrap-distance-top:0;mso-wrap-distance-right:9pt;mso-wrap-distance-bottom:0;mso-position-horizontal:absolute;mso-position-horizontal-relative:text;mso-position-vertical:absolute;mso-position-vertical-relative:text;mso-width-percent:0;mso-width-relative:margin;v-text-anchor:top" o:gfxdata="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" fillcolor="white [3201]" strokeweight=".5pt">
                 <v:textbox>
@@ -1127,7 +1127,7 @@
               </wp:anchor>
             </w:drawing>
           </mc:Choice>
-          <mc:Fallback xmlns:w16="http://schemas.microsoft.com/office/word/2018/wordml" xmlns:w16cex="http://schemas.microsoft.com/office/word/2018/wordml/cex">
+          <mc:Fallback>
             <w:pict>
               <v:shapetype w14:anchorId="2F97CA6D" id="_x0000_t32" coordsize="21600,21600" o:spt="32" o:oned="t" path="m,l21600,21600e" filled="f">
                 <v:path arrowok="t" fillok="f" o:connecttype="none"/>
@@ -1229,7 +1229,7 @@
               </wp:anchor>
             </w:drawing>
           </mc:Choice>
-          <mc:Fallback xmlns:w16="http://schemas.microsoft.com/office/word/2018/wordml" xmlns:w16cex="http://schemas.microsoft.com/office/word/2018/wordml/cex">
+          <mc:Fallback>
             <w:pict>
               <v:shape w14:anchorId="510BF66C" id="Text Box 50" o:spid="_x0000_s1028" type="#_x0000_t202" style="position:absolute;margin-left:295pt;margin-top:.55pt;width:111.5pt;height:20pt;z-index:251692032;visibility:visible;mso-wrap-style:square;mso-height-percent:0;mso-wrap-distance-left:9pt;mso-wrap-distance-top:0;mso-wrap-distance-right:9pt;mso-wrap-distance-bottom:0;mso-position-horizontal:absolute;mso-position-horizontal-relative:text;mso-position-vertical:absolute;mso-position-vertical-relative:text;mso-height-percent:0;mso-height-relative:margin;v-text-anchor:top" o:gfxdata="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" fillcolor="white [3201]" strokeweight=".5pt">
                 <v:textbox>
@@ -1314,7 +1314,7 @@
               </wp:anchor>
             </w:drawing>
           </mc:Choice>
-          <mc:Fallback xmlns:w16="http://schemas.microsoft.com/office/word/2018/wordml" xmlns:w16cex="http://schemas.microsoft.com/office/word/2018/wordml/cex">
+          <mc:Fallback>
             <w:pict>
               <v:rect w14:anchorId="43700709" id="Rectangle 1" o:spid="_x0000_s1029" style="position:absolute;margin-left:-8.85pt;margin-top:21.9pt;width:215.05pt;height:299.2pt;z-index:251652096;visibility:visible;mso-wrap-style:square;mso-wrap-distance-left:9pt;mso-wrap-distance-top:0;mso-wrap-distance-right:9pt;mso-wrap-distance-bottom:0;mso-position-horizontal:absolute;mso-position-horizontal-relative:text;mso-position-vertical:absolute;mso-position-vertical-relative:text;v-text-anchor:middle" o:gfxdata="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" fillcolor="white [2993]" strokecolor="#a5a5a5 [3206]" strokeweight=".5pt">
                 <v:fill color2="#a0a0a0 [2017]" rotate="t" colors="0 white;.5 #fbfbfb;1 #d0d0d0" focus="100%" type="gradient">
@@ -1414,7 +1414,7 @@
               </wp:anchor>
             </w:drawing>
           </mc:Choice>
-          <mc:Fallback xmlns:w16="http://schemas.microsoft.com/office/word/2018/wordml" xmlns:w16cex="http://schemas.microsoft.com/office/word/2018/wordml/cex">
+          <mc:Fallback>
             <w:pict>
               <v:shape w14:anchorId="637CB4DB" id="Text Box 21" o:spid="_x0000_s1030" type="#_x0000_t202" style="position:absolute;margin-left:461.7pt;margin-top:22.65pt;width:31.35pt;height:91.8pt;z-index:251763712;visibility:visible;mso-wrap-style:square;mso-width-percent:0;mso-height-percent:0;mso-wrap-distance-left:9pt;mso-wrap-distance-top:0;mso-wrap-distance-right:9pt;mso-wrap-distance-bottom:0;mso-position-horizontal:absolute;mso-position-horizontal-relative:text;mso-position-vertical:absolute;mso-position-vertical-relative:text;mso-width-percent:0;mso-height-percent:0;mso-width-relative:margin;mso-height-relative:margin;v-text-anchor:top" o:gfxdata="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" fillcolor="white [3201]" strokeweight=".5pt">
                 <v:textbox>
@@ -1640,7 +1640,7 @@
               </wp:anchor>
             </w:drawing>
           </mc:Choice>
-          <mc:Fallback xmlns:w16="http://schemas.microsoft.com/office/word/2018/wordml" xmlns:w16cex="http://schemas.microsoft.com/office/word/2018/wordml/cex">
+          <mc:Fallback>
             <w:pict>
               <v:group w14:anchorId="54074D60" id="Group 71" o:spid="_x0000_s1031" style="position:absolute;margin-left:242.35pt;margin-top:1.5pt;width:215.05pt;height:299.2pt;z-index:251671552" coordsize="27313,38001" o:gfxdata="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">
                 <v:rect id="Rectangle 4" o:spid="_x0000_s1032" style="position:absolute;width:27313;height:38001;visibility:visible;mso-wrap-style:square;v-text-anchor:middle" o:gfxdata="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" fillcolor="white [2993]" strokecolor="#a5a5a5 [3206]" strokeweight=".5pt">
@@ -1749,7 +1749,7 @@
               </wp:anchor>
             </w:drawing>
           </mc:Choice>
-          <mc:Fallback xmlns:w16="http://schemas.microsoft.com/office/word/2018/wordml" xmlns:w16cex="http://schemas.microsoft.com/office/word/2018/wordml/cex">
+          <mc:Fallback>
             <w:pict>
               <v:line w14:anchorId="2F9EEFD9" id="Straight Connector 33" o:spid="_x0000_s1026" style="position:absolute;z-index:251673600;visibility:visible;mso-wrap-style:square;mso-width-percent:0;mso-height-percent:0;mso-wrap-distance-left:9pt;mso-wrap-distance-top:0;mso-wrap-distance-right:9pt;mso-wrap-distance-bottom:0;mso-position-horizontal:absolute;mso-position-horizontal-relative:text;mso-position-vertical:absolute;mso-position-vertical-relative:text;mso-width-percent:0;mso-height-percent:0;mso-width-relative:margin;mso-height-relative:margin" from="431.4pt,21.05pt" to="448.9pt,21.05pt" o:gfxdata="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" strokecolor="black [3200]" strokeweight=".5pt">
                 <v:stroke joinstyle="miter"/>
@@ -1818,7 +1818,7 @@
               </wp:anchor>
             </w:drawing>
           </mc:Choice>
-          <mc:Fallback xmlns:w16="http://schemas.microsoft.com/office/word/2018/wordml" xmlns:w16cex="http://schemas.microsoft.com/office/word/2018/wordml/cex">
+          <mc:Fallback>
             <w:pict>
               <v:line w14:anchorId="687A66B7" id="Straight Connector 32" o:spid="_x0000_s1026" style="position:absolute;z-index:251672576;visibility:visible;mso-wrap-style:square;mso-width-percent:0;mso-height-percent:0;mso-wrap-distance-left:9pt;mso-wrap-distance-top:0;mso-wrap-distance-right:9pt;mso-wrap-distance-bottom:0;mso-position-horizontal:absolute;mso-position-horizontal-relative:text;mso-position-vertical:absolute;mso-position-vertical-relative:text;mso-width-percent:0;mso-height-percent:0;mso-width-relative:margin;mso-height-relative:margin" from="431.1pt,16.6pt" to="448.6pt,16.6pt" o:gfxdata="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" strokecolor="black [3200]" strokeweight=".5pt">
                 <v:stroke joinstyle="miter"/>
@@ -1887,7 +1887,7 @@
               </wp:anchor>
             </w:drawing>
           </mc:Choice>
-          <mc:Fallback xmlns:w16="http://schemas.microsoft.com/office/word/2018/wordml" xmlns:w16cex="http://schemas.microsoft.com/office/word/2018/wordml/cex">
+          <mc:Fallback>
             <w:pict>
               <v:line w14:anchorId="1A10FDFD" id="Straight Connector 26" o:spid="_x0000_s1026" style="position:absolute;z-index:251704320;visibility:visible;mso-wrap-style:square;mso-width-percent:0;mso-height-percent:0;mso-wrap-distance-left:9pt;mso-wrap-distance-top:0;mso-wrap-distance-right:9pt;mso-wrap-distance-bottom:0;mso-position-horizontal:absolute;mso-position-horizontal-relative:text;mso-position-vertical:absolute;mso-position-vertical-relative:text;mso-width-percent:0;mso-height-percent:0;mso-width-relative:margin;mso-height-relative:margin" from="430.75pt,11.5pt" to="448.25pt,11.5pt" o:gfxdata="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" strokecolor="black [3200]" strokeweight=".5pt">
                 <v:stroke joinstyle="miter"/>
@@ -2062,7 +2062,7 @@
               </wp:anchor>
             </w:drawing>
           </mc:Choice>
-          <mc:Fallback xmlns:w16="http://schemas.microsoft.com/office/word/2018/wordml" xmlns:w16cex="http://schemas.microsoft.com/office/word/2018/wordml/cex">
+          <mc:Fallback>
             <w:pict>
               <v:rect w14:anchorId="08C754B1" id="Rectangle 7" o:spid="_x0000_s1026" style="position:absolute;margin-left:4pt;margin-top:18.4pt;width:192.3pt;height:63.2pt;z-index:251656192;visibility:visible;mso-wrap-style:square;mso-width-percent:0;mso-height-percent:0;mso-wrap-distance-left:9pt;mso-wrap-distance-top:0;mso-wrap-distance-right:9pt;mso-wrap-distance-bottom:0;mso-position-horizontal:absolute;mso-position-horizontal-relative:text;mso-position-vertical:absolute;mso-position-vertical-relative:text;mso-width-percent:0;mso-height-percent:0;mso-width-relative:margin;mso-height-relative:margin;v-text-anchor:middle" o:gfxdata="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" fillcolor="#4472c4 [3204]" strokecolor="#1f3763 [1604]" strokeweight="1pt">
                 <w10:wrap type="square"/>
@@ -2248,7 +2248,7 @@
               </wp:anchor>
             </w:drawing>
           </mc:Choice>
-          <mc:Fallback xmlns:w16="http://schemas.microsoft.com/office/word/2018/wordml" xmlns:w16cex="http://schemas.microsoft.com/office/word/2018/wordml/cex">
+          <mc:Fallback>
             <w:pict>
               <v:group w14:anchorId="0B970447" id="Group 11" o:spid="_x0000_s1037" style="position:absolute;margin-left:70pt;margin-top:163.55pt;width:65.45pt;height:57.6pt;z-index:251658240;mso-width-relative:margin;mso-height-relative:margin" coordorigin="-546" coordsize="8939,8372" o:gfxdata="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">
                 <v:oval id="Oval 9" o:spid="_x0000_s1038" style="position:absolute;width:7778;height:8372;visibility:visible;mso-wrap-style:square;v-text-anchor:middle" o:gfxdata="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" fillcolor="#83a1d8 [2132]" strokecolor="#1f3763 [1604]" strokeweight="1pt">
@@ -2362,7 +2362,7 @@
               </wp:anchor>
             </w:drawing>
           </mc:Choice>
-          <mc:Fallback xmlns:w16="http://schemas.microsoft.com/office/word/2018/wordml" xmlns:w16cex="http://schemas.microsoft.com/office/word/2018/wordml/cex">
+          <mc:Fallback>
             <w:pict>
               <v:shape w14:anchorId="6B9DEBEE" id="Straight Arrow Connector 54" o:spid="_x0000_s1026" type="#_x0000_t32" style="position:absolute;margin-left:395pt;margin-top:254.55pt;width:26.5pt;height:31pt;flip:x y;z-index:251695104;visibility:visible;mso-wrap-style:square;mso-wrap-distance-left:9pt;mso-wrap-distance-top:0;mso-wrap-distance-right:9pt;mso-wrap-distance-bottom:0;mso-position-horizontal:absolute;mso-position-horizontal-relative:text;mso-position-vertical:absolute;mso-position-vertical-relative:text" o:gfxdata="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" strokecolor="#4472c4 [3204]" strokeweight=".5pt">
                 <v:stroke endarrow="block" joinstyle="miter"/>
@@ -2449,7 +2449,7 @@
               </wp:anchor>
             </w:drawing>
           </mc:Choice>
-          <mc:Fallback xmlns:w16="http://schemas.microsoft.com/office/word/2018/wordml" xmlns:w16cex="http://schemas.microsoft.com/office/word/2018/wordml/cex">
+          <mc:Fallback>
             <w:pict>
               <v:shape w14:anchorId="7490D323" id="Text Box 53" o:spid="_x0000_s1040" type="#_x0000_t202" style="position:absolute;margin-left:408pt;margin-top:286.05pt;width:89.5pt;height:28pt;z-index:251694080;visibility:visible;mso-wrap-style:square;mso-width-percent:0;mso-height-percent:0;mso-wrap-distance-left:9pt;mso-wrap-distance-top:0;mso-wrap-distance-right:9pt;mso-wrap-distance-bottom:0;mso-position-horizontal:absolute;mso-position-horizontal-relative:text;mso-position-vertical:absolute;mso-position-vertical-relative:text;mso-width-percent:0;mso-height-percent:0;mso-width-relative:margin;mso-height-relative:margin;v-text-anchor:top" o:gfxdata="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" fillcolor="white [3201]" strokeweight=".5pt">
                 <v:textbox>
@@ -2537,7 +2537,7 @@
               </wp:anchor>
             </w:drawing>
           </mc:Choice>
-          <mc:Fallback xmlns:w16="http://schemas.microsoft.com/office/word/2018/wordml" xmlns:w16cex="http://schemas.microsoft.com/office/word/2018/wordml/cex">
+          <mc:Fallback>
             <w:pict>
               <v:rect w14:anchorId="68096C32" id="Rectangle 51" o:spid="_x0000_s1026" style="position:absolute;margin-left:310.5pt;margin-top:249.05pt;width:93pt;height:3.6pt;z-index:251693056;visibility:visible;mso-wrap-style:square;mso-wrap-distance-left:9pt;mso-wrap-distance-top:0;mso-wrap-distance-right:9pt;mso-wrap-distance-bottom:0;mso-position-horizontal:absolute;mso-position-horizontal-relative:text;mso-position-vertical:absolute;mso-position-vertical-relative:text;v-text-anchor:middle" o:gfxdata="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" fillcolor="#4472c4 [3204]" strokecolor="#1f3763 [1604]" strokeweight="1pt"/>
             </w:pict>
@@ -2601,7 +2601,7 @@
               </wp:anchor>
             </w:drawing>
           </mc:Choice>
-          <mc:Fallback xmlns:w16="http://schemas.microsoft.com/office/word/2018/wordml" xmlns:w16cex="http://schemas.microsoft.com/office/word/2018/wordml/cex">
+          <mc:Fallback>
             <w:pict>
               <v:shape w14:anchorId="582F1188" id="Straight Arrow Connector 48" o:spid="_x0000_s1026" type="#_x0000_t32" style="position:absolute;margin-left:408pt;margin-top:202.55pt;width:55pt;height:3.1pt;flip:x;z-index:251689984;visibility:visible;mso-wrap-style:square;mso-wrap-distance-left:9pt;mso-wrap-distance-top:0;mso-wrap-distance-right:9pt;mso-wrap-distance-bottom:0;mso-position-horizontal:absolute;mso-position-horizontal-relative:text;mso-position-vertical:absolute;mso-position-vertical-relative:text" o:gfxdata="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" strokecolor="#4472c4 [3204]" strokeweight=".5pt">
                 <v:stroke endarrow="block" joinstyle="miter"/>
@@ -2710,7 +2710,7 @@
               </wp:anchor>
             </w:drawing>
           </mc:Choice>
-          <mc:Fallback xmlns:w16="http://schemas.microsoft.com/office/word/2018/wordml" xmlns:w16cex="http://schemas.microsoft.com/office/word/2018/wordml/cex">
+          <mc:Fallback>
             <w:pict>
               <v:shape w14:anchorId="540706BE" id="Text Box 47" o:spid="_x0000_s1041" type="#_x0000_t202" style="position:absolute;margin-left:462.5pt;margin-top:180.05pt;width:36.5pt;height:62.5pt;z-index:251688960;visibility:visible;mso-wrap-style:square;mso-width-percent:0;mso-height-percent:0;mso-wrap-distance-left:9pt;mso-wrap-distance-top:0;mso-wrap-distance-right:9pt;mso-wrap-distance-bottom:0;mso-position-horizontal:absolute;mso-position-horizontal-relative:text;mso-position-vertical:absolute;mso-position-vertical-relative:text;mso-width-percent:0;mso-height-percent:0;mso-width-relative:margin;mso-height-relative:margin;v-text-anchor:top" o:gfxdata="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" fillcolor="white [3201]" strokeweight=".5pt">
                 <v:textbox>
@@ -2837,7 +2837,7 @@
               </wp:anchor>
             </w:drawing>
           </mc:Choice>
-          <mc:Fallback xmlns:w16="http://schemas.microsoft.com/office/word/2018/wordml" xmlns:w16cex="http://schemas.microsoft.com/office/word/2018/wordml/cex">
+          <mc:Fallback>
             <w:pict>
               <v:shape w14:anchorId="3F906179" id="Text Box 39" o:spid="_x0000_s1042" type="#_x0000_t202" style="position:absolute;margin-left:466pt;margin-top:95.55pt;width:31.35pt;height:77pt;z-index:251680768;visibility:visible;mso-wrap-style:square;mso-width-percent:0;mso-height-percent:0;mso-wrap-distance-left:9pt;mso-wrap-distance-top:0;mso-wrap-distance-right:9pt;mso-wrap-distance-bottom:0;mso-position-horizontal:absolute;mso-position-horizontal-relative:text;mso-position-vertical:absolute;mso-position-vertical-relative:text;mso-width-percent:0;mso-height-percent:0;mso-width-relative:margin;mso-height-relative:margin;v-text-anchor:top" o:gfxdata="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" fillcolor="white [3201]" strokeweight=".5pt">
                 <v:textbox>
@@ -2927,7 +2927,7 @@
               </wp:anchor>
             </w:drawing>
           </mc:Choice>
-          <mc:Fallback xmlns:w16="http://schemas.microsoft.com/office/word/2018/wordml" xmlns:w16cex="http://schemas.microsoft.com/office/word/2018/wordml/cex">
+          <mc:Fallback>
             <w:pict>
               <v:shape w14:anchorId="4489BF68" id="Straight Arrow Connector 40" o:spid="_x0000_s1026" type="#_x0000_t32" style="position:absolute;margin-left:451.4pt;margin-top:109.7pt;width:13.5pt;height:6.65pt;flip:x y;z-index:251681792;visibility:visible;mso-wrap-style:square;mso-width-percent:0;mso-height-percent:0;mso-wrap-distance-left:9pt;mso-wrap-distance-top:0;mso-wrap-distance-right:9pt;mso-wrap-distance-bottom:0;mso-position-horizontal:absolute;mso-position-horizontal-relative:text;mso-position-vertical:absolute;mso-position-vertical-relative:text;mso-width-percent:0;mso-height-percent:0;mso-width-relative:margin;mso-height-relative:margin" o:gfxdata="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" strokecolor="#4472c4 [3204]" strokeweight=".5pt">
                 <v:stroke endarrow="block" joinstyle="miter"/>
@@ -3012,7 +3012,7 @@
               </wp:anchor>
             </w:drawing>
           </mc:Choice>
-          <mc:Fallback xmlns:w16="http://schemas.microsoft.com/office/word/2018/wordml" xmlns:w16cex="http://schemas.microsoft.com/office/word/2018/wordml/cex">
+          <mc:Fallback>
             <w:pict>
               <v:roundrect w14:anchorId="33002790" id="Rectangle: Rounded Corners 24" o:spid="_x0000_s1043" style="position:absolute;margin-left:46.3pt;margin-top:226.9pt;width:113.3pt;height:21.3pt;z-index:251665408;visibility:visible;mso-wrap-style:square;mso-height-percent:0;mso-wrap-distance-left:9pt;mso-wrap-distance-top:0;mso-wrap-distance-right:9pt;mso-wrap-distance-bottom:0;mso-position-horizontal:absolute;mso-position-horizontal-relative:text;mso-position-vertical:absolute;mso-position-vertical-relative:text;mso-height-percent:0;mso-height-relative:margin;v-text-anchor:middle" arcsize="10923f" o:gfxdata="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" fillcolor="#4472c4 [3204]" strokecolor="#1f3763 [1604]" strokeweight="1pt">
                 <v:stroke joinstyle="miter"/>
@@ -3096,7 +3096,7 @@
               </wp:anchor>
             </w:drawing>
           </mc:Choice>
-          <mc:Fallback xmlns:w16="http://schemas.microsoft.com/office/word/2018/wordml" xmlns:w16cex="http://schemas.microsoft.com/office/word/2018/wordml/cex">
+          <mc:Fallback>
             <w:pict>
               <v:shape w14:anchorId="51D8559A" id="Text Box 16" o:spid="_x0000_s1044" type="#_x0000_t202" style="position:absolute;margin-left:38.15pt;margin-top:136.2pt;width:132.3pt;height:19.15pt;z-index:251661312;visibility:visible;mso-wrap-style:square;mso-wrap-distance-left:9pt;mso-wrap-distance-top:0;mso-wrap-distance-right:9pt;mso-wrap-distance-bottom:0;mso-position-horizontal:absolute;mso-position-horizontal-relative:text;mso-position-vertical:absolute;mso-position-vertical-relative:text;v-text-anchor:top" o:gfxdata="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" filled="f" strokeweight=".5pt">
                 <v:textbox>
@@ -3196,7 +3196,7 @@
               </wp:anchor>
             </w:drawing>
           </mc:Choice>
-          <mc:Fallback xmlns:w16="http://schemas.microsoft.com/office/word/2018/wordml" xmlns:w16cex="http://schemas.microsoft.com/office/word/2018/wordml/cex">
+          <mc:Fallback>
             <w:pict>
               <v:rect w14:anchorId="30668DAD" id="Rectangle 12" o:spid="_x0000_s1045" style="position:absolute;margin-left:39.4pt;margin-top:106.6pt;width:131.85pt;height:21.95pt;z-index:251659264;visibility:visible;mso-wrap-style:square;mso-wrap-distance-left:9pt;mso-wrap-distance-top:0;mso-wrap-distance-right:9pt;mso-wrap-distance-bottom:0;mso-position-horizontal:absolute;mso-position-horizontal-relative:text;mso-position-vertical:absolute;mso-position-vertical-relative:text;v-text-anchor:middle" o:gfxdata="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" filled="f" strokecolor="#1f3763 [1604]" strokeweight="1pt">
                 <v:textbox>
@@ -3299,7 +3299,7 @@
               </wp:anchor>
             </w:drawing>
           </mc:Choice>
-          <mc:Fallback xmlns:w16="http://schemas.microsoft.com/office/word/2018/wordml" xmlns:w16cex="http://schemas.microsoft.com/office/word/2018/wordml/cex">
+          <mc:Fallback>
             <w:pict>
               <v:shape w14:anchorId="22086294" id="Text Box 8" o:spid="_x0000_s1046" type="#_x0000_t202" style="position:absolute;margin-left:16.8pt;margin-top:59.45pt;width:171.6pt;height:49.1pt;z-index:251657216;visibility:visible;mso-wrap-style:square;mso-wrap-distance-left:9pt;mso-wrap-distance-top:0;mso-wrap-distance-right:9pt;mso-wrap-distance-bottom:0;mso-position-horizontal:absolute;mso-position-horizontal-relative:text;mso-position-vertical:absolute;mso-position-vertical-relative:text;v-text-anchor:top" o:gfxdata="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" filled="f" stroked="f" strokeweight=".5pt">
                 <v:textbox>
@@ -3433,7 +3433,7 @@
               </wp:anchor>
             </w:drawing>
           </mc:Choice>
-          <mc:Fallback xmlns:w16="http://schemas.microsoft.com/office/word/2018/wordml" xmlns:w16cex="http://schemas.microsoft.com/office/word/2018/wordml/cex">
+          <mc:Fallback>
             <w:pict>
               <v:shape w14:anchorId="783AB10B" id="Text Box 15" o:spid="_x0000_s1047" type="#_x0000_t202" style="position:absolute;margin-left:48.8pt;margin-top:250.05pt;width:109.55pt;height:26.3pt;z-index:251660288;visibility:visible;mso-wrap-style:square;mso-width-percent:0;mso-height-percent:0;mso-wrap-distance-left:9pt;mso-wrap-distance-top:0;mso-wrap-distance-right:9pt;mso-wrap-distance-bottom:0;mso-position-horizontal:absolute;mso-position-horizontal-relative:text;mso-position-vertical:absolute;mso-position-vertical-relative:text;mso-width-percent:0;mso-height-percent:0;mso-width-relative:margin;mso-height-relative:margin;v-text-anchor:top" o:gfxdata="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" filled="f" stroked="f" strokeweight=".5pt">
                 <v:textbox>
@@ -3603,7 +3603,7 @@
               </wp:anchor>
             </w:drawing>
           </mc:Choice>
-          <mc:Fallback xmlns:w16="http://schemas.microsoft.com/office/word/2018/wordml" xmlns:w16cex="http://schemas.microsoft.com/office/word/2018/wordml/cex">
+          <mc:Fallback>
             <w:pict>
               <v:shape w14:anchorId="65488339" id="Text Box 17" o:spid="_x0000_s1048" type="#_x0000_t202" style="position:absolute;margin-left:45.1pt;margin-top:3.45pt;width:128.95pt;height:45.05pt;z-index:251662336;visibility:visible;mso-wrap-style:square;mso-height-percent:0;mso-wrap-distance-left:9pt;mso-wrap-distance-top:0;mso-wrap-distance-right:9pt;mso-wrap-distance-bottom:0;mso-position-horizontal:absolute;mso-position-horizontal-relative:text;mso-position-vertical:absolute;mso-position-vertical-relative:text;mso-height-percent:0;mso-height-relative:margin;v-text-anchor:top" o:gfxdata="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" filled="f" stroked="f" strokeweight=".5pt">
                 <v:textbox>
@@ -3737,7 +3737,7 @@
               </wp:anchor>
             </w:drawing>
           </mc:Choice>
-          <mc:Fallback xmlns:w16="http://schemas.microsoft.com/office/word/2018/wordml" xmlns:w16cex="http://schemas.microsoft.com/office/word/2018/wordml/cex">
+          <mc:Fallback>
             <w:pict>
               <v:rect w14:anchorId="605FD208" id="Rectangle 2" o:spid="_x0000_s1026" style="position:absolute;margin-left:-5.6pt;margin-top:320.8pt;width:215.05pt;height:299.2pt;z-index:251653120;visibility:visible;mso-wrap-style:square;mso-wrap-distance-left:9pt;mso-wrap-distance-top:0;mso-wrap-distance-right:9pt;mso-wrap-distance-bottom:0;mso-position-horizontal:absolute;mso-position-horizontal-relative:margin;mso-position-vertical:absolute;mso-position-vertical-relative:text;v-text-anchor:middle" o:gfxdata="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" fillcolor="white [2993]" strokecolor="#a5a5a5 [3206]" strokeweight=".5pt">
                 <v:fill color2="#a0a0a0 [2017]" rotate="t" colors="0 white;.5 #fbfbfb;1 #d0d0d0" focus="100%" type="gradient">
@@ -3808,7 +3808,7 @@
               </wp:anchor>
             </w:drawing>
           </mc:Choice>
-          <mc:Fallback xmlns:w16="http://schemas.microsoft.com/office/word/2018/wordml" xmlns:w16cex="http://schemas.microsoft.com/office/word/2018/wordml/cex">
+          <mc:Fallback>
             <w:pict>
               <v:rect w14:anchorId="5849E7C2" id="Rectangle 3" o:spid="_x0000_s1026" style="position:absolute;margin-left:244.65pt;margin-top:320.8pt;width:215.05pt;height:299.2pt;z-index:251654144;visibility:visible;mso-wrap-style:square;mso-wrap-distance-left:9pt;mso-wrap-distance-top:0;mso-wrap-distance-right:9pt;mso-wrap-distance-bottom:0;mso-position-horizontal:absolute;mso-position-horizontal-relative:margin;mso-position-vertical:absolute;mso-position-vertical-relative:text;v-text-anchor:middle" o:gfxdata="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" fillcolor="white [2993]" strokecolor="#a5a5a5 [3206]" strokeweight=".5pt">
                 <v:fill color2="#a0a0a0 [2017]" rotate="t" colors="0 white;.5 #fbfbfb;1 #d0d0d0" focus="100%" type="gradient">
@@ -4049,7 +4049,7 @@
               </wp:anchor>
             </w:drawing>
           </mc:Choice>
-          <mc:Fallback xmlns:w16="http://schemas.microsoft.com/office/word/2018/wordml" xmlns:w16cex="http://schemas.microsoft.com/office/word/2018/wordml/cex">
+          <mc:Fallback>
             <w:pict>
               <v:group w14:anchorId="3F476424" id="Group 19" o:spid="_x0000_s1049" style="position:absolute;margin-left:-29.35pt;margin-top:21.2pt;width:21.85pt;height:34.05pt;z-index:251679744;mso-position-horizontal:right;mso-position-horizontal-relative:margin;mso-width-relative:margin;mso-height-relative:margin" coordsize="277495,432435" o:gfxdata="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">
                 <v:group id="Group 18" o:spid="_x0000_s1050" style="position:absolute;width:243205;height:265113" coordsize="243205,265113" o:gfxdata="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">
@@ -4143,7 +4143,7 @@
               </wp:anchor>
             </w:drawing>
           </mc:Choice>
-          <mc:Fallback xmlns:w16="http://schemas.microsoft.com/office/word/2018/wordml" xmlns:w16cex="http://schemas.microsoft.com/office/word/2018/wordml/cex">
+          <mc:Fallback>
             <w:pict>
               <v:shape w14:anchorId="032B6270" id="Straight Arrow Connector 25" o:spid="_x0000_s1026" type="#_x0000_t32" style="position:absolute;margin-left:392.7pt;margin-top:3.35pt;width:70.3pt;height:22.2pt;flip:x;z-index:251764736;visibility:visible;mso-wrap-style:square;mso-wrap-distance-left:9pt;mso-wrap-distance-top:0;mso-wrap-distance-right:9pt;mso-wrap-distance-bottom:0;mso-position-horizontal:absolute;mso-position-horizontal-relative:text;mso-position-vertical:absolute;mso-position-vertical-relative:text" o:gfxdata="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" strokecolor="#4472c4 [3204]" strokeweight=".5pt">
                 <v:stroke endarrow="block" joinstyle="miter"/>
@@ -4229,7 +4229,7 @@
               </wp:anchor>
             </w:drawing>
           </mc:Choice>
-          <mc:Fallback xmlns:w16="http://schemas.microsoft.com/office/word/2018/wordml" xmlns:w16cex="http://schemas.microsoft.com/office/word/2018/wordml/cex">
+          <mc:Fallback>
             <w:pict>
               <v:rect w14:anchorId="3D9DCBD5" id="Rectangle 6" o:spid="_x0000_s1026" style="position:absolute;margin-left:362.55pt;margin-top:2.55pt;width:13.7pt;height:11.1pt;z-index:251757568;visibility:visible;mso-wrap-style:square;mso-width-percent:0;mso-height-percent:0;mso-wrap-distance-left:9pt;mso-wrap-distance-top:0;mso-wrap-distance-right:9pt;mso-wrap-distance-bottom:0;mso-position-horizontal:absolute;mso-position-horizontal-relative:text;mso-position-vertical:absolute;mso-position-vertical-relative:text;mso-width-percent:0;mso-height-percent:0;mso-width-relative:margin;mso-height-relative:margin;v-text-anchor:middle" o:gfxdata="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" fillcolor="#4472c4 [3204]" strokecolor="#1f3763 [1604]" strokeweight="1pt"/>
             </w:pict>
@@ -4305,7 +4305,7 @@
               </wp:anchor>
             </w:drawing>
           </mc:Choice>
-          <mc:Fallback xmlns:w16="http://schemas.microsoft.com/office/word/2018/wordml" xmlns:w16cex="http://schemas.microsoft.com/office/word/2018/wordml/cex">
+          <mc:Fallback>
             <w:pict>
               <v:rect w14:anchorId="17E8032B" id="Rectangle 13" o:spid="_x0000_s1026" style="position:absolute;margin-left:386.1pt;margin-top:3.9pt;width:13.2pt;height:10.8pt;z-index:251759616;visibility:visible;mso-wrap-style:square;mso-width-percent:0;mso-height-percent:0;mso-wrap-distance-left:9pt;mso-wrap-distance-top:0;mso-wrap-distance-right:9pt;mso-wrap-distance-bottom:0;mso-position-horizontal:absolute;mso-position-horizontal-relative:text;mso-position-vertical:absolute;mso-position-vertical-relative:text;mso-width-percent:0;mso-height-percent:0;mso-width-relative:margin;mso-height-relative:margin;v-text-anchor:middle" o:gfxdata="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" fillcolor="#4472c4 [3204]" strokecolor="#1f3763 [1604]" strokeweight="1pt"/>
             </w:pict>
@@ -4381,7 +4381,7 @@
               </wp:anchor>
             </w:drawing>
           </mc:Choice>
-          <mc:Fallback xmlns:w16="http://schemas.microsoft.com/office/word/2018/wordml" xmlns:w16cex="http://schemas.microsoft.com/office/word/2018/wordml/cex">
+          <mc:Fallback>
             <w:pict>
               <v:rect w14:anchorId="5CD8CF17" id="Rectangle 14" o:spid="_x0000_s1026" style="position:absolute;margin-left:406.4pt;margin-top:4.2pt;width:15pt;height:10.5pt;z-index:251761664;visibility:visible;mso-wrap-style:square;mso-width-percent:0;mso-height-percent:0;mso-wrap-distance-left:9pt;mso-wrap-distance-top:0;mso-wrap-distance-right:9pt;mso-wrap-distance-bottom:0;mso-position-horizontal:absolute;mso-position-horizontal-relative:text;mso-position-vertical:absolute;mso-position-vertical-relative:text;mso-width-percent:0;mso-height-percent:0;mso-width-relative:margin;mso-height-relative:margin;v-text-anchor:middle" o:gfxdata="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" fillcolor="#4472c4 [3204]" strokecolor="#1f3763 [1604]" strokeweight="1pt"/>
             </w:pict>
@@ -4690,7 +4690,7 @@
               </wp:anchor>
             </w:drawing>
           </mc:Choice>
-          <mc:Fallback xmlns:w16="http://schemas.microsoft.com/office/word/2018/wordml" xmlns:w16cex="http://schemas.microsoft.com/office/word/2018/wordml/cex">
+          <mc:Fallback>
             <w:pict>
               <v:group w14:anchorId="7AFA7A81" id="Group 63" o:spid="_x0000_s1026" style="position:absolute;margin-left:310.5pt;margin-top:19.85pt;width:96pt;height:90.75pt;z-index:251687936" coordsize="12192,11525" o:gfxdata="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">
                 <v:group id="Group 62" o:spid="_x0000_s1027" style="position:absolute;width:12192;height:11525" coordsize="12192,11525" o:gfxdata="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">
@@ -4835,7 +4835,7 @@
               </wp:anchor>
             </w:drawing>
           </mc:Choice>
-          <mc:Fallback xmlns:w16="http://schemas.microsoft.com/office/word/2018/wordml" xmlns:w16cex="http://schemas.microsoft.com/office/word/2018/wordml/cex">
+          <mc:Fallback>
             <w:pict>
               <v:shape w14:anchorId="4C037BEC" id="Text Box 90" o:spid="_x0000_s1055" type="#_x0000_t202" style="position:absolute;margin-left:307.25pt;margin-top:16.95pt;width:98.5pt;height:19.55pt;z-index:251720704;visibility:visible;mso-wrap-style:square;mso-width-percent:0;mso-height-percent:0;mso-wrap-distance-left:9pt;mso-wrap-distance-top:0;mso-wrap-distance-right:9pt;mso-wrap-distance-bottom:0;mso-position-horizontal:absolute;mso-position-horizontal-relative:text;mso-position-vertical:absolute;mso-position-vertical-relative:text;mso-width-percent:0;mso-height-percent:0;mso-width-relative:margin;mso-height-relative:margin;v-text-anchor:top" o:gfxdata="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" filled="f" stroked="f" strokeweight=".5pt">
                 <v:textbox>
@@ -4959,7 +4959,7 @@
               </wp:anchor>
             </w:drawing>
           </mc:Choice>
-          <mc:Fallback xmlns:w16="http://schemas.microsoft.com/office/word/2018/wordml" xmlns:w16cex="http://schemas.microsoft.com/office/word/2018/wordml/cex">
+          <mc:Fallback>
             <w:pict>
               <v:shape w14:anchorId="4D2F07CC" id="Text Box 56" o:spid="_x0000_s1056" type="#_x0000_t202" style="position:absolute;margin-left:257.6pt;margin-top:4.45pt;width:2in;height:20pt;z-index:251699200;visibility:visible;mso-wrap-style:square;mso-width-percent:0;mso-height-percent:0;mso-wrap-distance-left:9pt;mso-wrap-distance-top:0;mso-wrap-distance-right:9pt;mso-wrap-distance-bottom:0;mso-position-horizontal:absolute;mso-position-horizontal-relative:text;mso-position-vertical:absolute;mso-position-vertical-relative:text;mso-width-percent:0;mso-height-percent:0;mso-width-relative:margin;mso-height-relative:margin;v-text-anchor:top" o:gfxdata="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" fillcolor="white [3201]" strokeweight=".5pt">
                 <v:textbox>
@@ -5044,7 +5044,7 @@
               </wp:anchor>
             </w:drawing>
           </mc:Choice>
-          <mc:Fallback xmlns:w16="http://schemas.microsoft.com/office/word/2018/wordml" xmlns:w16cex="http://schemas.microsoft.com/office/word/2018/wordml/cex">
+          <mc:Fallback>
             <w:pict>
               <v:shape w14:anchorId="3B16C4EC" id="Text Box 55" o:spid="_x0000_s1057" type="#_x0000_t202" style="position:absolute;margin-left:49pt;margin-top:4.5pt;width:111.5pt;height:20pt;z-index:251697152;visibility:visible;mso-wrap-style:square;mso-height-percent:0;mso-wrap-distance-left:9pt;mso-wrap-distance-top:0;mso-wrap-distance-right:9pt;mso-wrap-distance-bottom:0;mso-position-horizontal:absolute;mso-position-horizontal-relative:text;mso-position-vertical:absolute;mso-position-vertical-relative:text;mso-height-percent:0;mso-height-relative:margin;v-text-anchor:top" o:gfxdata="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" fillcolor="white [3201]" strokeweight=".5pt">
                 <v:textbox>
@@ -5131,7 +5131,7 @@
               </wp:anchor>
             </w:drawing>
           </mc:Choice>
-          <mc:Fallback xmlns:w16="http://schemas.microsoft.com/office/word/2018/wordml" xmlns:w16cex="http://schemas.microsoft.com/office/word/2018/wordml/cex">
+          <mc:Fallback>
             <w:pict>
               <v:shape w14:anchorId="2069B5B7" id="Straight Arrow Connector 78" o:spid="_x0000_s1026" type="#_x0000_t32" style="position:absolute;margin-left:250.6pt;margin-top:12.6pt;width:19.15pt;height:.45pt;flip:x y;z-index:251782144;visibility:visible;mso-wrap-style:square;mso-wrap-distance-left:9pt;mso-wrap-distance-top:0;mso-wrap-distance-right:9pt;mso-wrap-distance-bottom:0;mso-position-horizontal:absolute;mso-position-horizontal-relative:text;mso-position-vertical:absolute;mso-position-vertical-relative:text" o:gfxdata="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" strokecolor="white [3212]" strokeweight=".5pt">
                 <v:stroke endarrow="block" joinstyle="miter"/>
@@ -5208,7 +5208,7 @@
               </wp:anchor>
             </w:drawing>
           </mc:Choice>
-          <mc:Fallback xmlns:w16="http://schemas.microsoft.com/office/word/2018/wordml" xmlns:w16cex="http://schemas.microsoft.com/office/word/2018/wordml/cex">
+          <mc:Fallback>
             <w:pict>
               <v:shape w14:anchorId="340E85AB" id="Straight Arrow Connector 69" o:spid="_x0000_s1026" type="#_x0000_t32" style="position:absolute;margin-left:0;margin-top:12pt;width:22.4pt;height:3.6pt;flip:x y;z-index:251781120;visibility:visible;mso-wrap-style:square;mso-width-percent:0;mso-height-percent:0;mso-wrap-distance-left:9pt;mso-wrap-distance-top:0;mso-wrap-distance-right:9pt;mso-wrap-distance-bottom:0;mso-position-horizontal:left;mso-position-horizontal-relative:margin;mso-position-vertical:absolute;mso-position-vertical-relative:text;mso-width-percent:0;mso-height-percent:0;mso-width-relative:margin;mso-height-relative:margin" o:gfxdata="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" strokecolor="white [3212]" strokeweight=".5pt">
                 <v:stroke endarrow="block" joinstyle="miter"/>
@@ -5301,7 +5301,7 @@
               </wp:anchor>
             </w:drawing>
           </mc:Choice>
-          <mc:Fallback xmlns:w16="http://schemas.microsoft.com/office/word/2018/wordml" xmlns:w16cex="http://schemas.microsoft.com/office/word/2018/wordml/cex">
+          <mc:Fallback>
             <w:pict>
               <v:shape w14:anchorId="12B518A7" id="Text Box 105" o:spid="_x0000_s1058" type="#_x0000_t202" style="position:absolute;margin-left:245.55pt;margin-top:3.8pt;width:214.2pt;height:20.05pt;z-index:251739136;visibility:visible;mso-wrap-style:square;mso-width-percent:0;mso-height-percent:0;mso-wrap-distance-left:9pt;mso-wrap-distance-top:0;mso-wrap-distance-right:9pt;mso-wrap-distance-bottom:0;mso-position-horizontal:absolute;mso-position-horizontal-relative:text;mso-position-vertical:absolute;mso-position-vertical-relative:text;mso-width-percent:0;mso-height-percent:0;mso-width-relative:margin;mso-height-relative:margin;v-text-anchor:top" o:gfxdata="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" fillcolor="#4472c4 [3204]" stroked="f" strokeweight=".5pt">
                 <v:textbox>
@@ -5410,7 +5410,7 @@
               </wp:anchor>
             </w:drawing>
           </mc:Choice>
-          <mc:Fallback xmlns:w16="http://schemas.microsoft.com/office/word/2018/wordml" xmlns:w16cex="http://schemas.microsoft.com/office/word/2018/wordml/cex">
+          <mc:Fallback>
             <w:pict>
               <v:shape w14:anchorId="259FE8F2" id="Text Box 95" o:spid="_x0000_s1059" type="#_x0000_t202" style="position:absolute;margin-left:-5.35pt;margin-top:3.25pt;width:214.3pt;height:20pt;z-index:251724800;visibility:visible;mso-wrap-style:square;mso-width-percent:0;mso-height-percent:0;mso-wrap-distance-left:9pt;mso-wrap-distance-top:0;mso-wrap-distance-right:9pt;mso-wrap-distance-bottom:0;mso-position-horizontal:absolute;mso-position-horizontal-relative:margin;mso-position-vertical:absolute;mso-position-vertical-relative:text;mso-width-percent:0;mso-height-percent:0;mso-width-relative:margin;mso-height-relative:margin;v-text-anchor:top" o:gfxdata="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" fillcolor="#4472c4 [3204]" stroked="f" strokeweight=".5pt">
                 <v:textbox>
@@ -5707,7 +5707,7 @@
               </wp:anchor>
             </w:drawing>
           </mc:Choice>
-          <mc:Fallback xmlns:w16="http://schemas.microsoft.com/office/word/2018/wordml" xmlns:w16cex="http://schemas.microsoft.com/office/word/2018/wordml/cex">
+          <mc:Fallback>
             <w:pict>
               <v:rect w14:anchorId="06CF87A2" id="Rectangle 94" o:spid="_x0000_s1060" style="position:absolute;margin-left:25.2pt;margin-top:18.2pt;width:145.9pt;height:101.4pt;z-index:251723776;visibility:visible;mso-wrap-style:square;mso-width-percent:0;mso-height-percent:0;mso-wrap-distance-left:9pt;mso-wrap-distance-top:0;mso-wrap-distance-right:9pt;mso-wrap-distance-bottom:0;mso-position-horizontal:absolute;mso-position-horizontal-relative:text;mso-position-vertical:absolute;mso-position-vertical-relative:text;mso-width-percent:0;mso-height-percent:0;mso-width-relative:margin;mso-height-relative:margin;v-text-anchor:middle" o:gfxdata="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" filled="f" strokecolor="#1f3763 [1604]" strokeweight="1pt">
                 <v:stroke dashstyle="3 1"/>
@@ -5989,7 +5989,7 @@
               </wp:anchor>
             </w:drawing>
           </mc:Choice>
-          <mc:Fallback xmlns:w16="http://schemas.microsoft.com/office/word/2018/wordml" xmlns:w16cex="http://schemas.microsoft.com/office/word/2018/wordml/cex">
+          <mc:Fallback>
             <w:pict>
               <v:shape w14:anchorId="3354BD59" id="Text Box 108" o:spid="_x0000_s1061" type="#_x0000_t202" style="position:absolute;margin-left:276.3pt;margin-top:20.9pt;width:57.05pt;height:18.7pt;z-index:251741184;visibility:visible;mso-wrap-style:square;mso-width-percent:0;mso-height-percent:0;mso-wrap-distance-left:9pt;mso-wrap-distance-top:0;mso-wrap-distance-right:9pt;mso-wrap-distance-bottom:0;mso-position-horizontal:absolute;mso-position-horizontal-relative:text;mso-position-vertical:absolute;mso-position-vertical-relative:text;mso-width-percent:0;mso-height-percent:0;mso-width-relative:margin;mso-height-relative:margin;v-text-anchor:top" o:gfxdata="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" filled="f" stroked="f" strokeweight=".5pt">
                 <v:textbox>
@@ -6095,7 +6095,7 @@
               </wp:anchor>
             </w:drawing>
           </mc:Choice>
-          <mc:Fallback xmlns:w16="http://schemas.microsoft.com/office/word/2018/wordml" xmlns:w16cex="http://schemas.microsoft.com/office/word/2018/wordml/cex">
+          <mc:Fallback>
             <w:pict>
               <v:line w14:anchorId="05DD6FFB" id="Straight Connector 115" o:spid="_x0000_s1026" style="position:absolute;flip:y;z-index:251751424;visibility:visible;mso-wrap-style:square;mso-wrap-distance-left:9pt;mso-wrap-distance-top:0;mso-wrap-distance-right:9pt;mso-wrap-distance-bottom:0;mso-position-horizontal:absolute;mso-position-horizontal-relative:text;mso-position-vertical:absolute;mso-position-vertical-relative:text" from="281pt,4.1pt" to="411.45pt,4.55pt" o:gfxdata="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" strokecolor="#bfbfbf [2412]" strokeweight=".5pt">
                 <v:stroke joinstyle="miter"/>
@@ -6188,7 +6188,7 @@
               </wp:anchor>
             </w:drawing>
           </mc:Choice>
-          <mc:Fallback xmlns:w16="http://schemas.microsoft.com/office/word/2018/wordml" xmlns:w16cex="http://schemas.microsoft.com/office/word/2018/wordml/cex">
+          <mc:Fallback>
             <w:pict>
               <v:shape w14:anchorId="777E4C5B" id="Text Box 116" o:spid="_x0000_s1062" type="#_x0000_t202" style="position:absolute;margin-left:280.8pt;margin-top:.35pt;width:57.05pt;height:18.7pt;z-index:251753472;visibility:visible;mso-wrap-style:square;mso-width-percent:0;mso-height-percent:0;mso-wrap-distance-left:9pt;mso-wrap-distance-top:0;mso-wrap-distance-right:9pt;mso-wrap-distance-bottom:0;mso-position-horizontal:absolute;mso-position-horizontal-relative:text;mso-position-vertical:absolute;mso-position-vertical-relative:text;mso-width-percent:0;mso-height-percent:0;mso-width-relative:margin;mso-height-relative:margin;v-text-anchor:top" o:gfxdata="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" filled="f" stroked="f" strokeweight=".5pt">
                 <v:textbox>
@@ -6291,7 +6291,7 @@
               </wp:anchor>
             </w:drawing>
           </mc:Choice>
-          <mc:Fallback xmlns:w16="http://schemas.microsoft.com/office/word/2018/wordml" xmlns:w16cex="http://schemas.microsoft.com/office/word/2018/wordml/cex">
+          <mc:Fallback>
             <w:pict>
               <v:shape w14:anchorId="4DA968ED" id="Text Box 92" o:spid="_x0000_s1063" type="#_x0000_t202" style="position:absolute;margin-left:21.9pt;margin-top:16.4pt;width:64.5pt;height:18.7pt;z-index:251722752;visibility:visible;mso-wrap-style:square;mso-width-percent:0;mso-height-percent:0;mso-wrap-distance-left:9pt;mso-wrap-distance-top:0;mso-wrap-distance-right:9pt;mso-wrap-distance-bottom:0;mso-position-horizontal:absolute;mso-position-horizontal-relative:text;mso-position-vertical:absolute;mso-position-vertical-relative:text;mso-width-percent:0;mso-height-percent:0;mso-width-relative:margin;mso-height-relative:margin;v-text-anchor:top" o:gfxdata="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" filled="f" stroked="f" strokeweight=".5pt">
                 <v:textbox>
@@ -6389,7 +6389,7 @@
               </wp:anchor>
             </w:drawing>
           </mc:Choice>
-          <mc:Fallback xmlns:w16="http://schemas.microsoft.com/office/word/2018/wordml" xmlns:w16cex="http://schemas.microsoft.com/office/word/2018/wordml/cex">
+          <mc:Fallback>
             <w:pict>
               <v:line w14:anchorId="1A8EAEB8" id="Straight Connector 117" o:spid="_x0000_s1026" style="position:absolute;flip:y;z-index:251755520;visibility:visible;mso-wrap-style:square;mso-wrap-distance-left:9pt;mso-wrap-distance-top:0;mso-wrap-distance-right:9pt;mso-wrap-distance-bottom:0;mso-position-horizontal:absolute;mso-position-horizontal-relative:text;mso-position-vertical:absolute;mso-position-vertical-relative:text" from="286.6pt,11pt" to="417.05pt,11.45pt" o:gfxdata="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" strokecolor="#bfbfbf [2412]" strokeweight=".5pt">
                 <v:stroke joinstyle="miter"/>
@@ -6497,7 +6497,7 @@
               </wp:anchor>
             </w:drawing>
           </mc:Choice>
-          <mc:Fallback xmlns:w16="http://schemas.microsoft.com/office/word/2018/wordml" xmlns:w16cex="http://schemas.microsoft.com/office/word/2018/wordml/cex">
+          <mc:Fallback>
             <w:pict>
               <v:roundrect w14:anchorId="1EEE083C" id="Rectangle: Rounded Corners 98" o:spid="_x0000_s1064" style="position:absolute;margin-left:25.65pt;margin-top:8.65pt;width:161.75pt;height:23.4pt;z-index:251728896;visibility:visible;mso-wrap-style:square;mso-width-percent:0;mso-height-percent:0;mso-wrap-distance-left:9pt;mso-wrap-distance-top:0;mso-wrap-distance-right:9pt;mso-wrap-distance-bottom:0;mso-position-horizontal:absolute;mso-position-horizontal-relative:text;mso-position-vertical:absolute;mso-position-vertical-relative:text;mso-width-percent:0;mso-height-percent:0;mso-width-relative:margin;mso-height-relative:margin;v-text-anchor:middle" arcsize="10923f" o:gfxdata="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" fillcolor="#4472c4 [3204]" strokecolor="#1f3763 [1604]" strokeweight="1pt">
                 <v:stroke joinstyle="miter"/>
@@ -6627,7 +6627,7 @@
               </wp:anchor>
             </w:drawing>
           </mc:Choice>
-          <mc:Fallback xmlns:w16="http://schemas.microsoft.com/office/word/2018/wordml" xmlns:w16cex="http://schemas.microsoft.com/office/word/2018/wordml/cex">
+          <mc:Fallback>
             <w:pict>
               <v:roundrect w14:anchorId="3C240608" id="Rectangle: Rounded Corners 119" o:spid="_x0000_s1065" style="position:absolute;margin-left:286.6pt;margin-top:7.25pt;width:126.7pt;height:36.95pt;z-index:251756544;visibility:visible;mso-wrap-style:square;mso-wrap-distance-left:9pt;mso-wrap-distance-top:0;mso-wrap-distance-right:9pt;mso-wrap-distance-bottom:0;mso-position-horizontal:absolute;mso-position-horizontal-relative:text;mso-position-vertical:absolute;mso-position-vertical-relative:text;v-text-anchor:middle" arcsize="10923f" o:gfxdata="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" fillcolor="#4472c4 [3204]" strokecolor="#1f3763 [1604]" strokeweight="1pt">
                 <v:stroke joinstyle="miter"/>
@@ -6724,7 +6724,7 @@
               </wp:anchor>
             </w:drawing>
           </mc:Choice>
-          <mc:Fallback xmlns:w16="http://schemas.microsoft.com/office/word/2018/wordml" xmlns:w16cex="http://schemas.microsoft.com/office/word/2018/wordml/cex">
+          <mc:Fallback>
             <w:pict>
               <v:shape w14:anchorId="4EED2630" id="Text Box 99" o:spid="_x0000_s1066" type="#_x0000_t202" style="position:absolute;margin-left:21.95pt;margin-top:.65pt;width:107.05pt;height:18.7pt;z-index:251730944;visibility:visible;mso-wrap-style:square;mso-width-percent:0;mso-height-percent:0;mso-wrap-distance-left:9pt;mso-wrap-distance-top:0;mso-wrap-distance-right:9pt;mso-wrap-distance-bottom:0;mso-position-horizontal:absolute;mso-position-horizontal-relative:text;mso-position-vertical:absolute;mso-position-vertical-relative:text;mso-width-percent:0;mso-height-percent:0;mso-width-relative:margin;mso-height-relative:margin;v-text-anchor:top" o:gfxdata="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" filled="f" stroked="f" strokeweight=".5pt">
                 <v:textbox>
@@ -6842,7 +6842,7 @@
               </wp:anchor>
             </w:drawing>
           </mc:Choice>
-          <mc:Fallback xmlns:w16="http://schemas.microsoft.com/office/word/2018/wordml" xmlns:w16cex="http://schemas.microsoft.com/office/word/2018/wordml/cex">
+          <mc:Fallback>
             <w:pict>
               <v:roundrect w14:anchorId="3D4E2A86" id="Rectangle: Rounded Corners 102" o:spid="_x0000_s1067" style="position:absolute;margin-left:26.65pt;margin-top:17.5pt;width:161.75pt;height:23.4pt;z-index:251732992;visibility:visible;mso-wrap-style:square;mso-width-percent:0;mso-height-percent:0;mso-wrap-distance-left:9pt;mso-wrap-distance-top:0;mso-wrap-distance-right:9pt;mso-wrap-distance-bottom:0;mso-position-horizontal:absolute;mso-position-horizontal-relative:text;mso-position-vertical:absolute;mso-position-vertical-relative:text;mso-width-percent:0;mso-height-percent:0;mso-width-relative:margin;mso-height-relative:margin;v-text-anchor:middle" arcsize="10923f" o:gfxdata="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" fillcolor="#4472c4 [3204]" strokecolor="#1f3763 [1604]" strokeweight="1pt">
                 <v:stroke joinstyle="miter"/>
@@ -6988,7 +6988,7 @@
               </wp:anchor>
             </w:drawing>
           </mc:Choice>
-          <mc:Fallback xmlns:w16="http://schemas.microsoft.com/office/word/2018/wordml" xmlns:w16cex="http://schemas.microsoft.com/office/word/2018/wordml/cex">
+          <mc:Fallback>
             <w:pict>
               <v:shape w14:anchorId="0FF7419E" id="Text Box 68" o:spid="_x0000_s1068" type="#_x0000_t202" style="position:absolute;margin-left:20.95pt;margin-top:44.55pt;width:197.75pt;height:28pt;z-index:251780096;visibility:visible;mso-wrap-style:square;mso-width-percent:0;mso-height-percent:0;mso-wrap-distance-left:9pt;mso-wrap-distance-top:0;mso-wrap-distance-right:9pt;mso-wrap-distance-bottom:0;mso-position-horizontal:absolute;mso-position-horizontal-relative:text;mso-position-vertical:absolute;mso-position-vertical-relative:text;mso-width-percent:0;mso-height-percent:0;mso-width-relative:margin;mso-height-relative:margin;v-text-anchor:top" o:gfxdata="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" fillcolor="white [3201]" strokeweight=".5pt">
                 <v:textbox>
@@ -7126,7 +7126,7 @@
               </wp:anchor>
             </w:drawing>
           </mc:Choice>
-          <mc:Fallback xmlns:w16="http://schemas.microsoft.com/office/word/2018/wordml" xmlns:w16cex="http://schemas.microsoft.com/office/word/2018/wordml/cex">
+          <mc:Fallback>
             <w:pict>
               <v:shape w14:anchorId="40CCE2CD" id="Text Box 67" o:spid="_x0000_s1069" type="#_x0000_t202" style="position:absolute;margin-left:278.85pt;margin-top:-36.55pt;width:192.35pt;height:34.95pt;z-index:251778048;visibility:visible;mso-wrap-style:square;mso-width-percent:0;mso-height-percent:0;mso-wrap-distance-left:9pt;mso-wrap-distance-top:0;mso-wrap-distance-right:9pt;mso-wrap-distance-bottom:0;mso-position-horizontal:absolute;mso-position-horizontal-relative:text;mso-position-vertical:absolute;mso-position-vertical-relative:text;mso-width-percent:0;mso-height-percent:0;mso-width-relative:margin;mso-height-relative:margin;v-text-anchor:top" o:gfxdata="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" fillcolor="white [3201]" strokeweight=".5pt">
                 <v:textbox>
@@ -7217,7 +7217,7 @@
               </wp:anchor>
             </w:drawing>
           </mc:Choice>
-          <mc:Fallback xmlns:w16="http://schemas.microsoft.com/office/word/2018/wordml" xmlns:w16cex="http://schemas.microsoft.com/office/word/2018/wordml/cex">
+          <mc:Fallback>
             <w:pict>
               <v:rect w14:anchorId="348BA792" id="Rectangle 66" o:spid="_x0000_s1026" style="position:absolute;margin-left:263.3pt;margin-top:-.2pt;width:215.05pt;height:299.2pt;z-index:251776000;visibility:visible;mso-wrap-style:square;mso-wrap-distance-left:9pt;mso-wrap-distance-top:0;mso-wrap-distance-right:9pt;mso-wrap-distance-bottom:0;mso-position-horizontal:absolute;mso-position-horizontal-relative:text;mso-position-vertical:absolute;mso-position-vertical-relative:text;v-text-anchor:middle" o:gfxdata="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" fillcolor="white [2993]" strokecolor="#a5a5a5 [3206]" strokeweight=".5pt">
                 <v:fill color2="#a0a0a0 [2017]" rotate="t" colors="0 white;.5 #fbfbfb;1 #d0d0d0" focus="100%" type="gradient">
@@ -7305,7 +7305,7 @@
               </wp:anchor>
             </w:drawing>
           </mc:Choice>
-          <mc:Fallback xmlns:w16="http://schemas.microsoft.com/office/word/2018/wordml" xmlns:w16cex="http://schemas.microsoft.com/office/word/2018/wordml/cex">
+          <mc:Fallback>
             <w:pict>
               <v:shape w14:anchorId="1AA6FB43" id="Text Box 113" o:spid="_x0000_s1070" type="#_x0000_t202" style="position:absolute;margin-left:143.5pt;margin-top:6.5pt;width:81.8pt;height:20.55pt;z-index:251748352;visibility:visible;mso-wrap-style:square;mso-height-percent:0;mso-wrap-distance-left:9pt;mso-wrap-distance-top:0;mso-wrap-distance-right:9pt;mso-wrap-distance-bottom:0;mso-position-horizontal:absolute;mso-position-horizontal-relative:text;mso-position-vertical:absolute;mso-position-vertical-relative:text;mso-height-percent:0;mso-height-relative:margin;v-text-anchor:top" o:gfxdata="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" filled="f" stroked="f" strokeweight=".5pt">
                 <v:textbox>
@@ -7399,7 +7399,7 @@
               </wp:anchor>
             </w:drawing>
           </mc:Choice>
-          <mc:Fallback xmlns:w16="http://schemas.microsoft.com/office/word/2018/wordml" xmlns:w16cex="http://schemas.microsoft.com/office/word/2018/wordml/cex">
+          <mc:Fallback>
             <w:pict>
               <v:rect w14:anchorId="777FA0D9" id="Rectangle 77" o:spid="_x0000_s1026" style="position:absolute;margin-left:30.05pt;margin-top:1pt;width:185.05pt;height:297pt;z-index:251703296;visibility:visible;mso-wrap-style:square;mso-wrap-distance-left:9pt;mso-wrap-distance-top:0;mso-wrap-distance-right:9pt;mso-wrap-distance-bottom:0;mso-position-horizontal:absolute;mso-position-horizontal-relative:text;mso-position-vertical:absolute;mso-position-vertical-relative:text;v-text-anchor:middle" o:gfxdata="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" fillcolor="#4472c4 [3204]" strokecolor="#1f3763 [1604]" strokeweight="1pt"/>
             </w:pict>
@@ -7471,7 +7471,7 @@
               </wp:anchor>
             </w:drawing>
           </mc:Choice>
-          <mc:Fallback xmlns:w16="http://schemas.microsoft.com/office/word/2018/wordml" xmlns:w16cex="http://schemas.microsoft.com/office/word/2018/wordml/cex">
+          <mc:Fallback>
             <w:pict>
               <v:shape w14:anchorId="03DFC1DB" id="Text Box 83" o:spid="_x0000_s1071" type="#_x0000_t202" style="position:absolute;margin-left:39.4pt;margin-top:-30.75pt;width:111.5pt;height:20pt;z-index:251712512;visibility:visible;mso-wrap-style:square;mso-height-percent:0;mso-wrap-distance-left:9pt;mso-wrap-distance-top:0;mso-wrap-distance-right:9pt;mso-wrap-distance-bottom:0;mso-position-horizontal:absolute;mso-position-horizontal-relative:text;mso-position-vertical:absolute;mso-position-vertical-relative:text;mso-height-percent:0;mso-height-relative:margin;v-text-anchor:top" o:gfxdata="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" fillcolor="white [3201]" strokeweight=".5pt">
                 <v:textbox>
@@ -7548,7 +7548,7 @@
               </wp:anchor>
             </w:drawing>
           </mc:Choice>
-          <mc:Fallback xmlns:w16="http://schemas.microsoft.com/office/word/2018/wordml" xmlns:w16cex="http://schemas.microsoft.com/office/word/2018/wordml/cex">
+          <mc:Fallback>
             <w:pict>
               <v:line w14:anchorId="248B5672" id="Straight Connector 80" o:spid="_x0000_s1026" style="position:absolute;z-index:251708416;visibility:visible;mso-wrap-style:square;mso-width-percent:0;mso-height-percent:0;mso-wrap-distance-left:9pt;mso-wrap-distance-top:0;mso-wrap-distance-right:9pt;mso-wrap-distance-bottom:0;mso-position-horizontal:absolute;mso-position-horizontal-relative:text;mso-position-vertical:absolute;mso-position-vertical-relative:text;mso-width-percent:0;mso-height-percent:0;mso-width-relative:margin;mso-height-relative:margin" from="35.95pt,13.25pt" to="53.45pt,13.25pt" o:gfxdata="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" strokecolor="black [3200]" strokeweight=".5pt">
                 <v:stroke joinstyle="miter"/>
@@ -7617,7 +7617,7 @@
               </wp:anchor>
             </w:drawing>
           </mc:Choice>
-          <mc:Fallback xmlns:w16="http://schemas.microsoft.com/office/word/2018/wordml" xmlns:w16cex="http://schemas.microsoft.com/office/word/2018/wordml/cex">
+          <mc:Fallback>
             <w:pict>
               <v:line w14:anchorId="03D10E81" id="Straight Connector 82" o:spid="_x0000_s1026" style="position:absolute;z-index:251710464;visibility:visible;mso-wrap-style:square;mso-width-percent:0;mso-height-percent:0;mso-wrap-distance-left:9pt;mso-wrap-distance-top:0;mso-wrap-distance-right:9pt;mso-wrap-distance-bottom:0;mso-position-horizontal:absolute;mso-position-horizontal-relative:text;mso-position-vertical:absolute;mso-position-vertical-relative:text;mso-width-percent:0;mso-height-percent:0;mso-width-relative:margin;mso-height-relative:margin" from="36pt,18.85pt" to="53.5pt,18.85pt" o:gfxdata="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" strokecolor="black [3200]" strokeweight=".5pt">
                 <v:stroke joinstyle="miter"/>
@@ -7686,7 +7686,7 @@
               </wp:anchor>
             </w:drawing>
           </mc:Choice>
-          <mc:Fallback xmlns:w16="http://schemas.microsoft.com/office/word/2018/wordml" xmlns:w16cex="http://schemas.microsoft.com/office/word/2018/wordml/cex">
+          <mc:Fallback>
             <w:pict>
               <v:line w14:anchorId="6BE620E1" id="Straight Connector 79" o:spid="_x0000_s1026" style="position:absolute;z-index:251706368;visibility:visible;mso-wrap-style:square;mso-width-percent:0;mso-height-percent:0;mso-wrap-distance-left:9pt;mso-wrap-distance-top:0;mso-wrap-distance-right:9pt;mso-wrap-distance-bottom:0;mso-position-horizontal:absolute;mso-position-horizontal-relative:text;mso-position-vertical:absolute;mso-position-vertical-relative:text;mso-width-percent:0;mso-height-percent:0;mso-width-relative:margin;mso-height-relative:margin" from="36pt,8.2pt" to="53.5pt,8.2pt" o:gfxdata="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" strokecolor="black [3200]" strokeweight=".5pt">
                 <v:stroke joinstyle="miter"/>
@@ -7758,7 +7758,7 @@
               </wp:anchor>
             </w:drawing>
           </mc:Choice>
-          <mc:Fallback xmlns:w16="http://schemas.microsoft.com/office/word/2018/wordml" xmlns:w16cex="http://schemas.microsoft.com/office/word/2018/wordml/cex">
+          <mc:Fallback>
             <w:pict>
               <v:rect w14:anchorId="168F5E40" id="Rectangle 72" o:spid="_x0000_s1026" style="position:absolute;margin-left:0;margin-top:0;width:215.05pt;height:299.2pt;z-index:251701248;visibility:visible;mso-wrap-style:square;mso-wrap-distance-left:9pt;mso-wrap-distance-top:0;mso-wrap-distance-right:9pt;mso-wrap-distance-bottom:0;mso-position-horizontal:absolute;mso-position-horizontal-relative:text;mso-position-vertical:absolute;mso-position-vertical-relative:text;v-text-anchor:middle" o:gfxdata="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" fillcolor="white [2993]" strokecolor="#a5a5a5 [3206]" strokeweight=".5pt">
                 <v:fill color2="#a0a0a0 [2017]" rotate="t" colors="0 white;.5 #fbfbfb;1 #d0d0d0" focus="100%" type="gradient">
@@ -7927,7 +7927,7 @@
               </wp:anchor>
             </w:drawing>
           </mc:Choice>
-          <mc:Fallback xmlns:w16="http://schemas.microsoft.com/office/word/2018/wordml" xmlns:w16cex="http://schemas.microsoft.com/office/word/2018/wordml/cex">
+          <mc:Fallback>
             <w:pict>
               <v:group w14:anchorId="356CB35D" id="Group 73" o:spid="_x0000_s1072" style="position:absolute;margin-left:.15pt;margin-top:.95pt;width:214.4pt;height:151.5pt;z-index:251702272" coordsize="27228,19240" o:gfxdata="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">
                 <v:rect id="Rectangle 74" o:spid="_x0000_s1073" style="position:absolute;width:27228;height:19240;visibility:visible;mso-wrap-style:square;v-text-anchor:middle" o:gfxdata="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" fillcolor="#acb9ca [1311]" strokecolor="#1f3763 [1604]" strokeweight="1pt"/>
@@ -8085,7 +8085,7 @@
               </wp:anchor>
             </w:drawing>
           </mc:Choice>
-          <mc:Fallback xmlns:w16="http://schemas.microsoft.com/office/word/2018/wordml" xmlns:w16cex="http://schemas.microsoft.com/office/word/2018/wordml/cex">
+          <mc:Fallback>
             <w:pict>
               <v:roundrect w14:anchorId="524B6B37" id="Rectangle: Rounded Corners 85" o:spid="_x0000_s1076" style="position:absolute;margin-left:65.05pt;margin-top:4.8pt;width:111.4pt;height:30pt;z-index:251713536;visibility:visible;mso-wrap-style:square;mso-width-percent:0;mso-height-percent:0;mso-wrap-distance-left:9pt;mso-wrap-distance-top:0;mso-wrap-distance-right:9pt;mso-wrap-distance-bottom:0;mso-position-horizontal:absolute;mso-position-horizontal-relative:text;mso-position-vertical:absolute;mso-position-vertical-relative:text;mso-width-percent:0;mso-height-percent:0;mso-width-relative:margin;mso-height-relative:margin;v-text-anchor:middle" arcsize="10923f" o:gfxdata="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" fillcolor="#4472c4 [3204]" strokecolor="#1f3763 [1604]" strokeweight="1pt">
                 <v:stroke joinstyle="miter"/>
@@ -8212,7 +8212,7 @@
               </wp:anchor>
             </w:drawing>
           </mc:Choice>
-          <mc:Fallback xmlns:w16="http://schemas.microsoft.com/office/word/2018/wordml" xmlns:w16cex="http://schemas.microsoft.com/office/word/2018/wordml/cex">
+          <mc:Fallback>
             <w:pict>
               <v:roundrect w14:anchorId="61DE4E25" id="Rectangle: Rounded Corners 86" o:spid="_x0000_s1077" style="position:absolute;margin-left:66pt;margin-top:1.55pt;width:111.4pt;height:30pt;z-index:251715584;visibility:visible;mso-wrap-style:square;mso-width-percent:0;mso-height-percent:0;mso-wrap-distance-left:9pt;mso-wrap-distance-top:0;mso-wrap-distance-right:9pt;mso-wrap-distance-bottom:0;mso-position-horizontal:absolute;mso-position-horizontal-relative:text;mso-position-vertical:absolute;mso-position-vertical-relative:text;mso-width-percent:0;mso-height-percent:0;mso-width-relative:margin;mso-height-relative:margin;v-text-anchor:middle" arcsize="10923f" o:gfxdata="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" fillcolor="#4472c4 [3204]" strokecolor="#1f3763 [1604]" strokeweight="1pt">
                 <v:stroke joinstyle="miter"/>
@@ -8326,7 +8326,7 @@
               </wp:anchor>
             </w:drawing>
           </mc:Choice>
-          <mc:Fallback xmlns:w16="http://schemas.microsoft.com/office/word/2018/wordml" xmlns:w16cex="http://schemas.microsoft.com/office/word/2018/wordml/cex">
+          <mc:Fallback>
             <w:pict>
               <v:roundrect w14:anchorId="61992D9D" id="Rectangle: Rounded Corners 87" o:spid="_x0000_s1078" style="position:absolute;margin-left:65.7pt;margin-top:22.75pt;width:111.4pt;height:30pt;z-index:251717632;visibility:visible;mso-wrap-style:square;mso-width-percent:0;mso-height-percent:0;mso-wrap-distance-left:9pt;mso-wrap-distance-top:0;mso-wrap-distance-right:9pt;mso-wrap-distance-bottom:0;mso-position-horizontal:absolute;mso-position-horizontal-relative:text;mso-position-vertical:absolute;mso-position-vertical-relative:text;mso-width-percent:0;mso-height-percent:0;mso-width-relative:margin;mso-height-relative:margin;v-text-anchor:middle" arcsize="10923f" o:gfxdata="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" fillcolor="#4472c4 [3204]" strokecolor="#1f3763 [1604]" strokeweight="1pt">
                 <v:stroke joinstyle="miter"/>
@@ -8473,7 +8473,7 @@
               </wp:anchor>
             </w:drawing>
           </mc:Choice>
-          <mc:Fallback xmlns:w16="http://schemas.microsoft.com/office/word/2018/wordml" xmlns:w16cex="http://schemas.microsoft.com/office/word/2018/wordml/cex">
+          <mc:Fallback>
             <w:pict>
               <v:shapetype w14:anchorId="460857A8" id="_x0000_t13" coordsize="21600,21600" o:spt="13" adj="16200,5400" path="m@0,l@0@1,0@1,0@2@0@2@0,21600,21600,10800xe">
                 <v:stroke joinstyle="miter"/>
@@ -8585,7 +8585,7 @@
               </wp:anchor>
             </w:drawing>
           </mc:Choice>
-          <mc:Fallback xmlns:w16="http://schemas.microsoft.com/office/word/2018/wordml" xmlns:w16cex="http://schemas.microsoft.com/office/word/2018/wordml/cex">
+          <mc:Fallback>
             <w:pict>
               <v:rect w14:anchorId="79D8C3D8" id="Rectangle 88" o:spid="_x0000_s1026" style="position:absolute;margin-left:125.65pt;margin-top:10.75pt;width:75pt;height:48.75pt;z-index:251718656;visibility:visible;mso-wrap-style:square;mso-wrap-distance-left:9pt;mso-wrap-distance-top:0;mso-wrap-distance-right:9pt;mso-wrap-distance-bottom:0;mso-position-horizontal:absolute;mso-position-horizontal-relative:text;mso-position-vertical:absolute;mso-position-vertical-relative:text;v-text-anchor:middle" o:gfxdata="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" fillcolor="#5b9bd5 [3208]" strokecolor="#1f4d78 [1608]" strokeweight="1pt"/>
             </w:pict>
@@ -9639,6 +9639,18 @@
       </w:pPr>
       <w:r>
         <w:t>Click on map icon to reveal real map, which can show real map location</w:t>
+      </w:r>
+    </w:p>
+    <w:p>
+      <w:pPr>
+        <w:pStyle w:val="ListParagraph"/>
+        <w:numPr>
+          <w:ilvl w:val="0"/>
+          <w:numId w:val="3"/>
+        </w:numPr>
+      </w:pPr>
+      <w:r>
+        <w:t>Use Edit Image Page to edit the image to someone else, show authentication failed, then compare against me to show validation based on confidence level &gt;90%</w:t>
       </w:r>
     </w:p>
     <w:p>
@@ -10330,7 +10342,7 @@
               </wp:anchor>
             </w:drawing>
           </mc:Choice>
-          <mc:Fallback xmlns:w16="http://schemas.microsoft.com/office/word/2018/wordml" xmlns:w16cex="http://schemas.microsoft.com/office/word/2018/wordml/cex">
+          <mc:Fallback>
             <w:pict>
               <v:shape w14:anchorId="2D912CDA" id="Text Box 5" o:spid="_x0000_s1080" type="#_x0000_t202" style="position:absolute;left:0;text-align:left;margin-left:33.75pt;margin-top:48.8pt;width:392.25pt;height:286.5pt;z-index:251783168;visibility:visible;mso-wrap-style:square;mso-width-percent:0;mso-height-percent:0;mso-wrap-distance-left:9pt;mso-wrap-distance-top:0;mso-wrap-distance-right:9pt;mso-wrap-distance-bottom:0;mso-position-horizontal:absolute;mso-position-horizontal-relative:text;mso-position-vertical:absolute;mso-position-vertical-relative:text;mso-width-percent:0;mso-height-percent:0;mso-width-relative:margin;mso-height-relative:margin;v-text-anchor:top" o:gfxdata="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" fillcolor="black [3213]" strokeweight=".5pt">
                 <v:textbox>
@@ -11438,7 +11450,7 @@
               </wp:anchor>
             </w:drawing>
           </mc:Choice>
-          <mc:Fallback xmlns:w16="http://schemas.microsoft.com/office/word/2018/wordml" xmlns:w16cex="http://schemas.microsoft.com/office/word/2018/wordml/cex">
+          <mc:Fallback>
             <w:pict>
               <v:shape w14:anchorId="05ADB5E1" id="Text Box 20" o:spid="_x0000_s1081" type="#_x0000_t202" style="position:absolute;left:0;text-align:left;margin-left:30.75pt;margin-top:33pt;width:396.75pt;height:402.75pt;z-index:251784192;visibility:visible;mso-wrap-style:square;mso-height-percent:0;mso-wrap-distance-left:9pt;mso-wrap-distance-top:0;mso-wrap-distance-right:9pt;mso-wrap-distance-bottom:0;mso-position-horizontal:absolute;mso-position-horizontal-relative:text;mso-position-vertical:absolute;mso-position-vertical-relative:text;mso-height-percent:0;mso-height-relative:margin;v-text-anchor:top" o:gfxdata="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" fillcolor="black [3213]" strokeweight=".5pt">
                 <v:textbox>
@@ -12316,7 +12328,7 @@
               </wp:anchor>
             </w:drawing>
           </mc:Choice>
-          <mc:Fallback xmlns:w16="http://schemas.microsoft.com/office/word/2018/wordml" xmlns:w16cex="http://schemas.microsoft.com/office/word/2018/wordml/cex">
+          <mc:Fallback>
             <w:pict>
               <v:shape w14:anchorId="36D3D36D" id="Text Box 27" o:spid="_x0000_s1082" type="#_x0000_t202" style="position:absolute;left:0;text-align:left;margin-left:26.25pt;margin-top:21.7pt;width:394.5pt;height:43.5pt;z-index:251785216;visibility:visible;mso-wrap-style:square;mso-wrap-distance-left:9pt;mso-wrap-distance-top:0;mso-wrap-distance-right:9pt;mso-wrap-distance-bottom:0;mso-position-horizontal:absolute;mso-position-horizontal-relative:text;mso-position-vertical:absolute;mso-position-vertical-relative:text;v-text-anchor:top" o:gfxdata="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" fillcolor="black [3213]" strokeweight=".5pt">
                 <v:textbox>
@@ -13240,7 +13252,7 @@
               </wp:anchor>
             </w:drawing>
           </mc:Choice>
-          <mc:Fallback xmlns:w16="http://schemas.microsoft.com/office/word/2018/wordml" xmlns:w16cex="http://schemas.microsoft.com/office/word/2018/wordml/cex">
+          <mc:Fallback>
             <w:pict>
               <v:shape w14:anchorId="696D80A0" id="Text Box 28" o:spid="_x0000_s1083" type="#_x0000_t202" style="position:absolute;margin-left:0;margin-top:0;width:396pt;height:298.5pt;z-index:251787264;visibility:visible;mso-wrap-style:square;mso-height-percent:0;mso-wrap-distance-left:9pt;mso-wrap-distance-top:0;mso-wrap-distance-right:9pt;mso-wrap-distance-bottom:0;mso-position-horizontal:absolute;mso-position-horizontal-relative:margin;mso-position-vertical:absolute;mso-position-vertical-relative:text;mso-height-percent:0;mso-height-relative:margin;v-text-anchor:top" o:gfxdata="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" fillcolor="black [3213]" strokeweight=".5pt">
                 <v:textbox>
@@ -13909,7 +13921,7 @@
 </file>
 
 <file path=word/endnotes.xml><?xml version="1.0" encoding="utf-8"?>
-<w:endnotes xmlns:wpc="http://schemas.microsoft.com/office/word/2010/wordprocessingCanvas" xmlns:cx="http://schemas.microsoft.com/office/drawing/2014/chartex" xmlns:cx1="http://schemas.microsoft.com/office/drawing/2015/9/8/chartex" xmlns:cx2="http://schemas.microsoft.com/office/drawing/2015/10/21/chartex" xmlns:cx3="http://schemas.microsoft.com/office/drawing/2016/5/9/chartex" xmlns:cx4="http://schemas.microsoft.com/office/drawing/2016/5/10/chartex" xmlns:cx5="http://schemas.microsoft.com/office/drawing/2016/5/11/chartex" xmlns:cx6="http://schemas.microsoft.com/office/drawing/2016/5/12/chartex" xmlns:cx7="http://schemas.microsoft.com/office/drawing/2016/5/13/chartex" xmlns:cx8="http://schemas.microsoft.com/office/drawing/2016/5/14/chartex" xmlns:mc="http://schemas.openxmlformats.org/markup-compatibility/2006" xmlns:aink="http://schemas.microsoft.com/office/drawing/2016/ink" xmlns:am3d="http://schemas.microsoft.com/office/drawing/2017/model3d" xmlns:o="urn:schemas-microsoft-com:office:office" xmlns:r="http://schemas.openxmlformats.org/officeDocument/2006/relationships" xmlns:m="http://schemas.openxmlformats.org/officeDocument/2006/math" xmlns:v="urn:schemas-microsoft-com:vml" xmlns:wp14="http://schemas.microsoft.com/office/word/2010/wordprocessingDrawing" xmlns:wp="http://schemas.openxmlformats.org/drawingml/2006/wordprocessingDrawing" xmlns:w10="urn:schemas-microsoft-com:office:word" xmlns:w="http://schemas.openxmlformats.org/wordprocessingml/2006/main" xmlns:w14="http://schemas.microsoft.com/office/word/2010/wordml" xmlns:w15="http://schemas.microsoft.com/office/word/2012/wordml" xmlns:w16cid="http://schemas.microsoft.com/office/word/2016/wordml/cid" xmlns:w16se="http://schemas.microsoft.com/office/word/2015/wordml/symex" xmlns:wpg="http://schemas.microsoft.com/office/word/2010/wordprocessingGroup" xmlns:wpi="http://schemas.microsoft.com/office/word/2010/wordprocessingInk" xmlns:wne="http://schemas.microsoft.com/office/word/2006/wordml" xmlns:wps="http://schemas.microsoft.com/office/word/2010/wordprocessingShape" mc:Ignorable="w14 w15 w16se w16cid wp14">
+<w:endnotes xmlns:wpc="http://schemas.microsoft.com/office/word/2010/wordprocessingCanvas" xmlns:cx="http://schemas.microsoft.com/office/drawing/2014/chartex" xmlns:cx1="http://schemas.microsoft.com/office/drawing/2015/9/8/chartex" xmlns:cx2="http://schemas.microsoft.com/office/drawing/2015/10/21/chartex" xmlns:cx3="http://schemas.microsoft.com/office/drawing/2016/5/9/chartex" xmlns:cx4="http://schemas.microsoft.com/office/drawing/2016/5/10/chartex" xmlns:cx5="http://schemas.microsoft.com/office/drawing/2016/5/11/chartex" xmlns:cx6="http://schemas.microsoft.com/office/drawing/2016/5/12/chartex" xmlns:cx7="http://schemas.microsoft.com/office/drawing/2016/5/13/chartex" xmlns:cx8="http://schemas.microsoft.com/office/drawing/2016/5/14/chartex" xmlns:mc="http://schemas.openxmlformats.org/markup-compatibility/2006" xmlns:aink="http://schemas.microsoft.com/office/drawing/2016/ink" xmlns:am3d="http://schemas.microsoft.com/office/drawing/2017/model3d" xmlns:o="urn:schemas-microsoft-com:office:office" xmlns:r="http://schemas.openxmlformats.org/officeDocument/2006/relationships" xmlns:m="http://schemas.openxmlformats.org/officeDocument/2006/math" xmlns:v="urn:schemas-microsoft-com:vml" xmlns:wp14="http://schemas.microsoft.com/office/word/2010/wordprocessingDrawing" xmlns:wp="http://schemas.openxmlformats.org/drawingml/2006/wordprocessingDrawing" xmlns:w10="urn:schemas-microsoft-com:office:word" xmlns:w="http://schemas.openxmlformats.org/wordprocessingml/2006/main" xmlns:w14="http://schemas.microsoft.com/office/word/2010/wordml" xmlns:w15="http://schemas.microsoft.com/office/word/2012/wordml" xmlns:w16cex="http://schemas.microsoft.com/office/word/2018/wordml/cex" xmlns:w16cid="http://schemas.microsoft.com/office/word/2016/wordml/cid" xmlns:w16="http://schemas.microsoft.com/office/word/2018/wordml" xmlns:w16se="http://schemas.microsoft.com/office/word/2015/wordml/symex" xmlns:wpg="http://schemas.microsoft.com/office/word/2010/wordprocessingGroup" xmlns:wpi="http://schemas.microsoft.com/office/word/2010/wordprocessingInk" xmlns:wne="http://schemas.microsoft.com/office/word/2006/wordml" xmlns:wps="http://schemas.microsoft.com/office/word/2010/wordprocessingShape" mc:Ignorable="w14 w15 w16se w16cid w16 w16cex wp14">
   <w:endnote w:type="separator" w:id="-1">
     <w:p>
       <w:pPr>
@@ -13934,7 +13946,7 @@
 </file>
 
 <file path=word/footnotes.xml><?xml version="1.0" encoding="utf-8"?>
-<w:footnotes xmlns:wpc="http://schemas.microsoft.com/office/word/2010/wordprocessingCanvas" xmlns:cx="http://schemas.microsoft.com/office/drawing/2014/chartex" xmlns:cx1="http://schemas.microsoft.com/office/drawing/2015/9/8/chartex" xmlns:cx2="http://schemas.microsoft.com/office/drawing/2015/10/21/chartex" xmlns:cx3="http://schemas.microsoft.com/office/drawing/2016/5/9/chartex" xmlns:cx4="http://schemas.microsoft.com/office/drawing/2016/5/10/chartex" xmlns:cx5="http://schemas.microsoft.com/office/drawing/2016/5/11/chartex" xmlns:cx6="http://schemas.microsoft.com/office/drawing/2016/5/12/chartex" xmlns:cx7="http://schemas.microsoft.com/office/drawing/2016/5/13/chartex" xmlns:cx8="http://schemas.microsoft.com/office/drawing/2016/5/14/chartex" xmlns:mc="http://schemas.openxmlformats.org/markup-compatibility/2006" xmlns:aink="http://schemas.microsoft.com/office/drawing/2016/ink" xmlns:am3d="http://schemas.microsoft.com/office/drawing/2017/model3d" xmlns:o="urn:schemas-microsoft-com:office:office" xmlns:r="http://schemas.openxmlformats.org/officeDocument/2006/relationships" xmlns:m="http://schemas.openxmlformats.org/officeDocument/2006/math" xmlns:v="urn:schemas-microsoft-com:vml" xmlns:wp14="http://schemas.microsoft.com/office/word/2010/wordprocessingDrawing" xmlns:wp="http://schemas.openxmlformats.org/drawingml/2006/wordprocessingDrawing" xmlns:w10="urn:schemas-microsoft-com:office:word" xmlns:w="http://schemas.openxmlformats.org/wordprocessingml/2006/main" xmlns:w14="http://schemas.microsoft.com/office/word/2010/wordml" xmlns:w15="http://schemas.microsoft.com/office/word/2012/wordml" xmlns:w16cid="http://schemas.microsoft.com/office/word/2016/wordml/cid" xmlns:w16se="http://schemas.microsoft.com/office/word/2015/wordml/symex" xmlns:wpg="http://schemas.microsoft.com/office/word/2010/wordprocessingGroup" xmlns:wpi="http://schemas.microsoft.com/office/word/2010/wordprocessingInk" xmlns:wne="http://schemas.microsoft.com/office/word/2006/wordml" xmlns:wps="http://schemas.microsoft.com/office/word/2010/wordprocessingShape" mc:Ignorable="w14 w15 w16se w16cid wp14">
+<w:footnotes xmlns:wpc="http://schemas.microsoft.com/office/word/2010/wordprocessingCanvas" xmlns:cx="http://schemas.microsoft.com/office/drawing/2014/chartex" xmlns:cx1="http://schemas.microsoft.com/office/drawing/2015/9/8/chartex" xmlns:cx2="http://schemas.microsoft.com/office/drawing/2015/10/21/chartex" xmlns:cx3="http://schemas.microsoft.com/office/drawing/2016/5/9/chartex" xmlns:cx4="http://schemas.microsoft.com/office/drawing/2016/5/10/chartex" xmlns:cx5="http://schemas.microsoft.com/office/drawing/2016/5/11/chartex" xmlns:cx6="http://schemas.microsoft.com/office/drawing/2016/5/12/chartex" xmlns:cx7="http://schemas.microsoft.com/office/drawing/2016/5/13/chartex" xmlns:cx8="http://schemas.microsoft.com/office/drawing/2016/5/14/chartex" xmlns:mc="http://schemas.openxmlformats.org/markup-compatibility/2006" xmlns:aink="http://schemas.microsoft.com/office/drawing/2016/ink" xmlns:am3d="http://schemas.microsoft.com/office/drawing/2017/model3d" xmlns:o="urn:schemas-microsoft-com:office:office" xmlns:r="http://schemas.openxmlformats.org/officeDocument/2006/relationships" xmlns:m="http://schemas.openxmlformats.org/officeDocument/2006/math" xmlns:v="urn:schemas-microsoft-com:vml" xmlns:wp14="http://schemas.microsoft.com/office/word/2010/wordprocessingDrawing" xmlns:wp="http://schemas.openxmlformats.org/drawingml/2006/wordprocessingDrawing" xmlns:w10="urn:schemas-microsoft-com:office:word" xmlns:w="http://schemas.openxmlformats.org/wordprocessingml/2006/main" xmlns:w14="http://schemas.microsoft.com/office/word/2010/wordml" xmlns:w15="http://schemas.microsoft.com/office/word/2012/wordml" xmlns:w16cex="http://schemas.microsoft.com/office/word/2018/wordml/cex" xmlns:w16cid="http://schemas.microsoft.com/office/word/2016/wordml/cid" xmlns:w16="http://schemas.microsoft.com/office/word/2018/wordml" xmlns:w16se="http://schemas.microsoft.com/office/word/2015/wordml/symex" xmlns:wpg="http://schemas.microsoft.com/office/word/2010/wordprocessingGroup" xmlns:wpi="http://schemas.microsoft.com/office/word/2010/wordprocessingInk" xmlns:wne="http://schemas.microsoft.com/office/word/2006/wordml" xmlns:wps="http://schemas.microsoft.com/office/word/2010/wordprocessingShape" mc:Ignorable="w14 w15 w16se w16cid w16 w16cex wp14">
   <w:footnote w:type="separator" w:id="-1">
     <w:p>
       <w:pPr>
@@ -13959,7 +13971,7 @@
 </file>
 
 <file path=word/header1.xml><?xml version="1.0" encoding="utf-8"?>
-<w:hdr xmlns:wpc="http://schemas.microsoft.com/office/word/2010/wordprocessingCanvas" xmlns:cx="http://schemas.microsoft.com/office/drawing/2014/chartex" xmlns:cx1="http://schemas.microsoft.com/office/drawing/2015/9/8/chartex" xmlns:cx2="http://schemas.microsoft.com/office/drawing/2015/10/21/chartex" xmlns:cx3="http://schemas.microsoft.com/office/drawing/2016/5/9/chartex" xmlns:cx4="http://schemas.microsoft.com/office/drawing/2016/5/10/chartex" xmlns:cx5="http://schemas.microsoft.com/office/drawing/2016/5/11/chartex" xmlns:cx6="http://schemas.microsoft.com/office/drawing/2016/5/12/chartex" xmlns:cx7="http://schemas.microsoft.com/office/drawing/2016/5/13/chartex" xmlns:cx8="http://schemas.microsoft.com/office/drawing/2016/5/14/chartex" xmlns:mc="http://schemas.openxmlformats.org/markup-compatibility/2006" xmlns:aink="http://schemas.microsoft.com/office/drawing/2016/ink" xmlns:am3d="http://schemas.microsoft.com/office/drawing/2017/model3d" xmlns:o="urn:schemas-microsoft-com:office:office" xmlns:r="http://schemas.openxmlformats.org/officeDocument/2006/relationships" xmlns:m="http://schemas.openxmlformats.org/officeDocument/2006/math" xmlns:v="urn:schemas-microsoft-com:vml" xmlns:wp14="http://schemas.microsoft.com/office/word/2010/wordprocessingDrawing" xmlns:wp="http://schemas.openxmlformats.org/drawingml/2006/wordprocessingDrawing" xmlns:w10="urn:schemas-microsoft-com:office:word" xmlns:w="http://schemas.openxmlformats.org/wordprocessingml/2006/main" xmlns:w14="http://schemas.microsoft.com/office/word/2010/wordml" xmlns:w15="http://schemas.microsoft.com/office/word/2012/wordml" xmlns:w16cid="http://schemas.microsoft.com/office/word/2016/wordml/cid" xmlns:w16se="http://schemas.microsoft.com/office/word/2015/wordml/symex" xmlns:wpg="http://schemas.microsoft.com/office/word/2010/wordprocessingGroup" xmlns:wpi="http://schemas.microsoft.com/office/word/2010/wordprocessingInk" xmlns:wne="http://schemas.microsoft.com/office/word/2006/wordml" xmlns:wps="http://schemas.microsoft.com/office/word/2010/wordprocessingShape" mc:Ignorable="w14 w15 w16se w16cid wp14">
+<w:hdr xmlns:wpc="http://schemas.microsoft.com/office/word/2010/wordprocessingCanvas" xmlns:cx="http://schemas.microsoft.com/office/drawing/2014/chartex" xmlns:cx1="http://schemas.microsoft.com/office/drawing/2015/9/8/chartex" xmlns:cx2="http://schemas.microsoft.com/office/drawing/2015/10/21/chartex" xmlns:cx3="http://schemas.microsoft.com/office/drawing/2016/5/9/chartex" xmlns:cx4="http://schemas.microsoft.com/office/drawing/2016/5/10/chartex" xmlns:cx5="http://schemas.microsoft.com/office/drawing/2016/5/11/chartex" xmlns:cx6="http://schemas.microsoft.com/office/drawing/2016/5/12/chartex" xmlns:cx7="http://schemas.microsoft.com/office/drawing/2016/5/13/chartex" xmlns:cx8="http://schemas.microsoft.com/office/drawing/2016/5/14/chartex" xmlns:mc="http://schemas.openxmlformats.org/markup-compatibility/2006" xmlns:aink="http://schemas.microsoft.com/office/drawing/2016/ink" xmlns:am3d="http://schemas.microsoft.com/office/drawing/2017/model3d" xmlns:o="urn:schemas-microsoft-com:office:office" xmlns:r="http://schemas.openxmlformats.org/officeDocument/2006/relationships" xmlns:m="http://schemas.openxmlformats.org/officeDocument/2006/math" xmlns:v="urn:schemas-microsoft-com:vml" xmlns:wp14="http://schemas.microsoft.com/office/word/2010/wordprocessingDrawing" xmlns:wp="http://schemas.openxmlformats.org/drawingml/2006/wordprocessingDrawing" xmlns:w10="urn:schemas-microsoft-com:office:word" xmlns:w="http://schemas.openxmlformats.org/wordprocessingml/2006/main" xmlns:w14="http://schemas.microsoft.com/office/word/2010/wordml" xmlns:w15="http://schemas.microsoft.com/office/word/2012/wordml" xmlns:w16cex="http://schemas.microsoft.com/office/word/2018/wordml/cex" xmlns:w16cid="http://schemas.microsoft.com/office/word/2016/wordml/cid" xmlns:w16="http://schemas.microsoft.com/office/word/2018/wordml" xmlns:w16se="http://schemas.microsoft.com/office/word/2015/wordml/symex" xmlns:wpg="http://schemas.microsoft.com/office/word/2010/wordprocessingGroup" xmlns:wpi="http://schemas.microsoft.com/office/word/2010/wordprocessingInk" xmlns:wne="http://schemas.microsoft.com/office/word/2006/wordml" xmlns:wps="http://schemas.microsoft.com/office/word/2010/wordprocessingShape" mc:Ignorable="w14 w15 w16se w16cid w16 w16cex wp14">
   <w:p>
     <w:pPr>
       <w:pStyle w:val="Header"/>
@@ -13970,7 +13982,7 @@
 </file>
 
 <file path=word/numbering.xml><?xml version="1.0" encoding="utf-8"?>
-<w:numbering xmlns:wpc="http://schemas.microsoft.com/office/word/2010/wordprocessingCanvas" xmlns:cx="http://schemas.microsoft.com/office/drawing/2014/chartex" xmlns:cx1="http://schemas.microsoft.com/office/drawing/2015/9/8/chartex" xmlns:cx2="http://schemas.microsoft.com/office/drawing/2015/10/21/chartex" xmlns:cx3="http://schemas.microsoft.com/office/drawing/2016/5/9/chartex" xmlns:cx4="http://schemas.microsoft.com/office/drawing/2016/5/10/chartex" xmlns:cx5="http://schemas.microsoft.com/office/drawing/2016/5/11/chartex" xmlns:cx6="http://schemas.microsoft.com/office/drawing/2016/5/12/chartex" xmlns:cx7="http://schemas.microsoft.com/office/drawing/2016/5/13/chartex" xmlns:cx8="http://schemas.microsoft.com/office/drawing/2016/5/14/chartex" xmlns:mc="http://schemas.openxmlformats.org/markup-compatibility/2006" xmlns:aink="http://schemas.microsoft.com/office/drawing/2016/ink" xmlns:am3d="http://schemas.microsoft.com/office/drawing/2017/model3d" xmlns:o="urn:schemas-microsoft-com:office:office" xmlns:r="http://schemas.openxmlformats.org/officeDocument/2006/relationships" xmlns:m="http://schemas.openxmlformats.org/officeDocument/2006/math" xmlns:v="urn:schemas-microsoft-com:vml" xmlns:wp14="http://schemas.microsoft.com/office/word/2010/wordprocessingDrawing" xmlns:wp="http://schemas.openxmlformats.org/drawingml/2006/wordprocessingDrawing" xmlns:w10="urn:schemas-microsoft-com:office:word" xmlns:w="http://schemas.openxmlformats.org/wordprocessingml/2006/main" xmlns:w14="http://schemas.microsoft.com/office/word/2010/wordml" xmlns:w15="http://schemas.microsoft.com/office/word/2012/wordml" xmlns:w16cid="http://schemas.microsoft.com/office/word/2016/wordml/cid" xmlns:w16se="http://schemas.microsoft.com/office/word/2015/wordml/symex" xmlns:wpg="http://schemas.microsoft.com/office/word/2010/wordprocessingGroup" xmlns:wpi="http://schemas.microsoft.com/office/word/2010/wordprocessingInk" xmlns:wne="http://schemas.microsoft.com/office/word/2006/wordml" xmlns:wps="http://schemas.microsoft.com/office/word/2010/wordprocessingShape" mc:Ignorable="w14 w15 w16se w16cid wp14">
+<w:numbering xmlns:wpc="http://schemas.microsoft.com/office/word/2010/wordprocessingCanvas" xmlns:cx="http://schemas.microsoft.com/office/drawing/2014/chartex" xmlns:cx1="http://schemas.microsoft.com/office/drawing/2015/9/8/chartex" xmlns:cx2="http://schemas.microsoft.com/office/drawing/2015/10/21/chartex" xmlns:cx3="http://schemas.microsoft.com/office/drawing/2016/5/9/chartex" xmlns:cx4="http://schemas.microsoft.com/office/drawing/2016/5/10/chartex" xmlns:cx5="http://schemas.microsoft.com/office/drawing/2016/5/11/chartex" xmlns:cx6="http://schemas.microsoft.com/office/drawing/2016/5/12/chartex" xmlns:cx7="http://schemas.microsoft.com/office/drawing/2016/5/13/chartex" xmlns:cx8="http://schemas.microsoft.com/office/drawing/2016/5/14/chartex" xmlns:mc="http://schemas.openxmlformats.org/markup-compatibility/2006" xmlns:aink="http://schemas.microsoft.com/office/drawing/2016/ink" xmlns:am3d="http://schemas.microsoft.com/office/drawing/2017/model3d" xmlns:o="urn:schemas-microsoft-com:office:office" xmlns:r="http://schemas.openxmlformats.org/officeDocument/2006/relationships" xmlns:m="http://schemas.openxmlformats.org/officeDocument/2006/math" xmlns:v="urn:schemas-microsoft-com:vml" xmlns:wp14="http://schemas.microsoft.com/office/word/2010/wordprocessingDrawing" xmlns:wp="http://schemas.openxmlformats.org/drawingml/2006/wordprocessingDrawing" xmlns:w10="urn:schemas-microsoft-com:office:word" xmlns:w="http://schemas.openxmlformats.org/wordprocessingml/2006/main" xmlns:w14="http://schemas.microsoft.com/office/word/2010/wordml" xmlns:w15="http://schemas.microsoft.com/office/word/2012/wordml" xmlns:w16cex="http://schemas.microsoft.com/office/word/2018/wordml/cex" xmlns:w16cid="http://schemas.microsoft.com/office/word/2016/wordml/cid" xmlns:w16="http://schemas.microsoft.com/office/word/2018/wordml" xmlns:w16se="http://schemas.microsoft.com/office/word/2015/wordml/symex" xmlns:wpg="http://schemas.microsoft.com/office/word/2010/wordprocessingGroup" xmlns:wpi="http://schemas.microsoft.com/office/word/2010/wordprocessingInk" xmlns:wne="http://schemas.microsoft.com/office/word/2006/wordml" xmlns:wps="http://schemas.microsoft.com/office/word/2010/wordprocessingShape" mc:Ignorable="w14 w15 w16se w16cid w16 w16cex wp14">
   <w:abstractNum w:abstractNumId="0" w15:restartNumberingAfterBreak="0">
     <w:nsid w:val="095F210E"/>
     <w:multiLevelType w:val="hybridMultilevel"/>
@@ -14297,7 +14309,7 @@
 </file>
 
 <file path=word/styles.xml><?xml version="1.0" encoding="utf-8"?>
-<w:styles xmlns:mc="http://schemas.openxmlformats.org/markup-compatibility/2006" xmlns:r="http://schemas.openxmlformats.org/officeDocument/2006/relationships" xmlns:w="http://schemas.openxmlformats.org/wordprocessingml/2006/main" xmlns:w14="http://schemas.microsoft.com/office/word/2010/wordml" xmlns:w15="http://schemas.microsoft.com/office/word/2012/wordml" xmlns:w16cid="http://schemas.microsoft.com/office/word/2016/wordml/cid" xmlns:w16se="http://schemas.microsoft.com/office/word/2015/wordml/symex" mc:Ignorable="w14 w15 w16se w16cid">
+<w:styles xmlns:mc="http://schemas.openxmlformats.org/markup-compatibility/2006" xmlns:r="http://schemas.openxmlformats.org/officeDocument/2006/relationships" xmlns:w="http://schemas.openxmlformats.org/wordprocessingml/2006/main" xmlns:w14="http://schemas.microsoft.com/office/word/2010/wordml" xmlns:w15="http://schemas.microsoft.com/office/word/2012/wordml" xmlns:w16cex="http://schemas.microsoft.com/office/word/2018/wordml/cex" xmlns:w16cid="http://schemas.microsoft.com/office/word/2016/wordml/cid" xmlns:w16="http://schemas.microsoft.com/office/word/2018/wordml" xmlns:w16se="http://schemas.microsoft.com/office/word/2015/wordml/symex" mc:Ignorable="w14 w15 w16se w16cid w16 w16cex">
   <w:docDefaults>
     <w:rPrDefault>
       <w:rPr>

</xml_diff>

<commit_message>
Success in adding facial rekognition API to gather a response from the API and make our value change depending on it
</commit_message>
<xml_diff>
--- a/Documentation/CROWD SENSOR GYM - Plan.docx
+++ b/Documentation/CROWD SENSOR GYM - Plan.docx
@@ -4798,13 +4798,23 @@
                                 <w:szCs w:val="16"/>
                               </w:rPr>
                             </w:pPr>
+                            <w:proofErr w:type="gramStart"/>
                             <w:r>
                               <w:rPr>
                                 <w:color w:val="000000" w:themeColor="text1"/>
                                 <w:sz w:val="16"/>
                                 <w:szCs w:val="16"/>
                               </w:rPr>
-                              <w:t>DOOR : OPENED</w:t>
+                              <w:t>DOOR :</w:t>
+                            </w:r>
+                            <w:proofErr w:type="gramEnd"/>
+                            <w:r>
+                              <w:rPr>
+                                <w:color w:val="000000" w:themeColor="text1"/>
+                                <w:sz w:val="16"/>
+                                <w:szCs w:val="16"/>
+                              </w:rPr>
+                              <w:t xml:space="preserve"> OPENED</w:t>
                             </w:r>
                             <w:r>
                               <w:rPr>
@@ -9068,7 +9078,23 @@
           <w:sz w:val="24"/>
           <w:szCs w:val="24"/>
         </w:rPr>
-        <w:t>20mins  40mins  1h     1h30mins       2h     More than 2h</w:t>
+        <w:t>20</w:t>
+      </w:r>
+      <w:proofErr w:type="gramStart"/>
+      <w:r>
+        <w:rPr>
+          <w:sz w:val="24"/>
+          <w:szCs w:val="24"/>
+        </w:rPr>
+        <w:t>mins  40</w:t>
+      </w:r>
+      <w:proofErr w:type="gramEnd"/>
+      <w:r>
+        <w:rPr>
+          <w:sz w:val="24"/>
+          <w:szCs w:val="24"/>
+        </w:rPr>
+        <w:t>mins  1h     1h30mins       2h     More than 2h</w:t>
       </w:r>
     </w:p>
     <w:p>
@@ -9088,7 +9114,23 @@
           <w:sz w:val="24"/>
           <w:szCs w:val="24"/>
         </w:rPr>
-        <w:t>What area will you be using? (This is multioption)</w:t>
+        <w:t xml:space="preserve">What area will you be using? (This is </w:t>
+      </w:r>
+      <w:proofErr w:type="spellStart"/>
+      <w:r>
+        <w:rPr>
+          <w:sz w:val="24"/>
+          <w:szCs w:val="24"/>
+        </w:rPr>
+        <w:t>multioption</w:t>
+      </w:r>
+      <w:proofErr w:type="spellEnd"/>
+      <w:r>
+        <w:rPr>
+          <w:sz w:val="24"/>
+          <w:szCs w:val="24"/>
+        </w:rPr>
+        <w:t>)</w:t>
       </w:r>
     </w:p>
     <w:p>
@@ -9109,7 +9151,23 @@
           <w:szCs w:val="24"/>
         </w:rPr>
         <w:lastRenderedPageBreak/>
-        <w:t>Dumbbell area       Weights     Cardio area (bicycle, treadmill)        Mat area</w:t>
+        <w:t xml:space="preserve">Dumbbell area       Weights     Cardio area (bicycle, </w:t>
+      </w:r>
+      <w:proofErr w:type="gramStart"/>
+      <w:r>
+        <w:rPr>
+          <w:sz w:val="24"/>
+          <w:szCs w:val="24"/>
+        </w:rPr>
+        <w:t xml:space="preserve">treadmill)   </w:t>
+      </w:r>
+      <w:proofErr w:type="gramEnd"/>
+      <w:r>
+        <w:rPr>
+          <w:sz w:val="24"/>
+          <w:szCs w:val="24"/>
+        </w:rPr>
+        <w:t xml:space="preserve">     Mat area</w:t>
       </w:r>
     </w:p>
     <w:p>
@@ -9129,7 +9187,23 @@
           <w:sz w:val="24"/>
           <w:szCs w:val="24"/>
         </w:rPr>
-        <w:t>Optional reset everything at midnight every day, look into automated postman or alternative automated requests being sent to dedicated controller so we can set everything to false, when this request executes.</w:t>
+        <w:t xml:space="preserve">Optional reset everything at midnight every day, </w:t>
+      </w:r>
+      <w:proofErr w:type="gramStart"/>
+      <w:r>
+        <w:rPr>
+          <w:sz w:val="24"/>
+          <w:szCs w:val="24"/>
+        </w:rPr>
+        <w:t>look into</w:t>
+      </w:r>
+      <w:proofErr w:type="gramEnd"/>
+      <w:r>
+        <w:rPr>
+          <w:sz w:val="24"/>
+          <w:szCs w:val="24"/>
+        </w:rPr>
+        <w:t xml:space="preserve"> automated postman or alternative automated requests being sent to dedicated controller so we can set everything to false, when this request executes.</w:t>
       </w:r>
     </w:p>
     <w:p>
@@ -9189,10 +9263,26 @@
     <w:p/>
     <w:p>
       <w:r>
-        <w:t xml:space="preserve">User tries to check the current gym for it’s current  </w:t>
-      </w:r>
-      <w:r>
-        <w:t>number of visitors, opens the home page.</w:t>
+        <w:t xml:space="preserve">User tries to check the current gym for </w:t>
+      </w:r>
+      <w:proofErr w:type="spellStart"/>
+      <w:r>
+        <w:t>it’s</w:t>
+      </w:r>
+      <w:proofErr w:type="spellEnd"/>
+      <w:r>
+        <w:t xml:space="preserve"> </w:t>
+      </w:r>
+      <w:proofErr w:type="gramStart"/>
+      <w:r>
+        <w:t xml:space="preserve">current  </w:t>
+      </w:r>
+      <w:r>
+        <w:t>number</w:t>
+      </w:r>
+      <w:proofErr w:type="gramEnd"/>
+      <w:r>
+        <w:t xml:space="preserve"> of visitors, opens the home page.</w:t>
       </w:r>
       <w:r>
         <w:br/>
@@ -9226,7 +9316,23 @@
       </w:r>
       <w:r>
         <w:tab/>
-        <w:t>THEN IsOpenDoorRequested is true, DoorOpened is true</w:t>
+        <w:t xml:space="preserve">THEN </w:t>
+      </w:r>
+      <w:proofErr w:type="spellStart"/>
+      <w:r>
+        <w:t>IsOpenDoorRequested</w:t>
+      </w:r>
+      <w:proofErr w:type="spellEnd"/>
+      <w:r>
+        <w:t xml:space="preserve"> is true, </w:t>
+      </w:r>
+      <w:proofErr w:type="spellStart"/>
+      <w:r>
+        <w:t>DoorOpened</w:t>
+      </w:r>
+      <w:proofErr w:type="spellEnd"/>
+      <w:r>
+        <w:t xml:space="preserve"> is true</w:t>
       </w:r>
       <w:r>
         <w:br/>
@@ -9234,11 +9340,26 @@
       </w:r>
       <w:r>
         <w:tab/>
-        <w:t>DoorCloseTimer starts</w:t>
+      </w:r>
+      <w:proofErr w:type="spellStart"/>
+      <w:r>
+        <w:t>DoorCloseTimer</w:t>
+      </w:r>
+      <w:proofErr w:type="spellEnd"/>
+      <w:r>
+        <w:t xml:space="preserve"> starts</w:t>
       </w:r>
       <w:r>
         <w:br/>
-        <w:t xml:space="preserve">              IsOpenDoorRequested turns false</w:t>
+        <w:t xml:space="preserve">              </w:t>
+      </w:r>
+      <w:proofErr w:type="spellStart"/>
+      <w:r>
+        <w:t>IsOpenDoorRequested</w:t>
+      </w:r>
+      <w:proofErr w:type="spellEnd"/>
+      <w:r>
+        <w:t xml:space="preserve"> turns false</w:t>
       </w:r>
       <w:r>
         <w:br/>
@@ -9247,11 +9368,24 @@
         <w:tab/>
         <w:t xml:space="preserve">WHILE </w:t>
       </w:r>
-      <w:r>
-        <w:t xml:space="preserve">DoorCloseTimer is not 0, </w:t>
-      </w:r>
-      <w:r>
-        <w:t>the DoorCloseTimer ticks</w:t>
+      <w:proofErr w:type="spellStart"/>
+      <w:r>
+        <w:t>DoorCloseTimer</w:t>
+      </w:r>
+      <w:proofErr w:type="spellEnd"/>
+      <w:r>
+        <w:t xml:space="preserve"> is not 0, </w:t>
+      </w:r>
+      <w:r>
+        <w:t xml:space="preserve">the </w:t>
+      </w:r>
+      <w:proofErr w:type="spellStart"/>
+      <w:r>
+        <w:t>DoorCloseTimer</w:t>
+      </w:r>
+      <w:proofErr w:type="spellEnd"/>
+      <w:r>
+        <w:t xml:space="preserve"> ticks</w:t>
       </w:r>
       <w:r>
         <w:t xml:space="preserve"> down</w:t>
@@ -9265,7 +9399,15 @@
       </w:r>
       <w:r>
         <w:tab/>
-        <w:t>IF IsOpenDoorRequested true while counting down</w:t>
+        <w:t xml:space="preserve">IF </w:t>
+      </w:r>
+      <w:proofErr w:type="spellStart"/>
+      <w:r>
+        <w:t>IsOpenDoorRequested</w:t>
+      </w:r>
+      <w:proofErr w:type="spellEnd"/>
+      <w:r>
+        <w:t xml:space="preserve"> true while counting down</w:t>
       </w:r>
       <w:r>
         <w:br/>
@@ -9275,7 +9417,14 @@
       </w:r>
       <w:r>
         <w:tab/>
-        <w:t>DoorCloseTimer resets</w:t>
+      </w:r>
+      <w:proofErr w:type="spellStart"/>
+      <w:r>
+        <w:t>DoorCloseTimer</w:t>
+      </w:r>
+      <w:proofErr w:type="spellEnd"/>
+      <w:r>
+        <w:t xml:space="preserve"> resets</w:t>
       </w:r>
       <w:r>
         <w:br/>
@@ -9419,7 +9568,15 @@
         </w:numPr>
       </w:pPr>
       <w:r>
-        <w:t>AWS swf simple workflows</w:t>
+        <w:t xml:space="preserve">AWS </w:t>
+      </w:r>
+      <w:proofErr w:type="spellStart"/>
+      <w:r>
+        <w:t>swf</w:t>
+      </w:r>
+      <w:proofErr w:type="spellEnd"/>
+      <w:r>
+        <w:t xml:space="preserve"> simple workflows</w:t>
       </w:r>
     </w:p>
     <w:p>
@@ -9432,6 +9589,34 @@
       </w:pPr>
       <w:r>
         <w:t>AWS step function</w:t>
+      </w:r>
+    </w:p>
+    <w:p>
+      <w:pPr>
+        <w:pStyle w:val="ListParagraph"/>
+        <w:rPr>
+          <w:b/>
+          <w:bCs/>
+        </w:rPr>
+      </w:pPr>
+      <w:r>
+        <w:rPr>
+          <w:b/>
+          <w:bCs/>
+        </w:rPr>
+        <w:t>Currently Using</w:t>
+      </w:r>
+    </w:p>
+    <w:p>
+      <w:pPr>
+        <w:pStyle w:val="ListParagraph"/>
+        <w:numPr>
+          <w:ilvl w:val="0"/>
+          <w:numId w:val="1"/>
+        </w:numPr>
+      </w:pPr>
+      <w:r>
+        <w:t>AWS Bucket</w:t>
       </w:r>
     </w:p>
     <w:p>
@@ -9514,7 +9699,15 @@
         </w:numPr>
       </w:pPr>
       <w:r>
-        <w:t>Test if user has been authenticated and authorized by input box with default true value, unhide the input box to show both access granted and access denied.</w:t>
+        <w:t xml:space="preserve">Test if user has been authenticated and authorized by input box with default true value, unhide the input box to show both access </w:t>
+      </w:r>
+      <w:proofErr w:type="gramStart"/>
+      <w:r>
+        <w:t>granted</w:t>
+      </w:r>
+      <w:proofErr w:type="gramEnd"/>
+      <w:r>
+        <w:t xml:space="preserve"> and access denied.</w:t>
       </w:r>
       <w:r>
         <w:t xml:space="preserve"> </w:t>
@@ -9529,6 +9722,7 @@
         </w:numPr>
       </w:pPr>
       <w:r>
+        <w:lastRenderedPageBreak/>
         <w:t>Based on above test, but user real facial recognition with webcam to determine if authentication succeeded.</w:t>
       </w:r>
     </w:p>
@@ -9541,7 +9735,6 @@
         </w:numPr>
       </w:pPr>
       <w:r>
-        <w:lastRenderedPageBreak/>
         <w:t>Get three users to enter the gym, show database reflect number of people in the gym to reach 3, when one person clicks the button to leave the gym</w:t>
       </w:r>
     </w:p>
@@ -9578,7 +9771,31 @@
         </w:numPr>
       </w:pPr>
       <w:r>
-        <w:t>Test if we can log another workout after logging one today, show we cannot, however manually update db again with yesterdays date, show we can now do it.</w:t>
+        <w:t xml:space="preserve">Test if we can log another workout after logging one today, show we cannot, </w:t>
+      </w:r>
+      <w:proofErr w:type="gramStart"/>
+      <w:r>
+        <w:t>however</w:t>
+      </w:r>
+      <w:proofErr w:type="gramEnd"/>
+      <w:r>
+        <w:t xml:space="preserve"> manually update </w:t>
+      </w:r>
+      <w:proofErr w:type="spellStart"/>
+      <w:r>
+        <w:t>db</w:t>
+      </w:r>
+      <w:proofErr w:type="spellEnd"/>
+      <w:r>
+        <w:t xml:space="preserve"> again with </w:t>
+      </w:r>
+      <w:proofErr w:type="spellStart"/>
+      <w:r>
+        <w:t>yesterdays</w:t>
+      </w:r>
+      <w:proofErr w:type="spellEnd"/>
+      <w:r>
+        <w:t xml:space="preserve"> date, show we can now do it.</w:t>
       </w:r>
     </w:p>
     <w:p>
@@ -9651,6 +9868,17 @@
       </w:pPr>
       <w:r>
         <w:t>Use Edit Image Page to edit the image to someone else, show authentication failed, then compare against me to show validation based on confidence level &gt;90%</w:t>
+      </w:r>
+      <w:r>
+        <w:t xml:space="preserve"> OR just take </w:t>
+      </w:r>
+      <w:proofErr w:type="gramStart"/>
+      <w:r>
+        <w:t>a</w:t>
+      </w:r>
+      <w:proofErr w:type="gramEnd"/>
+      <w:r>
+        <w:t xml:space="preserve"> image or point camera for 3 seconds somewhere else</w:t>
       </w:r>
     </w:p>
     <w:p>
@@ -9721,7 +9949,15 @@
     </w:p>
     <w:p>
       <w:r>
-        <w:t xml:space="preserve">Benjamin Sweetnam: </w:t>
+        <w:t xml:space="preserve">Benjamin </w:t>
+      </w:r>
+      <w:proofErr w:type="spellStart"/>
+      <w:r>
+        <w:t>Sweetnam</w:t>
+      </w:r>
+      <w:proofErr w:type="spellEnd"/>
+      <w:r>
+        <w:t xml:space="preserve">: </w:t>
       </w:r>
     </w:p>
     <w:p>
@@ -9732,8 +9968,13 @@
           <w:numId w:val="3"/>
         </w:numPr>
       </w:pPr>
-      <w:r>
-        <w:t>DeepLens Scan camera scan</w:t>
+      <w:proofErr w:type="spellStart"/>
+      <w:r>
+        <w:t>DeepLens</w:t>
+      </w:r>
+      <w:proofErr w:type="spellEnd"/>
+      <w:r>
+        <w:t xml:space="preserve"> Scan camera scan</w:t>
       </w:r>
       <w:r>
         <w:t xml:space="preserve"> to gain entry</w:t>
@@ -9743,9 +9984,11 @@
       <w:r>
         <w:t xml:space="preserve">Marcos </w:t>
       </w:r>
+      <w:proofErr w:type="spellStart"/>
       <w:r>
         <w:t>Esgueva</w:t>
       </w:r>
+      <w:proofErr w:type="spellEnd"/>
       <w:r>
         <w:t xml:space="preserve">: </w:t>
       </w:r>
@@ -9908,7 +10151,53 @@
                                 <w:szCs w:val="19"/>
                                 <w:highlight w:val="black"/>
                               </w:rPr>
-                              <w:t>public void ConfigureServices(IServiceCollection services)</w:t>
+                              <w:t xml:space="preserve">public void </w:t>
+                            </w:r>
+                            <w:proofErr w:type="spellStart"/>
+                            <w:proofErr w:type="gramStart"/>
+                            <w:r>
+                              <w:rPr>
+                                <w:rFonts w:ascii="Consolas" w:hAnsi="Consolas" w:cs="Consolas"/>
+                                <w:color w:val="FFFFFF" w:themeColor="background1"/>
+                                <w:sz w:val="19"/>
+                                <w:szCs w:val="19"/>
+                                <w:highlight w:val="black"/>
+                              </w:rPr>
+                              <w:t>ConfigureServices</w:t>
+                            </w:r>
+                            <w:proofErr w:type="spellEnd"/>
+                            <w:r>
+                              <w:rPr>
+                                <w:rFonts w:ascii="Consolas" w:hAnsi="Consolas" w:cs="Consolas"/>
+                                <w:color w:val="FFFFFF" w:themeColor="background1"/>
+                                <w:sz w:val="19"/>
+                                <w:szCs w:val="19"/>
+                                <w:highlight w:val="black"/>
+                              </w:rPr>
+                              <w:t>(</w:t>
+                            </w:r>
+                            <w:proofErr w:type="spellStart"/>
+                            <w:proofErr w:type="gramEnd"/>
+                            <w:r>
+                              <w:rPr>
+                                <w:rFonts w:ascii="Consolas" w:hAnsi="Consolas" w:cs="Consolas"/>
+                                <w:color w:val="FFFFFF" w:themeColor="background1"/>
+                                <w:sz w:val="19"/>
+                                <w:szCs w:val="19"/>
+                                <w:highlight w:val="black"/>
+                              </w:rPr>
+                              <w:t>IServiceCollection</w:t>
+                            </w:r>
+                            <w:proofErr w:type="spellEnd"/>
+                            <w:r>
+                              <w:rPr>
+                                <w:rFonts w:ascii="Consolas" w:hAnsi="Consolas" w:cs="Consolas"/>
+                                <w:color w:val="FFFFFF" w:themeColor="background1"/>
+                                <w:sz w:val="19"/>
+                                <w:szCs w:val="19"/>
+                                <w:highlight w:val="black"/>
+                              </w:rPr>
+                              <w:t xml:space="preserve"> services)</w:t>
                             </w:r>
                           </w:p>
                           <w:p>
@@ -9984,7 +10273,31 @@
                                 <w:szCs w:val="19"/>
                                 <w:highlight w:val="black"/>
                               </w:rPr>
-                              <w:t xml:space="preserve">            services.AddControllersWithViews();</w:t>
+                              <w:t xml:space="preserve">            </w:t>
+                            </w:r>
+                            <w:proofErr w:type="spellStart"/>
+                            <w:proofErr w:type="gramStart"/>
+                            <w:r>
+                              <w:rPr>
+                                <w:rFonts w:ascii="Consolas" w:hAnsi="Consolas" w:cs="Consolas"/>
+                                <w:color w:val="FFFFFF" w:themeColor="background1"/>
+                                <w:sz w:val="19"/>
+                                <w:szCs w:val="19"/>
+                                <w:highlight w:val="black"/>
+                              </w:rPr>
+                              <w:t>services.AddControllersWithViews</w:t>
+                            </w:r>
+                            <w:proofErr w:type="spellEnd"/>
+                            <w:proofErr w:type="gramEnd"/>
+                            <w:r>
+                              <w:rPr>
+                                <w:rFonts w:ascii="Consolas" w:hAnsi="Consolas" w:cs="Consolas"/>
+                                <w:color w:val="FFFFFF" w:themeColor="background1"/>
+                                <w:sz w:val="19"/>
+                                <w:szCs w:val="19"/>
+                                <w:highlight w:val="black"/>
+                              </w:rPr>
+                              <w:t>();</w:t>
                             </w:r>
                           </w:p>
                           <w:p>
@@ -10035,7 +10348,53 @@
                                 <w:szCs w:val="19"/>
                                 <w:highlight w:val="black"/>
                               </w:rPr>
-                              <w:t xml:space="preserve">            services.AddDbContext&lt;FacilityContext&gt;(options =&gt;</w:t>
+                              <w:t xml:space="preserve">            </w:t>
+                            </w:r>
+                            <w:proofErr w:type="spellStart"/>
+                            <w:proofErr w:type="gramStart"/>
+                            <w:r>
+                              <w:rPr>
+                                <w:rFonts w:ascii="Consolas" w:hAnsi="Consolas" w:cs="Consolas"/>
+                                <w:color w:val="FFFFFF" w:themeColor="background1"/>
+                                <w:sz w:val="19"/>
+                                <w:szCs w:val="19"/>
+                                <w:highlight w:val="black"/>
+                              </w:rPr>
+                              <w:t>services.AddDbContext</w:t>
+                            </w:r>
+                            <w:proofErr w:type="spellEnd"/>
+                            <w:proofErr w:type="gramEnd"/>
+                            <w:r>
+                              <w:rPr>
+                                <w:rFonts w:ascii="Consolas" w:hAnsi="Consolas" w:cs="Consolas"/>
+                                <w:color w:val="FFFFFF" w:themeColor="background1"/>
+                                <w:sz w:val="19"/>
+                                <w:szCs w:val="19"/>
+                                <w:highlight w:val="black"/>
+                              </w:rPr>
+                              <w:t>&lt;</w:t>
+                            </w:r>
+                            <w:proofErr w:type="spellStart"/>
+                            <w:r>
+                              <w:rPr>
+                                <w:rFonts w:ascii="Consolas" w:hAnsi="Consolas" w:cs="Consolas"/>
+                                <w:color w:val="FFFFFF" w:themeColor="background1"/>
+                                <w:sz w:val="19"/>
+                                <w:szCs w:val="19"/>
+                                <w:highlight w:val="black"/>
+                              </w:rPr>
+                              <w:t>FacilityContext</w:t>
+                            </w:r>
+                            <w:proofErr w:type="spellEnd"/>
+                            <w:r>
+                              <w:rPr>
+                                <w:rFonts w:ascii="Consolas" w:hAnsi="Consolas" w:cs="Consolas"/>
+                                <w:color w:val="FFFFFF" w:themeColor="background1"/>
+                                <w:sz w:val="19"/>
+                                <w:szCs w:val="19"/>
+                                <w:highlight w:val="black"/>
+                              </w:rPr>
+                              <w:t>&gt;(options =&gt;</w:t>
                             </w:r>
                           </w:p>
                           <w:p>
@@ -10060,7 +10419,29 @@
                                 <w:szCs w:val="19"/>
                                 <w:highlight w:val="black"/>
                               </w:rPr>
-                              <w:t xml:space="preserve">                    options.UseSqlServer(Configuration.GetConnectionString("FacilityContext")));</w:t>
+                              <w:t xml:space="preserve">                    </w:t>
+                            </w:r>
+                            <w:proofErr w:type="gramStart"/>
+                            <w:r>
+                              <w:rPr>
+                                <w:rFonts w:ascii="Consolas" w:hAnsi="Consolas" w:cs="Consolas"/>
+                                <w:color w:val="FFFFFF" w:themeColor="background1"/>
+                                <w:sz w:val="19"/>
+                                <w:szCs w:val="19"/>
+                                <w:highlight w:val="black"/>
+                              </w:rPr>
+                              <w:t>options.UseSqlServer</w:t>
+                            </w:r>
+                            <w:proofErr w:type="gramEnd"/>
+                            <w:r>
+                              <w:rPr>
+                                <w:rFonts w:ascii="Consolas" w:hAnsi="Consolas" w:cs="Consolas"/>
+                                <w:color w:val="FFFFFF" w:themeColor="background1"/>
+                                <w:sz w:val="19"/>
+                                <w:szCs w:val="19"/>
+                                <w:highlight w:val="black"/>
+                              </w:rPr>
+                              <w:t>(Configuration.GetConnectionString("FacilityContext")));</w:t>
                             </w:r>
                           </w:p>
                           <w:p>
@@ -10113,7 +10494,63 @@
                                 <w:highlight w:val="black"/>
                               </w:rPr>
                               <w:br/>
-                              <w:t xml:space="preserve">      public void Configure(IApplicationBuilder app, IWebHostEnvironment env)</w:t>
+                              <w:t xml:space="preserve">      public void </w:t>
+                            </w:r>
+                            <w:proofErr w:type="gramStart"/>
+                            <w:r>
+                              <w:rPr>
+                                <w:rFonts w:ascii="Consolas" w:hAnsi="Consolas" w:cs="Consolas"/>
+                                <w:color w:val="FFFFFF" w:themeColor="background1"/>
+                                <w:sz w:val="19"/>
+                                <w:szCs w:val="19"/>
+                                <w:highlight w:val="black"/>
+                              </w:rPr>
+                              <w:t>Configure(</w:t>
+                            </w:r>
+                            <w:proofErr w:type="spellStart"/>
+                            <w:proofErr w:type="gramEnd"/>
+                            <w:r>
+                              <w:rPr>
+                                <w:rFonts w:ascii="Consolas" w:hAnsi="Consolas" w:cs="Consolas"/>
+                                <w:color w:val="FFFFFF" w:themeColor="background1"/>
+                                <w:sz w:val="19"/>
+                                <w:szCs w:val="19"/>
+                                <w:highlight w:val="black"/>
+                              </w:rPr>
+                              <w:t>IApplicationBuilder</w:t>
+                            </w:r>
+                            <w:proofErr w:type="spellEnd"/>
+                            <w:r>
+                              <w:rPr>
+                                <w:rFonts w:ascii="Consolas" w:hAnsi="Consolas" w:cs="Consolas"/>
+                                <w:color w:val="FFFFFF" w:themeColor="background1"/>
+                                <w:sz w:val="19"/>
+                                <w:szCs w:val="19"/>
+                                <w:highlight w:val="black"/>
+                              </w:rPr>
+                              <w:t xml:space="preserve"> app, </w:t>
+                            </w:r>
+                            <w:proofErr w:type="spellStart"/>
+                            <w:r>
+                              <w:rPr>
+                                <w:rFonts w:ascii="Consolas" w:hAnsi="Consolas" w:cs="Consolas"/>
+                                <w:color w:val="FFFFFF" w:themeColor="background1"/>
+                                <w:sz w:val="19"/>
+                                <w:szCs w:val="19"/>
+                                <w:highlight w:val="black"/>
+                              </w:rPr>
+                              <w:t>IWebHostEnvironment</w:t>
+                            </w:r>
+                            <w:proofErr w:type="spellEnd"/>
+                            <w:r>
+                              <w:rPr>
+                                <w:rFonts w:ascii="Consolas" w:hAnsi="Consolas" w:cs="Consolas"/>
+                                <w:color w:val="FFFFFF" w:themeColor="background1"/>
+                                <w:sz w:val="19"/>
+                                <w:szCs w:val="19"/>
+                                <w:highlight w:val="black"/>
+                              </w:rPr>
+                              <w:t xml:space="preserve"> env)</w:t>
                             </w:r>
                           </w:p>
                           <w:p>
@@ -10159,7 +10596,31 @@
                                 <w:szCs w:val="19"/>
                                 <w:highlight w:val="black"/>
                               </w:rPr>
-                              <w:t xml:space="preserve">        app.UseEndpoints(endpoints =&gt;</w:t>
+                              <w:t xml:space="preserve">        </w:t>
+                            </w:r>
+                            <w:proofErr w:type="spellStart"/>
+                            <w:proofErr w:type="gramStart"/>
+                            <w:r>
+                              <w:rPr>
+                                <w:rFonts w:ascii="Consolas" w:hAnsi="Consolas" w:cs="Consolas"/>
+                                <w:color w:val="FFFFFF" w:themeColor="background1"/>
+                                <w:sz w:val="19"/>
+                                <w:szCs w:val="19"/>
+                                <w:highlight w:val="black"/>
+                              </w:rPr>
+                              <w:t>app.UseEndpoints</w:t>
+                            </w:r>
+                            <w:proofErr w:type="spellEnd"/>
+                            <w:proofErr w:type="gramEnd"/>
+                            <w:r>
+                              <w:rPr>
+                                <w:rFonts w:ascii="Consolas" w:hAnsi="Consolas" w:cs="Consolas"/>
+                                <w:color w:val="FFFFFF" w:themeColor="background1"/>
+                                <w:sz w:val="19"/>
+                                <w:szCs w:val="19"/>
+                                <w:highlight w:val="black"/>
+                              </w:rPr>
+                              <w:t>(endpoints =&gt;</w:t>
                             </w:r>
                           </w:p>
                           <w:p>
@@ -10209,7 +10670,31 @@
                                 <w:szCs w:val="19"/>
                                 <w:highlight w:val="black"/>
                               </w:rPr>
-                              <w:t xml:space="preserve">                endpoints.MapControllerRoute(</w:t>
+                              <w:t xml:space="preserve">                </w:t>
+                            </w:r>
+                            <w:proofErr w:type="spellStart"/>
+                            <w:proofErr w:type="gramStart"/>
+                            <w:r>
+                              <w:rPr>
+                                <w:rFonts w:ascii="Consolas" w:hAnsi="Consolas" w:cs="Consolas"/>
+                                <w:color w:val="FFFFFF" w:themeColor="background1"/>
+                                <w:sz w:val="19"/>
+                                <w:szCs w:val="19"/>
+                                <w:highlight w:val="black"/>
+                              </w:rPr>
+                              <w:t>endpoints.MapControllerRoute</w:t>
+                            </w:r>
+                            <w:proofErr w:type="spellEnd"/>
+                            <w:proofErr w:type="gramEnd"/>
+                            <w:r>
+                              <w:rPr>
+                                <w:rFonts w:ascii="Consolas" w:hAnsi="Consolas" w:cs="Consolas"/>
+                                <w:color w:val="FFFFFF" w:themeColor="background1"/>
+                                <w:sz w:val="19"/>
+                                <w:szCs w:val="19"/>
+                                <w:highlight w:val="black"/>
+                              </w:rPr>
+                              <w:t>(</w:t>
                             </w:r>
                           </w:p>
                           <w:p>
@@ -10259,8 +10744,20 @@
                                 <w:szCs w:val="19"/>
                                 <w:highlight w:val="black"/>
                               </w:rPr>
-                              <w:t xml:space="preserve">                    pattern: "{controller=Home}/{action=Index}/{id?}");</w:t>
-                            </w:r>
+                              <w:t xml:space="preserve">                    pattern: "{controller=Home}/{action=Index}/{id?}"</w:t>
+                            </w:r>
+                            <w:proofErr w:type="gramStart"/>
+                            <w:r>
+                              <w:rPr>
+                                <w:rFonts w:ascii="Consolas" w:hAnsi="Consolas" w:cs="Consolas"/>
+                                <w:color w:val="FFFFFF" w:themeColor="background1"/>
+                                <w:sz w:val="19"/>
+                                <w:szCs w:val="19"/>
+                                <w:highlight w:val="black"/>
+                              </w:rPr>
+                              <w:t>);</w:t>
+                            </w:r>
+                            <w:proofErr w:type="gramEnd"/>
                           </w:p>
                           <w:p>
                             <w:pPr>
@@ -10284,7 +10781,31 @@
                                 <w:szCs w:val="19"/>
                                 <w:highlight w:val="black"/>
                               </w:rPr>
-                              <w:t xml:space="preserve">                endpoints.MapRazorPages();</w:t>
+                              <w:t xml:space="preserve">                </w:t>
+                            </w:r>
+                            <w:proofErr w:type="spellStart"/>
+                            <w:proofErr w:type="gramStart"/>
+                            <w:r>
+                              <w:rPr>
+                                <w:rFonts w:ascii="Consolas" w:hAnsi="Consolas" w:cs="Consolas"/>
+                                <w:color w:val="FFFFFF" w:themeColor="background1"/>
+                                <w:sz w:val="19"/>
+                                <w:szCs w:val="19"/>
+                                <w:highlight w:val="black"/>
+                              </w:rPr>
+                              <w:t>endpoints.MapRazorPages</w:t>
+                            </w:r>
+                            <w:proofErr w:type="spellEnd"/>
+                            <w:proofErr w:type="gramEnd"/>
+                            <w:r>
+                              <w:rPr>
+                                <w:rFonts w:ascii="Consolas" w:hAnsi="Consolas" w:cs="Consolas"/>
+                                <w:color w:val="FFFFFF" w:themeColor="background1"/>
+                                <w:sz w:val="19"/>
+                                <w:szCs w:val="19"/>
+                                <w:highlight w:val="black"/>
+                              </w:rPr>
+                              <w:t>();</w:t>
                             </w:r>
                           </w:p>
                           <w:p>
@@ -10816,7 +11337,15 @@
         </mc:AlternateContent>
       </w:r>
       <w:r>
-        <w:t>When user first logs in, website attempts to send him to the home page, this is the default routes Index page. Default route is specified in the Startup.cs class where the services and middleware are handled.</w:t>
+        <w:t xml:space="preserve">When user first logs in, website attempts to send him to the home page, this is the default routes Index page. Default route is specified in the </w:t>
+      </w:r>
+      <w:proofErr w:type="spellStart"/>
+      <w:r>
+        <w:t>Startup.cs</w:t>
+      </w:r>
+      <w:proofErr w:type="spellEnd"/>
+      <w:r>
+        <w:t xml:space="preserve"> class where the services and middleware are handled.</w:t>
       </w:r>
     </w:p>
     <w:p/>
@@ -10902,7 +11431,27 @@
                                 <w:sz w:val="19"/>
                                 <w:szCs w:val="19"/>
                               </w:rPr>
-                              <w:t xml:space="preserve">// by using input models to save user data, instead of the properties from the ApplicationUser class where the actual properties lie, we can safely update user details with added security, as in the event of an attack only these will change.        </w:t>
+                              <w:t xml:space="preserve">// by using input models to save user data, instead of the properties from the </w:t>
+                            </w:r>
+                            <w:proofErr w:type="spellStart"/>
+                            <w:r>
+                              <w:rPr>
+                                <w:rFonts w:ascii="Consolas" w:hAnsi="Consolas" w:cs="Consolas"/>
+                                <w:color w:val="FFFFFF" w:themeColor="background1"/>
+                                <w:sz w:val="19"/>
+                                <w:szCs w:val="19"/>
+                              </w:rPr>
+                              <w:t>ApplicationUser</w:t>
+                            </w:r>
+                            <w:proofErr w:type="spellEnd"/>
+                            <w:r>
+                              <w:rPr>
+                                <w:rFonts w:ascii="Consolas" w:hAnsi="Consolas" w:cs="Consolas"/>
+                                <w:color w:val="FFFFFF" w:themeColor="background1"/>
+                                <w:sz w:val="19"/>
+                                <w:szCs w:val="19"/>
+                              </w:rPr>
+                              <w:t xml:space="preserve"> class where the actual properties lie, we can safely update user details with added security, as in the event of an attack only these will change.        </w:t>
                             </w:r>
                           </w:p>
                           <w:p>
@@ -10925,7 +11474,27 @@
                                 <w:sz w:val="19"/>
                                 <w:szCs w:val="19"/>
                               </w:rPr>
-                              <w:t>[BindProperty]</w:t>
+                              <w:t>[</w:t>
+                            </w:r>
+                            <w:proofErr w:type="spellStart"/>
+                            <w:r>
+                              <w:rPr>
+                                <w:rFonts w:ascii="Consolas" w:hAnsi="Consolas" w:cs="Consolas"/>
+                                <w:color w:val="FFFFFF" w:themeColor="background1"/>
+                                <w:sz w:val="19"/>
+                                <w:szCs w:val="19"/>
+                              </w:rPr>
+                              <w:t>BindProperty</w:t>
+                            </w:r>
+                            <w:proofErr w:type="spellEnd"/>
+                            <w:r>
+                              <w:rPr>
+                                <w:rFonts w:ascii="Consolas" w:hAnsi="Consolas" w:cs="Consolas"/>
+                                <w:color w:val="FFFFFF" w:themeColor="background1"/>
+                                <w:sz w:val="19"/>
+                                <w:szCs w:val="19"/>
+                              </w:rPr>
+                              <w:t>]</w:t>
                             </w:r>
                           </w:p>
                           <w:p>
@@ -10948,7 +11517,47 @@
                                 <w:sz w:val="19"/>
                                 <w:szCs w:val="19"/>
                               </w:rPr>
-                              <w:t xml:space="preserve">        public InputModel Input { get; set; }</w:t>
+                              <w:t xml:space="preserve">        public </w:t>
+                            </w:r>
+                            <w:proofErr w:type="spellStart"/>
+                            <w:r>
+                              <w:rPr>
+                                <w:rFonts w:ascii="Consolas" w:hAnsi="Consolas" w:cs="Consolas"/>
+                                <w:color w:val="FFFFFF" w:themeColor="background1"/>
+                                <w:sz w:val="19"/>
+                                <w:szCs w:val="19"/>
+                              </w:rPr>
+                              <w:t>InputModel</w:t>
+                            </w:r>
+                            <w:proofErr w:type="spellEnd"/>
+                            <w:r>
+                              <w:rPr>
+                                <w:rFonts w:ascii="Consolas" w:hAnsi="Consolas" w:cs="Consolas"/>
+                                <w:color w:val="FFFFFF" w:themeColor="background1"/>
+                                <w:sz w:val="19"/>
+                                <w:szCs w:val="19"/>
+                              </w:rPr>
+                              <w:t xml:space="preserve"> Input </w:t>
+                            </w:r>
+                            <w:proofErr w:type="gramStart"/>
+                            <w:r>
+                              <w:rPr>
+                                <w:rFonts w:ascii="Consolas" w:hAnsi="Consolas" w:cs="Consolas"/>
+                                <w:color w:val="FFFFFF" w:themeColor="background1"/>
+                                <w:sz w:val="19"/>
+                                <w:szCs w:val="19"/>
+                              </w:rPr>
+                              <w:t>{ get</w:t>
+                            </w:r>
+                            <w:proofErr w:type="gramEnd"/>
+                            <w:r>
+                              <w:rPr>
+                                <w:rFonts w:ascii="Consolas" w:hAnsi="Consolas" w:cs="Consolas"/>
+                                <w:color w:val="FFFFFF" w:themeColor="background1"/>
+                                <w:sz w:val="19"/>
+                                <w:szCs w:val="19"/>
+                              </w:rPr>
+                              <w:t>; set; }</w:t>
                             </w:r>
                           </w:p>
                           <w:p>
@@ -10971,8 +11580,19 @@
                                 <w:sz w:val="19"/>
                                 <w:szCs w:val="19"/>
                               </w:rPr>
-                              <w:t xml:space="preserve">  public class InputModel</w:t>
-                            </w:r>
+                              <w:t xml:space="preserve">  public class </w:t>
+                            </w:r>
+                            <w:proofErr w:type="spellStart"/>
+                            <w:r>
+                              <w:rPr>
+                                <w:rFonts w:ascii="Consolas" w:hAnsi="Consolas" w:cs="Consolas"/>
+                                <w:color w:val="FFFFFF" w:themeColor="background1"/>
+                                <w:sz w:val="19"/>
+                                <w:szCs w:val="19"/>
+                              </w:rPr>
+                              <w:t>InputModel</w:t>
+                            </w:r>
+                            <w:proofErr w:type="spellEnd"/>
                           </w:p>
                           <w:p>
                             <w:pPr>
@@ -11036,7 +11656,49 @@
                                 <w:sz w:val="19"/>
                                 <w:szCs w:val="19"/>
                               </w:rPr>
-                              <w:t xml:space="preserve">            [DataType(DataType.Text)]</w:t>
+                              <w:t xml:space="preserve">            [</w:t>
+                            </w:r>
+                            <w:proofErr w:type="spellStart"/>
+                            <w:proofErr w:type="gramStart"/>
+                            <w:r>
+                              <w:rPr>
+                                <w:rFonts w:ascii="Consolas" w:hAnsi="Consolas" w:cs="Consolas"/>
+                                <w:color w:val="FFFFFF" w:themeColor="background1"/>
+                                <w:sz w:val="19"/>
+                                <w:szCs w:val="19"/>
+                              </w:rPr>
+                              <w:t>DataType</w:t>
+                            </w:r>
+                            <w:proofErr w:type="spellEnd"/>
+                            <w:r>
+                              <w:rPr>
+                                <w:rFonts w:ascii="Consolas" w:hAnsi="Consolas" w:cs="Consolas"/>
+                                <w:color w:val="FFFFFF" w:themeColor="background1"/>
+                                <w:sz w:val="19"/>
+                                <w:szCs w:val="19"/>
+                              </w:rPr>
+                              <w:t>(</w:t>
+                            </w:r>
+                            <w:proofErr w:type="spellStart"/>
+                            <w:proofErr w:type="gramEnd"/>
+                            <w:r>
+                              <w:rPr>
+                                <w:rFonts w:ascii="Consolas" w:hAnsi="Consolas" w:cs="Consolas"/>
+                                <w:color w:val="FFFFFF" w:themeColor="background1"/>
+                                <w:sz w:val="19"/>
+                                <w:szCs w:val="19"/>
+                              </w:rPr>
+                              <w:t>DataType.Text</w:t>
+                            </w:r>
+                            <w:proofErr w:type="spellEnd"/>
+                            <w:r>
+                              <w:rPr>
+                                <w:rFonts w:ascii="Consolas" w:hAnsi="Consolas" w:cs="Consolas"/>
+                                <w:color w:val="FFFFFF" w:themeColor="background1"/>
+                                <w:sz w:val="19"/>
+                                <w:szCs w:val="19"/>
+                              </w:rPr>
+                              <w:t>)]</w:t>
                             </w:r>
                           </w:p>
                           <w:p>
@@ -11059,7 +11721,27 @@
                                 <w:sz w:val="19"/>
                                 <w:szCs w:val="19"/>
                               </w:rPr>
-                              <w:t xml:space="preserve">            [Display(Name = "First Name")]</w:t>
+                              <w:t xml:space="preserve">            [</w:t>
+                            </w:r>
+                            <w:proofErr w:type="gramStart"/>
+                            <w:r>
+                              <w:rPr>
+                                <w:rFonts w:ascii="Consolas" w:hAnsi="Consolas" w:cs="Consolas"/>
+                                <w:color w:val="FFFFFF" w:themeColor="background1"/>
+                                <w:sz w:val="19"/>
+                                <w:szCs w:val="19"/>
+                              </w:rPr>
+                              <w:t>Display(</w:t>
+                            </w:r>
+                            <w:proofErr w:type="gramEnd"/>
+                            <w:r>
+                              <w:rPr>
+                                <w:rFonts w:ascii="Consolas" w:hAnsi="Consolas" w:cs="Consolas"/>
+                                <w:color w:val="FFFFFF" w:themeColor="background1"/>
+                                <w:sz w:val="19"/>
+                                <w:szCs w:val="19"/>
+                              </w:rPr>
+                              <w:t>Name = "First Name")]</w:t>
                             </w:r>
                           </w:p>
                           <w:p>
@@ -11078,7 +11760,27 @@
                                 <w:sz w:val="19"/>
                                 <w:szCs w:val="19"/>
                               </w:rPr>
-                              <w:t xml:space="preserve">            public string FirstName { get; set; }</w:t>
+                              <w:t xml:space="preserve">            public string FirstName </w:t>
+                            </w:r>
+                            <w:proofErr w:type="gramStart"/>
+                            <w:r>
+                              <w:rPr>
+                                <w:rFonts w:ascii="Consolas" w:hAnsi="Consolas" w:cs="Consolas"/>
+                                <w:color w:val="FFFFFF" w:themeColor="background1"/>
+                                <w:sz w:val="19"/>
+                                <w:szCs w:val="19"/>
+                              </w:rPr>
+                              <w:t>{ get</w:t>
+                            </w:r>
+                            <w:proofErr w:type="gramEnd"/>
+                            <w:r>
+                              <w:rPr>
+                                <w:rFonts w:ascii="Consolas" w:hAnsi="Consolas" w:cs="Consolas"/>
+                                <w:color w:val="FFFFFF" w:themeColor="background1"/>
+                                <w:sz w:val="19"/>
+                                <w:szCs w:val="19"/>
+                              </w:rPr>
+                              <w:t>; set; }</w:t>
                             </w:r>
                           </w:p>
                           <w:p>
@@ -11124,7 +11826,49 @@
                                 <w:sz w:val="19"/>
                                 <w:szCs w:val="19"/>
                               </w:rPr>
-                              <w:t xml:space="preserve">            [DataType(DataType.Text)]</w:t>
+                              <w:t xml:space="preserve">            [</w:t>
+                            </w:r>
+                            <w:proofErr w:type="spellStart"/>
+                            <w:proofErr w:type="gramStart"/>
+                            <w:r>
+                              <w:rPr>
+                                <w:rFonts w:ascii="Consolas" w:hAnsi="Consolas" w:cs="Consolas"/>
+                                <w:color w:val="FFFFFF" w:themeColor="background1"/>
+                                <w:sz w:val="19"/>
+                                <w:szCs w:val="19"/>
+                              </w:rPr>
+                              <w:t>DataType</w:t>
+                            </w:r>
+                            <w:proofErr w:type="spellEnd"/>
+                            <w:r>
+                              <w:rPr>
+                                <w:rFonts w:ascii="Consolas" w:hAnsi="Consolas" w:cs="Consolas"/>
+                                <w:color w:val="FFFFFF" w:themeColor="background1"/>
+                                <w:sz w:val="19"/>
+                                <w:szCs w:val="19"/>
+                              </w:rPr>
+                              <w:t>(</w:t>
+                            </w:r>
+                            <w:proofErr w:type="spellStart"/>
+                            <w:proofErr w:type="gramEnd"/>
+                            <w:r>
+                              <w:rPr>
+                                <w:rFonts w:ascii="Consolas" w:hAnsi="Consolas" w:cs="Consolas"/>
+                                <w:color w:val="FFFFFF" w:themeColor="background1"/>
+                                <w:sz w:val="19"/>
+                                <w:szCs w:val="19"/>
+                              </w:rPr>
+                              <w:t>DataType.Text</w:t>
+                            </w:r>
+                            <w:proofErr w:type="spellEnd"/>
+                            <w:r>
+                              <w:rPr>
+                                <w:rFonts w:ascii="Consolas" w:hAnsi="Consolas" w:cs="Consolas"/>
+                                <w:color w:val="FFFFFF" w:themeColor="background1"/>
+                                <w:sz w:val="19"/>
+                                <w:szCs w:val="19"/>
+                              </w:rPr>
+                              <w:t>)]</w:t>
                             </w:r>
                           </w:p>
                           <w:p>
@@ -11147,7 +11891,27 @@
                                 <w:sz w:val="19"/>
                                 <w:szCs w:val="19"/>
                               </w:rPr>
-                              <w:t xml:space="preserve">            [Display(Name = "Select Default Gym")]</w:t>
+                              <w:t xml:space="preserve">            [</w:t>
+                            </w:r>
+                            <w:proofErr w:type="gramStart"/>
+                            <w:r>
+                              <w:rPr>
+                                <w:rFonts w:ascii="Consolas" w:hAnsi="Consolas" w:cs="Consolas"/>
+                                <w:color w:val="FFFFFF" w:themeColor="background1"/>
+                                <w:sz w:val="19"/>
+                                <w:szCs w:val="19"/>
+                              </w:rPr>
+                              <w:t>Display(</w:t>
+                            </w:r>
+                            <w:proofErr w:type="gramEnd"/>
+                            <w:r>
+                              <w:rPr>
+                                <w:rFonts w:ascii="Consolas" w:hAnsi="Consolas" w:cs="Consolas"/>
+                                <w:color w:val="FFFFFF" w:themeColor="background1"/>
+                                <w:sz w:val="19"/>
+                                <w:szCs w:val="19"/>
+                              </w:rPr>
+                              <w:t>Name = "Select Default Gym")]</w:t>
                             </w:r>
                           </w:p>
                           <w:p>
@@ -11166,7 +11930,47 @@
                                 <w:sz w:val="19"/>
                                 <w:szCs w:val="19"/>
                               </w:rPr>
-                              <w:t xml:space="preserve">            public int SelectDefaultGym { get; set; }</w:t>
+                              <w:t xml:space="preserve">            public int </w:t>
+                            </w:r>
+                            <w:proofErr w:type="spellStart"/>
+                            <w:r>
+                              <w:rPr>
+                                <w:rFonts w:ascii="Consolas" w:hAnsi="Consolas" w:cs="Consolas"/>
+                                <w:color w:val="FFFFFF" w:themeColor="background1"/>
+                                <w:sz w:val="19"/>
+                                <w:szCs w:val="19"/>
+                              </w:rPr>
+                              <w:t>SelectDefaultGym</w:t>
+                            </w:r>
+                            <w:proofErr w:type="spellEnd"/>
+                            <w:r>
+                              <w:rPr>
+                                <w:rFonts w:ascii="Consolas" w:hAnsi="Consolas" w:cs="Consolas"/>
+                                <w:color w:val="FFFFFF" w:themeColor="background1"/>
+                                <w:sz w:val="19"/>
+                                <w:szCs w:val="19"/>
+                              </w:rPr>
+                              <w:t xml:space="preserve"> </w:t>
+                            </w:r>
+                            <w:proofErr w:type="gramStart"/>
+                            <w:r>
+                              <w:rPr>
+                                <w:rFonts w:ascii="Consolas" w:hAnsi="Consolas" w:cs="Consolas"/>
+                                <w:color w:val="FFFFFF" w:themeColor="background1"/>
+                                <w:sz w:val="19"/>
+                                <w:szCs w:val="19"/>
+                              </w:rPr>
+                              <w:t>{ get</w:t>
+                            </w:r>
+                            <w:proofErr w:type="gramEnd"/>
+                            <w:r>
+                              <w:rPr>
+                                <w:rFonts w:ascii="Consolas" w:hAnsi="Consolas" w:cs="Consolas"/>
+                                <w:color w:val="FFFFFF" w:themeColor="background1"/>
+                                <w:sz w:val="19"/>
+                                <w:szCs w:val="19"/>
+                              </w:rPr>
+                              <w:t>; set; }</w:t>
                             </w:r>
                           </w:p>
                           <w:p>
@@ -11227,7 +12031,78 @@
                                 <w:sz w:val="19"/>
                                 <w:szCs w:val="19"/>
                               </w:rPr>
-                              <w:t xml:space="preserve">     public async Task&lt;IActionResult&gt; OnPostAsync(string returnUrl = null)</w:t>
+                              <w:t xml:space="preserve">     public async Task&lt;</w:t>
+                            </w:r>
+                            <w:proofErr w:type="spellStart"/>
+                            <w:r>
+                              <w:rPr>
+                                <w:rFonts w:ascii="Consolas" w:hAnsi="Consolas" w:cs="Consolas"/>
+                                <w:color w:val="FFFFFF" w:themeColor="background1"/>
+                                <w:sz w:val="19"/>
+                                <w:szCs w:val="19"/>
+                              </w:rPr>
+                              <w:t>IActionResult</w:t>
+                            </w:r>
+                            <w:proofErr w:type="spellEnd"/>
+                            <w:r>
+                              <w:rPr>
+                                <w:rFonts w:ascii="Consolas" w:hAnsi="Consolas" w:cs="Consolas"/>
+                                <w:color w:val="FFFFFF" w:themeColor="background1"/>
+                                <w:sz w:val="19"/>
+                                <w:szCs w:val="19"/>
+                              </w:rPr>
+                              <w:t xml:space="preserve">&gt; </w:t>
+                            </w:r>
+                            <w:proofErr w:type="spellStart"/>
+                            <w:proofErr w:type="gramStart"/>
+                            <w:r>
+                              <w:rPr>
+                                <w:rFonts w:ascii="Consolas" w:hAnsi="Consolas" w:cs="Consolas"/>
+                                <w:color w:val="FFFFFF" w:themeColor="background1"/>
+                                <w:sz w:val="19"/>
+                                <w:szCs w:val="19"/>
+                              </w:rPr>
+                              <w:t>OnPostAsync</w:t>
+                            </w:r>
+                            <w:proofErr w:type="spellEnd"/>
+                            <w:r>
+                              <w:rPr>
+                                <w:rFonts w:ascii="Consolas" w:hAnsi="Consolas" w:cs="Consolas"/>
+                                <w:color w:val="FFFFFF" w:themeColor="background1"/>
+                                <w:sz w:val="19"/>
+                                <w:szCs w:val="19"/>
+                              </w:rPr>
+                              <w:t>(</w:t>
+                            </w:r>
+                            <w:proofErr w:type="gramEnd"/>
+                            <w:r>
+                              <w:rPr>
+                                <w:rFonts w:ascii="Consolas" w:hAnsi="Consolas" w:cs="Consolas"/>
+                                <w:color w:val="FFFFFF" w:themeColor="background1"/>
+                                <w:sz w:val="19"/>
+                                <w:szCs w:val="19"/>
+                              </w:rPr>
+                              <w:t xml:space="preserve">string </w:t>
+                            </w:r>
+                            <w:proofErr w:type="spellStart"/>
+                            <w:r>
+                              <w:rPr>
+                                <w:rFonts w:ascii="Consolas" w:hAnsi="Consolas" w:cs="Consolas"/>
+                                <w:color w:val="FFFFFF" w:themeColor="background1"/>
+                                <w:sz w:val="19"/>
+                                <w:szCs w:val="19"/>
+                              </w:rPr>
+                              <w:t>returnUrl</w:t>
+                            </w:r>
+                            <w:proofErr w:type="spellEnd"/>
+                            <w:r>
+                              <w:rPr>
+                                <w:rFonts w:ascii="Consolas" w:hAnsi="Consolas" w:cs="Consolas"/>
+                                <w:color w:val="FFFFFF" w:themeColor="background1"/>
+                                <w:sz w:val="19"/>
+                                <w:szCs w:val="19"/>
+                              </w:rPr>
+                              <w:t xml:space="preserve"> = null)</w:t>
                             </w:r>
                           </w:p>
                           <w:p>
@@ -11269,7 +12144,27 @@
                                 <w:sz w:val="19"/>
                                 <w:szCs w:val="19"/>
                               </w:rPr>
-                              <w:t xml:space="preserve">  var user = new ApplicationUser { </w:t>
+                              <w:t xml:space="preserve">  var user = new </w:t>
+                            </w:r>
+                            <w:proofErr w:type="spellStart"/>
+                            <w:r>
+                              <w:rPr>
+                                <w:rFonts w:ascii="Consolas" w:hAnsi="Consolas" w:cs="Consolas"/>
+                                <w:color w:val="FFFFFF" w:themeColor="background1"/>
+                                <w:sz w:val="19"/>
+                                <w:szCs w:val="19"/>
+                              </w:rPr>
+                              <w:t>ApplicationUser</w:t>
+                            </w:r>
+                            <w:proofErr w:type="spellEnd"/>
+                            <w:r>
+                              <w:rPr>
+                                <w:rFonts w:ascii="Consolas" w:hAnsi="Consolas" w:cs="Consolas"/>
+                                <w:color w:val="FFFFFF" w:themeColor="background1"/>
+                                <w:sz w:val="19"/>
+                                <w:szCs w:val="19"/>
+                              </w:rPr>
+                              <w:t xml:space="preserve"> { </w:t>
                             </w:r>
                           </w:p>
                           <w:p>
@@ -11292,7 +12187,47 @@
                                 <w:sz w:val="19"/>
                                 <w:szCs w:val="19"/>
                               </w:rPr>
-                              <w:t xml:space="preserve">                    UserName = userName,</w:t>
+                              <w:t xml:space="preserve">                    </w:t>
+                            </w:r>
+                            <w:proofErr w:type="spellStart"/>
+                            <w:r>
+                              <w:rPr>
+                                <w:rFonts w:ascii="Consolas" w:hAnsi="Consolas" w:cs="Consolas"/>
+                                <w:color w:val="FFFFFF" w:themeColor="background1"/>
+                                <w:sz w:val="19"/>
+                                <w:szCs w:val="19"/>
+                              </w:rPr>
+                              <w:t>UserName</w:t>
+                            </w:r>
+                            <w:proofErr w:type="spellEnd"/>
+                            <w:r>
+                              <w:rPr>
+                                <w:rFonts w:ascii="Consolas" w:hAnsi="Consolas" w:cs="Consolas"/>
+                                <w:color w:val="FFFFFF" w:themeColor="background1"/>
+                                <w:sz w:val="19"/>
+                                <w:szCs w:val="19"/>
+                              </w:rPr>
+                              <w:t xml:space="preserve"> = </w:t>
+                            </w:r>
+                            <w:proofErr w:type="spellStart"/>
+                            <w:r>
+                              <w:rPr>
+                                <w:rFonts w:ascii="Consolas" w:hAnsi="Consolas" w:cs="Consolas"/>
+                                <w:color w:val="FFFFFF" w:themeColor="background1"/>
+                                <w:sz w:val="19"/>
+                                <w:szCs w:val="19"/>
+                              </w:rPr>
+                              <w:t>userName</w:t>
+                            </w:r>
+                            <w:proofErr w:type="spellEnd"/>
+                            <w:r>
+                              <w:rPr>
+                                <w:rFonts w:ascii="Consolas" w:hAnsi="Consolas" w:cs="Consolas"/>
+                                <w:color w:val="FFFFFF" w:themeColor="background1"/>
+                                <w:sz w:val="19"/>
+                                <w:szCs w:val="19"/>
+                              </w:rPr>
+                              <w:t>,</w:t>
                             </w:r>
                           </w:p>
                           <w:p>
@@ -11315,7 +12250,27 @@
                                 <w:sz w:val="19"/>
                                 <w:szCs w:val="19"/>
                               </w:rPr>
-                              <w:t xml:space="preserve">                    Email = Input.Email,</w:t>
+                              <w:t xml:space="preserve">                    Email = </w:t>
+                            </w:r>
+                            <w:proofErr w:type="spellStart"/>
+                            <w:r>
+                              <w:rPr>
+                                <w:rFonts w:ascii="Consolas" w:hAnsi="Consolas" w:cs="Consolas"/>
+                                <w:color w:val="FFFFFF" w:themeColor="background1"/>
+                                <w:sz w:val="19"/>
+                                <w:szCs w:val="19"/>
+                              </w:rPr>
+                              <w:t>Input.Email</w:t>
+                            </w:r>
+                            <w:proofErr w:type="spellEnd"/>
+                            <w:r>
+                              <w:rPr>
+                                <w:rFonts w:ascii="Consolas" w:hAnsi="Consolas" w:cs="Consolas"/>
+                                <w:color w:val="FFFFFF" w:themeColor="background1"/>
+                                <w:sz w:val="19"/>
+                                <w:szCs w:val="19"/>
+                              </w:rPr>
+                              <w:t>,</w:t>
                             </w:r>
                           </w:p>
                           <w:p>
@@ -11338,7 +12293,27 @@
                                 <w:sz w:val="19"/>
                                 <w:szCs w:val="19"/>
                               </w:rPr>
-                              <w:t xml:space="preserve">                    FirstName = Input.FirstName,</w:t>
+                              <w:t xml:space="preserve">                    FirstName = </w:t>
+                            </w:r>
+                            <w:proofErr w:type="spellStart"/>
+                            <w:r>
+                              <w:rPr>
+                                <w:rFonts w:ascii="Consolas" w:hAnsi="Consolas" w:cs="Consolas"/>
+                                <w:color w:val="FFFFFF" w:themeColor="background1"/>
+                                <w:sz w:val="19"/>
+                                <w:szCs w:val="19"/>
+                              </w:rPr>
+                              <w:t>Input.FirstName</w:t>
+                            </w:r>
+                            <w:proofErr w:type="spellEnd"/>
+                            <w:r>
+                              <w:rPr>
+                                <w:rFonts w:ascii="Consolas" w:hAnsi="Consolas" w:cs="Consolas"/>
+                                <w:color w:val="FFFFFF" w:themeColor="background1"/>
+                                <w:sz w:val="19"/>
+                                <w:szCs w:val="19"/>
+                              </w:rPr>
+                              <w:t>,</w:t>
                             </w:r>
                           </w:p>
                           <w:p>
@@ -11384,7 +12359,27 @@
                                 <w:sz w:val="19"/>
                                 <w:szCs w:val="19"/>
                               </w:rPr>
-                              <w:t xml:space="preserve">                    DefaultGym = 1 </w:t>
+                              <w:t xml:space="preserve">                    </w:t>
+                            </w:r>
+                            <w:proofErr w:type="spellStart"/>
+                            <w:r>
+                              <w:rPr>
+                                <w:rFonts w:ascii="Consolas" w:hAnsi="Consolas" w:cs="Consolas"/>
+                                <w:color w:val="FFFFFF" w:themeColor="background1"/>
+                                <w:sz w:val="19"/>
+                                <w:szCs w:val="19"/>
+                              </w:rPr>
+                              <w:t>DefaultGym</w:t>
+                            </w:r>
+                            <w:proofErr w:type="spellEnd"/>
+                            <w:r>
+                              <w:rPr>
+                                <w:rFonts w:ascii="Consolas" w:hAnsi="Consolas" w:cs="Consolas"/>
+                                <w:color w:val="FFFFFF" w:themeColor="background1"/>
+                                <w:sz w:val="19"/>
+                                <w:szCs w:val="19"/>
+                              </w:rPr>
+                              <w:t xml:space="preserve"> = 1 </w:t>
                             </w:r>
                           </w:p>
                           <w:p>
@@ -12134,8 +13129,59 @@
                                 <w:sz w:val="19"/>
                                 <w:szCs w:val="19"/>
                               </w:rPr>
-                              <w:t xml:space="preserve">                var userName = Input.Email;</w:t>
-                            </w:r>
+                              <w:t xml:space="preserve">                var </w:t>
+                            </w:r>
+                            <w:proofErr w:type="spellStart"/>
+                            <w:r>
+                              <w:rPr>
+                                <w:rFonts w:ascii="Consolas" w:hAnsi="Consolas" w:cs="Consolas"/>
+                                <w:color w:val="F2F2F2" w:themeColor="background1" w:themeShade="F2"/>
+                                <w:sz w:val="19"/>
+                                <w:szCs w:val="19"/>
+                              </w:rPr>
+                              <w:t>userName</w:t>
+                            </w:r>
+                            <w:proofErr w:type="spellEnd"/>
+                            <w:r>
+                              <w:rPr>
+                                <w:rFonts w:ascii="Consolas" w:hAnsi="Consolas" w:cs="Consolas"/>
+                                <w:color w:val="F2F2F2" w:themeColor="background1" w:themeShade="F2"/>
+                                <w:sz w:val="19"/>
+                                <w:szCs w:val="19"/>
+                              </w:rPr>
+                              <w:t xml:space="preserve"> = </w:t>
+                            </w:r>
+                            <w:proofErr w:type="spellStart"/>
+                            <w:r>
+                              <w:rPr>
+                                <w:rFonts w:ascii="Consolas" w:hAnsi="Consolas" w:cs="Consolas"/>
+                                <w:color w:val="F2F2F2" w:themeColor="background1" w:themeShade="F2"/>
+                                <w:sz w:val="19"/>
+                                <w:szCs w:val="19"/>
+                              </w:rPr>
+                              <w:t>Input.</w:t>
+                            </w:r>
+                            <w:proofErr w:type="gramStart"/>
+                            <w:r>
+                              <w:rPr>
+                                <w:rFonts w:ascii="Consolas" w:hAnsi="Consolas" w:cs="Consolas"/>
+                                <w:color w:val="F2F2F2" w:themeColor="background1" w:themeShade="F2"/>
+                                <w:sz w:val="19"/>
+                                <w:szCs w:val="19"/>
+                              </w:rPr>
+                              <w:t>Email</w:t>
+                            </w:r>
+                            <w:proofErr w:type="spellEnd"/>
+                            <w:r>
+                              <w:rPr>
+                                <w:rFonts w:ascii="Consolas" w:hAnsi="Consolas" w:cs="Consolas"/>
+                                <w:color w:val="F2F2F2" w:themeColor="background1" w:themeShade="F2"/>
+                                <w:sz w:val="19"/>
+                                <w:szCs w:val="19"/>
+                              </w:rPr>
+                              <w:t>;</w:t>
+                            </w:r>
+                            <w:proofErr w:type="gramEnd"/>
                           </w:p>
                           <w:p>
                             <w:pPr>
@@ -12157,7 +13203,49 @@
                                 <w:sz w:val="19"/>
                                 <w:szCs w:val="19"/>
                               </w:rPr>
-                              <w:t xml:space="preserve">                if (IsValidEmail(Input.Email))</w:t>
+                              <w:t xml:space="preserve">                if (</w:t>
+                            </w:r>
+                            <w:proofErr w:type="spellStart"/>
+                            <w:proofErr w:type="gramStart"/>
+                            <w:r>
+                              <w:rPr>
+                                <w:rFonts w:ascii="Consolas" w:hAnsi="Consolas" w:cs="Consolas"/>
+                                <w:color w:val="F2F2F2" w:themeColor="background1" w:themeShade="F2"/>
+                                <w:sz w:val="19"/>
+                                <w:szCs w:val="19"/>
+                              </w:rPr>
+                              <w:t>IsValidEmail</w:t>
+                            </w:r>
+                            <w:proofErr w:type="spellEnd"/>
+                            <w:r>
+                              <w:rPr>
+                                <w:rFonts w:ascii="Consolas" w:hAnsi="Consolas" w:cs="Consolas"/>
+                                <w:color w:val="F2F2F2" w:themeColor="background1" w:themeShade="F2"/>
+                                <w:sz w:val="19"/>
+                                <w:szCs w:val="19"/>
+                              </w:rPr>
+                              <w:t>(</w:t>
+                            </w:r>
+                            <w:proofErr w:type="spellStart"/>
+                            <w:proofErr w:type="gramEnd"/>
+                            <w:r>
+                              <w:rPr>
+                                <w:rFonts w:ascii="Consolas" w:hAnsi="Consolas" w:cs="Consolas"/>
+                                <w:color w:val="F2F2F2" w:themeColor="background1" w:themeShade="F2"/>
+                                <w:sz w:val="19"/>
+                                <w:szCs w:val="19"/>
+                              </w:rPr>
+                              <w:t>Input.Email</w:t>
+                            </w:r>
+                            <w:proofErr w:type="spellEnd"/>
+                            <w:r>
+                              <w:rPr>
+                                <w:rFonts w:ascii="Consolas" w:hAnsi="Consolas" w:cs="Consolas"/>
+                                <w:color w:val="F2F2F2" w:themeColor="background1" w:themeShade="F2"/>
+                                <w:sz w:val="19"/>
+                                <w:szCs w:val="19"/>
+                              </w:rPr>
+                              <w:t>))</w:t>
                             </w:r>
                           </w:p>
                           <w:p>
@@ -12203,8 +13291,50 @@
                                 <w:sz w:val="19"/>
                                 <w:szCs w:val="19"/>
                               </w:rPr>
-                              <w:t xml:space="preserve">                    var user = await _userManager.FindByEmailAsync(Input.Email);</w:t>
-                            </w:r>
+                              <w:t xml:space="preserve">                    var user = await _</w:t>
+                            </w:r>
+                            <w:proofErr w:type="spellStart"/>
+                            <w:r>
+                              <w:rPr>
+                                <w:rFonts w:ascii="Consolas" w:hAnsi="Consolas" w:cs="Consolas"/>
+                                <w:color w:val="F2F2F2" w:themeColor="background1" w:themeShade="F2"/>
+                                <w:sz w:val="19"/>
+                                <w:szCs w:val="19"/>
+                              </w:rPr>
+                              <w:t>userManager.FindByEmailAsync</w:t>
+                            </w:r>
+                            <w:proofErr w:type="spellEnd"/>
+                            <w:r>
+                              <w:rPr>
+                                <w:rFonts w:ascii="Consolas" w:hAnsi="Consolas" w:cs="Consolas"/>
+                                <w:color w:val="F2F2F2" w:themeColor="background1" w:themeShade="F2"/>
+                                <w:sz w:val="19"/>
+                                <w:szCs w:val="19"/>
+                              </w:rPr>
+                              <w:t>(</w:t>
+                            </w:r>
+                            <w:proofErr w:type="spellStart"/>
+                            <w:r>
+                              <w:rPr>
+                                <w:rFonts w:ascii="Consolas" w:hAnsi="Consolas" w:cs="Consolas"/>
+                                <w:color w:val="F2F2F2" w:themeColor="background1" w:themeShade="F2"/>
+                                <w:sz w:val="19"/>
+                                <w:szCs w:val="19"/>
+                              </w:rPr>
+                              <w:t>Input.Email</w:t>
+                            </w:r>
+                            <w:proofErr w:type="spellEnd"/>
+                            <w:proofErr w:type="gramStart"/>
+                            <w:r>
+                              <w:rPr>
+                                <w:rFonts w:ascii="Consolas" w:hAnsi="Consolas" w:cs="Consolas"/>
+                                <w:color w:val="F2F2F2" w:themeColor="background1" w:themeShade="F2"/>
+                                <w:sz w:val="19"/>
+                                <w:szCs w:val="19"/>
+                              </w:rPr>
+                              <w:t>);</w:t>
+                            </w:r>
+                            <w:proofErr w:type="gramEnd"/>
                           </w:p>
                           <w:p>
                             <w:pPr>
@@ -12226,7 +13356,27 @@
                                 <w:sz w:val="19"/>
                                 <w:szCs w:val="19"/>
                               </w:rPr>
-                              <w:t xml:space="preserve">                    if (user != null)</w:t>
+                              <w:t xml:space="preserve">                    if (</w:t>
+                            </w:r>
+                            <w:proofErr w:type="gramStart"/>
+                            <w:r>
+                              <w:rPr>
+                                <w:rFonts w:ascii="Consolas" w:hAnsi="Consolas" w:cs="Consolas"/>
+                                <w:color w:val="F2F2F2" w:themeColor="background1" w:themeShade="F2"/>
+                                <w:sz w:val="19"/>
+                                <w:szCs w:val="19"/>
+                              </w:rPr>
+                              <w:t>user !</w:t>
+                            </w:r>
+                            <w:proofErr w:type="gramEnd"/>
+                            <w:r>
+                              <w:rPr>
+                                <w:rFonts w:ascii="Consolas" w:hAnsi="Consolas" w:cs="Consolas"/>
+                                <w:color w:val="F2F2F2" w:themeColor="background1" w:themeShade="F2"/>
+                                <w:sz w:val="19"/>
+                                <w:szCs w:val="19"/>
+                              </w:rPr>
+                              <w:t>= null)</w:t>
                             </w:r>
                           </w:p>
                           <w:p>
@@ -12272,7 +13422,49 @@
                                 <w:sz w:val="19"/>
                                 <w:szCs w:val="19"/>
                               </w:rPr>
-                              <w:t xml:space="preserve">                        userName = user.UserName;</w:t>
+                              <w:t xml:space="preserve">                        </w:t>
+                            </w:r>
+                            <w:proofErr w:type="spellStart"/>
+                            <w:r>
+                              <w:rPr>
+                                <w:rFonts w:ascii="Consolas" w:hAnsi="Consolas" w:cs="Consolas"/>
+                                <w:color w:val="F2F2F2" w:themeColor="background1" w:themeShade="F2"/>
+                                <w:sz w:val="19"/>
+                                <w:szCs w:val="19"/>
+                              </w:rPr>
+                              <w:t>userName</w:t>
+                            </w:r>
+                            <w:proofErr w:type="spellEnd"/>
+                            <w:r>
+                              <w:rPr>
+                                <w:rFonts w:ascii="Consolas" w:hAnsi="Consolas" w:cs="Consolas"/>
+                                <w:color w:val="F2F2F2" w:themeColor="background1" w:themeShade="F2"/>
+                                <w:sz w:val="19"/>
+                                <w:szCs w:val="19"/>
+                              </w:rPr>
+                              <w:t xml:space="preserve"> = </w:t>
+                            </w:r>
+                            <w:proofErr w:type="spellStart"/>
+                            <w:proofErr w:type="gramStart"/>
+                            <w:r>
+                              <w:rPr>
+                                <w:rFonts w:ascii="Consolas" w:hAnsi="Consolas" w:cs="Consolas"/>
+                                <w:color w:val="F2F2F2" w:themeColor="background1" w:themeShade="F2"/>
+                                <w:sz w:val="19"/>
+                                <w:szCs w:val="19"/>
+                              </w:rPr>
+                              <w:t>user.UserName</w:t>
+                            </w:r>
+                            <w:proofErr w:type="spellEnd"/>
+                            <w:proofErr w:type="gramEnd"/>
+                            <w:r>
+                              <w:rPr>
+                                <w:rFonts w:ascii="Consolas" w:hAnsi="Consolas" w:cs="Consolas"/>
+                                <w:color w:val="F2F2F2" w:themeColor="background1" w:themeShade="F2"/>
+                                <w:sz w:val="19"/>
+                                <w:szCs w:val="19"/>
+                              </w:rPr>
+                              <w:t>;</w:t>
                             </w:r>
                           </w:p>
                           <w:p>
@@ -12583,12 +13775,24 @@
         </w:numPr>
       </w:pPr>
       <w:r>
-        <w:lastRenderedPageBreak/>
-        <w:t>Every page is designed to use one universal Layout page which assists with avoiding to have to rewrite code for default elements that should appear on all pages, such as the background colour, and the back navigation.</w:t>
-      </w:r>
-      <w:r>
-        <w:t xml:space="preserve"> In _Layout.cshtml</w:t>
-      </w:r>
+        <w:t xml:space="preserve">Every page is designed to use one universal Layout page which assists with avoiding </w:t>
+      </w:r>
+      <w:proofErr w:type="gramStart"/>
+      <w:r>
+        <w:t>to have</w:t>
+      </w:r>
+      <w:proofErr w:type="gramEnd"/>
+      <w:r>
+        <w:t xml:space="preserve"> to rewrite code for default elements that should appear on all pages, such as the background colour, and the back navigation.</w:t>
+      </w:r>
+      <w:r>
+        <w:t xml:space="preserve"> In _</w:t>
+      </w:r>
+      <w:proofErr w:type="spellStart"/>
+      <w:r>
+        <w:t>Layout.cshtml</w:t>
+      </w:r>
+      <w:proofErr w:type="spellEnd"/>
     </w:p>
     <w:p/>
     <w:p/>
@@ -12681,7 +13885,47 @@
                                 <w:sz w:val="19"/>
                                 <w:szCs w:val="19"/>
                               </w:rPr>
-                              <w:t>&lt;html lang="en"&gt;</w:t>
+                              <w:t xml:space="preserve">&lt;html </w:t>
+                            </w:r>
+                            <w:proofErr w:type="spellStart"/>
+                            <w:r>
+                              <w:rPr>
+                                <w:rFonts w:ascii="Consolas" w:hAnsi="Consolas" w:cs="Consolas"/>
+                                <w:color w:val="F2F2F2" w:themeColor="background1" w:themeShade="F2"/>
+                                <w:sz w:val="19"/>
+                                <w:szCs w:val="19"/>
+                              </w:rPr>
+                              <w:t>lang</w:t>
+                            </w:r>
+                            <w:proofErr w:type="spellEnd"/>
+                            <w:r>
+                              <w:rPr>
+                                <w:rFonts w:ascii="Consolas" w:hAnsi="Consolas" w:cs="Consolas"/>
+                                <w:color w:val="F2F2F2" w:themeColor="background1" w:themeShade="F2"/>
+                                <w:sz w:val="19"/>
+                                <w:szCs w:val="19"/>
+                              </w:rPr>
+                              <w:t>="</w:t>
+                            </w:r>
+                            <w:proofErr w:type="spellStart"/>
+                            <w:r>
+                              <w:rPr>
+                                <w:rFonts w:ascii="Consolas" w:hAnsi="Consolas" w:cs="Consolas"/>
+                                <w:color w:val="F2F2F2" w:themeColor="background1" w:themeShade="F2"/>
+                                <w:sz w:val="19"/>
+                                <w:szCs w:val="19"/>
+                              </w:rPr>
+                              <w:t>en</w:t>
+                            </w:r>
+                            <w:proofErr w:type="spellEnd"/>
+                            <w:r>
+                              <w:rPr>
+                                <w:rFonts w:ascii="Consolas" w:hAnsi="Consolas" w:cs="Consolas"/>
+                                <w:color w:val="F2F2F2" w:themeColor="background1" w:themeShade="F2"/>
+                                <w:sz w:val="19"/>
+                                <w:szCs w:val="19"/>
+                              </w:rPr>
+                              <w:t>"&gt;</w:t>
                             </w:r>
                           </w:p>
                           <w:p>
@@ -12815,7 +14059,27 @@
                                 <w:sz w:val="19"/>
                                 <w:szCs w:val="19"/>
                               </w:rPr>
-                              <w:t>&lt;a class="navbar-brand" asp-area="" asp-controller="Home" asp-action="Index"&gt;GYMPass&lt;/a&gt;</w:t>
+                              <w:t>&lt;a class="navbar-brand" asp-area="" asp-controller="Home" asp-action="Index"&gt;</w:t>
+                            </w:r>
+                            <w:proofErr w:type="spellStart"/>
+                            <w:r>
+                              <w:rPr>
+                                <w:rFonts w:ascii="Consolas" w:hAnsi="Consolas" w:cs="Consolas"/>
+                                <w:color w:val="F2F2F2" w:themeColor="background1" w:themeShade="F2"/>
+                                <w:sz w:val="19"/>
+                                <w:szCs w:val="19"/>
+                              </w:rPr>
+                              <w:t>GYMPass</w:t>
+                            </w:r>
+                            <w:proofErr w:type="spellEnd"/>
+                            <w:r>
+                              <w:rPr>
+                                <w:rFonts w:ascii="Consolas" w:hAnsi="Consolas" w:cs="Consolas"/>
+                                <w:color w:val="F2F2F2" w:themeColor="background1" w:themeShade="F2"/>
+                                <w:sz w:val="19"/>
+                                <w:szCs w:val="19"/>
+                              </w:rPr>
+                              <w:t>&lt;/a&gt;</w:t>
                             </w:r>
                             <w:r>
                               <w:rPr>
@@ -13014,7 +14278,27 @@
                                 <w:sz w:val="19"/>
                                 <w:szCs w:val="19"/>
                               </w:rPr>
-                              <w:t>// this calls every other pages html and renders it</w:t>
+                              <w:t xml:space="preserve">// this calls every other </w:t>
+                            </w:r>
+                            <w:proofErr w:type="gramStart"/>
+                            <w:r>
+                              <w:rPr>
+                                <w:rFonts w:ascii="Consolas" w:hAnsi="Consolas" w:cs="Consolas"/>
+                                <w:color w:val="F2F2F2" w:themeColor="background1" w:themeShade="F2"/>
+                                <w:sz w:val="19"/>
+                                <w:szCs w:val="19"/>
+                              </w:rPr>
+                              <w:t>pages</w:t>
+                            </w:r>
+                            <w:proofErr w:type="gramEnd"/>
+                            <w:r>
+                              <w:rPr>
+                                <w:rFonts w:ascii="Consolas" w:hAnsi="Consolas" w:cs="Consolas"/>
+                                <w:color w:val="F2F2F2" w:themeColor="background1" w:themeShade="F2"/>
+                                <w:sz w:val="19"/>
+                                <w:szCs w:val="19"/>
+                              </w:rPr>
+                              <w:t xml:space="preserve"> html and renders it</w:t>
                             </w:r>
                           </w:p>
                           <w:p>
@@ -13049,6 +14333,7 @@
                               </w:rPr>
                               <w:t>@</w:t>
                             </w:r>
+                            <w:proofErr w:type="gramStart"/>
                             <w:r>
                               <w:rPr>
                                 <w:rFonts w:ascii="Consolas" w:hAnsi="Consolas" w:cs="Consolas"/>
@@ -13056,7 +14341,17 @@
                                 <w:sz w:val="19"/>
                                 <w:szCs w:val="19"/>
                               </w:rPr>
-                              <w:t>RenderBody()</w:t>
+                              <w:t>RenderBody(</w:t>
+                            </w:r>
+                            <w:proofErr w:type="gramEnd"/>
+                            <w:r>
+                              <w:rPr>
+                                <w:rFonts w:ascii="Consolas" w:hAnsi="Consolas" w:cs="Consolas"/>
+                                <w:color w:val="F2F2F2" w:themeColor="background1" w:themeShade="F2"/>
+                                <w:sz w:val="19"/>
+                                <w:szCs w:val="19"/>
+                              </w:rPr>
+                              <w:t>)</w:t>
                             </w:r>
                           </w:p>
                           <w:p>

</xml_diff>

<commit_message>
Successfully implemented facila recognition and get facial details!!!.
</commit_message>
<xml_diff>
--- a/Documentation/CROWD SENSOR GYM - Plan.docx
+++ b/Documentation/CROWD SENSOR GYM - Plan.docx
@@ -3637,7 +3637,7 @@
                                     <pic:cNvPicPr/>
                                   </pic:nvPicPr>
                                   <pic:blipFill>
-                                    <a:blip r:embed="rId8">
+                                    <a:blip r:embed="rId7">
                                       <a:extLst>
                                         <a:ext uri="{28A0092B-C50C-407E-A947-70E740481C1C}">
                                           <a14:useLocalDpi xmlns:a14="http://schemas.microsoft.com/office/drawing/2010/main" val="0"/>
@@ -4798,23 +4798,13 @@
                                 <w:szCs w:val="16"/>
                               </w:rPr>
                             </w:pPr>
-                            <w:proofErr w:type="gramStart"/>
                             <w:r>
                               <w:rPr>
                                 <w:color w:val="000000" w:themeColor="text1"/>
                                 <w:sz w:val="16"/>
                                 <w:szCs w:val="16"/>
                               </w:rPr>
-                              <w:t>DOOR :</w:t>
-                            </w:r>
-                            <w:proofErr w:type="gramEnd"/>
-                            <w:r>
-                              <w:rPr>
-                                <w:color w:val="000000" w:themeColor="text1"/>
-                                <w:sz w:val="16"/>
-                                <w:szCs w:val="16"/>
-                              </w:rPr>
-                              <w:t xml:space="preserve"> OPENED</w:t>
+                              <w:t>DOOR : OPENED</w:t>
                             </w:r>
                             <w:r>
                               <w:rPr>
@@ -9078,23 +9068,7 @@
           <w:sz w:val="24"/>
           <w:szCs w:val="24"/>
         </w:rPr>
-        <w:t>20</w:t>
-      </w:r>
-      <w:proofErr w:type="gramStart"/>
-      <w:r>
-        <w:rPr>
-          <w:sz w:val="24"/>
-          <w:szCs w:val="24"/>
-        </w:rPr>
-        <w:t>mins  40</w:t>
-      </w:r>
-      <w:proofErr w:type="gramEnd"/>
-      <w:r>
-        <w:rPr>
-          <w:sz w:val="24"/>
-          <w:szCs w:val="24"/>
-        </w:rPr>
-        <w:t>mins  1h     1h30mins       2h     More than 2h</w:t>
+        <w:t>20mins  40mins  1h     1h30mins       2h     More than 2h</w:t>
       </w:r>
     </w:p>
     <w:p>
@@ -9114,23 +9088,7 @@
           <w:sz w:val="24"/>
           <w:szCs w:val="24"/>
         </w:rPr>
-        <w:t xml:space="preserve">What area will you be using? (This is </w:t>
-      </w:r>
-      <w:proofErr w:type="spellStart"/>
-      <w:r>
-        <w:rPr>
-          <w:sz w:val="24"/>
-          <w:szCs w:val="24"/>
-        </w:rPr>
-        <w:t>multioption</w:t>
-      </w:r>
-      <w:proofErr w:type="spellEnd"/>
-      <w:r>
-        <w:rPr>
-          <w:sz w:val="24"/>
-          <w:szCs w:val="24"/>
-        </w:rPr>
-        <w:t>)</w:t>
+        <w:t>What area will you be using? (This is multioption)</w:t>
       </w:r>
     </w:p>
     <w:p>
@@ -9151,23 +9109,7 @@
           <w:szCs w:val="24"/>
         </w:rPr>
         <w:lastRenderedPageBreak/>
-        <w:t xml:space="preserve">Dumbbell area       Weights     Cardio area (bicycle, </w:t>
-      </w:r>
-      <w:proofErr w:type="gramStart"/>
-      <w:r>
-        <w:rPr>
-          <w:sz w:val="24"/>
-          <w:szCs w:val="24"/>
-        </w:rPr>
-        <w:t xml:space="preserve">treadmill)   </w:t>
-      </w:r>
-      <w:proofErr w:type="gramEnd"/>
-      <w:r>
-        <w:rPr>
-          <w:sz w:val="24"/>
-          <w:szCs w:val="24"/>
-        </w:rPr>
-        <w:t xml:space="preserve">     Mat area</w:t>
+        <w:t>Dumbbell area       Weights     Cardio area (bicycle, treadmill)        Mat area</w:t>
       </w:r>
     </w:p>
     <w:p>
@@ -9187,23 +9129,7 @@
           <w:sz w:val="24"/>
           <w:szCs w:val="24"/>
         </w:rPr>
-        <w:t xml:space="preserve">Optional reset everything at midnight every day, </w:t>
-      </w:r>
-      <w:proofErr w:type="gramStart"/>
-      <w:r>
-        <w:rPr>
-          <w:sz w:val="24"/>
-          <w:szCs w:val="24"/>
-        </w:rPr>
-        <w:t>look into</w:t>
-      </w:r>
-      <w:proofErr w:type="gramEnd"/>
-      <w:r>
-        <w:rPr>
-          <w:sz w:val="24"/>
-          <w:szCs w:val="24"/>
-        </w:rPr>
-        <w:t xml:space="preserve"> automated postman or alternative automated requests being sent to dedicated controller so we can set everything to false, when this request executes.</w:t>
+        <w:t>Optional reset everything at midnight every day, look into automated postman or alternative automated requests being sent to dedicated controller so we can set everything to false, when this request executes.</w:t>
       </w:r>
     </w:p>
     <w:p>
@@ -9263,26 +9189,10 @@
     <w:p/>
     <w:p>
       <w:r>
-        <w:t xml:space="preserve">User tries to check the current gym for </w:t>
-      </w:r>
-      <w:proofErr w:type="spellStart"/>
-      <w:r>
-        <w:t>it’s</w:t>
-      </w:r>
-      <w:proofErr w:type="spellEnd"/>
-      <w:r>
-        <w:t xml:space="preserve"> </w:t>
-      </w:r>
-      <w:proofErr w:type="gramStart"/>
-      <w:r>
-        <w:t xml:space="preserve">current  </w:t>
-      </w:r>
-      <w:r>
-        <w:t>number</w:t>
-      </w:r>
-      <w:proofErr w:type="gramEnd"/>
-      <w:r>
-        <w:t xml:space="preserve"> of visitors, opens the home page.</w:t>
+        <w:t xml:space="preserve">User tries to check the current gym for it’s current  </w:t>
+      </w:r>
+      <w:r>
+        <w:t>number of visitors, opens the home page.</w:t>
       </w:r>
       <w:r>
         <w:br/>
@@ -9316,23 +9226,7 @@
       </w:r>
       <w:r>
         <w:tab/>
-        <w:t xml:space="preserve">THEN </w:t>
-      </w:r>
-      <w:proofErr w:type="spellStart"/>
-      <w:r>
-        <w:t>IsOpenDoorRequested</w:t>
-      </w:r>
-      <w:proofErr w:type="spellEnd"/>
-      <w:r>
-        <w:t xml:space="preserve"> is true, </w:t>
-      </w:r>
-      <w:proofErr w:type="spellStart"/>
-      <w:r>
-        <w:t>DoorOpened</w:t>
-      </w:r>
-      <w:proofErr w:type="spellEnd"/>
-      <w:r>
-        <w:t xml:space="preserve"> is true</w:t>
+        <w:t>THEN IsOpenDoorRequested is true, DoorOpened is true</w:t>
       </w:r>
       <w:r>
         <w:br/>
@@ -9340,91 +9234,48 @@
       </w:r>
       <w:r>
         <w:tab/>
-      </w:r>
-      <w:proofErr w:type="spellStart"/>
-      <w:r>
-        <w:t>DoorCloseTimer</w:t>
-      </w:r>
-      <w:proofErr w:type="spellEnd"/>
-      <w:r>
-        <w:t xml:space="preserve"> starts</w:t>
+        <w:t>DoorCloseTimer starts</w:t>
+      </w:r>
+      <w:r>
+        <w:br/>
+        <w:t xml:space="preserve">              IsOpenDoorRequested turns false</w:t>
+      </w:r>
+      <w:r>
+        <w:br/>
+      </w:r>
+      <w:r>
+        <w:tab/>
+        <w:t xml:space="preserve">WHILE </w:t>
+      </w:r>
+      <w:r>
+        <w:t xml:space="preserve">DoorCloseTimer is not 0, </w:t>
+      </w:r>
+      <w:r>
+        <w:t>the DoorCloseTimer ticks</w:t>
+      </w:r>
+      <w:r>
+        <w:t xml:space="preserve"> down</w:t>
       </w:r>
       <w:r>
         <w:br/>
         <w:t xml:space="preserve">              </w:t>
       </w:r>
-      <w:proofErr w:type="spellStart"/>
-      <w:r>
-        <w:t>IsOpenDoorRequested</w:t>
-      </w:r>
-      <w:proofErr w:type="spellEnd"/>
-      <w:r>
-        <w:t xml:space="preserve"> turns false</w:t>
+      <w:r>
+        <w:tab/>
+      </w:r>
+      <w:r>
+        <w:tab/>
+        <w:t>IF IsOpenDoorRequested true while counting down</w:t>
       </w:r>
       <w:r>
         <w:br/>
       </w:r>
       <w:r>
         <w:tab/>
-        <w:t xml:space="preserve">WHILE </w:t>
-      </w:r>
-      <w:proofErr w:type="spellStart"/>
-      <w:r>
-        <w:t>DoorCloseTimer</w:t>
-      </w:r>
-      <w:proofErr w:type="spellEnd"/>
-      <w:r>
-        <w:t xml:space="preserve"> is not 0, </w:t>
-      </w:r>
-      <w:r>
-        <w:t xml:space="preserve">the </w:t>
-      </w:r>
-      <w:proofErr w:type="spellStart"/>
-      <w:r>
-        <w:t>DoorCloseTimer</w:t>
-      </w:r>
-      <w:proofErr w:type="spellEnd"/>
-      <w:r>
-        <w:t xml:space="preserve"> ticks</w:t>
-      </w:r>
-      <w:r>
-        <w:t xml:space="preserve"> down</w:t>
-      </w:r>
-      <w:r>
-        <w:br/>
-        <w:t xml:space="preserve">              </w:t>
       </w:r>
       <w:r>
         <w:tab/>
-      </w:r>
-      <w:r>
-        <w:tab/>
-        <w:t xml:space="preserve">IF </w:t>
-      </w:r>
-      <w:proofErr w:type="spellStart"/>
-      <w:r>
-        <w:t>IsOpenDoorRequested</w:t>
-      </w:r>
-      <w:proofErr w:type="spellEnd"/>
-      <w:r>
-        <w:t xml:space="preserve"> true while counting down</w:t>
-      </w:r>
-      <w:r>
-        <w:br/>
-      </w:r>
-      <w:r>
-        <w:tab/>
-      </w:r>
-      <w:r>
-        <w:tab/>
-      </w:r>
-      <w:proofErr w:type="spellStart"/>
-      <w:r>
-        <w:t>DoorCloseTimer</w:t>
-      </w:r>
-      <w:proofErr w:type="spellEnd"/>
-      <w:r>
-        <w:t xml:space="preserve"> resets</w:t>
+        <w:t>DoorCloseTimer resets</w:t>
       </w:r>
       <w:r>
         <w:br/>
@@ -9568,15 +9419,7 @@
         </w:numPr>
       </w:pPr>
       <w:r>
-        <w:t xml:space="preserve">AWS </w:t>
-      </w:r>
-      <w:proofErr w:type="spellStart"/>
-      <w:r>
-        <w:t>swf</w:t>
-      </w:r>
-      <w:proofErr w:type="spellEnd"/>
-      <w:r>
-        <w:t xml:space="preserve"> simple workflows</w:t>
+        <w:t>AWS swf simple workflows</w:t>
       </w:r>
     </w:p>
     <w:p>
@@ -9699,15 +9542,7 @@
         </w:numPr>
       </w:pPr>
       <w:r>
-        <w:t xml:space="preserve">Test if user has been authenticated and authorized by input box with default true value, unhide the input box to show both access </w:t>
-      </w:r>
-      <w:proofErr w:type="gramStart"/>
-      <w:r>
-        <w:t>granted</w:t>
-      </w:r>
-      <w:proofErr w:type="gramEnd"/>
-      <w:r>
-        <w:t xml:space="preserve"> and access denied.</w:t>
+        <w:t>Test if user has been authenticated and authorized by input box with default true value, unhide the input box to show both access granted and access denied.</w:t>
       </w:r>
       <w:r>
         <w:t xml:space="preserve"> </w:t>
@@ -9771,31 +9606,7 @@
         </w:numPr>
       </w:pPr>
       <w:r>
-        <w:t xml:space="preserve">Test if we can log another workout after logging one today, show we cannot, </w:t>
-      </w:r>
-      <w:proofErr w:type="gramStart"/>
-      <w:r>
-        <w:t>however</w:t>
-      </w:r>
-      <w:proofErr w:type="gramEnd"/>
-      <w:r>
-        <w:t xml:space="preserve"> manually update </w:t>
-      </w:r>
-      <w:proofErr w:type="spellStart"/>
-      <w:r>
-        <w:t>db</w:t>
-      </w:r>
-      <w:proofErr w:type="spellEnd"/>
-      <w:r>
-        <w:t xml:space="preserve"> again with </w:t>
-      </w:r>
-      <w:proofErr w:type="spellStart"/>
-      <w:r>
-        <w:t>yesterdays</w:t>
-      </w:r>
-      <w:proofErr w:type="spellEnd"/>
-      <w:r>
-        <w:t xml:space="preserve"> date, show we can now do it.</w:t>
+        <w:t>Test if we can log another workout after logging one today, show we cannot, however manually update db again with yesterdays date, show we can now do it.</w:t>
       </w:r>
     </w:p>
     <w:p>
@@ -9870,15 +9681,31 @@
         <w:t>Use Edit Image Page to edit the image to someone else, show authentication failed, then compare against me to show validation based on confidence level &gt;90%</w:t>
       </w:r>
       <w:r>
-        <w:t xml:space="preserve"> OR just take </w:t>
-      </w:r>
-      <w:proofErr w:type="gramStart"/>
-      <w:r>
-        <w:t>a</w:t>
-      </w:r>
-      <w:proofErr w:type="gramEnd"/>
-      <w:r>
-        <w:t xml:space="preserve"> image or point camera for 3 seconds somewhere else</w:t>
+        <w:t xml:space="preserve"> OR just take a image or point camera for 3 seconds somewhere else</w:t>
+      </w:r>
+    </w:p>
+    <w:p>
+      <w:pPr>
+        <w:pStyle w:val="ListParagraph"/>
+        <w:numPr>
+          <w:ilvl w:val="0"/>
+          <w:numId w:val="3"/>
+        </w:numPr>
+      </w:pPr>
+      <w:r>
+        <w:t>Upload different</w:t>
+      </w:r>
+      <w:r>
+        <w:t xml:space="preserve"> </w:t>
+      </w:r>
+      <w:r>
+        <w:t>face image</w:t>
+      </w:r>
+      <w:r>
+        <w:t>/video/live feed</w:t>
+      </w:r>
+      <w:r>
+        <w:t xml:space="preserve"> to show that facial recognition fails or passes.</w:t>
       </w:r>
     </w:p>
     <w:p>
@@ -9949,15 +9776,7 @@
     </w:p>
     <w:p>
       <w:r>
-        <w:t xml:space="preserve">Benjamin </w:t>
-      </w:r>
-      <w:proofErr w:type="spellStart"/>
-      <w:r>
-        <w:t>Sweetnam</w:t>
-      </w:r>
-      <w:proofErr w:type="spellEnd"/>
-      <w:r>
-        <w:t xml:space="preserve">: </w:t>
+        <w:t xml:space="preserve">Benjamin Sweetnam: </w:t>
       </w:r>
     </w:p>
     <w:p>
@@ -9968,13 +9787,8 @@
           <w:numId w:val="3"/>
         </w:numPr>
       </w:pPr>
-      <w:proofErr w:type="spellStart"/>
-      <w:r>
-        <w:t>DeepLens</w:t>
-      </w:r>
-      <w:proofErr w:type="spellEnd"/>
-      <w:r>
-        <w:t xml:space="preserve"> Scan camera scan</w:t>
+      <w:r>
+        <w:t>DeepLens Scan camera scan</w:t>
       </w:r>
       <w:r>
         <w:t xml:space="preserve"> to gain entry</w:t>
@@ -9984,11 +9798,9 @@
       <w:r>
         <w:t xml:space="preserve">Marcos </w:t>
       </w:r>
-      <w:proofErr w:type="spellStart"/>
       <w:r>
         <w:t>Esgueva</w:t>
       </w:r>
-      <w:proofErr w:type="spellEnd"/>
       <w:r>
         <w:t xml:space="preserve">: </w:t>
       </w:r>
@@ -10151,53 +9963,7 @@
                                 <w:szCs w:val="19"/>
                                 <w:highlight w:val="black"/>
                               </w:rPr>
-                              <w:t xml:space="preserve">public void </w:t>
-                            </w:r>
-                            <w:proofErr w:type="spellStart"/>
-                            <w:proofErr w:type="gramStart"/>
-                            <w:r>
-                              <w:rPr>
-                                <w:rFonts w:ascii="Consolas" w:hAnsi="Consolas" w:cs="Consolas"/>
-                                <w:color w:val="FFFFFF" w:themeColor="background1"/>
-                                <w:sz w:val="19"/>
-                                <w:szCs w:val="19"/>
-                                <w:highlight w:val="black"/>
-                              </w:rPr>
-                              <w:t>ConfigureServices</w:t>
-                            </w:r>
-                            <w:proofErr w:type="spellEnd"/>
-                            <w:r>
-                              <w:rPr>
-                                <w:rFonts w:ascii="Consolas" w:hAnsi="Consolas" w:cs="Consolas"/>
-                                <w:color w:val="FFFFFF" w:themeColor="background1"/>
-                                <w:sz w:val="19"/>
-                                <w:szCs w:val="19"/>
-                                <w:highlight w:val="black"/>
-                              </w:rPr>
-                              <w:t>(</w:t>
-                            </w:r>
-                            <w:proofErr w:type="spellStart"/>
-                            <w:proofErr w:type="gramEnd"/>
-                            <w:r>
-                              <w:rPr>
-                                <w:rFonts w:ascii="Consolas" w:hAnsi="Consolas" w:cs="Consolas"/>
-                                <w:color w:val="FFFFFF" w:themeColor="background1"/>
-                                <w:sz w:val="19"/>
-                                <w:szCs w:val="19"/>
-                                <w:highlight w:val="black"/>
-                              </w:rPr>
-                              <w:t>IServiceCollection</w:t>
-                            </w:r>
-                            <w:proofErr w:type="spellEnd"/>
-                            <w:r>
-                              <w:rPr>
-                                <w:rFonts w:ascii="Consolas" w:hAnsi="Consolas" w:cs="Consolas"/>
-                                <w:color w:val="FFFFFF" w:themeColor="background1"/>
-                                <w:sz w:val="19"/>
-                                <w:szCs w:val="19"/>
-                                <w:highlight w:val="black"/>
-                              </w:rPr>
-                              <w:t xml:space="preserve"> services)</w:t>
+                              <w:t>public void ConfigureServices(IServiceCollection services)</w:t>
                             </w:r>
                           </w:p>
                           <w:p>
@@ -10273,31 +10039,7 @@
                                 <w:szCs w:val="19"/>
                                 <w:highlight w:val="black"/>
                               </w:rPr>
-                              <w:t xml:space="preserve">            </w:t>
-                            </w:r>
-                            <w:proofErr w:type="spellStart"/>
-                            <w:proofErr w:type="gramStart"/>
-                            <w:r>
-                              <w:rPr>
-                                <w:rFonts w:ascii="Consolas" w:hAnsi="Consolas" w:cs="Consolas"/>
-                                <w:color w:val="FFFFFF" w:themeColor="background1"/>
-                                <w:sz w:val="19"/>
-                                <w:szCs w:val="19"/>
-                                <w:highlight w:val="black"/>
-                              </w:rPr>
-                              <w:t>services.AddControllersWithViews</w:t>
-                            </w:r>
-                            <w:proofErr w:type="spellEnd"/>
-                            <w:proofErr w:type="gramEnd"/>
-                            <w:r>
-                              <w:rPr>
-                                <w:rFonts w:ascii="Consolas" w:hAnsi="Consolas" w:cs="Consolas"/>
-                                <w:color w:val="FFFFFF" w:themeColor="background1"/>
-                                <w:sz w:val="19"/>
-                                <w:szCs w:val="19"/>
-                                <w:highlight w:val="black"/>
-                              </w:rPr>
-                              <w:t>();</w:t>
+                              <w:t xml:space="preserve">            services.AddControllersWithViews();</w:t>
                             </w:r>
                           </w:p>
                           <w:p>
@@ -10348,53 +10090,7 @@
                                 <w:szCs w:val="19"/>
                                 <w:highlight w:val="black"/>
                               </w:rPr>
-                              <w:t xml:space="preserve">            </w:t>
-                            </w:r>
-                            <w:proofErr w:type="spellStart"/>
-                            <w:proofErr w:type="gramStart"/>
-                            <w:r>
-                              <w:rPr>
-                                <w:rFonts w:ascii="Consolas" w:hAnsi="Consolas" w:cs="Consolas"/>
-                                <w:color w:val="FFFFFF" w:themeColor="background1"/>
-                                <w:sz w:val="19"/>
-                                <w:szCs w:val="19"/>
-                                <w:highlight w:val="black"/>
-                              </w:rPr>
-                              <w:t>services.AddDbContext</w:t>
-                            </w:r>
-                            <w:proofErr w:type="spellEnd"/>
-                            <w:proofErr w:type="gramEnd"/>
-                            <w:r>
-                              <w:rPr>
-                                <w:rFonts w:ascii="Consolas" w:hAnsi="Consolas" w:cs="Consolas"/>
-                                <w:color w:val="FFFFFF" w:themeColor="background1"/>
-                                <w:sz w:val="19"/>
-                                <w:szCs w:val="19"/>
-                                <w:highlight w:val="black"/>
-                              </w:rPr>
-                              <w:t>&lt;</w:t>
-                            </w:r>
-                            <w:proofErr w:type="spellStart"/>
-                            <w:r>
-                              <w:rPr>
-                                <w:rFonts w:ascii="Consolas" w:hAnsi="Consolas" w:cs="Consolas"/>
-                                <w:color w:val="FFFFFF" w:themeColor="background1"/>
-                                <w:sz w:val="19"/>
-                                <w:szCs w:val="19"/>
-                                <w:highlight w:val="black"/>
-                              </w:rPr>
-                              <w:t>FacilityContext</w:t>
-                            </w:r>
-                            <w:proofErr w:type="spellEnd"/>
-                            <w:r>
-                              <w:rPr>
-                                <w:rFonts w:ascii="Consolas" w:hAnsi="Consolas" w:cs="Consolas"/>
-                                <w:color w:val="FFFFFF" w:themeColor="background1"/>
-                                <w:sz w:val="19"/>
-                                <w:szCs w:val="19"/>
-                                <w:highlight w:val="black"/>
-                              </w:rPr>
-                              <w:t>&gt;(options =&gt;</w:t>
+                              <w:t xml:space="preserve">            services.AddDbContext&lt;FacilityContext&gt;(options =&gt;</w:t>
                             </w:r>
                           </w:p>
                           <w:p>
@@ -10419,29 +10115,7 @@
                                 <w:szCs w:val="19"/>
                                 <w:highlight w:val="black"/>
                               </w:rPr>
-                              <w:t xml:space="preserve">                    </w:t>
-                            </w:r>
-                            <w:proofErr w:type="gramStart"/>
-                            <w:r>
-                              <w:rPr>
-                                <w:rFonts w:ascii="Consolas" w:hAnsi="Consolas" w:cs="Consolas"/>
-                                <w:color w:val="FFFFFF" w:themeColor="background1"/>
-                                <w:sz w:val="19"/>
-                                <w:szCs w:val="19"/>
-                                <w:highlight w:val="black"/>
-                              </w:rPr>
-                              <w:t>options.UseSqlServer</w:t>
-                            </w:r>
-                            <w:proofErr w:type="gramEnd"/>
-                            <w:r>
-                              <w:rPr>
-                                <w:rFonts w:ascii="Consolas" w:hAnsi="Consolas" w:cs="Consolas"/>
-                                <w:color w:val="FFFFFF" w:themeColor="background1"/>
-                                <w:sz w:val="19"/>
-                                <w:szCs w:val="19"/>
-                                <w:highlight w:val="black"/>
-                              </w:rPr>
-                              <w:t>(Configuration.GetConnectionString("FacilityContext")));</w:t>
+                              <w:t xml:space="preserve">                    options.UseSqlServer(Configuration.GetConnectionString("FacilityContext")));</w:t>
                             </w:r>
                           </w:p>
                           <w:p>
@@ -10494,63 +10168,7 @@
                                 <w:highlight w:val="black"/>
                               </w:rPr>
                               <w:br/>
-                              <w:t xml:space="preserve">      public void </w:t>
-                            </w:r>
-                            <w:proofErr w:type="gramStart"/>
-                            <w:r>
-                              <w:rPr>
-                                <w:rFonts w:ascii="Consolas" w:hAnsi="Consolas" w:cs="Consolas"/>
-                                <w:color w:val="FFFFFF" w:themeColor="background1"/>
-                                <w:sz w:val="19"/>
-                                <w:szCs w:val="19"/>
-                                <w:highlight w:val="black"/>
-                              </w:rPr>
-                              <w:t>Configure(</w:t>
-                            </w:r>
-                            <w:proofErr w:type="spellStart"/>
-                            <w:proofErr w:type="gramEnd"/>
-                            <w:r>
-                              <w:rPr>
-                                <w:rFonts w:ascii="Consolas" w:hAnsi="Consolas" w:cs="Consolas"/>
-                                <w:color w:val="FFFFFF" w:themeColor="background1"/>
-                                <w:sz w:val="19"/>
-                                <w:szCs w:val="19"/>
-                                <w:highlight w:val="black"/>
-                              </w:rPr>
-                              <w:t>IApplicationBuilder</w:t>
-                            </w:r>
-                            <w:proofErr w:type="spellEnd"/>
-                            <w:r>
-                              <w:rPr>
-                                <w:rFonts w:ascii="Consolas" w:hAnsi="Consolas" w:cs="Consolas"/>
-                                <w:color w:val="FFFFFF" w:themeColor="background1"/>
-                                <w:sz w:val="19"/>
-                                <w:szCs w:val="19"/>
-                                <w:highlight w:val="black"/>
-                              </w:rPr>
-                              <w:t xml:space="preserve"> app, </w:t>
-                            </w:r>
-                            <w:proofErr w:type="spellStart"/>
-                            <w:r>
-                              <w:rPr>
-                                <w:rFonts w:ascii="Consolas" w:hAnsi="Consolas" w:cs="Consolas"/>
-                                <w:color w:val="FFFFFF" w:themeColor="background1"/>
-                                <w:sz w:val="19"/>
-                                <w:szCs w:val="19"/>
-                                <w:highlight w:val="black"/>
-                              </w:rPr>
-                              <w:t>IWebHostEnvironment</w:t>
-                            </w:r>
-                            <w:proofErr w:type="spellEnd"/>
-                            <w:r>
-                              <w:rPr>
-                                <w:rFonts w:ascii="Consolas" w:hAnsi="Consolas" w:cs="Consolas"/>
-                                <w:color w:val="FFFFFF" w:themeColor="background1"/>
-                                <w:sz w:val="19"/>
-                                <w:szCs w:val="19"/>
-                                <w:highlight w:val="black"/>
-                              </w:rPr>
-                              <w:t xml:space="preserve"> env)</w:t>
+                              <w:t xml:space="preserve">      public void Configure(IApplicationBuilder app, IWebHostEnvironment env)</w:t>
                             </w:r>
                           </w:p>
                           <w:p>
@@ -10596,31 +10214,7 @@
                                 <w:szCs w:val="19"/>
                                 <w:highlight w:val="black"/>
                               </w:rPr>
-                              <w:t xml:space="preserve">        </w:t>
-                            </w:r>
-                            <w:proofErr w:type="spellStart"/>
-                            <w:proofErr w:type="gramStart"/>
-                            <w:r>
-                              <w:rPr>
-                                <w:rFonts w:ascii="Consolas" w:hAnsi="Consolas" w:cs="Consolas"/>
-                                <w:color w:val="FFFFFF" w:themeColor="background1"/>
-                                <w:sz w:val="19"/>
-                                <w:szCs w:val="19"/>
-                                <w:highlight w:val="black"/>
-                              </w:rPr>
-                              <w:t>app.UseEndpoints</w:t>
-                            </w:r>
-                            <w:proofErr w:type="spellEnd"/>
-                            <w:proofErr w:type="gramEnd"/>
-                            <w:r>
-                              <w:rPr>
-                                <w:rFonts w:ascii="Consolas" w:hAnsi="Consolas" w:cs="Consolas"/>
-                                <w:color w:val="FFFFFF" w:themeColor="background1"/>
-                                <w:sz w:val="19"/>
-                                <w:szCs w:val="19"/>
-                                <w:highlight w:val="black"/>
-                              </w:rPr>
-                              <w:t>(endpoints =&gt;</w:t>
+                              <w:t xml:space="preserve">        app.UseEndpoints(endpoints =&gt;</w:t>
                             </w:r>
                           </w:p>
                           <w:p>
@@ -10670,31 +10264,7 @@
                                 <w:szCs w:val="19"/>
                                 <w:highlight w:val="black"/>
                               </w:rPr>
-                              <w:t xml:space="preserve">                </w:t>
-                            </w:r>
-                            <w:proofErr w:type="spellStart"/>
-                            <w:proofErr w:type="gramStart"/>
-                            <w:r>
-                              <w:rPr>
-                                <w:rFonts w:ascii="Consolas" w:hAnsi="Consolas" w:cs="Consolas"/>
-                                <w:color w:val="FFFFFF" w:themeColor="background1"/>
-                                <w:sz w:val="19"/>
-                                <w:szCs w:val="19"/>
-                                <w:highlight w:val="black"/>
-                              </w:rPr>
-                              <w:t>endpoints.MapControllerRoute</w:t>
-                            </w:r>
-                            <w:proofErr w:type="spellEnd"/>
-                            <w:proofErr w:type="gramEnd"/>
-                            <w:r>
-                              <w:rPr>
-                                <w:rFonts w:ascii="Consolas" w:hAnsi="Consolas" w:cs="Consolas"/>
-                                <w:color w:val="FFFFFF" w:themeColor="background1"/>
-                                <w:sz w:val="19"/>
-                                <w:szCs w:val="19"/>
-                                <w:highlight w:val="black"/>
-                              </w:rPr>
-                              <w:t>(</w:t>
+                              <w:t xml:space="preserve">                endpoints.MapControllerRoute(</w:t>
                             </w:r>
                           </w:p>
                           <w:p>
@@ -10744,20 +10314,8 @@
                                 <w:szCs w:val="19"/>
                                 <w:highlight w:val="black"/>
                               </w:rPr>
-                              <w:t xml:space="preserve">                    pattern: "{controller=Home}/{action=Index}/{id?}"</w:t>
-                            </w:r>
-                            <w:proofErr w:type="gramStart"/>
-                            <w:r>
-                              <w:rPr>
-                                <w:rFonts w:ascii="Consolas" w:hAnsi="Consolas" w:cs="Consolas"/>
-                                <w:color w:val="FFFFFF" w:themeColor="background1"/>
-                                <w:sz w:val="19"/>
-                                <w:szCs w:val="19"/>
-                                <w:highlight w:val="black"/>
-                              </w:rPr>
-                              <w:t>);</w:t>
-                            </w:r>
-                            <w:proofErr w:type="gramEnd"/>
+                              <w:t xml:space="preserve">                    pattern: "{controller=Home}/{action=Index}/{id?}");</w:t>
+                            </w:r>
                           </w:p>
                           <w:p>
                             <w:pPr>
@@ -10781,31 +10339,7 @@
                                 <w:szCs w:val="19"/>
                                 <w:highlight w:val="black"/>
                               </w:rPr>
-                              <w:t xml:space="preserve">                </w:t>
-                            </w:r>
-                            <w:proofErr w:type="spellStart"/>
-                            <w:proofErr w:type="gramStart"/>
-                            <w:r>
-                              <w:rPr>
-                                <w:rFonts w:ascii="Consolas" w:hAnsi="Consolas" w:cs="Consolas"/>
-                                <w:color w:val="FFFFFF" w:themeColor="background1"/>
-                                <w:sz w:val="19"/>
-                                <w:szCs w:val="19"/>
-                                <w:highlight w:val="black"/>
-                              </w:rPr>
-                              <w:t>endpoints.MapRazorPages</w:t>
-                            </w:r>
-                            <w:proofErr w:type="spellEnd"/>
-                            <w:proofErr w:type="gramEnd"/>
-                            <w:r>
-                              <w:rPr>
-                                <w:rFonts w:ascii="Consolas" w:hAnsi="Consolas" w:cs="Consolas"/>
-                                <w:color w:val="FFFFFF" w:themeColor="background1"/>
-                                <w:sz w:val="19"/>
-                                <w:szCs w:val="19"/>
-                                <w:highlight w:val="black"/>
-                              </w:rPr>
-                              <w:t>();</w:t>
+                              <w:t xml:space="preserve">                endpoints.MapRazorPages();</w:t>
                             </w:r>
                           </w:p>
                           <w:p>
@@ -11337,15 +10871,7 @@
         </mc:AlternateContent>
       </w:r>
       <w:r>
-        <w:t xml:space="preserve">When user first logs in, website attempts to send him to the home page, this is the default routes Index page. Default route is specified in the </w:t>
-      </w:r>
-      <w:proofErr w:type="spellStart"/>
-      <w:r>
-        <w:t>Startup.cs</w:t>
-      </w:r>
-      <w:proofErr w:type="spellEnd"/>
-      <w:r>
-        <w:t xml:space="preserve"> class where the services and middleware are handled.</w:t>
+        <w:t>When user first logs in, website attempts to send him to the home page, this is the default routes Index page. Default route is specified in the Startup.cs class where the services and middleware are handled.</w:t>
       </w:r>
     </w:p>
     <w:p/>
@@ -11431,27 +10957,7 @@
                                 <w:sz w:val="19"/>
                                 <w:szCs w:val="19"/>
                               </w:rPr>
-                              <w:t xml:space="preserve">// by using input models to save user data, instead of the properties from the </w:t>
-                            </w:r>
-                            <w:proofErr w:type="spellStart"/>
-                            <w:r>
-                              <w:rPr>
-                                <w:rFonts w:ascii="Consolas" w:hAnsi="Consolas" w:cs="Consolas"/>
-                                <w:color w:val="FFFFFF" w:themeColor="background1"/>
-                                <w:sz w:val="19"/>
-                                <w:szCs w:val="19"/>
-                              </w:rPr>
-                              <w:t>ApplicationUser</w:t>
-                            </w:r>
-                            <w:proofErr w:type="spellEnd"/>
-                            <w:r>
-                              <w:rPr>
-                                <w:rFonts w:ascii="Consolas" w:hAnsi="Consolas" w:cs="Consolas"/>
-                                <w:color w:val="FFFFFF" w:themeColor="background1"/>
-                                <w:sz w:val="19"/>
-                                <w:szCs w:val="19"/>
-                              </w:rPr>
-                              <w:t xml:space="preserve"> class where the actual properties lie, we can safely update user details with added security, as in the event of an attack only these will change.        </w:t>
+                              <w:t xml:space="preserve">// by using input models to save user data, instead of the properties from the ApplicationUser class where the actual properties lie, we can safely update user details with added security, as in the event of an attack only these will change.        </w:t>
                             </w:r>
                           </w:p>
                           <w:p>
@@ -11474,27 +10980,7 @@
                                 <w:sz w:val="19"/>
                                 <w:szCs w:val="19"/>
                               </w:rPr>
-                              <w:t>[</w:t>
-                            </w:r>
-                            <w:proofErr w:type="spellStart"/>
-                            <w:r>
-                              <w:rPr>
-                                <w:rFonts w:ascii="Consolas" w:hAnsi="Consolas" w:cs="Consolas"/>
-                                <w:color w:val="FFFFFF" w:themeColor="background1"/>
-                                <w:sz w:val="19"/>
-                                <w:szCs w:val="19"/>
-                              </w:rPr>
-                              <w:t>BindProperty</w:t>
-                            </w:r>
-                            <w:proofErr w:type="spellEnd"/>
-                            <w:r>
-                              <w:rPr>
-                                <w:rFonts w:ascii="Consolas" w:hAnsi="Consolas" w:cs="Consolas"/>
-                                <w:color w:val="FFFFFF" w:themeColor="background1"/>
-                                <w:sz w:val="19"/>
-                                <w:szCs w:val="19"/>
-                              </w:rPr>
-                              <w:t>]</w:t>
+                              <w:t>[BindProperty]</w:t>
                             </w:r>
                           </w:p>
                           <w:p>
@@ -11517,47 +11003,7 @@
                                 <w:sz w:val="19"/>
                                 <w:szCs w:val="19"/>
                               </w:rPr>
-                              <w:t xml:space="preserve">        public </w:t>
-                            </w:r>
-                            <w:proofErr w:type="spellStart"/>
-                            <w:r>
-                              <w:rPr>
-                                <w:rFonts w:ascii="Consolas" w:hAnsi="Consolas" w:cs="Consolas"/>
-                                <w:color w:val="FFFFFF" w:themeColor="background1"/>
-                                <w:sz w:val="19"/>
-                                <w:szCs w:val="19"/>
-                              </w:rPr>
-                              <w:t>InputModel</w:t>
-                            </w:r>
-                            <w:proofErr w:type="spellEnd"/>
-                            <w:r>
-                              <w:rPr>
-                                <w:rFonts w:ascii="Consolas" w:hAnsi="Consolas" w:cs="Consolas"/>
-                                <w:color w:val="FFFFFF" w:themeColor="background1"/>
-                                <w:sz w:val="19"/>
-                                <w:szCs w:val="19"/>
-                              </w:rPr>
-                              <w:t xml:space="preserve"> Input </w:t>
-                            </w:r>
-                            <w:proofErr w:type="gramStart"/>
-                            <w:r>
-                              <w:rPr>
-                                <w:rFonts w:ascii="Consolas" w:hAnsi="Consolas" w:cs="Consolas"/>
-                                <w:color w:val="FFFFFF" w:themeColor="background1"/>
-                                <w:sz w:val="19"/>
-                                <w:szCs w:val="19"/>
-                              </w:rPr>
-                              <w:t>{ get</w:t>
-                            </w:r>
-                            <w:proofErr w:type="gramEnd"/>
-                            <w:r>
-                              <w:rPr>
-                                <w:rFonts w:ascii="Consolas" w:hAnsi="Consolas" w:cs="Consolas"/>
-                                <w:color w:val="FFFFFF" w:themeColor="background1"/>
-                                <w:sz w:val="19"/>
-                                <w:szCs w:val="19"/>
-                              </w:rPr>
-                              <w:t>; set; }</w:t>
+                              <w:t xml:space="preserve">        public InputModel Input { get; set; }</w:t>
                             </w:r>
                           </w:p>
                           <w:p>
@@ -11580,19 +11026,8 @@
                                 <w:sz w:val="19"/>
                                 <w:szCs w:val="19"/>
                               </w:rPr>
-                              <w:t xml:space="preserve">  public class </w:t>
-                            </w:r>
-                            <w:proofErr w:type="spellStart"/>
-                            <w:r>
-                              <w:rPr>
-                                <w:rFonts w:ascii="Consolas" w:hAnsi="Consolas" w:cs="Consolas"/>
-                                <w:color w:val="FFFFFF" w:themeColor="background1"/>
-                                <w:sz w:val="19"/>
-                                <w:szCs w:val="19"/>
-                              </w:rPr>
-                              <w:t>InputModel</w:t>
-                            </w:r>
-                            <w:proofErr w:type="spellEnd"/>
+                              <w:t xml:space="preserve">  public class InputModel</w:t>
+                            </w:r>
                           </w:p>
                           <w:p>
                             <w:pPr>
@@ -11656,49 +11091,7 @@
                                 <w:sz w:val="19"/>
                                 <w:szCs w:val="19"/>
                               </w:rPr>
-                              <w:t xml:space="preserve">            [</w:t>
-                            </w:r>
-                            <w:proofErr w:type="spellStart"/>
-                            <w:proofErr w:type="gramStart"/>
-                            <w:r>
-                              <w:rPr>
-                                <w:rFonts w:ascii="Consolas" w:hAnsi="Consolas" w:cs="Consolas"/>
-                                <w:color w:val="FFFFFF" w:themeColor="background1"/>
-                                <w:sz w:val="19"/>
-                                <w:szCs w:val="19"/>
-                              </w:rPr>
-                              <w:t>DataType</w:t>
-                            </w:r>
-                            <w:proofErr w:type="spellEnd"/>
-                            <w:r>
-                              <w:rPr>
-                                <w:rFonts w:ascii="Consolas" w:hAnsi="Consolas" w:cs="Consolas"/>
-                                <w:color w:val="FFFFFF" w:themeColor="background1"/>
-                                <w:sz w:val="19"/>
-                                <w:szCs w:val="19"/>
-                              </w:rPr>
-                              <w:t>(</w:t>
-                            </w:r>
-                            <w:proofErr w:type="spellStart"/>
-                            <w:proofErr w:type="gramEnd"/>
-                            <w:r>
-                              <w:rPr>
-                                <w:rFonts w:ascii="Consolas" w:hAnsi="Consolas" w:cs="Consolas"/>
-                                <w:color w:val="FFFFFF" w:themeColor="background1"/>
-                                <w:sz w:val="19"/>
-                                <w:szCs w:val="19"/>
-                              </w:rPr>
-                              <w:t>DataType.Text</w:t>
-                            </w:r>
-                            <w:proofErr w:type="spellEnd"/>
-                            <w:r>
-                              <w:rPr>
-                                <w:rFonts w:ascii="Consolas" w:hAnsi="Consolas" w:cs="Consolas"/>
-                                <w:color w:val="FFFFFF" w:themeColor="background1"/>
-                                <w:sz w:val="19"/>
-                                <w:szCs w:val="19"/>
-                              </w:rPr>
-                              <w:t>)]</w:t>
+                              <w:t xml:space="preserve">            [DataType(DataType.Text)]</w:t>
                             </w:r>
                           </w:p>
                           <w:p>
@@ -11721,27 +11114,7 @@
                                 <w:sz w:val="19"/>
                                 <w:szCs w:val="19"/>
                               </w:rPr>
-                              <w:t xml:space="preserve">            [</w:t>
-                            </w:r>
-                            <w:proofErr w:type="gramStart"/>
-                            <w:r>
-                              <w:rPr>
-                                <w:rFonts w:ascii="Consolas" w:hAnsi="Consolas" w:cs="Consolas"/>
-                                <w:color w:val="FFFFFF" w:themeColor="background1"/>
-                                <w:sz w:val="19"/>
-                                <w:szCs w:val="19"/>
-                              </w:rPr>
-                              <w:t>Display(</w:t>
-                            </w:r>
-                            <w:proofErr w:type="gramEnd"/>
-                            <w:r>
-                              <w:rPr>
-                                <w:rFonts w:ascii="Consolas" w:hAnsi="Consolas" w:cs="Consolas"/>
-                                <w:color w:val="FFFFFF" w:themeColor="background1"/>
-                                <w:sz w:val="19"/>
-                                <w:szCs w:val="19"/>
-                              </w:rPr>
-                              <w:t>Name = "First Name")]</w:t>
+                              <w:t xml:space="preserve">            [Display(Name = "First Name")]</w:t>
                             </w:r>
                           </w:p>
                           <w:p>
@@ -11760,27 +11133,7 @@
                                 <w:sz w:val="19"/>
                                 <w:szCs w:val="19"/>
                               </w:rPr>
-                              <w:t xml:space="preserve">            public string FirstName </w:t>
-                            </w:r>
-                            <w:proofErr w:type="gramStart"/>
-                            <w:r>
-                              <w:rPr>
-                                <w:rFonts w:ascii="Consolas" w:hAnsi="Consolas" w:cs="Consolas"/>
-                                <w:color w:val="FFFFFF" w:themeColor="background1"/>
-                                <w:sz w:val="19"/>
-                                <w:szCs w:val="19"/>
-                              </w:rPr>
-                              <w:t>{ get</w:t>
-                            </w:r>
-                            <w:proofErr w:type="gramEnd"/>
-                            <w:r>
-                              <w:rPr>
-                                <w:rFonts w:ascii="Consolas" w:hAnsi="Consolas" w:cs="Consolas"/>
-                                <w:color w:val="FFFFFF" w:themeColor="background1"/>
-                                <w:sz w:val="19"/>
-                                <w:szCs w:val="19"/>
-                              </w:rPr>
-                              <w:t>; set; }</w:t>
+                              <w:t xml:space="preserve">            public string FirstName { get; set; }</w:t>
                             </w:r>
                           </w:p>
                           <w:p>
@@ -11826,49 +11179,7 @@
                                 <w:sz w:val="19"/>
                                 <w:szCs w:val="19"/>
                               </w:rPr>
-                              <w:t xml:space="preserve">            [</w:t>
-                            </w:r>
-                            <w:proofErr w:type="spellStart"/>
-                            <w:proofErr w:type="gramStart"/>
-                            <w:r>
-                              <w:rPr>
-                                <w:rFonts w:ascii="Consolas" w:hAnsi="Consolas" w:cs="Consolas"/>
-                                <w:color w:val="FFFFFF" w:themeColor="background1"/>
-                                <w:sz w:val="19"/>
-                                <w:szCs w:val="19"/>
-                              </w:rPr>
-                              <w:t>DataType</w:t>
-                            </w:r>
-                            <w:proofErr w:type="spellEnd"/>
-                            <w:r>
-                              <w:rPr>
-                                <w:rFonts w:ascii="Consolas" w:hAnsi="Consolas" w:cs="Consolas"/>
-                                <w:color w:val="FFFFFF" w:themeColor="background1"/>
-                                <w:sz w:val="19"/>
-                                <w:szCs w:val="19"/>
-                              </w:rPr>
-                              <w:t>(</w:t>
-                            </w:r>
-                            <w:proofErr w:type="spellStart"/>
-                            <w:proofErr w:type="gramEnd"/>
-                            <w:r>
-                              <w:rPr>
-                                <w:rFonts w:ascii="Consolas" w:hAnsi="Consolas" w:cs="Consolas"/>
-                                <w:color w:val="FFFFFF" w:themeColor="background1"/>
-                                <w:sz w:val="19"/>
-                                <w:szCs w:val="19"/>
-                              </w:rPr>
-                              <w:t>DataType.Text</w:t>
-                            </w:r>
-                            <w:proofErr w:type="spellEnd"/>
-                            <w:r>
-                              <w:rPr>
-                                <w:rFonts w:ascii="Consolas" w:hAnsi="Consolas" w:cs="Consolas"/>
-                                <w:color w:val="FFFFFF" w:themeColor="background1"/>
-                                <w:sz w:val="19"/>
-                                <w:szCs w:val="19"/>
-                              </w:rPr>
-                              <w:t>)]</w:t>
+                              <w:t xml:space="preserve">            [DataType(DataType.Text)]</w:t>
                             </w:r>
                           </w:p>
                           <w:p>
@@ -11891,27 +11202,7 @@
                                 <w:sz w:val="19"/>
                                 <w:szCs w:val="19"/>
                               </w:rPr>
-                              <w:t xml:space="preserve">            [</w:t>
-                            </w:r>
-                            <w:proofErr w:type="gramStart"/>
-                            <w:r>
-                              <w:rPr>
-                                <w:rFonts w:ascii="Consolas" w:hAnsi="Consolas" w:cs="Consolas"/>
-                                <w:color w:val="FFFFFF" w:themeColor="background1"/>
-                                <w:sz w:val="19"/>
-                                <w:szCs w:val="19"/>
-                              </w:rPr>
-                              <w:t>Display(</w:t>
-                            </w:r>
-                            <w:proofErr w:type="gramEnd"/>
-                            <w:r>
-                              <w:rPr>
-                                <w:rFonts w:ascii="Consolas" w:hAnsi="Consolas" w:cs="Consolas"/>
-                                <w:color w:val="FFFFFF" w:themeColor="background1"/>
-                                <w:sz w:val="19"/>
-                                <w:szCs w:val="19"/>
-                              </w:rPr>
-                              <w:t>Name = "Select Default Gym")]</w:t>
+                              <w:t xml:space="preserve">            [Display(Name = "Select Default Gym")]</w:t>
                             </w:r>
                           </w:p>
                           <w:p>
@@ -11930,47 +11221,7 @@
                                 <w:sz w:val="19"/>
                                 <w:szCs w:val="19"/>
                               </w:rPr>
-                              <w:t xml:space="preserve">            public int </w:t>
-                            </w:r>
-                            <w:proofErr w:type="spellStart"/>
-                            <w:r>
-                              <w:rPr>
-                                <w:rFonts w:ascii="Consolas" w:hAnsi="Consolas" w:cs="Consolas"/>
-                                <w:color w:val="FFFFFF" w:themeColor="background1"/>
-                                <w:sz w:val="19"/>
-                                <w:szCs w:val="19"/>
-                              </w:rPr>
-                              <w:t>SelectDefaultGym</w:t>
-                            </w:r>
-                            <w:proofErr w:type="spellEnd"/>
-                            <w:r>
-                              <w:rPr>
-                                <w:rFonts w:ascii="Consolas" w:hAnsi="Consolas" w:cs="Consolas"/>
-                                <w:color w:val="FFFFFF" w:themeColor="background1"/>
-                                <w:sz w:val="19"/>
-                                <w:szCs w:val="19"/>
-                              </w:rPr>
-                              <w:t xml:space="preserve"> </w:t>
-                            </w:r>
-                            <w:proofErr w:type="gramStart"/>
-                            <w:r>
-                              <w:rPr>
-                                <w:rFonts w:ascii="Consolas" w:hAnsi="Consolas" w:cs="Consolas"/>
-                                <w:color w:val="FFFFFF" w:themeColor="background1"/>
-                                <w:sz w:val="19"/>
-                                <w:szCs w:val="19"/>
-                              </w:rPr>
-                              <w:t>{ get</w:t>
-                            </w:r>
-                            <w:proofErr w:type="gramEnd"/>
-                            <w:r>
-                              <w:rPr>
-                                <w:rFonts w:ascii="Consolas" w:hAnsi="Consolas" w:cs="Consolas"/>
-                                <w:color w:val="FFFFFF" w:themeColor="background1"/>
-                                <w:sz w:val="19"/>
-                                <w:szCs w:val="19"/>
-                              </w:rPr>
-                              <w:t>; set; }</w:t>
+                              <w:t xml:space="preserve">            public int SelectDefaultGym { get; set; }</w:t>
                             </w:r>
                           </w:p>
                           <w:p>
@@ -12031,78 +11282,7 @@
                                 <w:sz w:val="19"/>
                                 <w:szCs w:val="19"/>
                               </w:rPr>
-                              <w:t xml:space="preserve">     public async Task&lt;</w:t>
-                            </w:r>
-                            <w:proofErr w:type="spellStart"/>
-                            <w:r>
-                              <w:rPr>
-                                <w:rFonts w:ascii="Consolas" w:hAnsi="Consolas" w:cs="Consolas"/>
-                                <w:color w:val="FFFFFF" w:themeColor="background1"/>
-                                <w:sz w:val="19"/>
-                                <w:szCs w:val="19"/>
-                              </w:rPr>
-                              <w:t>IActionResult</w:t>
-                            </w:r>
-                            <w:proofErr w:type="spellEnd"/>
-                            <w:r>
-                              <w:rPr>
-                                <w:rFonts w:ascii="Consolas" w:hAnsi="Consolas" w:cs="Consolas"/>
-                                <w:color w:val="FFFFFF" w:themeColor="background1"/>
-                                <w:sz w:val="19"/>
-                                <w:szCs w:val="19"/>
-                              </w:rPr>
-                              <w:t xml:space="preserve">&gt; </w:t>
-                            </w:r>
-                            <w:proofErr w:type="spellStart"/>
-                            <w:proofErr w:type="gramStart"/>
-                            <w:r>
-                              <w:rPr>
-                                <w:rFonts w:ascii="Consolas" w:hAnsi="Consolas" w:cs="Consolas"/>
-                                <w:color w:val="FFFFFF" w:themeColor="background1"/>
-                                <w:sz w:val="19"/>
-                                <w:szCs w:val="19"/>
-                              </w:rPr>
-                              <w:t>OnPostAsync</w:t>
-                            </w:r>
-                            <w:proofErr w:type="spellEnd"/>
-                            <w:r>
-                              <w:rPr>
-                                <w:rFonts w:ascii="Consolas" w:hAnsi="Consolas" w:cs="Consolas"/>
-                                <w:color w:val="FFFFFF" w:themeColor="background1"/>
-                                <w:sz w:val="19"/>
-                                <w:szCs w:val="19"/>
-                              </w:rPr>
-                              <w:t>(</w:t>
-                            </w:r>
-                            <w:proofErr w:type="gramEnd"/>
-                            <w:r>
-                              <w:rPr>
-                                <w:rFonts w:ascii="Consolas" w:hAnsi="Consolas" w:cs="Consolas"/>
-                                <w:color w:val="FFFFFF" w:themeColor="background1"/>
-                                <w:sz w:val="19"/>
-                                <w:szCs w:val="19"/>
-                              </w:rPr>
-                              <w:t xml:space="preserve">string </w:t>
-                            </w:r>
-                            <w:proofErr w:type="spellStart"/>
-                            <w:r>
-                              <w:rPr>
-                                <w:rFonts w:ascii="Consolas" w:hAnsi="Consolas" w:cs="Consolas"/>
-                                <w:color w:val="FFFFFF" w:themeColor="background1"/>
-                                <w:sz w:val="19"/>
-                                <w:szCs w:val="19"/>
-                              </w:rPr>
-                              <w:t>returnUrl</w:t>
-                            </w:r>
-                            <w:proofErr w:type="spellEnd"/>
-                            <w:r>
-                              <w:rPr>
-                                <w:rFonts w:ascii="Consolas" w:hAnsi="Consolas" w:cs="Consolas"/>
-                                <w:color w:val="FFFFFF" w:themeColor="background1"/>
-                                <w:sz w:val="19"/>
-                                <w:szCs w:val="19"/>
-                              </w:rPr>
-                              <w:t xml:space="preserve"> = null)</w:t>
+                              <w:t xml:space="preserve">     public async Task&lt;IActionResult&gt; OnPostAsync(string returnUrl = null)</w:t>
                             </w:r>
                           </w:p>
                           <w:p>
@@ -12144,27 +11324,7 @@
                                 <w:sz w:val="19"/>
                                 <w:szCs w:val="19"/>
                               </w:rPr>
-                              <w:t xml:space="preserve">  var user = new </w:t>
-                            </w:r>
-                            <w:proofErr w:type="spellStart"/>
-                            <w:r>
-                              <w:rPr>
-                                <w:rFonts w:ascii="Consolas" w:hAnsi="Consolas" w:cs="Consolas"/>
-                                <w:color w:val="FFFFFF" w:themeColor="background1"/>
-                                <w:sz w:val="19"/>
-                                <w:szCs w:val="19"/>
-                              </w:rPr>
-                              <w:t>ApplicationUser</w:t>
-                            </w:r>
-                            <w:proofErr w:type="spellEnd"/>
-                            <w:r>
-                              <w:rPr>
-                                <w:rFonts w:ascii="Consolas" w:hAnsi="Consolas" w:cs="Consolas"/>
-                                <w:color w:val="FFFFFF" w:themeColor="background1"/>
-                                <w:sz w:val="19"/>
-                                <w:szCs w:val="19"/>
-                              </w:rPr>
-                              <w:t xml:space="preserve"> { </w:t>
+                              <w:t xml:space="preserve">  var user = new ApplicationUser { </w:t>
                             </w:r>
                           </w:p>
                           <w:p>
@@ -12187,47 +11347,7 @@
                                 <w:sz w:val="19"/>
                                 <w:szCs w:val="19"/>
                               </w:rPr>
-                              <w:t xml:space="preserve">                    </w:t>
-                            </w:r>
-                            <w:proofErr w:type="spellStart"/>
-                            <w:r>
-                              <w:rPr>
-                                <w:rFonts w:ascii="Consolas" w:hAnsi="Consolas" w:cs="Consolas"/>
-                                <w:color w:val="FFFFFF" w:themeColor="background1"/>
-                                <w:sz w:val="19"/>
-                                <w:szCs w:val="19"/>
-                              </w:rPr>
-                              <w:t>UserName</w:t>
-                            </w:r>
-                            <w:proofErr w:type="spellEnd"/>
-                            <w:r>
-                              <w:rPr>
-                                <w:rFonts w:ascii="Consolas" w:hAnsi="Consolas" w:cs="Consolas"/>
-                                <w:color w:val="FFFFFF" w:themeColor="background1"/>
-                                <w:sz w:val="19"/>
-                                <w:szCs w:val="19"/>
-                              </w:rPr>
-                              <w:t xml:space="preserve"> = </w:t>
-                            </w:r>
-                            <w:proofErr w:type="spellStart"/>
-                            <w:r>
-                              <w:rPr>
-                                <w:rFonts w:ascii="Consolas" w:hAnsi="Consolas" w:cs="Consolas"/>
-                                <w:color w:val="FFFFFF" w:themeColor="background1"/>
-                                <w:sz w:val="19"/>
-                                <w:szCs w:val="19"/>
-                              </w:rPr>
-                              <w:t>userName</w:t>
-                            </w:r>
-                            <w:proofErr w:type="spellEnd"/>
-                            <w:r>
-                              <w:rPr>
-                                <w:rFonts w:ascii="Consolas" w:hAnsi="Consolas" w:cs="Consolas"/>
-                                <w:color w:val="FFFFFF" w:themeColor="background1"/>
-                                <w:sz w:val="19"/>
-                                <w:szCs w:val="19"/>
-                              </w:rPr>
-                              <w:t>,</w:t>
+                              <w:t xml:space="preserve">                    UserName = userName,</w:t>
                             </w:r>
                           </w:p>
                           <w:p>
@@ -12250,27 +11370,7 @@
                                 <w:sz w:val="19"/>
                                 <w:szCs w:val="19"/>
                               </w:rPr>
-                              <w:t xml:space="preserve">                    Email = </w:t>
-                            </w:r>
-                            <w:proofErr w:type="spellStart"/>
-                            <w:r>
-                              <w:rPr>
-                                <w:rFonts w:ascii="Consolas" w:hAnsi="Consolas" w:cs="Consolas"/>
-                                <w:color w:val="FFFFFF" w:themeColor="background1"/>
-                                <w:sz w:val="19"/>
-                                <w:szCs w:val="19"/>
-                              </w:rPr>
-                              <w:t>Input.Email</w:t>
-                            </w:r>
-                            <w:proofErr w:type="spellEnd"/>
-                            <w:r>
-                              <w:rPr>
-                                <w:rFonts w:ascii="Consolas" w:hAnsi="Consolas" w:cs="Consolas"/>
-                                <w:color w:val="FFFFFF" w:themeColor="background1"/>
-                                <w:sz w:val="19"/>
-                                <w:szCs w:val="19"/>
-                              </w:rPr>
-                              <w:t>,</w:t>
+                              <w:t xml:space="preserve">                    Email = Input.Email,</w:t>
                             </w:r>
                           </w:p>
                           <w:p>
@@ -12293,27 +11393,7 @@
                                 <w:sz w:val="19"/>
                                 <w:szCs w:val="19"/>
                               </w:rPr>
-                              <w:t xml:space="preserve">                    FirstName = </w:t>
-                            </w:r>
-                            <w:proofErr w:type="spellStart"/>
-                            <w:r>
-                              <w:rPr>
-                                <w:rFonts w:ascii="Consolas" w:hAnsi="Consolas" w:cs="Consolas"/>
-                                <w:color w:val="FFFFFF" w:themeColor="background1"/>
-                                <w:sz w:val="19"/>
-                                <w:szCs w:val="19"/>
-                              </w:rPr>
-                              <w:t>Input.FirstName</w:t>
-                            </w:r>
-                            <w:proofErr w:type="spellEnd"/>
-                            <w:r>
-                              <w:rPr>
-                                <w:rFonts w:ascii="Consolas" w:hAnsi="Consolas" w:cs="Consolas"/>
-                                <w:color w:val="FFFFFF" w:themeColor="background1"/>
-                                <w:sz w:val="19"/>
-                                <w:szCs w:val="19"/>
-                              </w:rPr>
-                              <w:t>,</w:t>
+                              <w:t xml:space="preserve">                    FirstName = Input.FirstName,</w:t>
                             </w:r>
                           </w:p>
                           <w:p>
@@ -12359,27 +11439,7 @@
                                 <w:sz w:val="19"/>
                                 <w:szCs w:val="19"/>
                               </w:rPr>
-                              <w:t xml:space="preserve">                    </w:t>
-                            </w:r>
-                            <w:proofErr w:type="spellStart"/>
-                            <w:r>
-                              <w:rPr>
-                                <w:rFonts w:ascii="Consolas" w:hAnsi="Consolas" w:cs="Consolas"/>
-                                <w:color w:val="FFFFFF" w:themeColor="background1"/>
-                                <w:sz w:val="19"/>
-                                <w:szCs w:val="19"/>
-                              </w:rPr>
-                              <w:t>DefaultGym</w:t>
-                            </w:r>
-                            <w:proofErr w:type="spellEnd"/>
-                            <w:r>
-                              <w:rPr>
-                                <w:rFonts w:ascii="Consolas" w:hAnsi="Consolas" w:cs="Consolas"/>
-                                <w:color w:val="FFFFFF" w:themeColor="background1"/>
-                                <w:sz w:val="19"/>
-                                <w:szCs w:val="19"/>
-                              </w:rPr>
-                              <w:t xml:space="preserve"> = 1 </w:t>
+                              <w:t xml:space="preserve">                    DefaultGym = 1 </w:t>
                             </w:r>
                           </w:p>
                           <w:p>
@@ -13129,59 +12189,8 @@
                                 <w:sz w:val="19"/>
                                 <w:szCs w:val="19"/>
                               </w:rPr>
-                              <w:t xml:space="preserve">                var </w:t>
-                            </w:r>
-                            <w:proofErr w:type="spellStart"/>
-                            <w:r>
-                              <w:rPr>
-                                <w:rFonts w:ascii="Consolas" w:hAnsi="Consolas" w:cs="Consolas"/>
-                                <w:color w:val="F2F2F2" w:themeColor="background1" w:themeShade="F2"/>
-                                <w:sz w:val="19"/>
-                                <w:szCs w:val="19"/>
-                              </w:rPr>
-                              <w:t>userName</w:t>
-                            </w:r>
-                            <w:proofErr w:type="spellEnd"/>
-                            <w:r>
-                              <w:rPr>
-                                <w:rFonts w:ascii="Consolas" w:hAnsi="Consolas" w:cs="Consolas"/>
-                                <w:color w:val="F2F2F2" w:themeColor="background1" w:themeShade="F2"/>
-                                <w:sz w:val="19"/>
-                                <w:szCs w:val="19"/>
-                              </w:rPr>
-                              <w:t xml:space="preserve"> = </w:t>
-                            </w:r>
-                            <w:proofErr w:type="spellStart"/>
-                            <w:r>
-                              <w:rPr>
-                                <w:rFonts w:ascii="Consolas" w:hAnsi="Consolas" w:cs="Consolas"/>
-                                <w:color w:val="F2F2F2" w:themeColor="background1" w:themeShade="F2"/>
-                                <w:sz w:val="19"/>
-                                <w:szCs w:val="19"/>
-                              </w:rPr>
-                              <w:t>Input.</w:t>
-                            </w:r>
-                            <w:proofErr w:type="gramStart"/>
-                            <w:r>
-                              <w:rPr>
-                                <w:rFonts w:ascii="Consolas" w:hAnsi="Consolas" w:cs="Consolas"/>
-                                <w:color w:val="F2F2F2" w:themeColor="background1" w:themeShade="F2"/>
-                                <w:sz w:val="19"/>
-                                <w:szCs w:val="19"/>
-                              </w:rPr>
-                              <w:t>Email</w:t>
-                            </w:r>
-                            <w:proofErr w:type="spellEnd"/>
-                            <w:r>
-                              <w:rPr>
-                                <w:rFonts w:ascii="Consolas" w:hAnsi="Consolas" w:cs="Consolas"/>
-                                <w:color w:val="F2F2F2" w:themeColor="background1" w:themeShade="F2"/>
-                                <w:sz w:val="19"/>
-                                <w:szCs w:val="19"/>
-                              </w:rPr>
-                              <w:t>;</w:t>
-                            </w:r>
-                            <w:proofErr w:type="gramEnd"/>
+                              <w:t xml:space="preserve">                var userName = Input.Email;</w:t>
+                            </w:r>
                           </w:p>
                           <w:p>
                             <w:pPr>
@@ -13203,49 +12212,7 @@
                                 <w:sz w:val="19"/>
                                 <w:szCs w:val="19"/>
                               </w:rPr>
-                              <w:t xml:space="preserve">                if (</w:t>
-                            </w:r>
-                            <w:proofErr w:type="spellStart"/>
-                            <w:proofErr w:type="gramStart"/>
-                            <w:r>
-                              <w:rPr>
-                                <w:rFonts w:ascii="Consolas" w:hAnsi="Consolas" w:cs="Consolas"/>
-                                <w:color w:val="F2F2F2" w:themeColor="background1" w:themeShade="F2"/>
-                                <w:sz w:val="19"/>
-                                <w:szCs w:val="19"/>
-                              </w:rPr>
-                              <w:t>IsValidEmail</w:t>
-                            </w:r>
-                            <w:proofErr w:type="spellEnd"/>
-                            <w:r>
-                              <w:rPr>
-                                <w:rFonts w:ascii="Consolas" w:hAnsi="Consolas" w:cs="Consolas"/>
-                                <w:color w:val="F2F2F2" w:themeColor="background1" w:themeShade="F2"/>
-                                <w:sz w:val="19"/>
-                                <w:szCs w:val="19"/>
-                              </w:rPr>
-                              <w:t>(</w:t>
-                            </w:r>
-                            <w:proofErr w:type="spellStart"/>
-                            <w:proofErr w:type="gramEnd"/>
-                            <w:r>
-                              <w:rPr>
-                                <w:rFonts w:ascii="Consolas" w:hAnsi="Consolas" w:cs="Consolas"/>
-                                <w:color w:val="F2F2F2" w:themeColor="background1" w:themeShade="F2"/>
-                                <w:sz w:val="19"/>
-                                <w:szCs w:val="19"/>
-                              </w:rPr>
-                              <w:t>Input.Email</w:t>
-                            </w:r>
-                            <w:proofErr w:type="spellEnd"/>
-                            <w:r>
-                              <w:rPr>
-                                <w:rFonts w:ascii="Consolas" w:hAnsi="Consolas" w:cs="Consolas"/>
-                                <w:color w:val="F2F2F2" w:themeColor="background1" w:themeShade="F2"/>
-                                <w:sz w:val="19"/>
-                                <w:szCs w:val="19"/>
-                              </w:rPr>
-                              <w:t>))</w:t>
+                              <w:t xml:space="preserve">                if (IsValidEmail(Input.Email))</w:t>
                             </w:r>
                           </w:p>
                           <w:p>
@@ -13291,50 +12258,8 @@
                                 <w:sz w:val="19"/>
                                 <w:szCs w:val="19"/>
                               </w:rPr>
-                              <w:t xml:space="preserve">                    var user = await _</w:t>
-                            </w:r>
-                            <w:proofErr w:type="spellStart"/>
-                            <w:r>
-                              <w:rPr>
-                                <w:rFonts w:ascii="Consolas" w:hAnsi="Consolas" w:cs="Consolas"/>
-                                <w:color w:val="F2F2F2" w:themeColor="background1" w:themeShade="F2"/>
-                                <w:sz w:val="19"/>
-                                <w:szCs w:val="19"/>
-                              </w:rPr>
-                              <w:t>userManager.FindByEmailAsync</w:t>
-                            </w:r>
-                            <w:proofErr w:type="spellEnd"/>
-                            <w:r>
-                              <w:rPr>
-                                <w:rFonts w:ascii="Consolas" w:hAnsi="Consolas" w:cs="Consolas"/>
-                                <w:color w:val="F2F2F2" w:themeColor="background1" w:themeShade="F2"/>
-                                <w:sz w:val="19"/>
-                                <w:szCs w:val="19"/>
-                              </w:rPr>
-                              <w:t>(</w:t>
-                            </w:r>
-                            <w:proofErr w:type="spellStart"/>
-                            <w:r>
-                              <w:rPr>
-                                <w:rFonts w:ascii="Consolas" w:hAnsi="Consolas" w:cs="Consolas"/>
-                                <w:color w:val="F2F2F2" w:themeColor="background1" w:themeShade="F2"/>
-                                <w:sz w:val="19"/>
-                                <w:szCs w:val="19"/>
-                              </w:rPr>
-                              <w:t>Input.Email</w:t>
-                            </w:r>
-                            <w:proofErr w:type="spellEnd"/>
-                            <w:proofErr w:type="gramStart"/>
-                            <w:r>
-                              <w:rPr>
-                                <w:rFonts w:ascii="Consolas" w:hAnsi="Consolas" w:cs="Consolas"/>
-                                <w:color w:val="F2F2F2" w:themeColor="background1" w:themeShade="F2"/>
-                                <w:sz w:val="19"/>
-                                <w:szCs w:val="19"/>
-                              </w:rPr>
-                              <w:t>);</w:t>
-                            </w:r>
-                            <w:proofErr w:type="gramEnd"/>
+                              <w:t xml:space="preserve">                    var user = await _userManager.FindByEmailAsync(Input.Email);</w:t>
+                            </w:r>
                           </w:p>
                           <w:p>
                             <w:pPr>
@@ -13356,27 +12281,7 @@
                                 <w:sz w:val="19"/>
                                 <w:szCs w:val="19"/>
                               </w:rPr>
-                              <w:t xml:space="preserve">                    if (</w:t>
-                            </w:r>
-                            <w:proofErr w:type="gramStart"/>
-                            <w:r>
-                              <w:rPr>
-                                <w:rFonts w:ascii="Consolas" w:hAnsi="Consolas" w:cs="Consolas"/>
-                                <w:color w:val="F2F2F2" w:themeColor="background1" w:themeShade="F2"/>
-                                <w:sz w:val="19"/>
-                                <w:szCs w:val="19"/>
-                              </w:rPr>
-                              <w:t>user !</w:t>
-                            </w:r>
-                            <w:proofErr w:type="gramEnd"/>
-                            <w:r>
-                              <w:rPr>
-                                <w:rFonts w:ascii="Consolas" w:hAnsi="Consolas" w:cs="Consolas"/>
-                                <w:color w:val="F2F2F2" w:themeColor="background1" w:themeShade="F2"/>
-                                <w:sz w:val="19"/>
-                                <w:szCs w:val="19"/>
-                              </w:rPr>
-                              <w:t>= null)</w:t>
+                              <w:t xml:space="preserve">                    if (user != null)</w:t>
                             </w:r>
                           </w:p>
                           <w:p>
@@ -13422,49 +12327,7 @@
                                 <w:sz w:val="19"/>
                                 <w:szCs w:val="19"/>
                               </w:rPr>
-                              <w:t xml:space="preserve">                        </w:t>
-                            </w:r>
-                            <w:proofErr w:type="spellStart"/>
-                            <w:r>
-                              <w:rPr>
-                                <w:rFonts w:ascii="Consolas" w:hAnsi="Consolas" w:cs="Consolas"/>
-                                <w:color w:val="F2F2F2" w:themeColor="background1" w:themeShade="F2"/>
-                                <w:sz w:val="19"/>
-                                <w:szCs w:val="19"/>
-                              </w:rPr>
-                              <w:t>userName</w:t>
-                            </w:r>
-                            <w:proofErr w:type="spellEnd"/>
-                            <w:r>
-                              <w:rPr>
-                                <w:rFonts w:ascii="Consolas" w:hAnsi="Consolas" w:cs="Consolas"/>
-                                <w:color w:val="F2F2F2" w:themeColor="background1" w:themeShade="F2"/>
-                                <w:sz w:val="19"/>
-                                <w:szCs w:val="19"/>
-                              </w:rPr>
-                              <w:t xml:space="preserve"> = </w:t>
-                            </w:r>
-                            <w:proofErr w:type="spellStart"/>
-                            <w:proofErr w:type="gramStart"/>
-                            <w:r>
-                              <w:rPr>
-                                <w:rFonts w:ascii="Consolas" w:hAnsi="Consolas" w:cs="Consolas"/>
-                                <w:color w:val="F2F2F2" w:themeColor="background1" w:themeShade="F2"/>
-                                <w:sz w:val="19"/>
-                                <w:szCs w:val="19"/>
-                              </w:rPr>
-                              <w:t>user.UserName</w:t>
-                            </w:r>
-                            <w:proofErr w:type="spellEnd"/>
-                            <w:proofErr w:type="gramEnd"/>
-                            <w:r>
-                              <w:rPr>
-                                <w:rFonts w:ascii="Consolas" w:hAnsi="Consolas" w:cs="Consolas"/>
-                                <w:color w:val="F2F2F2" w:themeColor="background1" w:themeShade="F2"/>
-                                <w:sz w:val="19"/>
-                                <w:szCs w:val="19"/>
-                              </w:rPr>
-                              <w:t>;</w:t>
+                              <w:t xml:space="preserve">                        userName = user.UserName;</w:t>
                             </w:r>
                           </w:p>
                           <w:p>
@@ -13775,24 +12638,11 @@
         </w:numPr>
       </w:pPr>
       <w:r>
-        <w:t xml:space="preserve">Every page is designed to use one universal Layout page which assists with avoiding </w:t>
-      </w:r>
-      <w:proofErr w:type="gramStart"/>
-      <w:r>
-        <w:t>to have</w:t>
-      </w:r>
-      <w:proofErr w:type="gramEnd"/>
-      <w:r>
-        <w:t xml:space="preserve"> to rewrite code for default elements that should appear on all pages, such as the background colour, and the back navigation.</w:t>
-      </w:r>
-      <w:r>
-        <w:t xml:space="preserve"> In _</w:t>
-      </w:r>
-      <w:proofErr w:type="spellStart"/>
-      <w:r>
-        <w:t>Layout.cshtml</w:t>
-      </w:r>
-      <w:proofErr w:type="spellEnd"/>
+        <w:t>Every page is designed to use one universal Layout page which assists with avoiding to have to rewrite code for default elements that should appear on all pages, such as the background colour, and the back navigation.</w:t>
+      </w:r>
+      <w:r>
+        <w:t xml:space="preserve"> In _Layout.cshtml</w:t>
+      </w:r>
     </w:p>
     <w:p/>
     <w:p/>
@@ -13885,47 +12735,7 @@
                                 <w:sz w:val="19"/>
                                 <w:szCs w:val="19"/>
                               </w:rPr>
-                              <w:t xml:space="preserve">&lt;html </w:t>
-                            </w:r>
-                            <w:proofErr w:type="spellStart"/>
-                            <w:r>
-                              <w:rPr>
-                                <w:rFonts w:ascii="Consolas" w:hAnsi="Consolas" w:cs="Consolas"/>
-                                <w:color w:val="F2F2F2" w:themeColor="background1" w:themeShade="F2"/>
-                                <w:sz w:val="19"/>
-                                <w:szCs w:val="19"/>
-                              </w:rPr>
-                              <w:t>lang</w:t>
-                            </w:r>
-                            <w:proofErr w:type="spellEnd"/>
-                            <w:r>
-                              <w:rPr>
-                                <w:rFonts w:ascii="Consolas" w:hAnsi="Consolas" w:cs="Consolas"/>
-                                <w:color w:val="F2F2F2" w:themeColor="background1" w:themeShade="F2"/>
-                                <w:sz w:val="19"/>
-                                <w:szCs w:val="19"/>
-                              </w:rPr>
-                              <w:t>="</w:t>
-                            </w:r>
-                            <w:proofErr w:type="spellStart"/>
-                            <w:r>
-                              <w:rPr>
-                                <w:rFonts w:ascii="Consolas" w:hAnsi="Consolas" w:cs="Consolas"/>
-                                <w:color w:val="F2F2F2" w:themeColor="background1" w:themeShade="F2"/>
-                                <w:sz w:val="19"/>
-                                <w:szCs w:val="19"/>
-                              </w:rPr>
-                              <w:t>en</w:t>
-                            </w:r>
-                            <w:proofErr w:type="spellEnd"/>
-                            <w:r>
-                              <w:rPr>
-                                <w:rFonts w:ascii="Consolas" w:hAnsi="Consolas" w:cs="Consolas"/>
-                                <w:color w:val="F2F2F2" w:themeColor="background1" w:themeShade="F2"/>
-                                <w:sz w:val="19"/>
-                                <w:szCs w:val="19"/>
-                              </w:rPr>
-                              <w:t>"&gt;</w:t>
+                              <w:t>&lt;html lang="en"&gt;</w:t>
                             </w:r>
                           </w:p>
                           <w:p>
@@ -14059,27 +12869,7 @@
                                 <w:sz w:val="19"/>
                                 <w:szCs w:val="19"/>
                               </w:rPr>
-                              <w:t>&lt;a class="navbar-brand" asp-area="" asp-controller="Home" asp-action="Index"&gt;</w:t>
-                            </w:r>
-                            <w:proofErr w:type="spellStart"/>
-                            <w:r>
-                              <w:rPr>
-                                <w:rFonts w:ascii="Consolas" w:hAnsi="Consolas" w:cs="Consolas"/>
-                                <w:color w:val="F2F2F2" w:themeColor="background1" w:themeShade="F2"/>
-                                <w:sz w:val="19"/>
-                                <w:szCs w:val="19"/>
-                              </w:rPr>
-                              <w:t>GYMPass</w:t>
-                            </w:r>
-                            <w:proofErr w:type="spellEnd"/>
-                            <w:r>
-                              <w:rPr>
-                                <w:rFonts w:ascii="Consolas" w:hAnsi="Consolas" w:cs="Consolas"/>
-                                <w:color w:val="F2F2F2" w:themeColor="background1" w:themeShade="F2"/>
-                                <w:sz w:val="19"/>
-                                <w:szCs w:val="19"/>
-                              </w:rPr>
-                              <w:t>&lt;/a&gt;</w:t>
+                              <w:t>&lt;a class="navbar-brand" asp-area="" asp-controller="Home" asp-action="Index"&gt;GYMPass&lt;/a&gt;</w:t>
                             </w:r>
                             <w:r>
                               <w:rPr>
@@ -14278,27 +13068,7 @@
                                 <w:sz w:val="19"/>
                                 <w:szCs w:val="19"/>
                               </w:rPr>
-                              <w:t xml:space="preserve">// this calls every other </w:t>
-                            </w:r>
-                            <w:proofErr w:type="gramStart"/>
-                            <w:r>
-                              <w:rPr>
-                                <w:rFonts w:ascii="Consolas" w:hAnsi="Consolas" w:cs="Consolas"/>
-                                <w:color w:val="F2F2F2" w:themeColor="background1" w:themeShade="F2"/>
-                                <w:sz w:val="19"/>
-                                <w:szCs w:val="19"/>
-                              </w:rPr>
-                              <w:t>pages</w:t>
-                            </w:r>
-                            <w:proofErr w:type="gramEnd"/>
-                            <w:r>
-                              <w:rPr>
-                                <w:rFonts w:ascii="Consolas" w:hAnsi="Consolas" w:cs="Consolas"/>
-                                <w:color w:val="F2F2F2" w:themeColor="background1" w:themeShade="F2"/>
-                                <w:sz w:val="19"/>
-                                <w:szCs w:val="19"/>
-                              </w:rPr>
-                              <w:t xml:space="preserve"> html and renders it</w:t>
+                              <w:t>// this calls every other pages html and renders it</w:t>
                             </w:r>
                           </w:p>
                           <w:p>
@@ -14333,7 +13103,6 @@
                               </w:rPr>
                               <w:t>@</w:t>
                             </w:r>
-                            <w:proofErr w:type="gramStart"/>
                             <w:r>
                               <w:rPr>
                                 <w:rFonts w:ascii="Consolas" w:hAnsi="Consolas" w:cs="Consolas"/>
@@ -14341,17 +13110,7 @@
                                 <w:sz w:val="19"/>
                                 <w:szCs w:val="19"/>
                               </w:rPr>
-                              <w:t>RenderBody(</w:t>
-                            </w:r>
-                            <w:proofErr w:type="gramEnd"/>
-                            <w:r>
-                              <w:rPr>
-                                <w:rFonts w:ascii="Consolas" w:hAnsi="Consolas" w:cs="Consolas"/>
-                                <w:color w:val="F2F2F2" w:themeColor="background1" w:themeShade="F2"/>
-                                <w:sz w:val="19"/>
-                                <w:szCs w:val="19"/>
-                              </w:rPr>
-                              <w:t>)</w:t>
+                              <w:t>RenderBody()</w:t>
                             </w:r>
                           </w:p>
                           <w:p>
@@ -15199,7 +13958,7 @@
     <w:p/>
     <w:p/>
     <w:sectPr>
-      <w:headerReference w:type="default" r:id="rId9"/>
+      <w:headerReference w:type="default" r:id="rId8"/>
       <w:pgSz w:w="11906" w:h="16838"/>
       <w:pgMar w:top="1440" w:right="1440" w:bottom="1440" w:left="1440" w:header="708" w:footer="708" w:gutter="0"/>
       <w:pgBorders w:offsetFrom="page">

</xml_diff>

<commit_message>
Successfully implemented null reference checks, and show estimated number of people in gym differently for each user.
</commit_message>
<xml_diff>
--- a/Documentation/CROWD SENSOR GYM - Plan.docx
+++ b/Documentation/CROWD SENSOR GYM - Plan.docx
@@ -3637,7 +3637,7 @@
                                     <pic:cNvPicPr/>
                                   </pic:nvPicPr>
                                   <pic:blipFill>
-                                    <a:blip r:embed="rId7">
+                                    <a:blip r:embed="rId8">
                                       <a:extLst>
                                         <a:ext uri="{28A0092B-C50C-407E-A947-70E740481C1C}">
                                           <a14:useLocalDpi xmlns:a14="http://schemas.microsoft.com/office/drawing/2010/main" val="0"/>
@@ -9620,6 +9620,24 @@
       <w:r>
         <w:t>Test the estimated number in the gym at any given time</w:t>
       </w:r>
+      <w:r>
+        <w:t>, test that if we select a check training time past the current users estimated training time</w:t>
+      </w:r>
+      <w:r>
+        <w:t xml:space="preserve">. Check if we log into another user and use a estimated time ahead of all users training logged estimated training time </w:t>
+      </w:r>
+      <w:r>
+        <w:t xml:space="preserve">(1hr) </w:t>
+      </w:r>
+      <w:r>
+        <w:t>that we find 0</w:t>
+      </w:r>
+      <w:r>
+        <w:t xml:space="preserve"> estimated in 2hours time</w:t>
+      </w:r>
+      <w:r>
+        <w:t>.</w:t>
+      </w:r>
     </w:p>
     <w:p>
       <w:pPr>
@@ -13958,7 +13976,7 @@
     <w:p/>
     <w:p/>
     <w:sectPr>
-      <w:headerReference w:type="default" r:id="rId8"/>
+      <w:headerReference w:type="default" r:id="rId9"/>
       <w:pgSz w:w="11906" w:h="16838"/>
       <w:pgMar w:top="1440" w:right="1440" w:bottom="1440" w:left="1440" w:header="708" w:footer="708" w:gutter="0"/>
       <w:pgBorders w:offsetFrom="page">

</xml_diff>

<commit_message>
Added live camera feedback on the UI side.
</commit_message>
<xml_diff>
--- a/Documentation/CROWD SENSOR GYM - Plan.docx
+++ b/Documentation/CROWD SENSOR GYM - Plan.docx
@@ -4798,13 +4798,23 @@
                                 <w:szCs w:val="16"/>
                               </w:rPr>
                             </w:pPr>
+                            <w:proofErr w:type="gramStart"/>
                             <w:r>
                               <w:rPr>
                                 <w:color w:val="000000" w:themeColor="text1"/>
                                 <w:sz w:val="16"/>
                                 <w:szCs w:val="16"/>
                               </w:rPr>
-                              <w:t>DOOR : OPENED</w:t>
+                              <w:t>DOOR :</w:t>
+                            </w:r>
+                            <w:proofErr w:type="gramEnd"/>
+                            <w:r>
+                              <w:rPr>
+                                <w:color w:val="000000" w:themeColor="text1"/>
+                                <w:sz w:val="16"/>
+                                <w:szCs w:val="16"/>
+                              </w:rPr>
+                              <w:t xml:space="preserve"> OPENED</w:t>
                             </w:r>
                             <w:r>
                               <w:rPr>
@@ -9068,7 +9078,23 @@
           <w:sz w:val="24"/>
           <w:szCs w:val="24"/>
         </w:rPr>
-        <w:t>20mins  40mins  1h     1h30mins       2h     More than 2h</w:t>
+        <w:t>20</w:t>
+      </w:r>
+      <w:proofErr w:type="gramStart"/>
+      <w:r>
+        <w:rPr>
+          <w:sz w:val="24"/>
+          <w:szCs w:val="24"/>
+        </w:rPr>
+        <w:t>mins  40</w:t>
+      </w:r>
+      <w:proofErr w:type="gramEnd"/>
+      <w:r>
+        <w:rPr>
+          <w:sz w:val="24"/>
+          <w:szCs w:val="24"/>
+        </w:rPr>
+        <w:t>mins  1h     1h30mins       2h     More than 2h</w:t>
       </w:r>
     </w:p>
     <w:p>
@@ -9088,7 +9114,23 @@
           <w:sz w:val="24"/>
           <w:szCs w:val="24"/>
         </w:rPr>
-        <w:t>What area will you be using? (This is multioption)</w:t>
+        <w:t xml:space="preserve">What area will you be using? (This is </w:t>
+      </w:r>
+      <w:proofErr w:type="spellStart"/>
+      <w:r>
+        <w:rPr>
+          <w:sz w:val="24"/>
+          <w:szCs w:val="24"/>
+        </w:rPr>
+        <w:t>multioption</w:t>
+      </w:r>
+      <w:proofErr w:type="spellEnd"/>
+      <w:r>
+        <w:rPr>
+          <w:sz w:val="24"/>
+          <w:szCs w:val="24"/>
+        </w:rPr>
+        <w:t>)</w:t>
       </w:r>
     </w:p>
     <w:p>
@@ -9109,7 +9151,23 @@
           <w:szCs w:val="24"/>
         </w:rPr>
         <w:lastRenderedPageBreak/>
-        <w:t>Dumbbell area       Weights     Cardio area (bicycle, treadmill)        Mat area</w:t>
+        <w:t xml:space="preserve">Dumbbell area       Weights     Cardio area (bicycle, </w:t>
+      </w:r>
+      <w:proofErr w:type="gramStart"/>
+      <w:r>
+        <w:rPr>
+          <w:sz w:val="24"/>
+          <w:szCs w:val="24"/>
+        </w:rPr>
+        <w:t xml:space="preserve">treadmill)   </w:t>
+      </w:r>
+      <w:proofErr w:type="gramEnd"/>
+      <w:r>
+        <w:rPr>
+          <w:sz w:val="24"/>
+          <w:szCs w:val="24"/>
+        </w:rPr>
+        <w:t xml:space="preserve">     Mat area</w:t>
       </w:r>
     </w:p>
     <w:p>
@@ -9129,7 +9187,23 @@
           <w:sz w:val="24"/>
           <w:szCs w:val="24"/>
         </w:rPr>
-        <w:t>Optional reset everything at midnight every day, look into automated postman or alternative automated requests being sent to dedicated controller so we can set everything to false, when this request executes.</w:t>
+        <w:t xml:space="preserve">Optional reset everything at midnight every day, </w:t>
+      </w:r>
+      <w:proofErr w:type="gramStart"/>
+      <w:r>
+        <w:rPr>
+          <w:sz w:val="24"/>
+          <w:szCs w:val="24"/>
+        </w:rPr>
+        <w:t>look into</w:t>
+      </w:r>
+      <w:proofErr w:type="gramEnd"/>
+      <w:r>
+        <w:rPr>
+          <w:sz w:val="24"/>
+          <w:szCs w:val="24"/>
+        </w:rPr>
+        <w:t xml:space="preserve"> automated postman or alternative automated requests being sent to dedicated controller so we can set everything to false, when this request executes.</w:t>
       </w:r>
     </w:p>
     <w:p>
@@ -9189,10 +9263,26 @@
     <w:p/>
     <w:p>
       <w:r>
-        <w:t xml:space="preserve">User tries to check the current gym for it’s current  </w:t>
-      </w:r>
-      <w:r>
-        <w:t>number of visitors, opens the home page.</w:t>
+        <w:t xml:space="preserve">User tries to check the current gym for </w:t>
+      </w:r>
+      <w:proofErr w:type="spellStart"/>
+      <w:r>
+        <w:t>it’s</w:t>
+      </w:r>
+      <w:proofErr w:type="spellEnd"/>
+      <w:r>
+        <w:t xml:space="preserve"> </w:t>
+      </w:r>
+      <w:proofErr w:type="gramStart"/>
+      <w:r>
+        <w:t xml:space="preserve">current  </w:t>
+      </w:r>
+      <w:r>
+        <w:t>number</w:t>
+      </w:r>
+      <w:proofErr w:type="gramEnd"/>
+      <w:r>
+        <w:t xml:space="preserve"> of visitors, opens the home page.</w:t>
       </w:r>
       <w:r>
         <w:br/>
@@ -9226,7 +9316,23 @@
       </w:r>
       <w:r>
         <w:tab/>
-        <w:t>THEN IsOpenDoorRequested is true, DoorOpened is true</w:t>
+        <w:t xml:space="preserve">THEN </w:t>
+      </w:r>
+      <w:proofErr w:type="spellStart"/>
+      <w:r>
+        <w:t>IsOpenDoorRequested</w:t>
+      </w:r>
+      <w:proofErr w:type="spellEnd"/>
+      <w:r>
+        <w:t xml:space="preserve"> is true, </w:t>
+      </w:r>
+      <w:proofErr w:type="spellStart"/>
+      <w:r>
+        <w:t>DoorOpened</w:t>
+      </w:r>
+      <w:proofErr w:type="spellEnd"/>
+      <w:r>
+        <w:t xml:space="preserve"> is true</w:t>
       </w:r>
       <w:r>
         <w:br/>
@@ -9234,11 +9340,26 @@
       </w:r>
       <w:r>
         <w:tab/>
-        <w:t>DoorCloseTimer starts</w:t>
+      </w:r>
+      <w:proofErr w:type="spellStart"/>
+      <w:r>
+        <w:t>DoorCloseTimer</w:t>
+      </w:r>
+      <w:proofErr w:type="spellEnd"/>
+      <w:r>
+        <w:t xml:space="preserve"> starts</w:t>
       </w:r>
       <w:r>
         <w:br/>
-        <w:t xml:space="preserve">              IsOpenDoorRequested turns false</w:t>
+        <w:t xml:space="preserve">              </w:t>
+      </w:r>
+      <w:proofErr w:type="spellStart"/>
+      <w:r>
+        <w:t>IsOpenDoorRequested</w:t>
+      </w:r>
+      <w:proofErr w:type="spellEnd"/>
+      <w:r>
+        <w:t xml:space="preserve"> turns false</w:t>
       </w:r>
       <w:r>
         <w:br/>
@@ -9247,11 +9368,24 @@
         <w:tab/>
         <w:t xml:space="preserve">WHILE </w:t>
       </w:r>
-      <w:r>
-        <w:t xml:space="preserve">DoorCloseTimer is not 0, </w:t>
-      </w:r>
-      <w:r>
-        <w:t>the DoorCloseTimer ticks</w:t>
+      <w:proofErr w:type="spellStart"/>
+      <w:r>
+        <w:t>DoorCloseTimer</w:t>
+      </w:r>
+      <w:proofErr w:type="spellEnd"/>
+      <w:r>
+        <w:t xml:space="preserve"> is not 0, </w:t>
+      </w:r>
+      <w:r>
+        <w:t xml:space="preserve">the </w:t>
+      </w:r>
+      <w:proofErr w:type="spellStart"/>
+      <w:r>
+        <w:t>DoorCloseTimer</w:t>
+      </w:r>
+      <w:proofErr w:type="spellEnd"/>
+      <w:r>
+        <w:t xml:space="preserve"> ticks</w:t>
       </w:r>
       <w:r>
         <w:t xml:space="preserve"> down</w:t>
@@ -9265,7 +9399,15 @@
       </w:r>
       <w:r>
         <w:tab/>
-        <w:t>IF IsOpenDoorRequested true while counting down</w:t>
+        <w:t xml:space="preserve">IF </w:t>
+      </w:r>
+      <w:proofErr w:type="spellStart"/>
+      <w:r>
+        <w:t>IsOpenDoorRequested</w:t>
+      </w:r>
+      <w:proofErr w:type="spellEnd"/>
+      <w:r>
+        <w:t xml:space="preserve"> true while counting down</w:t>
       </w:r>
       <w:r>
         <w:br/>
@@ -9275,7 +9417,14 @@
       </w:r>
       <w:r>
         <w:tab/>
-        <w:t>DoorCloseTimer resets</w:t>
+      </w:r>
+      <w:proofErr w:type="spellStart"/>
+      <w:r>
+        <w:t>DoorCloseTimer</w:t>
+      </w:r>
+      <w:proofErr w:type="spellEnd"/>
+      <w:r>
+        <w:t xml:space="preserve"> resets</w:t>
       </w:r>
       <w:r>
         <w:br/>
@@ -9419,7 +9568,15 @@
         </w:numPr>
       </w:pPr>
       <w:r>
-        <w:t>AWS swf simple workflows</w:t>
+        <w:t xml:space="preserve">AWS </w:t>
+      </w:r>
+      <w:proofErr w:type="spellStart"/>
+      <w:r>
+        <w:t>swf</w:t>
+      </w:r>
+      <w:proofErr w:type="spellEnd"/>
+      <w:r>
+        <w:t xml:space="preserve"> simple workflows</w:t>
       </w:r>
     </w:p>
     <w:p>
@@ -9542,7 +9699,15 @@
         </w:numPr>
       </w:pPr>
       <w:r>
-        <w:t>Test if user has been authenticated and authorized by input box with default true value, unhide the input box to show both access granted and access denied.</w:t>
+        <w:t xml:space="preserve">Test if user has been authenticated and authorized by input box with default true value, unhide the input box to show both access </w:t>
+      </w:r>
+      <w:proofErr w:type="gramStart"/>
+      <w:r>
+        <w:t>granted</w:t>
+      </w:r>
+      <w:proofErr w:type="gramEnd"/>
+      <w:r>
+        <w:t xml:space="preserve"> and access denied.</w:t>
       </w:r>
       <w:r>
         <w:t xml:space="preserve"> </w:t>
@@ -9606,7 +9771,31 @@
         </w:numPr>
       </w:pPr>
       <w:r>
-        <w:t>Test if we can log another workout after logging one today, show we cannot, however manually update db again with yesterdays date, show we can now do it.</w:t>
+        <w:t xml:space="preserve">Test if we can log another workout after logging one today, show we cannot, </w:t>
+      </w:r>
+      <w:proofErr w:type="gramStart"/>
+      <w:r>
+        <w:t>however</w:t>
+      </w:r>
+      <w:proofErr w:type="gramEnd"/>
+      <w:r>
+        <w:t xml:space="preserve"> manually update </w:t>
+      </w:r>
+      <w:proofErr w:type="spellStart"/>
+      <w:r>
+        <w:t>db</w:t>
+      </w:r>
+      <w:proofErr w:type="spellEnd"/>
+      <w:r>
+        <w:t xml:space="preserve"> again with </w:t>
+      </w:r>
+      <w:proofErr w:type="spellStart"/>
+      <w:r>
+        <w:t>yesterdays</w:t>
+      </w:r>
+      <w:proofErr w:type="spellEnd"/>
+      <w:r>
+        <w:t xml:space="preserve"> date, show we can now do it.</w:t>
       </w:r>
     </w:p>
     <w:p>
@@ -9624,7 +9813,15 @@
         <w:t>, test that if we select a check training time past the current users estimated training time</w:t>
       </w:r>
       <w:r>
-        <w:t xml:space="preserve">. Check if we log into another user and use a estimated time ahead of all users training logged estimated training time </w:t>
+        <w:t xml:space="preserve">. Check if we log into another user and use </w:t>
+      </w:r>
+      <w:proofErr w:type="spellStart"/>
+      <w:r>
+        <w:t>a</w:t>
+      </w:r>
+      <w:proofErr w:type="spellEnd"/>
+      <w:r>
+        <w:t xml:space="preserve"> estimated time ahead of all users training logged estimated training time </w:t>
       </w:r>
       <w:r>
         <w:t xml:space="preserve">(1hr) </w:t>
@@ -9636,7 +9833,7 @@
         <w:t xml:space="preserve"> estimated in 2hours time</w:t>
       </w:r>
       <w:r>
-        <w:t>.</w:t>
+        <w:t xml:space="preserve">, so long you are in the gym even if all users are in gym, you will </w:t>
       </w:r>
     </w:p>
     <w:p>
@@ -9699,7 +9896,17 @@
         <w:t>Use Edit Image Page to edit the image to someone else, show authentication failed, then compare against me to show validation based on confidence level &gt;90%</w:t>
       </w:r>
       <w:r>
-        <w:t xml:space="preserve"> OR just take a image or point camera for 3 seconds somewhere else</w:t>
+        <w:t xml:space="preserve"> OR just take </w:t>
+      </w:r>
+      <w:proofErr w:type="spellStart"/>
+      <w:proofErr w:type="gramStart"/>
+      <w:r>
+        <w:t>a</w:t>
+      </w:r>
+      <w:proofErr w:type="spellEnd"/>
+      <w:proofErr w:type="gramEnd"/>
+      <w:r>
+        <w:t xml:space="preserve"> image or point camera for 3 seconds somewhere else</w:t>
       </w:r>
     </w:p>
     <w:p>
@@ -9794,7 +10001,15 @@
     </w:p>
     <w:p>
       <w:r>
-        <w:t xml:space="preserve">Benjamin Sweetnam: </w:t>
+        <w:t xml:space="preserve">Benjamin </w:t>
+      </w:r>
+      <w:proofErr w:type="spellStart"/>
+      <w:r>
+        <w:t>Sweetnam</w:t>
+      </w:r>
+      <w:proofErr w:type="spellEnd"/>
+      <w:r>
+        <w:t xml:space="preserve">: </w:t>
       </w:r>
     </w:p>
     <w:p>
@@ -9805,8 +10020,13 @@
           <w:numId w:val="3"/>
         </w:numPr>
       </w:pPr>
-      <w:r>
-        <w:t>DeepLens Scan camera scan</w:t>
+      <w:proofErr w:type="spellStart"/>
+      <w:r>
+        <w:t>DeepLens</w:t>
+      </w:r>
+      <w:proofErr w:type="spellEnd"/>
+      <w:r>
+        <w:t xml:space="preserve"> Scan camera scan</w:t>
       </w:r>
       <w:r>
         <w:t xml:space="preserve"> to gain entry</w:t>
@@ -9816,9 +10036,11 @@
       <w:r>
         <w:t xml:space="preserve">Marcos </w:t>
       </w:r>
+      <w:proofErr w:type="spellStart"/>
       <w:r>
         <w:t>Esgueva</w:t>
       </w:r>
+      <w:proofErr w:type="spellEnd"/>
       <w:r>
         <w:t xml:space="preserve">: </w:t>
       </w:r>
@@ -9981,7 +10203,53 @@
                                 <w:szCs w:val="19"/>
                                 <w:highlight w:val="black"/>
                               </w:rPr>
-                              <w:t>public void ConfigureServices(IServiceCollection services)</w:t>
+                              <w:t xml:space="preserve">public void </w:t>
+                            </w:r>
+                            <w:proofErr w:type="spellStart"/>
+                            <w:proofErr w:type="gramStart"/>
+                            <w:r>
+                              <w:rPr>
+                                <w:rFonts w:ascii="Consolas" w:hAnsi="Consolas" w:cs="Consolas"/>
+                                <w:color w:val="FFFFFF" w:themeColor="background1"/>
+                                <w:sz w:val="19"/>
+                                <w:szCs w:val="19"/>
+                                <w:highlight w:val="black"/>
+                              </w:rPr>
+                              <w:t>ConfigureServices</w:t>
+                            </w:r>
+                            <w:proofErr w:type="spellEnd"/>
+                            <w:r>
+                              <w:rPr>
+                                <w:rFonts w:ascii="Consolas" w:hAnsi="Consolas" w:cs="Consolas"/>
+                                <w:color w:val="FFFFFF" w:themeColor="background1"/>
+                                <w:sz w:val="19"/>
+                                <w:szCs w:val="19"/>
+                                <w:highlight w:val="black"/>
+                              </w:rPr>
+                              <w:t>(</w:t>
+                            </w:r>
+                            <w:proofErr w:type="spellStart"/>
+                            <w:proofErr w:type="gramEnd"/>
+                            <w:r>
+                              <w:rPr>
+                                <w:rFonts w:ascii="Consolas" w:hAnsi="Consolas" w:cs="Consolas"/>
+                                <w:color w:val="FFFFFF" w:themeColor="background1"/>
+                                <w:sz w:val="19"/>
+                                <w:szCs w:val="19"/>
+                                <w:highlight w:val="black"/>
+                              </w:rPr>
+                              <w:t>IServiceCollection</w:t>
+                            </w:r>
+                            <w:proofErr w:type="spellEnd"/>
+                            <w:r>
+                              <w:rPr>
+                                <w:rFonts w:ascii="Consolas" w:hAnsi="Consolas" w:cs="Consolas"/>
+                                <w:color w:val="FFFFFF" w:themeColor="background1"/>
+                                <w:sz w:val="19"/>
+                                <w:szCs w:val="19"/>
+                                <w:highlight w:val="black"/>
+                              </w:rPr>
+                              <w:t xml:space="preserve"> services)</w:t>
                             </w:r>
                           </w:p>
                           <w:p>
@@ -10057,7 +10325,31 @@
                                 <w:szCs w:val="19"/>
                                 <w:highlight w:val="black"/>
                               </w:rPr>
-                              <w:t xml:space="preserve">            services.AddControllersWithViews();</w:t>
+                              <w:t xml:space="preserve">            </w:t>
+                            </w:r>
+                            <w:proofErr w:type="spellStart"/>
+                            <w:proofErr w:type="gramStart"/>
+                            <w:r>
+                              <w:rPr>
+                                <w:rFonts w:ascii="Consolas" w:hAnsi="Consolas" w:cs="Consolas"/>
+                                <w:color w:val="FFFFFF" w:themeColor="background1"/>
+                                <w:sz w:val="19"/>
+                                <w:szCs w:val="19"/>
+                                <w:highlight w:val="black"/>
+                              </w:rPr>
+                              <w:t>services.AddControllersWithViews</w:t>
+                            </w:r>
+                            <w:proofErr w:type="spellEnd"/>
+                            <w:proofErr w:type="gramEnd"/>
+                            <w:r>
+                              <w:rPr>
+                                <w:rFonts w:ascii="Consolas" w:hAnsi="Consolas" w:cs="Consolas"/>
+                                <w:color w:val="FFFFFF" w:themeColor="background1"/>
+                                <w:sz w:val="19"/>
+                                <w:szCs w:val="19"/>
+                                <w:highlight w:val="black"/>
+                              </w:rPr>
+                              <w:t>();</w:t>
                             </w:r>
                           </w:p>
                           <w:p>
@@ -10108,7 +10400,53 @@
                                 <w:szCs w:val="19"/>
                                 <w:highlight w:val="black"/>
                               </w:rPr>
-                              <w:t xml:space="preserve">            services.AddDbContext&lt;FacilityContext&gt;(options =&gt;</w:t>
+                              <w:t xml:space="preserve">            </w:t>
+                            </w:r>
+                            <w:proofErr w:type="spellStart"/>
+                            <w:proofErr w:type="gramStart"/>
+                            <w:r>
+                              <w:rPr>
+                                <w:rFonts w:ascii="Consolas" w:hAnsi="Consolas" w:cs="Consolas"/>
+                                <w:color w:val="FFFFFF" w:themeColor="background1"/>
+                                <w:sz w:val="19"/>
+                                <w:szCs w:val="19"/>
+                                <w:highlight w:val="black"/>
+                              </w:rPr>
+                              <w:t>services.AddDbContext</w:t>
+                            </w:r>
+                            <w:proofErr w:type="spellEnd"/>
+                            <w:proofErr w:type="gramEnd"/>
+                            <w:r>
+                              <w:rPr>
+                                <w:rFonts w:ascii="Consolas" w:hAnsi="Consolas" w:cs="Consolas"/>
+                                <w:color w:val="FFFFFF" w:themeColor="background1"/>
+                                <w:sz w:val="19"/>
+                                <w:szCs w:val="19"/>
+                                <w:highlight w:val="black"/>
+                              </w:rPr>
+                              <w:t>&lt;</w:t>
+                            </w:r>
+                            <w:proofErr w:type="spellStart"/>
+                            <w:r>
+                              <w:rPr>
+                                <w:rFonts w:ascii="Consolas" w:hAnsi="Consolas" w:cs="Consolas"/>
+                                <w:color w:val="FFFFFF" w:themeColor="background1"/>
+                                <w:sz w:val="19"/>
+                                <w:szCs w:val="19"/>
+                                <w:highlight w:val="black"/>
+                              </w:rPr>
+                              <w:t>FacilityContext</w:t>
+                            </w:r>
+                            <w:proofErr w:type="spellEnd"/>
+                            <w:r>
+                              <w:rPr>
+                                <w:rFonts w:ascii="Consolas" w:hAnsi="Consolas" w:cs="Consolas"/>
+                                <w:color w:val="FFFFFF" w:themeColor="background1"/>
+                                <w:sz w:val="19"/>
+                                <w:szCs w:val="19"/>
+                                <w:highlight w:val="black"/>
+                              </w:rPr>
+                              <w:t>&gt;(options =&gt;</w:t>
                             </w:r>
                           </w:p>
                           <w:p>
@@ -10133,7 +10471,29 @@
                                 <w:szCs w:val="19"/>
                                 <w:highlight w:val="black"/>
                               </w:rPr>
-                              <w:t xml:space="preserve">                    options.UseSqlServer(Configuration.GetConnectionString("FacilityContext")));</w:t>
+                              <w:t xml:space="preserve">                    </w:t>
+                            </w:r>
+                            <w:proofErr w:type="gramStart"/>
+                            <w:r>
+                              <w:rPr>
+                                <w:rFonts w:ascii="Consolas" w:hAnsi="Consolas" w:cs="Consolas"/>
+                                <w:color w:val="FFFFFF" w:themeColor="background1"/>
+                                <w:sz w:val="19"/>
+                                <w:szCs w:val="19"/>
+                                <w:highlight w:val="black"/>
+                              </w:rPr>
+                              <w:t>options.UseSqlServer</w:t>
+                            </w:r>
+                            <w:proofErr w:type="gramEnd"/>
+                            <w:r>
+                              <w:rPr>
+                                <w:rFonts w:ascii="Consolas" w:hAnsi="Consolas" w:cs="Consolas"/>
+                                <w:color w:val="FFFFFF" w:themeColor="background1"/>
+                                <w:sz w:val="19"/>
+                                <w:szCs w:val="19"/>
+                                <w:highlight w:val="black"/>
+                              </w:rPr>
+                              <w:t>(Configuration.GetConnectionString("FacilityContext")));</w:t>
                             </w:r>
                           </w:p>
                           <w:p>
@@ -10186,7 +10546,63 @@
                                 <w:highlight w:val="black"/>
                               </w:rPr>
                               <w:br/>
-                              <w:t xml:space="preserve">      public void Configure(IApplicationBuilder app, IWebHostEnvironment env)</w:t>
+                              <w:t xml:space="preserve">      public void </w:t>
+                            </w:r>
+                            <w:proofErr w:type="gramStart"/>
+                            <w:r>
+                              <w:rPr>
+                                <w:rFonts w:ascii="Consolas" w:hAnsi="Consolas" w:cs="Consolas"/>
+                                <w:color w:val="FFFFFF" w:themeColor="background1"/>
+                                <w:sz w:val="19"/>
+                                <w:szCs w:val="19"/>
+                                <w:highlight w:val="black"/>
+                              </w:rPr>
+                              <w:t>Configure(</w:t>
+                            </w:r>
+                            <w:proofErr w:type="spellStart"/>
+                            <w:proofErr w:type="gramEnd"/>
+                            <w:r>
+                              <w:rPr>
+                                <w:rFonts w:ascii="Consolas" w:hAnsi="Consolas" w:cs="Consolas"/>
+                                <w:color w:val="FFFFFF" w:themeColor="background1"/>
+                                <w:sz w:val="19"/>
+                                <w:szCs w:val="19"/>
+                                <w:highlight w:val="black"/>
+                              </w:rPr>
+                              <w:t>IApplicationBuilder</w:t>
+                            </w:r>
+                            <w:proofErr w:type="spellEnd"/>
+                            <w:r>
+                              <w:rPr>
+                                <w:rFonts w:ascii="Consolas" w:hAnsi="Consolas" w:cs="Consolas"/>
+                                <w:color w:val="FFFFFF" w:themeColor="background1"/>
+                                <w:sz w:val="19"/>
+                                <w:szCs w:val="19"/>
+                                <w:highlight w:val="black"/>
+                              </w:rPr>
+                              <w:t xml:space="preserve"> app, </w:t>
+                            </w:r>
+                            <w:proofErr w:type="spellStart"/>
+                            <w:r>
+                              <w:rPr>
+                                <w:rFonts w:ascii="Consolas" w:hAnsi="Consolas" w:cs="Consolas"/>
+                                <w:color w:val="FFFFFF" w:themeColor="background1"/>
+                                <w:sz w:val="19"/>
+                                <w:szCs w:val="19"/>
+                                <w:highlight w:val="black"/>
+                              </w:rPr>
+                              <w:t>IWebHostEnvironment</w:t>
+                            </w:r>
+                            <w:proofErr w:type="spellEnd"/>
+                            <w:r>
+                              <w:rPr>
+                                <w:rFonts w:ascii="Consolas" w:hAnsi="Consolas" w:cs="Consolas"/>
+                                <w:color w:val="FFFFFF" w:themeColor="background1"/>
+                                <w:sz w:val="19"/>
+                                <w:szCs w:val="19"/>
+                                <w:highlight w:val="black"/>
+                              </w:rPr>
+                              <w:t xml:space="preserve"> env)</w:t>
                             </w:r>
                           </w:p>
                           <w:p>
@@ -10232,7 +10648,31 @@
                                 <w:szCs w:val="19"/>
                                 <w:highlight w:val="black"/>
                               </w:rPr>
-                              <w:t xml:space="preserve">        app.UseEndpoints(endpoints =&gt;</w:t>
+                              <w:t xml:space="preserve">        </w:t>
+                            </w:r>
+                            <w:proofErr w:type="spellStart"/>
+                            <w:proofErr w:type="gramStart"/>
+                            <w:r>
+                              <w:rPr>
+                                <w:rFonts w:ascii="Consolas" w:hAnsi="Consolas" w:cs="Consolas"/>
+                                <w:color w:val="FFFFFF" w:themeColor="background1"/>
+                                <w:sz w:val="19"/>
+                                <w:szCs w:val="19"/>
+                                <w:highlight w:val="black"/>
+                              </w:rPr>
+                              <w:t>app.UseEndpoints</w:t>
+                            </w:r>
+                            <w:proofErr w:type="spellEnd"/>
+                            <w:proofErr w:type="gramEnd"/>
+                            <w:r>
+                              <w:rPr>
+                                <w:rFonts w:ascii="Consolas" w:hAnsi="Consolas" w:cs="Consolas"/>
+                                <w:color w:val="FFFFFF" w:themeColor="background1"/>
+                                <w:sz w:val="19"/>
+                                <w:szCs w:val="19"/>
+                                <w:highlight w:val="black"/>
+                              </w:rPr>
+                              <w:t>(endpoints =&gt;</w:t>
                             </w:r>
                           </w:p>
                           <w:p>
@@ -10282,7 +10722,31 @@
                                 <w:szCs w:val="19"/>
                                 <w:highlight w:val="black"/>
                               </w:rPr>
-                              <w:t xml:space="preserve">                endpoints.MapControllerRoute(</w:t>
+                              <w:t xml:space="preserve">                </w:t>
+                            </w:r>
+                            <w:proofErr w:type="spellStart"/>
+                            <w:proofErr w:type="gramStart"/>
+                            <w:r>
+                              <w:rPr>
+                                <w:rFonts w:ascii="Consolas" w:hAnsi="Consolas" w:cs="Consolas"/>
+                                <w:color w:val="FFFFFF" w:themeColor="background1"/>
+                                <w:sz w:val="19"/>
+                                <w:szCs w:val="19"/>
+                                <w:highlight w:val="black"/>
+                              </w:rPr>
+                              <w:t>endpoints.MapControllerRoute</w:t>
+                            </w:r>
+                            <w:proofErr w:type="spellEnd"/>
+                            <w:proofErr w:type="gramEnd"/>
+                            <w:r>
+                              <w:rPr>
+                                <w:rFonts w:ascii="Consolas" w:hAnsi="Consolas" w:cs="Consolas"/>
+                                <w:color w:val="FFFFFF" w:themeColor="background1"/>
+                                <w:sz w:val="19"/>
+                                <w:szCs w:val="19"/>
+                                <w:highlight w:val="black"/>
+                              </w:rPr>
+                              <w:t>(</w:t>
                             </w:r>
                           </w:p>
                           <w:p>
@@ -10332,8 +10796,20 @@
                                 <w:szCs w:val="19"/>
                                 <w:highlight w:val="black"/>
                               </w:rPr>
-                              <w:t xml:space="preserve">                    pattern: "{controller=Home}/{action=Index}/{id?}");</w:t>
-                            </w:r>
+                              <w:t xml:space="preserve">                    pattern: "{controller=Home}/{action=Index}/{id?}"</w:t>
+                            </w:r>
+                            <w:proofErr w:type="gramStart"/>
+                            <w:r>
+                              <w:rPr>
+                                <w:rFonts w:ascii="Consolas" w:hAnsi="Consolas" w:cs="Consolas"/>
+                                <w:color w:val="FFFFFF" w:themeColor="background1"/>
+                                <w:sz w:val="19"/>
+                                <w:szCs w:val="19"/>
+                                <w:highlight w:val="black"/>
+                              </w:rPr>
+                              <w:t>);</w:t>
+                            </w:r>
+                            <w:proofErr w:type="gramEnd"/>
                           </w:p>
                           <w:p>
                             <w:pPr>
@@ -10357,7 +10833,31 @@
                                 <w:szCs w:val="19"/>
                                 <w:highlight w:val="black"/>
                               </w:rPr>
-                              <w:t xml:space="preserve">                endpoints.MapRazorPages();</w:t>
+                              <w:t xml:space="preserve">                </w:t>
+                            </w:r>
+                            <w:proofErr w:type="spellStart"/>
+                            <w:proofErr w:type="gramStart"/>
+                            <w:r>
+                              <w:rPr>
+                                <w:rFonts w:ascii="Consolas" w:hAnsi="Consolas" w:cs="Consolas"/>
+                                <w:color w:val="FFFFFF" w:themeColor="background1"/>
+                                <w:sz w:val="19"/>
+                                <w:szCs w:val="19"/>
+                                <w:highlight w:val="black"/>
+                              </w:rPr>
+                              <w:t>endpoints.MapRazorPages</w:t>
+                            </w:r>
+                            <w:proofErr w:type="spellEnd"/>
+                            <w:proofErr w:type="gramEnd"/>
+                            <w:r>
+                              <w:rPr>
+                                <w:rFonts w:ascii="Consolas" w:hAnsi="Consolas" w:cs="Consolas"/>
+                                <w:color w:val="FFFFFF" w:themeColor="background1"/>
+                                <w:sz w:val="19"/>
+                                <w:szCs w:val="19"/>
+                                <w:highlight w:val="black"/>
+                              </w:rPr>
+                              <w:t>();</w:t>
                             </w:r>
                           </w:p>
                           <w:p>
@@ -10889,7 +11389,15 @@
         </mc:AlternateContent>
       </w:r>
       <w:r>
-        <w:t>When user first logs in, website attempts to send him to the home page, this is the default routes Index page. Default route is specified in the Startup.cs class where the services and middleware are handled.</w:t>
+        <w:t xml:space="preserve">When user first logs in, website attempts to send him to the home page, this is the default routes Index page. Default route is specified in the </w:t>
+      </w:r>
+      <w:proofErr w:type="spellStart"/>
+      <w:r>
+        <w:t>Startup.cs</w:t>
+      </w:r>
+      <w:proofErr w:type="spellEnd"/>
+      <w:r>
+        <w:t xml:space="preserve"> class where the services and middleware are handled.</w:t>
       </w:r>
     </w:p>
     <w:p/>
@@ -10975,7 +11483,27 @@
                                 <w:sz w:val="19"/>
                                 <w:szCs w:val="19"/>
                               </w:rPr>
-                              <w:t xml:space="preserve">// by using input models to save user data, instead of the properties from the ApplicationUser class where the actual properties lie, we can safely update user details with added security, as in the event of an attack only these will change.        </w:t>
+                              <w:t xml:space="preserve">// by using input models to save user data, instead of the properties from the </w:t>
+                            </w:r>
+                            <w:proofErr w:type="spellStart"/>
+                            <w:r>
+                              <w:rPr>
+                                <w:rFonts w:ascii="Consolas" w:hAnsi="Consolas" w:cs="Consolas"/>
+                                <w:color w:val="FFFFFF" w:themeColor="background1"/>
+                                <w:sz w:val="19"/>
+                                <w:szCs w:val="19"/>
+                              </w:rPr>
+                              <w:t>ApplicationUser</w:t>
+                            </w:r>
+                            <w:proofErr w:type="spellEnd"/>
+                            <w:r>
+                              <w:rPr>
+                                <w:rFonts w:ascii="Consolas" w:hAnsi="Consolas" w:cs="Consolas"/>
+                                <w:color w:val="FFFFFF" w:themeColor="background1"/>
+                                <w:sz w:val="19"/>
+                                <w:szCs w:val="19"/>
+                              </w:rPr>
+                              <w:t xml:space="preserve"> class where the actual properties lie, we can safely update user details with added security, as in the event of an attack only these will change.        </w:t>
                             </w:r>
                           </w:p>
                           <w:p>
@@ -10998,7 +11526,27 @@
                                 <w:sz w:val="19"/>
                                 <w:szCs w:val="19"/>
                               </w:rPr>
-                              <w:t>[BindProperty]</w:t>
+                              <w:t>[</w:t>
+                            </w:r>
+                            <w:proofErr w:type="spellStart"/>
+                            <w:r>
+                              <w:rPr>
+                                <w:rFonts w:ascii="Consolas" w:hAnsi="Consolas" w:cs="Consolas"/>
+                                <w:color w:val="FFFFFF" w:themeColor="background1"/>
+                                <w:sz w:val="19"/>
+                                <w:szCs w:val="19"/>
+                              </w:rPr>
+                              <w:t>BindProperty</w:t>
+                            </w:r>
+                            <w:proofErr w:type="spellEnd"/>
+                            <w:r>
+                              <w:rPr>
+                                <w:rFonts w:ascii="Consolas" w:hAnsi="Consolas" w:cs="Consolas"/>
+                                <w:color w:val="FFFFFF" w:themeColor="background1"/>
+                                <w:sz w:val="19"/>
+                                <w:szCs w:val="19"/>
+                              </w:rPr>
+                              <w:t>]</w:t>
                             </w:r>
                           </w:p>
                           <w:p>
@@ -11021,7 +11569,47 @@
                                 <w:sz w:val="19"/>
                                 <w:szCs w:val="19"/>
                               </w:rPr>
-                              <w:t xml:space="preserve">        public InputModel Input { get; set; }</w:t>
+                              <w:t xml:space="preserve">        public </w:t>
+                            </w:r>
+                            <w:proofErr w:type="spellStart"/>
+                            <w:r>
+                              <w:rPr>
+                                <w:rFonts w:ascii="Consolas" w:hAnsi="Consolas" w:cs="Consolas"/>
+                                <w:color w:val="FFFFFF" w:themeColor="background1"/>
+                                <w:sz w:val="19"/>
+                                <w:szCs w:val="19"/>
+                              </w:rPr>
+                              <w:t>InputModel</w:t>
+                            </w:r>
+                            <w:proofErr w:type="spellEnd"/>
+                            <w:r>
+                              <w:rPr>
+                                <w:rFonts w:ascii="Consolas" w:hAnsi="Consolas" w:cs="Consolas"/>
+                                <w:color w:val="FFFFFF" w:themeColor="background1"/>
+                                <w:sz w:val="19"/>
+                                <w:szCs w:val="19"/>
+                              </w:rPr>
+                              <w:t xml:space="preserve"> Input </w:t>
+                            </w:r>
+                            <w:proofErr w:type="gramStart"/>
+                            <w:r>
+                              <w:rPr>
+                                <w:rFonts w:ascii="Consolas" w:hAnsi="Consolas" w:cs="Consolas"/>
+                                <w:color w:val="FFFFFF" w:themeColor="background1"/>
+                                <w:sz w:val="19"/>
+                                <w:szCs w:val="19"/>
+                              </w:rPr>
+                              <w:t>{ get</w:t>
+                            </w:r>
+                            <w:proofErr w:type="gramEnd"/>
+                            <w:r>
+                              <w:rPr>
+                                <w:rFonts w:ascii="Consolas" w:hAnsi="Consolas" w:cs="Consolas"/>
+                                <w:color w:val="FFFFFF" w:themeColor="background1"/>
+                                <w:sz w:val="19"/>
+                                <w:szCs w:val="19"/>
+                              </w:rPr>
+                              <w:t>; set; }</w:t>
                             </w:r>
                           </w:p>
                           <w:p>
@@ -11044,8 +11632,19 @@
                                 <w:sz w:val="19"/>
                                 <w:szCs w:val="19"/>
                               </w:rPr>
-                              <w:t xml:space="preserve">  public class InputModel</w:t>
-                            </w:r>
+                              <w:t xml:space="preserve">  public class </w:t>
+                            </w:r>
+                            <w:proofErr w:type="spellStart"/>
+                            <w:r>
+                              <w:rPr>
+                                <w:rFonts w:ascii="Consolas" w:hAnsi="Consolas" w:cs="Consolas"/>
+                                <w:color w:val="FFFFFF" w:themeColor="background1"/>
+                                <w:sz w:val="19"/>
+                                <w:szCs w:val="19"/>
+                              </w:rPr>
+                              <w:t>InputModel</w:t>
+                            </w:r>
+                            <w:proofErr w:type="spellEnd"/>
                           </w:p>
                           <w:p>
                             <w:pPr>
@@ -11109,7 +11708,49 @@
                                 <w:sz w:val="19"/>
                                 <w:szCs w:val="19"/>
                               </w:rPr>
-                              <w:t xml:space="preserve">            [DataType(DataType.Text)]</w:t>
+                              <w:t xml:space="preserve">            [</w:t>
+                            </w:r>
+                            <w:proofErr w:type="spellStart"/>
+                            <w:proofErr w:type="gramStart"/>
+                            <w:r>
+                              <w:rPr>
+                                <w:rFonts w:ascii="Consolas" w:hAnsi="Consolas" w:cs="Consolas"/>
+                                <w:color w:val="FFFFFF" w:themeColor="background1"/>
+                                <w:sz w:val="19"/>
+                                <w:szCs w:val="19"/>
+                              </w:rPr>
+                              <w:t>DataType</w:t>
+                            </w:r>
+                            <w:proofErr w:type="spellEnd"/>
+                            <w:r>
+                              <w:rPr>
+                                <w:rFonts w:ascii="Consolas" w:hAnsi="Consolas" w:cs="Consolas"/>
+                                <w:color w:val="FFFFFF" w:themeColor="background1"/>
+                                <w:sz w:val="19"/>
+                                <w:szCs w:val="19"/>
+                              </w:rPr>
+                              <w:t>(</w:t>
+                            </w:r>
+                            <w:proofErr w:type="spellStart"/>
+                            <w:proofErr w:type="gramEnd"/>
+                            <w:r>
+                              <w:rPr>
+                                <w:rFonts w:ascii="Consolas" w:hAnsi="Consolas" w:cs="Consolas"/>
+                                <w:color w:val="FFFFFF" w:themeColor="background1"/>
+                                <w:sz w:val="19"/>
+                                <w:szCs w:val="19"/>
+                              </w:rPr>
+                              <w:t>DataType.Text</w:t>
+                            </w:r>
+                            <w:proofErr w:type="spellEnd"/>
+                            <w:r>
+                              <w:rPr>
+                                <w:rFonts w:ascii="Consolas" w:hAnsi="Consolas" w:cs="Consolas"/>
+                                <w:color w:val="FFFFFF" w:themeColor="background1"/>
+                                <w:sz w:val="19"/>
+                                <w:szCs w:val="19"/>
+                              </w:rPr>
+                              <w:t>)]</w:t>
                             </w:r>
                           </w:p>
                           <w:p>
@@ -11132,7 +11773,27 @@
                                 <w:sz w:val="19"/>
                                 <w:szCs w:val="19"/>
                               </w:rPr>
-                              <w:t xml:space="preserve">            [Display(Name = "First Name")]</w:t>
+                              <w:t xml:space="preserve">            [</w:t>
+                            </w:r>
+                            <w:proofErr w:type="gramStart"/>
+                            <w:r>
+                              <w:rPr>
+                                <w:rFonts w:ascii="Consolas" w:hAnsi="Consolas" w:cs="Consolas"/>
+                                <w:color w:val="FFFFFF" w:themeColor="background1"/>
+                                <w:sz w:val="19"/>
+                                <w:szCs w:val="19"/>
+                              </w:rPr>
+                              <w:t>Display(</w:t>
+                            </w:r>
+                            <w:proofErr w:type="gramEnd"/>
+                            <w:r>
+                              <w:rPr>
+                                <w:rFonts w:ascii="Consolas" w:hAnsi="Consolas" w:cs="Consolas"/>
+                                <w:color w:val="FFFFFF" w:themeColor="background1"/>
+                                <w:sz w:val="19"/>
+                                <w:szCs w:val="19"/>
+                              </w:rPr>
+                              <w:t>Name = "First Name")]</w:t>
                             </w:r>
                           </w:p>
                           <w:p>
@@ -11151,7 +11812,27 @@
                                 <w:sz w:val="19"/>
                                 <w:szCs w:val="19"/>
                               </w:rPr>
-                              <w:t xml:space="preserve">            public string FirstName { get; set; }</w:t>
+                              <w:t xml:space="preserve">            public string FirstName </w:t>
+                            </w:r>
+                            <w:proofErr w:type="gramStart"/>
+                            <w:r>
+                              <w:rPr>
+                                <w:rFonts w:ascii="Consolas" w:hAnsi="Consolas" w:cs="Consolas"/>
+                                <w:color w:val="FFFFFF" w:themeColor="background1"/>
+                                <w:sz w:val="19"/>
+                                <w:szCs w:val="19"/>
+                              </w:rPr>
+                              <w:t>{ get</w:t>
+                            </w:r>
+                            <w:proofErr w:type="gramEnd"/>
+                            <w:r>
+                              <w:rPr>
+                                <w:rFonts w:ascii="Consolas" w:hAnsi="Consolas" w:cs="Consolas"/>
+                                <w:color w:val="FFFFFF" w:themeColor="background1"/>
+                                <w:sz w:val="19"/>
+                                <w:szCs w:val="19"/>
+                              </w:rPr>
+                              <w:t>; set; }</w:t>
                             </w:r>
                           </w:p>
                           <w:p>
@@ -11197,7 +11878,49 @@
                                 <w:sz w:val="19"/>
                                 <w:szCs w:val="19"/>
                               </w:rPr>
-                              <w:t xml:space="preserve">            [DataType(DataType.Text)]</w:t>
+                              <w:t xml:space="preserve">            [</w:t>
+                            </w:r>
+                            <w:proofErr w:type="spellStart"/>
+                            <w:proofErr w:type="gramStart"/>
+                            <w:r>
+                              <w:rPr>
+                                <w:rFonts w:ascii="Consolas" w:hAnsi="Consolas" w:cs="Consolas"/>
+                                <w:color w:val="FFFFFF" w:themeColor="background1"/>
+                                <w:sz w:val="19"/>
+                                <w:szCs w:val="19"/>
+                              </w:rPr>
+                              <w:t>DataType</w:t>
+                            </w:r>
+                            <w:proofErr w:type="spellEnd"/>
+                            <w:r>
+                              <w:rPr>
+                                <w:rFonts w:ascii="Consolas" w:hAnsi="Consolas" w:cs="Consolas"/>
+                                <w:color w:val="FFFFFF" w:themeColor="background1"/>
+                                <w:sz w:val="19"/>
+                                <w:szCs w:val="19"/>
+                              </w:rPr>
+                              <w:t>(</w:t>
+                            </w:r>
+                            <w:proofErr w:type="spellStart"/>
+                            <w:proofErr w:type="gramEnd"/>
+                            <w:r>
+                              <w:rPr>
+                                <w:rFonts w:ascii="Consolas" w:hAnsi="Consolas" w:cs="Consolas"/>
+                                <w:color w:val="FFFFFF" w:themeColor="background1"/>
+                                <w:sz w:val="19"/>
+                                <w:szCs w:val="19"/>
+                              </w:rPr>
+                              <w:t>DataType.Text</w:t>
+                            </w:r>
+                            <w:proofErr w:type="spellEnd"/>
+                            <w:r>
+                              <w:rPr>
+                                <w:rFonts w:ascii="Consolas" w:hAnsi="Consolas" w:cs="Consolas"/>
+                                <w:color w:val="FFFFFF" w:themeColor="background1"/>
+                                <w:sz w:val="19"/>
+                                <w:szCs w:val="19"/>
+                              </w:rPr>
+                              <w:t>)]</w:t>
                             </w:r>
                           </w:p>
                           <w:p>
@@ -11220,7 +11943,27 @@
                                 <w:sz w:val="19"/>
                                 <w:szCs w:val="19"/>
                               </w:rPr>
-                              <w:t xml:space="preserve">            [Display(Name = "Select Default Gym")]</w:t>
+                              <w:t xml:space="preserve">            [</w:t>
+                            </w:r>
+                            <w:proofErr w:type="gramStart"/>
+                            <w:r>
+                              <w:rPr>
+                                <w:rFonts w:ascii="Consolas" w:hAnsi="Consolas" w:cs="Consolas"/>
+                                <w:color w:val="FFFFFF" w:themeColor="background1"/>
+                                <w:sz w:val="19"/>
+                                <w:szCs w:val="19"/>
+                              </w:rPr>
+                              <w:t>Display(</w:t>
+                            </w:r>
+                            <w:proofErr w:type="gramEnd"/>
+                            <w:r>
+                              <w:rPr>
+                                <w:rFonts w:ascii="Consolas" w:hAnsi="Consolas" w:cs="Consolas"/>
+                                <w:color w:val="FFFFFF" w:themeColor="background1"/>
+                                <w:sz w:val="19"/>
+                                <w:szCs w:val="19"/>
+                              </w:rPr>
+                              <w:t>Name = "Select Default Gym")]</w:t>
                             </w:r>
                           </w:p>
                           <w:p>
@@ -11239,7 +11982,47 @@
                                 <w:sz w:val="19"/>
                                 <w:szCs w:val="19"/>
                               </w:rPr>
-                              <w:t xml:space="preserve">            public int SelectDefaultGym { get; set; }</w:t>
+                              <w:t xml:space="preserve">            public int </w:t>
+                            </w:r>
+                            <w:proofErr w:type="spellStart"/>
+                            <w:r>
+                              <w:rPr>
+                                <w:rFonts w:ascii="Consolas" w:hAnsi="Consolas" w:cs="Consolas"/>
+                                <w:color w:val="FFFFFF" w:themeColor="background1"/>
+                                <w:sz w:val="19"/>
+                                <w:szCs w:val="19"/>
+                              </w:rPr>
+                              <w:t>SelectDefaultGym</w:t>
+                            </w:r>
+                            <w:proofErr w:type="spellEnd"/>
+                            <w:r>
+                              <w:rPr>
+                                <w:rFonts w:ascii="Consolas" w:hAnsi="Consolas" w:cs="Consolas"/>
+                                <w:color w:val="FFFFFF" w:themeColor="background1"/>
+                                <w:sz w:val="19"/>
+                                <w:szCs w:val="19"/>
+                              </w:rPr>
+                              <w:t xml:space="preserve"> </w:t>
+                            </w:r>
+                            <w:proofErr w:type="gramStart"/>
+                            <w:r>
+                              <w:rPr>
+                                <w:rFonts w:ascii="Consolas" w:hAnsi="Consolas" w:cs="Consolas"/>
+                                <w:color w:val="FFFFFF" w:themeColor="background1"/>
+                                <w:sz w:val="19"/>
+                                <w:szCs w:val="19"/>
+                              </w:rPr>
+                              <w:t>{ get</w:t>
+                            </w:r>
+                            <w:proofErr w:type="gramEnd"/>
+                            <w:r>
+                              <w:rPr>
+                                <w:rFonts w:ascii="Consolas" w:hAnsi="Consolas" w:cs="Consolas"/>
+                                <w:color w:val="FFFFFF" w:themeColor="background1"/>
+                                <w:sz w:val="19"/>
+                                <w:szCs w:val="19"/>
+                              </w:rPr>
+                              <w:t>; set; }</w:t>
                             </w:r>
                           </w:p>
                           <w:p>
@@ -11300,7 +12083,78 @@
                                 <w:sz w:val="19"/>
                                 <w:szCs w:val="19"/>
                               </w:rPr>
-                              <w:t xml:space="preserve">     public async Task&lt;IActionResult&gt; OnPostAsync(string returnUrl = null)</w:t>
+                              <w:t xml:space="preserve">     public async Task&lt;</w:t>
+                            </w:r>
+                            <w:proofErr w:type="spellStart"/>
+                            <w:r>
+                              <w:rPr>
+                                <w:rFonts w:ascii="Consolas" w:hAnsi="Consolas" w:cs="Consolas"/>
+                                <w:color w:val="FFFFFF" w:themeColor="background1"/>
+                                <w:sz w:val="19"/>
+                                <w:szCs w:val="19"/>
+                              </w:rPr>
+                              <w:t>IActionResult</w:t>
+                            </w:r>
+                            <w:proofErr w:type="spellEnd"/>
+                            <w:r>
+                              <w:rPr>
+                                <w:rFonts w:ascii="Consolas" w:hAnsi="Consolas" w:cs="Consolas"/>
+                                <w:color w:val="FFFFFF" w:themeColor="background1"/>
+                                <w:sz w:val="19"/>
+                                <w:szCs w:val="19"/>
+                              </w:rPr>
+                              <w:t xml:space="preserve">&gt; </w:t>
+                            </w:r>
+                            <w:proofErr w:type="spellStart"/>
+                            <w:proofErr w:type="gramStart"/>
+                            <w:r>
+                              <w:rPr>
+                                <w:rFonts w:ascii="Consolas" w:hAnsi="Consolas" w:cs="Consolas"/>
+                                <w:color w:val="FFFFFF" w:themeColor="background1"/>
+                                <w:sz w:val="19"/>
+                                <w:szCs w:val="19"/>
+                              </w:rPr>
+                              <w:t>OnPostAsync</w:t>
+                            </w:r>
+                            <w:proofErr w:type="spellEnd"/>
+                            <w:r>
+                              <w:rPr>
+                                <w:rFonts w:ascii="Consolas" w:hAnsi="Consolas" w:cs="Consolas"/>
+                                <w:color w:val="FFFFFF" w:themeColor="background1"/>
+                                <w:sz w:val="19"/>
+                                <w:szCs w:val="19"/>
+                              </w:rPr>
+                              <w:t>(</w:t>
+                            </w:r>
+                            <w:proofErr w:type="gramEnd"/>
+                            <w:r>
+                              <w:rPr>
+                                <w:rFonts w:ascii="Consolas" w:hAnsi="Consolas" w:cs="Consolas"/>
+                                <w:color w:val="FFFFFF" w:themeColor="background1"/>
+                                <w:sz w:val="19"/>
+                                <w:szCs w:val="19"/>
+                              </w:rPr>
+                              <w:t xml:space="preserve">string </w:t>
+                            </w:r>
+                            <w:proofErr w:type="spellStart"/>
+                            <w:r>
+                              <w:rPr>
+                                <w:rFonts w:ascii="Consolas" w:hAnsi="Consolas" w:cs="Consolas"/>
+                                <w:color w:val="FFFFFF" w:themeColor="background1"/>
+                                <w:sz w:val="19"/>
+                                <w:szCs w:val="19"/>
+                              </w:rPr>
+                              <w:t>returnUrl</w:t>
+                            </w:r>
+                            <w:proofErr w:type="spellEnd"/>
+                            <w:r>
+                              <w:rPr>
+                                <w:rFonts w:ascii="Consolas" w:hAnsi="Consolas" w:cs="Consolas"/>
+                                <w:color w:val="FFFFFF" w:themeColor="background1"/>
+                                <w:sz w:val="19"/>
+                                <w:szCs w:val="19"/>
+                              </w:rPr>
+                              <w:t xml:space="preserve"> = null)</w:t>
                             </w:r>
                           </w:p>
                           <w:p>
@@ -11342,7 +12196,27 @@
                                 <w:sz w:val="19"/>
                                 <w:szCs w:val="19"/>
                               </w:rPr>
-                              <w:t xml:space="preserve">  var user = new ApplicationUser { </w:t>
+                              <w:t xml:space="preserve">  var user = new </w:t>
+                            </w:r>
+                            <w:proofErr w:type="spellStart"/>
+                            <w:r>
+                              <w:rPr>
+                                <w:rFonts w:ascii="Consolas" w:hAnsi="Consolas" w:cs="Consolas"/>
+                                <w:color w:val="FFFFFF" w:themeColor="background1"/>
+                                <w:sz w:val="19"/>
+                                <w:szCs w:val="19"/>
+                              </w:rPr>
+                              <w:t>ApplicationUser</w:t>
+                            </w:r>
+                            <w:proofErr w:type="spellEnd"/>
+                            <w:r>
+                              <w:rPr>
+                                <w:rFonts w:ascii="Consolas" w:hAnsi="Consolas" w:cs="Consolas"/>
+                                <w:color w:val="FFFFFF" w:themeColor="background1"/>
+                                <w:sz w:val="19"/>
+                                <w:szCs w:val="19"/>
+                              </w:rPr>
+                              <w:t xml:space="preserve"> { </w:t>
                             </w:r>
                           </w:p>
                           <w:p>
@@ -11365,7 +12239,47 @@
                                 <w:sz w:val="19"/>
                                 <w:szCs w:val="19"/>
                               </w:rPr>
-                              <w:t xml:space="preserve">                    UserName = userName,</w:t>
+                              <w:t xml:space="preserve">                    </w:t>
+                            </w:r>
+                            <w:proofErr w:type="spellStart"/>
+                            <w:r>
+                              <w:rPr>
+                                <w:rFonts w:ascii="Consolas" w:hAnsi="Consolas" w:cs="Consolas"/>
+                                <w:color w:val="FFFFFF" w:themeColor="background1"/>
+                                <w:sz w:val="19"/>
+                                <w:szCs w:val="19"/>
+                              </w:rPr>
+                              <w:t>UserName</w:t>
+                            </w:r>
+                            <w:proofErr w:type="spellEnd"/>
+                            <w:r>
+                              <w:rPr>
+                                <w:rFonts w:ascii="Consolas" w:hAnsi="Consolas" w:cs="Consolas"/>
+                                <w:color w:val="FFFFFF" w:themeColor="background1"/>
+                                <w:sz w:val="19"/>
+                                <w:szCs w:val="19"/>
+                              </w:rPr>
+                              <w:t xml:space="preserve"> = </w:t>
+                            </w:r>
+                            <w:proofErr w:type="spellStart"/>
+                            <w:r>
+                              <w:rPr>
+                                <w:rFonts w:ascii="Consolas" w:hAnsi="Consolas" w:cs="Consolas"/>
+                                <w:color w:val="FFFFFF" w:themeColor="background1"/>
+                                <w:sz w:val="19"/>
+                                <w:szCs w:val="19"/>
+                              </w:rPr>
+                              <w:t>userName</w:t>
+                            </w:r>
+                            <w:proofErr w:type="spellEnd"/>
+                            <w:r>
+                              <w:rPr>
+                                <w:rFonts w:ascii="Consolas" w:hAnsi="Consolas" w:cs="Consolas"/>
+                                <w:color w:val="FFFFFF" w:themeColor="background1"/>
+                                <w:sz w:val="19"/>
+                                <w:szCs w:val="19"/>
+                              </w:rPr>
+                              <w:t>,</w:t>
                             </w:r>
                           </w:p>
                           <w:p>
@@ -11388,7 +12302,27 @@
                                 <w:sz w:val="19"/>
                                 <w:szCs w:val="19"/>
                               </w:rPr>
-                              <w:t xml:space="preserve">                    Email = Input.Email,</w:t>
+                              <w:t xml:space="preserve">                    Email = </w:t>
+                            </w:r>
+                            <w:proofErr w:type="spellStart"/>
+                            <w:r>
+                              <w:rPr>
+                                <w:rFonts w:ascii="Consolas" w:hAnsi="Consolas" w:cs="Consolas"/>
+                                <w:color w:val="FFFFFF" w:themeColor="background1"/>
+                                <w:sz w:val="19"/>
+                                <w:szCs w:val="19"/>
+                              </w:rPr>
+                              <w:t>Input.Email</w:t>
+                            </w:r>
+                            <w:proofErr w:type="spellEnd"/>
+                            <w:r>
+                              <w:rPr>
+                                <w:rFonts w:ascii="Consolas" w:hAnsi="Consolas" w:cs="Consolas"/>
+                                <w:color w:val="FFFFFF" w:themeColor="background1"/>
+                                <w:sz w:val="19"/>
+                                <w:szCs w:val="19"/>
+                              </w:rPr>
+                              <w:t>,</w:t>
                             </w:r>
                           </w:p>
                           <w:p>
@@ -11411,7 +12345,27 @@
                                 <w:sz w:val="19"/>
                                 <w:szCs w:val="19"/>
                               </w:rPr>
-                              <w:t xml:space="preserve">                    FirstName = Input.FirstName,</w:t>
+                              <w:t xml:space="preserve">                    FirstName = </w:t>
+                            </w:r>
+                            <w:proofErr w:type="spellStart"/>
+                            <w:r>
+                              <w:rPr>
+                                <w:rFonts w:ascii="Consolas" w:hAnsi="Consolas" w:cs="Consolas"/>
+                                <w:color w:val="FFFFFF" w:themeColor="background1"/>
+                                <w:sz w:val="19"/>
+                                <w:szCs w:val="19"/>
+                              </w:rPr>
+                              <w:t>Input.FirstName</w:t>
+                            </w:r>
+                            <w:proofErr w:type="spellEnd"/>
+                            <w:r>
+                              <w:rPr>
+                                <w:rFonts w:ascii="Consolas" w:hAnsi="Consolas" w:cs="Consolas"/>
+                                <w:color w:val="FFFFFF" w:themeColor="background1"/>
+                                <w:sz w:val="19"/>
+                                <w:szCs w:val="19"/>
+                              </w:rPr>
+                              <w:t>,</w:t>
                             </w:r>
                           </w:p>
                           <w:p>
@@ -11457,7 +12411,27 @@
                                 <w:sz w:val="19"/>
                                 <w:szCs w:val="19"/>
                               </w:rPr>
-                              <w:t xml:space="preserve">                    DefaultGym = 1 </w:t>
+                              <w:t xml:space="preserve">                    </w:t>
+                            </w:r>
+                            <w:proofErr w:type="spellStart"/>
+                            <w:r>
+                              <w:rPr>
+                                <w:rFonts w:ascii="Consolas" w:hAnsi="Consolas" w:cs="Consolas"/>
+                                <w:color w:val="FFFFFF" w:themeColor="background1"/>
+                                <w:sz w:val="19"/>
+                                <w:szCs w:val="19"/>
+                              </w:rPr>
+                              <w:t>DefaultGym</w:t>
+                            </w:r>
+                            <w:proofErr w:type="spellEnd"/>
+                            <w:r>
+                              <w:rPr>
+                                <w:rFonts w:ascii="Consolas" w:hAnsi="Consolas" w:cs="Consolas"/>
+                                <w:color w:val="FFFFFF" w:themeColor="background1"/>
+                                <w:sz w:val="19"/>
+                                <w:szCs w:val="19"/>
+                              </w:rPr>
+                              <w:t xml:space="preserve"> = 1 </w:t>
                             </w:r>
                           </w:p>
                           <w:p>
@@ -12207,8 +13181,59 @@
                                 <w:sz w:val="19"/>
                                 <w:szCs w:val="19"/>
                               </w:rPr>
-                              <w:t xml:space="preserve">                var userName = Input.Email;</w:t>
-                            </w:r>
+                              <w:t xml:space="preserve">                var </w:t>
+                            </w:r>
+                            <w:proofErr w:type="spellStart"/>
+                            <w:r>
+                              <w:rPr>
+                                <w:rFonts w:ascii="Consolas" w:hAnsi="Consolas" w:cs="Consolas"/>
+                                <w:color w:val="F2F2F2" w:themeColor="background1" w:themeShade="F2"/>
+                                <w:sz w:val="19"/>
+                                <w:szCs w:val="19"/>
+                              </w:rPr>
+                              <w:t>userName</w:t>
+                            </w:r>
+                            <w:proofErr w:type="spellEnd"/>
+                            <w:r>
+                              <w:rPr>
+                                <w:rFonts w:ascii="Consolas" w:hAnsi="Consolas" w:cs="Consolas"/>
+                                <w:color w:val="F2F2F2" w:themeColor="background1" w:themeShade="F2"/>
+                                <w:sz w:val="19"/>
+                                <w:szCs w:val="19"/>
+                              </w:rPr>
+                              <w:t xml:space="preserve"> = </w:t>
+                            </w:r>
+                            <w:proofErr w:type="spellStart"/>
+                            <w:r>
+                              <w:rPr>
+                                <w:rFonts w:ascii="Consolas" w:hAnsi="Consolas" w:cs="Consolas"/>
+                                <w:color w:val="F2F2F2" w:themeColor="background1" w:themeShade="F2"/>
+                                <w:sz w:val="19"/>
+                                <w:szCs w:val="19"/>
+                              </w:rPr>
+                              <w:t>Input.</w:t>
+                            </w:r>
+                            <w:proofErr w:type="gramStart"/>
+                            <w:r>
+                              <w:rPr>
+                                <w:rFonts w:ascii="Consolas" w:hAnsi="Consolas" w:cs="Consolas"/>
+                                <w:color w:val="F2F2F2" w:themeColor="background1" w:themeShade="F2"/>
+                                <w:sz w:val="19"/>
+                                <w:szCs w:val="19"/>
+                              </w:rPr>
+                              <w:t>Email</w:t>
+                            </w:r>
+                            <w:proofErr w:type="spellEnd"/>
+                            <w:r>
+                              <w:rPr>
+                                <w:rFonts w:ascii="Consolas" w:hAnsi="Consolas" w:cs="Consolas"/>
+                                <w:color w:val="F2F2F2" w:themeColor="background1" w:themeShade="F2"/>
+                                <w:sz w:val="19"/>
+                                <w:szCs w:val="19"/>
+                              </w:rPr>
+                              <w:t>;</w:t>
+                            </w:r>
+                            <w:proofErr w:type="gramEnd"/>
                           </w:p>
                           <w:p>
                             <w:pPr>
@@ -12230,7 +13255,49 @@
                                 <w:sz w:val="19"/>
                                 <w:szCs w:val="19"/>
                               </w:rPr>
-                              <w:t xml:space="preserve">                if (IsValidEmail(Input.Email))</w:t>
+                              <w:t xml:space="preserve">                if (</w:t>
+                            </w:r>
+                            <w:proofErr w:type="spellStart"/>
+                            <w:proofErr w:type="gramStart"/>
+                            <w:r>
+                              <w:rPr>
+                                <w:rFonts w:ascii="Consolas" w:hAnsi="Consolas" w:cs="Consolas"/>
+                                <w:color w:val="F2F2F2" w:themeColor="background1" w:themeShade="F2"/>
+                                <w:sz w:val="19"/>
+                                <w:szCs w:val="19"/>
+                              </w:rPr>
+                              <w:t>IsValidEmail</w:t>
+                            </w:r>
+                            <w:proofErr w:type="spellEnd"/>
+                            <w:r>
+                              <w:rPr>
+                                <w:rFonts w:ascii="Consolas" w:hAnsi="Consolas" w:cs="Consolas"/>
+                                <w:color w:val="F2F2F2" w:themeColor="background1" w:themeShade="F2"/>
+                                <w:sz w:val="19"/>
+                                <w:szCs w:val="19"/>
+                              </w:rPr>
+                              <w:t>(</w:t>
+                            </w:r>
+                            <w:proofErr w:type="spellStart"/>
+                            <w:proofErr w:type="gramEnd"/>
+                            <w:r>
+                              <w:rPr>
+                                <w:rFonts w:ascii="Consolas" w:hAnsi="Consolas" w:cs="Consolas"/>
+                                <w:color w:val="F2F2F2" w:themeColor="background1" w:themeShade="F2"/>
+                                <w:sz w:val="19"/>
+                                <w:szCs w:val="19"/>
+                              </w:rPr>
+                              <w:t>Input.Email</w:t>
+                            </w:r>
+                            <w:proofErr w:type="spellEnd"/>
+                            <w:r>
+                              <w:rPr>
+                                <w:rFonts w:ascii="Consolas" w:hAnsi="Consolas" w:cs="Consolas"/>
+                                <w:color w:val="F2F2F2" w:themeColor="background1" w:themeShade="F2"/>
+                                <w:sz w:val="19"/>
+                                <w:szCs w:val="19"/>
+                              </w:rPr>
+                              <w:t>))</w:t>
                             </w:r>
                           </w:p>
                           <w:p>
@@ -12276,8 +13343,50 @@
                                 <w:sz w:val="19"/>
                                 <w:szCs w:val="19"/>
                               </w:rPr>
-                              <w:t xml:space="preserve">                    var user = await _userManager.FindByEmailAsync(Input.Email);</w:t>
-                            </w:r>
+                              <w:t xml:space="preserve">                    var user = await _</w:t>
+                            </w:r>
+                            <w:proofErr w:type="spellStart"/>
+                            <w:r>
+                              <w:rPr>
+                                <w:rFonts w:ascii="Consolas" w:hAnsi="Consolas" w:cs="Consolas"/>
+                                <w:color w:val="F2F2F2" w:themeColor="background1" w:themeShade="F2"/>
+                                <w:sz w:val="19"/>
+                                <w:szCs w:val="19"/>
+                              </w:rPr>
+                              <w:t>userManager.FindByEmailAsync</w:t>
+                            </w:r>
+                            <w:proofErr w:type="spellEnd"/>
+                            <w:r>
+                              <w:rPr>
+                                <w:rFonts w:ascii="Consolas" w:hAnsi="Consolas" w:cs="Consolas"/>
+                                <w:color w:val="F2F2F2" w:themeColor="background1" w:themeShade="F2"/>
+                                <w:sz w:val="19"/>
+                                <w:szCs w:val="19"/>
+                              </w:rPr>
+                              <w:t>(</w:t>
+                            </w:r>
+                            <w:proofErr w:type="spellStart"/>
+                            <w:r>
+                              <w:rPr>
+                                <w:rFonts w:ascii="Consolas" w:hAnsi="Consolas" w:cs="Consolas"/>
+                                <w:color w:val="F2F2F2" w:themeColor="background1" w:themeShade="F2"/>
+                                <w:sz w:val="19"/>
+                                <w:szCs w:val="19"/>
+                              </w:rPr>
+                              <w:t>Input.Email</w:t>
+                            </w:r>
+                            <w:proofErr w:type="spellEnd"/>
+                            <w:proofErr w:type="gramStart"/>
+                            <w:r>
+                              <w:rPr>
+                                <w:rFonts w:ascii="Consolas" w:hAnsi="Consolas" w:cs="Consolas"/>
+                                <w:color w:val="F2F2F2" w:themeColor="background1" w:themeShade="F2"/>
+                                <w:sz w:val="19"/>
+                                <w:szCs w:val="19"/>
+                              </w:rPr>
+                              <w:t>);</w:t>
+                            </w:r>
+                            <w:proofErr w:type="gramEnd"/>
                           </w:p>
                           <w:p>
                             <w:pPr>
@@ -12299,7 +13408,27 @@
                                 <w:sz w:val="19"/>
                                 <w:szCs w:val="19"/>
                               </w:rPr>
-                              <w:t xml:space="preserve">                    if (user != null)</w:t>
+                              <w:t xml:space="preserve">                    if (</w:t>
+                            </w:r>
+                            <w:proofErr w:type="gramStart"/>
+                            <w:r>
+                              <w:rPr>
+                                <w:rFonts w:ascii="Consolas" w:hAnsi="Consolas" w:cs="Consolas"/>
+                                <w:color w:val="F2F2F2" w:themeColor="background1" w:themeShade="F2"/>
+                                <w:sz w:val="19"/>
+                                <w:szCs w:val="19"/>
+                              </w:rPr>
+                              <w:t>user !</w:t>
+                            </w:r>
+                            <w:proofErr w:type="gramEnd"/>
+                            <w:r>
+                              <w:rPr>
+                                <w:rFonts w:ascii="Consolas" w:hAnsi="Consolas" w:cs="Consolas"/>
+                                <w:color w:val="F2F2F2" w:themeColor="background1" w:themeShade="F2"/>
+                                <w:sz w:val="19"/>
+                                <w:szCs w:val="19"/>
+                              </w:rPr>
+                              <w:t>= null)</w:t>
                             </w:r>
                           </w:p>
                           <w:p>
@@ -12345,7 +13474,49 @@
                                 <w:sz w:val="19"/>
                                 <w:szCs w:val="19"/>
                               </w:rPr>
-                              <w:t xml:space="preserve">                        userName = user.UserName;</w:t>
+                              <w:t xml:space="preserve">                        </w:t>
+                            </w:r>
+                            <w:proofErr w:type="spellStart"/>
+                            <w:r>
+                              <w:rPr>
+                                <w:rFonts w:ascii="Consolas" w:hAnsi="Consolas" w:cs="Consolas"/>
+                                <w:color w:val="F2F2F2" w:themeColor="background1" w:themeShade="F2"/>
+                                <w:sz w:val="19"/>
+                                <w:szCs w:val="19"/>
+                              </w:rPr>
+                              <w:t>userName</w:t>
+                            </w:r>
+                            <w:proofErr w:type="spellEnd"/>
+                            <w:r>
+                              <w:rPr>
+                                <w:rFonts w:ascii="Consolas" w:hAnsi="Consolas" w:cs="Consolas"/>
+                                <w:color w:val="F2F2F2" w:themeColor="background1" w:themeShade="F2"/>
+                                <w:sz w:val="19"/>
+                                <w:szCs w:val="19"/>
+                              </w:rPr>
+                              <w:t xml:space="preserve"> = </w:t>
+                            </w:r>
+                            <w:proofErr w:type="spellStart"/>
+                            <w:proofErr w:type="gramStart"/>
+                            <w:r>
+                              <w:rPr>
+                                <w:rFonts w:ascii="Consolas" w:hAnsi="Consolas" w:cs="Consolas"/>
+                                <w:color w:val="F2F2F2" w:themeColor="background1" w:themeShade="F2"/>
+                                <w:sz w:val="19"/>
+                                <w:szCs w:val="19"/>
+                              </w:rPr>
+                              <w:t>user.UserName</w:t>
+                            </w:r>
+                            <w:proofErr w:type="spellEnd"/>
+                            <w:proofErr w:type="gramEnd"/>
+                            <w:r>
+                              <w:rPr>
+                                <w:rFonts w:ascii="Consolas" w:hAnsi="Consolas" w:cs="Consolas"/>
+                                <w:color w:val="F2F2F2" w:themeColor="background1" w:themeShade="F2"/>
+                                <w:sz w:val="19"/>
+                                <w:szCs w:val="19"/>
+                              </w:rPr>
+                              <w:t>;</w:t>
                             </w:r>
                           </w:p>
                           <w:p>
@@ -12656,11 +13827,24 @@
         </w:numPr>
       </w:pPr>
       <w:r>
-        <w:t>Every page is designed to use one universal Layout page which assists with avoiding to have to rewrite code for default elements that should appear on all pages, such as the background colour, and the back navigation.</w:t>
-      </w:r>
-      <w:r>
-        <w:t xml:space="preserve"> In _Layout.cshtml</w:t>
-      </w:r>
+        <w:t xml:space="preserve">Every page is designed to use one universal Layout page which assists with avoiding </w:t>
+      </w:r>
+      <w:proofErr w:type="gramStart"/>
+      <w:r>
+        <w:t>to have</w:t>
+      </w:r>
+      <w:proofErr w:type="gramEnd"/>
+      <w:r>
+        <w:t xml:space="preserve"> to rewrite code for default elements that should appear on all pages, such as the background colour, and the back navigation.</w:t>
+      </w:r>
+      <w:r>
+        <w:t xml:space="preserve"> In _</w:t>
+      </w:r>
+      <w:proofErr w:type="spellStart"/>
+      <w:r>
+        <w:t>Layout.cshtml</w:t>
+      </w:r>
+      <w:proofErr w:type="spellEnd"/>
     </w:p>
     <w:p/>
     <w:p/>
@@ -12753,7 +13937,47 @@
                                 <w:sz w:val="19"/>
                                 <w:szCs w:val="19"/>
                               </w:rPr>
-                              <w:t>&lt;html lang="en"&gt;</w:t>
+                              <w:t xml:space="preserve">&lt;html </w:t>
+                            </w:r>
+                            <w:proofErr w:type="spellStart"/>
+                            <w:r>
+                              <w:rPr>
+                                <w:rFonts w:ascii="Consolas" w:hAnsi="Consolas" w:cs="Consolas"/>
+                                <w:color w:val="F2F2F2" w:themeColor="background1" w:themeShade="F2"/>
+                                <w:sz w:val="19"/>
+                                <w:szCs w:val="19"/>
+                              </w:rPr>
+                              <w:t>lang</w:t>
+                            </w:r>
+                            <w:proofErr w:type="spellEnd"/>
+                            <w:r>
+                              <w:rPr>
+                                <w:rFonts w:ascii="Consolas" w:hAnsi="Consolas" w:cs="Consolas"/>
+                                <w:color w:val="F2F2F2" w:themeColor="background1" w:themeShade="F2"/>
+                                <w:sz w:val="19"/>
+                                <w:szCs w:val="19"/>
+                              </w:rPr>
+                              <w:t>="</w:t>
+                            </w:r>
+                            <w:proofErr w:type="spellStart"/>
+                            <w:r>
+                              <w:rPr>
+                                <w:rFonts w:ascii="Consolas" w:hAnsi="Consolas" w:cs="Consolas"/>
+                                <w:color w:val="F2F2F2" w:themeColor="background1" w:themeShade="F2"/>
+                                <w:sz w:val="19"/>
+                                <w:szCs w:val="19"/>
+                              </w:rPr>
+                              <w:t>en</w:t>
+                            </w:r>
+                            <w:proofErr w:type="spellEnd"/>
+                            <w:r>
+                              <w:rPr>
+                                <w:rFonts w:ascii="Consolas" w:hAnsi="Consolas" w:cs="Consolas"/>
+                                <w:color w:val="F2F2F2" w:themeColor="background1" w:themeShade="F2"/>
+                                <w:sz w:val="19"/>
+                                <w:szCs w:val="19"/>
+                              </w:rPr>
+                              <w:t>"&gt;</w:t>
                             </w:r>
                           </w:p>
                           <w:p>
@@ -12887,7 +14111,27 @@
                                 <w:sz w:val="19"/>
                                 <w:szCs w:val="19"/>
                               </w:rPr>
-                              <w:t>&lt;a class="navbar-brand" asp-area="" asp-controller="Home" asp-action="Index"&gt;GYMPass&lt;/a&gt;</w:t>
+                              <w:t>&lt;a class="navbar-brand" asp-area="" asp-controller="Home" asp-action="Index"&gt;</w:t>
+                            </w:r>
+                            <w:proofErr w:type="spellStart"/>
+                            <w:r>
+                              <w:rPr>
+                                <w:rFonts w:ascii="Consolas" w:hAnsi="Consolas" w:cs="Consolas"/>
+                                <w:color w:val="F2F2F2" w:themeColor="background1" w:themeShade="F2"/>
+                                <w:sz w:val="19"/>
+                                <w:szCs w:val="19"/>
+                              </w:rPr>
+                              <w:t>GYMPass</w:t>
+                            </w:r>
+                            <w:proofErr w:type="spellEnd"/>
+                            <w:r>
+                              <w:rPr>
+                                <w:rFonts w:ascii="Consolas" w:hAnsi="Consolas" w:cs="Consolas"/>
+                                <w:color w:val="F2F2F2" w:themeColor="background1" w:themeShade="F2"/>
+                                <w:sz w:val="19"/>
+                                <w:szCs w:val="19"/>
+                              </w:rPr>
+                              <w:t>&lt;/a&gt;</w:t>
                             </w:r>
                             <w:r>
                               <w:rPr>
@@ -13086,7 +14330,27 @@
                                 <w:sz w:val="19"/>
                                 <w:szCs w:val="19"/>
                               </w:rPr>
-                              <w:t>// this calls every other pages html and renders it</w:t>
+                              <w:t xml:space="preserve">// this calls every other </w:t>
+                            </w:r>
+                            <w:proofErr w:type="gramStart"/>
+                            <w:r>
+                              <w:rPr>
+                                <w:rFonts w:ascii="Consolas" w:hAnsi="Consolas" w:cs="Consolas"/>
+                                <w:color w:val="F2F2F2" w:themeColor="background1" w:themeShade="F2"/>
+                                <w:sz w:val="19"/>
+                                <w:szCs w:val="19"/>
+                              </w:rPr>
+                              <w:t>pages</w:t>
+                            </w:r>
+                            <w:proofErr w:type="gramEnd"/>
+                            <w:r>
+                              <w:rPr>
+                                <w:rFonts w:ascii="Consolas" w:hAnsi="Consolas" w:cs="Consolas"/>
+                                <w:color w:val="F2F2F2" w:themeColor="background1" w:themeShade="F2"/>
+                                <w:sz w:val="19"/>
+                                <w:szCs w:val="19"/>
+                              </w:rPr>
+                              <w:t xml:space="preserve"> html and renders it</w:t>
                             </w:r>
                           </w:p>
                           <w:p>
@@ -13121,6 +14385,7 @@
                               </w:rPr>
                               <w:t>@</w:t>
                             </w:r>
+                            <w:proofErr w:type="gramStart"/>
                             <w:r>
                               <w:rPr>
                                 <w:rFonts w:ascii="Consolas" w:hAnsi="Consolas" w:cs="Consolas"/>
@@ -13128,7 +14393,17 @@
                                 <w:sz w:val="19"/>
                                 <w:szCs w:val="19"/>
                               </w:rPr>
-                              <w:t>RenderBody()</w:t>
+                              <w:t>RenderBody(</w:t>
+                            </w:r>
+                            <w:proofErr w:type="gramEnd"/>
+                            <w:r>
+                              <w:rPr>
+                                <w:rFonts w:ascii="Consolas" w:hAnsi="Consolas" w:cs="Consolas"/>
+                                <w:color w:val="F2F2F2" w:themeColor="background1" w:themeShade="F2"/>
+                                <w:sz w:val="19"/>
+                                <w:szCs w:val="19"/>
+                              </w:rPr>
+                              <w:t>)</w:t>
                             </w:r>
                           </w:p>
                           <w:p>

</xml_diff>

<commit_message>
Adjusted key, so it can be dynamic based on user id, username, and a default key called target, so we check the person logging in by checking the database record for that person.
</commit_message>
<xml_diff>
--- a/Documentation/CROWD SENSOR GYM - Plan.docx
+++ b/Documentation/CROWD SENSOR GYM - Plan.docx
@@ -4798,23 +4798,13 @@
                                 <w:szCs w:val="16"/>
                               </w:rPr>
                             </w:pPr>
-                            <w:proofErr w:type="gramStart"/>
                             <w:r>
                               <w:rPr>
                                 <w:color w:val="000000" w:themeColor="text1"/>
                                 <w:sz w:val="16"/>
                                 <w:szCs w:val="16"/>
                               </w:rPr>
-                              <w:t>DOOR :</w:t>
-                            </w:r>
-                            <w:proofErr w:type="gramEnd"/>
-                            <w:r>
-                              <w:rPr>
-                                <w:color w:val="000000" w:themeColor="text1"/>
-                                <w:sz w:val="16"/>
-                                <w:szCs w:val="16"/>
-                              </w:rPr>
-                              <w:t xml:space="preserve"> OPENED</w:t>
+                              <w:t>DOOR : OPENED</w:t>
                             </w:r>
                             <w:r>
                               <w:rPr>
@@ -9078,23 +9068,7 @@
           <w:sz w:val="24"/>
           <w:szCs w:val="24"/>
         </w:rPr>
-        <w:t>20</w:t>
-      </w:r>
-      <w:proofErr w:type="gramStart"/>
-      <w:r>
-        <w:rPr>
-          <w:sz w:val="24"/>
-          <w:szCs w:val="24"/>
-        </w:rPr>
-        <w:t>mins  40</w:t>
-      </w:r>
-      <w:proofErr w:type="gramEnd"/>
-      <w:r>
-        <w:rPr>
-          <w:sz w:val="24"/>
-          <w:szCs w:val="24"/>
-        </w:rPr>
-        <w:t>mins  1h     1h30mins       2h     More than 2h</w:t>
+        <w:t>20mins  40mins  1h     1h30mins       2h     More than 2h</w:t>
       </w:r>
     </w:p>
     <w:p>
@@ -9114,23 +9088,7 @@
           <w:sz w:val="24"/>
           <w:szCs w:val="24"/>
         </w:rPr>
-        <w:t xml:space="preserve">What area will you be using? (This is </w:t>
-      </w:r>
-      <w:proofErr w:type="spellStart"/>
-      <w:r>
-        <w:rPr>
-          <w:sz w:val="24"/>
-          <w:szCs w:val="24"/>
-        </w:rPr>
-        <w:t>multioption</w:t>
-      </w:r>
-      <w:proofErr w:type="spellEnd"/>
-      <w:r>
-        <w:rPr>
-          <w:sz w:val="24"/>
-          <w:szCs w:val="24"/>
-        </w:rPr>
-        <w:t>)</w:t>
+        <w:t>What area will you be using? (This is multioption)</w:t>
       </w:r>
     </w:p>
     <w:p>
@@ -9151,23 +9109,7 @@
           <w:szCs w:val="24"/>
         </w:rPr>
         <w:lastRenderedPageBreak/>
-        <w:t xml:space="preserve">Dumbbell area       Weights     Cardio area (bicycle, </w:t>
-      </w:r>
-      <w:proofErr w:type="gramStart"/>
-      <w:r>
-        <w:rPr>
-          <w:sz w:val="24"/>
-          <w:szCs w:val="24"/>
-        </w:rPr>
-        <w:t xml:space="preserve">treadmill)   </w:t>
-      </w:r>
-      <w:proofErr w:type="gramEnd"/>
-      <w:r>
-        <w:rPr>
-          <w:sz w:val="24"/>
-          <w:szCs w:val="24"/>
-        </w:rPr>
-        <w:t xml:space="preserve">     Mat area</w:t>
+        <w:t>Dumbbell area       Weights     Cardio area (bicycle, treadmill)        Mat area</w:t>
       </w:r>
     </w:p>
     <w:p>
@@ -9187,23 +9129,7 @@
           <w:sz w:val="24"/>
           <w:szCs w:val="24"/>
         </w:rPr>
-        <w:t xml:space="preserve">Optional reset everything at midnight every day, </w:t>
-      </w:r>
-      <w:proofErr w:type="gramStart"/>
-      <w:r>
-        <w:rPr>
-          <w:sz w:val="24"/>
-          <w:szCs w:val="24"/>
-        </w:rPr>
-        <w:t>look into</w:t>
-      </w:r>
-      <w:proofErr w:type="gramEnd"/>
-      <w:r>
-        <w:rPr>
-          <w:sz w:val="24"/>
-          <w:szCs w:val="24"/>
-        </w:rPr>
-        <w:t xml:space="preserve"> automated postman or alternative automated requests being sent to dedicated controller so we can set everything to false, when this request executes.</w:t>
+        <w:t>Optional reset everything at midnight every day, look into automated postman or alternative automated requests being sent to dedicated controller so we can set everything to false, when this request executes.</w:t>
       </w:r>
     </w:p>
     <w:p>
@@ -9263,26 +9189,10 @@
     <w:p/>
     <w:p>
       <w:r>
-        <w:t xml:space="preserve">User tries to check the current gym for </w:t>
-      </w:r>
-      <w:proofErr w:type="spellStart"/>
-      <w:r>
-        <w:t>it’s</w:t>
-      </w:r>
-      <w:proofErr w:type="spellEnd"/>
-      <w:r>
-        <w:t xml:space="preserve"> </w:t>
-      </w:r>
-      <w:proofErr w:type="gramStart"/>
-      <w:r>
-        <w:t xml:space="preserve">current  </w:t>
-      </w:r>
-      <w:r>
-        <w:t>number</w:t>
-      </w:r>
-      <w:proofErr w:type="gramEnd"/>
-      <w:r>
-        <w:t xml:space="preserve"> of visitors, opens the home page.</w:t>
+        <w:t xml:space="preserve">User tries to check the current gym for it’s current  </w:t>
+      </w:r>
+      <w:r>
+        <w:t>number of visitors, opens the home page.</w:t>
       </w:r>
       <w:r>
         <w:br/>
@@ -9316,23 +9226,7 @@
       </w:r>
       <w:r>
         <w:tab/>
-        <w:t xml:space="preserve">THEN </w:t>
-      </w:r>
-      <w:proofErr w:type="spellStart"/>
-      <w:r>
-        <w:t>IsOpenDoorRequested</w:t>
-      </w:r>
-      <w:proofErr w:type="spellEnd"/>
-      <w:r>
-        <w:t xml:space="preserve"> is true, </w:t>
-      </w:r>
-      <w:proofErr w:type="spellStart"/>
-      <w:r>
-        <w:t>DoorOpened</w:t>
-      </w:r>
-      <w:proofErr w:type="spellEnd"/>
-      <w:r>
-        <w:t xml:space="preserve"> is true</w:t>
+        <w:t>THEN IsOpenDoorRequested is true, DoorOpened is true</w:t>
       </w:r>
       <w:r>
         <w:br/>
@@ -9340,91 +9234,48 @@
       </w:r>
       <w:r>
         <w:tab/>
-      </w:r>
-      <w:proofErr w:type="spellStart"/>
-      <w:r>
-        <w:t>DoorCloseTimer</w:t>
-      </w:r>
-      <w:proofErr w:type="spellEnd"/>
-      <w:r>
-        <w:t xml:space="preserve"> starts</w:t>
+        <w:t>DoorCloseTimer starts</w:t>
+      </w:r>
+      <w:r>
+        <w:br/>
+        <w:t xml:space="preserve">              IsOpenDoorRequested turns false</w:t>
+      </w:r>
+      <w:r>
+        <w:br/>
+      </w:r>
+      <w:r>
+        <w:tab/>
+        <w:t xml:space="preserve">WHILE </w:t>
+      </w:r>
+      <w:r>
+        <w:t xml:space="preserve">DoorCloseTimer is not 0, </w:t>
+      </w:r>
+      <w:r>
+        <w:t>the DoorCloseTimer ticks</w:t>
+      </w:r>
+      <w:r>
+        <w:t xml:space="preserve"> down</w:t>
       </w:r>
       <w:r>
         <w:br/>
         <w:t xml:space="preserve">              </w:t>
       </w:r>
-      <w:proofErr w:type="spellStart"/>
-      <w:r>
-        <w:t>IsOpenDoorRequested</w:t>
-      </w:r>
-      <w:proofErr w:type="spellEnd"/>
-      <w:r>
-        <w:t xml:space="preserve"> turns false</w:t>
+      <w:r>
+        <w:tab/>
+      </w:r>
+      <w:r>
+        <w:tab/>
+        <w:t>IF IsOpenDoorRequested true while counting down</w:t>
       </w:r>
       <w:r>
         <w:br/>
       </w:r>
       <w:r>
         <w:tab/>
-        <w:t xml:space="preserve">WHILE </w:t>
-      </w:r>
-      <w:proofErr w:type="spellStart"/>
-      <w:r>
-        <w:t>DoorCloseTimer</w:t>
-      </w:r>
-      <w:proofErr w:type="spellEnd"/>
-      <w:r>
-        <w:t xml:space="preserve"> is not 0, </w:t>
-      </w:r>
-      <w:r>
-        <w:t xml:space="preserve">the </w:t>
-      </w:r>
-      <w:proofErr w:type="spellStart"/>
-      <w:r>
-        <w:t>DoorCloseTimer</w:t>
-      </w:r>
-      <w:proofErr w:type="spellEnd"/>
-      <w:r>
-        <w:t xml:space="preserve"> ticks</w:t>
-      </w:r>
-      <w:r>
-        <w:t xml:space="preserve"> down</w:t>
-      </w:r>
-      <w:r>
-        <w:br/>
-        <w:t xml:space="preserve">              </w:t>
       </w:r>
       <w:r>
         <w:tab/>
-      </w:r>
-      <w:r>
-        <w:tab/>
-        <w:t xml:space="preserve">IF </w:t>
-      </w:r>
-      <w:proofErr w:type="spellStart"/>
-      <w:r>
-        <w:t>IsOpenDoorRequested</w:t>
-      </w:r>
-      <w:proofErr w:type="spellEnd"/>
-      <w:r>
-        <w:t xml:space="preserve"> true while counting down</w:t>
-      </w:r>
-      <w:r>
-        <w:br/>
-      </w:r>
-      <w:r>
-        <w:tab/>
-      </w:r>
-      <w:r>
-        <w:tab/>
-      </w:r>
-      <w:proofErr w:type="spellStart"/>
-      <w:r>
-        <w:t>DoorCloseTimer</w:t>
-      </w:r>
-      <w:proofErr w:type="spellEnd"/>
-      <w:r>
-        <w:t xml:space="preserve"> resets</w:t>
+        <w:t>DoorCloseTimer resets</w:t>
       </w:r>
       <w:r>
         <w:br/>
@@ -9568,15 +9419,7 @@
         </w:numPr>
       </w:pPr>
       <w:r>
-        <w:t xml:space="preserve">AWS </w:t>
-      </w:r>
-      <w:proofErr w:type="spellStart"/>
-      <w:r>
-        <w:t>swf</w:t>
-      </w:r>
-      <w:proofErr w:type="spellEnd"/>
-      <w:r>
-        <w:t xml:space="preserve"> simple workflows</w:t>
+        <w:t>AWS swf simple workflows</w:t>
       </w:r>
     </w:p>
     <w:p>
@@ -9699,15 +9542,7 @@
         </w:numPr>
       </w:pPr>
       <w:r>
-        <w:t xml:space="preserve">Test if user has been authenticated and authorized by input box with default true value, unhide the input box to show both access </w:t>
-      </w:r>
-      <w:proofErr w:type="gramStart"/>
-      <w:r>
-        <w:t>granted</w:t>
-      </w:r>
-      <w:proofErr w:type="gramEnd"/>
-      <w:r>
-        <w:t xml:space="preserve"> and access denied.</w:t>
+        <w:t>Test if user has been authenticated and authorized by input box with default true value, unhide the input box to show both access granted and access denied.</w:t>
       </w:r>
       <w:r>
         <w:t xml:space="preserve"> </w:t>
@@ -9771,31 +9606,7 @@
         </w:numPr>
       </w:pPr>
       <w:r>
-        <w:t xml:space="preserve">Test if we can log another workout after logging one today, show we cannot, </w:t>
-      </w:r>
-      <w:proofErr w:type="gramStart"/>
-      <w:r>
-        <w:t>however</w:t>
-      </w:r>
-      <w:proofErr w:type="gramEnd"/>
-      <w:r>
-        <w:t xml:space="preserve"> manually update </w:t>
-      </w:r>
-      <w:proofErr w:type="spellStart"/>
-      <w:r>
-        <w:t>db</w:t>
-      </w:r>
-      <w:proofErr w:type="spellEnd"/>
-      <w:r>
-        <w:t xml:space="preserve"> again with </w:t>
-      </w:r>
-      <w:proofErr w:type="spellStart"/>
-      <w:r>
-        <w:t>yesterdays</w:t>
-      </w:r>
-      <w:proofErr w:type="spellEnd"/>
-      <w:r>
-        <w:t xml:space="preserve"> date, show we can now do it.</w:t>
+        <w:t>Test if we can log another workout after logging one today, show we cannot, however manually update db again with yesterdays date, show we can now do it.</w:t>
       </w:r>
     </w:p>
     <w:p>
@@ -9813,15 +9624,7 @@
         <w:t>, test that if we select a check training time past the current users estimated training time</w:t>
       </w:r>
       <w:r>
-        <w:t xml:space="preserve">. Check if we log into another user and use </w:t>
-      </w:r>
-      <w:proofErr w:type="spellStart"/>
-      <w:r>
-        <w:t>a</w:t>
-      </w:r>
-      <w:proofErr w:type="spellEnd"/>
-      <w:r>
-        <w:t xml:space="preserve"> estimated time ahead of all users training logged estimated training time </w:t>
+        <w:t xml:space="preserve">. Check if we log into another user and use a estimated time ahead of all users training logged estimated training time </w:t>
       </w:r>
       <w:r>
         <w:t xml:space="preserve">(1hr) </w:t>
@@ -9896,17 +9699,7 @@
         <w:t>Use Edit Image Page to edit the image to someone else, show authentication failed, then compare against me to show validation based on confidence level &gt;90%</w:t>
       </w:r>
       <w:r>
-        <w:t xml:space="preserve"> OR just take </w:t>
-      </w:r>
-      <w:proofErr w:type="spellStart"/>
-      <w:proofErr w:type="gramStart"/>
-      <w:r>
-        <w:t>a</w:t>
-      </w:r>
-      <w:proofErr w:type="spellEnd"/>
-      <w:proofErr w:type="gramEnd"/>
-      <w:r>
-        <w:t xml:space="preserve"> image or point camera for 3 seconds somewhere else</w:t>
+        <w:t xml:space="preserve"> OR just take a image or point camera for 3 seconds somewhere else</w:t>
       </w:r>
     </w:p>
     <w:p>
@@ -9918,19 +9711,19 @@
         </w:numPr>
       </w:pPr>
       <w:r>
-        <w:t>Upload different</w:t>
-      </w:r>
-      <w:r>
-        <w:t xml:space="preserve"> </w:t>
-      </w:r>
-      <w:r>
-        <w:t>face image</w:t>
-      </w:r>
-      <w:r>
-        <w:t>/video/live feed</w:t>
-      </w:r>
-      <w:r>
-        <w:t xml:space="preserve"> to show that facial recognition fails or passes.</w:t>
+        <w:t>Take picture when I’m not looking at the camera properly and when I am</w:t>
+      </w:r>
+    </w:p>
+    <w:p>
+      <w:pPr>
+        <w:pStyle w:val="ListParagraph"/>
+        <w:numPr>
+          <w:ilvl w:val="0"/>
+          <w:numId w:val="3"/>
+        </w:numPr>
+      </w:pPr>
+      <w:r>
+        <w:t>Show that an image is uploaded to an S3  bucket when I enter, and removed when I leave</w:t>
       </w:r>
     </w:p>
     <w:p>
@@ -10000,16 +9793,20 @@
       </w:r>
     </w:p>
     <w:p>
-      <w:r>
-        <w:t xml:space="preserve">Benjamin </w:t>
-      </w:r>
-      <w:proofErr w:type="spellStart"/>
-      <w:r>
-        <w:t>Sweetnam</w:t>
-      </w:r>
-      <w:proofErr w:type="spellEnd"/>
-      <w:r>
-        <w:t xml:space="preserve">: </w:t>
+      <w:pPr>
+        <w:pStyle w:val="ListParagraph"/>
+        <w:numPr>
+          <w:ilvl w:val="0"/>
+          <w:numId w:val="3"/>
+        </w:numPr>
+      </w:pPr>
+      <w:r>
+        <w:t>- Everything else, as the remaining users have left</w:t>
+      </w:r>
+    </w:p>
+    <w:p>
+      <w:r>
+        <w:t xml:space="preserve">Benjamin Sweetnam: </w:t>
       </w:r>
     </w:p>
     <w:p>
@@ -10020,13 +9817,8 @@
           <w:numId w:val="3"/>
         </w:numPr>
       </w:pPr>
-      <w:proofErr w:type="spellStart"/>
-      <w:r>
-        <w:t>DeepLens</w:t>
-      </w:r>
-      <w:proofErr w:type="spellEnd"/>
-      <w:r>
-        <w:t xml:space="preserve"> Scan camera scan</w:t>
+      <w:r>
+        <w:t>DeepLens Scan camera scan</w:t>
       </w:r>
       <w:r>
         <w:t xml:space="preserve"> to gain entry</w:t>
@@ -10036,11 +9828,9 @@
       <w:r>
         <w:t xml:space="preserve">Marcos </w:t>
       </w:r>
-      <w:proofErr w:type="spellStart"/>
       <w:r>
         <w:t>Esgueva</w:t>
       </w:r>
-      <w:proofErr w:type="spellEnd"/>
       <w:r>
         <w:t xml:space="preserve">: </w:t>
       </w:r>
@@ -10203,53 +9993,7 @@
                                 <w:szCs w:val="19"/>
                                 <w:highlight w:val="black"/>
                               </w:rPr>
-                              <w:t xml:space="preserve">public void </w:t>
-                            </w:r>
-                            <w:proofErr w:type="spellStart"/>
-                            <w:proofErr w:type="gramStart"/>
-                            <w:r>
-                              <w:rPr>
-                                <w:rFonts w:ascii="Consolas" w:hAnsi="Consolas" w:cs="Consolas"/>
-                                <w:color w:val="FFFFFF" w:themeColor="background1"/>
-                                <w:sz w:val="19"/>
-                                <w:szCs w:val="19"/>
-                                <w:highlight w:val="black"/>
-                              </w:rPr>
-                              <w:t>ConfigureServices</w:t>
-                            </w:r>
-                            <w:proofErr w:type="spellEnd"/>
-                            <w:r>
-                              <w:rPr>
-                                <w:rFonts w:ascii="Consolas" w:hAnsi="Consolas" w:cs="Consolas"/>
-                                <w:color w:val="FFFFFF" w:themeColor="background1"/>
-                                <w:sz w:val="19"/>
-                                <w:szCs w:val="19"/>
-                                <w:highlight w:val="black"/>
-                              </w:rPr>
-                              <w:t>(</w:t>
-                            </w:r>
-                            <w:proofErr w:type="spellStart"/>
-                            <w:proofErr w:type="gramEnd"/>
-                            <w:r>
-                              <w:rPr>
-                                <w:rFonts w:ascii="Consolas" w:hAnsi="Consolas" w:cs="Consolas"/>
-                                <w:color w:val="FFFFFF" w:themeColor="background1"/>
-                                <w:sz w:val="19"/>
-                                <w:szCs w:val="19"/>
-                                <w:highlight w:val="black"/>
-                              </w:rPr>
-                              <w:t>IServiceCollection</w:t>
-                            </w:r>
-                            <w:proofErr w:type="spellEnd"/>
-                            <w:r>
-                              <w:rPr>
-                                <w:rFonts w:ascii="Consolas" w:hAnsi="Consolas" w:cs="Consolas"/>
-                                <w:color w:val="FFFFFF" w:themeColor="background1"/>
-                                <w:sz w:val="19"/>
-                                <w:szCs w:val="19"/>
-                                <w:highlight w:val="black"/>
-                              </w:rPr>
-                              <w:t xml:space="preserve"> services)</w:t>
+                              <w:t>public void ConfigureServices(IServiceCollection services)</w:t>
                             </w:r>
                           </w:p>
                           <w:p>
@@ -10325,31 +10069,7 @@
                                 <w:szCs w:val="19"/>
                                 <w:highlight w:val="black"/>
                               </w:rPr>
-                              <w:t xml:space="preserve">            </w:t>
-                            </w:r>
-                            <w:proofErr w:type="spellStart"/>
-                            <w:proofErr w:type="gramStart"/>
-                            <w:r>
-                              <w:rPr>
-                                <w:rFonts w:ascii="Consolas" w:hAnsi="Consolas" w:cs="Consolas"/>
-                                <w:color w:val="FFFFFF" w:themeColor="background1"/>
-                                <w:sz w:val="19"/>
-                                <w:szCs w:val="19"/>
-                                <w:highlight w:val="black"/>
-                              </w:rPr>
-                              <w:t>services.AddControllersWithViews</w:t>
-                            </w:r>
-                            <w:proofErr w:type="spellEnd"/>
-                            <w:proofErr w:type="gramEnd"/>
-                            <w:r>
-                              <w:rPr>
-                                <w:rFonts w:ascii="Consolas" w:hAnsi="Consolas" w:cs="Consolas"/>
-                                <w:color w:val="FFFFFF" w:themeColor="background1"/>
-                                <w:sz w:val="19"/>
-                                <w:szCs w:val="19"/>
-                                <w:highlight w:val="black"/>
-                              </w:rPr>
-                              <w:t>();</w:t>
+                              <w:t xml:space="preserve">            services.AddControllersWithViews();</w:t>
                             </w:r>
                           </w:p>
                           <w:p>
@@ -10400,53 +10120,7 @@
                                 <w:szCs w:val="19"/>
                                 <w:highlight w:val="black"/>
                               </w:rPr>
-                              <w:t xml:space="preserve">            </w:t>
-                            </w:r>
-                            <w:proofErr w:type="spellStart"/>
-                            <w:proofErr w:type="gramStart"/>
-                            <w:r>
-                              <w:rPr>
-                                <w:rFonts w:ascii="Consolas" w:hAnsi="Consolas" w:cs="Consolas"/>
-                                <w:color w:val="FFFFFF" w:themeColor="background1"/>
-                                <w:sz w:val="19"/>
-                                <w:szCs w:val="19"/>
-                                <w:highlight w:val="black"/>
-                              </w:rPr>
-                              <w:t>services.AddDbContext</w:t>
-                            </w:r>
-                            <w:proofErr w:type="spellEnd"/>
-                            <w:proofErr w:type="gramEnd"/>
-                            <w:r>
-                              <w:rPr>
-                                <w:rFonts w:ascii="Consolas" w:hAnsi="Consolas" w:cs="Consolas"/>
-                                <w:color w:val="FFFFFF" w:themeColor="background1"/>
-                                <w:sz w:val="19"/>
-                                <w:szCs w:val="19"/>
-                                <w:highlight w:val="black"/>
-                              </w:rPr>
-                              <w:t>&lt;</w:t>
-                            </w:r>
-                            <w:proofErr w:type="spellStart"/>
-                            <w:r>
-                              <w:rPr>
-                                <w:rFonts w:ascii="Consolas" w:hAnsi="Consolas" w:cs="Consolas"/>
-                                <w:color w:val="FFFFFF" w:themeColor="background1"/>
-                                <w:sz w:val="19"/>
-                                <w:szCs w:val="19"/>
-                                <w:highlight w:val="black"/>
-                              </w:rPr>
-                              <w:t>FacilityContext</w:t>
-                            </w:r>
-                            <w:proofErr w:type="spellEnd"/>
-                            <w:r>
-                              <w:rPr>
-                                <w:rFonts w:ascii="Consolas" w:hAnsi="Consolas" w:cs="Consolas"/>
-                                <w:color w:val="FFFFFF" w:themeColor="background1"/>
-                                <w:sz w:val="19"/>
-                                <w:szCs w:val="19"/>
-                                <w:highlight w:val="black"/>
-                              </w:rPr>
-                              <w:t>&gt;(options =&gt;</w:t>
+                              <w:t xml:space="preserve">            services.AddDbContext&lt;FacilityContext&gt;(options =&gt;</w:t>
                             </w:r>
                           </w:p>
                           <w:p>
@@ -10471,29 +10145,7 @@
                                 <w:szCs w:val="19"/>
                                 <w:highlight w:val="black"/>
                               </w:rPr>
-                              <w:t xml:space="preserve">                    </w:t>
-                            </w:r>
-                            <w:proofErr w:type="gramStart"/>
-                            <w:r>
-                              <w:rPr>
-                                <w:rFonts w:ascii="Consolas" w:hAnsi="Consolas" w:cs="Consolas"/>
-                                <w:color w:val="FFFFFF" w:themeColor="background1"/>
-                                <w:sz w:val="19"/>
-                                <w:szCs w:val="19"/>
-                                <w:highlight w:val="black"/>
-                              </w:rPr>
-                              <w:t>options.UseSqlServer</w:t>
-                            </w:r>
-                            <w:proofErr w:type="gramEnd"/>
-                            <w:r>
-                              <w:rPr>
-                                <w:rFonts w:ascii="Consolas" w:hAnsi="Consolas" w:cs="Consolas"/>
-                                <w:color w:val="FFFFFF" w:themeColor="background1"/>
-                                <w:sz w:val="19"/>
-                                <w:szCs w:val="19"/>
-                                <w:highlight w:val="black"/>
-                              </w:rPr>
-                              <w:t>(Configuration.GetConnectionString("FacilityContext")));</w:t>
+                              <w:t xml:space="preserve">                    options.UseSqlServer(Configuration.GetConnectionString("FacilityContext")));</w:t>
                             </w:r>
                           </w:p>
                           <w:p>
@@ -10546,63 +10198,7 @@
                                 <w:highlight w:val="black"/>
                               </w:rPr>
                               <w:br/>
-                              <w:t xml:space="preserve">      public void </w:t>
-                            </w:r>
-                            <w:proofErr w:type="gramStart"/>
-                            <w:r>
-                              <w:rPr>
-                                <w:rFonts w:ascii="Consolas" w:hAnsi="Consolas" w:cs="Consolas"/>
-                                <w:color w:val="FFFFFF" w:themeColor="background1"/>
-                                <w:sz w:val="19"/>
-                                <w:szCs w:val="19"/>
-                                <w:highlight w:val="black"/>
-                              </w:rPr>
-                              <w:t>Configure(</w:t>
-                            </w:r>
-                            <w:proofErr w:type="spellStart"/>
-                            <w:proofErr w:type="gramEnd"/>
-                            <w:r>
-                              <w:rPr>
-                                <w:rFonts w:ascii="Consolas" w:hAnsi="Consolas" w:cs="Consolas"/>
-                                <w:color w:val="FFFFFF" w:themeColor="background1"/>
-                                <w:sz w:val="19"/>
-                                <w:szCs w:val="19"/>
-                                <w:highlight w:val="black"/>
-                              </w:rPr>
-                              <w:t>IApplicationBuilder</w:t>
-                            </w:r>
-                            <w:proofErr w:type="spellEnd"/>
-                            <w:r>
-                              <w:rPr>
-                                <w:rFonts w:ascii="Consolas" w:hAnsi="Consolas" w:cs="Consolas"/>
-                                <w:color w:val="FFFFFF" w:themeColor="background1"/>
-                                <w:sz w:val="19"/>
-                                <w:szCs w:val="19"/>
-                                <w:highlight w:val="black"/>
-                              </w:rPr>
-                              <w:t xml:space="preserve"> app, </w:t>
-                            </w:r>
-                            <w:proofErr w:type="spellStart"/>
-                            <w:r>
-                              <w:rPr>
-                                <w:rFonts w:ascii="Consolas" w:hAnsi="Consolas" w:cs="Consolas"/>
-                                <w:color w:val="FFFFFF" w:themeColor="background1"/>
-                                <w:sz w:val="19"/>
-                                <w:szCs w:val="19"/>
-                                <w:highlight w:val="black"/>
-                              </w:rPr>
-                              <w:t>IWebHostEnvironment</w:t>
-                            </w:r>
-                            <w:proofErr w:type="spellEnd"/>
-                            <w:r>
-                              <w:rPr>
-                                <w:rFonts w:ascii="Consolas" w:hAnsi="Consolas" w:cs="Consolas"/>
-                                <w:color w:val="FFFFFF" w:themeColor="background1"/>
-                                <w:sz w:val="19"/>
-                                <w:szCs w:val="19"/>
-                                <w:highlight w:val="black"/>
-                              </w:rPr>
-                              <w:t xml:space="preserve"> env)</w:t>
+                              <w:t xml:space="preserve">      public void Configure(IApplicationBuilder app, IWebHostEnvironment env)</w:t>
                             </w:r>
                           </w:p>
                           <w:p>
@@ -10648,31 +10244,7 @@
                                 <w:szCs w:val="19"/>
                                 <w:highlight w:val="black"/>
                               </w:rPr>
-                              <w:t xml:space="preserve">        </w:t>
-                            </w:r>
-                            <w:proofErr w:type="spellStart"/>
-                            <w:proofErr w:type="gramStart"/>
-                            <w:r>
-                              <w:rPr>
-                                <w:rFonts w:ascii="Consolas" w:hAnsi="Consolas" w:cs="Consolas"/>
-                                <w:color w:val="FFFFFF" w:themeColor="background1"/>
-                                <w:sz w:val="19"/>
-                                <w:szCs w:val="19"/>
-                                <w:highlight w:val="black"/>
-                              </w:rPr>
-                              <w:t>app.UseEndpoints</w:t>
-                            </w:r>
-                            <w:proofErr w:type="spellEnd"/>
-                            <w:proofErr w:type="gramEnd"/>
-                            <w:r>
-                              <w:rPr>
-                                <w:rFonts w:ascii="Consolas" w:hAnsi="Consolas" w:cs="Consolas"/>
-                                <w:color w:val="FFFFFF" w:themeColor="background1"/>
-                                <w:sz w:val="19"/>
-                                <w:szCs w:val="19"/>
-                                <w:highlight w:val="black"/>
-                              </w:rPr>
-                              <w:t>(endpoints =&gt;</w:t>
+                              <w:t xml:space="preserve">        app.UseEndpoints(endpoints =&gt;</w:t>
                             </w:r>
                           </w:p>
                           <w:p>
@@ -10722,31 +10294,7 @@
                                 <w:szCs w:val="19"/>
                                 <w:highlight w:val="black"/>
                               </w:rPr>
-                              <w:t xml:space="preserve">                </w:t>
-                            </w:r>
-                            <w:proofErr w:type="spellStart"/>
-                            <w:proofErr w:type="gramStart"/>
-                            <w:r>
-                              <w:rPr>
-                                <w:rFonts w:ascii="Consolas" w:hAnsi="Consolas" w:cs="Consolas"/>
-                                <w:color w:val="FFFFFF" w:themeColor="background1"/>
-                                <w:sz w:val="19"/>
-                                <w:szCs w:val="19"/>
-                                <w:highlight w:val="black"/>
-                              </w:rPr>
-                              <w:t>endpoints.MapControllerRoute</w:t>
-                            </w:r>
-                            <w:proofErr w:type="spellEnd"/>
-                            <w:proofErr w:type="gramEnd"/>
-                            <w:r>
-                              <w:rPr>
-                                <w:rFonts w:ascii="Consolas" w:hAnsi="Consolas" w:cs="Consolas"/>
-                                <w:color w:val="FFFFFF" w:themeColor="background1"/>
-                                <w:sz w:val="19"/>
-                                <w:szCs w:val="19"/>
-                                <w:highlight w:val="black"/>
-                              </w:rPr>
-                              <w:t>(</w:t>
+                              <w:t xml:space="preserve">                endpoints.MapControllerRoute(</w:t>
                             </w:r>
                           </w:p>
                           <w:p>
@@ -10796,20 +10344,8 @@
                                 <w:szCs w:val="19"/>
                                 <w:highlight w:val="black"/>
                               </w:rPr>
-                              <w:t xml:space="preserve">                    pattern: "{controller=Home}/{action=Index}/{id?}"</w:t>
-                            </w:r>
-                            <w:proofErr w:type="gramStart"/>
-                            <w:r>
-                              <w:rPr>
-                                <w:rFonts w:ascii="Consolas" w:hAnsi="Consolas" w:cs="Consolas"/>
-                                <w:color w:val="FFFFFF" w:themeColor="background1"/>
-                                <w:sz w:val="19"/>
-                                <w:szCs w:val="19"/>
-                                <w:highlight w:val="black"/>
-                              </w:rPr>
-                              <w:t>);</w:t>
-                            </w:r>
-                            <w:proofErr w:type="gramEnd"/>
+                              <w:t xml:space="preserve">                    pattern: "{controller=Home}/{action=Index}/{id?}");</w:t>
+                            </w:r>
                           </w:p>
                           <w:p>
                             <w:pPr>
@@ -10833,31 +10369,7 @@
                                 <w:szCs w:val="19"/>
                                 <w:highlight w:val="black"/>
                               </w:rPr>
-                              <w:t xml:space="preserve">                </w:t>
-                            </w:r>
-                            <w:proofErr w:type="spellStart"/>
-                            <w:proofErr w:type="gramStart"/>
-                            <w:r>
-                              <w:rPr>
-                                <w:rFonts w:ascii="Consolas" w:hAnsi="Consolas" w:cs="Consolas"/>
-                                <w:color w:val="FFFFFF" w:themeColor="background1"/>
-                                <w:sz w:val="19"/>
-                                <w:szCs w:val="19"/>
-                                <w:highlight w:val="black"/>
-                              </w:rPr>
-                              <w:t>endpoints.MapRazorPages</w:t>
-                            </w:r>
-                            <w:proofErr w:type="spellEnd"/>
-                            <w:proofErr w:type="gramEnd"/>
-                            <w:r>
-                              <w:rPr>
-                                <w:rFonts w:ascii="Consolas" w:hAnsi="Consolas" w:cs="Consolas"/>
-                                <w:color w:val="FFFFFF" w:themeColor="background1"/>
-                                <w:sz w:val="19"/>
-                                <w:szCs w:val="19"/>
-                                <w:highlight w:val="black"/>
-                              </w:rPr>
-                              <w:t>();</w:t>
+                              <w:t xml:space="preserve">                endpoints.MapRazorPages();</w:t>
                             </w:r>
                           </w:p>
                           <w:p>
@@ -11389,15 +10901,7 @@
         </mc:AlternateContent>
       </w:r>
       <w:r>
-        <w:t xml:space="preserve">When user first logs in, website attempts to send him to the home page, this is the default routes Index page. Default route is specified in the </w:t>
-      </w:r>
-      <w:proofErr w:type="spellStart"/>
-      <w:r>
-        <w:t>Startup.cs</w:t>
-      </w:r>
-      <w:proofErr w:type="spellEnd"/>
-      <w:r>
-        <w:t xml:space="preserve"> class where the services and middleware are handled.</w:t>
+        <w:t>When user first logs in, website attempts to send him to the home page, this is the default routes Index page. Default route is specified in the Startup.cs class where the services and middleware are handled.</w:t>
       </w:r>
     </w:p>
     <w:p/>
@@ -11483,27 +10987,7 @@
                                 <w:sz w:val="19"/>
                                 <w:szCs w:val="19"/>
                               </w:rPr>
-                              <w:t xml:space="preserve">// by using input models to save user data, instead of the properties from the </w:t>
-                            </w:r>
-                            <w:proofErr w:type="spellStart"/>
-                            <w:r>
-                              <w:rPr>
-                                <w:rFonts w:ascii="Consolas" w:hAnsi="Consolas" w:cs="Consolas"/>
-                                <w:color w:val="FFFFFF" w:themeColor="background1"/>
-                                <w:sz w:val="19"/>
-                                <w:szCs w:val="19"/>
-                              </w:rPr>
-                              <w:t>ApplicationUser</w:t>
-                            </w:r>
-                            <w:proofErr w:type="spellEnd"/>
-                            <w:r>
-                              <w:rPr>
-                                <w:rFonts w:ascii="Consolas" w:hAnsi="Consolas" w:cs="Consolas"/>
-                                <w:color w:val="FFFFFF" w:themeColor="background1"/>
-                                <w:sz w:val="19"/>
-                                <w:szCs w:val="19"/>
-                              </w:rPr>
-                              <w:t xml:space="preserve"> class where the actual properties lie, we can safely update user details with added security, as in the event of an attack only these will change.        </w:t>
+                              <w:t xml:space="preserve">// by using input models to save user data, instead of the properties from the ApplicationUser class where the actual properties lie, we can safely update user details with added security, as in the event of an attack only these will change.        </w:t>
                             </w:r>
                           </w:p>
                           <w:p>
@@ -11526,27 +11010,7 @@
                                 <w:sz w:val="19"/>
                                 <w:szCs w:val="19"/>
                               </w:rPr>
-                              <w:t>[</w:t>
-                            </w:r>
-                            <w:proofErr w:type="spellStart"/>
-                            <w:r>
-                              <w:rPr>
-                                <w:rFonts w:ascii="Consolas" w:hAnsi="Consolas" w:cs="Consolas"/>
-                                <w:color w:val="FFFFFF" w:themeColor="background1"/>
-                                <w:sz w:val="19"/>
-                                <w:szCs w:val="19"/>
-                              </w:rPr>
-                              <w:t>BindProperty</w:t>
-                            </w:r>
-                            <w:proofErr w:type="spellEnd"/>
-                            <w:r>
-                              <w:rPr>
-                                <w:rFonts w:ascii="Consolas" w:hAnsi="Consolas" w:cs="Consolas"/>
-                                <w:color w:val="FFFFFF" w:themeColor="background1"/>
-                                <w:sz w:val="19"/>
-                                <w:szCs w:val="19"/>
-                              </w:rPr>
-                              <w:t>]</w:t>
+                              <w:t>[BindProperty]</w:t>
                             </w:r>
                           </w:p>
                           <w:p>
@@ -11569,47 +11033,7 @@
                                 <w:sz w:val="19"/>
                                 <w:szCs w:val="19"/>
                               </w:rPr>
-                              <w:t xml:space="preserve">        public </w:t>
-                            </w:r>
-                            <w:proofErr w:type="spellStart"/>
-                            <w:r>
-                              <w:rPr>
-                                <w:rFonts w:ascii="Consolas" w:hAnsi="Consolas" w:cs="Consolas"/>
-                                <w:color w:val="FFFFFF" w:themeColor="background1"/>
-                                <w:sz w:val="19"/>
-                                <w:szCs w:val="19"/>
-                              </w:rPr>
-                              <w:t>InputModel</w:t>
-                            </w:r>
-                            <w:proofErr w:type="spellEnd"/>
-                            <w:r>
-                              <w:rPr>
-                                <w:rFonts w:ascii="Consolas" w:hAnsi="Consolas" w:cs="Consolas"/>
-                                <w:color w:val="FFFFFF" w:themeColor="background1"/>
-                                <w:sz w:val="19"/>
-                                <w:szCs w:val="19"/>
-                              </w:rPr>
-                              <w:t xml:space="preserve"> Input </w:t>
-                            </w:r>
-                            <w:proofErr w:type="gramStart"/>
-                            <w:r>
-                              <w:rPr>
-                                <w:rFonts w:ascii="Consolas" w:hAnsi="Consolas" w:cs="Consolas"/>
-                                <w:color w:val="FFFFFF" w:themeColor="background1"/>
-                                <w:sz w:val="19"/>
-                                <w:szCs w:val="19"/>
-                              </w:rPr>
-                              <w:t>{ get</w:t>
-                            </w:r>
-                            <w:proofErr w:type="gramEnd"/>
-                            <w:r>
-                              <w:rPr>
-                                <w:rFonts w:ascii="Consolas" w:hAnsi="Consolas" w:cs="Consolas"/>
-                                <w:color w:val="FFFFFF" w:themeColor="background1"/>
-                                <w:sz w:val="19"/>
-                                <w:szCs w:val="19"/>
-                              </w:rPr>
-                              <w:t>; set; }</w:t>
+                              <w:t xml:space="preserve">        public InputModel Input { get; set; }</w:t>
                             </w:r>
                           </w:p>
                           <w:p>
@@ -11632,19 +11056,8 @@
                                 <w:sz w:val="19"/>
                                 <w:szCs w:val="19"/>
                               </w:rPr>
-                              <w:t xml:space="preserve">  public class </w:t>
-                            </w:r>
-                            <w:proofErr w:type="spellStart"/>
-                            <w:r>
-                              <w:rPr>
-                                <w:rFonts w:ascii="Consolas" w:hAnsi="Consolas" w:cs="Consolas"/>
-                                <w:color w:val="FFFFFF" w:themeColor="background1"/>
-                                <w:sz w:val="19"/>
-                                <w:szCs w:val="19"/>
-                              </w:rPr>
-                              <w:t>InputModel</w:t>
-                            </w:r>
-                            <w:proofErr w:type="spellEnd"/>
+                              <w:t xml:space="preserve">  public class InputModel</w:t>
+                            </w:r>
                           </w:p>
                           <w:p>
                             <w:pPr>
@@ -11708,49 +11121,7 @@
                                 <w:sz w:val="19"/>
                                 <w:szCs w:val="19"/>
                               </w:rPr>
-                              <w:t xml:space="preserve">            [</w:t>
-                            </w:r>
-                            <w:proofErr w:type="spellStart"/>
-                            <w:proofErr w:type="gramStart"/>
-                            <w:r>
-                              <w:rPr>
-                                <w:rFonts w:ascii="Consolas" w:hAnsi="Consolas" w:cs="Consolas"/>
-                                <w:color w:val="FFFFFF" w:themeColor="background1"/>
-                                <w:sz w:val="19"/>
-                                <w:szCs w:val="19"/>
-                              </w:rPr>
-                              <w:t>DataType</w:t>
-                            </w:r>
-                            <w:proofErr w:type="spellEnd"/>
-                            <w:r>
-                              <w:rPr>
-                                <w:rFonts w:ascii="Consolas" w:hAnsi="Consolas" w:cs="Consolas"/>
-                                <w:color w:val="FFFFFF" w:themeColor="background1"/>
-                                <w:sz w:val="19"/>
-                                <w:szCs w:val="19"/>
-                              </w:rPr>
-                              <w:t>(</w:t>
-                            </w:r>
-                            <w:proofErr w:type="spellStart"/>
-                            <w:proofErr w:type="gramEnd"/>
-                            <w:r>
-                              <w:rPr>
-                                <w:rFonts w:ascii="Consolas" w:hAnsi="Consolas" w:cs="Consolas"/>
-                                <w:color w:val="FFFFFF" w:themeColor="background1"/>
-                                <w:sz w:val="19"/>
-                                <w:szCs w:val="19"/>
-                              </w:rPr>
-                              <w:t>DataType.Text</w:t>
-                            </w:r>
-                            <w:proofErr w:type="spellEnd"/>
-                            <w:r>
-                              <w:rPr>
-                                <w:rFonts w:ascii="Consolas" w:hAnsi="Consolas" w:cs="Consolas"/>
-                                <w:color w:val="FFFFFF" w:themeColor="background1"/>
-                                <w:sz w:val="19"/>
-                                <w:szCs w:val="19"/>
-                              </w:rPr>
-                              <w:t>)]</w:t>
+                              <w:t xml:space="preserve">            [DataType(DataType.Text)]</w:t>
                             </w:r>
                           </w:p>
                           <w:p>
@@ -11773,27 +11144,7 @@
                                 <w:sz w:val="19"/>
                                 <w:szCs w:val="19"/>
                               </w:rPr>
-                              <w:t xml:space="preserve">            [</w:t>
-                            </w:r>
-                            <w:proofErr w:type="gramStart"/>
-                            <w:r>
-                              <w:rPr>
-                                <w:rFonts w:ascii="Consolas" w:hAnsi="Consolas" w:cs="Consolas"/>
-                                <w:color w:val="FFFFFF" w:themeColor="background1"/>
-                                <w:sz w:val="19"/>
-                                <w:szCs w:val="19"/>
-                              </w:rPr>
-                              <w:t>Display(</w:t>
-                            </w:r>
-                            <w:proofErr w:type="gramEnd"/>
-                            <w:r>
-                              <w:rPr>
-                                <w:rFonts w:ascii="Consolas" w:hAnsi="Consolas" w:cs="Consolas"/>
-                                <w:color w:val="FFFFFF" w:themeColor="background1"/>
-                                <w:sz w:val="19"/>
-                                <w:szCs w:val="19"/>
-                              </w:rPr>
-                              <w:t>Name = "First Name")]</w:t>
+                              <w:t xml:space="preserve">            [Display(Name = "First Name")]</w:t>
                             </w:r>
                           </w:p>
                           <w:p>
@@ -11812,27 +11163,7 @@
                                 <w:sz w:val="19"/>
                                 <w:szCs w:val="19"/>
                               </w:rPr>
-                              <w:t xml:space="preserve">            public string FirstName </w:t>
-                            </w:r>
-                            <w:proofErr w:type="gramStart"/>
-                            <w:r>
-                              <w:rPr>
-                                <w:rFonts w:ascii="Consolas" w:hAnsi="Consolas" w:cs="Consolas"/>
-                                <w:color w:val="FFFFFF" w:themeColor="background1"/>
-                                <w:sz w:val="19"/>
-                                <w:szCs w:val="19"/>
-                              </w:rPr>
-                              <w:t>{ get</w:t>
-                            </w:r>
-                            <w:proofErr w:type="gramEnd"/>
-                            <w:r>
-                              <w:rPr>
-                                <w:rFonts w:ascii="Consolas" w:hAnsi="Consolas" w:cs="Consolas"/>
-                                <w:color w:val="FFFFFF" w:themeColor="background1"/>
-                                <w:sz w:val="19"/>
-                                <w:szCs w:val="19"/>
-                              </w:rPr>
-                              <w:t>; set; }</w:t>
+                              <w:t xml:space="preserve">            public string FirstName { get; set; }</w:t>
                             </w:r>
                           </w:p>
                           <w:p>
@@ -11878,49 +11209,7 @@
                                 <w:sz w:val="19"/>
                                 <w:szCs w:val="19"/>
                               </w:rPr>
-                              <w:t xml:space="preserve">            [</w:t>
-                            </w:r>
-                            <w:proofErr w:type="spellStart"/>
-                            <w:proofErr w:type="gramStart"/>
-                            <w:r>
-                              <w:rPr>
-                                <w:rFonts w:ascii="Consolas" w:hAnsi="Consolas" w:cs="Consolas"/>
-                                <w:color w:val="FFFFFF" w:themeColor="background1"/>
-                                <w:sz w:val="19"/>
-                                <w:szCs w:val="19"/>
-                              </w:rPr>
-                              <w:t>DataType</w:t>
-                            </w:r>
-                            <w:proofErr w:type="spellEnd"/>
-                            <w:r>
-                              <w:rPr>
-                                <w:rFonts w:ascii="Consolas" w:hAnsi="Consolas" w:cs="Consolas"/>
-                                <w:color w:val="FFFFFF" w:themeColor="background1"/>
-                                <w:sz w:val="19"/>
-                                <w:szCs w:val="19"/>
-                              </w:rPr>
-                              <w:t>(</w:t>
-                            </w:r>
-                            <w:proofErr w:type="spellStart"/>
-                            <w:proofErr w:type="gramEnd"/>
-                            <w:r>
-                              <w:rPr>
-                                <w:rFonts w:ascii="Consolas" w:hAnsi="Consolas" w:cs="Consolas"/>
-                                <w:color w:val="FFFFFF" w:themeColor="background1"/>
-                                <w:sz w:val="19"/>
-                                <w:szCs w:val="19"/>
-                              </w:rPr>
-                              <w:t>DataType.Text</w:t>
-                            </w:r>
-                            <w:proofErr w:type="spellEnd"/>
-                            <w:r>
-                              <w:rPr>
-                                <w:rFonts w:ascii="Consolas" w:hAnsi="Consolas" w:cs="Consolas"/>
-                                <w:color w:val="FFFFFF" w:themeColor="background1"/>
-                                <w:sz w:val="19"/>
-                                <w:szCs w:val="19"/>
-                              </w:rPr>
-                              <w:t>)]</w:t>
+                              <w:t xml:space="preserve">            [DataType(DataType.Text)]</w:t>
                             </w:r>
                           </w:p>
                           <w:p>
@@ -11943,27 +11232,7 @@
                                 <w:sz w:val="19"/>
                                 <w:szCs w:val="19"/>
                               </w:rPr>
-                              <w:t xml:space="preserve">            [</w:t>
-                            </w:r>
-                            <w:proofErr w:type="gramStart"/>
-                            <w:r>
-                              <w:rPr>
-                                <w:rFonts w:ascii="Consolas" w:hAnsi="Consolas" w:cs="Consolas"/>
-                                <w:color w:val="FFFFFF" w:themeColor="background1"/>
-                                <w:sz w:val="19"/>
-                                <w:szCs w:val="19"/>
-                              </w:rPr>
-                              <w:t>Display(</w:t>
-                            </w:r>
-                            <w:proofErr w:type="gramEnd"/>
-                            <w:r>
-                              <w:rPr>
-                                <w:rFonts w:ascii="Consolas" w:hAnsi="Consolas" w:cs="Consolas"/>
-                                <w:color w:val="FFFFFF" w:themeColor="background1"/>
-                                <w:sz w:val="19"/>
-                                <w:szCs w:val="19"/>
-                              </w:rPr>
-                              <w:t>Name = "Select Default Gym")]</w:t>
+                              <w:t xml:space="preserve">            [Display(Name = "Select Default Gym")]</w:t>
                             </w:r>
                           </w:p>
                           <w:p>
@@ -11982,47 +11251,7 @@
                                 <w:sz w:val="19"/>
                                 <w:szCs w:val="19"/>
                               </w:rPr>
-                              <w:t xml:space="preserve">            public int </w:t>
-                            </w:r>
-                            <w:proofErr w:type="spellStart"/>
-                            <w:r>
-                              <w:rPr>
-                                <w:rFonts w:ascii="Consolas" w:hAnsi="Consolas" w:cs="Consolas"/>
-                                <w:color w:val="FFFFFF" w:themeColor="background1"/>
-                                <w:sz w:val="19"/>
-                                <w:szCs w:val="19"/>
-                              </w:rPr>
-                              <w:t>SelectDefaultGym</w:t>
-                            </w:r>
-                            <w:proofErr w:type="spellEnd"/>
-                            <w:r>
-                              <w:rPr>
-                                <w:rFonts w:ascii="Consolas" w:hAnsi="Consolas" w:cs="Consolas"/>
-                                <w:color w:val="FFFFFF" w:themeColor="background1"/>
-                                <w:sz w:val="19"/>
-                                <w:szCs w:val="19"/>
-                              </w:rPr>
-                              <w:t xml:space="preserve"> </w:t>
-                            </w:r>
-                            <w:proofErr w:type="gramStart"/>
-                            <w:r>
-                              <w:rPr>
-                                <w:rFonts w:ascii="Consolas" w:hAnsi="Consolas" w:cs="Consolas"/>
-                                <w:color w:val="FFFFFF" w:themeColor="background1"/>
-                                <w:sz w:val="19"/>
-                                <w:szCs w:val="19"/>
-                              </w:rPr>
-                              <w:t>{ get</w:t>
-                            </w:r>
-                            <w:proofErr w:type="gramEnd"/>
-                            <w:r>
-                              <w:rPr>
-                                <w:rFonts w:ascii="Consolas" w:hAnsi="Consolas" w:cs="Consolas"/>
-                                <w:color w:val="FFFFFF" w:themeColor="background1"/>
-                                <w:sz w:val="19"/>
-                                <w:szCs w:val="19"/>
-                              </w:rPr>
-                              <w:t>; set; }</w:t>
+                              <w:t xml:space="preserve">            public int SelectDefaultGym { get; set; }</w:t>
                             </w:r>
                           </w:p>
                           <w:p>
@@ -12083,78 +11312,7 @@
                                 <w:sz w:val="19"/>
                                 <w:szCs w:val="19"/>
                               </w:rPr>
-                              <w:t xml:space="preserve">     public async Task&lt;</w:t>
-                            </w:r>
-                            <w:proofErr w:type="spellStart"/>
-                            <w:r>
-                              <w:rPr>
-                                <w:rFonts w:ascii="Consolas" w:hAnsi="Consolas" w:cs="Consolas"/>
-                                <w:color w:val="FFFFFF" w:themeColor="background1"/>
-                                <w:sz w:val="19"/>
-                                <w:szCs w:val="19"/>
-                              </w:rPr>
-                              <w:t>IActionResult</w:t>
-                            </w:r>
-                            <w:proofErr w:type="spellEnd"/>
-                            <w:r>
-                              <w:rPr>
-                                <w:rFonts w:ascii="Consolas" w:hAnsi="Consolas" w:cs="Consolas"/>
-                                <w:color w:val="FFFFFF" w:themeColor="background1"/>
-                                <w:sz w:val="19"/>
-                                <w:szCs w:val="19"/>
-                              </w:rPr>
-                              <w:t xml:space="preserve">&gt; </w:t>
-                            </w:r>
-                            <w:proofErr w:type="spellStart"/>
-                            <w:proofErr w:type="gramStart"/>
-                            <w:r>
-                              <w:rPr>
-                                <w:rFonts w:ascii="Consolas" w:hAnsi="Consolas" w:cs="Consolas"/>
-                                <w:color w:val="FFFFFF" w:themeColor="background1"/>
-                                <w:sz w:val="19"/>
-                                <w:szCs w:val="19"/>
-                              </w:rPr>
-                              <w:t>OnPostAsync</w:t>
-                            </w:r>
-                            <w:proofErr w:type="spellEnd"/>
-                            <w:r>
-                              <w:rPr>
-                                <w:rFonts w:ascii="Consolas" w:hAnsi="Consolas" w:cs="Consolas"/>
-                                <w:color w:val="FFFFFF" w:themeColor="background1"/>
-                                <w:sz w:val="19"/>
-                                <w:szCs w:val="19"/>
-                              </w:rPr>
-                              <w:t>(</w:t>
-                            </w:r>
-                            <w:proofErr w:type="gramEnd"/>
-                            <w:r>
-                              <w:rPr>
-                                <w:rFonts w:ascii="Consolas" w:hAnsi="Consolas" w:cs="Consolas"/>
-                                <w:color w:val="FFFFFF" w:themeColor="background1"/>
-                                <w:sz w:val="19"/>
-                                <w:szCs w:val="19"/>
-                              </w:rPr>
-                              <w:t xml:space="preserve">string </w:t>
-                            </w:r>
-                            <w:proofErr w:type="spellStart"/>
-                            <w:r>
-                              <w:rPr>
-                                <w:rFonts w:ascii="Consolas" w:hAnsi="Consolas" w:cs="Consolas"/>
-                                <w:color w:val="FFFFFF" w:themeColor="background1"/>
-                                <w:sz w:val="19"/>
-                                <w:szCs w:val="19"/>
-                              </w:rPr>
-                              <w:t>returnUrl</w:t>
-                            </w:r>
-                            <w:proofErr w:type="spellEnd"/>
-                            <w:r>
-                              <w:rPr>
-                                <w:rFonts w:ascii="Consolas" w:hAnsi="Consolas" w:cs="Consolas"/>
-                                <w:color w:val="FFFFFF" w:themeColor="background1"/>
-                                <w:sz w:val="19"/>
-                                <w:szCs w:val="19"/>
-                              </w:rPr>
-                              <w:t xml:space="preserve"> = null)</w:t>
+                              <w:t xml:space="preserve">     public async Task&lt;IActionResult&gt; OnPostAsync(string returnUrl = null)</w:t>
                             </w:r>
                           </w:p>
                           <w:p>
@@ -12196,27 +11354,7 @@
                                 <w:sz w:val="19"/>
                                 <w:szCs w:val="19"/>
                               </w:rPr>
-                              <w:t xml:space="preserve">  var user = new </w:t>
-                            </w:r>
-                            <w:proofErr w:type="spellStart"/>
-                            <w:r>
-                              <w:rPr>
-                                <w:rFonts w:ascii="Consolas" w:hAnsi="Consolas" w:cs="Consolas"/>
-                                <w:color w:val="FFFFFF" w:themeColor="background1"/>
-                                <w:sz w:val="19"/>
-                                <w:szCs w:val="19"/>
-                              </w:rPr>
-                              <w:t>ApplicationUser</w:t>
-                            </w:r>
-                            <w:proofErr w:type="spellEnd"/>
-                            <w:r>
-                              <w:rPr>
-                                <w:rFonts w:ascii="Consolas" w:hAnsi="Consolas" w:cs="Consolas"/>
-                                <w:color w:val="FFFFFF" w:themeColor="background1"/>
-                                <w:sz w:val="19"/>
-                                <w:szCs w:val="19"/>
-                              </w:rPr>
-                              <w:t xml:space="preserve"> { </w:t>
+                              <w:t xml:space="preserve">  var user = new ApplicationUser { </w:t>
                             </w:r>
                           </w:p>
                           <w:p>
@@ -12239,47 +11377,7 @@
                                 <w:sz w:val="19"/>
                                 <w:szCs w:val="19"/>
                               </w:rPr>
-                              <w:t xml:space="preserve">                    </w:t>
-                            </w:r>
-                            <w:proofErr w:type="spellStart"/>
-                            <w:r>
-                              <w:rPr>
-                                <w:rFonts w:ascii="Consolas" w:hAnsi="Consolas" w:cs="Consolas"/>
-                                <w:color w:val="FFFFFF" w:themeColor="background1"/>
-                                <w:sz w:val="19"/>
-                                <w:szCs w:val="19"/>
-                              </w:rPr>
-                              <w:t>UserName</w:t>
-                            </w:r>
-                            <w:proofErr w:type="spellEnd"/>
-                            <w:r>
-                              <w:rPr>
-                                <w:rFonts w:ascii="Consolas" w:hAnsi="Consolas" w:cs="Consolas"/>
-                                <w:color w:val="FFFFFF" w:themeColor="background1"/>
-                                <w:sz w:val="19"/>
-                                <w:szCs w:val="19"/>
-                              </w:rPr>
-                              <w:t xml:space="preserve"> = </w:t>
-                            </w:r>
-                            <w:proofErr w:type="spellStart"/>
-                            <w:r>
-                              <w:rPr>
-                                <w:rFonts w:ascii="Consolas" w:hAnsi="Consolas" w:cs="Consolas"/>
-                                <w:color w:val="FFFFFF" w:themeColor="background1"/>
-                                <w:sz w:val="19"/>
-                                <w:szCs w:val="19"/>
-                              </w:rPr>
-                              <w:t>userName</w:t>
-                            </w:r>
-                            <w:proofErr w:type="spellEnd"/>
-                            <w:r>
-                              <w:rPr>
-                                <w:rFonts w:ascii="Consolas" w:hAnsi="Consolas" w:cs="Consolas"/>
-                                <w:color w:val="FFFFFF" w:themeColor="background1"/>
-                                <w:sz w:val="19"/>
-                                <w:szCs w:val="19"/>
-                              </w:rPr>
-                              <w:t>,</w:t>
+                              <w:t xml:space="preserve">                    UserName = userName,</w:t>
                             </w:r>
                           </w:p>
                           <w:p>
@@ -12302,27 +11400,7 @@
                                 <w:sz w:val="19"/>
                                 <w:szCs w:val="19"/>
                               </w:rPr>
-                              <w:t xml:space="preserve">                    Email = </w:t>
-                            </w:r>
-                            <w:proofErr w:type="spellStart"/>
-                            <w:r>
-                              <w:rPr>
-                                <w:rFonts w:ascii="Consolas" w:hAnsi="Consolas" w:cs="Consolas"/>
-                                <w:color w:val="FFFFFF" w:themeColor="background1"/>
-                                <w:sz w:val="19"/>
-                                <w:szCs w:val="19"/>
-                              </w:rPr>
-                              <w:t>Input.Email</w:t>
-                            </w:r>
-                            <w:proofErr w:type="spellEnd"/>
-                            <w:r>
-                              <w:rPr>
-                                <w:rFonts w:ascii="Consolas" w:hAnsi="Consolas" w:cs="Consolas"/>
-                                <w:color w:val="FFFFFF" w:themeColor="background1"/>
-                                <w:sz w:val="19"/>
-                                <w:szCs w:val="19"/>
-                              </w:rPr>
-                              <w:t>,</w:t>
+                              <w:t xml:space="preserve">                    Email = Input.Email,</w:t>
                             </w:r>
                           </w:p>
                           <w:p>
@@ -12345,27 +11423,7 @@
                                 <w:sz w:val="19"/>
                                 <w:szCs w:val="19"/>
                               </w:rPr>
-                              <w:t xml:space="preserve">                    FirstName = </w:t>
-                            </w:r>
-                            <w:proofErr w:type="spellStart"/>
-                            <w:r>
-                              <w:rPr>
-                                <w:rFonts w:ascii="Consolas" w:hAnsi="Consolas" w:cs="Consolas"/>
-                                <w:color w:val="FFFFFF" w:themeColor="background1"/>
-                                <w:sz w:val="19"/>
-                                <w:szCs w:val="19"/>
-                              </w:rPr>
-                              <w:t>Input.FirstName</w:t>
-                            </w:r>
-                            <w:proofErr w:type="spellEnd"/>
-                            <w:r>
-                              <w:rPr>
-                                <w:rFonts w:ascii="Consolas" w:hAnsi="Consolas" w:cs="Consolas"/>
-                                <w:color w:val="FFFFFF" w:themeColor="background1"/>
-                                <w:sz w:val="19"/>
-                                <w:szCs w:val="19"/>
-                              </w:rPr>
-                              <w:t>,</w:t>
+                              <w:t xml:space="preserve">                    FirstName = Input.FirstName,</w:t>
                             </w:r>
                           </w:p>
                           <w:p>
@@ -12411,27 +11469,7 @@
                                 <w:sz w:val="19"/>
                                 <w:szCs w:val="19"/>
                               </w:rPr>
-                              <w:t xml:space="preserve">                    </w:t>
-                            </w:r>
-                            <w:proofErr w:type="spellStart"/>
-                            <w:r>
-                              <w:rPr>
-                                <w:rFonts w:ascii="Consolas" w:hAnsi="Consolas" w:cs="Consolas"/>
-                                <w:color w:val="FFFFFF" w:themeColor="background1"/>
-                                <w:sz w:val="19"/>
-                                <w:szCs w:val="19"/>
-                              </w:rPr>
-                              <w:t>DefaultGym</w:t>
-                            </w:r>
-                            <w:proofErr w:type="spellEnd"/>
-                            <w:r>
-                              <w:rPr>
-                                <w:rFonts w:ascii="Consolas" w:hAnsi="Consolas" w:cs="Consolas"/>
-                                <w:color w:val="FFFFFF" w:themeColor="background1"/>
-                                <w:sz w:val="19"/>
-                                <w:szCs w:val="19"/>
-                              </w:rPr>
-                              <w:t xml:space="preserve"> = 1 </w:t>
+                              <w:t xml:space="preserve">                    DefaultGym = 1 </w:t>
                             </w:r>
                           </w:p>
                           <w:p>
@@ -13181,59 +12219,8 @@
                                 <w:sz w:val="19"/>
                                 <w:szCs w:val="19"/>
                               </w:rPr>
-                              <w:t xml:space="preserve">                var </w:t>
-                            </w:r>
-                            <w:proofErr w:type="spellStart"/>
-                            <w:r>
-                              <w:rPr>
-                                <w:rFonts w:ascii="Consolas" w:hAnsi="Consolas" w:cs="Consolas"/>
-                                <w:color w:val="F2F2F2" w:themeColor="background1" w:themeShade="F2"/>
-                                <w:sz w:val="19"/>
-                                <w:szCs w:val="19"/>
-                              </w:rPr>
-                              <w:t>userName</w:t>
-                            </w:r>
-                            <w:proofErr w:type="spellEnd"/>
-                            <w:r>
-                              <w:rPr>
-                                <w:rFonts w:ascii="Consolas" w:hAnsi="Consolas" w:cs="Consolas"/>
-                                <w:color w:val="F2F2F2" w:themeColor="background1" w:themeShade="F2"/>
-                                <w:sz w:val="19"/>
-                                <w:szCs w:val="19"/>
-                              </w:rPr>
-                              <w:t xml:space="preserve"> = </w:t>
-                            </w:r>
-                            <w:proofErr w:type="spellStart"/>
-                            <w:r>
-                              <w:rPr>
-                                <w:rFonts w:ascii="Consolas" w:hAnsi="Consolas" w:cs="Consolas"/>
-                                <w:color w:val="F2F2F2" w:themeColor="background1" w:themeShade="F2"/>
-                                <w:sz w:val="19"/>
-                                <w:szCs w:val="19"/>
-                              </w:rPr>
-                              <w:t>Input.</w:t>
-                            </w:r>
-                            <w:proofErr w:type="gramStart"/>
-                            <w:r>
-                              <w:rPr>
-                                <w:rFonts w:ascii="Consolas" w:hAnsi="Consolas" w:cs="Consolas"/>
-                                <w:color w:val="F2F2F2" w:themeColor="background1" w:themeShade="F2"/>
-                                <w:sz w:val="19"/>
-                                <w:szCs w:val="19"/>
-                              </w:rPr>
-                              <w:t>Email</w:t>
-                            </w:r>
-                            <w:proofErr w:type="spellEnd"/>
-                            <w:r>
-                              <w:rPr>
-                                <w:rFonts w:ascii="Consolas" w:hAnsi="Consolas" w:cs="Consolas"/>
-                                <w:color w:val="F2F2F2" w:themeColor="background1" w:themeShade="F2"/>
-                                <w:sz w:val="19"/>
-                                <w:szCs w:val="19"/>
-                              </w:rPr>
-                              <w:t>;</w:t>
-                            </w:r>
-                            <w:proofErr w:type="gramEnd"/>
+                              <w:t xml:space="preserve">                var userName = Input.Email;</w:t>
+                            </w:r>
                           </w:p>
                           <w:p>
                             <w:pPr>
@@ -13255,49 +12242,7 @@
                                 <w:sz w:val="19"/>
                                 <w:szCs w:val="19"/>
                               </w:rPr>
-                              <w:t xml:space="preserve">                if (</w:t>
-                            </w:r>
-                            <w:proofErr w:type="spellStart"/>
-                            <w:proofErr w:type="gramStart"/>
-                            <w:r>
-                              <w:rPr>
-                                <w:rFonts w:ascii="Consolas" w:hAnsi="Consolas" w:cs="Consolas"/>
-                                <w:color w:val="F2F2F2" w:themeColor="background1" w:themeShade="F2"/>
-                                <w:sz w:val="19"/>
-                                <w:szCs w:val="19"/>
-                              </w:rPr>
-                              <w:t>IsValidEmail</w:t>
-                            </w:r>
-                            <w:proofErr w:type="spellEnd"/>
-                            <w:r>
-                              <w:rPr>
-                                <w:rFonts w:ascii="Consolas" w:hAnsi="Consolas" w:cs="Consolas"/>
-                                <w:color w:val="F2F2F2" w:themeColor="background1" w:themeShade="F2"/>
-                                <w:sz w:val="19"/>
-                                <w:szCs w:val="19"/>
-                              </w:rPr>
-                              <w:t>(</w:t>
-                            </w:r>
-                            <w:proofErr w:type="spellStart"/>
-                            <w:proofErr w:type="gramEnd"/>
-                            <w:r>
-                              <w:rPr>
-                                <w:rFonts w:ascii="Consolas" w:hAnsi="Consolas" w:cs="Consolas"/>
-                                <w:color w:val="F2F2F2" w:themeColor="background1" w:themeShade="F2"/>
-                                <w:sz w:val="19"/>
-                                <w:szCs w:val="19"/>
-                              </w:rPr>
-                              <w:t>Input.Email</w:t>
-                            </w:r>
-                            <w:proofErr w:type="spellEnd"/>
-                            <w:r>
-                              <w:rPr>
-                                <w:rFonts w:ascii="Consolas" w:hAnsi="Consolas" w:cs="Consolas"/>
-                                <w:color w:val="F2F2F2" w:themeColor="background1" w:themeShade="F2"/>
-                                <w:sz w:val="19"/>
-                                <w:szCs w:val="19"/>
-                              </w:rPr>
-                              <w:t>))</w:t>
+                              <w:t xml:space="preserve">                if (IsValidEmail(Input.Email))</w:t>
                             </w:r>
                           </w:p>
                           <w:p>
@@ -13343,50 +12288,8 @@
                                 <w:sz w:val="19"/>
                                 <w:szCs w:val="19"/>
                               </w:rPr>
-                              <w:t xml:space="preserve">                    var user = await _</w:t>
-                            </w:r>
-                            <w:proofErr w:type="spellStart"/>
-                            <w:r>
-                              <w:rPr>
-                                <w:rFonts w:ascii="Consolas" w:hAnsi="Consolas" w:cs="Consolas"/>
-                                <w:color w:val="F2F2F2" w:themeColor="background1" w:themeShade="F2"/>
-                                <w:sz w:val="19"/>
-                                <w:szCs w:val="19"/>
-                              </w:rPr>
-                              <w:t>userManager.FindByEmailAsync</w:t>
-                            </w:r>
-                            <w:proofErr w:type="spellEnd"/>
-                            <w:r>
-                              <w:rPr>
-                                <w:rFonts w:ascii="Consolas" w:hAnsi="Consolas" w:cs="Consolas"/>
-                                <w:color w:val="F2F2F2" w:themeColor="background1" w:themeShade="F2"/>
-                                <w:sz w:val="19"/>
-                                <w:szCs w:val="19"/>
-                              </w:rPr>
-                              <w:t>(</w:t>
-                            </w:r>
-                            <w:proofErr w:type="spellStart"/>
-                            <w:r>
-                              <w:rPr>
-                                <w:rFonts w:ascii="Consolas" w:hAnsi="Consolas" w:cs="Consolas"/>
-                                <w:color w:val="F2F2F2" w:themeColor="background1" w:themeShade="F2"/>
-                                <w:sz w:val="19"/>
-                                <w:szCs w:val="19"/>
-                              </w:rPr>
-                              <w:t>Input.Email</w:t>
-                            </w:r>
-                            <w:proofErr w:type="spellEnd"/>
-                            <w:proofErr w:type="gramStart"/>
-                            <w:r>
-                              <w:rPr>
-                                <w:rFonts w:ascii="Consolas" w:hAnsi="Consolas" w:cs="Consolas"/>
-                                <w:color w:val="F2F2F2" w:themeColor="background1" w:themeShade="F2"/>
-                                <w:sz w:val="19"/>
-                                <w:szCs w:val="19"/>
-                              </w:rPr>
-                              <w:t>);</w:t>
-                            </w:r>
-                            <w:proofErr w:type="gramEnd"/>
+                              <w:t xml:space="preserve">                    var user = await _userManager.FindByEmailAsync(Input.Email);</w:t>
+                            </w:r>
                           </w:p>
                           <w:p>
                             <w:pPr>
@@ -13408,27 +12311,7 @@
                                 <w:sz w:val="19"/>
                                 <w:szCs w:val="19"/>
                               </w:rPr>
-                              <w:t xml:space="preserve">                    if (</w:t>
-                            </w:r>
-                            <w:proofErr w:type="gramStart"/>
-                            <w:r>
-                              <w:rPr>
-                                <w:rFonts w:ascii="Consolas" w:hAnsi="Consolas" w:cs="Consolas"/>
-                                <w:color w:val="F2F2F2" w:themeColor="background1" w:themeShade="F2"/>
-                                <w:sz w:val="19"/>
-                                <w:szCs w:val="19"/>
-                              </w:rPr>
-                              <w:t>user !</w:t>
-                            </w:r>
-                            <w:proofErr w:type="gramEnd"/>
-                            <w:r>
-                              <w:rPr>
-                                <w:rFonts w:ascii="Consolas" w:hAnsi="Consolas" w:cs="Consolas"/>
-                                <w:color w:val="F2F2F2" w:themeColor="background1" w:themeShade="F2"/>
-                                <w:sz w:val="19"/>
-                                <w:szCs w:val="19"/>
-                              </w:rPr>
-                              <w:t>= null)</w:t>
+                              <w:t xml:space="preserve">                    if (user != null)</w:t>
                             </w:r>
                           </w:p>
                           <w:p>
@@ -13474,49 +12357,7 @@
                                 <w:sz w:val="19"/>
                                 <w:szCs w:val="19"/>
                               </w:rPr>
-                              <w:t xml:space="preserve">                        </w:t>
-                            </w:r>
-                            <w:proofErr w:type="spellStart"/>
-                            <w:r>
-                              <w:rPr>
-                                <w:rFonts w:ascii="Consolas" w:hAnsi="Consolas" w:cs="Consolas"/>
-                                <w:color w:val="F2F2F2" w:themeColor="background1" w:themeShade="F2"/>
-                                <w:sz w:val="19"/>
-                                <w:szCs w:val="19"/>
-                              </w:rPr>
-                              <w:t>userName</w:t>
-                            </w:r>
-                            <w:proofErr w:type="spellEnd"/>
-                            <w:r>
-                              <w:rPr>
-                                <w:rFonts w:ascii="Consolas" w:hAnsi="Consolas" w:cs="Consolas"/>
-                                <w:color w:val="F2F2F2" w:themeColor="background1" w:themeShade="F2"/>
-                                <w:sz w:val="19"/>
-                                <w:szCs w:val="19"/>
-                              </w:rPr>
-                              <w:t xml:space="preserve"> = </w:t>
-                            </w:r>
-                            <w:proofErr w:type="spellStart"/>
-                            <w:proofErr w:type="gramStart"/>
-                            <w:r>
-                              <w:rPr>
-                                <w:rFonts w:ascii="Consolas" w:hAnsi="Consolas" w:cs="Consolas"/>
-                                <w:color w:val="F2F2F2" w:themeColor="background1" w:themeShade="F2"/>
-                                <w:sz w:val="19"/>
-                                <w:szCs w:val="19"/>
-                              </w:rPr>
-                              <w:t>user.UserName</w:t>
-                            </w:r>
-                            <w:proofErr w:type="spellEnd"/>
-                            <w:proofErr w:type="gramEnd"/>
-                            <w:r>
-                              <w:rPr>
-                                <w:rFonts w:ascii="Consolas" w:hAnsi="Consolas" w:cs="Consolas"/>
-                                <w:color w:val="F2F2F2" w:themeColor="background1" w:themeShade="F2"/>
-                                <w:sz w:val="19"/>
-                                <w:szCs w:val="19"/>
-                              </w:rPr>
-                              <w:t>;</w:t>
+                              <w:t xml:space="preserve">                        userName = user.UserName;</w:t>
                             </w:r>
                           </w:p>
                           <w:p>
@@ -13827,24 +12668,11 @@
         </w:numPr>
       </w:pPr>
       <w:r>
-        <w:t xml:space="preserve">Every page is designed to use one universal Layout page which assists with avoiding </w:t>
-      </w:r>
-      <w:proofErr w:type="gramStart"/>
-      <w:r>
-        <w:t>to have</w:t>
-      </w:r>
-      <w:proofErr w:type="gramEnd"/>
-      <w:r>
-        <w:t xml:space="preserve"> to rewrite code for default elements that should appear on all pages, such as the background colour, and the back navigation.</w:t>
-      </w:r>
-      <w:r>
-        <w:t xml:space="preserve"> In _</w:t>
-      </w:r>
-      <w:proofErr w:type="spellStart"/>
-      <w:r>
-        <w:t>Layout.cshtml</w:t>
-      </w:r>
-      <w:proofErr w:type="spellEnd"/>
+        <w:t>Every page is designed to use one universal Layout page which assists with avoiding to have to rewrite code for default elements that should appear on all pages, such as the background colour, and the back navigation.</w:t>
+      </w:r>
+      <w:r>
+        <w:t xml:space="preserve"> In _Layout.cshtml</w:t>
+      </w:r>
     </w:p>
     <w:p/>
     <w:p/>
@@ -13937,47 +12765,7 @@
                                 <w:sz w:val="19"/>
                                 <w:szCs w:val="19"/>
                               </w:rPr>
-                              <w:t xml:space="preserve">&lt;html </w:t>
-                            </w:r>
-                            <w:proofErr w:type="spellStart"/>
-                            <w:r>
-                              <w:rPr>
-                                <w:rFonts w:ascii="Consolas" w:hAnsi="Consolas" w:cs="Consolas"/>
-                                <w:color w:val="F2F2F2" w:themeColor="background1" w:themeShade="F2"/>
-                                <w:sz w:val="19"/>
-                                <w:szCs w:val="19"/>
-                              </w:rPr>
-                              <w:t>lang</w:t>
-                            </w:r>
-                            <w:proofErr w:type="spellEnd"/>
-                            <w:r>
-                              <w:rPr>
-                                <w:rFonts w:ascii="Consolas" w:hAnsi="Consolas" w:cs="Consolas"/>
-                                <w:color w:val="F2F2F2" w:themeColor="background1" w:themeShade="F2"/>
-                                <w:sz w:val="19"/>
-                                <w:szCs w:val="19"/>
-                              </w:rPr>
-                              <w:t>="</w:t>
-                            </w:r>
-                            <w:proofErr w:type="spellStart"/>
-                            <w:r>
-                              <w:rPr>
-                                <w:rFonts w:ascii="Consolas" w:hAnsi="Consolas" w:cs="Consolas"/>
-                                <w:color w:val="F2F2F2" w:themeColor="background1" w:themeShade="F2"/>
-                                <w:sz w:val="19"/>
-                                <w:szCs w:val="19"/>
-                              </w:rPr>
-                              <w:t>en</w:t>
-                            </w:r>
-                            <w:proofErr w:type="spellEnd"/>
-                            <w:r>
-                              <w:rPr>
-                                <w:rFonts w:ascii="Consolas" w:hAnsi="Consolas" w:cs="Consolas"/>
-                                <w:color w:val="F2F2F2" w:themeColor="background1" w:themeShade="F2"/>
-                                <w:sz w:val="19"/>
-                                <w:szCs w:val="19"/>
-                              </w:rPr>
-                              <w:t>"&gt;</w:t>
+                              <w:t>&lt;html lang="en"&gt;</w:t>
                             </w:r>
                           </w:p>
                           <w:p>
@@ -14111,27 +12899,7 @@
                                 <w:sz w:val="19"/>
                                 <w:szCs w:val="19"/>
                               </w:rPr>
-                              <w:t>&lt;a class="navbar-brand" asp-area="" asp-controller="Home" asp-action="Index"&gt;</w:t>
-                            </w:r>
-                            <w:proofErr w:type="spellStart"/>
-                            <w:r>
-                              <w:rPr>
-                                <w:rFonts w:ascii="Consolas" w:hAnsi="Consolas" w:cs="Consolas"/>
-                                <w:color w:val="F2F2F2" w:themeColor="background1" w:themeShade="F2"/>
-                                <w:sz w:val="19"/>
-                                <w:szCs w:val="19"/>
-                              </w:rPr>
-                              <w:t>GYMPass</w:t>
-                            </w:r>
-                            <w:proofErr w:type="spellEnd"/>
-                            <w:r>
-                              <w:rPr>
-                                <w:rFonts w:ascii="Consolas" w:hAnsi="Consolas" w:cs="Consolas"/>
-                                <w:color w:val="F2F2F2" w:themeColor="background1" w:themeShade="F2"/>
-                                <w:sz w:val="19"/>
-                                <w:szCs w:val="19"/>
-                              </w:rPr>
-                              <w:t>&lt;/a&gt;</w:t>
+                              <w:t>&lt;a class="navbar-brand" asp-area="" asp-controller="Home" asp-action="Index"&gt;GYMPass&lt;/a&gt;</w:t>
                             </w:r>
                             <w:r>
                               <w:rPr>
@@ -14330,27 +13098,7 @@
                                 <w:sz w:val="19"/>
                                 <w:szCs w:val="19"/>
                               </w:rPr>
-                              <w:t xml:space="preserve">// this calls every other </w:t>
-                            </w:r>
-                            <w:proofErr w:type="gramStart"/>
-                            <w:r>
-                              <w:rPr>
-                                <w:rFonts w:ascii="Consolas" w:hAnsi="Consolas" w:cs="Consolas"/>
-                                <w:color w:val="F2F2F2" w:themeColor="background1" w:themeShade="F2"/>
-                                <w:sz w:val="19"/>
-                                <w:szCs w:val="19"/>
-                              </w:rPr>
-                              <w:t>pages</w:t>
-                            </w:r>
-                            <w:proofErr w:type="gramEnd"/>
-                            <w:r>
-                              <w:rPr>
-                                <w:rFonts w:ascii="Consolas" w:hAnsi="Consolas" w:cs="Consolas"/>
-                                <w:color w:val="F2F2F2" w:themeColor="background1" w:themeShade="F2"/>
-                                <w:sz w:val="19"/>
-                                <w:szCs w:val="19"/>
-                              </w:rPr>
-                              <w:t xml:space="preserve"> html and renders it</w:t>
+                              <w:t>// this calls every other pages html and renders it</w:t>
                             </w:r>
                           </w:p>
                           <w:p>
@@ -14385,7 +13133,6 @@
                               </w:rPr>
                               <w:t>@</w:t>
                             </w:r>
-                            <w:proofErr w:type="gramStart"/>
                             <w:r>
                               <w:rPr>
                                 <w:rFonts w:ascii="Consolas" w:hAnsi="Consolas" w:cs="Consolas"/>
@@ -14393,17 +13140,7 @@
                                 <w:sz w:val="19"/>
                                 <w:szCs w:val="19"/>
                               </w:rPr>
-                              <w:t>RenderBody(</w:t>
-                            </w:r>
-                            <w:proofErr w:type="gramEnd"/>
-                            <w:r>
-                              <w:rPr>
-                                <w:rFonts w:ascii="Consolas" w:hAnsi="Consolas" w:cs="Consolas"/>
-                                <w:color w:val="F2F2F2" w:themeColor="background1" w:themeShade="F2"/>
-                                <w:sz w:val="19"/>
-                                <w:szCs w:val="19"/>
-                              </w:rPr>
-                              <w:t>)</w:t>
+                              <w:t>RenderBody()</w:t>
                             </w:r>
                           </w:p>
                           <w:p>

</xml_diff>